<commit_message>
added in File and Serve step to accordion screens and docx template
</commit_message>
<xml_diff>
--- a/docassemble/ChangingOrEnforcingYourChildSupportOrder/data/templates/changing_child_support_action_plan.docx
+++ b/docassemble/ChangingOrEnforcingYourChildSupportOrder/data/templates/changing_child_support_action_plan.docx
@@ -717,7 +717,7 @@
                 </mc:Choice>
                 <mc:Fallback>
                   <w:pict>
-                    <v:group w14:anchorId="277E2F4B" id="Group 1" o:spid="_x0000_s1026" style="position:absolute;margin-left:0;margin-top:13.25pt;width:59.75pt;height:54.7pt;z-index:-251651072;mso-wrap-distance-right:25.2pt;mso-width-relative:margin;mso-height-relative:margin" coordsize="7613,6959" o:gfxdata="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">
+                    <v:group w14:anchorId="12DBDECB" id="Group 1" o:spid="_x0000_s1026" style="position:absolute;margin-left:0;margin-top:13.25pt;width:59.75pt;height:54.7pt;z-index:-251651072;mso-wrap-distance-right:25.2pt;mso-width-relative:margin;mso-height-relative:margin" coordsize="7613,6959" o:gfxdata="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">
                       <v:group id="docshapegroup1" o:spid="_x0000_s1027" style="position:absolute;width:5969;height:6959" coordorigin="805,-199" coordsize="940,1096" o:gfxdata="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">
                         <v:shape id="docshape2" o:spid="_x0000_s1028" style="position:absolute;left:817;top:-187;width:915;height:1071;visibility:visible;mso-wrap-style:square;v-text-anchor:top" coordsize="915,1071" o:gfxdata="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" path="m85,89l85,,914,r,985l824,985t,85l,1070,,92r573,l573,337r246,l824,1070xe" filled="f" strokecolor="#333" strokeweight=".43858mm">
                           <v:path arrowok="t" o:connecttype="custom" o:connectlocs="85,-97;85,-186;914,-186;914,799;824,799;824,884;0,884;0,-94;573,-94;573,151;819,151;824,884" o:connectangles="0,0,0,0,0,0,0,0,0,0,0,0"/>
@@ -3302,93 +3302,84 @@
             <w:r>
               <w:t>both</w:t>
             </w:r>
+            <w:proofErr w:type="gramStart"/>
             <w:r>
               <w:t>'</w:t>
             </w:r>
             <w:r>
-              <w:t xml:space="preserve">)  or </w:t>
+              <w:t>)  or</w:t>
+            </w:r>
+            <w:proofErr w:type="gramEnd"/>
+            <w:r>
+              <w:t xml:space="preserve"> </w:t>
+            </w:r>
+          </w:p>
+          <w:p>
+            <w:pPr>
+              <w:pStyle w:val="BodyText"/>
+              <w:rPr>
+                <w:color w:val="00B0F0"/>
+              </w:rPr>
+            </w:pPr>
+            <w:r>
+              <w:rPr>
+                <w:color w:val="00B0F0"/>
+              </w:rPr>
+              <w:t>(defined(</w:t>
+            </w:r>
+            <w:r>
+              <w:rPr>
+                <w:color w:val="00B0F0"/>
+              </w:rPr>
+              <w:t>'</w:t>
             </w:r>
             <w:proofErr w:type="spellStart"/>
             <w:r>
-              <w:t>unknown_final_order_date</w:t>
+              <w:rPr>
+                <w:color w:val="00B0F0"/>
+              </w:rPr>
+              <w:t>final_order_date</w:t>
             </w:r>
             <w:proofErr w:type="spellEnd"/>
             <w:r>
-              <w:t xml:space="preserve"> [</w:t>
-            </w:r>
-            <w:r>
+              <w:rPr>
+                <w:color w:val="00B0F0"/>
+              </w:rPr>
               <w:t>'</w:t>
             </w:r>
             <w:r>
-              <w:t>reconsider</w:t>
-            </w:r>
-            <w:r>
-              <w:t>'</w:t>
-            </w:r>
-            <w:r>
-              <w:t>]</w:t>
-            </w:r>
-          </w:p>
-          <w:p>
-            <w:pPr>
-              <w:pStyle w:val="BodyText"/>
-            </w:pPr>
-            <w:r>
-              <w:t xml:space="preserve">or </w:t>
-            </w:r>
-          </w:p>
-          <w:p>
-            <w:pPr>
-              <w:pStyle w:val="BodyText"/>
               <w:rPr>
                 <w:color w:val="00B0F0"/>
               </w:rPr>
-            </w:pPr>
+              <w:t xml:space="preserve">) and </w:t>
+            </w:r>
+            <w:proofErr w:type="spellStart"/>
             <w:r>
               <w:rPr>
                 <w:color w:val="00B0F0"/>
               </w:rPr>
-              <w:t>(defined(</w:t>
-            </w:r>
+              <w:t>date_</w:t>
+            </w:r>
+            <w:proofErr w:type="gramStart"/>
             <w:r>
               <w:rPr>
                 <w:color w:val="00B0F0"/>
               </w:rPr>
-              <w:t>'</w:t>
-            </w:r>
-            <w:proofErr w:type="spellStart"/>
+              <w:t>difference</w:t>
+            </w:r>
+            <w:proofErr w:type="spellEnd"/>
             <w:r>
               <w:rPr>
                 <w:color w:val="00B0F0"/>
               </w:rPr>
-              <w:t>final_order_date</w:t>
-            </w:r>
-            <w:proofErr w:type="spellEnd"/>
+              <w:t>(</w:t>
+            </w:r>
+            <w:proofErr w:type="gramEnd"/>
             <w:r>
               <w:rPr>
                 <w:color w:val="00B0F0"/>
               </w:rPr>
-              <w:t>'</w:t>
-            </w:r>
-            <w:r>
-              <w:rPr>
-                <w:color w:val="00B0F0"/>
-              </w:rPr>
-              <w:t xml:space="preserve">) and </w:t>
-            </w:r>
-            <w:proofErr w:type="spellStart"/>
-            <w:r>
-              <w:rPr>
-                <w:color w:val="00B0F0"/>
-              </w:rPr>
-              <w:t>date_difference</w:t>
-            </w:r>
-            <w:proofErr w:type="spellEnd"/>
-            <w:r>
-              <w:rPr>
-                <w:color w:val="00B0F0"/>
-              </w:rPr>
-              <w:t>(starting=</w:t>
+              <w:t>starting=</w:t>
             </w:r>
             <w:proofErr w:type="spellStart"/>
             <w:r>
@@ -3777,11 +3768,7 @@
               </w:rPr>
             </w:pPr>
             <w:r>
-              <w:t xml:space="preserve">The court has overlooked, misapplied or failed to consider a statute, decision or principle directly controlling. This means the </w:t>
-            </w:r>
-            <w:r>
-              <w:lastRenderedPageBreak/>
-              <w:t>court made a mistake in applying the law to the case.</w:t>
+              <w:t>The court has overlooked, misapplied or failed to consider a statute, decision or principle directly controlling. This means the court made a mistake in applying the law to the case.</w:t>
             </w:r>
             <w:r>
               <w:br/>
@@ -3794,7 +3781,15 @@
                 <w:rFonts w:eastAsia="Times New Roman"/>
                 <w:color w:val="000000"/>
               </w:rPr>
-              <w:t>For example, Civil Rule 90.3 states the child support calculations for different parenting arrangements. If there is one child primarily living with one parent, Rule 90.3 states the other parent is supposed to pay 20% of their adjusted annual income to the other parent for the child support. If the judge figures out the child support amount to be 27% of adjusted income for one child, the motion for reconsideration would state that the judge misapplied Civil Rule 90.3.</w:t>
+              <w:t xml:space="preserve">For example, Civil Rule 90.3 states the child support calculations </w:t>
+            </w:r>
+            <w:r>
+              <w:rPr>
+                <w:rFonts w:eastAsia="Times New Roman"/>
+                <w:color w:val="000000"/>
+              </w:rPr>
+              <w:lastRenderedPageBreak/>
+              <w:t>for different parenting arrangements. If there is one child primarily living with one parent, Rule 90.3 states the other parent is supposed to pay 20% of their adjusted annual income to the other parent for the child support. If the judge figures out the child support amount to be 27% of adjusted income for one child, the motion for reconsideration would state that the judge misapplied Civil Rule 90.3.</w:t>
             </w:r>
           </w:p>
           <w:p>
@@ -3949,11 +3944,7 @@
               <w:t>'</w:t>
             </w:r>
             <w:r>
-              <w:t xml:space="preserve">s gross income. If the court calculated child support on April 14, but did not allow for the health insurance deduction which resulted in a higher child support amount, the parent could file a motion for reconsideration based </w:t>
-            </w:r>
-            <w:r>
-              <w:lastRenderedPageBreak/>
-              <w:t>on the changed Civil Rule 90.3.</w:t>
+              <w:t>s gross income. If the court calculated child support on April 14, but did not allow for the health insurance deduction which resulted in a higher child support amount, the parent could file a motion for reconsideration based on the changed Civil Rule 90.3.</w:t>
             </w:r>
           </w:p>
           <w:p>
@@ -4397,9 +4388,6 @@
             </w:r>
             <w:r>
               <w:br/>
-            </w:r>
-            <w:r>
-              <w:lastRenderedPageBreak/>
               <w:t>courts.alaska.gov/</w:t>
             </w:r>
             <w:proofErr w:type="spellStart"/>
@@ -4780,6 +4768,7 @@
             <w:pPr>
               <w:pStyle w:val="BodyText"/>
             </w:pPr>
+            <w:proofErr w:type="gramStart"/>
             <w:r>
               <w:rPr>
                 <w:color w:val="00B0F0"/>
@@ -4799,6 +4788,7 @@
               <w:t xml:space="preserve"> (</w:t>
             </w:r>
             <w:proofErr w:type="spellStart"/>
+            <w:proofErr w:type="gramEnd"/>
             <w:r>
               <w:rPr>
                 <w:color w:val="00B0F0"/>
@@ -4854,16 +4844,8 @@
               <w:rPr>
                 <w:color w:val="FFC000"/>
               </w:rPr>
-              <w:t xml:space="preserve"> == 'schedule'</w:t>
-            </w:r>
-            <w:r>
-              <w:rPr>
-                <w:color w:val="FFC000"/>
-              </w:rPr>
-              <w:t xml:space="preserve"> </w:t>
-            </w:r>
-            <w:bookmarkStart w:id="0" w:name="_GoBack"/>
-            <w:bookmarkEnd w:id="0"/>
+              <w:t xml:space="preserve"> == 'schedule' </w:t>
+            </w:r>
             <w:r>
               <w:rPr>
                 <w:color w:val="00B0F0"/>
@@ -4954,7 +4936,7 @@
             <w:pPr>
               <w:pStyle w:val="BodyText"/>
             </w:pPr>
-            <w:bookmarkStart w:id="1" w:name="_Hlk121398807"/>
+            <w:bookmarkStart w:id="0" w:name="_Hlk121398807"/>
             <w:r>
               <w:t xml:space="preserve">Changing your child support order is called “modifying” child support.  The child support rule, </w:t>
             </w:r>
@@ -4977,46 +4959,46 @@
             <w:r>
               <w:t xml:space="preserve">90.3, states you need to prove there has been a “material change in circumstances” to modify child support. </w:t>
             </w:r>
-            <w:bookmarkStart w:id="2" w:name="_Hlk121398709"/>
-            <w:bookmarkStart w:id="3" w:name="_Hlk121398590"/>
+            <w:bookmarkStart w:id="1" w:name="_Hlk121398709"/>
+            <w:bookmarkStart w:id="2" w:name="_Hlk121398590"/>
+            <w:bookmarkEnd w:id="0"/>
+            <w:r>
+              <w:t>The most common changes in circumstances are:</w:t>
+            </w:r>
+          </w:p>
+          <w:p>
+            <w:pPr>
+              <w:pStyle w:val="ListParagraph"/>
+            </w:pPr>
+            <w:r>
+              <w:t>Your children</w:t>
+            </w:r>
+            <w:r>
+              <w:t>'</w:t>
+            </w:r>
+            <w:r>
+              <w:t>s schedule changes and they spend more or fewer overnights with you than they used to, or</w:t>
+            </w:r>
+          </w:p>
+          <w:p>
+            <w:pPr>
+              <w:pStyle w:val="ListParagraph"/>
+            </w:pPr>
+            <w:r>
+              <w:t>Your income or the other parent</w:t>
+            </w:r>
+            <w:r>
+              <w:t>'</w:t>
+            </w:r>
+            <w:r>
+              <w:t>s income changes</w:t>
+            </w:r>
             <w:bookmarkEnd w:id="1"/>
             <w:r>
-              <w:t>The most common changes in circumstances are:</w:t>
-            </w:r>
-          </w:p>
-          <w:p>
-            <w:pPr>
-              <w:pStyle w:val="ListParagraph"/>
-            </w:pPr>
-            <w:r>
-              <w:t>Your children</w:t>
-            </w:r>
-            <w:r>
-              <w:t>'</w:t>
-            </w:r>
-            <w:r>
-              <w:t>s schedule changes and they spend more or fewer overnights with you than they used to, or</w:t>
-            </w:r>
-          </w:p>
-          <w:p>
-            <w:pPr>
-              <w:pStyle w:val="ListParagraph"/>
-            </w:pPr>
-            <w:r>
-              <w:t>Your income or the other parent</w:t>
-            </w:r>
-            <w:r>
-              <w:t>'</w:t>
-            </w:r>
-            <w:r>
-              <w:t>s income changes</w:t>
-            </w:r>
-            <w:bookmarkEnd w:id="2"/>
-            <w:r>
               <w:t>.</w:t>
             </w:r>
           </w:p>
-          <w:bookmarkEnd w:id="3"/>
+          <w:bookmarkEnd w:id="2"/>
           <w:p>
             <w:pPr>
               <w:pStyle w:val="Heading3"/>
@@ -5031,16 +5013,19 @@
               <w:pStyle w:val="BodyText"/>
             </w:pPr>
             <w:r>
+              <w:t xml:space="preserve">Figure out the new child support amount using the new schedule or new income information.  </w:t>
+            </w:r>
+          </w:p>
+          <w:p>
+            <w:pPr>
+              <w:pStyle w:val="ListParagraph"/>
+            </w:pPr>
+            <w:r>
+              <w:t xml:space="preserve">Calculate the percent of overnights your children spend with </w:t>
+            </w:r>
+            <w:r>
               <w:lastRenderedPageBreak/>
-              <w:t xml:space="preserve">Figure out the new child support amount using the new schedule or new income information.  </w:t>
-            </w:r>
-          </w:p>
-          <w:p>
-            <w:pPr>
-              <w:pStyle w:val="ListParagraph"/>
-            </w:pPr>
-            <w:r>
-              <w:t xml:space="preserve">Calculate the percent of overnights your children spend with you and with the </w:t>
+              <w:t xml:space="preserve">you and with the </w:t>
             </w:r>
             <w:r>
               <w:t xml:space="preserve">other parent. For example, if your child spends 4 nights each week with you and 3 nights each week with their other parent, they spend 209 overnights each year with you and 156 nights each year with the other parent.  This is 57% of overnights with you and 43% of overnights with the other parent.  </w:t>
@@ -5284,19 +5269,19 @@
               <w:pStyle w:val="ListParagraph"/>
             </w:pPr>
             <w:r>
-              <w:t xml:space="preserve">The judge cannot go back and change child support that was due in the past.  They can only change child support starting </w:t>
+              <w:t>The judge cannot go back and change child support that was due in the past.  They can only change child support starting when you file something asking to change it, and notify the other parent that you are asking for a change.</w:t>
+            </w:r>
+          </w:p>
+          <w:p>
+            <w:pPr>
+              <w:pStyle w:val="ListParagraph"/>
+            </w:pPr>
+            <w:r>
+              <w:t xml:space="preserve">Until you file a motion in court, the old child support amount </w:t>
             </w:r>
             <w:r>
               <w:lastRenderedPageBreak/>
-              <w:t>when you file something asking to change it, and notify the other parent that you are asking for a change.</w:t>
-            </w:r>
-          </w:p>
-          <w:p>
-            <w:pPr>
-              <w:pStyle w:val="ListParagraph"/>
-            </w:pPr>
-            <w:r>
-              <w:t>Until you file a motion in court, the old child support amount applies and the parent who owes child support still owes the old amount, even if income or the schedule has changed.</w:t>
+              <w:t>applies and the parent who owes child support still owes the old amount, even if income or the schedule has changed.</w:t>
             </w:r>
           </w:p>
           <w:p>
@@ -5351,7 +5336,7 @@
               <w:t>courts.alaska.gov/rules/docs/civ.pdf</w:t>
             </w:r>
           </w:p>
-          <w:bookmarkStart w:id="4" w:name="_Hlk123123944"/>
+          <w:bookmarkStart w:id="3" w:name="_Hlk123123944"/>
           <w:p>
             <w:pPr>
               <w:pStyle w:val="Body"/>
@@ -5560,7 +5545,7 @@
             <w:r>
               <w:t>.pdf</w:t>
             </w:r>
-            <w:bookmarkEnd w:id="4"/>
+            <w:bookmarkEnd w:id="3"/>
           </w:p>
         </w:tc>
       </w:tr>
@@ -5774,9 +5759,6 @@
             </w:r>
             <w:r>
               <w:br/>
-            </w:r>
-            <w:r>
-              <w:lastRenderedPageBreak/>
               <w:t>courts.alaska.gov/</w:t>
             </w:r>
             <w:proofErr w:type="spellStart"/>
@@ -6167,7 +6149,7 @@
             <w:pPr>
               <w:pStyle w:val="ListParagraph"/>
             </w:pPr>
-            <w:bookmarkStart w:id="5" w:name="_Hlk123121948"/>
+            <w:bookmarkStart w:id="4" w:name="_Hlk123121948"/>
             <w:r>
               <w:t xml:space="preserve">Instructions for Uncontested Modifications, SHC-1505 </w:t>
             </w:r>
@@ -6203,7 +6185,7 @@
                 <w:t>How to Fill out the Child Support Guidelines Affidavit</w:t>
               </w:r>
             </w:hyperlink>
-            <w:bookmarkEnd w:id="5"/>
+            <w:bookmarkEnd w:id="4"/>
           </w:p>
           <w:p>
             <w:pPr>
@@ -6264,7 +6246,6 @@
               <w:rPr>
                 <w:b/>
               </w:rPr>
-              <w:lastRenderedPageBreak/>
               <w:t>Instructions for Uncontested Modifications, SHC-1505</w:t>
             </w:r>
             <w:r>
@@ -6303,6 +6284,9 @@
             </w:hyperlink>
             <w:r>
               <w:br/>
+            </w:r>
+            <w:r>
+              <w:lastRenderedPageBreak/>
               <w:t>courts.alaska.gov/</w:t>
             </w:r>
             <w:proofErr w:type="spellStart"/>
@@ -6807,7 +6791,6 @@
               <w:outlineLvl w:val="2"/>
             </w:pPr>
             <w:r>
-              <w:lastRenderedPageBreak/>
               <w:t>Links in this step</w:t>
             </w:r>
           </w:p>
@@ -6849,6 +6832,9 @@
             </w:r>
             <w:r>
               <w:br/>
+            </w:r>
+            <w:r>
+              <w:lastRenderedPageBreak/>
               <w:t>as a</w:t>
             </w:r>
             <w:r>
@@ -7462,6 +7448,7 @@
               <w:pStyle w:val="BodyText"/>
             </w:pPr>
             <w:r>
+              <w:lastRenderedPageBreak/>
               <w:t>{%tr if (defined(</w:t>
             </w:r>
             <w:r>
@@ -7661,7 +7648,7 @@
             <w:r>
               <w:t>The civil appeals process is complicated, long and expensive. The process can take over two years</w:t>
             </w:r>
-            <w:bookmarkStart w:id="6" w:name="_Hlk123126165"/>
+            <w:bookmarkStart w:id="5" w:name="_Hlk123126165"/>
             <w:r>
               <w:t xml:space="preserve">. </w:t>
             </w:r>
@@ -7719,7 +7706,7 @@
             <w:r>
               <w:t>.</w:t>
             </w:r>
-            <w:bookmarkEnd w:id="6"/>
+            <w:bookmarkEnd w:id="5"/>
           </w:p>
           <w:p>
             <w:pPr>
@@ -7982,27 +7969,33 @@
               <w:rPr>
                 <w:color w:val="00B0F0"/>
               </w:rPr>
+              <w:t>guess_final_order_date</w:t>
+            </w:r>
+            <w:proofErr w:type="spellEnd"/>
+            <w:r>
+              <w:rPr>
+                <w:color w:val="00B0F0"/>
+              </w:rPr>
+              <w:t xml:space="preserve"> == </w:t>
+            </w:r>
+            <w:r>
+              <w:rPr>
+                <w:color w:val="00B0F0"/>
+              </w:rPr>
+              <w:t>'</w:t>
+            </w:r>
+            <w:r>
+              <w:rPr>
+                <w:color w:val="00B0F0"/>
+              </w:rPr>
+              <w:t xml:space="preserve">between 11 and </w:t>
+            </w:r>
+            <w:r>
+              <w:rPr>
+                <w:color w:val="00B0F0"/>
+              </w:rPr>
               <w:lastRenderedPageBreak/>
-              <w:t>guess_final_order_date</w:t>
-            </w:r>
-            <w:proofErr w:type="spellEnd"/>
-            <w:r>
-              <w:rPr>
-                <w:color w:val="00B0F0"/>
-              </w:rPr>
-              <w:t xml:space="preserve"> == </w:t>
-            </w:r>
-            <w:r>
-              <w:rPr>
-                <w:color w:val="00B0F0"/>
-              </w:rPr>
-              <w:t>'</w:t>
-            </w:r>
-            <w:r>
-              <w:rPr>
-                <w:color w:val="00B0F0"/>
-              </w:rPr>
-              <w:t>between 11 and 30</w:t>
+              <w:t>30</w:t>
             </w:r>
             <w:r>
               <w:rPr>
@@ -8126,7 +8119,7 @@
             <w:r>
               <w:t xml:space="preserve">Step </w:t>
             </w:r>
-            <w:bookmarkStart w:id="7" w:name="Affidavit"/>
+            <w:bookmarkStart w:id="6" w:name="Affidavit"/>
             <w:r>
               <w:fldChar w:fldCharType="begin"/>
             </w:r>
@@ -8148,7 +8141,7 @@
               </w:rPr>
               <w:fldChar w:fldCharType="end"/>
             </w:r>
-            <w:bookmarkEnd w:id="7"/>
+            <w:bookmarkEnd w:id="6"/>
             <w:r>
               <w:rPr>
                 <w:noProof/>
@@ -8393,7 +8386,6 @@
               <w:rPr>
                 <w:b/>
               </w:rPr>
-              <w:lastRenderedPageBreak/>
               <w:t>Note:</w:t>
             </w:r>
             <w:r>
@@ -8424,6 +8416,7 @@
               <w:ind w:left="405"/>
             </w:pPr>
             <w:r>
+              <w:lastRenderedPageBreak/>
               <w:t>the judgment has been satisfied, released or discharged, or a prior judgment upon which it is based has been reversed or otherwise vacated or it is no longer fair that the judgment should apply at this time;</w:t>
             </w:r>
             <w:r>
@@ -8843,7 +8836,6 @@
               <w:rPr>
                 <w:b/>
               </w:rPr>
-              <w:lastRenderedPageBreak/>
               <w:t>Proposed Order on Motion, SHC-1302</w:t>
             </w:r>
             <w:r>
@@ -8880,6 +8872,9 @@
             </w:r>
             <w:r>
               <w:br/>
+            </w:r>
+            <w:r>
+              <w:lastRenderedPageBreak/>
               <w:t>a</w:t>
             </w:r>
             <w:r>
@@ -9394,34 +9389,34 @@
               <w:br/>
             </w:r>
             <w:r>
+              <w:t>acf.hhs.gov/</w:t>
+            </w:r>
+            <w:proofErr w:type="spellStart"/>
+            <w:r>
+              <w:t>css</w:t>
+            </w:r>
+            <w:proofErr w:type="spellEnd"/>
+            <w:r>
+              <w:t>/parents/find-local-child-support-office</w:t>
+            </w:r>
+          </w:p>
+          <w:p>
+            <w:pPr>
+              <w:pStyle w:val="BodyText"/>
+            </w:pPr>
+            <w:hyperlink r:id="rId132" w:history="1">
+              <w:r>
+                <w:rPr>
+                  <w:b/>
+                </w:rPr>
+                <w:t>contact a lawyer</w:t>
+              </w:r>
+            </w:hyperlink>
+            <w:r>
+              <w:br/>
+            </w:r>
+            <w:r>
               <w:lastRenderedPageBreak/>
-              <w:t>acf.hhs.gov/</w:t>
-            </w:r>
-            <w:proofErr w:type="spellStart"/>
-            <w:r>
-              <w:t>css</w:t>
-            </w:r>
-            <w:proofErr w:type="spellEnd"/>
-            <w:r>
-              <w:t>/parents/find-local-child-support-office</w:t>
-            </w:r>
-          </w:p>
-          <w:p>
-            <w:pPr>
-              <w:pStyle w:val="BodyText"/>
-            </w:pPr>
-            <w:hyperlink r:id="rId132" w:history="1">
-              <w:r>
-                <w:rPr>
-                  <w:b/>
-                </w:rPr>
-                <w:t>contact a lawyer</w:t>
-              </w:r>
-            </w:hyperlink>
-            <w:r>
-              <w:br/>
-            </w:r>
-            <w:r>
               <w:t>courts.alaska.gov/</w:t>
             </w:r>
             <w:proofErr w:type="spellStart"/>
@@ -9490,29 +9485,248 @@
               <w:t xml:space="preserve">{%tr </w:t>
             </w:r>
             <w:r>
-              <w:t xml:space="preserve">if </w:t>
+              <w:t>if defined('</w:t>
             </w:r>
             <w:proofErr w:type="spellStart"/>
             <w:r>
-              <w:t>motion_to_reconsider</w:t>
+              <w:t>interim_order_date</w:t>
             </w:r>
             <w:proofErr w:type="spellEnd"/>
             <w:r>
-              <w:t xml:space="preserve">  or </w:t>
+              <w:t xml:space="preserve">')  </w:t>
+            </w:r>
+          </w:p>
+          <w:p>
+            <w:r>
+              <w:t xml:space="preserve">or </w:t>
+            </w:r>
+            <w:r>
+              <w:t>defined('</w:t>
             </w:r>
             <w:proofErr w:type="spellStart"/>
             <w:r>
-              <w:t>motion_to_modify</w:t>
+              <w:t>guess_interim_order_date</w:t>
             </w:r>
             <w:proofErr w:type="spellEnd"/>
             <w:r>
-              <w:t xml:space="preserve"> or </w:t>
+              <w:t>')</w:t>
+            </w:r>
+            <w:r>
+              <w:t xml:space="preserve"> </w:t>
+            </w:r>
+            <w:r>
+              <w:br/>
+            </w:r>
+            <w:r>
+              <w:t xml:space="preserve">or </w:t>
             </w:r>
             <w:proofErr w:type="spellStart"/>
             <w:r>
-              <w:t>motion_to_set_aside</w:t>
+              <w:t>unknown_interim_date</w:t>
             </w:r>
             <w:proofErr w:type="spellEnd"/>
+            <w:r>
+              <w:t xml:space="preserve"> </w:t>
+            </w:r>
+            <w:proofErr w:type="gramStart"/>
+            <w:r>
+              <w:t>in(</w:t>
+            </w:r>
+            <w:proofErr w:type="gramEnd"/>
+            <w:r>
+              <w:t>'reconsider', 'modify')</w:t>
+            </w:r>
+          </w:p>
+          <w:p>
+            <w:r>
+              <w:t xml:space="preserve">or </w:t>
+            </w:r>
+          </w:p>
+          <w:p>
+            <w:r>
+              <w:t>defined('</w:t>
+            </w:r>
+            <w:proofErr w:type="spellStart"/>
+            <w:r>
+              <w:t>final_order_date</w:t>
+            </w:r>
+            <w:proofErr w:type="spellEnd"/>
+            <w:r>
+              <w:t>')</w:t>
+            </w:r>
+            <w:r>
+              <w:t xml:space="preserve"> </w:t>
+            </w:r>
+            <w:r>
+              <w:br/>
+            </w:r>
+            <w:r>
+              <w:t xml:space="preserve">or </w:t>
+            </w:r>
+            <w:r>
+              <w:t>defined('</w:t>
+            </w:r>
+            <w:proofErr w:type="spellStart"/>
+            <w:r>
+              <w:t>guess_final_order_date</w:t>
+            </w:r>
+            <w:proofErr w:type="spellEnd"/>
+            <w:r>
+              <w:t>')</w:t>
+            </w:r>
+            <w:r>
+              <w:t xml:space="preserve"> </w:t>
+            </w:r>
+            <w:r>
+              <w:br/>
+              <w:t>or</w:t>
+            </w:r>
+            <w:r>
+              <w:t xml:space="preserve"> </w:t>
+            </w:r>
+            <w:r>
+              <w:br/>
+            </w:r>
+            <w:proofErr w:type="spellStart"/>
+            <w:r>
+              <w:t>unknown_final_date.any_</w:t>
+            </w:r>
+            <w:proofErr w:type="gramStart"/>
+            <w:r>
+              <w:t>true</w:t>
+            </w:r>
+            <w:proofErr w:type="spellEnd"/>
+            <w:r>
+              <w:t>(</w:t>
+            </w:r>
+            <w:proofErr w:type="gramEnd"/>
+            <w:r>
+              <w:t>'</w:t>
+            </w:r>
+            <w:proofErr w:type="spellStart"/>
+            <w:r>
+              <w:t>reconsider','modify','set</w:t>
+            </w:r>
+            <w:proofErr w:type="spellEnd"/>
+            <w:r>
+              <w:t xml:space="preserve"> aside')</w:t>
+            </w:r>
+          </w:p>
+          <w:p>
+            <w:r>
+              <w:t>or</w:t>
+            </w:r>
+          </w:p>
+          <w:p>
+            <w:pPr>
+              <w:pStyle w:val="BodyText"/>
+              <w:rPr>
+                <w:color w:val="00B050"/>
+              </w:rPr>
+            </w:pPr>
+            <w:r>
+              <w:rPr>
+                <w:color w:val="00B050"/>
+              </w:rPr>
+              <w:t>(</w:t>
+            </w:r>
+            <w:proofErr w:type="spellStart"/>
+            <w:r>
+              <w:rPr>
+                <w:color w:val="00B050"/>
+              </w:rPr>
+              <w:t>why_change</w:t>
+            </w:r>
+            <w:proofErr w:type="spellEnd"/>
+            <w:r>
+              <w:rPr>
+                <w:color w:val="00B050"/>
+              </w:rPr>
+              <w:t xml:space="preserve"> == 'income' and not </w:t>
+            </w:r>
+            <w:proofErr w:type="spellStart"/>
+            <w:r>
+              <w:rPr>
+                <w:color w:val="00B050"/>
+              </w:rPr>
+              <w:t>parents_agree</w:t>
+            </w:r>
+            <w:proofErr w:type="spellEnd"/>
+            <w:r>
+              <w:rPr>
+                <w:color w:val="00B050"/>
+              </w:rPr>
+              <w:t xml:space="preserve"> and not </w:t>
+            </w:r>
+            <w:proofErr w:type="spellStart"/>
+            <w:r>
+              <w:rPr>
+                <w:color w:val="00B050"/>
+              </w:rPr>
+              <w:t>middle_of_case</w:t>
+            </w:r>
+            <w:proofErr w:type="spellEnd"/>
+            <w:r>
+              <w:rPr>
+                <w:color w:val="00B050"/>
+              </w:rPr>
+              <w:t>)</w:t>
+            </w:r>
+          </w:p>
+          <w:p>
+            <w:pPr>
+              <w:pStyle w:val="BodyText"/>
+              <w:rPr>
+                <w:color w:val="00B0F0"/>
+              </w:rPr>
+            </w:pPr>
+            <w:r>
+              <w:rPr>
+                <w:color w:val="00B0F0"/>
+              </w:rPr>
+              <w:t xml:space="preserve"> </w:t>
+            </w:r>
+            <w:r>
+              <w:rPr>
+                <w:color w:val="00B0F0"/>
+              </w:rPr>
+              <w:t xml:space="preserve">or </w:t>
+            </w:r>
+          </w:p>
+          <w:p>
+            <w:pPr>
+              <w:pStyle w:val="BodyText"/>
+              <w:rPr>
+                <w:color w:val="FFC000"/>
+              </w:rPr>
+            </w:pPr>
+            <w:proofErr w:type="spellStart"/>
+            <w:r>
+              <w:rPr>
+                <w:color w:val="FFC000"/>
+              </w:rPr>
+              <w:t>why_change</w:t>
+            </w:r>
+            <w:proofErr w:type="spellEnd"/>
+            <w:r>
+              <w:rPr>
+                <w:color w:val="FFC000"/>
+              </w:rPr>
+              <w:t xml:space="preserve"> == 'schedule'</w:t>
+            </w:r>
+          </w:p>
+          <w:p>
+            <w:pPr>
+              <w:pStyle w:val="BodyText"/>
+              <w:rPr>
+                <w:color w:val="00B050"/>
+              </w:rPr>
+            </w:pPr>
+            <w:bookmarkStart w:id="7" w:name="_GoBack"/>
+            <w:bookmarkEnd w:id="7"/>
+            <w:r>
+              <w:t xml:space="preserve"> </w:t>
+            </w:r>
             <w:r>
               <w:t xml:space="preserve"> %}</w:t>
             </w:r>
@@ -9651,6 +9865,7 @@
               <w:ind w:left="405"/>
             </w:pPr>
             <w:r>
+              <w:lastRenderedPageBreak/>
               <w:t>Fill out the Certificate of Service. It is at the end of the form. It tells the court how you are giving copies to the other parent.</w:t>
             </w:r>
           </w:p>
@@ -9680,6 +9895,7 @@
           </w:tcPr>
           <w:p>
             <w:r>
+              <w:lastRenderedPageBreak/>
               <w:t>{%tr endif %}</w:t>
             </w:r>
           </w:p>
@@ -10030,473 +10246,497 @@
               <w:rPr>
                 <w:color w:val="92D050"/>
               </w:rPr>
+              <w:t>{%</w:t>
+            </w:r>
+            <w:r>
+              <w:rPr>
+                <w:color w:val="92D050"/>
+              </w:rPr>
+              <w:t>p</w:t>
+            </w:r>
+            <w:r>
+              <w:rPr>
+                <w:color w:val="92D050"/>
+              </w:rPr>
+              <w:t xml:space="preserve"> if </w:t>
+            </w:r>
+            <w:proofErr w:type="spellStart"/>
+            <w:r>
+              <w:rPr>
+                <w:color w:val="92D050"/>
+              </w:rPr>
+              <w:t>user_need</w:t>
+            </w:r>
+            <w:proofErr w:type="spellEnd"/>
+            <w:r>
+              <w:rPr>
+                <w:color w:val="92D050"/>
+              </w:rPr>
+              <w:t xml:space="preserve"> == </w:t>
+            </w:r>
+            <w:r>
+              <w:rPr>
+                <w:color w:val="92D050"/>
+              </w:rPr>
+              <w:t>'</w:t>
+            </w:r>
+            <w:r>
+              <w:rPr>
+                <w:color w:val="92D050"/>
+              </w:rPr>
+              <w:t>enforce AK order</w:t>
+            </w:r>
+            <w:r>
+              <w:rPr>
+                <w:color w:val="92D050"/>
+              </w:rPr>
+              <w:t>'</w:t>
+            </w:r>
+            <w:r>
+              <w:rPr>
+                <w:color w:val="92D050"/>
+              </w:rPr>
+              <w:t xml:space="preserve"> %}</w:t>
+            </w:r>
+          </w:p>
+          <w:p>
+            <w:pPr>
+              <w:pStyle w:val="BodyText"/>
+              <w:rPr>
+                <w:color w:val="FFC000"/>
+              </w:rPr>
+            </w:pPr>
+            <w:r>
+              <w:rPr>
+                <w:color w:val="FFC000"/>
+              </w:rPr>
+              <w:t xml:space="preserve">{% if </w:t>
+            </w:r>
+            <w:proofErr w:type="spellStart"/>
+            <w:r>
+              <w:rPr>
+                <w:color w:val="FFC000"/>
+              </w:rPr>
+              <w:t>who_ordered</w:t>
+            </w:r>
+            <w:proofErr w:type="spellEnd"/>
+            <w:r>
+              <w:rPr>
+                <w:color w:val="FFC000"/>
+              </w:rPr>
+              <w:t xml:space="preserve"> == </w:t>
+            </w:r>
+            <w:r>
+              <w:rPr>
+                <w:color w:val="FFC000"/>
+              </w:rPr>
+              <w:t>'</w:t>
+            </w:r>
+            <w:r>
+              <w:rPr>
+                <w:color w:val="FFC000"/>
+              </w:rPr>
+              <w:t>court</w:t>
+            </w:r>
+            <w:r>
+              <w:rPr>
+                <w:color w:val="FFC000"/>
+              </w:rPr>
+              <w:t>'</w:t>
+            </w:r>
+            <w:r>
+              <w:rPr>
+                <w:color w:val="FFC000"/>
+              </w:rPr>
+              <w:t xml:space="preserve"> or (</w:t>
+            </w:r>
+            <w:proofErr w:type="spellStart"/>
+            <w:r>
+              <w:rPr>
+                <w:color w:val="FFC000"/>
+              </w:rPr>
+              <w:t>who_ordered</w:t>
+            </w:r>
+            <w:proofErr w:type="spellEnd"/>
+            <w:r>
+              <w:rPr>
+                <w:color w:val="FFC000"/>
+              </w:rPr>
+              <w:t xml:space="preserve"> == </w:t>
+            </w:r>
+            <w:r>
+              <w:rPr>
+                <w:color w:val="FFC000"/>
+              </w:rPr>
+              <w:t>'</w:t>
+            </w:r>
+            <w:proofErr w:type="spellStart"/>
+            <w:r>
+              <w:rPr>
+                <w:color w:val="FFC000"/>
+              </w:rPr>
+              <w:t>unkown</w:t>
+            </w:r>
+            <w:proofErr w:type="spellEnd"/>
+            <w:r>
+              <w:rPr>
+                <w:color w:val="FFC000"/>
+              </w:rPr>
+              <w:t>'</w:t>
+            </w:r>
+            <w:r>
+              <w:rPr>
+                <w:color w:val="FFC000"/>
+              </w:rPr>
+              <w:t xml:space="preserve"> and </w:t>
+            </w:r>
+            <w:proofErr w:type="spellStart"/>
+            <w:r>
+              <w:rPr>
+                <w:color w:val="FFC000"/>
+              </w:rPr>
+              <w:t>find_who_ordered</w:t>
+            </w:r>
+            <w:proofErr w:type="spellEnd"/>
+            <w:r>
+              <w:rPr>
+                <w:color w:val="FFC000"/>
+              </w:rPr>
+              <w:t xml:space="preserve"> == </w:t>
+            </w:r>
+            <w:r>
+              <w:rPr>
+                <w:color w:val="FFC000"/>
+              </w:rPr>
+              <w:t>'</w:t>
+            </w:r>
+            <w:r>
+              <w:rPr>
+                <w:color w:val="FFC000"/>
+              </w:rPr>
+              <w:t>court</w:t>
+            </w:r>
+            <w:r>
+              <w:rPr>
+                <w:color w:val="FFC000"/>
+              </w:rPr>
+              <w:t>'</w:t>
+            </w:r>
+            <w:r>
+              <w:rPr>
+                <w:color w:val="FFC000"/>
+              </w:rPr>
+              <w:t>) %}</w:t>
+            </w:r>
+          </w:p>
+          <w:p>
+            <w:pPr>
+              <w:pStyle w:val="BodyText"/>
+              <w:rPr>
+                <w:color w:val="FF0000"/>
+              </w:rPr>
+            </w:pPr>
+            <w:r>
+              <w:rPr>
+                <w:color w:val="FF0000"/>
+              </w:rPr>
+              <w:t xml:space="preserve">{% if </w:t>
+            </w:r>
+            <w:proofErr w:type="spellStart"/>
+            <w:r>
+              <w:rPr>
+                <w:color w:val="FF0000"/>
+              </w:rPr>
+              <w:t>cssd_collect</w:t>
+            </w:r>
+            <w:proofErr w:type="spellEnd"/>
+            <w:r>
+              <w:rPr>
+                <w:color w:val="FF0000"/>
+              </w:rPr>
+              <w:t xml:space="preserve"> == </w:t>
+            </w:r>
+            <w:r>
+              <w:rPr>
+                <w:color w:val="FF0000"/>
+              </w:rPr>
+              <w:t>'</w:t>
+            </w:r>
+            <w:r>
+              <w:rPr>
+                <w:color w:val="FF0000"/>
+              </w:rPr>
+              <w:t>yes</w:t>
+            </w:r>
+            <w:r>
+              <w:rPr>
+                <w:color w:val="FF0000"/>
+              </w:rPr>
+              <w:t>'</w:t>
+            </w:r>
+            <w:r>
+              <w:rPr>
+                <w:color w:val="FF0000"/>
+              </w:rPr>
+              <w:t xml:space="preserve"> %}</w:t>
+            </w:r>
+          </w:p>
+          <w:p>
+            <w:pPr>
+              <w:pStyle w:val="BodyText"/>
+            </w:pPr>
+            <w:r>
+              <w:t>If Child Support Services Division (CSSD) is collecting your child support, they can enforce your child support order.</w:t>
+            </w:r>
+          </w:p>
+          <w:p>
+            <w:pPr>
+              <w:pStyle w:val="BodyText"/>
+              <w:rPr>
+                <w:color w:val="FF0000"/>
+              </w:rPr>
+            </w:pPr>
+            <w:r>
+              <w:rPr>
+                <w:color w:val="FF0000"/>
+              </w:rPr>
+              <w:t xml:space="preserve">{% </w:t>
+            </w:r>
+            <w:proofErr w:type="spellStart"/>
+            <w:r>
+              <w:rPr>
+                <w:color w:val="FF0000"/>
+              </w:rPr>
+              <w:t>el</w:t>
+            </w:r>
+            <w:r>
+              <w:rPr>
+                <w:color w:val="FF0000"/>
+              </w:rPr>
+              <w:t>if</w:t>
+            </w:r>
+            <w:proofErr w:type="spellEnd"/>
+            <w:r>
+              <w:rPr>
+                <w:color w:val="FF0000"/>
+              </w:rPr>
+              <w:t xml:space="preserve"> </w:t>
+            </w:r>
+            <w:proofErr w:type="spellStart"/>
+            <w:r>
+              <w:rPr>
+                <w:color w:val="FF0000"/>
+              </w:rPr>
+              <w:t>cssd_collect</w:t>
+            </w:r>
+            <w:proofErr w:type="spellEnd"/>
+            <w:r>
+              <w:rPr>
+                <w:color w:val="FF0000"/>
+              </w:rPr>
+              <w:t xml:space="preserve"> == </w:t>
+            </w:r>
+            <w:r>
+              <w:rPr>
+                <w:color w:val="FF0000"/>
+              </w:rPr>
+              <w:t>'</w:t>
+            </w:r>
+            <w:r>
+              <w:rPr>
+                <w:color w:val="FF0000"/>
+              </w:rPr>
+              <w:t>no</w:t>
+            </w:r>
+            <w:r>
+              <w:rPr>
+                <w:color w:val="FF0000"/>
+              </w:rPr>
+              <w:t>'</w:t>
+            </w:r>
+            <w:r>
+              <w:rPr>
+                <w:color w:val="FF0000"/>
+              </w:rPr>
+              <w:t xml:space="preserve"> </w:t>
+            </w:r>
+            <w:r>
+              <w:rPr>
+                <w:color w:val="FF0000"/>
+              </w:rPr>
+              <w:t xml:space="preserve"> </w:t>
+            </w:r>
+            <w:r>
+              <w:rPr>
+                <w:color w:val="FF0000"/>
+              </w:rPr>
+              <w:t xml:space="preserve"> </w:t>
+            </w:r>
+            <w:r>
+              <w:rPr>
+                <w:color w:val="FF0000"/>
+              </w:rPr>
+              <w:t>%}</w:t>
+            </w:r>
+          </w:p>
+          <w:p>
+            <w:pPr>
+              <w:pStyle w:val="BodyText"/>
+            </w:pPr>
+            <w:r>
+              <w:t xml:space="preserve"> </w:t>
+            </w:r>
+            <w:r>
+              <w:t>If you have a court order for child support and want Child Support Services Division (CSSD) to help you collect it, apply for CSSD services.  You will need a “My Alaska” account.  See the CSSD Home Page.  Select “Open a Case” or “On</w:t>
+            </w:r>
+            <w:r>
+              <w:t>line Application for Services.”</w:t>
+            </w:r>
+          </w:p>
+          <w:p>
+            <w:pPr>
+              <w:pStyle w:val="BodyText"/>
+              <w:rPr>
+                <w:color w:val="FF0000"/>
+              </w:rPr>
+            </w:pPr>
+            <w:r>
+              <w:rPr>
+                <w:color w:val="FF0000"/>
+              </w:rPr>
+              <w:t xml:space="preserve">{% </w:t>
+            </w:r>
+            <w:r>
+              <w:rPr>
+                <w:color w:val="FF0000"/>
+              </w:rPr>
+              <w:t>else</w:t>
+            </w:r>
+            <w:r>
+              <w:rPr>
+                <w:color w:val="FF0000"/>
+              </w:rPr>
+              <w:t xml:space="preserve"> %}</w:t>
+            </w:r>
+          </w:p>
+          <w:p>
+            <w:pPr>
+              <w:pStyle w:val="BodyText"/>
+            </w:pPr>
+            <w:r>
+              <w:t xml:space="preserve">Contact CSSD to see if you have an account. </w:t>
+            </w:r>
+          </w:p>
+          <w:p>
+            <w:pPr>
+              <w:pStyle w:val="BodyText"/>
+            </w:pPr>
+            <w:r>
+              <w:t>If</w:t>
+            </w:r>
+            <w:r>
+              <w:t xml:space="preserve"> you do not have an account, </w:t>
+            </w:r>
+            <w:r>
+              <w:t>apply for CSSD services.</w:t>
+            </w:r>
+          </w:p>
+          <w:p>
+            <w:pPr>
+              <w:pStyle w:val="BodyText"/>
+            </w:pPr>
+            <w:r>
+              <w:t>You will need a “My Alaska” account.</w:t>
+            </w:r>
+          </w:p>
+          <w:p>
+            <w:pPr>
+              <w:pStyle w:val="BodyText"/>
+            </w:pPr>
+            <w:r>
+              <w:t>See the CSSD Home Page.</w:t>
+            </w:r>
+          </w:p>
+          <w:p>
+            <w:pPr>
+              <w:pStyle w:val="BodyText"/>
+            </w:pPr>
+            <w:r>
+              <w:t>Select</w:t>
+            </w:r>
+            <w:r>
+              <w:t>:</w:t>
+            </w:r>
+          </w:p>
+          <w:p>
+            <w:pPr>
+              <w:pStyle w:val="ListParagraph"/>
+            </w:pPr>
+            <w:r>
+              <w:t>“Open a Case” or</w:t>
+            </w:r>
+          </w:p>
+          <w:p>
+            <w:pPr>
+              <w:pStyle w:val="ListParagraph"/>
+            </w:pPr>
+            <w:r>
               <w:lastRenderedPageBreak/>
-              <w:t xml:space="preserve">{% if </w:t>
-            </w:r>
-            <w:proofErr w:type="spellStart"/>
-            <w:r>
+              <w:t>“Online Application for Services.”]</w:t>
+            </w:r>
+          </w:p>
+          <w:p>
+            <w:pPr>
+              <w:pStyle w:val="BodyText"/>
+              <w:rPr>
+                <w:color w:val="FF0000"/>
+              </w:rPr>
+            </w:pPr>
+            <w:r>
+              <w:rPr>
+                <w:color w:val="FF0000"/>
+              </w:rPr>
+              <w:t>{% endif %}</w:t>
+            </w:r>
+          </w:p>
+          <w:p>
+            <w:pPr>
+              <w:pStyle w:val="BodyText"/>
+              <w:rPr>
+                <w:color w:val="FFC000"/>
+              </w:rPr>
+            </w:pPr>
+            <w:r>
+              <w:rPr>
+                <w:color w:val="FFC000"/>
+              </w:rPr>
+              <w:t>{% endif %}</w:t>
+            </w:r>
+          </w:p>
+          <w:p>
+            <w:pPr>
+              <w:pStyle w:val="BodyText"/>
               <w:rPr>
                 <w:color w:val="92D050"/>
               </w:rPr>
-              <w:t>user_need</w:t>
-            </w:r>
-            <w:proofErr w:type="spellEnd"/>
+            </w:pPr>
             <w:r>
               <w:rPr>
                 <w:color w:val="92D050"/>
               </w:rPr>
-              <w:t xml:space="preserve"> == </w:t>
+              <w:t>{%</w:t>
             </w:r>
             <w:r>
               <w:rPr>
                 <w:color w:val="92D050"/>
               </w:rPr>
-              <w:t>'</w:t>
+              <w:t>p</w:t>
             </w:r>
             <w:r>
               <w:rPr>
                 <w:color w:val="92D050"/>
               </w:rPr>
-              <w:t>enforce AK order</w:t>
-            </w:r>
-            <w:r>
-              <w:rPr>
-                <w:color w:val="92D050"/>
-              </w:rPr>
-              <w:t>'</w:t>
-            </w:r>
-            <w:r>
-              <w:rPr>
-                <w:color w:val="92D050"/>
-              </w:rPr>
-              <w:t xml:space="preserve"> %}</w:t>
-            </w:r>
-          </w:p>
-          <w:p>
-            <w:pPr>
-              <w:pStyle w:val="BodyText"/>
-              <w:rPr>
-                <w:color w:val="FFC000"/>
-              </w:rPr>
-            </w:pPr>
-            <w:r>
-              <w:rPr>
-                <w:color w:val="FFC000"/>
-              </w:rPr>
-              <w:t xml:space="preserve">{% if </w:t>
-            </w:r>
-            <w:proofErr w:type="spellStart"/>
-            <w:r>
-              <w:rPr>
-                <w:color w:val="FFC000"/>
-              </w:rPr>
-              <w:t>who_ordered</w:t>
-            </w:r>
-            <w:proofErr w:type="spellEnd"/>
-            <w:r>
-              <w:rPr>
-                <w:color w:val="FFC000"/>
-              </w:rPr>
-              <w:t xml:space="preserve"> == </w:t>
-            </w:r>
-            <w:r>
-              <w:rPr>
-                <w:color w:val="FFC000"/>
-              </w:rPr>
-              <w:t>'</w:t>
-            </w:r>
-            <w:r>
-              <w:rPr>
-                <w:color w:val="FFC000"/>
-              </w:rPr>
-              <w:t>court</w:t>
-            </w:r>
-            <w:r>
-              <w:rPr>
-                <w:color w:val="FFC000"/>
-              </w:rPr>
-              <w:t>'</w:t>
-            </w:r>
-            <w:r>
-              <w:rPr>
-                <w:color w:val="FFC000"/>
-              </w:rPr>
-              <w:t xml:space="preserve"> or (</w:t>
-            </w:r>
-            <w:proofErr w:type="spellStart"/>
-            <w:r>
-              <w:rPr>
-                <w:color w:val="FFC000"/>
-              </w:rPr>
-              <w:t>who_ordered</w:t>
-            </w:r>
-            <w:proofErr w:type="spellEnd"/>
-            <w:r>
-              <w:rPr>
-                <w:color w:val="FFC000"/>
-              </w:rPr>
-              <w:t xml:space="preserve"> == </w:t>
-            </w:r>
-            <w:r>
-              <w:rPr>
-                <w:color w:val="FFC000"/>
-              </w:rPr>
-              <w:t>'</w:t>
-            </w:r>
-            <w:proofErr w:type="spellStart"/>
-            <w:r>
-              <w:rPr>
-                <w:color w:val="FFC000"/>
-              </w:rPr>
-              <w:t>unkown</w:t>
-            </w:r>
-            <w:proofErr w:type="spellEnd"/>
-            <w:r>
-              <w:rPr>
-                <w:color w:val="FFC000"/>
-              </w:rPr>
-              <w:t>'</w:t>
-            </w:r>
-            <w:r>
-              <w:rPr>
-                <w:color w:val="FFC000"/>
-              </w:rPr>
-              <w:t xml:space="preserve"> and </w:t>
-            </w:r>
-            <w:proofErr w:type="spellStart"/>
-            <w:r>
-              <w:rPr>
-                <w:color w:val="FFC000"/>
-              </w:rPr>
-              <w:t>find_who_ordered</w:t>
-            </w:r>
-            <w:proofErr w:type="spellEnd"/>
-            <w:r>
-              <w:rPr>
-                <w:color w:val="FFC000"/>
-              </w:rPr>
-              <w:t xml:space="preserve"> == </w:t>
-            </w:r>
-            <w:r>
-              <w:rPr>
-                <w:color w:val="FFC000"/>
-              </w:rPr>
-              <w:t>'</w:t>
-            </w:r>
-            <w:r>
-              <w:rPr>
-                <w:color w:val="FFC000"/>
-              </w:rPr>
-              <w:t>court</w:t>
-            </w:r>
-            <w:r>
-              <w:rPr>
-                <w:color w:val="FFC000"/>
-              </w:rPr>
-              <w:t>'</w:t>
-            </w:r>
-            <w:r>
-              <w:rPr>
-                <w:color w:val="FFC000"/>
-              </w:rPr>
-              <w:t>) %}</w:t>
-            </w:r>
-          </w:p>
-          <w:p>
-            <w:pPr>
-              <w:pStyle w:val="BodyText"/>
-              <w:rPr>
-                <w:color w:val="FF0000"/>
-              </w:rPr>
-            </w:pPr>
-            <w:r>
-              <w:rPr>
-                <w:color w:val="FF0000"/>
-              </w:rPr>
-              <w:t xml:space="preserve">{%p if </w:t>
-            </w:r>
-            <w:proofErr w:type="spellStart"/>
-            <w:r>
-              <w:rPr>
-                <w:color w:val="FF0000"/>
-              </w:rPr>
-              <w:t>cssd_collect</w:t>
-            </w:r>
-            <w:proofErr w:type="spellEnd"/>
-            <w:r>
-              <w:rPr>
-                <w:color w:val="FF0000"/>
-              </w:rPr>
-              <w:t xml:space="preserve"> == </w:t>
-            </w:r>
-            <w:r>
-              <w:rPr>
-                <w:color w:val="FF0000"/>
-              </w:rPr>
-              <w:t>'</w:t>
-            </w:r>
-            <w:r>
-              <w:rPr>
-                <w:color w:val="FF0000"/>
-              </w:rPr>
-              <w:t>yes</w:t>
-            </w:r>
-            <w:r>
-              <w:rPr>
-                <w:color w:val="FF0000"/>
-              </w:rPr>
-              <w:t>'</w:t>
-            </w:r>
-            <w:r>
-              <w:rPr>
-                <w:color w:val="FF0000"/>
-              </w:rPr>
-              <w:t xml:space="preserve">  %}</w:t>
-            </w:r>
-          </w:p>
-          <w:p>
-            <w:pPr>
-              <w:pStyle w:val="BodyText"/>
-            </w:pPr>
-            <w:r>
-              <w:t>If Child Support Services Division (CSSD) is collecting your child support, they can enforce your child support order.</w:t>
-            </w:r>
-          </w:p>
-          <w:p>
-            <w:pPr>
-              <w:pStyle w:val="BodyText"/>
-              <w:rPr>
-                <w:color w:val="FF0000"/>
-              </w:rPr>
-            </w:pPr>
-            <w:r>
-              <w:rPr>
-                <w:color w:val="FF0000"/>
-              </w:rPr>
-              <w:t xml:space="preserve">{%p </w:t>
-            </w:r>
-            <w:proofErr w:type="spellStart"/>
-            <w:r>
-              <w:rPr>
-                <w:color w:val="FF0000"/>
-              </w:rPr>
-              <w:t>el</w:t>
-            </w:r>
-            <w:r>
-              <w:rPr>
-                <w:color w:val="FF0000"/>
-              </w:rPr>
-              <w:t>if</w:t>
-            </w:r>
-            <w:proofErr w:type="spellEnd"/>
-            <w:r>
-              <w:rPr>
-                <w:color w:val="FF0000"/>
-              </w:rPr>
-              <w:t xml:space="preserve"> </w:t>
-            </w:r>
-            <w:proofErr w:type="spellStart"/>
-            <w:r>
-              <w:rPr>
-                <w:color w:val="FF0000"/>
-              </w:rPr>
-              <w:t>cssd_collect</w:t>
-            </w:r>
-            <w:proofErr w:type="spellEnd"/>
-            <w:r>
-              <w:rPr>
-                <w:color w:val="FF0000"/>
-              </w:rPr>
-              <w:t xml:space="preserve"> == </w:t>
-            </w:r>
-            <w:r>
-              <w:rPr>
-                <w:color w:val="FF0000"/>
-              </w:rPr>
-              <w:t>'</w:t>
-            </w:r>
-            <w:r>
-              <w:rPr>
-                <w:color w:val="FF0000"/>
-              </w:rPr>
-              <w:t>no</w:t>
-            </w:r>
-            <w:r>
-              <w:rPr>
-                <w:color w:val="FF0000"/>
-              </w:rPr>
-              <w:t>'</w:t>
-            </w:r>
-            <w:r>
-              <w:rPr>
-                <w:color w:val="FF0000"/>
-              </w:rPr>
-              <w:t xml:space="preserve"> </w:t>
-            </w:r>
-            <w:r>
-              <w:rPr>
-                <w:color w:val="FF0000"/>
-              </w:rPr>
-              <w:t xml:space="preserve"> </w:t>
-            </w:r>
-            <w:r>
-              <w:rPr>
-                <w:color w:val="FF0000"/>
-              </w:rPr>
-              <w:t xml:space="preserve"> </w:t>
-            </w:r>
-            <w:r>
-              <w:rPr>
-                <w:color w:val="FF0000"/>
-              </w:rPr>
-              <w:t>%}</w:t>
-            </w:r>
-          </w:p>
-          <w:p>
-            <w:pPr>
-              <w:pStyle w:val="BodyText"/>
-            </w:pPr>
-            <w:r>
-              <w:t xml:space="preserve"> </w:t>
-            </w:r>
-            <w:r>
-              <w:t>If you have a court order for child support and want Child Support Services Division (CSSD) to help you collect it, apply for CSSD services.  You will need a “My Alaska” account.  See the CSSD Home Page.  Select “Open a Case” or “On</w:t>
-            </w:r>
-            <w:r>
-              <w:t>line Application for Services.”</w:t>
-            </w:r>
-          </w:p>
-          <w:p>
-            <w:pPr>
-              <w:pStyle w:val="BodyText"/>
-              <w:rPr>
-                <w:color w:val="FF0000"/>
-              </w:rPr>
-            </w:pPr>
-            <w:r>
-              <w:rPr>
-                <w:color w:val="FF0000"/>
-              </w:rPr>
-              <w:t xml:space="preserve">{%p </w:t>
-            </w:r>
-            <w:r>
-              <w:rPr>
-                <w:color w:val="FF0000"/>
-              </w:rPr>
-              <w:t>else</w:t>
-            </w:r>
-            <w:r>
-              <w:rPr>
-                <w:color w:val="FF0000"/>
-              </w:rPr>
-              <w:t xml:space="preserve"> %}</w:t>
-            </w:r>
-          </w:p>
-          <w:p>
-            <w:pPr>
-              <w:pStyle w:val="BodyText"/>
-            </w:pPr>
-            <w:r>
-              <w:t xml:space="preserve">Contact CSSD to see if you have an account. </w:t>
-            </w:r>
-          </w:p>
-          <w:p>
-            <w:pPr>
-              <w:pStyle w:val="BodyText"/>
-            </w:pPr>
-            <w:r>
-              <w:t>If</w:t>
-            </w:r>
-            <w:r>
-              <w:t xml:space="preserve"> you do not have an account, </w:t>
-            </w:r>
-            <w:r>
-              <w:t>apply for CSSD services.</w:t>
-            </w:r>
-          </w:p>
-          <w:p>
-            <w:pPr>
-              <w:pStyle w:val="BodyText"/>
-            </w:pPr>
-            <w:r>
-              <w:t>You will need a “My Alaska” account.</w:t>
-            </w:r>
-          </w:p>
-          <w:p>
-            <w:pPr>
-              <w:pStyle w:val="BodyText"/>
-            </w:pPr>
-            <w:r>
-              <w:t>See the CSSD Home Page.</w:t>
-            </w:r>
-          </w:p>
-          <w:p>
-            <w:pPr>
-              <w:pStyle w:val="BodyText"/>
-            </w:pPr>
-            <w:r>
-              <w:t>Select</w:t>
-            </w:r>
-            <w:r>
-              <w:t>:</w:t>
-            </w:r>
-          </w:p>
-          <w:p>
-            <w:pPr>
-              <w:pStyle w:val="ListParagraph"/>
-            </w:pPr>
-            <w:r>
-              <w:t>“Open a Case” or</w:t>
-            </w:r>
-          </w:p>
-          <w:p>
-            <w:pPr>
-              <w:pStyle w:val="ListParagraph"/>
-            </w:pPr>
-            <w:r>
-              <w:t>“Online Application for Services.”]</w:t>
-            </w:r>
-          </w:p>
-          <w:p>
-            <w:pPr>
-              <w:pStyle w:val="BodyText"/>
-              <w:rPr>
-                <w:color w:val="FF0000"/>
-              </w:rPr>
-            </w:pPr>
-            <w:r>
-              <w:rPr>
-                <w:color w:val="FF0000"/>
-              </w:rPr>
-              <w:t>{%p endif %}</w:t>
-            </w:r>
-          </w:p>
-          <w:p>
-            <w:pPr>
-              <w:pStyle w:val="BodyText"/>
-              <w:rPr>
-                <w:color w:val="FFC000"/>
-              </w:rPr>
-            </w:pPr>
-            <w:r>
-              <w:rPr>
-                <w:color w:val="FFC000"/>
-              </w:rPr>
-              <w:t>{% endif %}</w:t>
-            </w:r>
-          </w:p>
-          <w:p>
-            <w:pPr>
-              <w:pStyle w:val="BodyText"/>
-              <w:rPr>
-                <w:color w:val="92D050"/>
-              </w:rPr>
-            </w:pPr>
-            <w:r>
-              <w:rPr>
-                <w:color w:val="92D050"/>
-              </w:rPr>
-              <w:t>{% endif %}</w:t>
+              <w:t xml:space="preserve"> endif %}</w:t>
             </w:r>
           </w:p>
           <w:p>
@@ -10650,7 +10890,6 @@
               <w:pStyle w:val="BodyText"/>
             </w:pPr>
             <w:r>
-              <w:lastRenderedPageBreak/>
               <w:t xml:space="preserve">•  </w:t>
             </w:r>
             <w:hyperlink r:id="rId134" w:history="1">
@@ -10939,7 +11178,11 @@
               <w:t xml:space="preserve">: </w:t>
             </w:r>
             <w:r>
-              <w:t>Talk to the other parent</w:t>
+              <w:t xml:space="preserve">Talk to the other </w:t>
+            </w:r>
+            <w:r>
+              <w:lastRenderedPageBreak/>
+              <w:t>parent</w:t>
             </w:r>
           </w:p>
         </w:tc>
@@ -10957,6 +11200,7 @@
               <w:pStyle w:val="BodyText"/>
             </w:pPr>
             <w:r>
+              <w:lastRenderedPageBreak/>
               <w:t>When the other parent is not following your child support order, you can ask the court to order them to follow it. Generally</w:t>
             </w:r>
             <w:r>
@@ -10979,6 +11223,7 @@
               <w:rPr>
                 <w:highlight w:val="lightGray"/>
               </w:rPr>
+              <w:lastRenderedPageBreak/>
               <w:fldChar w:fldCharType="begin"/>
             </w:r>
             <w:r>
@@ -11066,7 +11311,10 @@
               <w:fldChar w:fldCharType="begin"/>
             </w:r>
             <w:r>
-              <w:instrText xml:space="preserve"> SEQ reluctantparent \* MERGEFORMAT  \* MERGEFORMAT </w:instrText>
+              <w:instrText xml:space="preserve"> SEQ reluctantparen</w:instrText>
+            </w:r>
+            <w:r>
+              <w:instrText xml:space="preserve">t \* MERGEFORMAT  \* MERGEFORMAT </w:instrText>
             </w:r>
             <w:r>
               <w:fldChar w:fldCharType="separate"/>
@@ -11140,7 +11388,10 @@
               <w:fldChar w:fldCharType="begin"/>
             </w:r>
             <w:r>
-              <w:instrText xml:space="preserve"> SEQ reluctantparent \* MERGEFORMAT  \* MERGEFORMAT </w:instrText>
+              <w:instrText xml:space="preserve"> SEQ rel</w:instrText>
+            </w:r>
+            <w:r>
+              <w:instrText xml:space="preserve">uctantparent \* MERGEFORMAT  \* MERGEFORMAT </w:instrText>
             </w:r>
             <w:r>
               <w:fldChar w:fldCharType="separate"/>
@@ -11226,6 +11477,7 @@
               <w:pStyle w:val="BodyText"/>
             </w:pPr>
             <w:r>
+              <w:lastRenderedPageBreak/>
               <w:t xml:space="preserve">{%tr </w:t>
             </w:r>
             <w:r>
@@ -11266,7 +11518,6 @@
               <w:pStyle w:val="BodyText"/>
             </w:pPr>
             <w:r>
-              <w:lastRenderedPageBreak/>
               <w:t xml:space="preserve">{%tr </w:t>
             </w:r>
             <w:r>
@@ -11564,6 +11815,7 @@
               <w:ind w:left="1125"/>
             </w:pPr>
             <w:r>
+              <w:lastRenderedPageBreak/>
               <w:t>Notice of Registration of Another State</w:t>
             </w:r>
             <w:r>
@@ -11748,10 +12000,7 @@
               <w:fldChar w:fldCharType="begin"/>
             </w:r>
             <w:r>
-              <w:instrText xml:space="preserve"> SEQ registerlist \*</w:instrText>
-            </w:r>
-            <w:r>
-              <w:instrText xml:space="preserve"> MERGEFORMAT  \* MERGEFORMAT </w:instrText>
+              <w:instrText xml:space="preserve"> SEQ registerlist \* MERGEFORMAT  \* MERGEFORMAT </w:instrText>
             </w:r>
             <w:r>
               <w:fldChar w:fldCharType="separate"/>
@@ -11838,7 +12087,6 @@
               <w:ind w:left="405"/>
             </w:pPr>
             <w:r>
-              <w:lastRenderedPageBreak/>
               <w:t>envelope(s) addressed to the opposing party</w:t>
             </w:r>
           </w:p>
@@ -11911,7 +12159,11 @@
               <w:ind w:left="405"/>
             </w:pPr>
             <w:r>
-              <w:t>Before coming to court, it is your responsibility to go to the Post Office and get the forms for certified mail, restricted delivery, return receipt requested, and figure out how much it will cost to mail the forms by this method and put the stamps on the envelope. If you don</w:t>
+              <w:t xml:space="preserve">Before coming to court, it is your responsibility to go to the Post Office and get the forms for certified mail, restricted delivery, return receipt requested, and figure out how much it will cost to mail the forms by this method and put the stamps on the envelope. If you </w:t>
+            </w:r>
+            <w:r>
+              <w:lastRenderedPageBreak/>
+              <w:t>don</w:t>
             </w:r>
             <w:r>
               <w:t>'</w:t>
@@ -12111,7 +12363,6 @@
             </w:r>
             <w:proofErr w:type="spellStart"/>
             <w:r>
-              <w:lastRenderedPageBreak/>
               <w:t>cssd_collect</w:t>
             </w:r>
             <w:proofErr w:type="spellEnd"/>
@@ -12448,7 +12699,11 @@
               </w:r>
             </w:hyperlink>
             <w:r>
-              <w:t xml:space="preserve"> for the amount owed to you. Once you have a judgment, you can try to collect the amount by executing on the </w:t>
+              <w:t xml:space="preserve"> for the amount owed to you. Once you have </w:t>
+            </w:r>
+            <w:r>
+              <w:lastRenderedPageBreak/>
+              <w:t xml:space="preserve">a judgment, you can try to collect the amount by executing on the </w:t>
             </w:r>
             <w:r>
               <w:t>other</w:t>
@@ -12715,9 +12970,6 @@
             </w:r>
             <w:r>
               <w:br/>
-            </w:r>
-            <w:r>
-              <w:lastRenderedPageBreak/>
               <w:t xml:space="preserve">as a </w:t>
             </w:r>
             <w:hyperlink r:id="rId166" w:history="1">
@@ -13333,11 +13585,7 @@
             </w:r>
             <w:bookmarkEnd w:id="14"/>
             <w:r>
-              <w:t xml:space="preserve">: Get </w:t>
-            </w:r>
-            <w:r>
-              <w:lastRenderedPageBreak/>
-              <w:t xml:space="preserve">more </w:t>
+              <w:t xml:space="preserve">: Get more </w:t>
             </w:r>
             <w:r>
               <w:t>information</w:t>
@@ -13362,7 +13610,6 @@
               <w:pStyle w:val="BodyText"/>
             </w:pPr>
             <w:r>
-              <w:lastRenderedPageBreak/>
               <w:t xml:space="preserve">For help with forms or understanding the process, call the </w:t>
             </w:r>
             <w:hyperlink r:id="rId182" w:history="1">
@@ -13377,7 +13624,6 @@
               <w:br/>
             </w:r>
             <w:r>
-              <w:lastRenderedPageBreak/>
               <w:t>(907) 264-0851 or</w:t>
             </w:r>
             <w:r>
@@ -15039,7 +15285,7 @@
     <w:lsdException w:name="Table Web 2" w:semiHidden="1" w:unhideWhenUsed="1"/>
     <w:lsdException w:name="Table Web 3" w:semiHidden="1" w:unhideWhenUsed="1"/>
     <w:lsdException w:name="Balloon Text" w:semiHidden="1" w:unhideWhenUsed="1"/>
-    <w:lsdException w:name="Table Grid" w:semiHidden="1" w:uiPriority="39" w:unhideWhenUsed="1"/>
+    <w:lsdException w:name="Table Grid" w:uiPriority="39"/>
     <w:lsdException w:name="Table Theme" w:semiHidden="1" w:unhideWhenUsed="1"/>
     <w:lsdException w:name="Placeholder Text" w:semiHidden="1"/>
     <w:lsdException w:name="No Spacing" w:uiPriority="1" w:qFormat="1"/>
@@ -16281,7 +16527,7 @@
 </file>
 
 <file path=customXml/itemProps1.xml><?xml version="1.0" encoding="utf-8"?>
-<ds:datastoreItem xmlns:ds="http://schemas.openxmlformats.org/officeDocument/2006/customXml" ds:itemID="{B0F5191C-E082-4932-89C3-83F87684DA5E}">
+<ds:datastoreItem xmlns:ds="http://schemas.openxmlformats.org/officeDocument/2006/customXml" ds:itemID="{8549BE01-CBEF-4CF1-9735-025BF86301C7}">
   <ds:schemaRefs>
     <ds:schemaRef ds:uri="http://schemas.openxmlformats.org/officeDocument/2006/bibliography"/>
   </ds:schemaRefs>

</xml_diff>

<commit_message>
MVP of changing or enforcing - still needs jeannie and court staff review
</commit_message>
<xml_diff>
--- a/docassemble/ChangingOrEnforcingYourChildSupportOrder/data/templates/changing_child_support_action_plan.docx
+++ b/docassemble/ChangingOrEnforcingYourChildSupportOrder/data/templates/changing_child_support_action_plan.docx
@@ -37,27 +37,96 @@
                 <w:rFonts w:eastAsia="Arial"/>
               </w:rPr>
             </w:pPr>
+            <w:r>
+              <w:rPr>
+                <w:rFonts w:eastAsia="Arial"/>
+              </w:rPr>
+              <w:t>{</w:t>
+            </w:r>
+            <w:r>
+              <w:rPr>
+                <w:rFonts w:eastAsia="Arial"/>
+              </w:rPr>
+              <w:t>%</w:t>
+            </w:r>
+            <w:r>
+              <w:rPr>
+                <w:rFonts w:eastAsia="Arial"/>
+              </w:rPr>
+              <w:t xml:space="preserve"> if user_need </w:t>
+            </w:r>
+            <w:proofErr w:type="gramStart"/>
+            <w:r>
+              <w:rPr>
+                <w:rFonts w:eastAsia="Arial"/>
+              </w:rPr>
+              <w:t>in(</w:t>
+            </w:r>
+            <w:proofErr w:type="gramEnd"/>
+            <w:r>
+              <w:rPr>
+                <w:rFonts w:eastAsia="Arial"/>
+              </w:rPr>
+              <w:t>'enforc</w:t>
+            </w:r>
+            <w:r>
+              <w:rPr>
+                <w:rFonts w:eastAsia="Arial"/>
+              </w:rPr>
+              <w:t>e</w:t>
+            </w:r>
+            <w:r>
+              <w:rPr>
+                <w:rFonts w:eastAsia="Arial"/>
+              </w:rPr>
+              <w:t xml:space="preserve"> foreign order', 'enforc</w:t>
+            </w:r>
+            <w:r>
+              <w:rPr>
+                <w:rFonts w:eastAsia="Arial"/>
+              </w:rPr>
+              <w:t>e</w:t>
+            </w:r>
+            <w:r>
+              <w:rPr>
+                <w:rFonts w:eastAsia="Arial"/>
+              </w:rPr>
+              <w:t xml:space="preserve"> AK order') %}Enforcing{% else %} </w:t>
+            </w:r>
+            <w:r>
+              <w:rPr>
+                <w:rFonts w:eastAsia="Arial"/>
+              </w:rPr>
+              <w:t>Changing</w:t>
+            </w:r>
+            <w:r>
+              <w:rPr>
+                <w:rFonts w:eastAsia="Arial"/>
+              </w:rPr>
+              <w:t>{% endif %}</w:t>
+            </w:r>
+            <w:r>
+              <w:rPr>
+                <w:rFonts w:eastAsia="Arial"/>
+              </w:rPr>
+              <w:t xml:space="preserve"> Your Child Support Order</w:t>
+            </w:r>
+          </w:p>
+          <w:p>
+            <w:pPr>
+              <w:pStyle w:val="Title"/>
+              <w:rPr>
+                <w:rFonts w:eastAsia="Arial"/>
+              </w:rPr>
+            </w:pPr>
+            <w:r>
+              <w:rPr>
+                <w:rFonts w:eastAsia="Arial"/>
+              </w:rPr>
+              <w:t xml:space="preserve"> in Alaska</w:t>
+            </w:r>
             <w:bookmarkStart w:id="0" w:name="_GoBack"/>
-            <w:r>
-              <w:rPr>
-                <w:rFonts w:eastAsia="Arial"/>
-              </w:rPr>
-              <w:t>Changing Your Child Support Order</w:t>
-            </w:r>
-          </w:p>
-          <w:p>
-            <w:pPr>
-              <w:pStyle w:val="Title"/>
-              <w:rPr>
-                <w:rFonts w:eastAsia="Arial"/>
-              </w:rPr>
-            </w:pPr>
-            <w:r>
-              <w:rPr>
-                <w:rFonts w:eastAsia="Arial"/>
-              </w:rPr>
-              <w:t xml:space="preserve"> in Alaska</w:t>
-            </w:r>
+            <w:bookmarkEnd w:id="0"/>
           </w:p>
         </w:tc>
       </w:tr>
@@ -1425,27 +1494,14 @@
             <w:r>
               <w:t xml:space="preserve">Step </w:t>
             </w:r>
-            <w:r>
-              <w:fldChar w:fldCharType="begin"/>
-            </w:r>
-            <w:r>
-              <w:instrText xml:space="preserve"> SEQ stepList \* MERGEFORMAT </w:instrText>
-            </w:r>
-            <w:r>
-              <w:fldChar w:fldCharType="separate"/>
-            </w:r>
-            <w:r>
-              <w:rPr>
-                <w:noProof/>
-              </w:rPr>
-              <w:t>3</w:t>
-            </w:r>
-            <w:r>
-              <w:rPr>
-                <w:noProof/>
-              </w:rPr>
-              <w:fldChar w:fldCharType="end"/>
-            </w:r>
+            <w:fldSimple w:instr=" SEQ stepList \* MERGEFORMAT ">
+              <w:r>
+                <w:rPr>
+                  <w:noProof/>
+                </w:rPr>
+                <w:t>3</w:t>
+              </w:r>
+            </w:fldSimple>
             <w:r>
               <w:rPr>
                 <w:noProof/>
@@ -1870,27 +1926,14 @@
             <w:r>
               <w:t xml:space="preserve">Step </w:t>
             </w:r>
-            <w:r>
-              <w:fldChar w:fldCharType="begin"/>
-            </w:r>
-            <w:r>
-              <w:instrText xml:space="preserve"> SEQ stepList  \* MERGEFORMAT  \* MERGEFORMAT </w:instrText>
-            </w:r>
-            <w:r>
-              <w:fldChar w:fldCharType="separate"/>
-            </w:r>
-            <w:r>
-              <w:rPr>
-                <w:noProof/>
-              </w:rPr>
-              <w:t>4</w:t>
-            </w:r>
-            <w:r>
-              <w:rPr>
-                <w:noProof/>
-              </w:rPr>
-              <w:fldChar w:fldCharType="end"/>
-            </w:r>
+            <w:fldSimple w:instr=" SEQ stepList  \* MERGEFORMAT  \* MERGEFORMAT ">
+              <w:r>
+                <w:rPr>
+                  <w:noProof/>
+                </w:rPr>
+                <w:t>4</w:t>
+              </w:r>
+            </w:fldSimple>
             <w:r>
               <w:t>: Find out who issued your</w:t>
             </w:r>
@@ -2498,6 +2541,7 @@
               <w:pStyle w:val="BodyText"/>
             </w:pPr>
             <w:r>
+              <w:lastRenderedPageBreak/>
               <w:t>{%</w:t>
             </w:r>
             <w:r>
@@ -2701,6 +2745,7 @@
               <w:pStyle w:val="BodyText"/>
             </w:pPr>
             <w:r>
+              <w:lastRenderedPageBreak/>
               <w:t xml:space="preserve">{%tr endif </w:t>
             </w:r>
             <w:r>
@@ -2963,7 +3008,11 @@
               <w:t>'</w:t>
             </w:r>
             <w:r>
-              <w:t>s schedule changes so that a new child support calculation would be at least 15% more or 15% less than the payment you have now.</w:t>
+              <w:t xml:space="preserve">s schedule changes so that a new child support calculation would be at least 15% more or 15% less than the </w:t>
+            </w:r>
+            <w:r>
+              <w:lastRenderedPageBreak/>
+              <w:t>payment you have now.</w:t>
             </w:r>
           </w:p>
           <w:p>
@@ -3040,7 +3089,6 @@
               <w:rPr>
                 <w:rFonts w:ascii="Segoe UI Emoji" w:hAnsi="Segoe UI Emoji" w:cs="Segoe UI Emoji"/>
               </w:rPr>
-              <w:lastRenderedPageBreak/>
               <w:t>⌨</w:t>
             </w:r>
             <w:r>
@@ -3325,7 +3373,14 @@
               <w:rPr>
                 <w:color w:val="FF0000"/>
               </w:rPr>
-              <w:t xml:space="preserve"> %}</w:t>
+              <w:t xml:space="preserve"> </w:t>
+            </w:r>
+            <w:r>
+              <w:rPr>
+                <w:color w:val="FF0000"/>
+              </w:rPr>
+              <w:lastRenderedPageBreak/>
+              <w:t>%}</w:t>
             </w:r>
           </w:p>
         </w:tc>
@@ -3366,27 +3421,14 @@
             <w:r>
               <w:t xml:space="preserve">Step </w:t>
             </w:r>
-            <w:r>
-              <w:fldChar w:fldCharType="begin"/>
-            </w:r>
-            <w:r>
-              <w:instrText xml:space="preserve"> SEQ stepList \* MERGEFORMAT </w:instrText>
-            </w:r>
-            <w:r>
-              <w:fldChar w:fldCharType="separate"/>
-            </w:r>
-            <w:r>
-              <w:rPr>
-                <w:noProof/>
-              </w:rPr>
-              <w:t>6</w:t>
-            </w:r>
-            <w:r>
-              <w:rPr>
-                <w:noProof/>
-              </w:rPr>
-              <w:fldChar w:fldCharType="end"/>
-            </w:r>
+            <w:fldSimple w:instr=" SEQ stepList \* MERGEFORMAT ">
+              <w:r>
+                <w:rPr>
+                  <w:noProof/>
+                </w:rPr>
+                <w:t>6</w:t>
+              </w:r>
+            </w:fldSimple>
             <w:r>
               <w:rPr>
                 <w:noProof/>
@@ -3850,6 +3892,7 @@
               <w:br/>
             </w:r>
             <w:r>
+              <w:lastRenderedPageBreak/>
               <w:t>public.courts.alaska.gov/web/forms/docs/dr-301.pdf</w:t>
             </w:r>
           </w:p>
@@ -4302,6 +4345,7 @@
               <w:rPr>
                 <w:color w:val="FF0000"/>
               </w:rPr>
+              <w:lastRenderedPageBreak/>
               <w:t>{%</w:t>
             </w:r>
             <w:r>
@@ -4361,109 +4405,112 @@
               <w:rPr>
                 <w:color w:val="FF0000"/>
               </w:rPr>
+              <w:t>(</w:t>
+            </w:r>
+            <w:r>
+              <w:t>defined</w:t>
+            </w:r>
+            <w:r>
+              <w:rPr>
+                <w:color w:val="ED7D31" w:themeColor="accent2"/>
+              </w:rPr>
+              <w:t>(</w:t>
+            </w:r>
+            <w:r>
+              <w:t>'</w:t>
+            </w:r>
+            <w:proofErr w:type="spellStart"/>
+            <w:r>
+              <w:t>interim_order_date</w:t>
+            </w:r>
+            <w:proofErr w:type="spellEnd"/>
+            <w:r>
+              <w:t>'</w:t>
+            </w:r>
+            <w:r>
+              <w:rPr>
+                <w:color w:val="ED7D31" w:themeColor="accent2"/>
+              </w:rPr>
+              <w:t>)</w:t>
+            </w:r>
+            <w:r>
+              <w:t xml:space="preserve"> and </w:t>
+            </w:r>
+            <w:proofErr w:type="spellStart"/>
+            <w:r>
+              <w:t>date_</w:t>
+            </w:r>
+            <w:proofErr w:type="gramStart"/>
+            <w:r>
+              <w:t>difference</w:t>
+            </w:r>
+            <w:proofErr w:type="spellEnd"/>
+            <w:r>
+              <w:rPr>
+                <w:color w:val="BF8F00" w:themeColor="accent4" w:themeShade="BF"/>
+              </w:rPr>
+              <w:t>(</w:t>
+            </w:r>
+            <w:proofErr w:type="gramEnd"/>
+            <w:r>
+              <w:t>starting=</w:t>
+            </w:r>
+            <w:proofErr w:type="spellStart"/>
+            <w:r>
+              <w:t>interim_order_date</w:t>
+            </w:r>
+            <w:proofErr w:type="spellEnd"/>
+            <w:r>
+              <w:t>, ending=today</w:t>
+            </w:r>
+            <w:r>
+              <w:rPr>
+                <w:color w:val="70AD47" w:themeColor="accent6"/>
+              </w:rPr>
+              <w:t>()</w:t>
+            </w:r>
+            <w:r>
+              <w:rPr>
+                <w:color w:val="BF8F00" w:themeColor="accent4" w:themeShade="BF"/>
+              </w:rPr>
+              <w:t>)</w:t>
+            </w:r>
+            <w:r>
+              <w:t>.days &lt;= 10</w:t>
+            </w:r>
+            <w:r>
+              <w:rPr>
+                <w:color w:val="FF0000"/>
+              </w:rPr>
+              <w:t xml:space="preserve">) </w:t>
+            </w:r>
+          </w:p>
+          <w:p>
+            <w:pPr>
+              <w:pStyle w:val="BodyText"/>
+            </w:pPr>
+            <w:r>
+              <w:t xml:space="preserve">or </w:t>
+            </w:r>
+            <w:r>
+              <w:rPr>
+                <w:color w:val="FF0000"/>
+              </w:rPr>
+              <w:t>(</w:t>
+            </w:r>
+            <w:r>
+              <w:t>defined(</w:t>
+            </w:r>
+            <w:r>
+              <w:t>'</w:t>
+            </w:r>
+            <w:proofErr w:type="spellStart"/>
+            <w:r>
+              <w:t>guess_interi</w:t>
+            </w:r>
+            <w:r>
               <w:lastRenderedPageBreak/>
-              <w:t>(</w:t>
-            </w:r>
-            <w:r>
-              <w:t>defined</w:t>
-            </w:r>
-            <w:r>
-              <w:rPr>
-                <w:color w:val="ED7D31" w:themeColor="accent2"/>
-              </w:rPr>
-              <w:t>(</w:t>
-            </w:r>
-            <w:r>
-              <w:t>'</w:t>
-            </w:r>
-            <w:proofErr w:type="spellStart"/>
-            <w:r>
-              <w:t>interim_order_date</w:t>
-            </w:r>
-            <w:proofErr w:type="spellEnd"/>
-            <w:r>
-              <w:t>'</w:t>
-            </w:r>
-            <w:r>
-              <w:rPr>
-                <w:color w:val="ED7D31" w:themeColor="accent2"/>
-              </w:rPr>
-              <w:t>)</w:t>
-            </w:r>
-            <w:r>
-              <w:t xml:space="preserve"> and </w:t>
-            </w:r>
-            <w:proofErr w:type="spellStart"/>
-            <w:r>
-              <w:t>date_</w:t>
-            </w:r>
-            <w:proofErr w:type="gramStart"/>
-            <w:r>
-              <w:t>difference</w:t>
-            </w:r>
-            <w:proofErr w:type="spellEnd"/>
-            <w:r>
-              <w:rPr>
-                <w:color w:val="BF8F00" w:themeColor="accent4" w:themeShade="BF"/>
-              </w:rPr>
-              <w:t>(</w:t>
-            </w:r>
-            <w:proofErr w:type="gramEnd"/>
-            <w:r>
-              <w:t>starting=</w:t>
-            </w:r>
-            <w:proofErr w:type="spellStart"/>
-            <w:r>
-              <w:t>interim_order_date</w:t>
-            </w:r>
-            <w:proofErr w:type="spellEnd"/>
-            <w:r>
-              <w:t>, ending=today</w:t>
-            </w:r>
-            <w:r>
-              <w:rPr>
-                <w:color w:val="70AD47" w:themeColor="accent6"/>
-              </w:rPr>
-              <w:t>()</w:t>
-            </w:r>
-            <w:r>
-              <w:rPr>
-                <w:color w:val="BF8F00" w:themeColor="accent4" w:themeShade="BF"/>
-              </w:rPr>
-              <w:t>)</w:t>
-            </w:r>
-            <w:r>
-              <w:t>.days &lt;= 10</w:t>
-            </w:r>
-            <w:r>
-              <w:rPr>
-                <w:color w:val="FF0000"/>
-              </w:rPr>
-              <w:t xml:space="preserve">) </w:t>
-            </w:r>
-          </w:p>
-          <w:p>
-            <w:pPr>
-              <w:pStyle w:val="BodyText"/>
-            </w:pPr>
-            <w:r>
-              <w:t xml:space="preserve">or </w:t>
-            </w:r>
-            <w:r>
-              <w:rPr>
-                <w:color w:val="FF0000"/>
-              </w:rPr>
-              <w:t>(</w:t>
-            </w:r>
-            <w:r>
-              <w:t>defined(</w:t>
-            </w:r>
-            <w:r>
-              <w:t>'</w:t>
-            </w:r>
-            <w:proofErr w:type="spellStart"/>
-            <w:r>
-              <w:t>guess_interim_order_date</w:t>
+              <w:t>m_order_date</w:t>
             </w:r>
             <w:proofErr w:type="spellEnd"/>
             <w:r>
@@ -4988,7 +5035,6 @@
               </w:rPr>
             </w:pPr>
             <w:r>
-              <w:lastRenderedPageBreak/>
               <w:t>The court has overlooked, misapplied or failed to consider a statute, decision or principle directly controlling. This means the court made a mistake in applying the law to the case.</w:t>
             </w:r>
             <w:r>
@@ -5002,7 +5048,15 @@
                 <w:rFonts w:eastAsia="Times New Roman"/>
                 <w:color w:val="000000"/>
               </w:rPr>
-              <w:t>For example, Civil Rule 90.3 states the child support calculations for different parenting arrangements. If there is one child primarily living with one parent, Rule 90.3 states the other parent is supposed to pay 20% of their adjusted annual income to the other parent for the child support. If the judge figures out the child support amount to be 27% of adjusted income for one child, the motion for reconsideration would state that the judge misapplied Civil Rule 90.3.</w:t>
+              <w:t xml:space="preserve">For example, Civil Rule 90.3 states the child support calculations for different parenting arrangements. If there is one child primarily living with one parent, Rule 90.3 states the other parent is supposed to pay 20% of their adjusted annual income to the other parent for the child support. If the judge figures out the child </w:t>
+            </w:r>
+            <w:r>
+              <w:rPr>
+                <w:rFonts w:eastAsia="Times New Roman"/>
+                <w:color w:val="000000"/>
+              </w:rPr>
+              <w:lastRenderedPageBreak/>
+              <w:t>support amount to be 27% of adjusted income for one child, the motion for reconsideration would state that the judge misapplied Civil Rule 90.3.</w:t>
             </w:r>
           </w:p>
           <w:p>
@@ -5157,11 +5211,7 @@
               <w:t>'</w:t>
             </w:r>
             <w:r>
-              <w:t xml:space="preserve">s gross income. If the court calculated child support on April 14, but did not allow for the health </w:t>
-            </w:r>
-            <w:r>
-              <w:lastRenderedPageBreak/>
-              <w:t>insurance deduction which resulted in a higher child support amount, the parent could file a motion for reconsideration based on the changed Civil Rule 90.3.</w:t>
+              <w:t>s gross income. If the court calculated child support on April 14, but did not allow for the health insurance deduction which resulted in a higher child support amount, the parent could file a motion for reconsideration based on the changed Civil Rule 90.3.</w:t>
             </w:r>
           </w:p>
           <w:p>
@@ -5578,9 +5628,6 @@
             </w:r>
             <w:r>
               <w:br/>
-            </w:r>
-            <w:r>
-              <w:lastRenderedPageBreak/>
               <w:t>courts.alaska.gov/</w:t>
             </w:r>
             <w:proofErr w:type="spellStart"/>
@@ -5685,7 +5732,6 @@
               <w:pStyle w:val="BodyText"/>
             </w:pPr>
             <w:r>
-              <w:lastRenderedPageBreak/>
               <w:t>{%tr endif %}</w:t>
             </w:r>
           </w:p>
@@ -5730,6 +5776,7 @@
               <w:rPr>
                 <w:color w:val="00B0F0"/>
               </w:rPr>
+              <w:lastRenderedPageBreak/>
               <w:t xml:space="preserve">{%tr if </w:t>
             </w:r>
             <w:r>
@@ -6206,7 +6253,6 @@
               <w:pStyle w:val="ListParagraph"/>
             </w:pPr>
             <w:r>
-              <w:lastRenderedPageBreak/>
               <w:t>Your income or the other parent</w:t>
             </w:r>
             <w:r>
@@ -6246,7 +6292,11 @@
               <w:t xml:space="preserve">Calculate the percent of overnights your children spend with you and with the </w:t>
             </w:r>
             <w:r>
-              <w:t xml:space="preserve">other parent. For example, if your child spends 4 nights each week with you and 3 nights each week with their other parent, they spend 209 overnights each year with you and 156 nights each year with the other parent.  This is 57% of overnights with you and 43% of overnights with the other parent.  </w:t>
+              <w:t xml:space="preserve">other parent. For example, if your child spends 4 nights each week with you and 3 nights each week with their other parent, they spend 209 overnights each year with you and 156 nights each year with the other parent.  This is 57% of overnights with you and 43% of overnights with the other </w:t>
+            </w:r>
+            <w:r>
+              <w:lastRenderedPageBreak/>
+              <w:t xml:space="preserve">parent.  </w:t>
             </w:r>
           </w:p>
           <w:p>
@@ -6473,44 +6523,41 @@
               <w:rPr>
                 <w:b/>
               </w:rPr>
-              <w:t xml:space="preserve">right </w:t>
+              <w:t>right away</w:t>
             </w:r>
             <w:r>
               <w:rPr>
                 <w:b/>
               </w:rPr>
+              <w:t>.</w:t>
+            </w:r>
+          </w:p>
+          <w:p>
+            <w:pPr>
+              <w:pStyle w:val="ListParagraph"/>
+            </w:pPr>
+            <w:r>
+              <w:t>The judge cannot go back and change child support that was due in the past.  They can only change child support starting when you file something asking to change it, and notify the other parent that you are asking for a change.</w:t>
+            </w:r>
+          </w:p>
+          <w:p>
+            <w:pPr>
+              <w:pStyle w:val="ListParagraph"/>
+            </w:pPr>
+            <w:r>
+              <w:t>Until you file a motion in court, the old child support amount applies and the parent who owes child support still owes the old amount, even if income or the schedule has changed.</w:t>
+            </w:r>
+          </w:p>
+          <w:p>
+            <w:pPr>
+              <w:pStyle w:val="ListParagraph"/>
+            </w:pPr>
+            <w:r>
+              <w:t xml:space="preserve">After you file your motion, but before the judge decides, can be confusing.  If the judge changes child support, they also pick the day the new amount starts.  This is usually the day a parent </w:t>
+            </w:r>
+            <w:r>
               <w:lastRenderedPageBreak/>
-              <w:t>away</w:t>
-            </w:r>
-            <w:r>
-              <w:rPr>
-                <w:b/>
-              </w:rPr>
-              <w:t>.</w:t>
-            </w:r>
-          </w:p>
-          <w:p>
-            <w:pPr>
-              <w:pStyle w:val="ListParagraph"/>
-            </w:pPr>
-            <w:r>
-              <w:t>The judge cannot go back and change child support that was due in the past.  They can only change child support starting when you file something asking to change it, and notify the other parent that you are asking for a change.</w:t>
-            </w:r>
-          </w:p>
-          <w:p>
-            <w:pPr>
-              <w:pStyle w:val="ListParagraph"/>
-            </w:pPr>
-            <w:r>
-              <w:t>Until you file a motion in court, the old child support amount applies and the parent who owes child support still owes the old amount, even if income or the schedule has changed.</w:t>
-            </w:r>
-          </w:p>
-          <w:p>
-            <w:pPr>
-              <w:pStyle w:val="ListParagraph"/>
-            </w:pPr>
-            <w:r>
-              <w:t>After you file your motion, but before the judge decides, can be confusing.  If the judge changes child support, they also pick the day the new amount starts.  This is usually the day a parent filed a motion to modify and gave it to the other parent.</w:t>
+              <w:t>filed a motion to modify and gave it to the other parent.</w:t>
             </w:r>
           </w:p>
           <w:p>
@@ -6948,7 +6995,6 @@
               <w:outlineLvl w:val="2"/>
             </w:pPr>
             <w:r>
-              <w:lastRenderedPageBreak/>
               <w:t>Links in this step</w:t>
             </w:r>
           </w:p>
@@ -7055,7 +7101,6 @@
               <w:rPr>
                 <w:color w:val="00B0F0"/>
               </w:rPr>
-              <w:lastRenderedPageBreak/>
               <w:t>{%</w:t>
             </w:r>
             <w:r>
@@ -7117,6 +7162,7 @@
               <w:rPr>
                 <w:color w:val="00B0F0"/>
               </w:rPr>
+              <w:lastRenderedPageBreak/>
               <w:t>(defined(</w:t>
             </w:r>
             <w:r>
@@ -7250,7 +7296,6 @@
               <w:rPr>
                 <w:color w:val="00B0F0"/>
               </w:rPr>
-              <w:lastRenderedPageBreak/>
               <w:t>guess_final_order_date</w:t>
             </w:r>
             <w:proofErr w:type="spellEnd"/>
@@ -7573,7 +7618,11 @@
               <w:ind w:left="405"/>
             </w:pPr>
             <w:r>
-              <w:t>newly discovered evidence which could not have been discovered by taking reasonable steps within the 10 days allowed to request a new trial;</w:t>
+              <w:t xml:space="preserve">newly discovered evidence which could not have been discovered by taking reasonable steps within the 10 days allowed to request a </w:t>
+            </w:r>
+            <w:r>
+              <w:lastRenderedPageBreak/>
+              <w:t>new trial;</w:t>
             </w:r>
             <w:r>
               <w:rPr>
@@ -7666,7 +7715,6 @@
               <w:rPr>
                 <w:b/>
               </w:rPr>
-              <w:lastRenderedPageBreak/>
               <w:t>Note:</w:t>
             </w:r>
             <w:r>
@@ -8031,6 +8079,7 @@
               <w:outlineLvl w:val="2"/>
             </w:pPr>
             <w:r>
+              <w:lastRenderedPageBreak/>
               <w:t>Links in this step</w:t>
             </w:r>
           </w:p>
@@ -8105,7 +8154,6 @@
               <w:rPr>
                 <w:b/>
               </w:rPr>
-              <w:lastRenderedPageBreak/>
               <w:t>Proposed Order on Motion, SHC-1302</w:t>
             </w:r>
             <w:r>
@@ -8539,7 +8587,14 @@
               <w:rPr>
                 <w:color w:val="FFC000"/>
               </w:rPr>
-              <w:t xml:space="preserve"> == 'schedule'</w:t>
+              <w:t xml:space="preserve"> == </w:t>
+            </w:r>
+            <w:r>
+              <w:rPr>
+                <w:color w:val="FFC000"/>
+              </w:rPr>
+              <w:lastRenderedPageBreak/>
+              <w:t>'schedule'</w:t>
             </w:r>
           </w:p>
           <w:p>
@@ -8681,7 +8736,6 @@
               <w:pStyle w:val="ListParagraph"/>
             </w:pPr>
             <w:r>
-              <w:lastRenderedPageBreak/>
               <w:t>If the other parent has a lawyer, you can serve the other parent by giving their lawyer the copy by email, mail or hand-delivery.</w:t>
             </w:r>
           </w:p>
@@ -8720,7 +8774,6 @@
           </w:tcPr>
           <w:p>
             <w:r>
-              <w:lastRenderedPageBreak/>
               <w:t>{%tr endif %}</w:t>
             </w:r>
           </w:p>
@@ -8914,29 +8967,20 @@
             <w:r>
               <w:t xml:space="preserve">Step </w:t>
             </w:r>
-            <w:r>
-              <w:fldChar w:fldCharType="begin"/>
-            </w:r>
-            <w:r>
-              <w:instrText xml:space="preserve"> SEQ stepList \* MERGEFORMAT </w:instrText>
-            </w:r>
-            <w:r>
-              <w:fldChar w:fldCharType="separate"/>
-            </w:r>
-            <w:r>
-              <w:rPr>
-                <w:noProof/>
-              </w:rPr>
-              <w:t>14</w:t>
-            </w:r>
-            <w:r>
-              <w:rPr>
-                <w:noProof/>
-              </w:rPr>
-              <w:fldChar w:fldCharType="end"/>
-            </w:r>
-            <w:r>
-              <w:t>: Decide if you want to file an appeal</w:t>
+            <w:fldSimple w:instr=" SEQ stepList \* MERGEFORMAT ">
+              <w:r>
+                <w:rPr>
+                  <w:noProof/>
+                </w:rPr>
+                <w:t>14</w:t>
+              </w:r>
+            </w:fldSimple>
+            <w:r>
+              <w:t xml:space="preserve">: Decide if you want to file an </w:t>
+            </w:r>
+            <w:r>
+              <w:lastRenderedPageBreak/>
+              <w:t>appeal</w:t>
             </w:r>
             <w:r>
               <w:t xml:space="preserve"> </w:t>
@@ -8957,6 +9001,7 @@
               <w:pStyle w:val="BodyText"/>
             </w:pPr>
             <w:r>
+              <w:lastRenderedPageBreak/>
               <w:t>The civil appeals process is complicated, long and expensive. The process can take over two years</w:t>
             </w:r>
             <w:bookmarkStart w:id="8" w:name="_Hlk123126165"/>
@@ -9025,6 +9070,7 @@
               <w:outlineLvl w:val="2"/>
             </w:pPr>
             <w:r>
+              <w:lastRenderedPageBreak/>
               <w:t>Links in this step</w:t>
             </w:r>
           </w:p>
@@ -9116,6 +9162,7 @@
               <w:pStyle w:val="BodyText"/>
             </w:pPr>
             <w:r>
+              <w:lastRenderedPageBreak/>
               <w:t>{%tr endif %}</w:t>
             </w:r>
           </w:p>
@@ -9232,27 +9279,14 @@
             <w:r>
               <w:t xml:space="preserve">Step </w:t>
             </w:r>
-            <w:r>
-              <w:fldChar w:fldCharType="begin"/>
-            </w:r>
-            <w:r>
-              <w:instrText xml:space="preserve"> SEQ stepList \* MERGEFORMAT </w:instrText>
-            </w:r>
-            <w:r>
-              <w:fldChar w:fldCharType="separate"/>
-            </w:r>
-            <w:r>
-              <w:rPr>
-                <w:noProof/>
-              </w:rPr>
-              <w:t>15</w:t>
-            </w:r>
-            <w:r>
-              <w:rPr>
-                <w:noProof/>
-              </w:rPr>
-              <w:fldChar w:fldCharType="end"/>
-            </w:r>
+            <w:fldSimple w:instr=" SEQ stepList \* MERGEFORMAT ">
+              <w:r>
+                <w:rPr>
+                  <w:noProof/>
+                </w:rPr>
+                <w:t>15</w:t>
+              </w:r>
+            </w:fldSimple>
             <w:r>
               <w:t xml:space="preserve">: </w:t>
             </w:r>
@@ -9540,6 +9574,7 @@
           </w:tcPr>
           <w:p>
             <w:r>
+              <w:lastRenderedPageBreak/>
               <w:t>{%tr endif %}</w:t>
             </w:r>
           </w:p>
@@ -9604,125 +9639,217 @@
               <w:rPr>
                 <w:color w:val="00B050"/>
               </w:rPr>
+              <w:t xml:space="preserve"> or</w:t>
+            </w:r>
+            <w:r>
+              <w:rPr>
+                <w:color w:val="00B050"/>
+              </w:rPr>
               <w:t xml:space="preserve"> </w:t>
             </w:r>
+            <w:r>
+              <w:rPr>
+                <w:color w:val="00B050"/>
+              </w:rPr>
+              <w:t>(</w:t>
+            </w:r>
+            <w:r>
+              <w:rPr>
+                <w:color w:val="00B050"/>
+              </w:rPr>
+              <w:t>user_need</w:t>
+            </w:r>
+            <w:r>
+              <w:rPr>
+                <w:color w:val="00B050"/>
+              </w:rPr>
+              <w:t xml:space="preserve"> == </w:t>
+            </w:r>
+            <w:r>
+              <w:rPr>
+                <w:color w:val="00B050"/>
+              </w:rPr>
+              <w:t>'</w:t>
+            </w:r>
+            <w:r>
+              <w:rPr>
+                <w:color w:val="00B050"/>
+              </w:rPr>
+              <w:t>enforce AK order</w:t>
+            </w:r>
+            <w:r>
+              <w:rPr>
+                <w:color w:val="00B050"/>
+              </w:rPr>
+              <w:t>'</w:t>
+            </w:r>
+            <w:r>
+              <w:rPr>
+                <w:color w:val="00B050"/>
+              </w:rPr>
+              <w:t xml:space="preserve"> </w:t>
+            </w:r>
+            <w:r>
+              <w:rPr>
+                <w:color w:val="00B050"/>
+              </w:rPr>
+              <w:t>and cssd_collect in (</w:t>
+            </w:r>
+            <w:r>
+              <w:rPr>
+                <w:color w:val="00B050"/>
+              </w:rPr>
+              <w:t>'</w:t>
+            </w:r>
+            <w:r>
+              <w:rPr>
+                <w:color w:val="00B050"/>
+              </w:rPr>
+              <w:t>yes</w:t>
+            </w:r>
+            <w:r>
+              <w:rPr>
+                <w:color w:val="00B050"/>
+              </w:rPr>
+              <w:t>'</w:t>
+            </w:r>
+            <w:r>
+              <w:rPr>
+                <w:color w:val="00B050"/>
+              </w:rPr>
+              <w:t xml:space="preserve">, </w:t>
+            </w:r>
+            <w:r>
+              <w:rPr>
+                <w:color w:val="00B050"/>
+              </w:rPr>
+              <w:t>'</w:t>
+            </w:r>
+            <w:r>
+              <w:rPr>
+                <w:color w:val="00B050"/>
+              </w:rPr>
+              <w:t>unknown</w:t>
+            </w:r>
+            <w:r>
+              <w:rPr>
+                <w:color w:val="00B050"/>
+              </w:rPr>
+              <w:t>'</w:t>
+            </w:r>
+            <w:r>
+              <w:rPr>
+                <w:color w:val="00B050"/>
+              </w:rPr>
+              <w:t>)</w:t>
+            </w:r>
+            <w:r>
+              <w:rPr>
+                <w:color w:val="00B050"/>
+              </w:rPr>
+              <w:t>)</w:t>
+            </w:r>
+            <w:r>
+              <w:rPr>
+                <w:color w:val="00B050"/>
+              </w:rPr>
+              <w:t xml:space="preserve"> </w:t>
+            </w:r>
+            <w:r>
+              <w:rPr>
+                <w:color w:val="00B050"/>
+              </w:rPr>
+              <w:t>or</w:t>
+            </w:r>
+            <w:r>
+              <w:rPr>
+                <w:color w:val="00B050"/>
+              </w:rPr>
+              <w:t xml:space="preserve"> </w:t>
+            </w:r>
+            <w:r>
+              <w:rPr>
+                <w:color w:val="00B050"/>
+              </w:rPr>
+              <w:t>(</w:t>
+            </w:r>
+            <w:r>
+              <w:rPr>
+                <w:color w:val="00B050"/>
+              </w:rPr>
+              <w:t>user_need</w:t>
+            </w:r>
+            <w:r>
+              <w:rPr>
+                <w:color w:val="00B050"/>
+              </w:rPr>
+              <w:t xml:space="preserve"> == </w:t>
+            </w:r>
+            <w:r>
+              <w:rPr>
+                <w:color w:val="00B050"/>
+              </w:rPr>
+              <w:t>'enforce AK order'</w:t>
+            </w:r>
+            <w:r>
+              <w:rPr>
+                <w:color w:val="00B050"/>
+              </w:rPr>
+              <w:t xml:space="preserve"> </w:t>
+            </w:r>
+            <w:r>
+              <w:rPr>
+                <w:color w:val="00B050"/>
+              </w:rPr>
+              <w:t xml:space="preserve">and </w:t>
+            </w:r>
+            <w:proofErr w:type="spellStart"/>
+            <w:r>
+              <w:rPr>
+                <w:color w:val="00B050"/>
+              </w:rPr>
+              <w:t>who_really_ordered</w:t>
+            </w:r>
+            <w:proofErr w:type="spellEnd"/>
+            <w:r>
+              <w:rPr>
+                <w:color w:val="00B050"/>
+              </w:rPr>
+              <w:t xml:space="preserve"> </w:t>
+            </w:r>
             <w:proofErr w:type="gramStart"/>
             <w:r>
               <w:rPr>
                 <w:color w:val="00B050"/>
               </w:rPr>
-              <w:t xml:space="preserve">or </w:t>
-            </w:r>
+              <w:t>in(</w:t>
+            </w:r>
+            <w:proofErr w:type="gramEnd"/>
             <w:r>
               <w:rPr>
                 <w:color w:val="00B050"/>
               </w:rPr>
-              <w:t xml:space="preserve"> </w:t>
-            </w:r>
+              <w:t>'</w:t>
+            </w:r>
+            <w:proofErr w:type="spellStart"/>
             <w:r>
               <w:rPr>
                 <w:color w:val="00B050"/>
               </w:rPr>
-              <w:t>(</w:t>
-            </w:r>
-            <w:proofErr w:type="gramEnd"/>
+              <w:t>cssd</w:t>
+            </w:r>
+            <w:proofErr w:type="spellEnd"/>
             <w:r>
               <w:rPr>
                 <w:color w:val="00B050"/>
               </w:rPr>
-              <w:t>user_need</w:t>
+              <w:t>'</w:t>
             </w:r>
             <w:r>
               <w:rPr>
                 <w:color w:val="00B050"/>
               </w:rPr>
-              <w:t xml:space="preserve"> == </w:t>
-            </w:r>
-            <w:r>
-              <w:rPr>
-                <w:color w:val="00B050"/>
-              </w:rPr>
-              <w:t>'</w:t>
-            </w:r>
-            <w:r>
-              <w:rPr>
-                <w:color w:val="00B050"/>
-              </w:rPr>
-              <w:t xml:space="preserve">enforce AK </w:t>
-            </w:r>
-            <w:proofErr w:type="spellStart"/>
-            <w:r>
-              <w:rPr>
-                <w:color w:val="00B050"/>
-              </w:rPr>
-              <w:t>order</w:t>
-            </w:r>
-            <w:r>
-              <w:rPr>
-                <w:color w:val="00B050"/>
-              </w:rPr>
-              <w:t>'</w:t>
-            </w:r>
-            <w:r>
-              <w:rPr>
-                <w:color w:val="00B050"/>
-              </w:rPr>
-              <w:t>and</w:t>
-            </w:r>
-            <w:proofErr w:type="spellEnd"/>
-            <w:r>
-              <w:rPr>
-                <w:color w:val="00B050"/>
-              </w:rPr>
-              <w:t xml:space="preserve"> cssd_collect in (</w:t>
-            </w:r>
-            <w:r>
-              <w:rPr>
-                <w:color w:val="00B050"/>
-              </w:rPr>
-              <w:t>'</w:t>
-            </w:r>
-            <w:r>
-              <w:rPr>
-                <w:color w:val="00B050"/>
-              </w:rPr>
-              <w:t>yes</w:t>
-            </w:r>
-            <w:r>
-              <w:rPr>
-                <w:color w:val="00B050"/>
-              </w:rPr>
-              <w:t>'</w:t>
-            </w:r>
-            <w:r>
-              <w:rPr>
-                <w:color w:val="00B050"/>
-              </w:rPr>
-              <w:t>,</w:t>
-            </w:r>
-            <w:r>
-              <w:rPr>
-                <w:color w:val="00B050"/>
-              </w:rPr>
-              <w:t>'</w:t>
-            </w:r>
-            <w:r>
-              <w:rPr>
-                <w:color w:val="00B050"/>
-              </w:rPr>
-              <w:t>unknown</w:t>
-            </w:r>
-            <w:r>
-              <w:rPr>
-                <w:color w:val="00B050"/>
-              </w:rPr>
-              <w:t>'</w:t>
-            </w:r>
-            <w:r>
-              <w:rPr>
-                <w:color w:val="00B050"/>
-              </w:rPr>
-              <w:t>)</w:t>
+              <w:t>, 'unknown')</w:t>
             </w:r>
             <w:r>
               <w:rPr>
@@ -9894,7 +10021,19 @@
               <w:rPr>
                 <w:color w:val="FFC000"/>
               </w:rPr>
-              <w:t>who_ordered</w:t>
+              <w:t>who_</w:t>
+            </w:r>
+            <w:r>
+              <w:rPr>
+                <w:color w:val="FFC000"/>
+              </w:rPr>
+              <w:t>really_</w:t>
+            </w:r>
+            <w:r>
+              <w:rPr>
+                <w:color w:val="FFC000"/>
+              </w:rPr>
+              <w:t>ordered</w:t>
             </w:r>
             <w:proofErr w:type="spellEnd"/>
             <w:r>
@@ -9925,362 +10064,256 @@
               <w:rPr>
                 <w:color w:val="FFC000"/>
               </w:rPr>
-              <w:t xml:space="preserve"> or (</w:t>
+              <w:t xml:space="preserve"> %}</w:t>
+            </w:r>
+            <w:r>
+              <w:rPr>
+                <w:color w:val="FF0000"/>
+              </w:rPr>
+              <w:t xml:space="preserve">{% if cssd_collect == </w:t>
+            </w:r>
+            <w:r>
+              <w:rPr>
+                <w:color w:val="FF0000"/>
+              </w:rPr>
+              <w:t>'</w:t>
+            </w:r>
+            <w:r>
+              <w:rPr>
+                <w:color w:val="FF0000"/>
+              </w:rPr>
+              <w:t>yes</w:t>
+            </w:r>
+            <w:r>
+              <w:rPr>
+                <w:color w:val="FF0000"/>
+              </w:rPr>
+              <w:t>'</w:t>
+            </w:r>
+            <w:r>
+              <w:rPr>
+                <w:color w:val="FF0000"/>
+              </w:rPr>
+              <w:t xml:space="preserve"> %}</w:t>
+            </w:r>
+            <w:r>
+              <w:rPr>
+                <w:color w:val="FF0000"/>
+              </w:rPr>
+              <w:t xml:space="preserve"> </w:t>
+            </w:r>
+            <w:r>
+              <w:t>If Child Support Services Division (CSSD) is collecting your child support, they can enforce your child support order.</w:t>
+            </w:r>
+            <w:r>
+              <w:rPr>
+                <w:color w:val="FF0000"/>
+              </w:rPr>
+              <w:t xml:space="preserve">{% </w:t>
             </w:r>
             <w:proofErr w:type="spellStart"/>
             <w:r>
               <w:rPr>
+                <w:color w:val="FF0000"/>
+              </w:rPr>
+              <w:t>el</w:t>
+            </w:r>
+            <w:r>
+              <w:rPr>
+                <w:color w:val="FF0000"/>
+              </w:rPr>
+              <w:t>if</w:t>
+            </w:r>
+            <w:proofErr w:type="spellEnd"/>
+            <w:r>
+              <w:rPr>
+                <w:color w:val="FF0000"/>
+              </w:rPr>
+              <w:t xml:space="preserve"> cssd_collect == </w:t>
+            </w:r>
+            <w:r>
+              <w:rPr>
+                <w:color w:val="FF0000"/>
+              </w:rPr>
+              <w:t>'</w:t>
+            </w:r>
+            <w:r>
+              <w:rPr>
+                <w:color w:val="FF0000"/>
+              </w:rPr>
+              <w:t>no</w:t>
+            </w:r>
+            <w:r>
+              <w:rPr>
+                <w:color w:val="FF0000"/>
+              </w:rPr>
+              <w:t>'</w:t>
+            </w:r>
+            <w:r>
+              <w:rPr>
+                <w:color w:val="FF0000"/>
+              </w:rPr>
+              <w:t xml:space="preserve"> </w:t>
+            </w:r>
+            <w:r>
+              <w:rPr>
+                <w:color w:val="FF0000"/>
+              </w:rPr>
+              <w:t xml:space="preserve"> </w:t>
+            </w:r>
+            <w:r>
+              <w:rPr>
+                <w:color w:val="FF0000"/>
+              </w:rPr>
+              <w:t xml:space="preserve"> </w:t>
+            </w:r>
+            <w:r>
+              <w:rPr>
+                <w:color w:val="FF0000"/>
+              </w:rPr>
+              <w:t>%}</w:t>
+            </w:r>
+            <w:r>
+              <w:rPr>
                 <w:color w:val="FFC000"/>
               </w:rPr>
-              <w:t>who_ordered</w:t>
-            </w:r>
-            <w:proofErr w:type="spellEnd"/>
+              <w:t>court ordered</w:t>
+            </w:r>
+            <w:r>
+              <w:rPr>
+                <w:color w:val="FF0000"/>
+              </w:rPr>
+              <w:t xml:space="preserve"> </w:t>
+            </w:r>
+            <w:r>
+              <w:rPr>
+                <w:color w:val="FF0000"/>
+              </w:rPr>
+              <w:t xml:space="preserve">cssd_collect </w:t>
+            </w:r>
+            <w:r>
+              <w:rPr>
+                <w:color w:val="FF0000"/>
+              </w:rPr>
+              <w:t xml:space="preserve">no </w:t>
+            </w:r>
+            <w:r>
+              <w:t>If you have a court order for child support and want Child Support Services Division (CSSD) to help you collect it, apply for CSSD services.  You will need a “My Alaska” account.  See the CSSD Home Page.  Select “Open a Case” or “On</w:t>
+            </w:r>
+            <w:r>
+              <w:t>line Application for Services</w:t>
+            </w:r>
+            <w:proofErr w:type="gramStart"/>
+            <w:r>
+              <w:t>.”</w:t>
+            </w:r>
+            <w:r>
+              <w:rPr>
+                <w:color w:val="FF0000"/>
+              </w:rPr>
+              <w:t>{</w:t>
+            </w:r>
+            <w:proofErr w:type="gramEnd"/>
+            <w:r>
+              <w:rPr>
+                <w:color w:val="FF0000"/>
+              </w:rPr>
+              <w:t xml:space="preserve">% </w:t>
+            </w:r>
+            <w:r>
+              <w:rPr>
+                <w:color w:val="FF0000"/>
+              </w:rPr>
+              <w:t>else</w:t>
+            </w:r>
+            <w:r>
+              <w:rPr>
+                <w:color w:val="FF0000"/>
+              </w:rPr>
+              <w:t xml:space="preserve"> %}</w:t>
+            </w:r>
+            <w:r>
+              <w:t>Contact CSSD to see if you have an account.</w:t>
+            </w:r>
+          </w:p>
+          <w:p>
+            <w:pPr>
+              <w:pStyle w:val="BodyText"/>
+            </w:pPr>
+            <w:r>
+              <w:t>If</w:t>
+            </w:r>
+            <w:r>
+              <w:t xml:space="preserve"> you do not have an account, </w:t>
+            </w:r>
+            <w:r>
+              <w:t>apply for CSSD services.</w:t>
+            </w:r>
+          </w:p>
+          <w:p>
+            <w:pPr>
+              <w:pStyle w:val="BodyText"/>
+            </w:pPr>
+            <w:r>
+              <w:t>You will need a “My Alaska” account.</w:t>
+            </w:r>
+          </w:p>
+          <w:p>
+            <w:pPr>
+              <w:pStyle w:val="BodyText"/>
+            </w:pPr>
+            <w:r>
+              <w:t>See the CSSD Home Page.</w:t>
+            </w:r>
+          </w:p>
+          <w:p>
+            <w:pPr>
+              <w:pStyle w:val="BodyText"/>
+            </w:pPr>
+            <w:r>
+              <w:t>Select</w:t>
+            </w:r>
+            <w:r>
+              <w:t>:</w:t>
+            </w:r>
+          </w:p>
+          <w:p>
+            <w:pPr>
+              <w:pStyle w:val="ListParagraph"/>
+            </w:pPr>
+            <w:r>
+              <w:t>“Open a Case” or</w:t>
+            </w:r>
+          </w:p>
+          <w:p>
+            <w:pPr>
+              <w:pStyle w:val="ListParagraph"/>
+            </w:pPr>
+            <w:r>
+              <w:t>“Online Application for Services</w:t>
+            </w:r>
+            <w:proofErr w:type="gramStart"/>
+            <w:r>
+              <w:t>.”</w:t>
+            </w:r>
+            <w:r>
+              <w:rPr>
+                <w:color w:val="FF0000"/>
+              </w:rPr>
+              <w:t>{</w:t>
+            </w:r>
+            <w:proofErr w:type="gramEnd"/>
+            <w:r>
+              <w:rPr>
+                <w:color w:val="FF0000"/>
+              </w:rPr>
+              <w:t>% endif %}</w:t>
+            </w:r>
             <w:r>
               <w:rPr>
                 <w:color w:val="FFC000"/>
               </w:rPr>
-              <w:t xml:space="preserve"> == </w:t>
-            </w:r>
-            <w:r>
-              <w:rPr>
-                <w:color w:val="FFC000"/>
-              </w:rPr>
-              <w:t>'</w:t>
-            </w:r>
-            <w:proofErr w:type="spellStart"/>
-            <w:r>
-              <w:rPr>
-                <w:color w:val="FFC000"/>
-              </w:rPr>
-              <w:t>unkown</w:t>
-            </w:r>
-            <w:proofErr w:type="spellEnd"/>
-            <w:r>
-              <w:rPr>
-                <w:color w:val="FFC000"/>
-              </w:rPr>
-              <w:t>'</w:t>
-            </w:r>
-            <w:r>
-              <w:rPr>
-                <w:color w:val="FFC000"/>
-              </w:rPr>
-              <w:t xml:space="preserve"> and </w:t>
-            </w:r>
-            <w:proofErr w:type="spellStart"/>
-            <w:r>
-              <w:rPr>
-                <w:color w:val="FFC000"/>
-              </w:rPr>
-              <w:t>find_who_ordered</w:t>
-            </w:r>
-            <w:proofErr w:type="spellEnd"/>
-            <w:r>
-              <w:rPr>
-                <w:color w:val="FFC000"/>
-              </w:rPr>
-              <w:t xml:space="preserve"> == </w:t>
-            </w:r>
-            <w:r>
-              <w:rPr>
-                <w:color w:val="FFC000"/>
-              </w:rPr>
-              <w:t>'</w:t>
-            </w:r>
-            <w:r>
-              <w:rPr>
-                <w:color w:val="FFC000"/>
-              </w:rPr>
-              <w:t>court</w:t>
-            </w:r>
-            <w:r>
-              <w:rPr>
-                <w:color w:val="FFC000"/>
-              </w:rPr>
-              <w:t>'</w:t>
-            </w:r>
-            <w:r>
-              <w:rPr>
-                <w:color w:val="FFC000"/>
-              </w:rPr>
-              <w:t>) %}</w:t>
-            </w:r>
-            <w:r>
-              <w:rPr>
-                <w:color w:val="FF0000"/>
-              </w:rPr>
-              <w:t xml:space="preserve">{% if cssd_collect == </w:t>
-            </w:r>
-            <w:r>
-              <w:rPr>
-                <w:color w:val="FF0000"/>
-              </w:rPr>
-              <w:t>'</w:t>
-            </w:r>
-            <w:r>
-              <w:rPr>
-                <w:color w:val="FF0000"/>
-              </w:rPr>
-              <w:t>yes</w:t>
-            </w:r>
-            <w:r>
-              <w:rPr>
-                <w:color w:val="FF0000"/>
-              </w:rPr>
-              <w:t>'</w:t>
-            </w:r>
-            <w:r>
-              <w:rPr>
-                <w:color w:val="FF0000"/>
-              </w:rPr>
-              <w:t xml:space="preserve"> %}</w:t>
-            </w:r>
-            <w:r>
-              <w:rPr>
-                <w:color w:val="FFC000"/>
-              </w:rPr>
-              <w:t xml:space="preserve">court ordered </w:t>
-            </w:r>
-            <w:r>
-              <w:rPr>
-                <w:color w:val="FF0000"/>
-              </w:rPr>
-              <w:t xml:space="preserve">and </w:t>
-            </w:r>
-            <w:proofErr w:type="spellStart"/>
-            <w:r>
-              <w:rPr>
-                <w:color w:val="FF0000"/>
-              </w:rPr>
-              <w:t>cssd</w:t>
-            </w:r>
-            <w:proofErr w:type="spellEnd"/>
-            <w:r>
-              <w:rPr>
-                <w:color w:val="FF0000"/>
-              </w:rPr>
-              <w:t xml:space="preserve"> collect </w:t>
-            </w:r>
-            <w:r>
-              <w:t>If Child Support Services Division (CSSD) is collecting your child support, they can enforce your child support order.</w:t>
-            </w:r>
-            <w:r>
-              <w:rPr>
-                <w:color w:val="FF0000"/>
-              </w:rPr>
-              <w:t xml:space="preserve">{% </w:t>
-            </w:r>
-            <w:proofErr w:type="spellStart"/>
-            <w:r>
-              <w:rPr>
-                <w:color w:val="FF0000"/>
-              </w:rPr>
-              <w:t>el</w:t>
-            </w:r>
-            <w:r>
-              <w:rPr>
-                <w:color w:val="FF0000"/>
-              </w:rPr>
-              <w:t>if</w:t>
-            </w:r>
-            <w:proofErr w:type="spellEnd"/>
-            <w:r>
-              <w:rPr>
-                <w:color w:val="FF0000"/>
-              </w:rPr>
-              <w:t xml:space="preserve"> cssd_collect == </w:t>
-            </w:r>
-            <w:r>
-              <w:rPr>
-                <w:color w:val="FF0000"/>
-              </w:rPr>
-              <w:t>'</w:t>
-            </w:r>
-            <w:r>
-              <w:rPr>
-                <w:color w:val="FF0000"/>
-              </w:rPr>
-              <w:t>no</w:t>
-            </w:r>
-            <w:r>
-              <w:rPr>
-                <w:color w:val="FF0000"/>
-              </w:rPr>
-              <w:t>'</w:t>
-            </w:r>
-            <w:r>
-              <w:rPr>
-                <w:color w:val="FF0000"/>
-              </w:rPr>
-              <w:t xml:space="preserve"> </w:t>
-            </w:r>
-            <w:r>
-              <w:rPr>
-                <w:color w:val="FF0000"/>
-              </w:rPr>
-              <w:t xml:space="preserve"> </w:t>
-            </w:r>
-            <w:r>
-              <w:rPr>
-                <w:color w:val="FF0000"/>
-              </w:rPr>
-              <w:t xml:space="preserve"> </w:t>
-            </w:r>
-            <w:r>
-              <w:rPr>
-                <w:color w:val="FF0000"/>
-              </w:rPr>
-              <w:t>%}</w:t>
-            </w:r>
-            <w:r>
-              <w:rPr>
-                <w:color w:val="FFC000"/>
-              </w:rPr>
-              <w:t>court ordered</w:t>
-            </w:r>
-            <w:r>
-              <w:rPr>
-                <w:color w:val="FF0000"/>
-              </w:rPr>
-              <w:t xml:space="preserve"> </w:t>
-            </w:r>
-            <w:r>
-              <w:rPr>
-                <w:color w:val="FF0000"/>
-              </w:rPr>
-              <w:t xml:space="preserve">cssd_collect </w:t>
-            </w:r>
-            <w:r>
-              <w:rPr>
-                <w:color w:val="FF0000"/>
-              </w:rPr>
-              <w:t xml:space="preserve">no </w:t>
-            </w:r>
-            <w:r>
-              <w:t>If you have a court order for child support and want Child Support Services Division (CSSD) to help you collect it, apply for CSSD services.  You will need a “My Alaska” account.  See the CSSD Home Page.  Select “Open a Case” or “On</w:t>
-            </w:r>
-            <w:r>
-              <w:t>line Application for Services</w:t>
-            </w:r>
-            <w:proofErr w:type="gramStart"/>
-            <w:r>
-              <w:t>.”</w:t>
-            </w:r>
-            <w:r>
-              <w:rPr>
-                <w:color w:val="FF0000"/>
-              </w:rPr>
-              <w:t>{</w:t>
-            </w:r>
-            <w:proofErr w:type="gramEnd"/>
-            <w:r>
-              <w:rPr>
-                <w:color w:val="FF0000"/>
-              </w:rPr>
-              <w:t xml:space="preserve">% </w:t>
-            </w:r>
-            <w:r>
-              <w:rPr>
-                <w:color w:val="FF0000"/>
-              </w:rPr>
-              <w:t>else</w:t>
-            </w:r>
-            <w:r>
-              <w:rPr>
-                <w:color w:val="FF0000"/>
-              </w:rPr>
-              <w:t xml:space="preserve"> %}</w:t>
-            </w:r>
-            <w:r>
-              <w:t>Contact CSSD to see if you have an account.</w:t>
-            </w:r>
-          </w:p>
-          <w:p>
-            <w:pPr>
-              <w:pStyle w:val="BodyText"/>
-            </w:pPr>
-            <w:r>
-              <w:t>If</w:t>
-            </w:r>
-            <w:r>
-              <w:t xml:space="preserve"> you do not have an account, </w:t>
-            </w:r>
-            <w:r>
-              <w:t>apply for CSSD services.</w:t>
-            </w:r>
-          </w:p>
-          <w:p>
-            <w:pPr>
-              <w:pStyle w:val="BodyText"/>
-            </w:pPr>
-            <w:r>
-              <w:t>You will need a “My Alaska” account.</w:t>
-            </w:r>
-          </w:p>
-          <w:p>
-            <w:pPr>
-              <w:pStyle w:val="BodyText"/>
-            </w:pPr>
-            <w:r>
-              <w:t>See the CSSD Home Page.</w:t>
-            </w:r>
-          </w:p>
-          <w:p>
-            <w:pPr>
-              <w:pStyle w:val="BodyText"/>
-            </w:pPr>
-            <w:r>
-              <w:t>Select</w:t>
-            </w:r>
-            <w:r>
-              <w:t>:</w:t>
-            </w:r>
-          </w:p>
-          <w:p>
-            <w:pPr>
-              <w:pStyle w:val="ListParagraph"/>
-            </w:pPr>
-            <w:r>
-              <w:t>“Open a Case” or</w:t>
-            </w:r>
-          </w:p>
-          <w:p>
-            <w:pPr>
-              <w:pStyle w:val="ListParagraph"/>
-            </w:pPr>
-            <w:r>
-              <w:t>“Online Application for Services.”]</w:t>
-            </w:r>
-          </w:p>
-          <w:p>
-            <w:pPr>
-              <w:pStyle w:val="BodyText"/>
-            </w:pPr>
-            <w:r>
-              <w:rPr>
-                <w:color w:val="FF0000"/>
-              </w:rPr>
-              <w:t xml:space="preserve">{% endif </w:t>
-            </w:r>
-            <w:proofErr w:type="gramStart"/>
-            <w:r>
-              <w:rPr>
-                <w:color w:val="FF0000"/>
-              </w:rPr>
-              <w:t>%}</w:t>
-            </w:r>
-            <w:r>
-              <w:rPr>
-                <w:color w:val="FFC000"/>
-              </w:rPr>
-              <w:t>{</w:t>
-            </w:r>
-            <w:proofErr w:type="gramEnd"/>
-            <w:r>
-              <w:rPr>
-                <w:color w:val="FFC000"/>
-              </w:rPr>
-              <w:t>% endif %}</w:t>
+              <w:t>{% endif %}</w:t>
             </w:r>
             <w:r>
               <w:t>{% endif %}</w:t>
@@ -10333,7 +10366,6 @@
               <w:rPr>
                 <w:rFonts w:ascii="Segoe UI Symbol" w:hAnsi="Segoe UI Symbol" w:cs="Segoe UI Symbol"/>
               </w:rPr>
-              <w:lastRenderedPageBreak/>
               <w:t>✆</w:t>
             </w:r>
             <w:r>
@@ -10372,6 +10404,7 @@
               <w:pStyle w:val="ListParagraph"/>
             </w:pPr>
             <w:r>
+              <w:lastRenderedPageBreak/>
               <w:t xml:space="preserve">Email: dor.cssd.customerservice.anchorage@alaska.gov </w:t>
             </w:r>
           </w:p>
@@ -10383,8 +10416,16 @@
               <w:t>Read</w:t>
             </w:r>
             <w:r>
-              <w:t>: Child Support Enforcement FAQ</w:t>
-            </w:r>
+              <w:t xml:space="preserve">: </w:t>
+            </w:r>
+            <w:hyperlink r:id="rId134" w:history="1">
+              <w:r>
+                <w:rPr>
+                  <w:rStyle w:val="Hyperlink"/>
+                </w:rPr>
+                <w:t>Child Support Enforcement FAQ</w:t>
+              </w:r>
+            </w:hyperlink>
           </w:p>
           <w:p>
             <w:pPr>
@@ -10427,7 +10468,7 @@
             <w:r>
               <w:t xml:space="preserve">•  </w:t>
             </w:r>
-            <w:hyperlink r:id="rId134" w:history="1">
+            <w:hyperlink r:id="rId135" w:history="1">
               <w:r>
                 <w:rPr>
                   <w:rStyle w:val="Hyperlink"/>
@@ -10457,7 +10498,7 @@
             <w:pPr>
               <w:pStyle w:val="BodyText"/>
             </w:pPr>
-            <w:hyperlink r:id="rId135" w:history="1">
+            <w:hyperlink r:id="rId136" w:history="1">
               <w:r>
                 <w:rPr>
                   <w:b/>
@@ -10474,7 +10515,29 @@
             <w:pPr>
               <w:pStyle w:val="BodyText"/>
             </w:pPr>
-            <w:hyperlink r:id="rId136" w:history="1">
+            <w:hyperlink r:id="rId137" w:history="1">
+              <w:r>
+                <w:rPr>
+                  <w:b/>
+                </w:rPr>
+                <w:t>Child Support Enforcement FAQ</w:t>
+              </w:r>
+            </w:hyperlink>
+            <w:r>
+              <w:rPr>
+                <w:rStyle w:val="Hyperlink"/>
+              </w:rPr>
+              <w:br/>
+            </w:r>
+            <w:r>
+              <w:t>childsupport.alaska.gov/child-support-services/information/faqs/child-support-enforcement-services-faq</w:t>
+            </w:r>
+          </w:p>
+          <w:p>
+            <w:pPr>
+              <w:pStyle w:val="BodyText"/>
+            </w:pPr>
+            <w:hyperlink r:id="rId138" w:history="1">
               <w:r>
                 <w:rPr>
                   <w:b/>
@@ -10749,45 +10812,25 @@
               </w:numPr>
               <w:ind w:left="405" w:hanging="360"/>
             </w:pPr>
-            <w:r>
-              <w:rPr>
-                <w:highlight w:val="lightGray"/>
-              </w:rPr>
-              <w:fldChar w:fldCharType="begin"/>
-            </w:r>
-            <w:r>
-              <w:rPr>
-                <w:highlight w:val="lightGray"/>
-              </w:rPr>
-              <w:instrText xml:space="preserve"> SEQ reluctantparent  \r 1 \* MERGEFORMAT \* MERGEFORMAT </w:instrText>
-            </w:r>
-            <w:r>
-              <w:rPr>
-                <w:highlight w:val="lightGray"/>
-              </w:rPr>
-              <w:fldChar w:fldCharType="separate"/>
-            </w:r>
-            <w:r>
-              <w:rPr>
-                <w:noProof/>
-                <w:highlight w:val="lightGray"/>
-              </w:rPr>
-              <w:t>1</w:t>
-            </w:r>
-            <w:r>
-              <w:rPr>
-                <w:highlight w:val="lightGray"/>
-              </w:rPr>
-              <w:fldChar w:fldCharType="end"/>
-            </w:r>
-            <w:r>
-              <w:rPr>
-                <w:highlight w:val="lightGray"/>
-              </w:rPr>
+            <w:fldSimple w:instr=" SEQ reluctantparent  \r 1 \* MERGEFORMAT \* MERGEFORMAT ">
+              <w:r>
+                <w:rPr>
+                  <w:noProof/>
+                </w:rPr>
+                <w:t>1</w:t>
+              </w:r>
+            </w:fldSimple>
+            <w:r>
+              <w:t>.</w:t>
+            </w:r>
+            <w:r>
               <w:t xml:space="preserve">  </w:t>
             </w:r>
             <w:r>
-              <w:t>Ask the other parent in writing to do what the order says.</w:t>
+              <w:t>Ask</w:t>
+            </w:r>
+            <w:r>
+              <w:t xml:space="preserve"> the other parent in writing to do what the order says.</w:t>
             </w:r>
           </w:p>
           <w:p>
@@ -10808,6 +10851,12 @@
               </w:r>
             </w:fldSimple>
             <w:r>
+              <w:rPr>
+                <w:noProof/>
+              </w:rPr>
+              <w:t>.</w:t>
+            </w:r>
+            <w:r>
               <w:t xml:space="preserve">  </w:t>
             </w:r>
             <w:r>
@@ -10832,6 +10881,12 @@
               </w:r>
             </w:fldSimple>
             <w:r>
+              <w:rPr>
+                <w:noProof/>
+              </w:rPr>
+              <w:t>.</w:t>
+            </w:r>
+            <w:r>
               <w:t xml:space="preserve">  </w:t>
             </w:r>
             <w:r>
@@ -10856,6 +10911,12 @@
               </w:r>
             </w:fldSimple>
             <w:r>
+              <w:rPr>
+                <w:noProof/>
+              </w:rPr>
+              <w:t>.</w:t>
+            </w:r>
+            <w:r>
               <w:t xml:space="preserve">  </w:t>
             </w:r>
             <w:r>
@@ -10880,6 +10941,12 @@
               </w:r>
             </w:fldSimple>
             <w:r>
+              <w:rPr>
+                <w:noProof/>
+              </w:rPr>
+              <w:t>.</w:t>
+            </w:r>
+            <w:r>
               <w:t xml:space="preserve">  </w:t>
             </w:r>
             <w:r>
@@ -10891,44 +10958,47 @@
               <w:pStyle w:val="BodyText"/>
             </w:pPr>
             <w:r>
-              <w:t>Hopefully they will follow the order and you w</w:t>
+              <w:t>Hopefully</w:t>
+            </w:r>
+            <w:r>
+              <w:t>,</w:t>
+            </w:r>
+            <w:r>
+              <w:t xml:space="preserve"> they will follow the order and you w</w:t>
             </w:r>
             <w:r>
               <w:t xml:space="preserve">ill not </w:t>
             </w:r>
             <w:r>
-              <w:t xml:space="preserve">need to go back to </w:t>
-            </w:r>
+              <w:t>need to go back to court.</w:t>
+            </w:r>
+          </w:p>
+          <w:p>
+            <w:pPr>
+              <w:pStyle w:val="BodyText"/>
+            </w:pPr>
+            <w:r>
+              <w:t>If the other parent</w:t>
+            </w:r>
+            <w:r>
+              <w:t xml:space="preserve"> </w:t>
+            </w:r>
+            <w:r>
+              <w:rPr>
+                <w:b/>
+              </w:rPr>
+              <w:t>still</w:t>
+            </w:r>
+            <w:r>
+              <w:t xml:space="preserve"> does not cooperate, let the court know by filing a motion. A motion is a form you file with the court asking the judge to order the other side to do something.</w:t>
+            </w:r>
+          </w:p>
+          <w:p>
+            <w:pPr>
+              <w:pStyle w:val="ListParagraph"/>
+            </w:pPr>
             <w:r>
               <w:lastRenderedPageBreak/>
-              <w:t>court.</w:t>
-            </w:r>
-          </w:p>
-          <w:p>
-            <w:pPr>
-              <w:pStyle w:val="BodyText"/>
-            </w:pPr>
-            <w:r>
-              <w:t>If the other parent</w:t>
-            </w:r>
-            <w:r>
-              <w:t xml:space="preserve"> </w:t>
-            </w:r>
-            <w:r>
-              <w:rPr>
-                <w:b/>
-              </w:rPr>
-              <w:t>still</w:t>
-            </w:r>
-            <w:r>
-              <w:t xml:space="preserve"> does not cooperate, let the court know by filing a motion. A motion is a form you file with the court asking the judge to order the other side to do something.</w:t>
-            </w:r>
-          </w:p>
-          <w:p>
-            <w:pPr>
-              <w:pStyle w:val="ListParagraph"/>
-            </w:pPr>
-            <w:r>
               <w:t>If you file a motion, attach a copy of what you wrote to the other parent and anything they responded.</w:t>
             </w:r>
           </w:p>
@@ -11202,7 +11272,7 @@
             <w:r>
               <w:t xml:space="preserve">Instructions – Registration of Support Order Issued by Another State, </w:t>
             </w:r>
-            <w:hyperlink r:id="rId137" w:history="1">
+            <w:hyperlink r:id="rId139" w:history="1">
               <w:r>
                 <w:rPr>
                   <w:rStyle w:val="Hyperlink"/>
@@ -11226,7 +11296,7 @@
             <w:r>
               <w:t xml:space="preserve">Petition to Register a Support Order from Another State, </w:t>
             </w:r>
-            <w:hyperlink r:id="rId138" w:history="1">
+            <w:hyperlink r:id="rId140" w:history="1">
               <w:r>
                 <w:rPr>
                   <w:rStyle w:val="Hyperlink"/>
@@ -11250,7 +11320,7 @@
             <w:r>
               <w:t xml:space="preserve">Confidential Information Sheet - Support Order from Another State, </w:t>
             </w:r>
-            <w:hyperlink r:id="rId139" w:history="1">
+            <w:hyperlink r:id="rId141" w:history="1">
               <w:r>
                 <w:rPr>
                   <w:rStyle w:val="Hyperlink"/>
@@ -11280,7 +11350,7 @@
             <w:r>
               <w:t xml:space="preserve">s Support Order, </w:t>
             </w:r>
-            <w:hyperlink r:id="rId140" w:history="1">
+            <w:hyperlink r:id="rId142" w:history="1">
               <w:r>
                 <w:rPr>
                   <w:rStyle w:val="Hyperlink"/>
@@ -11325,7 +11395,7 @@
             <w:r>
               <w:t xml:space="preserve">Request for Hearing About Registered Child Support Order, </w:t>
             </w:r>
-            <w:hyperlink r:id="rId141" w:history="1">
+            <w:hyperlink r:id="rId143" w:history="1">
               <w:r>
                 <w:rPr>
                   <w:rStyle w:val="Hyperlink"/>
@@ -11382,7 +11452,7 @@
             <w:r>
               <w:t xml:space="preserve">Confirmation of Registered Support Order, </w:t>
             </w:r>
-            <w:hyperlink r:id="rId142" w:history="1">
+            <w:hyperlink r:id="rId144" w:history="1">
               <w:r>
                 <w:rPr>
                   <w:rStyle w:val="Hyperlink"/>
@@ -11424,14 +11494,7 @@
               <w:rPr>
                 <w:b/>
               </w:rPr>
-              <w:t xml:space="preserve">s names in </w:t>
-            </w:r>
-            <w:r>
-              <w:rPr>
-                <w:b/>
-              </w:rPr>
-              <w:lastRenderedPageBreak/>
-              <w:t>the caption at the top left and leave the rest blank</w:t>
+              <w:t>s names in the caption at the top left and leave the rest blank</w:t>
             </w:r>
           </w:p>
           <w:p>
@@ -11446,7 +11509,7 @@
             <w:r>
               <w:t xml:space="preserve">Case description form, </w:t>
             </w:r>
-            <w:hyperlink r:id="rId143" w:history="1">
+            <w:hyperlink r:id="rId145" w:history="1">
               <w:r>
                 <w:rPr>
                   <w:rStyle w:val="Hyperlink"/>
@@ -11484,6 +11547,7 @@
               <w:ind w:left="765"/>
             </w:pPr>
             <w:r>
+              <w:lastRenderedPageBreak/>
               <w:t>1st class US mail (which is free)</w:t>
             </w:r>
           </w:p>
@@ -11644,7 +11708,7 @@
             <w:r>
               <w:t xml:space="preserve">service instructions for the specific process server you want the court to use. Read the </w:t>
             </w:r>
-            <w:hyperlink r:id="rId144" w:history="1">
+            <w:hyperlink r:id="rId146" w:history="1">
               <w:r>
                 <w:rPr>
                   <w:rStyle w:val="Hyperlink"/>
@@ -11725,33 +11789,37 @@
               <w:pStyle w:val="BodyText"/>
             </w:pPr>
             <w:r>
-              <w:t xml:space="preserve">{%tr if </w:t>
-            </w:r>
-            <w:r>
-              <w:t>user_need in (</w:t>
+              <w:t xml:space="preserve">{%tr </w:t>
+            </w:r>
+            <w:r>
+              <w:t xml:space="preserve">if </w:t>
+            </w:r>
+            <w:r>
+              <w:t>user_</w:t>
+            </w:r>
+            <w:proofErr w:type="gramStart"/>
+            <w:r>
+              <w:t>need  in</w:t>
+            </w:r>
+            <w:proofErr w:type="gramEnd"/>
+            <w:r>
+              <w:t xml:space="preserve"> (</w:t>
             </w:r>
             <w:r>
               <w:t>'</w:t>
             </w:r>
             <w:r>
-              <w:t xml:space="preserve">enforce </w:t>
-            </w:r>
-            <w:proofErr w:type="gramStart"/>
-            <w:r>
-              <w:t>AK</w:t>
-            </w:r>
-            <w:r>
-              <w:t xml:space="preserve"> </w:t>
-            </w:r>
-            <w:r>
-              <w:t xml:space="preserve"> order</w:t>
-            </w:r>
-            <w:proofErr w:type="gramEnd"/>
+              <w:t xml:space="preserve">enforce AK </w:t>
+            </w:r>
+            <w:r>
+              <w:lastRenderedPageBreak/>
+              <w:t>order</w:t>
+            </w:r>
             <w:r>
               <w:t>'</w:t>
             </w:r>
             <w:r>
-              <w:t xml:space="preserve">, </w:t>
+              <w:t>,</w:t>
             </w:r>
             <w:r>
               <w:t>'</w:t>
@@ -11763,73 +11831,33 @@
               <w:t>'</w:t>
             </w:r>
             <w:r>
+              <w:t>) and cssd_collect in (</w:t>
+            </w:r>
+            <w:r>
+              <w:t>'</w:t>
+            </w:r>
+            <w:r>
+              <w:t>no', 'unknown</w:t>
+            </w:r>
+            <w:r>
+              <w:t>'</w:t>
+            </w:r>
+            <w:r>
               <w:t>)</w:t>
             </w:r>
             <w:r>
-              <w:t xml:space="preserve"> %}</w:t>
-            </w:r>
-            <w:r>
-              <w:br/>
-            </w:r>
-            <w:r>
-              <w:br/>
-              <w:t xml:space="preserve">{%tr </w:t>
-            </w:r>
-            <w:r>
-              <w:t xml:space="preserve">if </w:t>
-            </w:r>
-            <w:r>
-              <w:t>user_need  in (</w:t>
-            </w:r>
-            <w:r>
-              <w:t>'</w:t>
-            </w:r>
-            <w:r>
-              <w:t>enforce AK order</w:t>
-            </w:r>
-            <w:r>
-              <w:t>'</w:t>
-            </w:r>
-            <w:r>
-              <w:t>,</w:t>
-            </w:r>
-            <w:r>
-              <w:t>'</w:t>
-            </w:r>
-            <w:r>
-              <w:t>enforce foreign order</w:t>
-            </w:r>
-            <w:r>
-              <w:t>'</w:t>
-            </w:r>
-            <w:r>
-              <w:t>) and cssd_collect in (</w:t>
-            </w:r>
-            <w:r>
-              <w:t>'</w:t>
+              <w:t xml:space="preserve"> or (user_need == 'enforce AK order' and </w:t>
             </w:r>
             <w:proofErr w:type="spellStart"/>
             <w:r>
-              <w:t>no</w:t>
-            </w:r>
-            <w:r>
-              <w:t>'</w:t>
-            </w:r>
-            <w:r>
-              <w:t>,</w:t>
-            </w:r>
-            <w:r>
-              <w:t>'</w:t>
-            </w:r>
-            <w:r>
-              <w:t>unknown</w:t>
+              <w:t>who_really_ordered</w:t>
             </w:r>
             <w:proofErr w:type="spellEnd"/>
             <w:r>
-              <w:t>'</w:t>
-            </w:r>
-            <w:r>
-              <w:t>)%}</w:t>
+              <w:t xml:space="preserve"> == 'unknown') </w:t>
+            </w:r>
+            <w:r>
+              <w:t>%}</w:t>
             </w:r>
           </w:p>
         </w:tc>
@@ -11979,7 +12007,7 @@
             <w:r>
               <w:t xml:space="preserve"> and ask the court to order the other parent to pay. Attach your written request and any response you got back. The court may hold a </w:t>
             </w:r>
-            <w:hyperlink r:id="rId145" w:anchor="hearing" w:tooltip="A court proceeding at which parties, and perhaps witnesses, come to the court to speak. A hearing is different from a trial in a number of ways, including that it is typically shorter and sometimes less formal than a trial." w:history="1">
+            <w:hyperlink r:id="rId147" w:anchor="hearing" w:tooltip="A court proceeding at which parties, and perhaps witnesses, come to the court to speak. A hearing is different from a trial in a number of ways, including that it is typically shorter and sometimes less formal than a trial." w:history="1">
               <w:r>
                 <w:rPr>
                   <w:rStyle w:val="interviewglossarywordintemplateChar"/>
@@ -11990,7 +12018,7 @@
             <w:r>
               <w:t xml:space="preserve"> and issue another </w:t>
             </w:r>
-            <w:hyperlink r:id="rId146" w:anchor="order" w:tooltip="A command or direction given by a judge. An order can be in writing or spoken. Violating a court order is very serious and can result in being held in contempt or sanctioned in other ways." w:history="1">
+            <w:hyperlink r:id="rId148" w:anchor="order" w:tooltip="A command or direction given by a judge. An order can be in writing or spoken. Violating a court order is very serious and can result in being held in contempt or sanctioned in other ways." w:history="1">
               <w:r>
                 <w:rPr>
                   <w:rStyle w:val="interviewglossarywordintemplateChar"/>
@@ -12009,7 +12037,7 @@
             <w:r>
               <w:t xml:space="preserve">Motion &amp; Affidavit to Enforce Order, SHC-1540 </w:t>
             </w:r>
-            <w:hyperlink r:id="rId147" w:history="1">
+            <w:hyperlink r:id="rId149" w:history="1">
               <w:r>
                 <w:rPr>
                   <w:rStyle w:val="Hyperlink"/>
@@ -12020,7 +12048,7 @@
             <w:r>
               <w:t xml:space="preserve"> | </w:t>
             </w:r>
-            <w:hyperlink r:id="rId148" w:history="1">
+            <w:hyperlink r:id="rId150" w:history="1">
               <w:r>
                 <w:rPr>
                   <w:rStyle w:val="Hyperlink"/>
@@ -12036,7 +12064,7 @@
             <w:r>
               <w:t xml:space="preserve">Order on Motion, SHC-1302 </w:t>
             </w:r>
-            <w:hyperlink r:id="rId149" w:history="1">
+            <w:hyperlink r:id="rId151" w:history="1">
               <w:r>
                 <w:rPr>
                   <w:rStyle w:val="Hyperlink"/>
@@ -12047,7 +12075,7 @@
             <w:r>
               <w:t xml:space="preserve"> | </w:t>
             </w:r>
-            <w:hyperlink r:id="rId150" w:history="1">
+            <w:hyperlink r:id="rId152" w:history="1">
               <w:r>
                 <w:rPr>
                   <w:rStyle w:val="Hyperlink"/>
@@ -12063,7 +12091,7 @@
             <w:r>
               <w:t xml:space="preserve">Notice of Motion, SHC-1630 </w:t>
             </w:r>
-            <w:hyperlink r:id="rId151" w:history="1">
+            <w:hyperlink r:id="rId153" w:history="1">
               <w:r>
                 <w:rPr>
                   <w:rStyle w:val="Hyperlink"/>
@@ -12074,7 +12102,7 @@
             <w:r>
               <w:t xml:space="preserve"> | </w:t>
             </w:r>
-            <w:hyperlink r:id="rId152" w:history="1">
+            <w:hyperlink r:id="rId154" w:history="1">
               <w:r>
                 <w:rPr>
                   <w:rStyle w:val="Hyperlink"/>
@@ -12108,7 +12136,7 @@
             <w:r>
               <w:t xml:space="preserve"> File a Motion &amp; Affidavit to Reduce to Judgment, asking the court to issue a </w:t>
             </w:r>
-            <w:hyperlink r:id="rId153" w:anchor="judgment" w:tooltip="The official final decision of a court about the rights and claims of each side in a lawsuit. If your divorce includes an order for money to paid by one side to the other as part of the property division, you may want to be sure that your final decree is a" w:history="1">
+            <w:hyperlink r:id="rId155" w:anchor="judgment" w:tooltip="The official final decision of a court about the rights and claims of each side in a lawsuit. If your divorce includes an order for money to paid by one side to the other as part of the property division, you may want to be sure that your final decree is a" w:history="1">
               <w:r>
                 <w:rPr>
                   <w:rStyle w:val="interviewglossarywordintemplateChar"/>
@@ -12139,7 +12167,7 @@
             <w:r>
               <w:t xml:space="preserve">Motion &amp; Affidavit to Reduce to Judgment, SHC-1530 </w:t>
             </w:r>
-            <w:hyperlink r:id="rId154" w:history="1">
+            <w:hyperlink r:id="rId156" w:history="1">
               <w:r>
                 <w:rPr>
                   <w:rStyle w:val="Hyperlink"/>
@@ -12150,7 +12178,7 @@
             <w:r>
               <w:t xml:space="preserve"> | </w:t>
             </w:r>
-            <w:hyperlink r:id="rId155" w:history="1">
+            <w:hyperlink r:id="rId157" w:history="1">
               <w:r>
                 <w:rPr>
                   <w:rStyle w:val="Hyperlink"/>
@@ -12166,7 +12194,7 @@
             <w:r>
               <w:t xml:space="preserve">Order Reducing to Judgment, SHC-1535 </w:t>
             </w:r>
-            <w:hyperlink r:id="rId156" w:history="1">
+            <w:hyperlink r:id="rId158" w:history="1">
               <w:r>
                 <w:rPr>
                   <w:rStyle w:val="Hyperlink"/>
@@ -12177,7 +12205,7 @@
             <w:r>
               <w:t xml:space="preserve"> | </w:t>
             </w:r>
-            <w:hyperlink r:id="rId157" w:history="1">
+            <w:hyperlink r:id="rId159" w:history="1">
               <w:r>
                 <w:rPr>
                   <w:rStyle w:val="Hyperlink"/>
@@ -12193,7 +12221,7 @@
             <w:r>
               <w:t xml:space="preserve">Worksheet to Figure Out Judgment Amount, SHC-1536 </w:t>
             </w:r>
-            <w:hyperlink r:id="rId158" w:history="1">
+            <w:hyperlink r:id="rId160" w:history="1">
               <w:r>
                 <w:rPr>
                   <w:rStyle w:val="Hyperlink"/>
@@ -12204,7 +12232,7 @@
             <w:r>
               <w:t xml:space="preserve"> | </w:t>
             </w:r>
-            <w:hyperlink r:id="rId159" w:history="1">
+            <w:hyperlink r:id="rId161" w:history="1">
               <w:r>
                 <w:rPr>
                   <w:rStyle w:val="Hyperlink"/>
@@ -12220,7 +12248,7 @@
             <w:r>
               <w:t xml:space="preserve">Notice of Motion, SHC-1630 </w:t>
             </w:r>
-            <w:hyperlink r:id="rId160" w:history="1">
+            <w:hyperlink r:id="rId162" w:history="1">
               <w:r>
                 <w:rPr>
                   <w:rStyle w:val="Hyperlink"/>
@@ -12231,7 +12259,7 @@
             <w:r>
               <w:t xml:space="preserve"> | </w:t>
             </w:r>
-            <w:hyperlink r:id="rId161" w:history="1">
+            <w:hyperlink r:id="rId163" w:history="1">
               <w:r>
                 <w:rPr>
                   <w:rStyle w:val="Hyperlink"/>
@@ -12248,7 +12276,6 @@
               <w:pStyle w:val="BodyText"/>
             </w:pPr>
             <w:r>
-              <w:lastRenderedPageBreak/>
               <w:t>Read more about:</w:t>
             </w:r>
           </w:p>
@@ -12256,7 +12283,7 @@
             <w:pPr>
               <w:pStyle w:val="BodyText"/>
             </w:pPr>
-            <w:hyperlink r:id="rId162" w:history="1">
+            <w:hyperlink r:id="rId164" w:history="1">
               <w:r>
                 <w:rPr>
                   <w:rStyle w:val="Hyperlink"/>
@@ -12269,7 +12296,7 @@
             <w:pPr>
               <w:pStyle w:val="BodyText"/>
             </w:pPr>
-            <w:hyperlink r:id="rId163" w:history="1">
+            <w:hyperlink r:id="rId165" w:history="1">
               <w:r>
                 <w:rPr>
                   <w:rStyle w:val="Hyperlink"/>
@@ -12304,7 +12331,7 @@
             <w:r>
               <w:t xml:space="preserve"> </w:t>
             </w:r>
-            <w:hyperlink r:id="rId164" w:history="1">
+            <w:hyperlink r:id="rId166" w:history="1">
               <w:r>
                 <w:rPr>
                   <w:rStyle w:val="Hyperlink"/>
@@ -12341,7 +12368,7 @@
             <w:r>
               <w:t xml:space="preserve"> </w:t>
             </w:r>
-            <w:hyperlink r:id="rId165" w:history="1">
+            <w:hyperlink r:id="rId167" w:history="1">
               <w:r>
                 <w:rPr>
                   <w:rStyle w:val="Hyperlink"/>
@@ -12359,6 +12386,7 @@
               <w:br/>
             </w:r>
             <w:r>
+              <w:lastRenderedPageBreak/>
               <w:t>courts.alaska.gov/</w:t>
             </w:r>
             <w:proofErr w:type="spellStart"/>
@@ -12387,7 +12415,7 @@
               <w:br/>
               <w:t xml:space="preserve">as a </w:t>
             </w:r>
-            <w:hyperlink r:id="rId166" w:history="1">
+            <w:hyperlink r:id="rId168" w:history="1">
               <w:r>
                 <w:rPr>
                   <w:rStyle w:val="Hyperlink"/>
@@ -12422,7 +12450,7 @@
             <w:r>
               <w:t xml:space="preserve"> </w:t>
             </w:r>
-            <w:hyperlink r:id="rId167" w:history="1">
+            <w:hyperlink r:id="rId169" w:history="1">
               <w:r>
                 <w:rPr>
                   <w:rStyle w:val="Hyperlink"/>
@@ -12465,7 +12493,7 @@
               <w:br/>
               <w:t xml:space="preserve">as a </w:t>
             </w:r>
-            <w:hyperlink r:id="rId168" w:history="1">
+            <w:hyperlink r:id="rId170" w:history="1">
               <w:r>
                 <w:rPr>
                   <w:rStyle w:val="Hyperlink"/>
@@ -12497,7 +12525,7 @@
               <w:br/>
               <w:t xml:space="preserve">as a </w:t>
             </w:r>
-            <w:hyperlink r:id="rId169" w:history="1">
+            <w:hyperlink r:id="rId171" w:history="1">
               <w:r>
                 <w:rPr>
                   <w:rStyle w:val="Hyperlink"/>
@@ -12540,7 +12568,7 @@
               <w:br/>
               <w:t xml:space="preserve">as a </w:t>
             </w:r>
-            <w:hyperlink r:id="rId170" w:history="1">
+            <w:hyperlink r:id="rId172" w:history="1">
               <w:r>
                 <w:rPr>
                   <w:rStyle w:val="Hyperlink"/>
@@ -12569,7 +12597,7 @@
             <w:r>
               <w:t xml:space="preserve"> </w:t>
             </w:r>
-            <w:hyperlink r:id="rId171" w:history="1">
+            <w:hyperlink r:id="rId173" w:history="1">
               <w:r>
                 <w:rPr>
                   <w:rStyle w:val="Hyperlink"/>
@@ -12612,7 +12640,7 @@
               <w:br/>
               <w:t xml:space="preserve">as a </w:t>
             </w:r>
-            <w:hyperlink r:id="rId172" w:history="1">
+            <w:hyperlink r:id="rId174" w:history="1">
               <w:r>
                 <w:rPr>
                   <w:rStyle w:val="Hyperlink"/>
@@ -12638,7 +12666,7 @@
             <w:r>
               <w:t xml:space="preserve">as a </w:t>
             </w:r>
-            <w:hyperlink r:id="rId173" w:history="1">
+            <w:hyperlink r:id="rId175" w:history="1">
               <w:r>
                 <w:rPr>
                   <w:rStyle w:val="Hyperlink"/>
@@ -12684,7 +12712,7 @@
             <w:r>
               <w:t xml:space="preserve"> </w:t>
             </w:r>
-            <w:hyperlink r:id="rId174" w:history="1">
+            <w:hyperlink r:id="rId176" w:history="1">
               <w:r>
                 <w:rPr>
                   <w:rStyle w:val="Hyperlink"/>
@@ -12701,7 +12729,7 @@
             <w:r>
               <w:br/>
             </w:r>
-            <w:hyperlink r:id="rId175" w:history="1">
+            <w:hyperlink r:id="rId177" w:history="1">
               <w:r>
                 <w:rPr>
                   <w:rStyle w:val="Hyperlink"/>
@@ -12727,7 +12755,7 @@
               <w:br/>
               <w:t xml:space="preserve">as a </w:t>
             </w:r>
-            <w:hyperlink r:id="rId176" w:history="1">
+            <w:hyperlink r:id="rId178" w:history="1">
               <w:r>
                 <w:rPr>
                   <w:rStyle w:val="Hyperlink"/>
@@ -12773,7 +12801,7 @@
             <w:r>
               <w:t xml:space="preserve"> </w:t>
             </w:r>
-            <w:hyperlink r:id="rId177" w:history="1">
+            <w:hyperlink r:id="rId179" w:history="1">
               <w:r>
                 <w:rPr>
                   <w:rStyle w:val="Hyperlink"/>
@@ -12805,7 +12833,7 @@
               <w:br/>
               <w:t xml:space="preserve">as a </w:t>
             </w:r>
-            <w:hyperlink r:id="rId178" w:history="1">
+            <w:hyperlink r:id="rId180" w:history="1">
               <w:r>
                 <w:rPr>
                   <w:rStyle w:val="Hyperlink"/>
@@ -12838,7 +12866,7 @@
             <w:pPr>
               <w:pStyle w:val="BodyText"/>
             </w:pPr>
-            <w:hyperlink r:id="rId179" w:history="1">
+            <w:hyperlink r:id="rId181" w:history="1">
               <w:r>
                 <w:rPr>
                   <w:b/>
@@ -12850,7 +12878,6 @@
               <w:br/>
             </w:r>
             <w:r>
-              <w:lastRenderedPageBreak/>
               <w:t>courts.alaska.gov/</w:t>
             </w:r>
             <w:proofErr w:type="spellStart"/>
@@ -12866,7 +12893,7 @@
             <w:pPr>
               <w:pStyle w:val="BodyText"/>
             </w:pPr>
-            <w:hyperlink r:id="rId180" w:history="1">
+            <w:hyperlink r:id="rId182" w:history="1">
               <w:r>
                 <w:rPr>
                   <w:b/>
@@ -12893,7 +12920,7 @@
             <w:pPr>
               <w:pStyle w:val="BodyText"/>
             </w:pPr>
-            <w:hyperlink r:id="rId181" w:history="1">
+            <w:hyperlink r:id="rId183" w:history="1">
               <w:r>
                 <w:rPr>
                   <w:b/>
@@ -12965,6 +12992,7 @@
             </w:pPr>
             <w:bookmarkStart w:id="13" w:name="_Ref119655071"/>
             <w:r>
+              <w:lastRenderedPageBreak/>
               <w:t xml:space="preserve">Step </w:t>
             </w:r>
             <w:bookmarkStart w:id="14" w:name="LastStep"/>
@@ -13028,7 +13056,7 @@
             <w:r>
               <w:t xml:space="preserve">For help with forms or understanding the process, call the </w:t>
             </w:r>
-            <w:hyperlink r:id="rId182" w:history="1">
+            <w:hyperlink r:id="rId184" w:history="1">
               <w:r>
                 <w:rPr>
                   <w:b/>
@@ -13057,7 +13085,7 @@
             <w:r>
               <w:t xml:space="preserve">Many lawyers offer free or flat fee consultations without having to hire them for the whole case. </w:t>
             </w:r>
-            <w:hyperlink r:id="rId183" w:history="1">
+            <w:hyperlink r:id="rId185" w:history="1">
               <w:r>
                 <w:rPr>
                   <w:b/>
@@ -13082,7 +13110,7 @@
             <w:r>
               <w:t xml:space="preserve">Depending on your income, you may qualify for </w:t>
             </w:r>
-            <w:hyperlink r:id="rId184" w:history="1">
+            <w:hyperlink r:id="rId186" w:history="1">
               <w:r>
                 <w:rPr>
                   <w:b/>
@@ -13101,7 +13129,7 @@
             <w:r>
               <w:t xml:space="preserve">Depending on your income and circumstances, you may qualify for a free lawyer from </w:t>
             </w:r>
-            <w:hyperlink r:id="rId185" w:history="1">
+            <w:hyperlink r:id="rId187" w:history="1">
               <w:r>
                 <w:rPr>
                   <w:b/>
@@ -13126,7 +13154,7 @@
             <w:pPr>
               <w:pStyle w:val="BodyText"/>
             </w:pPr>
-            <w:hyperlink r:id="rId186" w:history="1">
+            <w:hyperlink r:id="rId188" w:history="1">
               <w:r>
                 <w:rPr>
                   <w:b/>
@@ -13165,7 +13193,7 @@
             <w:pPr>
               <w:pStyle w:val="BodyText"/>
             </w:pPr>
-            <w:hyperlink r:id="rId187" w:history="1">
+            <w:hyperlink r:id="rId189" w:history="1">
               <w:r>
                 <w:rPr>
                   <w:b/>
@@ -13204,7 +13232,7 @@
             <w:pPr>
               <w:pStyle w:val="BodyText"/>
             </w:pPr>
-            <w:hyperlink r:id="rId188" w:history="1">
+            <w:hyperlink r:id="rId190" w:history="1">
               <w:r>
                 <w:rPr>
                   <w:b/>
@@ -13242,8 +13270,9 @@
           <w:p>
             <w:pPr>
               <w:pStyle w:val="BodyText"/>
-            </w:pPr>
-            <w:hyperlink r:id="rId189" w:history="1">
+              <w:spacing w:after="0"/>
+            </w:pPr>
+            <w:hyperlink r:id="rId191" w:history="1">
               <w:r>
                 <w:rPr>
                   <w:b/>
@@ -13266,11 +13295,14 @@
           </w:p>
         </w:tc>
       </w:tr>
-      <w:bookmarkEnd w:id="0"/>
     </w:tbl>
-    <w:p/>
+    <w:p>
+      <w:pPr>
+        <w:spacing w:before="0" w:beforeAutospacing="0" w:after="0" w:afterAutospacing="0"/>
+      </w:pPr>
+    </w:p>
     <w:sectPr>
-      <w:footerReference w:type="default" r:id="rId190"/>
+      <w:footerReference w:type="default" r:id="rId192"/>
       <w:pgSz w:w="12240" w:h="15840"/>
       <w:pgMar w:top="245" w:right="1440" w:bottom="274" w:left="1440" w:header="720" w:footer="720" w:gutter="0"/>
       <w:cols w:space="720"/>
@@ -15931,7 +15963,7 @@
 </file>
 
 <file path=customXml/itemProps1.xml><?xml version="1.0" encoding="utf-8"?>
-<ds:datastoreItem xmlns:ds="http://schemas.openxmlformats.org/officeDocument/2006/customXml" ds:itemID="{F33C3094-053A-44C4-9A96-543CF8928560}">
+<ds:datastoreItem xmlns:ds="http://schemas.openxmlformats.org/officeDocument/2006/customXml" ds:itemID="{2B51D00E-774D-47F5-A20A-E4C461043C8D}">
   <ds:schemaRefs>
     <ds:schemaRef ds:uri="http://schemas.openxmlformats.org/officeDocument/2006/bibliography"/>
   </ds:schemaRefs>

</xml_diff>

<commit_message>
matched terms and hid glossary terms char style in docx template until we are ready to implement
</commit_message>
<xml_diff>
--- a/docassemble/ChangingOrEnforcingYourChildSupportOrder/data/templates/changing_child_support_action_plan.docx
+++ b/docassemble/ChangingOrEnforcingYourChildSupportOrder/data/templates/changing_child_support_action_plan.docx
@@ -125,8 +125,6 @@
               </w:rPr>
               <w:t xml:space="preserve"> in Alaska</w:t>
             </w:r>
-            <w:bookmarkStart w:id="0" w:name="_GoBack"/>
-            <w:bookmarkEnd w:id="0"/>
           </w:p>
         </w:tc>
       </w:tr>
@@ -1635,7 +1633,7 @@
             <w:pPr>
               <w:pStyle w:val="ListParagraph"/>
             </w:pPr>
-            <w:bookmarkStart w:id="1" w:name="_Hlk123121948"/>
+            <w:bookmarkStart w:id="0" w:name="_Hlk123121948"/>
             <w:r>
               <w:t xml:space="preserve">Instructions for Uncontested Modifications, SHC-1505 </w:t>
             </w:r>
@@ -1671,7 +1669,7 @@
                 <w:t>How to Fill out the Child Support Guidelines Affidavit</w:t>
               </w:r>
             </w:hyperlink>
-            <w:bookmarkEnd w:id="1"/>
+            <w:bookmarkEnd w:id="0"/>
           </w:p>
           <w:p>
             <w:pPr>
@@ -6204,7 +6202,7 @@
             <w:pPr>
               <w:pStyle w:val="BodyText"/>
             </w:pPr>
-            <w:bookmarkStart w:id="2" w:name="_Hlk121398807"/>
+            <w:bookmarkStart w:id="1" w:name="_Hlk121398807"/>
             <w:r>
               <w:t xml:space="preserve">Changing your child support order is called “modifying” child support.  The child support rule, </w:t>
             </w:r>
@@ -6227,46 +6225,46 @@
             <w:r>
               <w:t xml:space="preserve">90.3, states you need to prove there has been a “material change in circumstances” to modify child support. </w:t>
             </w:r>
-            <w:bookmarkStart w:id="3" w:name="_Hlk121398709"/>
-            <w:bookmarkStart w:id="4" w:name="_Hlk121398590"/>
+            <w:bookmarkStart w:id="2" w:name="_Hlk121398709"/>
+            <w:bookmarkStart w:id="3" w:name="_Hlk121398590"/>
+            <w:bookmarkEnd w:id="1"/>
+            <w:r>
+              <w:t>The most common changes in circumstances are:</w:t>
+            </w:r>
+          </w:p>
+          <w:p>
+            <w:pPr>
+              <w:pStyle w:val="ListParagraph"/>
+            </w:pPr>
+            <w:r>
+              <w:t>Your children</w:t>
+            </w:r>
+            <w:r>
+              <w:t>'</w:t>
+            </w:r>
+            <w:r>
+              <w:t>s schedule changes and they spend more or fewer overnights with you than they used to, or</w:t>
+            </w:r>
+          </w:p>
+          <w:p>
+            <w:pPr>
+              <w:pStyle w:val="ListParagraph"/>
+            </w:pPr>
+            <w:r>
+              <w:t>Your income or the other parent</w:t>
+            </w:r>
+            <w:r>
+              <w:t>'</w:t>
+            </w:r>
+            <w:r>
+              <w:t>s income changes</w:t>
+            </w:r>
             <w:bookmarkEnd w:id="2"/>
             <w:r>
-              <w:t>The most common changes in circumstances are:</w:t>
-            </w:r>
-          </w:p>
-          <w:p>
-            <w:pPr>
-              <w:pStyle w:val="ListParagraph"/>
-            </w:pPr>
-            <w:r>
-              <w:t>Your children</w:t>
-            </w:r>
-            <w:r>
-              <w:t>'</w:t>
-            </w:r>
-            <w:r>
-              <w:t>s schedule changes and they spend more or fewer overnights with you than they used to, or</w:t>
-            </w:r>
-          </w:p>
-          <w:p>
-            <w:pPr>
-              <w:pStyle w:val="ListParagraph"/>
-            </w:pPr>
-            <w:r>
-              <w:t>Your income or the other parent</w:t>
-            </w:r>
-            <w:r>
-              <w:t>'</w:t>
-            </w:r>
-            <w:r>
-              <w:t>s income changes</w:t>
-            </w:r>
-            <w:bookmarkEnd w:id="3"/>
-            <w:r>
               <w:t>.</w:t>
             </w:r>
           </w:p>
-          <w:bookmarkEnd w:id="4"/>
+          <w:bookmarkEnd w:id="3"/>
           <w:p>
             <w:pPr>
               <w:pStyle w:val="Heading3"/>
@@ -6604,7 +6602,7 @@
               <w:t>courts.alaska.gov/rules/docs/civ.pdf</w:t>
             </w:r>
           </w:p>
-          <w:bookmarkStart w:id="5" w:name="_Hlk123123944"/>
+          <w:bookmarkStart w:id="4" w:name="_Hlk123123944"/>
           <w:p>
             <w:pPr>
               <w:pStyle w:val="Body"/>
@@ -6818,7 +6816,7 @@
             <w:r>
               <w:t>.pdf</w:t>
             </w:r>
-            <w:bookmarkEnd w:id="5"/>
+            <w:bookmarkEnd w:id="4"/>
           </w:p>
         </w:tc>
       </w:tr>
@@ -7444,7 +7442,7 @@
             <w:r>
               <w:t xml:space="preserve">Step </w:t>
             </w:r>
-            <w:bookmarkStart w:id="6" w:name="Affidavit"/>
+            <w:bookmarkStart w:id="5" w:name="Affidavit"/>
             <w:r>
               <w:fldChar w:fldCharType="begin"/>
             </w:r>
@@ -7466,7 +7464,7 @@
               </w:rPr>
               <w:fldChar w:fldCharType="end"/>
             </w:r>
-            <w:bookmarkEnd w:id="6"/>
+            <w:bookmarkEnd w:id="5"/>
             <w:r>
               <w:rPr>
                 <w:noProof/>
@@ -8645,7 +8643,7 @@
             <w:r>
               <w:t xml:space="preserve">Step </w:t>
             </w:r>
-            <w:bookmarkStart w:id="7" w:name="Figure1"/>
+            <w:bookmarkStart w:id="6" w:name="Figure1"/>
             <w:r>
               <w:fldChar w:fldCharType="begin"/>
             </w:r>
@@ -8667,7 +8665,7 @@
               </w:rPr>
               <w:fldChar w:fldCharType="end"/>
             </w:r>
-            <w:bookmarkEnd w:id="7"/>
+            <w:bookmarkEnd w:id="6"/>
             <w:r>
               <w:t xml:space="preserve">: </w:t>
             </w:r>
@@ -9004,7 +9002,7 @@
               <w:lastRenderedPageBreak/>
               <w:t>The civil appeals process is complicated, long and expensive. The process can take over two years</w:t>
             </w:r>
-            <w:bookmarkStart w:id="8" w:name="_Hlk123126165"/>
+            <w:bookmarkStart w:id="7" w:name="_Hlk123126165"/>
             <w:r>
               <w:t xml:space="preserve">. </w:t>
             </w:r>
@@ -9062,7 +9060,7 @@
             <w:r>
               <w:t>.</w:t>
             </w:r>
-            <w:bookmarkEnd w:id="8"/>
+            <w:bookmarkEnd w:id="7"/>
           </w:p>
           <w:p>
             <w:pPr>
@@ -9904,7 +9902,7 @@
             <w:r>
               <w:t xml:space="preserve">Step </w:t>
             </w:r>
-            <w:bookmarkStart w:id="9" w:name="Shared"/>
+            <w:bookmarkStart w:id="8" w:name="Shared"/>
             <w:r>
               <w:fldChar w:fldCharType="begin"/>
             </w:r>
@@ -9926,7 +9924,7 @@
               </w:rPr>
               <w:fldChar w:fldCharType="end"/>
             </w:r>
-            <w:bookmarkEnd w:id="9"/>
+            <w:bookmarkEnd w:id="8"/>
             <w:r>
               <w:t>:</w:t>
             </w:r>
@@ -10584,7 +10582,7 @@
             <w:pPr>
               <w:pStyle w:val="BodyText"/>
             </w:pPr>
-            <w:bookmarkStart w:id="10" w:name="_Hlk123134046"/>
+            <w:bookmarkStart w:id="9" w:name="_Hlk123134046"/>
             <w:r>
               <w:rPr>
                 <w:color w:val="00B050"/>
@@ -10606,7 +10604,7 @@
           <w:p/>
         </w:tc>
       </w:tr>
-      <w:bookmarkEnd w:id="10"/>
+      <w:bookmarkEnd w:id="9"/>
       <w:tr>
         <w:trPr>
           <w:jc w:val="center"/>
@@ -10749,7 +10747,7 @@
             <w:r>
               <w:t xml:space="preserve">Step </w:t>
             </w:r>
-            <w:bookmarkStart w:id="11" w:name="FigureMore"/>
+            <w:bookmarkStart w:id="10" w:name="FigureMore"/>
             <w:r>
               <w:fldChar w:fldCharType="begin"/>
             </w:r>
@@ -10771,7 +10769,7 @@
               </w:rPr>
               <w:fldChar w:fldCharType="end"/>
             </w:r>
-            <w:bookmarkEnd w:id="11"/>
+            <w:bookmarkEnd w:id="10"/>
             <w:r>
               <w:t xml:space="preserve">: </w:t>
             </w:r>
@@ -11133,7 +11131,7 @@
             <w:r>
               <w:t xml:space="preserve">Step </w:t>
             </w:r>
-            <w:bookmarkStart w:id="12" w:name="CustodyCalc"/>
+            <w:bookmarkStart w:id="11" w:name="CustodyCalc"/>
             <w:r>
               <w:fldChar w:fldCharType="begin"/>
             </w:r>
@@ -11155,7 +11153,7 @@
               </w:rPr>
               <w:fldChar w:fldCharType="end"/>
             </w:r>
-            <w:bookmarkEnd w:id="12"/>
+            <w:bookmarkEnd w:id="11"/>
             <w:r>
               <w:t xml:space="preserve">: </w:t>
             </w:r>
@@ -12008,12 +12006,14 @@
               <w:t xml:space="preserve"> and ask the court to order the other parent to pay. Attach your written request and any response you got back. The court may hold a </w:t>
             </w:r>
             <w:hyperlink r:id="rId147" w:anchor="hearing" w:tooltip="A court proceeding at which parties, and perhaps witnesses, come to the court to speak. A hearing is different from a trial in a number of ways, including that it is typically shorter and sometimes less formal than a trial." w:history="1">
+              <w:bookmarkStart w:id="12" w:name="_GoBack"/>
               <w:r>
                 <w:rPr>
                   <w:rStyle w:val="interviewglossarywordintemplateChar"/>
                 </w:rPr>
                 <w:t>hearing</w:t>
               </w:r>
+              <w:bookmarkEnd w:id="12"/>
             </w:hyperlink>
             <w:r>
               <w:t xml:space="preserve"> and issue another </w:t>
@@ -15139,25 +15139,19 @@
     <w:basedOn w:val="Normal"/>
     <w:link w:val="interviewglossarywordintemplateChar"/>
     <w:qFormat/>
-    <w:rsid w:val="00F44633"/>
+    <w:rsid w:val="00A7014C"/>
     <w:pPr>
       <w:spacing w:after="60" w:line="360" w:lineRule="auto"/>
     </w:pPr>
     <w:rPr>
       <w:rFonts w:asciiTheme="minorHAnsi" w:hAnsiTheme="minorHAnsi" w:cstheme="minorBidi"/>
-      <w:color w:val="00B050"/>
-      <w:u w:val="single"/>
     </w:rPr>
   </w:style>
   <w:style w:type="character" w:customStyle="1" w:styleId="interviewglossarywordintemplateChar">
     <w:name w:val="interview glossary word in template Char"/>
     <w:basedOn w:val="DefaultParagraphFont"/>
     <w:link w:val="interviewglossarywordintemplate"/>
-    <w:rsid w:val="00F44633"/>
-    <w:rPr>
-      <w:color w:val="00B050"/>
-      <w:u w:val="single"/>
-    </w:rPr>
+    <w:rsid w:val="00A7014C"/>
   </w:style>
   <w:style w:type="paragraph" w:customStyle="1" w:styleId="interviewbutton">
     <w:name w:val="interview button"/>
@@ -15963,7 +15957,7 @@
 </file>
 
 <file path=customXml/itemProps1.xml><?xml version="1.0" encoding="utf-8"?>
-<ds:datastoreItem xmlns:ds="http://schemas.openxmlformats.org/officeDocument/2006/customXml" ds:itemID="{2B51D00E-774D-47F5-A20A-E4C461043C8D}">
+<ds:datastoreItem xmlns:ds="http://schemas.openxmlformats.org/officeDocument/2006/customXml" ds:itemID="{82F9A3FC-4E72-4B43-BD9F-2D557C55A57A}">
   <ds:schemaRefs>
     <ds:schemaRef ds:uri="http://schemas.openxmlformats.org/officeDocument/2006/bibliography"/>
   </ds:schemaRefs>

</xml_diff>

<commit_message>
Motions to Set Aside GH issues 19 and 26 - same issue
</commit_message>
<xml_diff>
--- a/docassemble/ChangingOrEnforcingYourChildSupportOrder/data/templates/changing_child_support_action_plan.docx
+++ b/docassemble/ChangingOrEnforcingYourChildSupportOrder/data/templates/changing_child_support_action_plan.docx
@@ -1003,14 +1003,27 @@
             <w:r>
               <w:t xml:space="preserve"> </w:t>
             </w:r>
-            <w:fldSimple w:instr=" SEQ stepList \r 1 \* MERGEFORMAT ">
-              <w:r>
-                <w:rPr>
-                  <w:noProof/>
-                </w:rPr>
-                <w:t>1</w:t>
-              </w:r>
-            </w:fldSimple>
+            <w:r>
+              <w:fldChar w:fldCharType="begin"/>
+            </w:r>
+            <w:r>
+              <w:instrText xml:space="preserve"> SEQ stepList \r 1 \* MERGEFORMAT </w:instrText>
+            </w:r>
+            <w:r>
+              <w:fldChar w:fldCharType="separate"/>
+            </w:r>
+            <w:r>
+              <w:rPr>
+                <w:noProof/>
+              </w:rPr>
+              <w:t>1</w:t>
+            </w:r>
+            <w:r>
+              <w:rPr>
+                <w:noProof/>
+              </w:rPr>
+              <w:fldChar w:fldCharType="end"/>
+            </w:r>
             <w:r>
               <w:t xml:space="preserve">: </w:t>
             </w:r>
@@ -1237,17 +1250,29 @@
               <w:outlineLvl w:val="1"/>
             </w:pPr>
             <w:r>
-              <w:lastRenderedPageBreak/>
               <w:t xml:space="preserve">Step </w:t>
             </w:r>
-            <w:fldSimple w:instr=" SEQ stepList  \* MERGEFORMAT  \* MERGEFORMAT ">
-              <w:r>
-                <w:rPr>
-                  <w:noProof/>
-                </w:rPr>
-                <w:t>2</w:t>
-              </w:r>
-            </w:fldSimple>
+            <w:r>
+              <w:fldChar w:fldCharType="begin"/>
+            </w:r>
+            <w:r>
+              <w:instrText xml:space="preserve"> SEQ stepList  \* MERGEFORMAT  \* MERGEFORMAT </w:instrText>
+            </w:r>
+            <w:r>
+              <w:fldChar w:fldCharType="separate"/>
+            </w:r>
+            <w:r>
+              <w:rPr>
+                <w:noProof/>
+              </w:rPr>
+              <w:t>2</w:t>
+            </w:r>
+            <w:r>
+              <w:rPr>
+                <w:noProof/>
+              </w:rPr>
+              <w:fldChar w:fldCharType="end"/>
+            </w:r>
             <w:r>
               <w:t xml:space="preserve">: </w:t>
             </w:r>
@@ -1497,22 +1522,39 @@
             <w:r>
               <w:t xml:space="preserve">Step </w:t>
             </w:r>
-            <w:fldSimple w:instr=" SEQ stepList \* MERGEFORMAT ">
-              <w:r>
-                <w:rPr>
-                  <w:noProof/>
-                </w:rPr>
-                <w:t>3</w:t>
-              </w:r>
-            </w:fldSimple>
+            <w:r>
+              <w:fldChar w:fldCharType="begin"/>
+            </w:r>
+            <w:r>
+              <w:instrText xml:space="preserve"> SEQ stepList \* MERGEFORMAT </w:instrText>
+            </w:r>
+            <w:r>
+              <w:fldChar w:fldCharType="separate"/>
+            </w:r>
             <w:r>
               <w:rPr>
                 <w:noProof/>
               </w:rPr>
+              <w:t>3</w:t>
+            </w:r>
+            <w:r>
+              <w:rPr>
+                <w:noProof/>
+              </w:rPr>
+              <w:fldChar w:fldCharType="end"/>
+            </w:r>
+            <w:r>
+              <w:rPr>
+                <w:noProof/>
+              </w:rPr>
               <w:t>:</w:t>
             </w:r>
             <w:r>
-              <w:t xml:space="preserve"> Ask the court to change your Parenting Plan and your child support order</w:t>
+              <w:t xml:space="preserve"> Ask the court to </w:t>
+            </w:r>
+            <w:r>
+              <w:lastRenderedPageBreak/>
+              <w:t>change your Parenting Plan and your child support order</w:t>
             </w:r>
           </w:p>
           <w:p>
@@ -1538,6 +1580,7 @@
               <w:pStyle w:val="BodyText"/>
             </w:pPr>
             <w:r>
+              <w:lastRenderedPageBreak/>
               <w:t xml:space="preserve">If you need to change child support because you have a new schedule that is different than the schedule in your custody order, file a Motion to Modify Custody and Child Support.  </w:t>
             </w:r>
           </w:p>
@@ -1546,6 +1589,7 @@
               <w:pStyle w:val="ListParagraph"/>
             </w:pPr>
             <w:r>
+              <w:lastRenderedPageBreak/>
               <w:t xml:space="preserve">Use the Guided Assistant Interview </w:t>
             </w:r>
             <w:hyperlink r:id="rId16" w:history="1">
@@ -1623,11 +1667,7 @@
               <w:pStyle w:val="BodyText"/>
             </w:pPr>
             <w:r>
-              <w:t xml:space="preserve">Until you file it with the court, the old child support amount applies and </w:t>
-            </w:r>
-            <w:r>
-              <w:lastRenderedPageBreak/>
-              <w:t xml:space="preserve">the parent who owes child support still owes the old amount.  </w:t>
+              <w:t xml:space="preserve">Until you file it with the court, the old child support amount applies and the parent who owes child support still owes the old amount.  </w:t>
             </w:r>
           </w:p>
           <w:p>
@@ -1865,7 +1905,11 @@
             </w:r>
             <w:proofErr w:type="spellEnd"/>
             <w:r>
-              <w:t xml:space="preserve"> == 'unknown' </w:t>
+              <w:t xml:space="preserve"> == </w:t>
+            </w:r>
+            <w:r>
+              <w:lastRenderedPageBreak/>
+              <w:t xml:space="preserve">'unknown' </w:t>
             </w:r>
             <w:r>
               <w:t>%}</w:t>
@@ -1905,14 +1949,27 @@
             <w:r>
               <w:t xml:space="preserve">Step </w:t>
             </w:r>
-            <w:fldSimple w:instr=" SEQ stepList  \* MERGEFORMAT  \* MERGEFORMAT ">
-              <w:r>
-                <w:rPr>
-                  <w:noProof/>
-                </w:rPr>
-                <w:t>4</w:t>
-              </w:r>
-            </w:fldSimple>
+            <w:r>
+              <w:fldChar w:fldCharType="begin"/>
+            </w:r>
+            <w:r>
+              <w:instrText xml:space="preserve"> SEQ stepList  \* MERGEFORMAT  \* MERGEFORMAT </w:instrText>
+            </w:r>
+            <w:r>
+              <w:fldChar w:fldCharType="separate"/>
+            </w:r>
+            <w:r>
+              <w:rPr>
+                <w:noProof/>
+              </w:rPr>
+              <w:t>4</w:t>
+            </w:r>
+            <w:r>
+              <w:rPr>
+                <w:noProof/>
+              </w:rPr>
+              <w:fldChar w:fldCharType="end"/>
+            </w:r>
             <w:r>
               <w:t>: Find out who issued your</w:t>
             </w:r>
@@ -2037,7 +2094,6 @@
               <w:rPr>
                 <w:rFonts w:ascii="Segoe UI Symbol" w:hAnsi="Segoe UI Symbol" w:cs="Segoe UI Symbol"/>
               </w:rPr>
-              <w:lastRenderedPageBreak/>
               <w:t>✆</w:t>
             </w:r>
             <w:r>
@@ -2652,6 +2708,7 @@
               <w:pStyle w:val="BodyText"/>
             </w:pPr>
             <w:r>
+              <w:lastRenderedPageBreak/>
               <w:t>{%p endif %}</w:t>
             </w:r>
           </w:p>
@@ -2846,14 +2903,27 @@
             <w:r>
               <w:t xml:space="preserve">Step </w:t>
             </w:r>
-            <w:fldSimple w:instr=" SEQ stepList \* MERGEFORMAT ">
-              <w:r>
-                <w:rPr>
-                  <w:noProof/>
-                </w:rPr>
-                <w:t>5</w:t>
-              </w:r>
-            </w:fldSimple>
+            <w:r>
+              <w:fldChar w:fldCharType="begin"/>
+            </w:r>
+            <w:r>
+              <w:instrText xml:space="preserve"> SEQ stepList \* MERGEFORMAT </w:instrText>
+            </w:r>
+            <w:r>
+              <w:fldChar w:fldCharType="separate"/>
+            </w:r>
+            <w:r>
+              <w:rPr>
+                <w:noProof/>
+              </w:rPr>
+              <w:t>5</w:t>
+            </w:r>
+            <w:r>
+              <w:rPr>
+                <w:noProof/>
+              </w:rPr>
+              <w:fldChar w:fldCharType="end"/>
+            </w:r>
             <w:r>
               <w:t xml:space="preserve">: </w:t>
             </w:r>
@@ -3038,7 +3108,6 @@
               <w:outlineLvl w:val="2"/>
             </w:pPr>
             <w:r>
-              <w:lastRenderedPageBreak/>
               <w:t>Timing</w:t>
             </w:r>
           </w:p>
@@ -3080,6 +3149,7 @@
               <w:ind w:left="411"/>
             </w:pPr>
             <w:r>
+              <w:lastRenderedPageBreak/>
               <w:t xml:space="preserve">Until you contact CSSD, the old child support amount applies and the parent who owes child support still owes the old amount, even if income or the schedule has changed. </w:t>
             </w:r>
           </w:p>
@@ -3343,14 +3413,27 @@
             <w:r>
               <w:t xml:space="preserve">Step </w:t>
             </w:r>
-            <w:fldSimple w:instr=" SEQ stepList \* MERGEFORMAT ">
-              <w:r>
-                <w:rPr>
-                  <w:noProof/>
-                </w:rPr>
-                <w:t>6</w:t>
-              </w:r>
-            </w:fldSimple>
+            <w:r>
+              <w:fldChar w:fldCharType="begin"/>
+            </w:r>
+            <w:r>
+              <w:instrText xml:space="preserve"> SEQ stepList \* MERGEFORMAT </w:instrText>
+            </w:r>
+            <w:r>
+              <w:fldChar w:fldCharType="separate"/>
+            </w:r>
+            <w:r>
+              <w:rPr>
+                <w:noProof/>
+              </w:rPr>
+              <w:t>6</w:t>
+            </w:r>
+            <w:r>
+              <w:rPr>
+                <w:noProof/>
+              </w:rPr>
+              <w:fldChar w:fldCharType="end"/>
+            </w:r>
             <w:r>
               <w:rPr>
                 <w:noProof/>
@@ -3387,7 +3470,6 @@
             </w:pPr>
             <w:ins w:id="2" w:author="Caroline Robinson" w:date="2023-01-26T09:35:00Z">
               <w:r>
-                <w:lastRenderedPageBreak/>
                 <w:t>Read</w:t>
               </w:r>
             </w:ins>
@@ -3531,11 +3613,7 @@
               <w:outlineLvl w:val="2"/>
             </w:pPr>
             <w:r>
-              <w:t xml:space="preserve">Fill out the court forms to tell the judge your </w:t>
-            </w:r>
-            <w:r>
-              <w:lastRenderedPageBreak/>
-              <w:t>agreement.</w:t>
+              <w:t>Fill out the court forms to tell the judge your agreement.</w:t>
             </w:r>
           </w:p>
           <w:p>
@@ -3661,21 +3739,7 @@
                   <w:rStyle w:val="Hyperlink"/>
                   <w:b/>
                 </w:rPr>
-                <w:t>DR</w:t>
-              </w:r>
-              <w:r>
-                <w:rPr>
-                  <w:rStyle w:val="Hyperlink"/>
-                  <w:b/>
-                </w:rPr>
-                <w:t>-</w:t>
-              </w:r>
-              <w:r>
-                <w:rPr>
-                  <w:rStyle w:val="Hyperlink"/>
-                  <w:b/>
-                </w:rPr>
-                <w:t>305</w:t>
+                <w:t>DR-305</w:t>
               </w:r>
             </w:hyperlink>
             <w:r>
@@ -3694,6 +3758,7 @@
               <w:rPr>
                 <w:b/>
               </w:rPr>
+              <w:lastRenderedPageBreak/>
               <w:t xml:space="preserve">Child Custody Jurisdiction Affidavit, </w:t>
             </w:r>
             <w:hyperlink r:id="rId52" w:history="1">
@@ -3907,7 +3972,6 @@
               <w:outlineLvl w:val="2"/>
             </w:pPr>
             <w:r>
-              <w:lastRenderedPageBreak/>
               <w:t>Links in this step</w:t>
             </w:r>
           </w:p>
@@ -4170,6 +4234,7 @@
               <w:rPr>
                 <w:b/>
               </w:rPr>
+              <w:lastRenderedPageBreak/>
               <w:t>Joint Motion to Put Settlement on the Record, SHC-1063</w:t>
             </w:r>
             <w:r>
@@ -4681,6 +4746,7 @@
               <w:rPr>
                 <w:color w:val="00B0F0"/>
               </w:rPr>
+              <w:lastRenderedPageBreak/>
               <w:t>date_</w:t>
             </w:r>
             <w:proofErr w:type="gramStart"/>
@@ -4913,17 +4979,29 @@
               <w:outlineLvl w:val="1"/>
             </w:pPr>
             <w:r>
-              <w:lastRenderedPageBreak/>
               <w:t xml:space="preserve">Step </w:t>
             </w:r>
-            <w:fldSimple w:instr=" SEQ stepList \* MERGEFORMAT ">
-              <w:r>
-                <w:rPr>
-                  <w:noProof/>
-                </w:rPr>
-                <w:t>7</w:t>
-              </w:r>
-            </w:fldSimple>
+            <w:r>
+              <w:fldChar w:fldCharType="begin"/>
+            </w:r>
+            <w:r>
+              <w:instrText xml:space="preserve"> SEQ stepList \* MERGEFORMAT </w:instrText>
+            </w:r>
+            <w:r>
+              <w:fldChar w:fldCharType="separate"/>
+            </w:r>
+            <w:r>
+              <w:rPr>
+                <w:noProof/>
+              </w:rPr>
+              <w:t>7</w:t>
+            </w:r>
+            <w:r>
+              <w:rPr>
+                <w:noProof/>
+              </w:rPr>
+              <w:fldChar w:fldCharType="end"/>
+            </w:r>
             <w:r>
               <w:t xml:space="preserve">: </w:t>
             </w:r>
@@ -5032,7 +5110,11 @@
               <w:br/>
             </w:r>
             <w:r>
-              <w:t>For example, in a divorce case, the parties agree that the marital home is worth $100,000. The judge states that the house is worth $200,000.  The spouse who was awarded the house could file a motion for reconsideration.  The motion for reconsideration would state the judge used the wrong dollar amount for the house in dividing the property.</w:t>
+              <w:t xml:space="preserve">For example, in a divorce case, the parties agree that the marital home is worth $100,000. The judge states that the house is worth $200,000.  The spouse who was awarded the house could file a motion for reconsideration.  The motion for reconsideration would </w:t>
+            </w:r>
+            <w:r>
+              <w:lastRenderedPageBreak/>
+              <w:t>state the judge used the wrong dollar amount for the house in dividing the property.</w:t>
             </w:r>
           </w:p>
           <w:p>
@@ -5066,11 +5148,7 @@
               <w:t>'</w:t>
             </w:r>
             <w:r>
-              <w:t xml:space="preserve"> incomes did not change.  Dad can file a motion to reconsider and tell the judge they overlooked the question about whether there was a change in the parenting </w:t>
-            </w:r>
-            <w:r>
-              <w:lastRenderedPageBreak/>
-              <w:t>schedule.</w:t>
+              <w:t xml:space="preserve"> incomes did not change.  Dad can file a motion to reconsider and tell the judge they overlooked the question about whether there was a change in the parenting schedule.</w:t>
             </w:r>
           </w:p>
           <w:p>
@@ -5215,7 +5293,14 @@
                 <w:color w:val="0A2A78"/>
                 <w:sz w:val="36"/>
               </w:rPr>
-              <w:t>forms to file a Motion to Reconsider</w:t>
+              <w:t>Motion to Reconsider</w:t>
+            </w:r>
+            <w:r>
+              <w:rPr>
+                <w:color w:val="0A2A78"/>
+                <w:sz w:val="36"/>
+              </w:rPr>
+              <w:t xml:space="preserve"> forms</w:t>
             </w:r>
           </w:p>
           <w:p>
@@ -5327,6 +5412,7 @@
               <w:pStyle w:val="ListParagraph"/>
             </w:pPr>
             <w:r>
+              <w:lastRenderedPageBreak/>
               <w:t>Usually when you file a motion:</w:t>
             </w:r>
           </w:p>
@@ -5367,11 +5453,7 @@
               <w:pStyle w:val="ListParagraph"/>
             </w:pPr>
             <w:r>
-              <w:t xml:space="preserve">The other parent does not have to respond unless the judge </w:t>
-            </w:r>
-            <w:r>
-              <w:lastRenderedPageBreak/>
-              <w:t xml:space="preserve">sends a written request for a response.  </w:t>
+              <w:t xml:space="preserve">The other parent does not have to respond unless the judge sends a written request for a response.  </w:t>
             </w:r>
           </w:p>
           <w:p>
@@ -5742,7 +5824,11 @@
             </w:r>
             <w:proofErr w:type="spellStart"/>
             <w:r>
-              <w:t>guess_interim_order_date</w:t>
+              <w:t>guess_interim_order_</w:t>
+            </w:r>
+            <w:r>
+              <w:lastRenderedPageBreak/>
+              <w:t>date</w:t>
             </w:r>
             <w:proofErr w:type="spellEnd"/>
             <w:r>
@@ -5796,14 +5882,7 @@
               <w:rPr>
                 <w:color w:val="00B0F0"/>
               </w:rPr>
-              <w:t xml:space="preserve"> </w:t>
-            </w:r>
-            <w:r>
-              <w:rPr>
-                <w:color w:val="00B0F0"/>
-              </w:rPr>
-              <w:lastRenderedPageBreak/>
-              <w:t>in (</w:t>
+              <w:t xml:space="preserve"> in (</w:t>
             </w:r>
             <w:r>
               <w:rPr>
@@ -6025,14 +6104,27 @@
             <w:r>
               <w:t xml:space="preserve">Step </w:t>
             </w:r>
-            <w:fldSimple w:instr=" SEQ stepList \* MERGEFORMAT ">
-              <w:r>
-                <w:rPr>
-                  <w:noProof/>
-                </w:rPr>
-                <w:t>9</w:t>
-              </w:r>
-            </w:fldSimple>
+            <w:r>
+              <w:fldChar w:fldCharType="begin"/>
+            </w:r>
+            <w:r>
+              <w:instrText xml:space="preserve"> SEQ stepList \* MERGEFORMAT </w:instrText>
+            </w:r>
+            <w:r>
+              <w:fldChar w:fldCharType="separate"/>
+            </w:r>
+            <w:r>
+              <w:rPr>
+                <w:noProof/>
+              </w:rPr>
+              <w:t>9</w:t>
+            </w:r>
+            <w:r>
+              <w:rPr>
+                <w:noProof/>
+              </w:rPr>
+              <w:fldChar w:fldCharType="end"/>
+            </w:r>
             <w:r>
               <w:rPr>
                 <w:noProof/>
@@ -6586,18 +6678,31 @@
               <w:lastRenderedPageBreak/>
               <w:t xml:space="preserve">Step </w:t>
             </w:r>
-            <w:fldSimple w:instr=" SEQ stepList \* MERGEFORMAT ">
-              <w:r>
-                <w:rPr>
-                  <w:noProof/>
-                </w:rPr>
-                <w:t>10</w:t>
-              </w:r>
-            </w:fldSimple>
+            <w:r>
+              <w:fldChar w:fldCharType="begin"/>
+            </w:r>
+            <w:r>
+              <w:instrText xml:space="preserve"> SEQ stepList \* MERGEFORMAT </w:instrText>
+            </w:r>
+            <w:r>
+              <w:fldChar w:fldCharType="separate"/>
+            </w:r>
             <w:r>
               <w:rPr>
                 <w:noProof/>
               </w:rPr>
+              <w:t>10</w:t>
+            </w:r>
+            <w:r>
+              <w:rPr>
+                <w:noProof/>
+              </w:rPr>
+              <w:fldChar w:fldCharType="end"/>
+            </w:r>
+            <w:r>
+              <w:rPr>
+                <w:noProof/>
+              </w:rPr>
               <w:t>:</w:t>
             </w:r>
             <w:r>
@@ -6613,7 +6718,7 @@
               <w:t xml:space="preserve">the </w:t>
             </w:r>
             <w:r>
-              <w:t>forms to file a Motion to Modify</w:t>
+              <w:t>Motion to Modify forms</w:t>
             </w:r>
           </w:p>
         </w:tc>
@@ -6939,73 +7044,73 @@
               <w:rPr>
                 <w:color w:val="00B0F0"/>
               </w:rPr>
-              <w:t>startin</w:t>
-            </w:r>
+              <w:t>starting=</w:t>
+            </w:r>
+            <w:proofErr w:type="spellStart"/>
             <w:r>
               <w:rPr>
                 <w:color w:val="00B0F0"/>
               </w:rPr>
+              <w:t>final_order_date</w:t>
+            </w:r>
+            <w:proofErr w:type="spellEnd"/>
+            <w:r>
+              <w:rPr>
+                <w:color w:val="00B0F0"/>
+              </w:rPr>
+              <w:t>, ending=today()).days &gt; 10</w:t>
+            </w:r>
+            <w:r>
+              <w:rPr>
+                <w:color w:val="00B0F0"/>
+              </w:rPr>
+              <w:t>)</w:t>
+            </w:r>
+            <w:r>
+              <w:rPr>
+                <w:color w:val="00B0F0"/>
+              </w:rPr>
+              <w:t xml:space="preserve"> </w:t>
+            </w:r>
+            <w:r>
+              <w:rPr>
+                <w:color w:val="00B0F0"/>
+              </w:rPr>
+              <w:t>or</w:t>
+            </w:r>
+          </w:p>
+          <w:p>
+            <w:pPr>
+              <w:pStyle w:val="BodyText"/>
+              <w:rPr>
+                <w:color w:val="00B0F0"/>
+              </w:rPr>
+            </w:pPr>
+            <w:r>
+              <w:rPr>
+                <w:color w:val="00B0F0"/>
+              </w:rPr>
+              <w:t>(defined(</w:t>
+            </w:r>
+            <w:r>
+              <w:rPr>
+                <w:color w:val="00B0F0"/>
+              </w:rPr>
+              <w:t>'</w:t>
+            </w:r>
+            <w:proofErr w:type="spellStart"/>
+            <w:r>
+              <w:rPr>
+                <w:color w:val="00B0F0"/>
+              </w:rPr>
+              <w:t>guess_final_</w:t>
+            </w:r>
+            <w:r>
+              <w:rPr>
+                <w:color w:val="00B0F0"/>
+              </w:rPr>
               <w:lastRenderedPageBreak/>
-              <w:t>g=</w:t>
-            </w:r>
-            <w:proofErr w:type="spellStart"/>
-            <w:r>
-              <w:rPr>
-                <w:color w:val="00B0F0"/>
-              </w:rPr>
-              <w:t>final_order_date</w:t>
-            </w:r>
-            <w:proofErr w:type="spellEnd"/>
-            <w:r>
-              <w:rPr>
-                <w:color w:val="00B0F0"/>
-              </w:rPr>
-              <w:t>, ending=today()).days &gt; 10</w:t>
-            </w:r>
-            <w:r>
-              <w:rPr>
-                <w:color w:val="00B0F0"/>
-              </w:rPr>
-              <w:t>)</w:t>
-            </w:r>
-            <w:r>
-              <w:rPr>
-                <w:color w:val="00B0F0"/>
-              </w:rPr>
-              <w:t xml:space="preserve"> </w:t>
-            </w:r>
-            <w:r>
-              <w:rPr>
-                <w:color w:val="00B0F0"/>
-              </w:rPr>
-              <w:t>or</w:t>
-            </w:r>
-          </w:p>
-          <w:p>
-            <w:pPr>
-              <w:pStyle w:val="BodyText"/>
-              <w:rPr>
-                <w:color w:val="00B0F0"/>
-              </w:rPr>
-            </w:pPr>
-            <w:r>
-              <w:rPr>
-                <w:color w:val="00B0F0"/>
-              </w:rPr>
-              <w:t>(defined(</w:t>
-            </w:r>
-            <w:r>
-              <w:rPr>
-                <w:color w:val="00B0F0"/>
-              </w:rPr>
-              <w:t>'</w:t>
-            </w:r>
-            <w:proofErr w:type="spellStart"/>
-            <w:r>
-              <w:rPr>
-                <w:color w:val="00B0F0"/>
-              </w:rPr>
-              <w:t>guess_final_order_date</w:t>
+              <w:t>order_date</w:t>
             </w:r>
             <w:proofErr w:type="spellEnd"/>
             <w:r>
@@ -7221,7 +7326,28 @@
               <w:pStyle w:val="BodyText"/>
             </w:pPr>
             <w:r>
-              <w:t>A Motion to Set Aside Judgment or Order asks the court to set aside or "undo" a final decision in a case.  You can ask the court to set aside your child support order if:</w:t>
+              <w:t>You may want to file a</w:t>
+            </w:r>
+            <w:r>
+              <w:t xml:space="preserve"> </w:t>
+            </w:r>
+            <w:r>
+              <w:rPr>
+                <w:b/>
+              </w:rPr>
+              <w:t>Motion to Set Aside Judgment or Order</w:t>
+            </w:r>
+            <w:r>
+              <w:t>.</w:t>
+            </w:r>
+            <w:r>
+              <w:t xml:space="preserve"> </w:t>
+            </w:r>
+            <w:r>
+              <w:t xml:space="preserve">This motion </w:t>
+            </w:r>
+            <w:r>
+              <w:t>asks the court to set aside or "undo" a final decision in a case.  You can ask the court to set aside your child support order if:</w:t>
             </w:r>
           </w:p>
           <w:p>
@@ -7368,7 +7494,6 @@
               <w:t xml:space="preserve">1 year or less since the court distributed the </w:t>
             </w:r>
             <w:r>
-              <w:lastRenderedPageBreak/>
               <w:t>j</w:t>
             </w:r>
             <w:r>
@@ -7432,6 +7557,7 @@
               <w:ind w:left="405"/>
             </w:pPr>
             <w:r>
+              <w:lastRenderedPageBreak/>
               <w:t>the judgment is void;</w:t>
             </w:r>
             <w:r>
@@ -7618,25 +7744,38 @@
               <w:lastRenderedPageBreak/>
               <w:t xml:space="preserve">Step </w:t>
             </w:r>
-            <w:fldSimple w:instr=" SEQ stepList \* MERGEFORMAT ">
-              <w:r>
-                <w:rPr>
-                  <w:noProof/>
-                </w:rPr>
-                <w:t>12</w:t>
-              </w:r>
-            </w:fldSimple>
+            <w:r>
+              <w:fldChar w:fldCharType="begin"/>
+            </w:r>
+            <w:r>
+              <w:instrText xml:space="preserve"> SEQ stepList \* MERGEFORMAT </w:instrText>
+            </w:r>
+            <w:r>
+              <w:fldChar w:fldCharType="separate"/>
+            </w:r>
+            <w:r>
+              <w:rPr>
+                <w:noProof/>
+              </w:rPr>
+              <w:t>12</w:t>
+            </w:r>
+            <w:r>
+              <w:rPr>
+                <w:noProof/>
+              </w:rPr>
+              <w:fldChar w:fldCharType="end"/>
+            </w:r>
             <w:r>
               <w:t xml:space="preserve">: </w:t>
             </w:r>
             <w:r>
-              <w:t xml:space="preserve">Fill out </w:t>
-            </w:r>
-            <w:r>
-              <w:t xml:space="preserve">the </w:t>
-            </w:r>
-            <w:r>
-              <w:t>forms to file a Motion to Set Aside</w:t>
+              <w:t>Fill out forms</w:t>
+            </w:r>
+            <w:r>
+              <w:t xml:space="preserve"> if you want</w:t>
+            </w:r>
+            <w:r>
+              <w:t xml:space="preserve"> to file a Motion to Set Aside</w:t>
             </w:r>
           </w:p>
         </w:tc>
@@ -7651,6 +7790,23 @@
           </w:tcPr>
           <w:p>
             <w:pPr>
+              <w:pStyle w:val="BodyText"/>
+            </w:pPr>
+            <w:r>
+              <w:t xml:space="preserve">If you decide to file a </w:t>
+            </w:r>
+            <w:r>
+              <w:rPr>
+                <w:b/>
+              </w:rPr>
+              <w:t>Motion to Set Aside</w:t>
+            </w:r>
+            <w:r>
+              <w:t xml:space="preserve"> because it fits your case:</w:t>
+            </w:r>
+          </w:p>
+          <w:p>
+            <w:pPr>
               <w:pStyle w:val="Heading3"/>
               <w:outlineLvl w:val="2"/>
             </w:pPr>
@@ -7664,7 +7820,13 @@
               <w:ind w:left="405"/>
             </w:pPr>
             <w:r>
-              <w:t xml:space="preserve">Motion and Affidavit to Set Aside the Judgment or Order, SHC-1548 </w:t>
+              <w:rPr>
+                <w:b/>
+              </w:rPr>
+              <w:t>Motion and Affidavit to Set Aside the Judgment or Order, SHC-1548</w:t>
+            </w:r>
+            <w:r>
+              <w:t xml:space="preserve"> </w:t>
             </w:r>
             <w:hyperlink r:id="rId89" w:history="1">
               <w:r>
@@ -7692,7 +7854,13 @@
               <w:ind w:left="405"/>
             </w:pPr>
             <w:r>
-              <w:t xml:space="preserve">Proposed Order on Motion, SHC-1302 </w:t>
+              <w:rPr>
+                <w:b/>
+              </w:rPr>
+              <w:t>Proposed Order on Motion, SHC-1302</w:t>
+            </w:r>
+            <w:r>
+              <w:t xml:space="preserve"> </w:t>
             </w:r>
             <w:hyperlink r:id="rId91" w:history="1">
               <w:r>
@@ -7744,11 +7912,7 @@
               <w:t>'</w:t>
             </w:r>
             <w:r>
-              <w:t xml:space="preserve">t talk about in your motion (8 days if they </w:t>
-            </w:r>
-            <w:r>
-              <w:lastRenderedPageBreak/>
-              <w:t xml:space="preserve">mailed it to you).  Read about </w:t>
+              <w:t xml:space="preserve">t talk about in your motion (8 days if they mailed it to you).  Read about </w:t>
             </w:r>
             <w:hyperlink r:id="rId93" w:anchor="reply" w:history="1">
               <w:r>
@@ -7842,6 +8006,9 @@
             </w:r>
             <w:r>
               <w:br/>
+            </w:r>
+            <w:r>
+              <w:lastRenderedPageBreak/>
               <w:t xml:space="preserve">as a | </w:t>
             </w:r>
             <w:hyperlink r:id="rId96" w:history="1">
@@ -7993,6 +8160,8 @@
             <w:proofErr w:type="spellEnd"/>
           </w:p>
         </w:tc>
+        <w:bookmarkStart w:id="25" w:name="_GoBack"/>
+        <w:bookmarkEnd w:id="25"/>
       </w:tr>
       <w:tr>
         <w:trPr>
@@ -8126,7 +8295,6 @@
               <w:t xml:space="preserve">or </w:t>
             </w:r>
             <w:r>
-              <w:lastRenderedPageBreak/>
               <w:t>defined('</w:t>
             </w:r>
             <w:proofErr w:type="spellStart"/>
@@ -8318,9 +8486,10 @@
               <w:outlineLvl w:val="1"/>
             </w:pPr>
             <w:r>
+              <w:lastRenderedPageBreak/>
               <w:t xml:space="preserve">Step </w:t>
             </w:r>
-            <w:bookmarkStart w:id="25" w:name="Figure1"/>
+            <w:bookmarkStart w:id="26" w:name="Figure1"/>
             <w:r>
               <w:fldChar w:fldCharType="begin"/>
             </w:r>
@@ -8342,7 +8511,7 @@
               </w:rPr>
               <w:fldChar w:fldCharType="end"/>
             </w:r>
-            <w:bookmarkEnd w:id="25"/>
+            <w:bookmarkEnd w:id="26"/>
             <w:r>
               <w:t xml:space="preserve">: </w:t>
             </w:r>
@@ -8528,11 +8697,7 @@
             </w:r>
             <w:proofErr w:type="spellStart"/>
             <w:r>
-              <w:t>guess_final_</w:t>
-            </w:r>
-            <w:r>
-              <w:lastRenderedPageBreak/>
-              <w:t>order_date</w:t>
+              <w:t>guess_final_order_date</w:t>
             </w:r>
             <w:proofErr w:type="spellEnd"/>
             <w:r>
@@ -8646,14 +8811,27 @@
             <w:r>
               <w:t xml:space="preserve">Step </w:t>
             </w:r>
-            <w:fldSimple w:instr=" SEQ stepList \* MERGEFORMAT ">
-              <w:r>
-                <w:rPr>
-                  <w:noProof/>
-                </w:rPr>
-                <w:t>14</w:t>
-              </w:r>
-            </w:fldSimple>
+            <w:r>
+              <w:fldChar w:fldCharType="begin"/>
+            </w:r>
+            <w:r>
+              <w:instrText xml:space="preserve"> SEQ stepList \* MERGEFORMAT </w:instrText>
+            </w:r>
+            <w:r>
+              <w:fldChar w:fldCharType="separate"/>
+            </w:r>
+            <w:r>
+              <w:rPr>
+                <w:noProof/>
+              </w:rPr>
+              <w:t>14</w:t>
+            </w:r>
+            <w:r>
+              <w:rPr>
+                <w:noProof/>
+              </w:rPr>
+              <w:fldChar w:fldCharType="end"/>
+            </w:r>
             <w:r>
               <w:t>: Decide if you want to file an appeal</w:t>
             </w:r>
@@ -8678,7 +8856,7 @@
             <w:r>
               <w:t>The civil appeals process is complicated, long and expensive. The process can take over two years</w:t>
             </w:r>
-            <w:bookmarkStart w:id="26" w:name="_Hlk123126165"/>
+            <w:bookmarkStart w:id="27" w:name="_Hlk123126165"/>
             <w:r>
               <w:t xml:space="preserve">. </w:t>
             </w:r>
@@ -8736,7 +8914,7 @@
             <w:r>
               <w:t>.</w:t>
             </w:r>
-            <w:bookmarkEnd w:id="26"/>
+            <w:bookmarkEnd w:id="27"/>
           </w:p>
           <w:p>
             <w:pPr>
@@ -8767,6 +8945,9 @@
             </w:hyperlink>
             <w:r>
               <w:br/>
+            </w:r>
+            <w:r>
+              <w:lastRenderedPageBreak/>
               <w:t>courts.alaska.gov/shc/appeals/appealsresources.htm#1</w:t>
             </w:r>
           </w:p>
@@ -8819,6 +9000,7 @@
               <w:pStyle w:val="BodyText"/>
             </w:pPr>
             <w:r>
+              <w:lastRenderedPageBreak/>
               <w:t>{%tr endif %}</w:t>
             </w:r>
           </w:p>
@@ -8935,14 +9117,27 @@
             <w:r>
               <w:t xml:space="preserve">Step </w:t>
             </w:r>
-            <w:fldSimple w:instr=" SEQ stepList \* MERGEFORMAT ">
-              <w:r>
-                <w:rPr>
-                  <w:noProof/>
-                </w:rPr>
-                <w:t>15</w:t>
-              </w:r>
-            </w:fldSimple>
+            <w:r>
+              <w:fldChar w:fldCharType="begin"/>
+            </w:r>
+            <w:r>
+              <w:instrText xml:space="preserve"> SEQ stepList \* MERGEFORMAT </w:instrText>
+            </w:r>
+            <w:r>
+              <w:fldChar w:fldCharType="separate"/>
+            </w:r>
+            <w:r>
+              <w:rPr>
+                <w:noProof/>
+              </w:rPr>
+              <w:t>15</w:t>
+            </w:r>
+            <w:r>
+              <w:rPr>
+                <w:noProof/>
+              </w:rPr>
+              <w:fldChar w:fldCharType="end"/>
+            </w:r>
             <w:r>
               <w:t xml:space="preserve">: </w:t>
             </w:r>
@@ -9043,7 +9238,6 @@
               <w:ind w:left="1215"/>
             </w:pPr>
             <w:r>
-              <w:lastRenderedPageBreak/>
               <w:t>Toll Free (In-state): 800-478-3300</w:t>
             </w:r>
           </w:p>
@@ -9547,7 +9741,7 @@
             <w:r>
               <w:t xml:space="preserve">Step </w:t>
             </w:r>
-            <w:bookmarkStart w:id="27" w:name="Shared"/>
+            <w:bookmarkStart w:id="28" w:name="Shared"/>
             <w:r>
               <w:fldChar w:fldCharType="begin"/>
             </w:r>
@@ -9569,16 +9763,12 @@
               </w:rPr>
               <w:fldChar w:fldCharType="end"/>
             </w:r>
-            <w:bookmarkEnd w:id="27"/>
+            <w:bookmarkEnd w:id="28"/>
             <w:r>
               <w:t>:</w:t>
             </w:r>
             <w:r>
-              <w:t xml:space="preserve"> Ask </w:t>
-            </w:r>
-            <w:r>
-              <w:lastRenderedPageBreak/>
-              <w:t>CSSD to enforce your order</w:t>
+              <w:t xml:space="preserve"> Ask CSSD to enforce your order</w:t>
             </w:r>
           </w:p>
         </w:tc>
@@ -9596,7 +9786,6 @@
               <w:pStyle w:val="BodyText"/>
             </w:pPr>
             <w:r>
-              <w:lastRenderedPageBreak/>
               <w:t xml:space="preserve">{% </w:t>
             </w:r>
             <w:r>
@@ -9809,7 +9998,6 @@
               <w:rPr>
                 <w:color w:val="FF0000"/>
               </w:rPr>
-              <w:lastRenderedPageBreak/>
               <w:t>%}</w:t>
             </w:r>
             <w:r>
@@ -10043,6 +10231,7 @@
               <w:pStyle w:val="ListParagraph"/>
             </w:pPr>
             <w:r>
+              <w:lastRenderedPageBreak/>
               <w:t xml:space="preserve">Email: dor.cssd.customerservice.anchorage@alaska.gov </w:t>
             </w:r>
           </w:p>
@@ -10222,7 +10411,7 @@
             <w:pPr>
               <w:pStyle w:val="BodyText"/>
             </w:pPr>
-            <w:bookmarkStart w:id="28" w:name="_Hlk123134046"/>
+            <w:bookmarkStart w:id="29" w:name="_Hlk123134046"/>
             <w:r>
               <w:rPr>
                 <w:color w:val="00B050"/>
@@ -10244,7 +10433,7 @@
           <w:p/>
         </w:tc>
       </w:tr>
-      <w:bookmarkEnd w:id="28"/>
+      <w:bookmarkEnd w:id="29"/>
       <w:tr>
         <w:trPr>
           <w:jc w:val="center"/>
@@ -10387,7 +10576,7 @@
             <w:r>
               <w:t xml:space="preserve">Step </w:t>
             </w:r>
-            <w:bookmarkStart w:id="29" w:name="FigureMore"/>
+            <w:bookmarkStart w:id="30" w:name="FigureMore"/>
             <w:r>
               <w:fldChar w:fldCharType="begin"/>
             </w:r>
@@ -10409,7 +10598,7 @@
               </w:rPr>
               <w:fldChar w:fldCharType="end"/>
             </w:r>
-            <w:bookmarkEnd w:id="29"/>
+            <w:bookmarkEnd w:id="30"/>
             <w:r>
               <w:t xml:space="preserve">: </w:t>
             </w:r>
@@ -10439,7 +10628,7 @@
             <w:r>
               <w:t xml:space="preserve">When the other parent is not following your child support order, you can ask the court to order them to follow it. </w:t>
             </w:r>
-            <w:del w:id="30" w:author="Caroline Robinson" w:date="2023-01-26T09:43:00Z">
+            <w:del w:id="31" w:author="Caroline Robinson" w:date="2023-01-26T09:43:00Z">
               <w:r>
                 <w:delText>Generally</w:delText>
               </w:r>
@@ -10450,7 +10639,7 @@
                 <w:delText xml:space="preserve"> the first steps are:</w:delText>
               </w:r>
             </w:del>
-            <w:ins w:id="31" w:author="Caroline Robinson" w:date="2023-01-26T09:43:00Z">
+            <w:ins w:id="32" w:author="Caroline Robinson" w:date="2023-01-26T09:43:00Z">
               <w:r>
                 <w:t>It is a good idea to talk to the other parent first:</w:t>
               </w:r>
@@ -10465,7 +10654,7 @@
               </w:numPr>
               <w:ind w:left="405"/>
             </w:pPr>
-            <w:del w:id="32" w:author="Caroline Robinson" w:date="2023-01-26T10:00:00Z">
+            <w:del w:id="33" w:author="Caroline Robinson" w:date="2023-01-26T10:00:00Z">
               <w:r>
                 <w:fldChar w:fldCharType="begin"/>
               </w:r>
@@ -10504,7 +10693,7 @@
               </w:numPr>
               <w:ind w:left="405"/>
             </w:pPr>
-            <w:del w:id="33" w:author="Caroline Robinson" w:date="2023-01-26T10:00:00Z">
+            <w:del w:id="34" w:author="Caroline Robinson" w:date="2023-01-26T10:00:00Z">
               <w:r>
                 <w:fldChar w:fldCharType="begin"/>
               </w:r>
@@ -10530,13 +10719,13 @@
             <w:r>
               <w:t xml:space="preserve">In your </w:t>
             </w:r>
-            <w:commentRangeStart w:id="34"/>
+            <w:commentRangeStart w:id="35"/>
             <w:r>
               <w:t>written</w:t>
             </w:r>
-            <w:commentRangeEnd w:id="34"/>
-            <w:r>
-              <w:commentReference w:id="34"/>
+            <w:commentRangeEnd w:id="35"/>
+            <w:r>
+              <w:commentReference w:id="35"/>
             </w:r>
             <w:r>
               <w:t xml:space="preserve"> request, give them a date to do it by.</w:t>
@@ -10551,7 +10740,7 @@
               </w:numPr>
               <w:ind w:left="405"/>
             </w:pPr>
-            <w:del w:id="35" w:author="Caroline Robinson" w:date="2023-01-26T10:00:00Z">
+            <w:del w:id="36" w:author="Caroline Robinson" w:date="2023-01-26T10:00:00Z">
               <w:r>
                 <w:fldChar w:fldCharType="begin"/>
               </w:r>
@@ -10587,7 +10776,7 @@
               </w:numPr>
               <w:ind w:left="405"/>
             </w:pPr>
-            <w:del w:id="36" w:author="Caroline Robinson" w:date="2023-01-26T10:00:00Z">
+            <w:del w:id="37" w:author="Caroline Robinson" w:date="2023-01-26T10:00:00Z">
               <w:r>
                 <w:fldChar w:fldCharType="begin"/>
               </w:r>
@@ -10623,7 +10812,7 @@
               </w:numPr>
               <w:ind w:left="405"/>
             </w:pPr>
-            <w:del w:id="37" w:author="Caroline Robinson" w:date="2023-01-26T10:00:00Z">
+            <w:del w:id="38" w:author="Caroline Robinson" w:date="2023-01-26T10:00:00Z">
               <w:r>
                 <w:fldChar w:fldCharType="begin"/>
               </w:r>
@@ -10659,7 +10848,7 @@
               </w:numPr>
               <w:ind w:left="405"/>
             </w:pPr>
-            <w:del w:id="38" w:author="Caroline Robinson" w:date="2023-01-26T10:01:00Z">
+            <w:del w:id="39" w:author="Caroline Robinson" w:date="2023-01-26T10:01:00Z">
               <w:r>
                 <w:fldChar w:fldCharType="begin"/>
               </w:r>
@@ -10704,8 +10893,9 @@
               </w:numPr>
               <w:ind w:left="405"/>
             </w:pPr>
-            <w:del w:id="39" w:author="Caroline Robinson" w:date="2023-01-26T10:01:00Z">
-              <w:r>
+            <w:del w:id="40" w:author="Caroline Robinson" w:date="2023-01-26T10:01:00Z">
+              <w:r>
+                <w:lastRenderedPageBreak/>
                 <w:fldChar w:fldCharType="begin"/>
               </w:r>
               <w:r>
@@ -10881,7 +11071,7 @@
             <w:r>
               <w:t xml:space="preserve">Step </w:t>
             </w:r>
-            <w:bookmarkStart w:id="40" w:name="CustodyCalc"/>
+            <w:bookmarkStart w:id="41" w:name="CustodyCalc"/>
             <w:r>
               <w:fldChar w:fldCharType="begin"/>
             </w:r>
@@ -10903,7 +11093,7 @@
               </w:rPr>
               <w:fldChar w:fldCharType="end"/>
             </w:r>
-            <w:bookmarkEnd w:id="40"/>
+            <w:bookmarkEnd w:id="41"/>
             <w:r>
               <w:t xml:space="preserve">: </w:t>
             </w:r>
@@ -10954,14 +11144,30 @@
               </w:numPr>
               <w:ind w:left="315" w:hanging="270"/>
             </w:pPr>
-            <w:fldSimple w:instr=" SEQ registerlist \r  1 \* MERGEFORMAT ">
-              <w:r>
-                <w:rPr>
-                  <w:noProof/>
-                </w:rPr>
-                <w:t>1</w:t>
-              </w:r>
-            </w:fldSimple>
+            <w:r>
+              <w:fldChar w:fldCharType="begin"/>
+            </w:r>
+            <w:r>
+              <w:instrText xml:space="preserve"> SEQ registerlist \</w:instrText>
+            </w:r>
+            <w:r>
+              <w:instrText xml:space="preserve">r  1 \* MERGEFORMAT </w:instrText>
+            </w:r>
+            <w:r>
+              <w:fldChar w:fldCharType="separate"/>
+            </w:r>
+            <w:r>
+              <w:rPr>
+                <w:noProof/>
+              </w:rPr>
+              <w:t>1</w:t>
+            </w:r>
+            <w:r>
+              <w:rPr>
+                <w:noProof/>
+              </w:rPr>
+              <w:fldChar w:fldCharType="end"/>
+            </w:r>
             <w:r>
               <w:t xml:space="preserve">  </w:t>
             </w:r>
@@ -11255,6 +11461,7 @@
               <w:ind w:left="1125"/>
             </w:pPr>
             <w:r>
+              <w:lastRenderedPageBreak/>
               <w:t xml:space="preserve">Case description form, </w:t>
             </w:r>
             <w:hyperlink r:id="rId126" w:history="1">
@@ -11270,14 +11477,27 @@
             <w:pPr>
               <w:ind w:left="45"/>
             </w:pPr>
-            <w:fldSimple w:instr=" SEQ registerlist \* MERGEFORMAT  \* MERGEFORMAT ">
-              <w:r>
-                <w:rPr>
-                  <w:noProof/>
-                </w:rPr>
-                <w:t>2</w:t>
-              </w:r>
-            </w:fldSimple>
+            <w:r>
+              <w:fldChar w:fldCharType="begin"/>
+            </w:r>
+            <w:r>
+              <w:instrText xml:space="preserve"> SEQ registerlist \* MERGEFORMAT  \* MERGEFORMAT </w:instrText>
+            </w:r>
+            <w:r>
+              <w:fldChar w:fldCharType="separate"/>
+            </w:r>
+            <w:r>
+              <w:rPr>
+                <w:noProof/>
+              </w:rPr>
+              <w:t>2</w:t>
+            </w:r>
+            <w:r>
+              <w:rPr>
+                <w:noProof/>
+              </w:rPr>
+              <w:fldChar w:fldCharType="end"/>
+            </w:r>
             <w:r>
               <w:t xml:space="preserve">  </w:t>
             </w:r>
@@ -11453,7 +11673,6 @@
               <w:ind w:left="405"/>
             </w:pPr>
             <w:r>
-              <w:lastRenderedPageBreak/>
               <w:t xml:space="preserve">service instructions for the specific process server you want the court to use. Read the </w:t>
             </w:r>
             <w:hyperlink r:id="rId127" w:history="1">
@@ -11537,6 +11756,7 @@
               <w:pStyle w:val="BodyText"/>
             </w:pPr>
             <w:r>
+              <w:lastRenderedPageBreak/>
               <w:t xml:space="preserve">{%tr </w:t>
             </w:r>
             <w:r>
@@ -11642,14 +11862,27 @@
             <w:r>
               <w:t xml:space="preserve">Step </w:t>
             </w:r>
-            <w:fldSimple w:instr=" SEQ stepList \* MERGEFORMAT ">
-              <w:r>
-                <w:rPr>
-                  <w:noProof/>
-                </w:rPr>
-                <w:t>19</w:t>
-              </w:r>
-            </w:fldSimple>
+            <w:r>
+              <w:fldChar w:fldCharType="begin"/>
+            </w:r>
+            <w:r>
+              <w:instrText xml:space="preserve"> SEQ stepList \* MERGEFORMAT </w:instrText>
+            </w:r>
+            <w:r>
+              <w:fldChar w:fldCharType="separate"/>
+            </w:r>
+            <w:r>
+              <w:rPr>
+                <w:noProof/>
+              </w:rPr>
+              <w:t>19</w:t>
+            </w:r>
+            <w:r>
+              <w:rPr>
+                <w:noProof/>
+              </w:rPr>
+              <w:fldChar w:fldCharType="end"/>
+            </w:r>
             <w:r>
               <w:t xml:space="preserve">: </w:t>
             </w:r>
@@ -12055,6 +12288,7 @@
               <w:outlineLvl w:val="2"/>
             </w:pPr>
             <w:r>
+              <w:lastRenderedPageBreak/>
               <w:t>Links in this step</w:t>
             </w:r>
           </w:p>
@@ -12067,84 +12301,81 @@
                 <w:b/>
               </w:rPr>
               <w:t>Motion &amp; Affidavit to Enforce Order, SHC-1540</w:t>
-            </w:r>
-            <w:r>
-              <w:br/>
-            </w:r>
-            <w:r>
-              <w:lastRenderedPageBreak/>
-              <w:t xml:space="preserve">as a </w:t>
-            </w:r>
-            <w:r>
-              <w:t xml:space="preserve"> </w:t>
-            </w:r>
-            <w:hyperlink r:id="rId147" w:history="1">
-              <w:r>
-                <w:rPr>
-                  <w:rStyle w:val="Hyperlink"/>
-                </w:rPr>
-                <w:t>Wor</w:t>
-              </w:r>
-              <w:r>
-                <w:rPr>
-                  <w:rStyle w:val="Hyperlink"/>
-                </w:rPr>
-                <w:t>d file</w:t>
-              </w:r>
-            </w:hyperlink>
-            <w:r>
-              <w:br/>
-            </w:r>
-            <w:r>
-              <w:t>courts.alaska.gov/shc/family/docs/shc-1540.doc</w:t>
-            </w:r>
-            <w:r>
-              <w:br/>
-            </w:r>
-            <w:r>
-              <w:t>as a</w:t>
-            </w:r>
-            <w:r>
-              <w:t xml:space="preserve"> </w:t>
-            </w:r>
-            <w:hyperlink r:id="rId148" w:history="1">
-              <w:r>
-                <w:rPr>
-                  <w:rStyle w:val="Hyperlink"/>
-                </w:rPr>
-                <w:t>PD</w:t>
-              </w:r>
-              <w:r>
-                <w:rPr>
-                  <w:rStyle w:val="Hyperlink"/>
-                </w:rPr>
-                <w:t>F file</w:t>
-              </w:r>
-            </w:hyperlink>
-            <w:r>
-              <w:br/>
-            </w:r>
-            <w:r>
-              <w:t>courts.alaska.gov/shc/family/docs/shc-1540n.pdf</w:t>
-            </w:r>
-          </w:p>
-          <w:p>
-            <w:pPr>
-              <w:pStyle w:val="BodyText"/>
-            </w:pPr>
-            <w:r>
-              <w:rPr>
-                <w:b/>
-              </w:rPr>
-              <w:t>Order on Motion, SHC-1302</w:t>
-            </w:r>
-            <w:r>
-              <w:t xml:space="preserve"> </w:t>
             </w:r>
             <w:r>
               <w:br/>
               <w:t xml:space="preserve">as a </w:t>
             </w:r>
+            <w:r>
+              <w:t xml:space="preserve"> </w:t>
+            </w:r>
+            <w:hyperlink r:id="rId147" w:history="1">
+              <w:r>
+                <w:rPr>
+                  <w:rStyle w:val="Hyperlink"/>
+                </w:rPr>
+                <w:t>Wor</w:t>
+              </w:r>
+              <w:r>
+                <w:rPr>
+                  <w:rStyle w:val="Hyperlink"/>
+                </w:rPr>
+                <w:t>d file</w:t>
+              </w:r>
+            </w:hyperlink>
+            <w:r>
+              <w:br/>
+            </w:r>
+            <w:r>
+              <w:t>courts.alaska.gov/shc/family/docs/shc-1540.doc</w:t>
+            </w:r>
+            <w:r>
+              <w:br/>
+            </w:r>
+            <w:r>
+              <w:t>as a</w:t>
+            </w:r>
+            <w:r>
+              <w:t xml:space="preserve"> </w:t>
+            </w:r>
+            <w:hyperlink r:id="rId148" w:history="1">
+              <w:r>
+                <w:rPr>
+                  <w:rStyle w:val="Hyperlink"/>
+                </w:rPr>
+                <w:t>PD</w:t>
+              </w:r>
+              <w:r>
+                <w:rPr>
+                  <w:rStyle w:val="Hyperlink"/>
+                </w:rPr>
+                <w:t>F file</w:t>
+              </w:r>
+            </w:hyperlink>
+            <w:r>
+              <w:br/>
+            </w:r>
+            <w:r>
+              <w:t>courts.alaska.gov/shc/family/docs/shc-1540n.pdf</w:t>
+            </w:r>
+          </w:p>
+          <w:p>
+            <w:pPr>
+              <w:pStyle w:val="BodyText"/>
+            </w:pPr>
+            <w:r>
+              <w:rPr>
+                <w:b/>
+              </w:rPr>
+              <w:t>Order on Motion, SHC-1302</w:t>
+            </w:r>
+            <w:r>
+              <w:t xml:space="preserve"> </w:t>
+            </w:r>
+            <w:r>
+              <w:br/>
+              <w:t xml:space="preserve">as a </w:t>
+            </w:r>
             <w:hyperlink r:id="rId149" w:history="1">
               <w:r>
                 <w:rPr>
@@ -12435,9 +12666,6 @@
             </w:r>
             <w:r>
               <w:br/>
-            </w:r>
-            <w:r>
-              <w:lastRenderedPageBreak/>
               <w:t>as a</w:t>
             </w:r>
             <w:r>
@@ -12506,8 +12734,6 @@
             <w:r>
               <w:t>courts.alaska.gov/shc/family/shcenforce.htm</w:t>
             </w:r>
-            <w:bookmarkStart w:id="41" w:name="_GoBack"/>
-            <w:bookmarkEnd w:id="41"/>
           </w:p>
         </w:tc>
       </w:tr>
@@ -12566,6 +12792,7 @@
             </w:pPr>
             <w:bookmarkStart w:id="42" w:name="_Ref119655071"/>
             <w:r>
+              <w:lastRenderedPageBreak/>
               <w:t xml:space="preserve">Step </w:t>
             </w:r>
             <w:bookmarkStart w:id="43" w:name="LastStep"/>
@@ -12835,14 +13062,7 @@
               <w:rPr>
                 <w:rStyle w:val="BodyTextChar"/>
               </w:rPr>
-              <w:t>alsc-</w:t>
-            </w:r>
-            <w:r>
-              <w:rPr>
-                <w:rStyle w:val="BodyTextChar"/>
-              </w:rPr>
-              <w:lastRenderedPageBreak/>
-              <w:t>law.org/apply-for-services</w:t>
+              <w:t>alsc-law.org/apply-for-services</w:t>
             </w:r>
           </w:p>
         </w:tc>
@@ -12866,7 +13086,7 @@
 
 <file path=word/comments.xml><?xml version="1.0" encoding="utf-8"?>
 <w:comments xmlns:wpc="http://schemas.microsoft.com/office/word/2010/wordprocessingCanvas" xmlns:cx="http://schemas.microsoft.com/office/drawing/2014/chartex" xmlns:cx1="http://schemas.microsoft.com/office/drawing/2015/9/8/chartex" xmlns:cx2="http://schemas.microsoft.com/office/drawing/2015/10/21/chartex" xmlns:cx3="http://schemas.microsoft.com/office/drawing/2016/5/9/chartex" xmlns:cx4="http://schemas.microsoft.com/office/drawing/2016/5/10/chartex" xmlns:cx5="http://schemas.microsoft.com/office/drawing/2016/5/11/chartex" xmlns:cx6="http://schemas.microsoft.com/office/drawing/2016/5/12/chartex" xmlns:cx7="http://schemas.microsoft.com/office/drawing/2016/5/13/chartex" xmlns:cx8="http://schemas.microsoft.com/office/drawing/2016/5/14/chartex" xmlns:mc="http://schemas.openxmlformats.org/markup-compatibility/2006" xmlns:aink="http://schemas.microsoft.com/office/drawing/2016/ink" xmlns:am3d="http://schemas.microsoft.com/office/drawing/2017/model3d" xmlns:o="urn:schemas-microsoft-com:office:office" xmlns:r="http://schemas.openxmlformats.org/officeDocument/2006/relationships" xmlns:m="http://schemas.openxmlformats.org/officeDocument/2006/math" xmlns:v="urn:schemas-microsoft-com:vml" xmlns:wp14="http://schemas.microsoft.com/office/word/2010/wordprocessingDrawing" xmlns:wp="http://schemas.openxmlformats.org/drawingml/2006/wordprocessingDrawing" xmlns:w10="urn:schemas-microsoft-com:office:word" xmlns:w="http://schemas.openxmlformats.org/wordprocessingml/2006/main" xmlns:w14="http://schemas.microsoft.com/office/word/2010/wordml" xmlns:w15="http://schemas.microsoft.com/office/word/2012/wordml" xmlns:w16cid="http://schemas.microsoft.com/office/word/2016/wordml/cid" xmlns:w16se="http://schemas.microsoft.com/office/word/2015/wordml/symex" xmlns:wpg="http://schemas.microsoft.com/office/word/2010/wordprocessingGroup" xmlns:wpi="http://schemas.microsoft.com/office/word/2010/wordprocessingInk" xmlns:wne="http://schemas.microsoft.com/office/word/2006/wordml" xmlns:wps="http://schemas.microsoft.com/office/word/2010/wordprocessingShape" mc:Ignorable="w14 w15 w16se w16cid wp14">
-  <w:comment w:id="34" w:author="Caroline Robinson" w:date="2023-01-26T09:44:00Z" w:initials="CR">
+  <w:comment w:id="35" w:author="Caroline Robinson" w:date="2023-01-26T09:44:00Z" w:initials="CR">
     <w:p>
       <w:pPr>
         <w:pStyle w:val="CommentText"/>
@@ -12945,14 +13165,27 @@
     <w:r>
       <w:t xml:space="preserve"> of </w:t>
     </w:r>
-    <w:fldSimple w:instr=" NUMPAGES  \* Arabic  \* MERGEFORMAT ">
-      <w:r>
-        <w:rPr>
-          <w:noProof/>
-        </w:rPr>
-        <w:t>26</w:t>
-      </w:r>
-    </w:fldSimple>
+    <w:r>
+      <w:fldChar w:fldCharType="begin"/>
+    </w:r>
+    <w:r>
+      <w:instrText xml:space="preserve"> NUMPAGES  \* Arabic  \* MERGEFORMAT </w:instrText>
+    </w:r>
+    <w:r>
+      <w:fldChar w:fldCharType="separate"/>
+    </w:r>
+    <w:r>
+      <w:rPr>
+        <w:noProof/>
+      </w:rPr>
+      <w:t>26</w:t>
+    </w:r>
+    <w:r>
+      <w:rPr>
+        <w:noProof/>
+      </w:rPr>
+      <w:fldChar w:fldCharType="end"/>
+    </w:r>
     <w:r>
       <w:t xml:space="preserve"> pages</w:t>
     </w:r>
@@ -15788,7 +16021,7 @@
 </file>
 
 <file path=customXml/itemProps1.xml><?xml version="1.0" encoding="utf-8"?>
-<ds:datastoreItem xmlns:ds="http://schemas.openxmlformats.org/officeDocument/2006/customXml" ds:itemID="{E2387CC4-E3BC-4B2A-BA93-8EC33979EA4C}">
+<ds:datastoreItem xmlns:ds="http://schemas.openxmlformats.org/officeDocument/2006/customXml" ds:itemID="{DE925358-FF52-4F52-9078-FA77655A276B}">
   <ds:schemaRefs>
     <ds:schemaRef ds:uri="http://schemas.openxmlformats.org/officeDocument/2006/bibliography"/>
   </ds:schemaRefs>

</xml_diff>

<commit_message>
Formatting Contact CSSD paragraphs in accordion and docx. Issue #14
</commit_message>
<xml_diff>
--- a/docassemble/ChangingOrEnforcingYourChildSupportOrder/data/templates/changing_child_support_action_plan.docx
+++ b/docassemble/ChangingOrEnforcingYourChildSupportOrder/data/templates/changing_child_support_action_plan.docx
@@ -947,6 +947,7 @@
       </w:tr>
       <w:tr>
         <w:trPr>
+          <w:cantSplit/>
           <w:jc w:val="center"/>
         </w:trPr>
         <w:tc>
@@ -960,8 +961,43 @@
           </w:tcPr>
           <w:p>
             <w:pPr>
-              <w:pStyle w:val="BodyText"/>
-            </w:pPr>
+              <w:pStyle w:val="Heading2"/>
+              <w:spacing w:before="0" w:after="0"/>
+              <w:outlineLvl w:val="1"/>
+            </w:pPr>
+            <w:r>
+              <w:lastRenderedPageBreak/>
+              <w:t>Step</w:t>
+            </w:r>
+            <w:r>
+              <w:t xml:space="preserve"> </w:t>
+            </w:r>
+            <w:fldSimple w:instr=" SEQ stepList \r 1 \* MERGEFORMAT ">
+              <w:r>
+                <w:rPr>
+                  <w:noProof/>
+                </w:rPr>
+                <w:t>1</w:t>
+              </w:r>
+            </w:fldSimple>
+            <w:r>
+              <w:t xml:space="preserve">: </w:t>
+            </w:r>
+            <w:r>
+              <w:t>T</w:t>
+            </w:r>
+            <w:r>
+              <w:t xml:space="preserve">ry </w:t>
+            </w:r>
+            <w:r>
+              <w:t>another</w:t>
+            </w:r>
+            <w:r>
+              <w:t xml:space="preserve"> Guided Assistant</w:t>
+            </w:r>
+            <w:r>
+              <w:t xml:space="preserve"> Interview</w:t>
+            </w:r>
           </w:p>
         </w:tc>
         <w:tc>
@@ -973,7 +1009,181 @@
               <w:right w:w="115" w:type="dxa"/>
             </w:tcMar>
           </w:tcPr>
-          <w:p/>
+          <w:p>
+            <w:pPr>
+              <w:pStyle w:val="BodyText"/>
+            </w:pPr>
+            <w:hyperlink r:id="rId8" w:history="1">
+              <w:r>
+                <w:rPr>
+                  <w:b/>
+                </w:rPr>
+                <w:t>Asking for</w:t>
+              </w:r>
+              <w:r>
+                <w:rPr>
+                  <w:b/>
+                </w:rPr>
+                <w:t xml:space="preserve"> Child Suppor</w:t>
+              </w:r>
+              <w:r>
+                <w:rPr>
+                  <w:b/>
+                </w:rPr>
+                <w:t>t</w:t>
+              </w:r>
+            </w:hyperlink>
+            <w:r>
+              <w:br/>
+              <w:t>D</w:t>
+            </w:r>
+            <w:r>
+              <w:t>ocassemble.</w:t>
+            </w:r>
+            <w:r>
+              <w:t>AKC</w:t>
+            </w:r>
+            <w:r>
+              <w:t>ourts.gov/start/</w:t>
+            </w:r>
+            <w:r>
+              <w:br/>
+            </w:r>
+            <w:proofErr w:type="spellStart"/>
+            <w:r>
+              <w:t>AskingFor</w:t>
+            </w:r>
+            <w:r>
+              <w:t>ChildSupport</w:t>
+            </w:r>
+            <w:proofErr w:type="spellEnd"/>
+          </w:p>
+          <w:p>
+            <w:pPr>
+              <w:pStyle w:val="BodyText"/>
+            </w:pPr>
+            <w:hyperlink r:id="rId9" w:history="1">
+              <w:r>
+                <w:rPr>
+                  <w:b/>
+                </w:rPr>
+                <w:t>Starting A Case to End Your Marriage</w:t>
+              </w:r>
+            </w:hyperlink>
+            <w:hyperlink r:id="rId10" w:history="1">
+              <w:r>
+                <w:br/>
+                <w:t>LegalNav.org</w:t>
+              </w:r>
+              <w:r>
+                <w:t>/guided_assistant/starting-a-case-to-end-your-marriage/?location=alaska</w:t>
+              </w:r>
+            </w:hyperlink>
+          </w:p>
+          <w:p>
+            <w:pPr>
+              <w:pStyle w:val="BodyText"/>
+            </w:pPr>
+            <w:hyperlink r:id="rId11" w:history="1">
+              <w:r>
+                <w:rPr>
+                  <w:b/>
+                </w:rPr>
+                <w:t>Responding if Your Spouse Wants to or Starts a Case to End Your Marriage</w:t>
+              </w:r>
+            </w:hyperlink>
+            <w:r>
+              <w:br/>
+              <w:t>LegalNav.org/guided_assistant/responding-if-your-spouse-wants-to-or-starts-a-case-to-end-your-marriage/?location=Alaska</w:t>
+            </w:r>
+          </w:p>
+          <w:p>
+            <w:pPr>
+              <w:pStyle w:val="BodyText"/>
+            </w:pPr>
+            <w:r>
+              <w:rPr>
+                <w:b/>
+              </w:rPr>
+              <w:t>Starting a Custody Case</w:t>
+            </w:r>
+            <w:r>
+              <w:br/>
+              <w:t>LegalNav.org/guided_assistant/starting-a-custody-case/?location=alaska</w:t>
+            </w:r>
+          </w:p>
+          <w:p>
+            <w:pPr>
+              <w:pStyle w:val="BodyText"/>
+              <w:keepLines/>
+            </w:pPr>
+            <w:hyperlink r:id="rId12">
+              <w:r>
+                <w:rPr>
+                  <w:b/>
+                </w:rPr>
+                <w:t>Responding if Your Spouse Starts</w:t>
+              </w:r>
+              <w:r>
+                <w:rPr>
+                  <w:b/>
+                </w:rPr>
+                <w:t xml:space="preserve"> </w:t>
+              </w:r>
+              <w:r>
+                <w:rPr>
+                  <w:b/>
+                </w:rPr>
+                <w:t>a Custody Case</w:t>
+              </w:r>
+            </w:hyperlink>
+            <w:r>
+              <w:br/>
+              <w:t>LegalNav.org/guided_assistant/responding-if-your-spouse-wants-to-or-starts-a-custody-case/?location=</w:t>
+            </w:r>
+            <w:r>
+              <w:t>a</w:t>
+            </w:r>
+            <w:r>
+              <w:t>laska</w:t>
+            </w:r>
+          </w:p>
+          <w:p>
+            <w:pPr>
+              <w:pStyle w:val="BodyText"/>
+              <w:keepLines/>
+            </w:pPr>
+            <w:hyperlink r:id="rId13">
+              <w:r>
+                <w:rPr>
+                  <w:b/>
+                </w:rPr>
+                <w:t>Enforcing a Custody Order</w:t>
+              </w:r>
+            </w:hyperlink>
+            <w:r>
+              <w:br/>
+              <w:t>LegalNav.org/guided_assistant/enforcing-a-custody-order/?location=alaska</w:t>
+            </w:r>
+          </w:p>
+          <w:p>
+            <w:pPr>
+              <w:pStyle w:val="BodyText"/>
+              <w:keepLines/>
+            </w:pPr>
+            <w:hyperlink r:id="rId14">
+              <w:r>
+                <w:rPr>
+                  <w:b/>
+                </w:rPr>
+                <w:t>Changing a Custody Order</w:t>
+              </w:r>
+            </w:hyperlink>
+            <w:r>
+              <w:br/>
+              <w:t>LegalNav.org/guided_assistant/changing-a-custody-order/?location=alaska</w:t>
+            </w:r>
+          </w:p>
         </w:tc>
       </w:tr>
       <w:tr>
@@ -993,286 +1203,19 @@
           <w:p>
             <w:pPr>
               <w:pStyle w:val="Heading2"/>
-              <w:spacing w:before="0" w:after="0"/>
               <w:outlineLvl w:val="1"/>
             </w:pPr>
             <w:r>
-              <w:lastRenderedPageBreak/>
-              <w:t>Step</w:t>
-            </w:r>
-            <w:r>
-              <w:t xml:space="preserve"> </w:t>
-            </w:r>
-            <w:r>
-              <w:fldChar w:fldCharType="begin"/>
-            </w:r>
-            <w:r>
-              <w:instrText xml:space="preserve"> SEQ stepList \r 1 \* MERGEFORMAT </w:instrText>
-            </w:r>
-            <w:r>
-              <w:fldChar w:fldCharType="separate"/>
-            </w:r>
-            <w:r>
-              <w:rPr>
-                <w:noProof/>
-              </w:rPr>
-              <w:t>1</w:t>
-            </w:r>
-            <w:r>
-              <w:rPr>
-                <w:noProof/>
-              </w:rPr>
-              <w:fldChar w:fldCharType="end"/>
-            </w:r>
-            <w:r>
-              <w:t xml:space="preserve">: </w:t>
-            </w:r>
-            <w:r>
-              <w:t>T</w:t>
-            </w:r>
-            <w:r>
-              <w:t xml:space="preserve">ry </w:t>
-            </w:r>
-            <w:r>
-              <w:t>another</w:t>
-            </w:r>
-            <w:r>
-              <w:t xml:space="preserve"> Guided Assistant</w:t>
-            </w:r>
-            <w:r>
-              <w:t xml:space="preserve"> Interview</w:t>
-            </w:r>
-          </w:p>
-        </w:tc>
-        <w:tc>
-          <w:tcPr>
-            <w:tcW w:w="7612" w:type="dxa"/>
-            <w:tcMar>
-              <w:top w:w="360" w:type="dxa"/>
-              <w:left w:w="115" w:type="dxa"/>
-              <w:right w:w="115" w:type="dxa"/>
-            </w:tcMar>
-          </w:tcPr>
-          <w:p>
-            <w:pPr>
-              <w:pStyle w:val="BodyText"/>
-            </w:pPr>
-            <w:hyperlink r:id="rId8" w:history="1">
-              <w:r>
-                <w:rPr>
-                  <w:b/>
-                </w:rPr>
-                <w:t>Asking for</w:t>
-              </w:r>
-              <w:r>
-                <w:rPr>
-                  <w:b/>
-                </w:rPr>
-                <w:t xml:space="preserve"> Child Suppor</w:t>
-              </w:r>
-              <w:r>
-                <w:rPr>
-                  <w:b/>
-                </w:rPr>
-                <w:t>t</w:t>
-              </w:r>
-            </w:hyperlink>
-            <w:r>
-              <w:br/>
-              <w:t>D</w:t>
-            </w:r>
-            <w:r>
-              <w:t>ocassemble.</w:t>
-            </w:r>
-            <w:r>
-              <w:t>AKC</w:t>
-            </w:r>
-            <w:r>
-              <w:t>ourts.gov/start/</w:t>
-            </w:r>
-            <w:r>
-              <w:br/>
-            </w:r>
-            <w:proofErr w:type="spellStart"/>
-            <w:r>
-              <w:t>AskingFor</w:t>
-            </w:r>
-            <w:r>
-              <w:t>ChildSupport</w:t>
-            </w:r>
-            <w:proofErr w:type="spellEnd"/>
-          </w:p>
-          <w:p>
-            <w:pPr>
-              <w:pStyle w:val="BodyText"/>
-            </w:pPr>
-            <w:hyperlink r:id="rId9" w:history="1">
-              <w:r>
-                <w:rPr>
-                  <w:b/>
-                </w:rPr>
-                <w:t>Starting A Case to End Your Marriage</w:t>
-              </w:r>
-            </w:hyperlink>
-            <w:hyperlink r:id="rId10" w:history="1">
-              <w:r>
-                <w:br/>
-                <w:t>LegalNav.org</w:t>
-              </w:r>
-              <w:r>
-                <w:t>/guided_assistant/starting-a-case-to-end-your-marriage/?location=alaska</w:t>
-              </w:r>
-            </w:hyperlink>
-          </w:p>
-          <w:p>
-            <w:pPr>
-              <w:pStyle w:val="BodyText"/>
-            </w:pPr>
-            <w:hyperlink r:id="rId11" w:history="1">
-              <w:r>
-                <w:rPr>
-                  <w:b/>
-                </w:rPr>
-                <w:t>Responding if Your Spouse Wants to or Starts a Case to End Your Marriage</w:t>
-              </w:r>
-            </w:hyperlink>
-            <w:r>
-              <w:br/>
-              <w:t>LegalNav.org/guided_assistant/responding-if-your-spouse-wants-to-or-starts-a-case-to-end-your-marriage/?location=Alaska</w:t>
-            </w:r>
-          </w:p>
-          <w:p>
-            <w:pPr>
-              <w:pStyle w:val="BodyText"/>
-            </w:pPr>
-            <w:r>
-              <w:rPr>
-                <w:b/>
-              </w:rPr>
-              <w:t>Starting a Custody Case</w:t>
-            </w:r>
-            <w:r>
-              <w:br/>
-              <w:t>LegalNav.org/guided_assistant/starting-a-custody-case/?location=alaska</w:t>
-            </w:r>
-          </w:p>
-          <w:p>
-            <w:pPr>
-              <w:pStyle w:val="BodyText"/>
-              <w:keepLines/>
-            </w:pPr>
-            <w:hyperlink r:id="rId12">
-              <w:r>
-                <w:rPr>
-                  <w:b/>
-                </w:rPr>
-                <w:t>Responding if Your Spouse Starts</w:t>
-              </w:r>
-              <w:r>
-                <w:rPr>
-                  <w:b/>
-                </w:rPr>
-                <w:t xml:space="preserve"> </w:t>
-              </w:r>
-              <w:r>
-                <w:rPr>
-                  <w:b/>
-                </w:rPr>
-                <w:t>a Custody Case</w:t>
-              </w:r>
-            </w:hyperlink>
-            <w:r>
-              <w:br/>
-              <w:t>LegalNav.org/guided_assistant/responding-if-your-spouse-wants-to-or-starts-a-custody-case/?location=</w:t>
-            </w:r>
-            <w:r>
-              <w:t>a</w:t>
-            </w:r>
-            <w:r>
-              <w:t>laska</w:t>
-            </w:r>
-          </w:p>
-          <w:p>
-            <w:pPr>
-              <w:pStyle w:val="BodyText"/>
-              <w:keepLines/>
-            </w:pPr>
-            <w:hyperlink r:id="rId13">
-              <w:r>
-                <w:rPr>
-                  <w:b/>
-                </w:rPr>
-                <w:t>Enforcing a Custody Order</w:t>
-              </w:r>
-            </w:hyperlink>
-            <w:r>
-              <w:br/>
-              <w:t>LegalNav.org/guided_assistant/enforcing-a-custody-order/?location=alaska</w:t>
-            </w:r>
-          </w:p>
-          <w:p>
-            <w:pPr>
-              <w:pStyle w:val="BodyText"/>
-              <w:keepLines/>
-            </w:pPr>
-            <w:hyperlink r:id="rId14">
-              <w:r>
-                <w:rPr>
-                  <w:b/>
-                </w:rPr>
-                <w:t>Changing a Custody Order</w:t>
-              </w:r>
-            </w:hyperlink>
-            <w:r>
-              <w:br/>
-              <w:t>LegalNav.org/guided_assistant/changing-a-custody-order/?location=alaska</w:t>
-            </w:r>
-          </w:p>
-        </w:tc>
-      </w:tr>
-      <w:tr>
-        <w:trPr>
-          <w:cantSplit/>
-          <w:jc w:val="center"/>
-        </w:trPr>
-        <w:tc>
-          <w:tcPr>
-            <w:tcW w:w="2628" w:type="dxa"/>
-            <w:tcMar>
-              <w:top w:w="360" w:type="dxa"/>
-              <w:left w:w="115" w:type="dxa"/>
-              <w:right w:w="115" w:type="dxa"/>
-            </w:tcMar>
-          </w:tcPr>
-          <w:p>
-            <w:pPr>
-              <w:pStyle w:val="Heading2"/>
-              <w:outlineLvl w:val="1"/>
-            </w:pPr>
-            <w:r>
               <w:t xml:space="preserve">Step </w:t>
             </w:r>
-            <w:r>
-              <w:fldChar w:fldCharType="begin"/>
-            </w:r>
-            <w:r>
-              <w:instrText xml:space="preserve"> SEQ stepList  \* MERGEFORMAT  \* MERGEFORMAT </w:instrText>
-            </w:r>
-            <w:r>
-              <w:fldChar w:fldCharType="separate"/>
-            </w:r>
-            <w:r>
-              <w:rPr>
-                <w:noProof/>
-              </w:rPr>
-              <w:t>2</w:t>
-            </w:r>
-            <w:r>
-              <w:rPr>
-                <w:noProof/>
-              </w:rPr>
-              <w:fldChar w:fldCharType="end"/>
-            </w:r>
+            <w:fldSimple w:instr=" SEQ stepList  \* MERGEFORMAT  \* MERGEFORMAT ">
+              <w:r>
+                <w:rPr>
+                  <w:noProof/>
+                </w:rPr>
+                <w:t>2</w:t>
+              </w:r>
+            </w:fldSimple>
             <w:r>
               <w:t xml:space="preserve">: </w:t>
             </w:r>
@@ -1522,27 +1465,14 @@
             <w:r>
               <w:t xml:space="preserve">Step </w:t>
             </w:r>
-            <w:r>
-              <w:fldChar w:fldCharType="begin"/>
-            </w:r>
-            <w:r>
-              <w:instrText xml:space="preserve"> SEQ stepList \* MERGEFORMAT </w:instrText>
-            </w:r>
-            <w:r>
-              <w:fldChar w:fldCharType="separate"/>
-            </w:r>
-            <w:r>
-              <w:rPr>
-                <w:noProof/>
-              </w:rPr>
-              <w:t>3</w:t>
-            </w:r>
-            <w:r>
-              <w:rPr>
-                <w:noProof/>
-              </w:rPr>
-              <w:fldChar w:fldCharType="end"/>
-            </w:r>
+            <w:fldSimple w:instr=" SEQ stepList \* MERGEFORMAT ">
+              <w:r>
+                <w:rPr>
+                  <w:noProof/>
+                </w:rPr>
+                <w:t>3</w:t>
+              </w:r>
+            </w:fldSimple>
             <w:r>
               <w:rPr>
                 <w:noProof/>
@@ -1949,27 +1879,14 @@
             <w:r>
               <w:t xml:space="preserve">Step </w:t>
             </w:r>
-            <w:r>
-              <w:fldChar w:fldCharType="begin"/>
-            </w:r>
-            <w:r>
-              <w:instrText xml:space="preserve"> SEQ stepList  \* MERGEFORMAT  \* MERGEFORMAT </w:instrText>
-            </w:r>
-            <w:r>
-              <w:fldChar w:fldCharType="separate"/>
-            </w:r>
-            <w:r>
-              <w:rPr>
-                <w:noProof/>
-              </w:rPr>
-              <w:t>4</w:t>
-            </w:r>
-            <w:r>
-              <w:rPr>
-                <w:noProof/>
-              </w:rPr>
-              <w:fldChar w:fldCharType="end"/>
-            </w:r>
+            <w:fldSimple w:instr=" SEQ stepList  \* MERGEFORMAT  \* MERGEFORMAT ">
+              <w:r>
+                <w:rPr>
+                  <w:noProof/>
+                </w:rPr>
+                <w:t>4</w:t>
+              </w:r>
+            </w:fldSimple>
             <w:r>
               <w:t>: Find out who issued your</w:t>
             </w:r>
@@ -2004,7 +1921,15 @@
           </w:tcPr>
           <w:p>
             <w:pPr>
-              <w:ind w:left="-36"/>
+              <w:pStyle w:val="Heading3"/>
+            </w:pPr>
+            <w:r>
+              <w:t>Contact CSSD</w:t>
+            </w:r>
+          </w:p>
+          <w:p>
+            <w:pPr>
+              <w:pStyle w:val="BodyText"/>
             </w:pPr>
             <w:hyperlink r:id="rId25" w:history="1">
               <w:r>
@@ -2061,11 +1986,20 @@
               <w:t xml:space="preserve"> %}If they did, they can give you information about enforcing it.{% endif %}</w:t>
             </w:r>
             <w:r>
+              <w:t xml:space="preserve"> </w:t>
+            </w:r>
+          </w:p>
+          <w:p>
+            <w:pPr>
+              <w:pStyle w:val="ListParagraph"/>
+              <w:ind w:left="411"/>
+            </w:pPr>
+            <w:r>
+              <w:t>Customer Service Call Center:</w:t>
+            </w:r>
+            <w:r>
               <w:br/>
-            </w:r>
-            <w:r>
-              <w:br/>
-              <w:t>Customer Service Call Center:</w:t>
+              <w:t>Monday – Thursday, 9:30 am - 4:00 pm</w:t>
             </w:r>
           </w:p>
           <w:p>
@@ -2078,102 +2012,135 @@
               <w:ind w:left="855"/>
             </w:pPr>
             <w:r>
-              <w:t>Monday – Thursday, 9:30 am - 4:00 pm</w:t>
+              <w:rPr>
+                <w:rFonts w:ascii="Segoe UI Symbol" w:hAnsi="Segoe UI Symbol" w:cs="Segoe UI Symbol"/>
+              </w:rPr>
+              <w:t>✆</w:t>
+            </w:r>
+            <w:r>
+              <w:t xml:space="preserve"> Phone: (907) 269-6900, </w:t>
             </w:r>
           </w:p>
           <w:p>
             <w:pPr>
               <w:pStyle w:val="ListParagraph"/>
               <w:numPr>
-                <w:ilvl w:val="2"/>
+                <w:ilvl w:val="1"/>
                 <w:numId w:val="3"/>
               </w:numPr>
-              <w:ind w:left="1215"/>
-            </w:pPr>
-            <w:r>
-              <w:rPr>
-                <w:rFonts w:ascii="Segoe UI Symbol" w:hAnsi="Segoe UI Symbol" w:cs="Segoe UI Symbol"/>
-              </w:rPr>
-              <w:t>✆</w:t>
-            </w:r>
-            <w:r>
-              <w:t xml:space="preserve"> Phone: (907) 269-6900, </w:t>
+              <w:ind w:left="855"/>
+            </w:pPr>
+            <w:r>
+              <w:t>Toll Free (In-state): 800-478-3300</w:t>
             </w:r>
           </w:p>
           <w:p>
             <w:pPr>
               <w:pStyle w:val="ListParagraph"/>
-              <w:numPr>
-                <w:ilvl w:val="2"/>
-                <w:numId w:val="3"/>
-              </w:numPr>
-              <w:ind w:left="1215"/>
-            </w:pPr>
-            <w:r>
-              <w:t>Toll Free (In-state): 800-478-3300</w:t>
+              <w:ind w:left="411"/>
+            </w:pPr>
+            <w:r>
+              <w:rPr>
+                <w:rFonts w:ascii="Segoe UI Emoji" w:hAnsi="Segoe UI Emoji" w:cs="Segoe UI Emoji"/>
+              </w:rPr>
+              <w:t>⌨</w:t>
+            </w:r>
+            <w:r>
+              <w:t xml:space="preserve"> Fax: (907) 787-3220</w:t>
             </w:r>
           </w:p>
           <w:p>
             <w:pPr>
               <w:pStyle w:val="ListParagraph"/>
-            </w:pPr>
-            <w:r>
-              <w:rPr>
-                <w:rFonts w:ascii="Segoe UI Emoji" w:hAnsi="Segoe UI Emoji" w:cs="Segoe UI Emoji"/>
-              </w:rPr>
-              <w:t>⌨</w:t>
-            </w:r>
-            <w:r>
-              <w:t xml:space="preserve"> Fax: (907) 787-3220</w:t>
+              <w:ind w:left="411"/>
+            </w:pPr>
+            <w:r>
+              <w:t>Email: dor.cssd.customerservice.anchorage@alaska.gov</w:t>
+            </w:r>
+          </w:p>
+          <w:p>
+            <w:pPr>
+              <w:pStyle w:val="BodyText"/>
+            </w:pPr>
+            <w:r>
+              <w:t>If CSSD issued your order, see:</w:t>
+            </w:r>
+          </w:p>
+          <w:p>
+            <w:pPr>
+              <w:pStyle w:val="BodyText"/>
+            </w:pPr>
+            <w:r>
+              <w:t>{%p if user_need == 'change AK order' %}</w:t>
             </w:r>
           </w:p>
           <w:p>
             <w:pPr>
               <w:pStyle w:val="ListParagraph"/>
-            </w:pPr>
-            <w:r>
-              <w:t>Email: dor.cssd.customerservice.anchorage@alaska.gov</w:t>
-            </w:r>
-          </w:p>
-          <w:p>
-            <w:pPr>
-              <w:pStyle w:val="BodyText"/>
-            </w:pPr>
-            <w:r>
-              <w:t>If CSSD issued your order, see:</w:t>
-            </w:r>
-          </w:p>
-          <w:p>
-            <w:pPr>
-              <w:pStyle w:val="BodyText"/>
-            </w:pPr>
-            <w:r>
-              <w:t>{%p if user_need == 'change AK order' %}</w:t>
-            </w:r>
+              <w:ind w:left="405"/>
+            </w:pPr>
+            <w:hyperlink r:id="rId26" w:history="1">
+              <w:r>
+                <w:rPr>
+                  <w:rStyle w:val="Hyperlink"/>
+                </w:rPr>
+                <w:t>Modification FAQs</w:t>
+              </w:r>
+            </w:hyperlink>
           </w:p>
           <w:p>
             <w:pPr>
               <w:pStyle w:val="ListParagraph"/>
-            </w:pPr>
-            <w:hyperlink r:id="rId26" w:history="1">
-              <w:r>
-                <w:rPr>
-                  <w:rStyle w:val="Hyperlink"/>
-                </w:rPr>
-                <w:t>Modification FAQs</w:t>
+              <w:ind w:left="405"/>
+            </w:pPr>
+            <w:hyperlink r:id="rId27" w:history="1">
+              <w:r>
+                <w:rPr>
+                  <w:rStyle w:val="Hyperlink"/>
+                </w:rPr>
+                <w:t>Modification Guidebook Brochure</w:t>
               </w:r>
             </w:hyperlink>
           </w:p>
           <w:p>
             <w:pPr>
+              <w:pStyle w:val="BodyText"/>
+            </w:pPr>
+            <w:r>
+              <w:t>{%</w:t>
+            </w:r>
+            <w:r>
+              <w:t>p</w:t>
+            </w:r>
+            <w:r>
+              <w:t xml:space="preserve"> </w:t>
+            </w:r>
+            <w:proofErr w:type="gramStart"/>
+            <w:r>
+              <w:t>el</w:t>
+            </w:r>
+            <w:r>
+              <w:t xml:space="preserve">if </w:t>
+            </w:r>
+            <w:r>
+              <w:t xml:space="preserve"> user</w:t>
+            </w:r>
+            <w:proofErr w:type="gramEnd"/>
+            <w:r>
+              <w:t>_need == 'enforce AK order' %}</w:t>
+            </w:r>
+          </w:p>
+          <w:p>
+            <w:pPr>
               <w:pStyle w:val="ListParagraph"/>
-            </w:pPr>
-            <w:hyperlink r:id="rId27" w:history="1">
-              <w:r>
-                <w:rPr>
-                  <w:rStyle w:val="Hyperlink"/>
-                </w:rPr>
-                <w:t>Modification Guidebook Brochure</w:t>
+              <w:ind w:left="405"/>
+            </w:pPr>
+            <w:hyperlink r:id="rId28" w:history="1">
+              <w:r>
+                <w:rPr>
+                  <w:rStyle w:val="Hyperlink"/>
+                </w:rPr>
+                <w:t>Child Support Enforcement FAQ</w:t>
               </w:r>
             </w:hyperlink>
           </w:p>
@@ -2188,62 +2155,36 @@
               <w:t>p</w:t>
             </w:r>
             <w:r>
-              <w:t xml:space="preserve"> </w:t>
-            </w:r>
-            <w:proofErr w:type="gramStart"/>
-            <w:r>
-              <w:t>el</w:t>
-            </w:r>
-            <w:r>
-              <w:t xml:space="preserve">if </w:t>
-            </w:r>
-            <w:r>
-              <w:t xml:space="preserve"> user</w:t>
-            </w:r>
-            <w:proofErr w:type="gramEnd"/>
-            <w:r>
-              <w:t>_need == 'enforce AK order' %}</w:t>
+              <w:t xml:space="preserve"> endif %}</w:t>
             </w:r>
           </w:p>
           <w:p>
             <w:pPr>
               <w:pStyle w:val="ListParagraph"/>
-            </w:pPr>
-            <w:hyperlink r:id="rId28" w:history="1">
-              <w:r>
-                <w:rPr>
-                  <w:rStyle w:val="Hyperlink"/>
-                </w:rPr>
-                <w:t>Child Support Enforcement FAQ</w:t>
+              <w:ind w:left="405"/>
+            </w:pPr>
+            <w:hyperlink r:id="rId29" w:history="1">
+              <w:r>
+                <w:rPr>
+                  <w:rStyle w:val="Hyperlink"/>
+                </w:rPr>
+                <w:t>Home</w:t>
+              </w:r>
+              <w:r>
+                <w:rPr>
+                  <w:rStyle w:val="Hyperlink"/>
+                </w:rPr>
+                <w:t xml:space="preserve"> page</w:t>
               </w:r>
             </w:hyperlink>
           </w:p>
           <w:p>
             <w:pPr>
-              <w:pStyle w:val="BodyText"/>
-            </w:pPr>
-            <w:r>
-              <w:t>{%</w:t>
-            </w:r>
-            <w:r>
-              <w:t>p</w:t>
-            </w:r>
-            <w:r>
-              <w:t xml:space="preserve"> endif %}</w:t>
-            </w:r>
-          </w:p>
-          <w:p>
-            <w:pPr>
-              <w:pStyle w:val="ListParagraph"/>
-            </w:pPr>
-            <w:hyperlink r:id="rId29" w:history="1">
-              <w:r>
-                <w:rPr>
-                  <w:rStyle w:val="Hyperlink"/>
-                </w:rPr>
-                <w:t>Home page</w:t>
-              </w:r>
-            </w:hyperlink>
+              <w:pStyle w:val="Heading3"/>
+            </w:pPr>
+            <w:r>
+              <w:t>Contact the court</w:t>
+            </w:r>
           </w:p>
           <w:p>
             <w:pPr>
@@ -2903,27 +2844,14 @@
             <w:r>
               <w:t xml:space="preserve">Step </w:t>
             </w:r>
-            <w:r>
-              <w:fldChar w:fldCharType="begin"/>
-            </w:r>
-            <w:r>
-              <w:instrText xml:space="preserve"> SEQ stepList \* MERGEFORMAT </w:instrText>
-            </w:r>
-            <w:r>
-              <w:fldChar w:fldCharType="separate"/>
-            </w:r>
-            <w:r>
-              <w:rPr>
-                <w:noProof/>
-              </w:rPr>
-              <w:t>5</w:t>
-            </w:r>
-            <w:r>
-              <w:rPr>
-                <w:noProof/>
-              </w:rPr>
-              <w:fldChar w:fldCharType="end"/>
-            </w:r>
+            <w:fldSimple w:instr=" SEQ stepList \* MERGEFORMAT ">
+              <w:r>
+                <w:rPr>
+                  <w:noProof/>
+                </w:rPr>
+                <w:t>5</w:t>
+              </w:r>
+            </w:fldSimple>
             <w:r>
               <w:t xml:space="preserve">: </w:t>
             </w:r>
@@ -2971,6 +2899,7 @@
           <w:p>
             <w:pPr>
               <w:pStyle w:val="ListParagraph"/>
+              <w:ind w:left="405"/>
             </w:pPr>
             <w:r>
               <w:t>The cost of your child</w:t>
@@ -2985,6 +2914,7 @@
           <w:p>
             <w:pPr>
               <w:pStyle w:val="ListParagraph"/>
+              <w:ind w:left="405"/>
             </w:pPr>
             <w:r>
               <w:t>Your income or the other parent</w:t>
@@ -3005,6 +2935,7 @@
           <w:p>
             <w:pPr>
               <w:pStyle w:val="ListParagraph"/>
+              <w:ind w:left="405"/>
             </w:pPr>
             <w:r>
               <w:t>Your children</w:t>
@@ -3028,6 +2959,21 @@
                 <w:t>Contact CSSD</w:t>
               </w:r>
             </w:hyperlink>
+          </w:p>
+          <w:p>
+            <w:pPr>
+              <w:pStyle w:val="ListParagraph"/>
+              <w:ind w:left="411"/>
+            </w:pPr>
+            <w:r>
+              <w:t>Customer Service Call Center:</w:t>
+            </w:r>
+            <w:r>
+              <w:br/>
+            </w:r>
+            <w:r>
+              <w:t>Monday – Thursday, 9:30 am - 4:00 pm</w:t>
+            </w:r>
           </w:p>
           <w:p>
             <w:pPr>
@@ -3039,13 +2985,13 @@
               <w:ind w:left="855"/>
             </w:pPr>
             <w:r>
-              <w:t>Customer Service Call Center:</w:t>
-            </w:r>
-            <w:r>
-              <w:br/>
-            </w:r>
-            <w:r>
-              <w:t>Monday – Thursday, 9:30 am - 4:00 pm</w:t>
+              <w:rPr>
+                <w:rFonts w:ascii="Segoe UI Symbol" w:hAnsi="Segoe UI Symbol" w:cs="Segoe UI Symbol"/>
+              </w:rPr>
+              <w:t>✆</w:t>
+            </w:r>
+            <w:r>
+              <w:t xml:space="preserve"> Phone: (907) 269-6900, </w:t>
             </w:r>
           </w:p>
           <w:p>
@@ -3058,45 +3004,28 @@
               <w:ind w:left="855"/>
             </w:pPr>
             <w:r>
-              <w:rPr>
-                <w:rFonts w:ascii="Segoe UI Symbol" w:hAnsi="Segoe UI Symbol" w:cs="Segoe UI Symbol"/>
-              </w:rPr>
-              <w:t>✆</w:t>
-            </w:r>
-            <w:r>
-              <w:t xml:space="preserve"> Phone: (907) 269-6900, </w:t>
+              <w:t>Toll Free (In-state): 800-478-3300</w:t>
             </w:r>
           </w:p>
           <w:p>
             <w:pPr>
               <w:pStyle w:val="ListParagraph"/>
-              <w:numPr>
-                <w:ilvl w:val="1"/>
-                <w:numId w:val="3"/>
-              </w:numPr>
-              <w:ind w:left="855"/>
-            </w:pPr>
-            <w:r>
-              <w:t>Toll Free (In-state): 800-478-3300</w:t>
+              <w:ind w:left="411"/>
+            </w:pPr>
+            <w:r>
+              <w:rPr>
+                <w:rFonts w:ascii="Segoe UI Emoji" w:hAnsi="Segoe UI Emoji" w:cs="Segoe UI Emoji"/>
+              </w:rPr>
+              <w:t>⌨</w:t>
+            </w:r>
+            <w:r>
+              <w:t xml:space="preserve"> Fax: (907) 787-3220</w:t>
             </w:r>
           </w:p>
           <w:p>
             <w:pPr>
               <w:pStyle w:val="ListParagraph"/>
-            </w:pPr>
-            <w:r>
-              <w:rPr>
-                <w:rFonts w:ascii="Segoe UI Emoji" w:hAnsi="Segoe UI Emoji" w:cs="Segoe UI Emoji"/>
-              </w:rPr>
-              <w:t>⌨</w:t>
-            </w:r>
-            <w:r>
-              <w:t xml:space="preserve"> Fax: (907) 787-3220</w:t>
-            </w:r>
-          </w:p>
-          <w:p>
-            <w:pPr>
-              <w:pStyle w:val="ListParagraph"/>
+              <w:ind w:left="411"/>
             </w:pPr>
             <w:r>
               <w:t>Email: dor.cssd.customerservice.anchorage@alaska.gov</w:t>
@@ -3413,27 +3342,14 @@
             <w:r>
               <w:t xml:space="preserve">Step </w:t>
             </w:r>
-            <w:r>
-              <w:fldChar w:fldCharType="begin"/>
-            </w:r>
-            <w:r>
-              <w:instrText xml:space="preserve"> SEQ stepList \* MERGEFORMAT </w:instrText>
-            </w:r>
-            <w:r>
-              <w:fldChar w:fldCharType="separate"/>
-            </w:r>
-            <w:r>
-              <w:rPr>
-                <w:noProof/>
-              </w:rPr>
-              <w:t>6</w:t>
-            </w:r>
-            <w:r>
-              <w:rPr>
-                <w:noProof/>
-              </w:rPr>
-              <w:fldChar w:fldCharType="end"/>
-            </w:r>
+            <w:fldSimple w:instr=" SEQ stepList \* MERGEFORMAT ">
+              <w:r>
+                <w:rPr>
+                  <w:noProof/>
+                </w:rPr>
+                <w:t>6</w:t>
+              </w:r>
+            </w:fldSimple>
             <w:r>
               <w:rPr>
                 <w:noProof/>
@@ -4981,27 +4897,14 @@
             <w:r>
               <w:t xml:space="preserve">Step </w:t>
             </w:r>
-            <w:r>
-              <w:fldChar w:fldCharType="begin"/>
-            </w:r>
-            <w:r>
-              <w:instrText xml:space="preserve"> SEQ stepList \* MERGEFORMAT </w:instrText>
-            </w:r>
-            <w:r>
-              <w:fldChar w:fldCharType="separate"/>
-            </w:r>
-            <w:r>
-              <w:rPr>
-                <w:noProof/>
-              </w:rPr>
-              <w:t>7</w:t>
-            </w:r>
-            <w:r>
-              <w:rPr>
-                <w:noProof/>
-              </w:rPr>
-              <w:fldChar w:fldCharType="end"/>
-            </w:r>
+            <w:fldSimple w:instr=" SEQ stepList \* MERGEFORMAT ">
+              <w:r>
+                <w:rPr>
+                  <w:noProof/>
+                </w:rPr>
+                <w:t>7</w:t>
+              </w:r>
+            </w:fldSimple>
             <w:r>
               <w:t xml:space="preserve">: </w:t>
             </w:r>
@@ -6104,27 +6007,14 @@
             <w:r>
               <w:t xml:space="preserve">Step </w:t>
             </w:r>
-            <w:r>
-              <w:fldChar w:fldCharType="begin"/>
-            </w:r>
-            <w:r>
-              <w:instrText xml:space="preserve"> SEQ stepList \* MERGEFORMAT </w:instrText>
-            </w:r>
-            <w:r>
-              <w:fldChar w:fldCharType="separate"/>
-            </w:r>
-            <w:r>
-              <w:rPr>
-                <w:noProof/>
-              </w:rPr>
-              <w:t>9</w:t>
-            </w:r>
-            <w:r>
-              <w:rPr>
-                <w:noProof/>
-              </w:rPr>
-              <w:fldChar w:fldCharType="end"/>
-            </w:r>
+            <w:fldSimple w:instr=" SEQ stepList \* MERGEFORMAT ">
+              <w:r>
+                <w:rPr>
+                  <w:noProof/>
+                </w:rPr>
+                <w:t>9</w:t>
+              </w:r>
+            </w:fldSimple>
             <w:r>
               <w:rPr>
                 <w:noProof/>
@@ -6678,27 +6568,14 @@
               <w:lastRenderedPageBreak/>
               <w:t xml:space="preserve">Step </w:t>
             </w:r>
-            <w:r>
-              <w:fldChar w:fldCharType="begin"/>
-            </w:r>
-            <w:r>
-              <w:instrText xml:space="preserve"> SEQ stepList \* MERGEFORMAT </w:instrText>
-            </w:r>
-            <w:r>
-              <w:fldChar w:fldCharType="separate"/>
-            </w:r>
-            <w:r>
-              <w:rPr>
-                <w:noProof/>
-              </w:rPr>
-              <w:t>10</w:t>
-            </w:r>
-            <w:r>
-              <w:rPr>
-                <w:noProof/>
-              </w:rPr>
-              <w:fldChar w:fldCharType="end"/>
-            </w:r>
+            <w:fldSimple w:instr=" SEQ stepList \* MERGEFORMAT ">
+              <w:r>
+                <w:rPr>
+                  <w:noProof/>
+                </w:rPr>
+                <w:t>10</w:t>
+              </w:r>
+            </w:fldSimple>
             <w:r>
               <w:rPr>
                 <w:noProof/>
@@ -7744,27 +7621,14 @@
               <w:lastRenderedPageBreak/>
               <w:t xml:space="preserve">Step </w:t>
             </w:r>
-            <w:r>
-              <w:fldChar w:fldCharType="begin"/>
-            </w:r>
-            <w:r>
-              <w:instrText xml:space="preserve"> SEQ stepList \* MERGEFORMAT </w:instrText>
-            </w:r>
-            <w:r>
-              <w:fldChar w:fldCharType="separate"/>
-            </w:r>
-            <w:r>
-              <w:rPr>
-                <w:noProof/>
-              </w:rPr>
-              <w:t>12</w:t>
-            </w:r>
-            <w:r>
-              <w:rPr>
-                <w:noProof/>
-              </w:rPr>
-              <w:fldChar w:fldCharType="end"/>
-            </w:r>
+            <w:fldSimple w:instr=" SEQ stepList \* MERGEFORMAT ">
+              <w:r>
+                <w:rPr>
+                  <w:noProof/>
+                </w:rPr>
+                <w:t>12</w:t>
+              </w:r>
+            </w:fldSimple>
             <w:r>
               <w:t xml:space="preserve">: </w:t>
             </w:r>
@@ -8160,8 +8024,6 @@
             <w:proofErr w:type="spellEnd"/>
           </w:p>
         </w:tc>
-        <w:bookmarkStart w:id="25" w:name="_GoBack"/>
-        <w:bookmarkEnd w:id="25"/>
       </w:tr>
       <w:tr>
         <w:trPr>
@@ -8489,7 +8351,7 @@
               <w:lastRenderedPageBreak/>
               <w:t xml:space="preserve">Step </w:t>
             </w:r>
-            <w:bookmarkStart w:id="26" w:name="Figure1"/>
+            <w:bookmarkStart w:id="25" w:name="Figure1"/>
             <w:r>
               <w:fldChar w:fldCharType="begin"/>
             </w:r>
@@ -8511,7 +8373,7 @@
               </w:rPr>
               <w:fldChar w:fldCharType="end"/>
             </w:r>
-            <w:bookmarkEnd w:id="26"/>
+            <w:bookmarkEnd w:id="25"/>
             <w:r>
               <w:t xml:space="preserve">: </w:t>
             </w:r>
@@ -8811,27 +8673,14 @@
             <w:r>
               <w:t xml:space="preserve">Step </w:t>
             </w:r>
-            <w:r>
-              <w:fldChar w:fldCharType="begin"/>
-            </w:r>
-            <w:r>
-              <w:instrText xml:space="preserve"> SEQ stepList \* MERGEFORMAT </w:instrText>
-            </w:r>
-            <w:r>
-              <w:fldChar w:fldCharType="separate"/>
-            </w:r>
-            <w:r>
-              <w:rPr>
-                <w:noProof/>
-              </w:rPr>
-              <w:t>14</w:t>
-            </w:r>
-            <w:r>
-              <w:rPr>
-                <w:noProof/>
-              </w:rPr>
-              <w:fldChar w:fldCharType="end"/>
-            </w:r>
+            <w:fldSimple w:instr=" SEQ stepList \* MERGEFORMAT ">
+              <w:r>
+                <w:rPr>
+                  <w:noProof/>
+                </w:rPr>
+                <w:t>14</w:t>
+              </w:r>
+            </w:fldSimple>
             <w:r>
               <w:t>: Decide if you want to file an appeal</w:t>
             </w:r>
@@ -8856,7 +8705,7 @@
             <w:r>
               <w:t>The civil appeals process is complicated, long and expensive. The process can take over two years</w:t>
             </w:r>
-            <w:bookmarkStart w:id="27" w:name="_Hlk123126165"/>
+            <w:bookmarkStart w:id="26" w:name="_Hlk123126165"/>
             <w:r>
               <w:t xml:space="preserve">. </w:t>
             </w:r>
@@ -8914,7 +8763,7 @@
             <w:r>
               <w:t>.</w:t>
             </w:r>
-            <w:bookmarkEnd w:id="27"/>
+            <w:bookmarkEnd w:id="26"/>
           </w:p>
           <w:p>
             <w:pPr>
@@ -9117,27 +8966,14 @@
             <w:r>
               <w:t xml:space="preserve">Step </w:t>
             </w:r>
-            <w:r>
-              <w:fldChar w:fldCharType="begin"/>
-            </w:r>
-            <w:r>
-              <w:instrText xml:space="preserve"> SEQ stepList \* MERGEFORMAT </w:instrText>
-            </w:r>
-            <w:r>
-              <w:fldChar w:fldCharType="separate"/>
-            </w:r>
-            <w:r>
-              <w:rPr>
-                <w:noProof/>
-              </w:rPr>
-              <w:t>15</w:t>
-            </w:r>
-            <w:r>
-              <w:rPr>
-                <w:noProof/>
-              </w:rPr>
-              <w:fldChar w:fldCharType="end"/>
-            </w:r>
+            <w:fldSimple w:instr=" SEQ stepList \* MERGEFORMAT ">
+              <w:r>
+                <w:rPr>
+                  <w:noProof/>
+                </w:rPr>
+                <w:t>15</w:t>
+              </w:r>
+            </w:fldSimple>
             <w:r>
               <w:t xml:space="preserve">: </w:t>
             </w:r>
@@ -9191,9 +9027,14 @@
           <w:p>
             <w:pPr>
               <w:pStyle w:val="ListParagraph"/>
+              <w:ind w:left="411"/>
             </w:pPr>
             <w:r>
               <w:t>Customer Service Call Center:</w:t>
+            </w:r>
+            <w:r>
+              <w:br/>
+              <w:t>Monday – Thursday, 9:30 am - 4:00 pm</w:t>
             </w:r>
           </w:p>
           <w:p>
@@ -9206,76 +9047,51 @@
               <w:ind w:left="855"/>
             </w:pPr>
             <w:r>
-              <w:t>Monday – Thursday, 9:30 am - 4:00 pm</w:t>
+              <w:rPr>
+                <w:rFonts w:ascii="Segoe UI Symbol" w:hAnsi="Segoe UI Symbol" w:cs="Segoe UI Symbol"/>
+              </w:rPr>
+              <w:t>✆</w:t>
+            </w:r>
+            <w:r>
+              <w:t xml:space="preserve"> Phone: (907) 269-6900, </w:t>
             </w:r>
           </w:p>
           <w:p>
             <w:pPr>
               <w:pStyle w:val="ListParagraph"/>
               <w:numPr>
-                <w:ilvl w:val="2"/>
+                <w:ilvl w:val="1"/>
                 <w:numId w:val="3"/>
               </w:numPr>
-              <w:ind w:left="1215"/>
-            </w:pPr>
-            <w:r>
-              <w:rPr>
-                <w:rFonts w:ascii="Segoe UI Symbol" w:hAnsi="Segoe UI Symbol" w:cs="Segoe UI Symbol"/>
-              </w:rPr>
-              <w:t>✆</w:t>
-            </w:r>
-            <w:r>
-              <w:t xml:space="preserve"> Phone: (907) 269-6900, </w:t>
+              <w:ind w:left="855"/>
+            </w:pPr>
+            <w:r>
+              <w:t>Toll Free (In-state): 800-478-3300</w:t>
             </w:r>
           </w:p>
           <w:p>
             <w:pPr>
               <w:pStyle w:val="ListParagraph"/>
-              <w:numPr>
-                <w:ilvl w:val="2"/>
-                <w:numId w:val="3"/>
-              </w:numPr>
-              <w:ind w:left="1215"/>
-            </w:pPr>
-            <w:r>
-              <w:t>Toll Free (In-state): 800-478-3300</w:t>
+              <w:ind w:left="411"/>
+            </w:pPr>
+            <w:r>
+              <w:rPr>
+                <w:rFonts w:ascii="Segoe UI Emoji" w:hAnsi="Segoe UI Emoji" w:cs="Segoe UI Emoji"/>
+              </w:rPr>
+              <w:t>⌨</w:t>
+            </w:r>
+            <w:r>
+              <w:t xml:space="preserve"> Fax: (907) 787-3220</w:t>
             </w:r>
           </w:p>
           <w:p>
             <w:pPr>
               <w:pStyle w:val="ListParagraph"/>
-            </w:pPr>
-            <w:r>
-              <w:rPr>
-                <w:rFonts w:ascii="Segoe UI Emoji" w:hAnsi="Segoe UI Emoji" w:cs="Segoe UI Emoji"/>
-              </w:rPr>
-              <w:t>⌨</w:t>
-            </w:r>
-            <w:r>
-              <w:t xml:space="preserve"> Fax: (907) 787-3220</w:t>
-            </w:r>
-          </w:p>
-          <w:p>
-            <w:pPr>
-              <w:pStyle w:val="ListParagraph"/>
-            </w:pPr>
-            <w:r>
-              <w:rPr>
-                <w:rFonts w:ascii="Segoe UI Emoji" w:hAnsi="Segoe UI Emoji" w:cs="Segoe UI Emoji"/>
-              </w:rPr>
-              <w:t>Email</w:t>
-            </w:r>
-            <w:r>
-              <w:t xml:space="preserve">: </w:t>
-            </w:r>
-            <w:hyperlink r:id="rId105" w:history="1">
-              <w:r>
-                <w:rPr>
-                  <w:rStyle w:val="Hyperlink"/>
-                </w:rPr>
-                <w:t>dor.cssd.customerservice.anchorage@alaska.gov</w:t>
-              </w:r>
-            </w:hyperlink>
+              <w:ind w:left="411"/>
+            </w:pPr>
+            <w:r>
+              <w:t>Email: dor.cssd.customerservice.anchorage@alaska.gov</w:t>
+            </w:r>
           </w:p>
           <w:p>
             <w:pPr>
@@ -9289,27 +9105,28 @@
           <w:p>
             <w:pPr>
               <w:pStyle w:val="ListParagraph"/>
-            </w:pPr>
+              <w:ind w:left="405"/>
+            </w:pPr>
+            <w:hyperlink r:id="rId105" w:history="1">
+              <w:r>
+                <w:rPr>
+                  <w:rStyle w:val="Hyperlink"/>
+                </w:rPr>
+                <w:t>Contact Information for State Child Support Agencies</w:t>
+              </w:r>
+            </w:hyperlink>
+            <w:r>
+              <w:t>.</w:t>
+            </w:r>
+          </w:p>
+          <w:p>
+            <w:pPr>
+              <w:pStyle w:val="BodyText"/>
+            </w:pPr>
+            <w:r>
+              <w:t xml:space="preserve"> If you still need more help, you may want to </w:t>
+            </w:r>
             <w:hyperlink r:id="rId106" w:history="1">
-              <w:r>
-                <w:rPr>
-                  <w:rStyle w:val="Hyperlink"/>
-                </w:rPr>
-                <w:t>Contact Information for State Child Support Agencies</w:t>
-              </w:r>
-            </w:hyperlink>
-            <w:r>
-              <w:t>.</w:t>
-            </w:r>
-          </w:p>
-          <w:p>
-            <w:pPr>
-              <w:pStyle w:val="BodyText"/>
-            </w:pPr>
-            <w:r>
-              <w:t xml:space="preserve"> If you still need more help, you may want to </w:t>
-            </w:r>
-            <w:hyperlink r:id="rId107" w:history="1">
               <w:r>
                 <w:rPr>
                   <w:rStyle w:val="Hyperlink"/>
@@ -9334,19 +9151,46 @@
             <w:pPr>
               <w:pStyle w:val="BodyText"/>
             </w:pPr>
+            <w:hyperlink r:id="rId107" w:history="1">
+              <w:r>
+                <w:rPr>
+                  <w:b/>
+                </w:rPr>
+                <w:t>CSSD – Contact us</w:t>
+              </w:r>
+            </w:hyperlink>
+            <w:r>
+              <w:br/>
+            </w:r>
+            <w:r>
+              <w:t>childsupport.alaska.gov/child-support-services/contact-us</w:t>
+            </w:r>
+          </w:p>
+          <w:p>
+            <w:pPr>
+              <w:pStyle w:val="BodyText"/>
+            </w:pPr>
             <w:hyperlink r:id="rId108" w:history="1">
               <w:r>
                 <w:rPr>
                   <w:b/>
                 </w:rPr>
-                <w:t>CSSD – Contact us</w:t>
+                <w:t>Contact Information for State Child Support Agencies</w:t>
               </w:r>
             </w:hyperlink>
             <w:r>
               <w:br/>
             </w:r>
             <w:r>
-              <w:t>childsupport.alaska.gov/child-support-services/contact-us</w:t>
+              <w:t>acf.hhs.gov/</w:t>
+            </w:r>
+            <w:proofErr w:type="spellStart"/>
+            <w:r>
+              <w:t>css</w:t>
+            </w:r>
+            <w:proofErr w:type="spellEnd"/>
+            <w:r>
+              <w:t>/parents/find-local-child-support-office</w:t>
             </w:r>
           </w:p>
           <w:p>
@@ -9354,33 +9198,6 @@
               <w:pStyle w:val="BodyText"/>
             </w:pPr>
             <w:hyperlink r:id="rId109" w:history="1">
-              <w:r>
-                <w:rPr>
-                  <w:b/>
-                </w:rPr>
-                <w:t>Contact Information for State Child Support Agencies</w:t>
-              </w:r>
-            </w:hyperlink>
-            <w:r>
-              <w:br/>
-            </w:r>
-            <w:r>
-              <w:t>acf.hhs.gov/</w:t>
-            </w:r>
-            <w:proofErr w:type="spellStart"/>
-            <w:r>
-              <w:t>css</w:t>
-            </w:r>
-            <w:proofErr w:type="spellEnd"/>
-            <w:r>
-              <w:t>/parents/find-local-child-support-office</w:t>
-            </w:r>
-          </w:p>
-          <w:p>
-            <w:pPr>
-              <w:pStyle w:val="BodyText"/>
-            </w:pPr>
-            <w:hyperlink r:id="rId110" w:history="1">
               <w:r>
                 <w:rPr>
                   <w:b/>
@@ -9741,7 +9558,7 @@
             <w:r>
               <w:t xml:space="preserve">Step </w:t>
             </w:r>
-            <w:bookmarkStart w:id="28" w:name="Shared"/>
+            <w:bookmarkStart w:id="27" w:name="Shared"/>
             <w:r>
               <w:fldChar w:fldCharType="begin"/>
             </w:r>
@@ -9763,7 +9580,7 @@
               </w:rPr>
               <w:fldChar w:fldCharType="end"/>
             </w:r>
-            <w:bookmarkEnd w:id="28"/>
+            <w:bookmarkEnd w:id="27"/>
             <w:r>
               <w:t>:</w:t>
             </w:r>
@@ -10149,8 +9966,11 @@
           <w:p>
             <w:pPr>
               <w:ind w:left="-36"/>
-            </w:pPr>
-            <w:hyperlink r:id="rId111" w:history="1">
+              <w:rPr>
+                <w:rStyle w:val="Hyperlink"/>
+              </w:rPr>
+            </w:pPr>
+            <w:hyperlink r:id="rId110" w:history="1">
               <w:r>
                 <w:rPr>
                   <w:rStyle w:val="Hyperlink"/>
@@ -10162,9 +9982,14 @@
           <w:p>
             <w:pPr>
               <w:pStyle w:val="ListParagraph"/>
+              <w:ind w:left="411"/>
             </w:pPr>
             <w:r>
               <w:t>Customer Service Call Center:</w:t>
+            </w:r>
+            <w:r>
+              <w:br/>
+              <w:t>Monday – Thursday, 9:30 am - 4:00 pm</w:t>
             </w:r>
           </w:p>
           <w:p>
@@ -10177,125 +10002,115 @@
               <w:ind w:left="855"/>
             </w:pPr>
             <w:r>
-              <w:t>Monday – Thursday, 9:30 am - 4:00 pm</w:t>
+              <w:rPr>
+                <w:rFonts w:ascii="Segoe UI Symbol" w:hAnsi="Segoe UI Symbol" w:cs="Segoe UI Symbol"/>
+              </w:rPr>
+              <w:t>✆</w:t>
+            </w:r>
+            <w:r>
+              <w:t xml:space="preserve"> Phone: (907) 269-6900, </w:t>
             </w:r>
           </w:p>
           <w:p>
             <w:pPr>
               <w:pStyle w:val="ListParagraph"/>
               <w:numPr>
-                <w:ilvl w:val="2"/>
+                <w:ilvl w:val="1"/>
                 <w:numId w:val="3"/>
               </w:numPr>
-              <w:ind w:left="1215"/>
-            </w:pPr>
-            <w:r>
-              <w:rPr>
-                <w:rFonts w:ascii="Segoe UI Symbol" w:hAnsi="Segoe UI Symbol" w:cs="Segoe UI Symbol"/>
-              </w:rPr>
-              <w:t>✆</w:t>
-            </w:r>
-            <w:r>
-              <w:t xml:space="preserve"> Phone: (907) 269-6900, </w:t>
+              <w:ind w:left="855"/>
+            </w:pPr>
+            <w:r>
+              <w:t>Toll Free (In-state): 800-478-3300</w:t>
             </w:r>
           </w:p>
           <w:p>
             <w:pPr>
               <w:pStyle w:val="ListParagraph"/>
-              <w:numPr>
-                <w:ilvl w:val="2"/>
-                <w:numId w:val="3"/>
-              </w:numPr>
-              <w:ind w:left="1215"/>
-            </w:pPr>
-            <w:r>
-              <w:t>Toll Free (In-state): 800-478-3300</w:t>
+              <w:ind w:left="411"/>
+            </w:pPr>
+            <w:r>
+              <w:rPr>
+                <w:rFonts w:ascii="Segoe UI Emoji" w:hAnsi="Segoe UI Emoji" w:cs="Segoe UI Emoji"/>
+              </w:rPr>
+              <w:t>⌨</w:t>
+            </w:r>
+            <w:r>
+              <w:t xml:space="preserve"> Fax: (907) 787-3220</w:t>
             </w:r>
           </w:p>
           <w:p>
             <w:pPr>
               <w:pStyle w:val="ListParagraph"/>
-            </w:pPr>
-            <w:r>
-              <w:rPr>
-                <w:rFonts w:ascii="Segoe UI Emoji" w:hAnsi="Segoe UI Emoji" w:cs="Segoe UI Emoji"/>
-              </w:rPr>
-              <w:t>⌨</w:t>
-            </w:r>
-            <w:r>
-              <w:t xml:space="preserve"> Fax: (907) 787-3220</w:t>
-            </w:r>
-          </w:p>
-          <w:p>
-            <w:pPr>
-              <w:pStyle w:val="ListParagraph"/>
-            </w:pPr>
-            <w:r>
-              <w:lastRenderedPageBreak/>
-              <w:t xml:space="preserve">Email: dor.cssd.customerservice.anchorage@alaska.gov </w:t>
-            </w:r>
-          </w:p>
-          <w:p>
-            <w:pPr>
-              <w:pStyle w:val="BodyText"/>
-            </w:pPr>
+              <w:ind w:left="411"/>
+            </w:pPr>
+            <w:r>
+              <w:t>Email: dor.cssd.customerservice.anchorage@alaska.gov</w:t>
+            </w:r>
+          </w:p>
+          <w:p>
+            <w:pPr>
+              <w:pStyle w:val="BodyText"/>
+            </w:pPr>
+            <w:bookmarkStart w:id="28" w:name="_GoBack"/>
+            <w:bookmarkEnd w:id="28"/>
             <w:r>
               <w:t>Read</w:t>
             </w:r>
             <w:r>
               <w:t xml:space="preserve">: </w:t>
             </w:r>
+            <w:hyperlink r:id="rId111" w:history="1">
+              <w:r>
+                <w:rPr>
+                  <w:rStyle w:val="Hyperlink"/>
+                </w:rPr>
+                <w:t>Child Support Enforcement FAQ</w:t>
+              </w:r>
+            </w:hyperlink>
+          </w:p>
+          <w:p>
+            <w:pPr>
+              <w:pStyle w:val="BodyText"/>
+            </w:pPr>
+            <w:r>
+              <w:t>{%p</w:t>
+            </w:r>
+            <w:r>
+              <w:t xml:space="preserve"> if</w:t>
+            </w:r>
+            <w:r>
+              <w:t xml:space="preserve"> user_need == </w:t>
+            </w:r>
+            <w:r>
+              <w:t>'</w:t>
+            </w:r>
+            <w:r>
+              <w:t>enforce foreign order</w:t>
+            </w:r>
+            <w:r>
+              <w:t>'</w:t>
+            </w:r>
+            <w:r>
+              <w:t xml:space="preserve"> %}</w:t>
+            </w:r>
+          </w:p>
+          <w:p>
+            <w:pPr>
+              <w:pStyle w:val="BodyText"/>
+            </w:pPr>
+            <w:r>
+              <w:t>Contact the child support agency in the state where you got the order.</w:t>
+            </w:r>
+          </w:p>
+          <w:p>
+            <w:pPr>
+              <w:pStyle w:val="BodyText"/>
+            </w:pPr>
+            <w:r>
+              <w:t xml:space="preserve">•  </w:t>
+            </w:r>
             <w:hyperlink r:id="rId112" w:history="1">
-              <w:r>
-                <w:rPr>
-                  <w:rStyle w:val="Hyperlink"/>
-                </w:rPr>
-                <w:t>Child Support Enforcement FAQ</w:t>
-              </w:r>
-            </w:hyperlink>
-          </w:p>
-          <w:p>
-            <w:pPr>
-              <w:pStyle w:val="BodyText"/>
-            </w:pPr>
-            <w:r>
-              <w:t>{%p</w:t>
-            </w:r>
-            <w:r>
-              <w:t xml:space="preserve"> if</w:t>
-            </w:r>
-            <w:r>
-              <w:t xml:space="preserve"> user_need == </w:t>
-            </w:r>
-            <w:r>
-              <w:t>'</w:t>
-            </w:r>
-            <w:r>
-              <w:t>enforce foreign order</w:t>
-            </w:r>
-            <w:r>
-              <w:t>'</w:t>
-            </w:r>
-            <w:r>
-              <w:t xml:space="preserve"> %}</w:t>
-            </w:r>
-          </w:p>
-          <w:p>
-            <w:pPr>
-              <w:pStyle w:val="BodyText"/>
-            </w:pPr>
-            <w:r>
-              <w:t>Contact the child support agency in the state where you got the order.</w:t>
-            </w:r>
-          </w:p>
-          <w:p>
-            <w:pPr>
-              <w:pStyle w:val="BodyText"/>
-            </w:pPr>
-            <w:r>
-              <w:t xml:space="preserve">•  </w:t>
-            </w:r>
-            <w:hyperlink r:id="rId113" w:history="1">
               <w:r>
                 <w:rPr>
                   <w:rStyle w:val="Hyperlink"/>
@@ -10325,7 +10140,7 @@
             <w:pPr>
               <w:pStyle w:val="BodyText"/>
             </w:pPr>
-            <w:hyperlink r:id="rId114" w:history="1">
+            <w:hyperlink r:id="rId113" w:history="1">
               <w:r>
                 <w:rPr>
                   <w:b/>
@@ -10342,29 +10157,29 @@
             <w:pPr>
               <w:pStyle w:val="BodyText"/>
             </w:pPr>
+            <w:hyperlink r:id="rId114" w:history="1">
+              <w:r>
+                <w:rPr>
+                  <w:b/>
+                </w:rPr>
+                <w:t>Child Support Enforcement FAQ</w:t>
+              </w:r>
+            </w:hyperlink>
+            <w:r>
+              <w:rPr>
+                <w:rStyle w:val="Hyperlink"/>
+              </w:rPr>
+              <w:br/>
+            </w:r>
+            <w:r>
+              <w:t>childsupport.alaska.gov/child-support-services/information/faqs/child-support-enforcement-services-faq</w:t>
+            </w:r>
+          </w:p>
+          <w:p>
+            <w:pPr>
+              <w:pStyle w:val="BodyText"/>
+            </w:pPr>
             <w:hyperlink r:id="rId115" w:history="1">
-              <w:r>
-                <w:rPr>
-                  <w:b/>
-                </w:rPr>
-                <w:t>Child Support Enforcement FAQ</w:t>
-              </w:r>
-            </w:hyperlink>
-            <w:r>
-              <w:rPr>
-                <w:rStyle w:val="Hyperlink"/>
-              </w:rPr>
-              <w:br/>
-            </w:r>
-            <w:r>
-              <w:t>childsupport.alaska.gov/child-support-services/information/faqs/child-support-enforcement-services-faq</w:t>
-            </w:r>
-          </w:p>
-          <w:p>
-            <w:pPr>
-              <w:pStyle w:val="BodyText"/>
-            </w:pPr>
-            <w:hyperlink r:id="rId116" w:history="1">
               <w:r>
                 <w:rPr>
                   <w:b/>
@@ -11144,30 +10959,14 @@
               </w:numPr>
               <w:ind w:left="315" w:hanging="270"/>
             </w:pPr>
-            <w:r>
-              <w:fldChar w:fldCharType="begin"/>
-            </w:r>
-            <w:r>
-              <w:instrText xml:space="preserve"> SEQ registerlist \</w:instrText>
-            </w:r>
-            <w:r>
-              <w:instrText xml:space="preserve">r  1 \* MERGEFORMAT </w:instrText>
-            </w:r>
-            <w:r>
-              <w:fldChar w:fldCharType="separate"/>
-            </w:r>
-            <w:r>
-              <w:rPr>
-                <w:noProof/>
-              </w:rPr>
-              <w:t>1</w:t>
-            </w:r>
-            <w:r>
-              <w:rPr>
-                <w:noProof/>
-              </w:rPr>
-              <w:fldChar w:fldCharType="end"/>
-            </w:r>
+            <w:fldSimple w:instr=" SEQ registerlist \r  1 \* MERGEFORMAT ">
+              <w:r>
+                <w:rPr>
+                  <w:noProof/>
+                </w:rPr>
+                <w:t>1</w:t>
+              </w:r>
+            </w:fldSimple>
             <w:r>
               <w:t xml:space="preserve">  </w:t>
             </w:r>
@@ -11226,7 +11025,7 @@
             <w:r>
               <w:t xml:space="preserve">Instructions – Registration of Support Order Issued by Another State, </w:t>
             </w:r>
-            <w:hyperlink r:id="rId120" w:history="1">
+            <w:hyperlink r:id="rId119" w:history="1">
               <w:r>
                 <w:rPr>
                   <w:rStyle w:val="Hyperlink"/>
@@ -11250,7 +11049,7 @@
             <w:r>
               <w:t xml:space="preserve">Petition to Register a Support Order from Another State, </w:t>
             </w:r>
-            <w:hyperlink r:id="rId121" w:history="1">
+            <w:hyperlink r:id="rId120" w:history="1">
               <w:r>
                 <w:rPr>
                   <w:rStyle w:val="Hyperlink"/>
@@ -11274,7 +11073,7 @@
             <w:r>
               <w:t xml:space="preserve">Confidential Information Sheet - Support Order from Another State, </w:t>
             </w:r>
-            <w:hyperlink r:id="rId122" w:history="1">
+            <w:hyperlink r:id="rId121" w:history="1">
               <w:r>
                 <w:rPr>
                   <w:rStyle w:val="Hyperlink"/>
@@ -11304,7 +11103,7 @@
             <w:r>
               <w:t xml:space="preserve">s Support Order, </w:t>
             </w:r>
-            <w:hyperlink r:id="rId123" w:history="1">
+            <w:hyperlink r:id="rId122" w:history="1">
               <w:r>
                 <w:rPr>
                   <w:rStyle w:val="Hyperlink"/>
@@ -11349,7 +11148,7 @@
             <w:r>
               <w:t xml:space="preserve">Request for Hearing About Registered Child Support Order, </w:t>
             </w:r>
-            <w:hyperlink r:id="rId124" w:history="1">
+            <w:hyperlink r:id="rId123" w:history="1">
               <w:r>
                 <w:rPr>
                   <w:rStyle w:val="Hyperlink"/>
@@ -11406,7 +11205,7 @@
             <w:r>
               <w:t xml:space="preserve">Confirmation of Registered Support Order, </w:t>
             </w:r>
-            <w:hyperlink r:id="rId125" w:history="1">
+            <w:hyperlink r:id="rId124" w:history="1">
               <w:r>
                 <w:rPr>
                   <w:rStyle w:val="Hyperlink"/>
@@ -11464,7 +11263,7 @@
               <w:lastRenderedPageBreak/>
               <w:t xml:space="preserve">Case description form, </w:t>
             </w:r>
-            <w:hyperlink r:id="rId126" w:history="1">
+            <w:hyperlink r:id="rId125" w:history="1">
               <w:r>
                 <w:rPr>
                   <w:rStyle w:val="Hyperlink"/>
@@ -11477,27 +11276,14 @@
             <w:pPr>
               <w:ind w:left="45"/>
             </w:pPr>
-            <w:r>
-              <w:fldChar w:fldCharType="begin"/>
-            </w:r>
-            <w:r>
-              <w:instrText xml:space="preserve"> SEQ registerlist \* MERGEFORMAT  \* MERGEFORMAT </w:instrText>
-            </w:r>
-            <w:r>
-              <w:fldChar w:fldCharType="separate"/>
-            </w:r>
-            <w:r>
-              <w:rPr>
-                <w:noProof/>
-              </w:rPr>
-              <w:t>2</w:t>
-            </w:r>
-            <w:r>
-              <w:rPr>
-                <w:noProof/>
-              </w:rPr>
-              <w:fldChar w:fldCharType="end"/>
-            </w:r>
+            <w:fldSimple w:instr=" SEQ registerlist \* MERGEFORMAT  \* MERGEFORMAT ">
+              <w:r>
+                <w:rPr>
+                  <w:noProof/>
+                </w:rPr>
+                <w:t>2</w:t>
+              </w:r>
+            </w:fldSimple>
             <w:r>
               <w:t xml:space="preserve">  </w:t>
             </w:r>
@@ -11675,7 +11461,7 @@
             <w:r>
               <w:t xml:space="preserve">service instructions for the specific process server you want the court to use. Read the </w:t>
             </w:r>
-            <w:hyperlink r:id="rId127" w:history="1">
+            <w:hyperlink r:id="rId126" w:history="1">
               <w:r>
                 <w:rPr>
                   <w:rStyle w:val="Hyperlink"/>
@@ -11862,27 +11648,14 @@
             <w:r>
               <w:t xml:space="preserve">Step </w:t>
             </w:r>
-            <w:r>
-              <w:fldChar w:fldCharType="begin"/>
-            </w:r>
-            <w:r>
-              <w:instrText xml:space="preserve"> SEQ stepList \* MERGEFORMAT </w:instrText>
-            </w:r>
-            <w:r>
-              <w:fldChar w:fldCharType="separate"/>
-            </w:r>
-            <w:r>
-              <w:rPr>
-                <w:noProof/>
-              </w:rPr>
-              <w:t>19</w:t>
-            </w:r>
-            <w:r>
-              <w:rPr>
-                <w:noProof/>
-              </w:rPr>
-              <w:fldChar w:fldCharType="end"/>
-            </w:r>
+            <w:fldSimple w:instr=" SEQ stepList \* MERGEFORMAT ">
+              <w:r>
+                <w:rPr>
+                  <w:noProof/>
+                </w:rPr>
+                <w:t>19</w:t>
+              </w:r>
+            </w:fldSimple>
             <w:r>
               <w:t xml:space="preserve">: </w:t>
             </w:r>
@@ -11984,7 +11757,7 @@
             <w:r>
               <w:t xml:space="preserve"> and ask the court to order the other parent to pay. Attach your written request and any response you got back. The court may hold a </w:t>
             </w:r>
-            <w:hyperlink r:id="rId128" w:anchor="hearing" w:tooltip="A court proceeding at which parties, and perhaps witnesses, come to the court to speak. A hearing is different from a trial in a number of ways, including that it is typically shorter and sometimes less formal than a trial." w:history="1">
+            <w:hyperlink r:id="rId127" w:anchor="hearing" w:tooltip="A court proceeding at which parties, and perhaps witnesses, come to the court to speak. A hearing is different from a trial in a number of ways, including that it is typically shorter and sometimes less formal than a trial." w:history="1">
               <w:r>
                 <w:rPr>
                   <w:rStyle w:val="interviewglossarywordintemplateChar"/>
@@ -11995,7 +11768,7 @@
             <w:r>
               <w:t xml:space="preserve"> and issue another </w:t>
             </w:r>
-            <w:hyperlink r:id="rId129" w:anchor="order" w:tooltip="A command or direction given by a judge. An order can be in writing or spoken. Violating a court order is very serious and can result in being held in contempt or sanctioned in other ways." w:history="1">
+            <w:hyperlink r:id="rId128" w:anchor="order" w:tooltip="A command or direction given by a judge. An order can be in writing or spoken. Violating a court order is very serious and can result in being held in contempt or sanctioned in other ways." w:history="1">
               <w:r>
                 <w:rPr>
                   <w:rStyle w:val="interviewglossarywordintemplateChar"/>
@@ -12014,18 +11787,45 @@
             <w:r>
               <w:t xml:space="preserve">Motion &amp; Affidavit to Enforce Order, SHC-1540 </w:t>
             </w:r>
+            <w:hyperlink r:id="rId129" w:history="1">
+              <w:r>
+                <w:rPr>
+                  <w:rStyle w:val="Hyperlink"/>
+                </w:rPr>
+                <w:t>Word</w:t>
+              </w:r>
+            </w:hyperlink>
+            <w:r>
+              <w:t xml:space="preserve"> | </w:t>
+            </w:r>
             <w:hyperlink r:id="rId130" w:history="1">
               <w:r>
                 <w:rPr>
                   <w:rStyle w:val="Hyperlink"/>
                 </w:rPr>
+                <w:t>PDF</w:t>
+              </w:r>
+            </w:hyperlink>
+          </w:p>
+          <w:p>
+            <w:pPr>
+              <w:pStyle w:val="BodyText"/>
+            </w:pPr>
+            <w:r>
+              <w:t xml:space="preserve">Order on Motion, SHC-1302 </w:t>
+            </w:r>
+            <w:hyperlink r:id="rId131" w:history="1">
+              <w:r>
+                <w:rPr>
+                  <w:rStyle w:val="Hyperlink"/>
+                </w:rPr>
                 <w:t>Word</w:t>
               </w:r>
             </w:hyperlink>
             <w:r>
               <w:t xml:space="preserve"> | </w:t>
             </w:r>
-            <w:hyperlink r:id="rId131" w:history="1">
+            <w:hyperlink r:id="rId132" w:history="1">
               <w:r>
                 <w:rPr>
                   <w:rStyle w:val="Hyperlink"/>
@@ -12039,9 +11839,9 @@
               <w:pStyle w:val="BodyText"/>
             </w:pPr>
             <w:r>
-              <w:t xml:space="preserve">Order on Motion, SHC-1302 </w:t>
-            </w:r>
-            <w:hyperlink r:id="rId132" w:history="1">
+              <w:t xml:space="preserve">Notice of Motion, SHC-1630 </w:t>
+            </w:r>
+            <w:hyperlink r:id="rId133" w:history="1">
               <w:r>
                 <w:rPr>
                   <w:rStyle w:val="Hyperlink"/>
@@ -12052,7 +11852,7 @@
             <w:r>
               <w:t xml:space="preserve"> | </w:t>
             </w:r>
-            <w:hyperlink r:id="rId133" w:history="1">
+            <w:hyperlink r:id="rId134" w:history="1">
               <w:r>
                 <w:rPr>
                   <w:rStyle w:val="Hyperlink"/>
@@ -12060,6 +11860,136 @@
                 <w:t>PDF</w:t>
               </w:r>
             </w:hyperlink>
+            <w:r>
+              <w:t xml:space="preserve"> (Required form if you are filing </w:t>
+            </w:r>
+            <w:r>
+              <w:rPr>
+                <w:rStyle w:val="interviewglossarywordintemplateChar"/>
+              </w:rPr>
+              <w:t>post-judgment</w:t>
+            </w:r>
+            <w:r>
+              <w:t xml:space="preserve"> and more than 1 year has passed since the final judgment)</w:t>
+            </w:r>
+          </w:p>
+          <w:p>
+            <w:pPr>
+              <w:pStyle w:val="BodyText"/>
+            </w:pPr>
+            <w:r>
+              <w:rPr>
+                <w:b/>
+              </w:rPr>
+              <w:t>Option 2:</w:t>
+            </w:r>
+            <w:r>
+              <w:t xml:space="preserve"> File a Motion &amp; Affidavit to Reduce to Judgment, asking the court to issue a </w:t>
+            </w:r>
+            <w:hyperlink r:id="rId135" w:anchor="judgment" w:tooltip="The official final decision of a court about the rights and claims of each side in a lawsuit. If your divorce includes an order for money to paid by one side to the other as part of the property division, you may want to be sure that your final decree is a" w:history="1">
+              <w:r>
+                <w:rPr>
+                  <w:rStyle w:val="interviewglossarywordintemplateChar"/>
+                </w:rPr>
+                <w:t>judgment</w:t>
+              </w:r>
+            </w:hyperlink>
+            <w:r>
+              <w:t xml:space="preserve"> for the amount owed to you. Once you have a judgment, you can try to collect the amount by executing on the </w:t>
+            </w:r>
+            <w:r>
+              <w:t>other</w:t>
+            </w:r>
+            <w:r>
+              <w:t xml:space="preserve"> parent</w:t>
+            </w:r>
+            <w:r>
+              <w:t>'</w:t>
+            </w:r>
+            <w:r>
+              <w:t>s Permanent Fund Dividend, bank account, wages, etc.</w:t>
+            </w:r>
+          </w:p>
+          <w:p>
+            <w:pPr>
+              <w:pStyle w:val="BodyText"/>
+            </w:pPr>
+            <w:r>
+              <w:t xml:space="preserve">Motion &amp; Affidavit to Reduce to Judgment, SHC-1530 </w:t>
+            </w:r>
+            <w:hyperlink r:id="rId136" w:history="1">
+              <w:r>
+                <w:rPr>
+                  <w:rStyle w:val="Hyperlink"/>
+                </w:rPr>
+                <w:t>Word</w:t>
+              </w:r>
+            </w:hyperlink>
+            <w:r>
+              <w:t xml:space="preserve"> | </w:t>
+            </w:r>
+            <w:hyperlink r:id="rId137" w:history="1">
+              <w:r>
+                <w:rPr>
+                  <w:rStyle w:val="Hyperlink"/>
+                </w:rPr>
+                <w:t>PDF</w:t>
+              </w:r>
+            </w:hyperlink>
+          </w:p>
+          <w:p>
+            <w:pPr>
+              <w:pStyle w:val="BodyText"/>
+            </w:pPr>
+            <w:r>
+              <w:t xml:space="preserve">Order Reducing to Judgment, SHC-1535 </w:t>
+            </w:r>
+            <w:hyperlink r:id="rId138" w:history="1">
+              <w:r>
+                <w:rPr>
+                  <w:rStyle w:val="Hyperlink"/>
+                </w:rPr>
+                <w:t>Word</w:t>
+              </w:r>
+            </w:hyperlink>
+            <w:r>
+              <w:t xml:space="preserve"> | </w:t>
+            </w:r>
+            <w:hyperlink r:id="rId139" w:history="1">
+              <w:r>
+                <w:rPr>
+                  <w:rStyle w:val="Hyperlink"/>
+                </w:rPr>
+                <w:t>PDF</w:t>
+              </w:r>
+            </w:hyperlink>
+          </w:p>
+          <w:p>
+            <w:pPr>
+              <w:pStyle w:val="BodyText"/>
+            </w:pPr>
+            <w:r>
+              <w:t xml:space="preserve">Worksheet to Figure Out Judgment Amount, SHC-1536 </w:t>
+            </w:r>
+            <w:hyperlink r:id="rId140" w:history="1">
+              <w:r>
+                <w:rPr>
+                  <w:rStyle w:val="Hyperlink"/>
+                </w:rPr>
+                <w:t>Word</w:t>
+              </w:r>
+            </w:hyperlink>
+            <w:r>
+              <w:t xml:space="preserve"> | </w:t>
+            </w:r>
+            <w:hyperlink r:id="rId141" w:history="1">
+              <w:r>
+                <w:rPr>
+                  <w:rStyle w:val="Hyperlink"/>
+                </w:rPr>
+                <w:t>PDF</w:t>
+              </w:r>
+            </w:hyperlink>
           </w:p>
           <w:p>
             <w:pPr>
@@ -12068,7 +11998,7 @@
             <w:r>
               <w:t xml:space="preserve">Notice of Motion, SHC-1630 </w:t>
             </w:r>
-            <w:hyperlink r:id="rId134" w:history="1">
+            <w:hyperlink r:id="rId142" w:history="1">
               <w:r>
                 <w:rPr>
                   <w:rStyle w:val="Hyperlink"/>
@@ -12079,7 +12009,7 @@
             <w:r>
               <w:t xml:space="preserve"> | </w:t>
             </w:r>
-            <w:hyperlink r:id="rId135" w:history="1">
+            <w:hyperlink r:id="rId143" w:history="1">
               <w:r>
                 <w:rPr>
                   <w:rStyle w:val="Hyperlink"/>
@@ -12088,192 +12018,35 @@
               </w:r>
             </w:hyperlink>
             <w:r>
-              <w:t xml:space="preserve"> (Required form if you are filing </w:t>
-            </w:r>
-            <w:r>
-              <w:rPr>
-                <w:rStyle w:val="interviewglossarywordintemplateChar"/>
-              </w:rPr>
-              <w:t>post-judgment</w:t>
-            </w:r>
-            <w:r>
-              <w:t xml:space="preserve"> and more than 1 year has passed since the final judgment)</w:t>
-            </w:r>
-          </w:p>
-          <w:p>
-            <w:pPr>
-              <w:pStyle w:val="BodyText"/>
-            </w:pPr>
-            <w:r>
-              <w:rPr>
-                <w:b/>
-              </w:rPr>
-              <w:t>Option 2:</w:t>
-            </w:r>
-            <w:r>
-              <w:t xml:space="preserve"> File a Motion &amp; Affidavit to Reduce to Judgment, asking the court to issue a </w:t>
-            </w:r>
-            <w:hyperlink r:id="rId136" w:anchor="judgment" w:tooltip="The official final decision of a court about the rights and claims of each side in a lawsuit. If your divorce includes an order for money to paid by one side to the other as part of the property division, you may want to be sure that your final decree is a" w:history="1">
-              <w:r>
-                <w:rPr>
-                  <w:rStyle w:val="interviewglossarywordintemplateChar"/>
-                </w:rPr>
-                <w:t>judgment</w:t>
+              <w:t xml:space="preserve"> (Required form if you are filing post-judgment and more than 1 year has passed since the final judgment)</w:t>
+            </w:r>
+          </w:p>
+          <w:p>
+            <w:pPr>
+              <w:pStyle w:val="BodyText"/>
+            </w:pPr>
+            <w:r>
+              <w:t>Read more about:</w:t>
+            </w:r>
+          </w:p>
+          <w:p>
+            <w:pPr>
+              <w:pStyle w:val="BodyText"/>
+            </w:pPr>
+            <w:hyperlink r:id="rId144" w:history="1">
+              <w:r>
+                <w:rPr>
+                  <w:rStyle w:val="Hyperlink"/>
+                </w:rPr>
+                <w:t>Enforcing Your Order</w:t>
               </w:r>
             </w:hyperlink>
-            <w:r>
-              <w:t xml:space="preserve"> for the amount owed to you. Once you have a judgment, you can try to collect the amount by executing on the </w:t>
-            </w:r>
-            <w:r>
-              <w:t>other</w:t>
-            </w:r>
-            <w:r>
-              <w:t xml:space="preserve"> parent</w:t>
-            </w:r>
-            <w:r>
-              <w:t>'</w:t>
-            </w:r>
-            <w:r>
-              <w:t>s Permanent Fund Dividend, bank account, wages, etc.</w:t>
-            </w:r>
-          </w:p>
-          <w:p>
-            <w:pPr>
-              <w:pStyle w:val="BodyText"/>
-            </w:pPr>
-            <w:r>
-              <w:t xml:space="preserve">Motion &amp; Affidavit to Reduce to Judgment, SHC-1530 </w:t>
-            </w:r>
-            <w:hyperlink r:id="rId137" w:history="1">
-              <w:r>
-                <w:rPr>
-                  <w:rStyle w:val="Hyperlink"/>
-                </w:rPr>
-                <w:t>Word</w:t>
-              </w:r>
-            </w:hyperlink>
-            <w:r>
-              <w:t xml:space="preserve"> | </w:t>
-            </w:r>
-            <w:hyperlink r:id="rId138" w:history="1">
-              <w:r>
-                <w:rPr>
-                  <w:rStyle w:val="Hyperlink"/>
-                </w:rPr>
-                <w:t>PDF</w:t>
-              </w:r>
-            </w:hyperlink>
-          </w:p>
-          <w:p>
-            <w:pPr>
-              <w:pStyle w:val="BodyText"/>
-            </w:pPr>
-            <w:r>
-              <w:t xml:space="preserve">Order Reducing to Judgment, SHC-1535 </w:t>
-            </w:r>
-            <w:hyperlink r:id="rId139" w:history="1">
-              <w:r>
-                <w:rPr>
-                  <w:rStyle w:val="Hyperlink"/>
-                </w:rPr>
-                <w:t>Word</w:t>
-              </w:r>
-            </w:hyperlink>
-            <w:r>
-              <w:t xml:space="preserve"> | </w:t>
-            </w:r>
-            <w:hyperlink r:id="rId140" w:history="1">
-              <w:r>
-                <w:rPr>
-                  <w:rStyle w:val="Hyperlink"/>
-                </w:rPr>
-                <w:t>PDF</w:t>
-              </w:r>
-            </w:hyperlink>
-          </w:p>
-          <w:p>
-            <w:pPr>
-              <w:pStyle w:val="BodyText"/>
-            </w:pPr>
-            <w:r>
-              <w:t xml:space="preserve">Worksheet to Figure Out Judgment Amount, SHC-1536 </w:t>
-            </w:r>
-            <w:hyperlink r:id="rId141" w:history="1">
-              <w:r>
-                <w:rPr>
-                  <w:rStyle w:val="Hyperlink"/>
-                </w:rPr>
-                <w:t>Word</w:t>
-              </w:r>
-            </w:hyperlink>
-            <w:r>
-              <w:t xml:space="preserve"> | </w:t>
-            </w:r>
-            <w:hyperlink r:id="rId142" w:history="1">
-              <w:r>
-                <w:rPr>
-                  <w:rStyle w:val="Hyperlink"/>
-                </w:rPr>
-                <w:t>PDF</w:t>
-              </w:r>
-            </w:hyperlink>
-          </w:p>
-          <w:p>
-            <w:pPr>
-              <w:pStyle w:val="BodyText"/>
-            </w:pPr>
-            <w:r>
-              <w:t xml:space="preserve">Notice of Motion, SHC-1630 </w:t>
-            </w:r>
-            <w:hyperlink r:id="rId143" w:history="1">
-              <w:r>
-                <w:rPr>
-                  <w:rStyle w:val="Hyperlink"/>
-                </w:rPr>
-                <w:t>Word</w:t>
-              </w:r>
-            </w:hyperlink>
-            <w:r>
-              <w:t xml:space="preserve"> | </w:t>
-            </w:r>
-            <w:hyperlink r:id="rId144" w:history="1">
-              <w:r>
-                <w:rPr>
-                  <w:rStyle w:val="Hyperlink"/>
-                </w:rPr>
-                <w:t>PDF</w:t>
-              </w:r>
-            </w:hyperlink>
-            <w:r>
-              <w:t xml:space="preserve"> (Required form if you are filing post-judgment and more than 1 year has passed since the final judgment)</w:t>
-            </w:r>
-          </w:p>
-          <w:p>
-            <w:pPr>
-              <w:pStyle w:val="BodyText"/>
-            </w:pPr>
-            <w:r>
-              <w:t>Read more about:</w:t>
-            </w:r>
           </w:p>
           <w:p>
             <w:pPr>
               <w:pStyle w:val="BodyText"/>
             </w:pPr>
             <w:hyperlink r:id="rId145" w:history="1">
-              <w:r>
-                <w:rPr>
-                  <w:rStyle w:val="Hyperlink"/>
-                </w:rPr>
-                <w:t>Enforcing Your Order</w:t>
-              </w:r>
-            </w:hyperlink>
-          </w:p>
-          <w:p>
-            <w:pPr>
-              <w:pStyle w:val="BodyText"/>
-            </w:pPr>
-            <w:hyperlink r:id="rId146" w:history="1">
               <w:r>
                 <w:rPr>
                   <w:rStyle w:val="Hyperlink"/>
@@ -12309,36 +12082,36 @@
             <w:r>
               <w:t xml:space="preserve"> </w:t>
             </w:r>
+            <w:hyperlink r:id="rId146" w:history="1">
+              <w:r>
+                <w:rPr>
+                  <w:rStyle w:val="Hyperlink"/>
+                </w:rPr>
+                <w:t>Wor</w:t>
+              </w:r>
+              <w:r>
+                <w:rPr>
+                  <w:rStyle w:val="Hyperlink"/>
+                </w:rPr>
+                <w:t>d file</w:t>
+              </w:r>
+            </w:hyperlink>
+            <w:r>
+              <w:br/>
+            </w:r>
+            <w:r>
+              <w:t>courts.alaska.gov/shc/family/docs/shc-1540.doc</w:t>
+            </w:r>
+            <w:r>
+              <w:br/>
+            </w:r>
+            <w:r>
+              <w:t>as a</w:t>
+            </w:r>
+            <w:r>
+              <w:t xml:space="preserve"> </w:t>
+            </w:r>
             <w:hyperlink r:id="rId147" w:history="1">
-              <w:r>
-                <w:rPr>
-                  <w:rStyle w:val="Hyperlink"/>
-                </w:rPr>
-                <w:t>Wor</w:t>
-              </w:r>
-              <w:r>
-                <w:rPr>
-                  <w:rStyle w:val="Hyperlink"/>
-                </w:rPr>
-                <w:t>d file</w:t>
-              </w:r>
-            </w:hyperlink>
-            <w:r>
-              <w:br/>
-            </w:r>
-            <w:r>
-              <w:t>courts.alaska.gov/shc/family/docs/shc-1540.doc</w:t>
-            </w:r>
-            <w:r>
-              <w:br/>
-            </w:r>
-            <w:r>
-              <w:t>as a</w:t>
-            </w:r>
-            <w:r>
-              <w:t xml:space="preserve"> </w:t>
-            </w:r>
-            <w:hyperlink r:id="rId148" w:history="1">
               <w:r>
                 <w:rPr>
                   <w:rStyle w:val="Hyperlink"/>
@@ -12376,7 +12149,7 @@
               <w:br/>
               <w:t xml:space="preserve">as a </w:t>
             </w:r>
-            <w:hyperlink r:id="rId149" w:history="1">
+            <w:hyperlink r:id="rId148" w:history="1">
               <w:r>
                 <w:rPr>
                   <w:rStyle w:val="Hyperlink"/>
@@ -12403,7 +12176,7 @@
             <w:r>
               <w:t xml:space="preserve"> </w:t>
             </w:r>
-            <w:hyperlink r:id="rId150" w:history="1">
+            <w:hyperlink r:id="rId149" w:history="1">
               <w:r>
                 <w:rPr>
                   <w:rStyle w:val="Hyperlink"/>
@@ -12438,7 +12211,7 @@
               <w:br/>
               <w:t xml:space="preserve">as a </w:t>
             </w:r>
-            <w:hyperlink r:id="rId151" w:history="1">
+            <w:hyperlink r:id="rId150" w:history="1">
               <w:r>
                 <w:rPr>
                   <w:rStyle w:val="Hyperlink"/>
@@ -12462,7 +12235,7 @@
               <w:br/>
               <w:t xml:space="preserve">as a </w:t>
             </w:r>
-            <w:hyperlink r:id="rId152" w:history="1">
+            <w:hyperlink r:id="rId151" w:history="1">
               <w:r>
                 <w:rPr>
                   <w:rStyle w:val="Hyperlink"/>
@@ -12497,7 +12270,7 @@
               <w:br/>
               <w:t xml:space="preserve">as a </w:t>
             </w:r>
-            <w:hyperlink r:id="rId153" w:history="1">
+            <w:hyperlink r:id="rId152" w:history="1">
               <w:r>
                 <w:rPr>
                   <w:rStyle w:val="Hyperlink"/>
@@ -12518,7 +12291,7 @@
             <w:r>
               <w:t xml:space="preserve"> </w:t>
             </w:r>
-            <w:hyperlink r:id="rId154" w:history="1">
+            <w:hyperlink r:id="rId153" w:history="1">
               <w:r>
                 <w:rPr>
                   <w:rStyle w:val="Hyperlink"/>
@@ -12553,7 +12326,7 @@
               <w:br/>
               <w:t xml:space="preserve">as a </w:t>
             </w:r>
-            <w:hyperlink r:id="rId155" w:history="1">
+            <w:hyperlink r:id="rId154" w:history="1">
               <w:r>
                 <w:rPr>
                   <w:rStyle w:val="Hyperlink"/>
@@ -12571,7 +12344,7 @@
             <w:r>
               <w:t xml:space="preserve">as a </w:t>
             </w:r>
-            <w:hyperlink r:id="rId156" w:history="1">
+            <w:hyperlink r:id="rId155" w:history="1">
               <w:r>
                 <w:rPr>
                   <w:rStyle w:val="Hyperlink"/>
@@ -12609,7 +12382,7 @@
             <w:r>
               <w:t xml:space="preserve"> </w:t>
             </w:r>
-            <w:hyperlink r:id="rId157" w:history="1">
+            <w:hyperlink r:id="rId156" w:history="1">
               <w:r>
                 <w:rPr>
                   <w:rStyle w:val="Hyperlink"/>
@@ -12633,7 +12406,7 @@
               <w:br/>
               <w:t xml:space="preserve">as a </w:t>
             </w:r>
-            <w:hyperlink r:id="rId158" w:history="1">
+            <w:hyperlink r:id="rId157" w:history="1">
               <w:r>
                 <w:rPr>
                   <w:rStyle w:val="Hyperlink"/>
@@ -12671,7 +12444,7 @@
             <w:r>
               <w:t xml:space="preserve"> </w:t>
             </w:r>
-            <w:hyperlink r:id="rId159" w:history="1">
+            <w:hyperlink r:id="rId158" w:history="1">
               <w:r>
                 <w:rPr>
                   <w:rStyle w:val="Hyperlink"/>
@@ -12695,32 +12468,32 @@
               <w:br/>
               <w:t xml:space="preserve">as a </w:t>
             </w:r>
+            <w:hyperlink r:id="rId159" w:history="1">
+              <w:r>
+                <w:rPr>
+                  <w:rStyle w:val="Hyperlink"/>
+                </w:rPr>
+                <w:t>PD</w:t>
+              </w:r>
+              <w:r>
+                <w:rPr>
+                  <w:rStyle w:val="Hyperlink"/>
+                </w:rPr>
+                <w:t>F file</w:t>
+              </w:r>
+            </w:hyperlink>
+            <w:r>
+              <w:br/>
+            </w:r>
+            <w:r>
+              <w:t>courts.alaska.gov/shc/family/docs/shc-1630n.pdf</w:t>
+            </w:r>
+          </w:p>
+          <w:p>
+            <w:pPr>
+              <w:pStyle w:val="BodyText"/>
+            </w:pPr>
             <w:hyperlink r:id="rId160" w:history="1">
-              <w:r>
-                <w:rPr>
-                  <w:rStyle w:val="Hyperlink"/>
-                </w:rPr>
-                <w:t>PD</w:t>
-              </w:r>
-              <w:r>
-                <w:rPr>
-                  <w:rStyle w:val="Hyperlink"/>
-                </w:rPr>
-                <w:t>F file</w:t>
-              </w:r>
-            </w:hyperlink>
-            <w:r>
-              <w:br/>
-            </w:r>
-            <w:r>
-              <w:t>courts.alaska.gov/shc/family/docs/shc-1630n.pdf</w:t>
-            </w:r>
-          </w:p>
-          <w:p>
-            <w:pPr>
-              <w:pStyle w:val="BodyText"/>
-            </w:pPr>
-            <w:hyperlink r:id="rId161" w:history="1">
               <w:r>
                 <w:rPr>
                   <w:b/>
@@ -12856,7 +12629,7 @@
             <w:r>
               <w:t xml:space="preserve">For help with forms or understanding the process, call the </w:t>
             </w:r>
-            <w:hyperlink r:id="rId162" w:history="1">
+            <w:hyperlink r:id="rId161" w:history="1">
               <w:r>
                 <w:rPr>
                   <w:b/>
@@ -12885,18 +12658,37 @@
             <w:r>
               <w:t xml:space="preserve">Many lawyers offer free or flat fee consultations without having to hire them for the whole case. </w:t>
             </w:r>
+            <w:hyperlink r:id="rId162" w:history="1">
+              <w:r>
+                <w:rPr>
+                  <w:b/>
+                </w:rPr>
+                <w:t>Find a Lawye</w:t>
+              </w:r>
+              <w:r>
+                <w:rPr>
+                  <w:rStyle w:val="Hyperlink"/>
+                </w:rPr>
+                <w:t>r</w:t>
+              </w:r>
+            </w:hyperlink>
+            <w:r>
+              <w:t>.</w:t>
+            </w:r>
+          </w:p>
+          <w:p>
+            <w:pPr>
+              <w:pStyle w:val="BodyText"/>
+            </w:pPr>
+            <w:r>
+              <w:t xml:space="preserve">Depending on your income, you may qualify for </w:t>
+            </w:r>
             <w:hyperlink r:id="rId163" w:history="1">
               <w:r>
                 <w:rPr>
                   <w:b/>
                 </w:rPr>
-                <w:t>Find a Lawye</w:t>
-              </w:r>
-              <w:r>
-                <w:rPr>
-                  <w:rStyle w:val="Hyperlink"/>
-                </w:rPr>
-                <w:t>r</w:t>
+                <w:t>Alaska Free Legal Answers</w:t>
               </w:r>
             </w:hyperlink>
             <w:r>
@@ -12908,28 +12700,9 @@
               <w:pStyle w:val="BodyText"/>
             </w:pPr>
             <w:r>
-              <w:t xml:space="preserve">Depending on your income, you may qualify for </w:t>
+              <w:t xml:space="preserve">Depending on your income and circumstances, you may qualify for a free lawyer from </w:t>
             </w:r>
             <w:hyperlink r:id="rId164" w:history="1">
-              <w:r>
-                <w:rPr>
-                  <w:b/>
-                </w:rPr>
-                <w:t>Alaska Free Legal Answers</w:t>
-              </w:r>
-            </w:hyperlink>
-            <w:r>
-              <w:t>.</w:t>
-            </w:r>
-          </w:p>
-          <w:p>
-            <w:pPr>
-              <w:pStyle w:val="BodyText"/>
-            </w:pPr>
-            <w:r>
-              <w:t xml:space="preserve">Depending on your income and circumstances, you may qualify for a free lawyer from </w:t>
-            </w:r>
-            <w:hyperlink r:id="rId165" w:history="1">
               <w:r>
                 <w:rPr>
                   <w:b/>
@@ -12954,12 +12727,37 @@
             <w:pPr>
               <w:pStyle w:val="BodyText"/>
             </w:pPr>
+            <w:hyperlink r:id="rId165" w:history="1">
+              <w:r>
+                <w:rPr>
+                  <w:b/>
+                </w:rPr>
+                <w:t>Family Law Self-Help Center</w:t>
+              </w:r>
+              <w:r>
+                <w:rPr>
+                  <w:rStyle w:val="Hyperlink"/>
+                </w:rPr>
+                <w:br/>
+              </w:r>
+            </w:hyperlink>
+            <w:r>
+              <w:rPr>
+                <w:rStyle w:val="BodyTextChar"/>
+              </w:rPr>
+              <w:t>courts.alaska.gov/shc/family/selfhelp.htm</w:t>
+            </w:r>
+          </w:p>
+          <w:p>
+            <w:pPr>
+              <w:pStyle w:val="BodyText"/>
+            </w:pPr>
             <w:hyperlink r:id="rId166" w:history="1">
               <w:r>
                 <w:rPr>
                   <w:b/>
                 </w:rPr>
-                <w:t>Family Law Self-Help Center</w:t>
+                <w:t>Find a Lawyer</w:t>
               </w:r>
               <w:r>
                 <w:rPr>
@@ -12972,7 +12770,7 @@
               <w:rPr>
                 <w:rStyle w:val="BodyTextChar"/>
               </w:rPr>
-              <w:t>courts.alaska.gov/shc/family/selfhelp.htm</w:t>
+              <w:t>courts.alaska.gov/shc/shclawyer.htm</w:t>
             </w:r>
           </w:p>
           <w:p>
@@ -12984,7 +12782,7 @@
                 <w:rPr>
                   <w:b/>
                 </w:rPr>
-                <w:t>Find a Lawyer</w:t>
+                <w:t>Alaska Free Legal Answers</w:t>
               </w:r>
               <w:r>
                 <w:rPr>
@@ -12997,54 +12795,29 @@
               <w:rPr>
                 <w:rStyle w:val="BodyTextChar"/>
               </w:rPr>
-              <w:t>courts.alaska.gov/shc/shclawyer.htm</w:t>
-            </w:r>
-          </w:p>
-          <w:p>
-            <w:pPr>
-              <w:pStyle w:val="BodyText"/>
+              <w:t>LegalNav.org/resource/</w:t>
+            </w:r>
+            <w:proofErr w:type="spellStart"/>
+            <w:r>
+              <w:rPr>
+                <w:rStyle w:val="BodyTextChar"/>
+              </w:rPr>
+              <w:t>alaska</w:t>
+            </w:r>
+            <w:proofErr w:type="spellEnd"/>
+            <w:r>
+              <w:rPr>
+                <w:rStyle w:val="BodyTextChar"/>
+              </w:rPr>
+              <w:t>-free-legal-answers</w:t>
+            </w:r>
+          </w:p>
+          <w:p>
+            <w:pPr>
+              <w:pStyle w:val="BodyText"/>
+              <w:spacing w:after="0"/>
             </w:pPr>
             <w:hyperlink r:id="rId168" w:history="1">
-              <w:r>
-                <w:rPr>
-                  <w:b/>
-                </w:rPr>
-                <w:t>Alaska Free Legal Answers</w:t>
-              </w:r>
-              <w:r>
-                <w:rPr>
-                  <w:rStyle w:val="Hyperlink"/>
-                </w:rPr>
-                <w:br/>
-              </w:r>
-            </w:hyperlink>
-            <w:r>
-              <w:rPr>
-                <w:rStyle w:val="BodyTextChar"/>
-              </w:rPr>
-              <w:t>LegalNav.org/resource/</w:t>
-            </w:r>
-            <w:proofErr w:type="spellStart"/>
-            <w:r>
-              <w:rPr>
-                <w:rStyle w:val="BodyTextChar"/>
-              </w:rPr>
-              <w:t>alaska</w:t>
-            </w:r>
-            <w:proofErr w:type="spellEnd"/>
-            <w:r>
-              <w:rPr>
-                <w:rStyle w:val="BodyTextChar"/>
-              </w:rPr>
-              <w:t>-free-legal-answers</w:t>
-            </w:r>
-          </w:p>
-          <w:p>
-            <w:pPr>
-              <w:pStyle w:val="BodyText"/>
-              <w:spacing w:after="0"/>
-            </w:pPr>
-            <w:hyperlink r:id="rId169" w:history="1">
               <w:r>
                 <w:rPr>
                   <w:b/>
@@ -13074,7 +12847,7 @@
       </w:pPr>
     </w:p>
     <w:sectPr>
-      <w:footerReference w:type="default" r:id="rId170"/>
+      <w:footerReference w:type="default" r:id="rId169"/>
       <w:pgSz w:w="12240" w:h="15840"/>
       <w:pgMar w:top="245" w:right="1440" w:bottom="274" w:left="1440" w:header="720" w:footer="720" w:gutter="0"/>
       <w:cols w:space="720"/>
@@ -13165,27 +12938,14 @@
     <w:r>
       <w:t xml:space="preserve"> of </w:t>
     </w:r>
-    <w:r>
-      <w:fldChar w:fldCharType="begin"/>
-    </w:r>
-    <w:r>
-      <w:instrText xml:space="preserve"> NUMPAGES  \* Arabic  \* MERGEFORMAT </w:instrText>
-    </w:r>
-    <w:r>
-      <w:fldChar w:fldCharType="separate"/>
-    </w:r>
-    <w:r>
-      <w:rPr>
-        <w:noProof/>
-      </w:rPr>
-      <w:t>26</w:t>
-    </w:r>
-    <w:r>
-      <w:rPr>
-        <w:noProof/>
-      </w:rPr>
-      <w:fldChar w:fldCharType="end"/>
-    </w:r>
+    <w:fldSimple w:instr=" NUMPAGES  \* Arabic  \* MERGEFORMAT ">
+      <w:r>
+        <w:rPr>
+          <w:noProof/>
+        </w:rPr>
+        <w:t>26</w:t>
+      </w:r>
+    </w:fldSimple>
     <w:r>
       <w:t xml:space="preserve"> pages</w:t>
     </w:r>
@@ -14587,6 +14347,36 @@
     <w:abstractNumId w:val="7"/>
   </w:num>
   <w:num w:numId="29">
+    <w:abstractNumId w:val="5"/>
+  </w:num>
+  <w:num w:numId="30">
+    <w:abstractNumId w:val="5"/>
+  </w:num>
+  <w:num w:numId="31">
+    <w:abstractNumId w:val="5"/>
+  </w:num>
+  <w:num w:numId="32">
+    <w:abstractNumId w:val="5"/>
+  </w:num>
+  <w:num w:numId="33">
+    <w:abstractNumId w:val="5"/>
+  </w:num>
+  <w:num w:numId="34">
+    <w:abstractNumId w:val="5"/>
+  </w:num>
+  <w:num w:numId="35">
+    <w:abstractNumId w:val="5"/>
+  </w:num>
+  <w:num w:numId="36">
+    <w:abstractNumId w:val="5"/>
+  </w:num>
+  <w:num w:numId="37">
+    <w:abstractNumId w:val="5"/>
+  </w:num>
+  <w:num w:numId="38">
+    <w:abstractNumId w:val="5"/>
+  </w:num>
+  <w:num w:numId="39">
     <w:abstractNumId w:val="5"/>
   </w:num>
   <w:numIdMacAtCleanup w:val="8"/>
@@ -16021,7 +15811,7 @@
 </file>
 
 <file path=customXml/itemProps1.xml><?xml version="1.0" encoding="utf-8"?>
-<ds:datastoreItem xmlns:ds="http://schemas.openxmlformats.org/officeDocument/2006/customXml" ds:itemID="{DE925358-FF52-4F52-9078-FA77655A276B}">
+<ds:datastoreItem xmlns:ds="http://schemas.openxmlformats.org/officeDocument/2006/customXml" ds:itemID="{340B0F7C-0073-4DD9-8887-FBC93E7DC91F}">
   <ds:schemaRefs>
     <ds:schemaRef ds:uri="http://schemas.openxmlformats.org/officeDocument/2006/bibliography"/>
   </ds:schemaRefs>

</xml_diff>

<commit_message>
Tell the court about your agreement - added How to fill out CSG Affidavit GH Issue #24
</commit_message>
<xml_diff>
--- a/docassemble/ChangingOrEnforcingYourChildSupportOrder/data/templates/changing_child_support_action_plan.docx
+++ b/docassemble/ChangingOrEnforcingYourChildSupportOrder/data/templates/changing_child_support_action_plan.docx
@@ -972,14 +972,27 @@
             <w:r>
               <w:t xml:space="preserve"> </w:t>
             </w:r>
-            <w:fldSimple w:instr=" SEQ stepList \r 1 \* MERGEFORMAT ">
-              <w:r>
-                <w:rPr>
-                  <w:noProof/>
-                </w:rPr>
-                <w:t>1</w:t>
-              </w:r>
-            </w:fldSimple>
+            <w:r>
+              <w:fldChar w:fldCharType="begin"/>
+            </w:r>
+            <w:r>
+              <w:instrText xml:space="preserve"> SEQ stepList \r 1 \* MERGEFORMAT </w:instrText>
+            </w:r>
+            <w:r>
+              <w:fldChar w:fldCharType="separate"/>
+            </w:r>
+            <w:r>
+              <w:rPr>
+                <w:noProof/>
+              </w:rPr>
+              <w:t>1</w:t>
+            </w:r>
+            <w:r>
+              <w:rPr>
+                <w:noProof/>
+              </w:rPr>
+              <w:fldChar w:fldCharType="end"/>
+            </w:r>
             <w:r>
               <w:t xml:space="preserve">: </w:t>
             </w:r>
@@ -1208,14 +1221,27 @@
             <w:r>
               <w:t xml:space="preserve">Step </w:t>
             </w:r>
-            <w:fldSimple w:instr=" SEQ stepList  \* MERGEFORMAT  \* MERGEFORMAT ">
-              <w:r>
-                <w:rPr>
-                  <w:noProof/>
-                </w:rPr>
-                <w:t>2</w:t>
-              </w:r>
-            </w:fldSimple>
+            <w:r>
+              <w:fldChar w:fldCharType="begin"/>
+            </w:r>
+            <w:r>
+              <w:instrText xml:space="preserve"> SEQ stepList  \* MERGEFORMAT  \* MERGEFORMAT </w:instrText>
+            </w:r>
+            <w:r>
+              <w:fldChar w:fldCharType="separate"/>
+            </w:r>
+            <w:r>
+              <w:rPr>
+                <w:noProof/>
+              </w:rPr>
+              <w:t>2</w:t>
+            </w:r>
+            <w:r>
+              <w:rPr>
+                <w:noProof/>
+              </w:rPr>
+              <w:fldChar w:fldCharType="end"/>
+            </w:r>
             <w:r>
               <w:t xml:space="preserve">: </w:t>
             </w:r>
@@ -1465,14 +1491,27 @@
             <w:r>
               <w:t xml:space="preserve">Step </w:t>
             </w:r>
-            <w:fldSimple w:instr=" SEQ stepList \* MERGEFORMAT ">
-              <w:r>
-                <w:rPr>
-                  <w:noProof/>
-                </w:rPr>
-                <w:t>3</w:t>
-              </w:r>
-            </w:fldSimple>
+            <w:r>
+              <w:fldChar w:fldCharType="begin"/>
+            </w:r>
+            <w:r>
+              <w:instrText xml:space="preserve"> SEQ stepList \* MERGEFORMAT </w:instrText>
+            </w:r>
+            <w:r>
+              <w:fldChar w:fldCharType="separate"/>
+            </w:r>
+            <w:r>
+              <w:rPr>
+                <w:noProof/>
+              </w:rPr>
+              <w:t>3</w:t>
+            </w:r>
+            <w:r>
+              <w:rPr>
+                <w:noProof/>
+              </w:rPr>
+              <w:fldChar w:fldCharType="end"/>
+            </w:r>
             <w:r>
               <w:rPr>
                 <w:noProof/>
@@ -1879,14 +1918,27 @@
             <w:r>
               <w:t xml:space="preserve">Step </w:t>
             </w:r>
-            <w:fldSimple w:instr=" SEQ stepList  \* MERGEFORMAT  \* MERGEFORMAT ">
-              <w:r>
-                <w:rPr>
-                  <w:noProof/>
-                </w:rPr>
-                <w:t>4</w:t>
-              </w:r>
-            </w:fldSimple>
+            <w:r>
+              <w:fldChar w:fldCharType="begin"/>
+            </w:r>
+            <w:r>
+              <w:instrText xml:space="preserve"> SEQ stepList  \* MERGEFORMAT  \* MERGEFORMAT </w:instrText>
+            </w:r>
+            <w:r>
+              <w:fldChar w:fldCharType="separate"/>
+            </w:r>
+            <w:r>
+              <w:rPr>
+                <w:noProof/>
+              </w:rPr>
+              <w:t>4</w:t>
+            </w:r>
+            <w:r>
+              <w:rPr>
+                <w:noProof/>
+              </w:rPr>
+              <w:fldChar w:fldCharType="end"/>
+            </w:r>
             <w:r>
               <w:t>: Find out who issued your</w:t>
             </w:r>
@@ -1922,6 +1974,7 @@
           <w:p>
             <w:pPr>
               <w:pStyle w:val="Heading3"/>
+              <w:outlineLvl w:val="2"/>
             </w:pPr>
             <w:r>
               <w:t>Contact CSSD</w:t>
@@ -2181,6 +2234,7 @@
           <w:p>
             <w:pPr>
               <w:pStyle w:val="Heading3"/>
+              <w:outlineLvl w:val="2"/>
             </w:pPr>
             <w:r>
               <w:t>Contact the court</w:t>
@@ -2322,6 +2376,7 @@
               <w:outlineLvl w:val="2"/>
             </w:pPr>
             <w:r>
+              <w:lastRenderedPageBreak/>
               <w:t>Changes</w:t>
             </w:r>
           </w:p>
@@ -2330,11 +2385,7 @@
               <w:pStyle w:val="ListParagraph"/>
             </w:pPr>
             <w:r>
-              <w:t xml:space="preserve">If your parenting schedule changes, or your income or the other parent's income changes, it is important to tell the court or CSSD right away.  If CSSD issued your order, tell CSSD.  If the </w:t>
-            </w:r>
-            <w:r>
-              <w:lastRenderedPageBreak/>
-              <w:t xml:space="preserve">court issued your order, tell the court.  </w:t>
+              <w:t xml:space="preserve">If your parenting schedule changes, or your income or the other parent's income changes, it is important to tell the court or CSSD right away.  If CSSD issued your order, tell CSSD.  If the court issued your order, tell the court.  </w:t>
             </w:r>
           </w:p>
           <w:p>
@@ -2604,6 +2655,9 @@
             </w:hyperlink>
             <w:r>
               <w:br/>
+            </w:r>
+            <w:r>
+              <w:lastRenderedPageBreak/>
               <w:t>courts.alaska.gov/shc/family/shcmodify.htm</w:t>
             </w:r>
           </w:p>
@@ -2649,7 +2703,6 @@
               <w:pStyle w:val="BodyText"/>
             </w:pPr>
             <w:r>
-              <w:lastRenderedPageBreak/>
               <w:t>{%p endif %}</w:t>
             </w:r>
           </w:p>
@@ -2844,14 +2897,27 @@
             <w:r>
               <w:t xml:space="preserve">Step </w:t>
             </w:r>
-            <w:fldSimple w:instr=" SEQ stepList \* MERGEFORMAT ">
-              <w:r>
-                <w:rPr>
-                  <w:noProof/>
-                </w:rPr>
-                <w:t>5</w:t>
-              </w:r>
-            </w:fldSimple>
+            <w:r>
+              <w:fldChar w:fldCharType="begin"/>
+            </w:r>
+            <w:r>
+              <w:instrText xml:space="preserve"> SEQ stepList \* MERGEFORMAT </w:instrText>
+            </w:r>
+            <w:r>
+              <w:fldChar w:fldCharType="separate"/>
+            </w:r>
+            <w:r>
+              <w:rPr>
+                <w:noProof/>
+              </w:rPr>
+              <w:t>5</w:t>
+            </w:r>
+            <w:r>
+              <w:rPr>
+                <w:noProof/>
+              </w:rPr>
+              <w:fldChar w:fldCharType="end"/>
+            </w:r>
             <w:r>
               <w:t xml:space="preserve">: </w:t>
             </w:r>
@@ -3045,6 +3111,7 @@
               <w:pStyle w:val="BodyText"/>
             </w:pPr>
             <w:r>
+              <w:lastRenderedPageBreak/>
               <w:t>If your parenting schedule changes, or your income or the other parent</w:t>
             </w:r>
             <w:r>
@@ -3078,7 +3145,6 @@
               <w:ind w:left="411"/>
             </w:pPr>
             <w:r>
-              <w:lastRenderedPageBreak/>
               <w:t xml:space="preserve">Until you contact CSSD, the old child support amount applies and the parent who owes child support still owes the old amount, even if income or the schedule has changed. </w:t>
             </w:r>
           </w:p>
@@ -3342,29 +3408,44 @@
             <w:r>
               <w:t xml:space="preserve">Step </w:t>
             </w:r>
-            <w:fldSimple w:instr=" SEQ stepList \* MERGEFORMAT ">
-              <w:r>
-                <w:rPr>
-                  <w:noProof/>
-                </w:rPr>
-                <w:t>6</w:t>
-              </w:r>
-            </w:fldSimple>
+            <w:r>
+              <w:fldChar w:fldCharType="begin"/>
+            </w:r>
+            <w:r>
+              <w:instrText xml:space="preserve"> SEQ stepList \* MERGEFORMAT </w:instrText>
+            </w:r>
+            <w:r>
+              <w:fldChar w:fldCharType="separate"/>
+            </w:r>
             <w:r>
               <w:rPr>
                 <w:noProof/>
               </w:rPr>
+              <w:t>6</w:t>
+            </w:r>
+            <w:r>
+              <w:rPr>
+                <w:noProof/>
+              </w:rPr>
+              <w:fldChar w:fldCharType="end"/>
+            </w:r>
+            <w:r>
+              <w:rPr>
+                <w:noProof/>
+              </w:rPr>
               <w:t>:</w:t>
             </w:r>
             <w:r>
               <w:t xml:space="preserve"> </w:t>
             </w:r>
+            <w:bookmarkStart w:id="1" w:name="_GoBack"/>
             <w:r>
               <w:rPr>
                 <w:noProof/>
               </w:rPr>
               <w:t>Tell the court about your agreement</w:t>
             </w:r>
+            <w:bookmarkEnd w:id="1"/>
           </w:p>
         </w:tc>
         <w:tc>
@@ -3380,15 +3461,10 @@
             <w:pPr>
               <w:pStyle w:val="Heading3"/>
               <w:outlineLvl w:val="2"/>
-              <w:rPr>
-                <w:ins w:id="1" w:author="Caroline Robinson" w:date="2023-01-26T09:35:00Z"/>
-              </w:rPr>
-            </w:pPr>
-            <w:ins w:id="2" w:author="Caroline Robinson" w:date="2023-01-26T09:35:00Z">
-              <w:r>
-                <w:t>Read</w:t>
-              </w:r>
-            </w:ins>
+            </w:pPr>
+            <w:r>
+              <w:t>Read</w:t>
+            </w:r>
           </w:p>
           <w:p>
             <w:pPr>
@@ -3397,131 +3473,63 @@
                 <w:b/>
               </w:rPr>
             </w:pPr>
+            <w:hyperlink r:id="rId46" w:history="1">
+              <w:r>
+                <w:rPr>
+                  <w:rStyle w:val="Hyperlink"/>
+                  <w:b/>
+                </w:rPr>
+                <w:t>How to fill ou</w:t>
+              </w:r>
+              <w:r>
+                <w:rPr>
+                  <w:rStyle w:val="Hyperlink"/>
+                  <w:b/>
+                </w:rPr>
+                <w:t>t</w:t>
+              </w:r>
+              <w:r>
+                <w:rPr>
+                  <w:rStyle w:val="Hyperlink"/>
+                  <w:b/>
+                </w:rPr>
+                <w:t xml:space="preserve"> the Child </w:t>
+              </w:r>
+              <w:r>
+                <w:rPr>
+                  <w:rStyle w:val="Hyperlink"/>
+                  <w:b/>
+                </w:rPr>
+                <w:t>S</w:t>
+              </w:r>
+              <w:r>
+                <w:rPr>
+                  <w:rStyle w:val="Hyperlink"/>
+                  <w:b/>
+                </w:rPr>
+                <w:t xml:space="preserve">upport </w:t>
+              </w:r>
+              <w:r>
+                <w:rPr>
+                  <w:rStyle w:val="Hyperlink"/>
+                  <w:b/>
+                </w:rPr>
+                <w:t xml:space="preserve">Guidelines </w:t>
+              </w:r>
+              <w:r>
+                <w:rPr>
+                  <w:rStyle w:val="Hyperlink"/>
+                  <w:b/>
+                </w:rPr>
+                <w:t>Affidavit</w:t>
+              </w:r>
+            </w:hyperlink>
             <w:r>
               <w:rPr>
                 <w:b/>
               </w:rPr>
-              <w:fldChar w:fldCharType="begin"/>
-            </w:r>
-            <w:r>
-              <w:rPr>
-                <w:b/>
-              </w:rPr>
-              <w:instrText xml:space="preserve"> HYPERLINK "https://courts.alaska.gov/shc/family/docs/shc-dr305f-sample.pdf" </w:instrText>
-            </w:r>
-            <w:r>
-              <w:rPr>
-                <w:b/>
-              </w:rPr>
-              <w:fldChar w:fldCharType="separate"/>
-            </w:r>
-            <w:ins w:id="3" w:author="Caroline Robinson" w:date="2023-01-26T09:35:00Z">
-              <w:r>
-                <w:rPr>
-                  <w:rStyle w:val="Hyperlink"/>
-                  <w:b/>
-                </w:rPr>
-                <w:t>How to fill ou</w:t>
-              </w:r>
-            </w:ins>
-            <w:r>
-              <w:rPr>
-                <w:rStyle w:val="Hyperlink"/>
-                <w:b/>
-              </w:rPr>
-              <w:t>t</w:t>
-            </w:r>
-            <w:ins w:id="4" w:author="Caroline Robinson" w:date="2023-01-26T09:35:00Z">
-              <w:r>
-                <w:rPr>
-                  <w:rStyle w:val="Hyperlink"/>
-                  <w:b/>
-                </w:rPr>
-                <w:t xml:space="preserve"> </w:t>
-              </w:r>
-            </w:ins>
-            <w:ins w:id="5" w:author="Caroline Robinson" w:date="2023-01-26T09:36:00Z">
-              <w:r>
-                <w:rPr>
-                  <w:rStyle w:val="Hyperlink"/>
-                  <w:b/>
-                </w:rPr>
-                <w:t>the</w:t>
-              </w:r>
-            </w:ins>
-            <w:ins w:id="6" w:author="Caroline Robinson" w:date="2023-01-26T09:35:00Z">
-              <w:r>
-                <w:rPr>
-                  <w:rStyle w:val="Hyperlink"/>
-                  <w:b/>
-                </w:rPr>
-                <w:t xml:space="preserve"> </w:t>
-              </w:r>
-            </w:ins>
-            <w:ins w:id="7" w:author="Caroline Robinson" w:date="2023-01-26T09:36:00Z">
-              <w:r>
-                <w:rPr>
-                  <w:rStyle w:val="Hyperlink"/>
-                  <w:b/>
-                </w:rPr>
-                <w:t>C</w:t>
-              </w:r>
-            </w:ins>
-            <w:ins w:id="8" w:author="Caroline Robinson" w:date="2023-01-26T09:35:00Z">
-              <w:r>
-                <w:rPr>
-                  <w:rStyle w:val="Hyperlink"/>
-                  <w:b/>
-                </w:rPr>
-                <w:t xml:space="preserve">hild </w:t>
-              </w:r>
-            </w:ins>
-            <w:r>
-              <w:rPr>
-                <w:rStyle w:val="Hyperlink"/>
-                <w:b/>
-              </w:rPr>
-              <w:t>S</w:t>
-            </w:r>
-            <w:ins w:id="9" w:author="Caroline Robinson" w:date="2023-01-26T09:35:00Z">
-              <w:r>
-                <w:rPr>
-                  <w:rStyle w:val="Hyperlink"/>
-                  <w:b/>
-                </w:rPr>
-                <w:t xml:space="preserve">upport </w:t>
-              </w:r>
-            </w:ins>
-            <w:r>
-              <w:rPr>
-                <w:rStyle w:val="Hyperlink"/>
-                <w:b/>
-              </w:rPr>
-              <w:t xml:space="preserve">Guidelines </w:t>
-            </w:r>
-            <w:ins w:id="10" w:author="Caroline Robinson" w:date="2023-01-26T09:35:00Z">
-              <w:r>
-                <w:rPr>
-                  <w:rStyle w:val="Hyperlink"/>
-                  <w:b/>
-                </w:rPr>
-                <w:t>Affidavit</w:t>
-              </w:r>
-            </w:ins>
-            <w:r>
-              <w:rPr>
-                <w:b/>
-              </w:rPr>
-              <w:fldChar w:fldCharType="end"/>
-            </w:r>
-            <w:ins w:id="11" w:author="Caroline Robinson" w:date="2023-01-26T09:35:00Z">
-              <w:r>
-                <w:rPr>
-                  <w:b/>
-                </w:rPr>
-                <w:t xml:space="preserve"> </w:t>
-              </w:r>
-            </w:ins>
+              <w:t xml:space="preserve"> </w:t>
+            </w:r>
           </w:p>
           <w:p>
             <w:pPr>
@@ -3529,7 +3537,7 @@
               <w:outlineLvl w:val="2"/>
             </w:pPr>
             <w:r>
-              <w:t>Fill out the court forms to tell the judge your agreement.</w:t>
+              <w:t>Fill out the court forms to tell the judge your agreement</w:t>
             </w:r>
           </w:p>
           <w:p>
@@ -3554,7 +3562,7 @@
             <w:r>
               <w:t xml:space="preserve"> </w:t>
             </w:r>
-            <w:hyperlink r:id="rId46" w:history="1">
+            <w:hyperlink r:id="rId47" w:history="1">
               <w:r>
                 <w:rPr>
                   <w:rStyle w:val="Hyperlink"/>
@@ -3565,7 +3573,7 @@
             <w:r>
               <w:t xml:space="preserve"> | </w:t>
             </w:r>
-            <w:hyperlink r:id="rId47" w:history="1">
+            <w:hyperlink r:id="rId48" w:history="1">
               <w:r>
                 <w:rPr>
                   <w:rStyle w:val="Hyperlink"/>
@@ -3583,12 +3591,13 @@
               <w:rPr>
                 <w:b/>
               </w:rPr>
+              <w:lastRenderedPageBreak/>
               <w:t>Joint Affidavit, SHC-1320</w:t>
             </w:r>
             <w:r>
               <w:t xml:space="preserve"> </w:t>
             </w:r>
-            <w:hyperlink r:id="rId48" w:history="1">
+            <w:hyperlink r:id="rId49" w:history="1">
               <w:r>
                 <w:rPr>
                   <w:rStyle w:val="Hyperlink"/>
@@ -3599,7 +3608,7 @@
             <w:r>
               <w:t xml:space="preserve"> | </w:t>
             </w:r>
-            <w:hyperlink r:id="rId49" w:history="1">
+            <w:hyperlink r:id="rId50" w:history="1">
               <w:r>
                 <w:rPr>
                   <w:rStyle w:val="Hyperlink"/>
@@ -3622,7 +3631,7 @@
             <w:r>
               <w:t xml:space="preserve">, </w:t>
             </w:r>
-            <w:hyperlink r:id="rId50" w:history="1">
+            <w:hyperlink r:id="rId51" w:history="1">
               <w:r>
                 <w:rPr>
                   <w:rStyle w:val="Hyperlink"/>
@@ -3649,7 +3658,7 @@
             <w:r>
               <w:t xml:space="preserve">, </w:t>
             </w:r>
-            <w:hyperlink r:id="rId51" w:history="1">
+            <w:hyperlink r:id="rId52" w:history="1">
               <w:r>
                 <w:rPr>
                   <w:rStyle w:val="Hyperlink"/>
@@ -3674,10 +3683,9 @@
               <w:rPr>
                 <w:b/>
               </w:rPr>
-              <w:lastRenderedPageBreak/>
               <w:t xml:space="preserve">Child Custody Jurisdiction Affidavit, </w:t>
             </w:r>
-            <w:hyperlink r:id="rId52" w:history="1">
+            <w:hyperlink r:id="rId53" w:history="1">
               <w:r>
                 <w:rPr>
                   <w:rStyle w:val="Hyperlink"/>
@@ -3707,7 +3715,7 @@
             <w:r>
               <w:t xml:space="preserve"> </w:t>
             </w:r>
-            <w:hyperlink r:id="rId53" w:history="1">
+            <w:hyperlink r:id="rId54" w:history="1">
               <w:r>
                 <w:rPr>
                   <w:rStyle w:val="Hyperlink"/>
@@ -3718,7 +3726,7 @@
             <w:r>
               <w:t xml:space="preserve"> | </w:t>
             </w:r>
-            <w:hyperlink r:id="rId54" w:history="1">
+            <w:hyperlink r:id="rId55" w:history="1">
               <w:r>
                 <w:rPr>
                   <w:rStyle w:val="Hyperlink"/>
@@ -3741,7 +3749,7 @@
             <w:r>
               <w:t xml:space="preserve">, </w:t>
             </w:r>
-            <w:hyperlink r:id="rId55" w:history="1">
+            <w:hyperlink r:id="rId56" w:history="1">
               <w:r>
                 <w:rPr>
                   <w:rStyle w:val="Hyperlink"/>
@@ -3773,7 +3781,7 @@
               </w:rPr>
               <w:t xml:space="preserve">Shared Custody Support Calculation, </w:t>
             </w:r>
-            <w:hyperlink r:id="rId56" w:history="1">
+            <w:hyperlink r:id="rId57" w:history="1">
               <w:r>
                 <w:rPr>
                   <w:rStyle w:val="Hyperlink"/>
@@ -3797,7 +3805,7 @@
               </w:rPr>
               <w:t xml:space="preserve">Hybrid Custody Child Support Calculation, </w:t>
             </w:r>
-            <w:hyperlink r:id="rId57" w:history="1">
+            <w:hyperlink r:id="rId58" w:history="1">
               <w:r>
                 <w:rPr>
                   <w:rStyle w:val="Hyperlink"/>
@@ -3821,7 +3829,7 @@
               </w:rPr>
               <w:t xml:space="preserve">Divided Custody Child Support Calculation, </w:t>
             </w:r>
-            <w:hyperlink r:id="rId58" w:history="1">
+            <w:hyperlink r:id="rId59" w:history="1">
               <w:r>
                 <w:rPr>
                   <w:rStyle w:val="Hyperlink"/>
@@ -3862,7 +3870,7 @@
             <w:r>
               <w:t xml:space="preserve"> </w:t>
             </w:r>
-            <w:hyperlink r:id="rId59" w:history="1">
+            <w:hyperlink r:id="rId60" w:history="1">
               <w:r>
                 <w:rPr>
                   <w:rStyle w:val="Hyperlink"/>
@@ -3873,7 +3881,7 @@
             <w:r>
               <w:t xml:space="preserve"> | </w:t>
             </w:r>
-            <w:hyperlink r:id="rId60" w:history="1">
+            <w:hyperlink r:id="rId61" w:history="1">
               <w:r>
                 <w:rPr>
                   <w:rStyle w:val="Hyperlink"/>
@@ -3898,88 +3906,12 @@
                 <w:b/>
               </w:rPr>
             </w:pPr>
-            <w:ins w:id="12" w:author="Caroline Robinson" w:date="2023-01-26T09:35:00Z">
-              <w:r>
-                <w:rPr>
-                  <w:b/>
-                </w:rPr>
-                <w:t>How to fill ou</w:t>
-              </w:r>
-            </w:ins>
             <w:r>
               <w:rPr>
                 <w:b/>
               </w:rPr>
-              <w:t>t</w:t>
-            </w:r>
-            <w:ins w:id="13" w:author="Caroline Robinson" w:date="2023-01-26T09:35:00Z">
-              <w:r>
-                <w:rPr>
-                  <w:b/>
-                </w:rPr>
-                <w:t xml:space="preserve"> </w:t>
-              </w:r>
-            </w:ins>
-            <w:ins w:id="14" w:author="Caroline Robinson" w:date="2023-01-26T09:36:00Z">
-              <w:r>
-                <w:rPr>
-                  <w:b/>
-                </w:rPr>
-                <w:t>the</w:t>
-              </w:r>
-            </w:ins>
-            <w:ins w:id="15" w:author="Caroline Robinson" w:date="2023-01-26T09:35:00Z">
-              <w:r>
-                <w:rPr>
-                  <w:b/>
-                </w:rPr>
-                <w:t xml:space="preserve"> </w:t>
-              </w:r>
-            </w:ins>
-            <w:ins w:id="16" w:author="Caroline Robinson" w:date="2023-01-26T09:36:00Z">
-              <w:r>
-                <w:rPr>
-                  <w:b/>
-                </w:rPr>
-                <w:t>C</w:t>
-              </w:r>
-            </w:ins>
-            <w:ins w:id="17" w:author="Caroline Robinson" w:date="2023-01-26T09:35:00Z">
-              <w:r>
-                <w:rPr>
-                  <w:b/>
-                </w:rPr>
-                <w:t xml:space="preserve">hild </w:t>
-              </w:r>
-            </w:ins>
-            <w:r>
-              <w:rPr>
-                <w:b/>
-              </w:rPr>
-              <w:t>S</w:t>
-            </w:r>
-            <w:ins w:id="18" w:author="Caroline Robinson" w:date="2023-01-26T09:35:00Z">
-              <w:r>
-                <w:rPr>
-                  <w:b/>
-                </w:rPr>
-                <w:t xml:space="preserve">upport </w:t>
-              </w:r>
-            </w:ins>
-            <w:r>
-              <w:rPr>
-                <w:b/>
-              </w:rPr>
-              <w:t xml:space="preserve">Guidelines </w:t>
-            </w:r>
-            <w:ins w:id="19" w:author="Caroline Robinson" w:date="2023-01-26T09:35:00Z">
-              <w:r>
-                <w:rPr>
-                  <w:b/>
-                </w:rPr>
-                <w:t>Affidavit</w:t>
-              </w:r>
-            </w:ins>
+              <w:t>How to fill out the Child Support Guidelines Affidavit</w:t>
+            </w:r>
             <w:r>
               <w:br/>
             </w:r>
@@ -4001,7 +3933,7 @@
               <w:br/>
               <w:t xml:space="preserve">as a </w:t>
             </w:r>
-            <w:hyperlink r:id="rId61" w:history="1">
+            <w:hyperlink r:id="rId62" w:history="1">
               <w:r>
                 <w:rPr>
                   <w:rStyle w:val="Hyperlink"/>
@@ -4022,7 +3954,7 @@
             <w:r>
               <w:t xml:space="preserve"> </w:t>
             </w:r>
-            <w:hyperlink r:id="rId62" w:history="1">
+            <w:hyperlink r:id="rId63" w:history="1">
               <w:r>
                 <w:rPr>
                   <w:rStyle w:val="Hyperlink"/>
@@ -4051,7 +3983,7 @@
               <w:br/>
               <w:t xml:space="preserve">as a </w:t>
             </w:r>
-            <w:hyperlink r:id="rId63" w:history="1">
+            <w:hyperlink r:id="rId64" w:history="1">
               <w:r>
                 <w:rPr>
                   <w:rStyle w:val="Hyperlink"/>
@@ -4072,7 +4004,7 @@
             <w:r>
               <w:t xml:space="preserve"> </w:t>
             </w:r>
-            <w:hyperlink r:id="rId64" w:history="1">
+            <w:hyperlink r:id="rId65" w:history="1">
               <w:r>
                 <w:rPr>
                   <w:rStyle w:val="Hyperlink"/>
@@ -4138,6 +4070,7 @@
               <w:br/>
             </w:r>
             <w:r>
+              <w:lastRenderedPageBreak/>
               <w:t>public.courts.alaska.gov/web/forms/docs/dr-150</w:t>
             </w:r>
           </w:p>
@@ -4150,7 +4083,6 @@
               <w:rPr>
                 <w:b/>
               </w:rPr>
-              <w:lastRenderedPageBreak/>
               <w:t>Joint Motion to Put Settlement on the Record, SHC-1063</w:t>
             </w:r>
             <w:r>
@@ -4160,7 +4092,7 @@
               <w:br/>
               <w:t xml:space="preserve">as a </w:t>
             </w:r>
-            <w:hyperlink r:id="rId65" w:history="1">
+            <w:hyperlink r:id="rId66" w:history="1">
               <w:r>
                 <w:rPr>
                   <w:rStyle w:val="Hyperlink"/>
@@ -4181,7 +4113,7 @@
             <w:r>
               <w:t xml:space="preserve"> </w:t>
             </w:r>
-            <w:hyperlink r:id="rId66" w:history="1">
+            <w:hyperlink r:id="rId67" w:history="1">
               <w:r>
                 <w:rPr>
                   <w:rStyle w:val="Hyperlink"/>
@@ -4302,7 +4234,7 @@
             <w:r>
               <w:t xml:space="preserve"> </w:t>
             </w:r>
-            <w:hyperlink r:id="rId67" w:history="1">
+            <w:hyperlink r:id="rId68" w:history="1">
               <w:r>
                 <w:rPr>
                   <w:rStyle w:val="Hyperlink"/>
@@ -4329,7 +4261,7 @@
             <w:r>
               <w:t xml:space="preserve"> </w:t>
             </w:r>
-            <w:hyperlink r:id="rId68" w:history="1">
+            <w:hyperlink r:id="rId69" w:history="1">
               <w:r>
                 <w:rPr>
                   <w:rStyle w:val="Hyperlink"/>
@@ -4642,7 +4574,14 @@
               <w:rPr>
                 <w:color w:val="00B0F0"/>
               </w:rPr>
-              <w:t>final_order_date</w:t>
+              <w:t>final_order_d</w:t>
+            </w:r>
+            <w:r>
+              <w:rPr>
+                <w:color w:val="00B0F0"/>
+              </w:rPr>
+              <w:lastRenderedPageBreak/>
+              <w:t>ate</w:t>
             </w:r>
             <w:proofErr w:type="spellEnd"/>
             <w:r>
@@ -4662,7 +4601,6 @@
               <w:rPr>
                 <w:color w:val="00B0F0"/>
               </w:rPr>
-              <w:lastRenderedPageBreak/>
               <w:t>date_</w:t>
             </w:r>
             <w:proofErr w:type="gramStart"/>
@@ -4897,14 +4835,27 @@
             <w:r>
               <w:t xml:space="preserve">Step </w:t>
             </w:r>
-            <w:fldSimple w:instr=" SEQ stepList \* MERGEFORMAT ">
-              <w:r>
-                <w:rPr>
-                  <w:noProof/>
-                </w:rPr>
-                <w:t>7</w:t>
-              </w:r>
-            </w:fldSimple>
+            <w:r>
+              <w:fldChar w:fldCharType="begin"/>
+            </w:r>
+            <w:r>
+              <w:instrText xml:space="preserve"> SEQ stepList \* MERGEFORMAT </w:instrText>
+            </w:r>
+            <w:r>
+              <w:fldChar w:fldCharType="separate"/>
+            </w:r>
+            <w:r>
+              <w:rPr>
+                <w:noProof/>
+              </w:rPr>
+              <w:t>7</w:t>
+            </w:r>
+            <w:r>
+              <w:rPr>
+                <w:noProof/>
+              </w:rPr>
+              <w:fldChar w:fldCharType="end"/>
+            </w:r>
             <w:r>
               <w:t xml:space="preserve">: </w:t>
             </w:r>
@@ -4945,7 +4896,7 @@
             <w:pPr>
               <w:pStyle w:val="BodyText"/>
             </w:pPr>
-            <w:hyperlink r:id="rId69" w:history="1">
+            <w:hyperlink r:id="rId70" w:history="1">
               <w:r>
                 <w:rPr>
                   <w:rStyle w:val="Hyperlink"/>
@@ -5013,11 +4964,11 @@
               <w:br/>
             </w:r>
             <w:r>
-              <w:t xml:space="preserve">For example, in a divorce case, the parties agree that the marital home is worth $100,000. The judge states that the house is worth $200,000.  The spouse who was awarded the house could file a motion for reconsideration.  The motion for reconsideration would </w:t>
+              <w:t xml:space="preserve">For example, in a divorce case, the parties agree that the marital home is worth $100,000. The judge states that the house is worth $200,000.  The spouse who was awarded the house could file a </w:t>
             </w:r>
             <w:r>
               <w:lastRenderedPageBreak/>
-              <w:t>state the judge used the wrong dollar amount for the house in dividing the property.</w:t>
+              <w:t>motion for reconsideration.  The motion for reconsideration would state the judge used the wrong dollar amount for the house in dividing the property.</w:t>
             </w:r>
           </w:p>
           <w:p>
@@ -5238,7 +5189,7 @@
             <w:r>
               <w:t>Motion and Affidavit for Reconsideration, SHC-1545 </w:t>
             </w:r>
-            <w:hyperlink r:id="rId70" w:tgtFrame="_blank" w:history="1">
+            <w:hyperlink r:id="rId71" w:tgtFrame="_blank" w:history="1">
               <w:r>
                 <w:rPr>
                   <w:rStyle w:val="Hyperlink"/>
@@ -5249,7 +5200,7 @@
             <w:r>
               <w:t> | </w:t>
             </w:r>
-            <w:hyperlink r:id="rId71" w:tgtFrame="_blank" w:history="1">
+            <w:hyperlink r:id="rId72" w:tgtFrame="_blank" w:history="1">
               <w:r>
                 <w:rPr>
                   <w:rStyle w:val="Hyperlink"/>
@@ -5265,7 +5216,7 @@
             <w:r>
               <w:t>Proposed Order on Motion, SHC-1302 </w:t>
             </w:r>
-            <w:hyperlink r:id="rId72" w:tgtFrame="_blank" w:history="1">
+            <w:hyperlink r:id="rId73" w:tgtFrame="_blank" w:history="1">
               <w:r>
                 <w:rPr>
                   <w:rStyle w:val="Hyperlink"/>
@@ -5276,7 +5227,7 @@
             <w:r>
               <w:t> | </w:t>
             </w:r>
-            <w:hyperlink r:id="rId73" w:tgtFrame="_blank" w:history="1">
+            <w:hyperlink r:id="rId74" w:tgtFrame="_blank" w:history="1">
               <w:r>
                 <w:rPr>
                   <w:rStyle w:val="Hyperlink"/>
@@ -5307,7 +5258,11 @@
               <w:pStyle w:val="ListParagraph"/>
             </w:pPr>
             <w:r>
-              <w:t>Your Motion to Reconsider and all the attachments must be 5 pages or less.</w:t>
+              <w:t xml:space="preserve">Your Motion to Reconsider and all the attachments must be 5 </w:t>
+            </w:r>
+            <w:r>
+              <w:lastRenderedPageBreak/>
+              <w:t>pages or less.</w:t>
             </w:r>
           </w:p>
           <w:p>
@@ -5315,7 +5270,6 @@
               <w:pStyle w:val="ListParagraph"/>
             </w:pPr>
             <w:r>
-              <w:lastRenderedPageBreak/>
               <w:t>Usually when you file a motion:</w:t>
             </w:r>
           </w:p>
@@ -5374,7 +5328,7 @@
             <w:r>
               <w:t xml:space="preserve">Read </w:t>
             </w:r>
-            <w:hyperlink r:id="rId74" w:history="1">
+            <w:hyperlink r:id="rId75" w:history="1">
               <w:r>
                 <w:rPr>
                   <w:rStyle w:val="Hyperlink"/>
@@ -5424,7 +5378,7 @@
               <w:br/>
               <w:t xml:space="preserve">as a </w:t>
             </w:r>
-            <w:hyperlink r:id="rId75" w:tgtFrame="_blank" w:history="1">
+            <w:hyperlink r:id="rId76" w:tgtFrame="_blank" w:history="1">
               <w:r>
                 <w:rPr>
                   <w:rStyle w:val="Hyperlink"/>
@@ -5443,7 +5397,7 @@
               <w:br/>
               <w:t xml:space="preserve">as a </w:t>
             </w:r>
-            <w:hyperlink r:id="rId76" w:tgtFrame="_blank" w:history="1">
+            <w:hyperlink r:id="rId77" w:tgtFrame="_blank" w:history="1">
               <w:r>
                 <w:rPr>
                   <w:rStyle w:val="Hyperlink"/>
@@ -5470,7 +5424,7 @@
               <w:br/>
               <w:t>as a  </w:t>
             </w:r>
-            <w:hyperlink r:id="rId77" w:tgtFrame="_blank" w:history="1">
+            <w:hyperlink r:id="rId78" w:tgtFrame="_blank" w:history="1">
               <w:r>
                 <w:rPr>
                   <w:rStyle w:val="Hyperlink"/>
@@ -5489,7 +5443,7 @@
               <w:br/>
               <w:t>as a  </w:t>
             </w:r>
-            <w:hyperlink r:id="rId78" w:tgtFrame="_blank" w:history="1">
+            <w:hyperlink r:id="rId79" w:tgtFrame="_blank" w:history="1">
               <w:r>
                 <w:rPr>
                   <w:rStyle w:val="Hyperlink"/>
@@ -5509,7 +5463,7 @@
             <w:pPr>
               <w:pStyle w:val="BodyText"/>
             </w:pPr>
-            <w:hyperlink r:id="rId79" w:history="1">
+            <w:hyperlink r:id="rId80" w:history="1">
               <w:r>
                 <w:rPr>
                   <w:rStyle w:val="Hyperlink"/>
@@ -5727,11 +5681,8 @@
             </w:r>
             <w:proofErr w:type="spellStart"/>
             <w:r>
-              <w:t>guess_interim_order_</w:t>
-            </w:r>
-            <w:r>
               <w:lastRenderedPageBreak/>
-              <w:t>date</w:t>
+              <w:t>guess_interim_order_date</w:t>
             </w:r>
             <w:proofErr w:type="spellEnd"/>
             <w:r>
@@ -6007,14 +5958,27 @@
             <w:r>
               <w:t xml:space="preserve">Step </w:t>
             </w:r>
-            <w:fldSimple w:instr=" SEQ stepList \* MERGEFORMAT ">
-              <w:r>
-                <w:rPr>
-                  <w:noProof/>
-                </w:rPr>
-                <w:t>9</w:t>
-              </w:r>
-            </w:fldSimple>
+            <w:r>
+              <w:fldChar w:fldCharType="begin"/>
+            </w:r>
+            <w:r>
+              <w:instrText xml:space="preserve"> SEQ stepList \* MERGEFORMAT </w:instrText>
+            </w:r>
+            <w:r>
+              <w:fldChar w:fldCharType="separate"/>
+            </w:r>
+            <w:r>
+              <w:rPr>
+                <w:noProof/>
+              </w:rPr>
+              <w:t>9</w:t>
+            </w:r>
+            <w:r>
+              <w:rPr>
+                <w:noProof/>
+              </w:rPr>
+              <w:fldChar w:fldCharType="end"/>
+            </w:r>
             <w:r>
               <w:rPr>
                 <w:noProof/>
@@ -6039,11 +6003,11 @@
             <w:pPr>
               <w:pStyle w:val="BodyText"/>
             </w:pPr>
-            <w:bookmarkStart w:id="20" w:name="_Hlk121398807"/>
+            <w:bookmarkStart w:id="2" w:name="_Hlk121398807"/>
             <w:r>
               <w:t xml:space="preserve">Changing your child support order is called “modifying” child support.  The child support rule, </w:t>
             </w:r>
-            <w:hyperlink r:id="rId80" w:history="1">
+            <w:hyperlink r:id="rId81" w:history="1">
               <w:r>
                 <w:rPr>
                   <w:rStyle w:val="Hyperlink"/>
@@ -6062,9 +6026,9 @@
             <w:r>
               <w:t xml:space="preserve">90.3, states you need to prove there has been a “material change in circumstances” to modify child support. </w:t>
             </w:r>
-            <w:bookmarkStart w:id="21" w:name="_Hlk121398709"/>
-            <w:bookmarkStart w:id="22" w:name="_Hlk121398590"/>
-            <w:bookmarkEnd w:id="20"/>
+            <w:bookmarkStart w:id="3" w:name="_Hlk121398709"/>
+            <w:bookmarkStart w:id="4" w:name="_Hlk121398590"/>
+            <w:bookmarkEnd w:id="2"/>
             <w:r>
               <w:t>The most common changes in circumstances are:</w:t>
             </w:r>
@@ -6096,12 +6060,12 @@
             <w:r>
               <w:t>s income changes</w:t>
             </w:r>
-            <w:bookmarkEnd w:id="21"/>
+            <w:bookmarkEnd w:id="3"/>
             <w:r>
               <w:t>.</w:t>
             </w:r>
           </w:p>
-          <w:bookmarkEnd w:id="22"/>
+          <w:bookmarkEnd w:id="4"/>
           <w:p>
             <w:pPr>
               <w:pStyle w:val="Heading3"/>
@@ -6152,7 +6116,7 @@
             <w:r>
               <w:t xml:space="preserve"> </w:t>
             </w:r>
-            <w:hyperlink r:id="rId81" w:history="1">
+            <w:hyperlink r:id="rId82" w:history="1">
               <w:r>
                 <w:rPr>
                   <w:rStyle w:val="Hyperlink"/>
@@ -6163,7 +6127,7 @@
             <w:r>
               <w:t xml:space="preserve">. Read </w:t>
             </w:r>
-            <w:hyperlink r:id="rId82" w:history="1">
+            <w:hyperlink r:id="rId83" w:history="1">
               <w:r>
                 <w:rPr>
                   <w:rStyle w:val="Hyperlink"/>
@@ -6190,7 +6154,11 @@
               <w:t>Child Support Guidelines Affidavit</w:t>
             </w:r>
             <w:r>
-              <w:t xml:space="preserve"> tells you the new child support amount. If you do not have a primary custody child support schedule, use one of these forms:</w:t>
+              <w:t xml:space="preserve"> tells you the new child support amount. If you do not have a primary custody child </w:t>
+            </w:r>
+            <w:r>
+              <w:lastRenderedPageBreak/>
+              <w:t>support schedule, use one of these forms:</w:t>
             </w:r>
           </w:p>
           <w:p>
@@ -6201,10 +6169,9 @@
               <w:rPr>
                 <w:b/>
               </w:rPr>
-              <w:lastRenderedPageBreak/>
               <w:t xml:space="preserve">Shared Custody Support Calculation, </w:t>
             </w:r>
-            <w:hyperlink r:id="rId83" w:history="1">
+            <w:hyperlink r:id="rId84" w:history="1">
               <w:r>
                 <w:rPr>
                   <w:rStyle w:val="Hyperlink"/>
@@ -6227,7 +6194,7 @@
               </w:rPr>
               <w:t xml:space="preserve">Hybrid Custody Child Support Calculation, </w:t>
             </w:r>
-            <w:hyperlink r:id="rId84" w:history="1">
+            <w:hyperlink r:id="rId85" w:history="1">
               <w:r>
                 <w:rPr>
                   <w:rStyle w:val="Hyperlink"/>
@@ -6250,7 +6217,7 @@
               </w:rPr>
               <w:t xml:space="preserve">Divided Custody Child Support Calculation, </w:t>
             </w:r>
-            <w:hyperlink r:id="rId85" w:history="1">
+            <w:hyperlink r:id="rId86" w:history="1">
               <w:r>
                 <w:rPr>
                   <w:rStyle w:val="Hyperlink"/>
@@ -6432,12 +6399,13 @@
                 <w:rStyle w:val="Hyperlink"/>
               </w:rPr>
             </w:pPr>
-            <w:bookmarkStart w:id="23" w:name="_Hlk123123944"/>
+            <w:bookmarkStart w:id="5" w:name="_Hlk123123944"/>
             <w:r>
               <w:rPr>
                 <w:rStyle w:val="BodyTextChar"/>
                 <w:b/>
               </w:rPr>
+              <w:lastRenderedPageBreak/>
               <w:t>Child Support Guidelines Affidavit</w:t>
             </w:r>
             <w:r>
@@ -6447,7 +6415,6 @@
               <w:br/>
             </w:r>
             <w:r>
-              <w:lastRenderedPageBreak/>
               <w:t>public.courts.alaska.gov/web/forms/docs/dr-305.pdf</w:t>
             </w:r>
           </w:p>
@@ -6539,7 +6506,7 @@
             <w:r>
               <w:t>.pdf</w:t>
             </w:r>
-            <w:bookmarkEnd w:id="23"/>
+            <w:bookmarkEnd w:id="5"/>
           </w:p>
         </w:tc>
       </w:tr>
@@ -6568,14 +6535,27 @@
               <w:lastRenderedPageBreak/>
               <w:t xml:space="preserve">Step </w:t>
             </w:r>
-            <w:fldSimple w:instr=" SEQ stepList \* MERGEFORMAT ">
-              <w:r>
-                <w:rPr>
-                  <w:noProof/>
-                </w:rPr>
-                <w:t>10</w:t>
-              </w:r>
-            </w:fldSimple>
+            <w:r>
+              <w:fldChar w:fldCharType="begin"/>
+            </w:r>
+            <w:r>
+              <w:instrText xml:space="preserve"> SEQ stepList \* MERGEFORMAT </w:instrText>
+            </w:r>
+            <w:r>
+              <w:fldChar w:fldCharType="separate"/>
+            </w:r>
+            <w:r>
+              <w:rPr>
+                <w:noProof/>
+              </w:rPr>
+              <w:t>10</w:t>
+            </w:r>
+            <w:r>
+              <w:rPr>
+                <w:noProof/>
+              </w:rPr>
+              <w:fldChar w:fldCharType="end"/>
+            </w:r>
             <w:r>
               <w:rPr>
                 <w:noProof/>
@@ -6630,7 +6610,7 @@
               </w:rPr>
               <w:t>Motion to Modify Custody, Visitation &amp; Support Packet, </w:t>
             </w:r>
-            <w:hyperlink r:id="rId86" w:anchor="shc-pac12" w:history="1">
+            <w:hyperlink r:id="rId87" w:anchor="shc-pac12" w:history="1">
               <w:r>
                 <w:rPr>
                   <w:rStyle w:val="Hyperlink"/>
@@ -6683,7 +6663,7 @@
             <w:r>
               <w:t xml:space="preserve">Read </w:t>
             </w:r>
-            <w:hyperlink r:id="rId87" w:history="1">
+            <w:hyperlink r:id="rId88" w:history="1">
               <w:r>
                 <w:rPr>
                   <w:rStyle w:val="Hyperlink"/>
@@ -6750,7 +6730,7 @@
             <w:r>
               <w:fldChar w:fldCharType="end"/>
             </w:r>
-            <w:hyperlink r:id="rId88" w:history="1">
+            <w:hyperlink r:id="rId89" w:history="1">
               <w:r>
                 <w:rPr>
                   <w:b/>
@@ -6967,6 +6947,7 @@
               <w:rPr>
                 <w:color w:val="00B0F0"/>
               </w:rPr>
+              <w:lastRenderedPageBreak/>
               <w:t>(defined(</w:t>
             </w:r>
             <w:r>
@@ -6980,14 +6961,7 @@
               <w:rPr>
                 <w:color w:val="00B0F0"/>
               </w:rPr>
-              <w:t>guess_final_</w:t>
-            </w:r>
-            <w:r>
-              <w:rPr>
-                <w:color w:val="00B0F0"/>
-              </w:rPr>
-              <w:lastRenderedPageBreak/>
-              <w:t>order_date</w:t>
+              <w:t>guess_final_order_date</w:t>
             </w:r>
             <w:proofErr w:type="spellEnd"/>
             <w:r>
@@ -7155,7 +7129,7 @@
             <w:r>
               <w:t xml:space="preserve">Step </w:t>
             </w:r>
-            <w:bookmarkStart w:id="24" w:name="Affidavit"/>
+            <w:bookmarkStart w:id="6" w:name="Affidavit"/>
             <w:r>
               <w:fldChar w:fldCharType="begin"/>
             </w:r>
@@ -7177,7 +7151,7 @@
               </w:rPr>
               <w:fldChar w:fldCharType="end"/>
             </w:r>
-            <w:bookmarkEnd w:id="24"/>
+            <w:bookmarkEnd w:id="6"/>
             <w:r>
               <w:rPr>
                 <w:noProof/>
@@ -7416,6 +7390,7 @@
               <w:t xml:space="preserve">t must be 1 year or less since the court distributed the </w:t>
             </w:r>
             <w:r>
+              <w:lastRenderedPageBreak/>
               <w:t>j</w:t>
             </w:r>
             <w:r>
@@ -7434,7 +7409,6 @@
               <w:ind w:left="405"/>
             </w:pPr>
             <w:r>
-              <w:lastRenderedPageBreak/>
               <w:t>the judgment is void;</w:t>
             </w:r>
             <w:r>
@@ -7621,14 +7595,27 @@
               <w:lastRenderedPageBreak/>
               <w:t xml:space="preserve">Step </w:t>
             </w:r>
-            <w:fldSimple w:instr=" SEQ stepList \* MERGEFORMAT ">
-              <w:r>
-                <w:rPr>
-                  <w:noProof/>
-                </w:rPr>
-                <w:t>12</w:t>
-              </w:r>
-            </w:fldSimple>
+            <w:r>
+              <w:fldChar w:fldCharType="begin"/>
+            </w:r>
+            <w:r>
+              <w:instrText xml:space="preserve"> SEQ stepList \* MERGEFORMAT </w:instrText>
+            </w:r>
+            <w:r>
+              <w:fldChar w:fldCharType="separate"/>
+            </w:r>
+            <w:r>
+              <w:rPr>
+                <w:noProof/>
+              </w:rPr>
+              <w:t>12</w:t>
+            </w:r>
+            <w:r>
+              <w:rPr>
+                <w:noProof/>
+              </w:rPr>
+              <w:fldChar w:fldCharType="end"/>
+            </w:r>
             <w:r>
               <w:t xml:space="preserve">: </w:t>
             </w:r>
@@ -7692,7 +7679,7 @@
             <w:r>
               <w:t xml:space="preserve"> </w:t>
             </w:r>
-            <w:hyperlink r:id="rId89" w:history="1">
+            <w:hyperlink r:id="rId90" w:history="1">
               <w:r>
                 <w:rPr>
                   <w:rStyle w:val="Hyperlink"/>
@@ -7703,7 +7690,7 @@
             <w:r>
               <w:t xml:space="preserve"> | </w:t>
             </w:r>
-            <w:hyperlink r:id="rId90" w:history="1">
+            <w:hyperlink r:id="rId91" w:history="1">
               <w:r>
                 <w:rPr>
                   <w:rStyle w:val="Hyperlink"/>
@@ -7726,7 +7713,7 @@
             <w:r>
               <w:t xml:space="preserve"> </w:t>
             </w:r>
-            <w:hyperlink r:id="rId91" w:history="1">
+            <w:hyperlink r:id="rId92" w:history="1">
               <w:r>
                 <w:rPr>
                   <w:rStyle w:val="Hyperlink"/>
@@ -7737,7 +7724,7 @@
             <w:r>
               <w:t xml:space="preserve"> | </w:t>
             </w:r>
-            <w:hyperlink r:id="rId92" w:history="1">
+            <w:hyperlink r:id="rId93" w:history="1">
               <w:r>
                 <w:rPr>
                   <w:rStyle w:val="Hyperlink"/>
@@ -7778,7 +7765,7 @@
             <w:r>
               <w:t xml:space="preserve">t talk about in your motion (8 days if they mailed it to you).  Read about </w:t>
             </w:r>
-            <w:hyperlink r:id="rId93" w:anchor="reply" w:history="1">
+            <w:hyperlink r:id="rId94" w:anchor="reply" w:history="1">
               <w:r>
                 <w:rPr>
                   <w:rStyle w:val="Hyperlink"/>
@@ -7801,7 +7788,7 @@
             <w:r>
               <w:t xml:space="preserve">about </w:t>
             </w:r>
-            <w:hyperlink r:id="rId94" w:anchor="options" w:history="1">
+            <w:hyperlink r:id="rId95" w:anchor="options" w:history="1">
               <w:r>
                 <w:rPr>
                   <w:rStyle w:val="Hyperlink"/>
@@ -7854,7 +7841,7 @@
               <w:br/>
               <w:t xml:space="preserve">as a </w:t>
             </w:r>
-            <w:hyperlink r:id="rId95" w:history="1">
+            <w:hyperlink r:id="rId96" w:history="1">
               <w:r>
                 <w:rPr>
                   <w:rStyle w:val="Hyperlink"/>
@@ -7866,16 +7853,14 @@
               <w:br/>
             </w:r>
             <w:r>
+              <w:lastRenderedPageBreak/>
               <w:t>courts.alaska.gov/shc/family/docs/shc-1548.doc</w:t>
             </w:r>
             <w:r>
               <w:br/>
-            </w:r>
-            <w:r>
-              <w:lastRenderedPageBreak/>
               <w:t xml:space="preserve">as a | </w:t>
             </w:r>
-            <w:hyperlink r:id="rId96" w:history="1">
+            <w:hyperlink r:id="rId97" w:history="1">
               <w:r>
                 <w:rPr>
                   <w:rStyle w:val="Hyperlink"/>
@@ -7904,7 +7889,7 @@
               <w:br/>
               <w:t xml:space="preserve">as a </w:t>
             </w:r>
-            <w:hyperlink r:id="rId97" w:history="1">
+            <w:hyperlink r:id="rId98" w:history="1">
               <w:r>
                 <w:rPr>
                   <w:rStyle w:val="Hyperlink"/>
@@ -7931,7 +7916,7 @@
             <w:r>
               <w:t xml:space="preserve">s a </w:t>
             </w:r>
-            <w:hyperlink r:id="rId98" w:history="1">
+            <w:hyperlink r:id="rId99" w:history="1">
               <w:proofErr w:type="spellStart"/>
               <w:r>
                 <w:rPr>
@@ -7964,7 +7949,7 @@
             <w:pPr>
               <w:pStyle w:val="BodyText"/>
             </w:pPr>
-            <w:hyperlink r:id="rId99" w:anchor="reply" w:history="1">
+            <w:hyperlink r:id="rId100" w:anchor="reply" w:history="1">
               <w:r>
                 <w:rPr>
                   <w:b/>
@@ -7988,7 +7973,7 @@
             <w:pPr>
               <w:pStyle w:val="BodyText"/>
             </w:pPr>
-            <w:hyperlink r:id="rId100" w:anchor="options" w:history="1">
+            <w:hyperlink r:id="rId101" w:anchor="options" w:history="1">
               <w:r>
                 <w:rPr>
                   <w:b/>
@@ -8351,7 +8336,7 @@
               <w:lastRenderedPageBreak/>
               <w:t xml:space="preserve">Step </w:t>
             </w:r>
-            <w:bookmarkStart w:id="25" w:name="Figure1"/>
+            <w:bookmarkStart w:id="7" w:name="Figure1"/>
             <w:r>
               <w:fldChar w:fldCharType="begin"/>
             </w:r>
@@ -8373,7 +8358,7 @@
               </w:rPr>
               <w:fldChar w:fldCharType="end"/>
             </w:r>
-            <w:bookmarkEnd w:id="25"/>
+            <w:bookmarkEnd w:id="7"/>
             <w:r>
               <w:t xml:space="preserve">: </w:t>
             </w:r>
@@ -8673,14 +8658,27 @@
             <w:r>
               <w:t xml:space="preserve">Step </w:t>
             </w:r>
-            <w:fldSimple w:instr=" SEQ stepList \* MERGEFORMAT ">
-              <w:r>
-                <w:rPr>
-                  <w:noProof/>
-                </w:rPr>
-                <w:t>14</w:t>
-              </w:r>
-            </w:fldSimple>
+            <w:r>
+              <w:fldChar w:fldCharType="begin"/>
+            </w:r>
+            <w:r>
+              <w:instrText xml:space="preserve"> SEQ stepList \* MERGEFORMAT </w:instrText>
+            </w:r>
+            <w:r>
+              <w:fldChar w:fldCharType="separate"/>
+            </w:r>
+            <w:r>
+              <w:rPr>
+                <w:noProof/>
+              </w:rPr>
+              <w:t>14</w:t>
+            </w:r>
+            <w:r>
+              <w:rPr>
+                <w:noProof/>
+              </w:rPr>
+              <w:fldChar w:fldCharType="end"/>
+            </w:r>
             <w:r>
               <w:t>: Decide if you want to file an appeal</w:t>
             </w:r>
@@ -8705,11 +8703,11 @@
             <w:r>
               <w:t>The civil appeals process is complicated, long and expensive. The process can take over two years</w:t>
             </w:r>
-            <w:bookmarkStart w:id="26" w:name="_Hlk123126165"/>
+            <w:bookmarkStart w:id="8" w:name="_Hlk123126165"/>
             <w:r>
               <w:t xml:space="preserve">. </w:t>
             </w:r>
-            <w:hyperlink r:id="rId101" w:anchor="1" w:history="1">
+            <w:hyperlink r:id="rId102" w:anchor="1" w:history="1">
               <w:r>
                 <w:rPr>
                   <w:rStyle w:val="Hyperlink"/>
@@ -8752,7 +8750,7 @@
             <w:r>
               <w:t xml:space="preserve"> </w:t>
             </w:r>
-            <w:hyperlink r:id="rId102" w:history="1">
+            <w:hyperlink r:id="rId103" w:history="1">
               <w:r>
                 <w:rPr>
                   <w:rStyle w:val="Hyperlink"/>
@@ -8763,7 +8761,7 @@
             <w:r>
               <w:t>.</w:t>
             </w:r>
-            <w:bookmarkEnd w:id="26"/>
+            <w:bookmarkEnd w:id="8"/>
           </w:p>
           <w:p>
             <w:pPr>
@@ -8778,7 +8776,7 @@
             <w:pPr>
               <w:pStyle w:val="BodyText"/>
             </w:pPr>
-            <w:hyperlink r:id="rId103" w:anchor="1" w:history="1">
+            <w:hyperlink r:id="rId104" w:anchor="1" w:history="1">
               <w:r>
                 <w:rPr>
                   <w:b/>
@@ -8804,7 +8802,7 @@
             <w:pPr>
               <w:pStyle w:val="BodyText"/>
             </w:pPr>
-            <w:hyperlink r:id="rId104" w:history="1">
+            <w:hyperlink r:id="rId105" w:history="1">
               <w:r>
                 <w:rPr>
                   <w:b/>
@@ -8966,14 +8964,27 @@
             <w:r>
               <w:t xml:space="preserve">Step </w:t>
             </w:r>
-            <w:fldSimple w:instr=" SEQ stepList \* MERGEFORMAT ">
-              <w:r>
-                <w:rPr>
-                  <w:noProof/>
-                </w:rPr>
-                <w:t>15</w:t>
-              </w:r>
-            </w:fldSimple>
+            <w:r>
+              <w:fldChar w:fldCharType="begin"/>
+            </w:r>
+            <w:r>
+              <w:instrText xml:space="preserve"> SEQ stepList \* MERGEFORMAT </w:instrText>
+            </w:r>
+            <w:r>
+              <w:fldChar w:fldCharType="separate"/>
+            </w:r>
+            <w:r>
+              <w:rPr>
+                <w:noProof/>
+              </w:rPr>
+              <w:t>15</w:t>
+            </w:r>
+            <w:r>
+              <w:rPr>
+                <w:noProof/>
+              </w:rPr>
+              <w:fldChar w:fldCharType="end"/>
+            </w:r>
             <w:r>
               <w:t xml:space="preserve">: </w:t>
             </w:r>
@@ -9107,7 +9118,7 @@
               <w:pStyle w:val="ListParagraph"/>
               <w:ind w:left="405"/>
             </w:pPr>
-            <w:hyperlink r:id="rId105" w:history="1">
+            <w:hyperlink r:id="rId106" w:history="1">
               <w:r>
                 <w:rPr>
                   <w:rStyle w:val="Hyperlink"/>
@@ -9126,7 +9137,7 @@
             <w:r>
               <w:t xml:space="preserve"> If you still need more help, you may want to </w:t>
             </w:r>
-            <w:hyperlink r:id="rId106" w:history="1">
+            <w:hyperlink r:id="rId107" w:history="1">
               <w:r>
                 <w:rPr>
                   <w:rStyle w:val="Hyperlink"/>
@@ -9151,7 +9162,7 @@
             <w:pPr>
               <w:pStyle w:val="BodyText"/>
             </w:pPr>
-            <w:hyperlink r:id="rId107" w:history="1">
+            <w:hyperlink r:id="rId108" w:history="1">
               <w:r>
                 <w:rPr>
                   <w:b/>
@@ -9170,7 +9181,7 @@
             <w:pPr>
               <w:pStyle w:val="BodyText"/>
             </w:pPr>
-            <w:hyperlink r:id="rId108" w:history="1">
+            <w:hyperlink r:id="rId109" w:history="1">
               <w:r>
                 <w:rPr>
                   <w:b/>
@@ -9197,7 +9208,7 @@
             <w:pPr>
               <w:pStyle w:val="BodyText"/>
             </w:pPr>
-            <w:hyperlink r:id="rId109" w:history="1">
+            <w:hyperlink r:id="rId110" w:history="1">
               <w:r>
                 <w:rPr>
                   <w:b/>
@@ -9558,7 +9569,7 @@
             <w:r>
               <w:t xml:space="preserve">Step </w:t>
             </w:r>
-            <w:bookmarkStart w:id="27" w:name="Shared"/>
+            <w:bookmarkStart w:id="9" w:name="Shared"/>
             <w:r>
               <w:fldChar w:fldCharType="begin"/>
             </w:r>
@@ -9580,7 +9591,7 @@
               </w:rPr>
               <w:fldChar w:fldCharType="end"/>
             </w:r>
-            <w:bookmarkEnd w:id="27"/>
+            <w:bookmarkEnd w:id="9"/>
             <w:r>
               <w:t>:</w:t>
             </w:r>
@@ -9970,7 +9981,7 @@
                 <w:rStyle w:val="Hyperlink"/>
               </w:rPr>
             </w:pPr>
-            <w:hyperlink r:id="rId110" w:history="1">
+            <w:hyperlink r:id="rId111" w:history="1">
               <w:r>
                 <w:rPr>
                   <w:rStyle w:val="Hyperlink"/>
@@ -10045,6 +10056,7 @@
               <w:ind w:left="411"/>
             </w:pPr>
             <w:r>
+              <w:lastRenderedPageBreak/>
               <w:t>Email: dor.cssd.customerservice.anchorage@alaska.gov</w:t>
             </w:r>
           </w:p>
@@ -10052,15 +10064,13 @@
             <w:pPr>
               <w:pStyle w:val="BodyText"/>
             </w:pPr>
-            <w:bookmarkStart w:id="28" w:name="_GoBack"/>
-            <w:bookmarkEnd w:id="28"/>
             <w:r>
               <w:t>Read</w:t>
             </w:r>
             <w:r>
               <w:t xml:space="preserve">: </w:t>
             </w:r>
-            <w:hyperlink r:id="rId111" w:history="1">
+            <w:hyperlink r:id="rId112" w:history="1">
               <w:r>
                 <w:rPr>
                   <w:rStyle w:val="Hyperlink"/>
@@ -10110,7 +10120,7 @@
             <w:r>
               <w:t xml:space="preserve">•  </w:t>
             </w:r>
-            <w:hyperlink r:id="rId112" w:history="1">
+            <w:hyperlink r:id="rId113" w:history="1">
               <w:r>
                 <w:rPr>
                   <w:rStyle w:val="Hyperlink"/>
@@ -10140,7 +10150,7 @@
             <w:pPr>
               <w:pStyle w:val="BodyText"/>
             </w:pPr>
-            <w:hyperlink r:id="rId113" w:history="1">
+            <w:hyperlink r:id="rId114" w:history="1">
               <w:r>
                 <w:rPr>
                   <w:b/>
@@ -10157,7 +10167,7 @@
             <w:pPr>
               <w:pStyle w:val="BodyText"/>
             </w:pPr>
-            <w:hyperlink r:id="rId114" w:history="1">
+            <w:hyperlink r:id="rId115" w:history="1">
               <w:r>
                 <w:rPr>
                   <w:b/>
@@ -10179,7 +10189,7 @@
             <w:pPr>
               <w:pStyle w:val="BodyText"/>
             </w:pPr>
-            <w:hyperlink r:id="rId115" w:history="1">
+            <w:hyperlink r:id="rId116" w:history="1">
               <w:r>
                 <w:rPr>
                   <w:b/>
@@ -10226,7 +10236,7 @@
             <w:pPr>
               <w:pStyle w:val="BodyText"/>
             </w:pPr>
-            <w:bookmarkStart w:id="29" w:name="_Hlk123134046"/>
+            <w:bookmarkStart w:id="10" w:name="_Hlk123134046"/>
             <w:r>
               <w:rPr>
                 <w:color w:val="00B050"/>
@@ -10248,7 +10258,7 @@
           <w:p/>
         </w:tc>
       </w:tr>
-      <w:bookmarkEnd w:id="29"/>
+      <w:bookmarkEnd w:id="10"/>
       <w:tr>
         <w:trPr>
           <w:jc w:val="center"/>
@@ -10391,7 +10401,7 @@
             <w:r>
               <w:t xml:space="preserve">Step </w:t>
             </w:r>
-            <w:bookmarkStart w:id="30" w:name="FigureMore"/>
+            <w:bookmarkStart w:id="11" w:name="FigureMore"/>
             <w:r>
               <w:fldChar w:fldCharType="begin"/>
             </w:r>
@@ -10413,7 +10423,7 @@
               </w:rPr>
               <w:fldChar w:fldCharType="end"/>
             </w:r>
-            <w:bookmarkEnd w:id="30"/>
+            <w:bookmarkEnd w:id="11"/>
             <w:r>
               <w:t xml:space="preserve">: </w:t>
             </w:r>
@@ -10443,7 +10453,7 @@
             <w:r>
               <w:t xml:space="preserve">When the other parent is not following your child support order, you can ask the court to order them to follow it. </w:t>
             </w:r>
-            <w:del w:id="31" w:author="Caroline Robinson" w:date="2023-01-26T09:43:00Z">
+            <w:del w:id="12" w:author="Caroline Robinson" w:date="2023-01-26T09:43:00Z">
               <w:r>
                 <w:delText>Generally</w:delText>
               </w:r>
@@ -10454,7 +10464,7 @@
                 <w:delText xml:space="preserve"> the first steps are:</w:delText>
               </w:r>
             </w:del>
-            <w:ins w:id="32" w:author="Caroline Robinson" w:date="2023-01-26T09:43:00Z">
+            <w:ins w:id="13" w:author="Caroline Robinson" w:date="2023-01-26T09:43:00Z">
               <w:r>
                 <w:t>It is a good idea to talk to the other parent first:</w:t>
               </w:r>
@@ -10469,7 +10479,7 @@
               </w:numPr>
               <w:ind w:left="405"/>
             </w:pPr>
-            <w:del w:id="33" w:author="Caroline Robinson" w:date="2023-01-26T10:00:00Z">
+            <w:del w:id="14" w:author="Caroline Robinson" w:date="2023-01-26T10:00:00Z">
               <w:r>
                 <w:fldChar w:fldCharType="begin"/>
               </w:r>
@@ -10508,7 +10518,7 @@
               </w:numPr>
               <w:ind w:left="405"/>
             </w:pPr>
-            <w:del w:id="34" w:author="Caroline Robinson" w:date="2023-01-26T10:00:00Z">
+            <w:del w:id="15" w:author="Caroline Robinson" w:date="2023-01-26T10:00:00Z">
               <w:r>
                 <w:fldChar w:fldCharType="begin"/>
               </w:r>
@@ -10534,13 +10544,13 @@
             <w:r>
               <w:t xml:space="preserve">In your </w:t>
             </w:r>
-            <w:commentRangeStart w:id="35"/>
+            <w:commentRangeStart w:id="16"/>
             <w:r>
               <w:t>written</w:t>
             </w:r>
-            <w:commentRangeEnd w:id="35"/>
-            <w:r>
-              <w:commentReference w:id="35"/>
+            <w:commentRangeEnd w:id="16"/>
+            <w:r>
+              <w:commentReference w:id="16"/>
             </w:r>
             <w:r>
               <w:t xml:space="preserve"> request, give them a date to do it by.</w:t>
@@ -10555,7 +10565,7 @@
               </w:numPr>
               <w:ind w:left="405"/>
             </w:pPr>
-            <w:del w:id="36" w:author="Caroline Robinson" w:date="2023-01-26T10:00:00Z">
+            <w:del w:id="17" w:author="Caroline Robinson" w:date="2023-01-26T10:00:00Z">
               <w:r>
                 <w:fldChar w:fldCharType="begin"/>
               </w:r>
@@ -10591,7 +10601,7 @@
               </w:numPr>
               <w:ind w:left="405"/>
             </w:pPr>
-            <w:del w:id="37" w:author="Caroline Robinson" w:date="2023-01-26T10:00:00Z">
+            <w:del w:id="18" w:author="Caroline Robinson" w:date="2023-01-26T10:00:00Z">
               <w:r>
                 <w:fldChar w:fldCharType="begin"/>
               </w:r>
@@ -10627,7 +10637,7 @@
               </w:numPr>
               <w:ind w:left="405"/>
             </w:pPr>
-            <w:del w:id="38" w:author="Caroline Robinson" w:date="2023-01-26T10:00:00Z">
+            <w:del w:id="19" w:author="Caroline Robinson" w:date="2023-01-26T10:00:00Z">
               <w:r>
                 <w:fldChar w:fldCharType="begin"/>
               </w:r>
@@ -10663,7 +10673,7 @@
               </w:numPr>
               <w:ind w:left="405"/>
             </w:pPr>
-            <w:del w:id="39" w:author="Caroline Robinson" w:date="2023-01-26T10:01:00Z">
+            <w:del w:id="20" w:author="Caroline Robinson" w:date="2023-01-26T10:01:00Z">
               <w:r>
                 <w:fldChar w:fldCharType="begin"/>
               </w:r>
@@ -10708,7 +10718,7 @@
               </w:numPr>
               <w:ind w:left="405"/>
             </w:pPr>
-            <w:del w:id="40" w:author="Caroline Robinson" w:date="2023-01-26T10:01:00Z">
+            <w:del w:id="21" w:author="Caroline Robinson" w:date="2023-01-26T10:01:00Z">
               <w:r>
                 <w:lastRenderedPageBreak/>
                 <w:fldChar w:fldCharType="begin"/>
@@ -10886,7 +10896,7 @@
             <w:r>
               <w:t xml:space="preserve">Step </w:t>
             </w:r>
-            <w:bookmarkStart w:id="41" w:name="CustodyCalc"/>
+            <w:bookmarkStart w:id="22" w:name="CustodyCalc"/>
             <w:r>
               <w:fldChar w:fldCharType="begin"/>
             </w:r>
@@ -10908,7 +10918,7 @@
               </w:rPr>
               <w:fldChar w:fldCharType="end"/>
             </w:r>
-            <w:bookmarkEnd w:id="41"/>
+            <w:bookmarkEnd w:id="22"/>
             <w:r>
               <w:t xml:space="preserve">: </w:t>
             </w:r>
@@ -10959,14 +10969,30 @@
               </w:numPr>
               <w:ind w:left="315" w:hanging="270"/>
             </w:pPr>
-            <w:fldSimple w:instr=" SEQ registerlist \r  1 \* MERGEFORMAT ">
-              <w:r>
-                <w:rPr>
-                  <w:noProof/>
-                </w:rPr>
-                <w:t>1</w:t>
-              </w:r>
-            </w:fldSimple>
+            <w:r>
+              <w:fldChar w:fldCharType="begin"/>
+            </w:r>
+            <w:r>
+              <w:instrText xml:space="preserve"> SEQ registerlist </w:instrText>
+            </w:r>
+            <w:r>
+              <w:instrText xml:space="preserve">\r  1 \* MERGEFORMAT </w:instrText>
+            </w:r>
+            <w:r>
+              <w:fldChar w:fldCharType="separate"/>
+            </w:r>
+            <w:r>
+              <w:rPr>
+                <w:noProof/>
+              </w:rPr>
+              <w:t>1</w:t>
+            </w:r>
+            <w:r>
+              <w:rPr>
+                <w:noProof/>
+              </w:rPr>
+              <w:fldChar w:fldCharType="end"/>
+            </w:r>
             <w:r>
               <w:t xml:space="preserve">  </w:t>
             </w:r>
@@ -11025,7 +11051,7 @@
             <w:r>
               <w:t xml:space="preserve">Instructions – Registration of Support Order Issued by Another State, </w:t>
             </w:r>
-            <w:hyperlink r:id="rId119" w:history="1">
+            <w:hyperlink r:id="rId120" w:history="1">
               <w:r>
                 <w:rPr>
                   <w:rStyle w:val="Hyperlink"/>
@@ -11049,7 +11075,7 @@
             <w:r>
               <w:t xml:space="preserve">Petition to Register a Support Order from Another State, </w:t>
             </w:r>
-            <w:hyperlink r:id="rId120" w:history="1">
+            <w:hyperlink r:id="rId121" w:history="1">
               <w:r>
                 <w:rPr>
                   <w:rStyle w:val="Hyperlink"/>
@@ -11073,7 +11099,7 @@
             <w:r>
               <w:t xml:space="preserve">Confidential Information Sheet - Support Order from Another State, </w:t>
             </w:r>
-            <w:hyperlink r:id="rId121" w:history="1">
+            <w:hyperlink r:id="rId122" w:history="1">
               <w:r>
                 <w:rPr>
                   <w:rStyle w:val="Hyperlink"/>
@@ -11103,7 +11129,7 @@
             <w:r>
               <w:t xml:space="preserve">s Support Order, </w:t>
             </w:r>
-            <w:hyperlink r:id="rId122" w:history="1">
+            <w:hyperlink r:id="rId123" w:history="1">
               <w:r>
                 <w:rPr>
                   <w:rStyle w:val="Hyperlink"/>
@@ -11148,7 +11174,7 @@
             <w:r>
               <w:t xml:space="preserve">Request for Hearing About Registered Child Support Order, </w:t>
             </w:r>
-            <w:hyperlink r:id="rId123" w:history="1">
+            <w:hyperlink r:id="rId124" w:history="1">
               <w:r>
                 <w:rPr>
                   <w:rStyle w:val="Hyperlink"/>
@@ -11205,7 +11231,7 @@
             <w:r>
               <w:t xml:space="preserve">Confirmation of Registered Support Order, </w:t>
             </w:r>
-            <w:hyperlink r:id="rId124" w:history="1">
+            <w:hyperlink r:id="rId125" w:history="1">
               <w:r>
                 <w:rPr>
                   <w:rStyle w:val="Hyperlink"/>
@@ -11263,7 +11289,7 @@
               <w:lastRenderedPageBreak/>
               <w:t xml:space="preserve">Case description form, </w:t>
             </w:r>
-            <w:hyperlink r:id="rId125" w:history="1">
+            <w:hyperlink r:id="rId126" w:history="1">
               <w:r>
                 <w:rPr>
                   <w:rStyle w:val="Hyperlink"/>
@@ -11276,14 +11302,27 @@
             <w:pPr>
               <w:ind w:left="45"/>
             </w:pPr>
-            <w:fldSimple w:instr=" SEQ registerlist \* MERGEFORMAT  \* MERGEFORMAT ">
-              <w:r>
-                <w:rPr>
-                  <w:noProof/>
-                </w:rPr>
-                <w:t>2</w:t>
-              </w:r>
-            </w:fldSimple>
+            <w:r>
+              <w:fldChar w:fldCharType="begin"/>
+            </w:r>
+            <w:r>
+              <w:instrText xml:space="preserve"> SEQ registerlist \* MERGEFORMAT  \* MERGEFORMAT </w:instrText>
+            </w:r>
+            <w:r>
+              <w:fldChar w:fldCharType="separate"/>
+            </w:r>
+            <w:r>
+              <w:rPr>
+                <w:noProof/>
+              </w:rPr>
+              <w:t>2</w:t>
+            </w:r>
+            <w:r>
+              <w:rPr>
+                <w:noProof/>
+              </w:rPr>
+              <w:fldChar w:fldCharType="end"/>
+            </w:r>
             <w:r>
               <w:t xml:space="preserve">  </w:t>
             </w:r>
@@ -11461,7 +11500,7 @@
             <w:r>
               <w:t xml:space="preserve">service instructions for the specific process server you want the court to use. Read the </w:t>
             </w:r>
-            <w:hyperlink r:id="rId126" w:history="1">
+            <w:hyperlink r:id="rId127" w:history="1">
               <w:r>
                 <w:rPr>
                   <w:rStyle w:val="Hyperlink"/>
@@ -11648,14 +11687,27 @@
             <w:r>
               <w:t xml:space="preserve">Step </w:t>
             </w:r>
-            <w:fldSimple w:instr=" SEQ stepList \* MERGEFORMAT ">
-              <w:r>
-                <w:rPr>
-                  <w:noProof/>
-                </w:rPr>
-                <w:t>19</w:t>
-              </w:r>
-            </w:fldSimple>
+            <w:r>
+              <w:fldChar w:fldCharType="begin"/>
+            </w:r>
+            <w:r>
+              <w:instrText xml:space="preserve"> SEQ stepList \* MERGEFORMAT </w:instrText>
+            </w:r>
+            <w:r>
+              <w:fldChar w:fldCharType="separate"/>
+            </w:r>
+            <w:r>
+              <w:rPr>
+                <w:noProof/>
+              </w:rPr>
+              <w:t>19</w:t>
+            </w:r>
+            <w:r>
+              <w:rPr>
+                <w:noProof/>
+              </w:rPr>
+              <w:fldChar w:fldCharType="end"/>
+            </w:r>
             <w:r>
               <w:t xml:space="preserve">: </w:t>
             </w:r>
@@ -11757,7 +11809,7 @@
             <w:r>
               <w:t xml:space="preserve"> and ask the court to order the other parent to pay. Attach your written request and any response you got back. The court may hold a </w:t>
             </w:r>
-            <w:hyperlink r:id="rId127" w:anchor="hearing" w:tooltip="A court proceeding at which parties, and perhaps witnesses, come to the court to speak. A hearing is different from a trial in a number of ways, including that it is typically shorter and sometimes less formal than a trial." w:history="1">
+            <w:hyperlink r:id="rId128" w:anchor="hearing" w:tooltip="A court proceeding at which parties, and perhaps witnesses, come to the court to speak. A hearing is different from a trial in a number of ways, including that it is typically shorter and sometimes less formal than a trial." w:history="1">
               <w:r>
                 <w:rPr>
                   <w:rStyle w:val="interviewglossarywordintemplateChar"/>
@@ -11768,7 +11820,7 @@
             <w:r>
               <w:t xml:space="preserve"> and issue another </w:t>
             </w:r>
-            <w:hyperlink r:id="rId128" w:anchor="order" w:tooltip="A command or direction given by a judge. An order can be in writing or spoken. Violating a court order is very serious and can result in being held in contempt or sanctioned in other ways." w:history="1">
+            <w:hyperlink r:id="rId129" w:anchor="order" w:tooltip="A command or direction given by a judge. An order can be in writing or spoken. Violating a court order is very serious and can result in being held in contempt or sanctioned in other ways." w:history="1">
               <w:r>
                 <w:rPr>
                   <w:rStyle w:val="interviewglossarywordintemplateChar"/>
@@ -11787,7 +11839,7 @@
             <w:r>
               <w:t xml:space="preserve">Motion &amp; Affidavit to Enforce Order, SHC-1540 </w:t>
             </w:r>
-            <w:hyperlink r:id="rId129" w:history="1">
+            <w:hyperlink r:id="rId130" w:history="1">
               <w:r>
                 <w:rPr>
                   <w:rStyle w:val="Hyperlink"/>
@@ -11798,7 +11850,7 @@
             <w:r>
               <w:t xml:space="preserve"> | </w:t>
             </w:r>
-            <w:hyperlink r:id="rId130" w:history="1">
+            <w:hyperlink r:id="rId131" w:history="1">
               <w:r>
                 <w:rPr>
                   <w:rStyle w:val="Hyperlink"/>
@@ -11814,7 +11866,7 @@
             <w:r>
               <w:t xml:space="preserve">Order on Motion, SHC-1302 </w:t>
             </w:r>
-            <w:hyperlink r:id="rId131" w:history="1">
+            <w:hyperlink r:id="rId132" w:history="1">
               <w:r>
                 <w:rPr>
                   <w:rStyle w:val="Hyperlink"/>
@@ -11825,7 +11877,7 @@
             <w:r>
               <w:t xml:space="preserve"> | </w:t>
             </w:r>
-            <w:hyperlink r:id="rId132" w:history="1">
+            <w:hyperlink r:id="rId133" w:history="1">
               <w:r>
                 <w:rPr>
                   <w:rStyle w:val="Hyperlink"/>
@@ -11841,7 +11893,7 @@
             <w:r>
               <w:t xml:space="preserve">Notice of Motion, SHC-1630 </w:t>
             </w:r>
-            <w:hyperlink r:id="rId133" w:history="1">
+            <w:hyperlink r:id="rId134" w:history="1">
               <w:r>
                 <w:rPr>
                   <w:rStyle w:val="Hyperlink"/>
@@ -11852,7 +11904,7 @@
             <w:r>
               <w:t xml:space="preserve"> | </w:t>
             </w:r>
-            <w:hyperlink r:id="rId134" w:history="1">
+            <w:hyperlink r:id="rId135" w:history="1">
               <w:r>
                 <w:rPr>
                   <w:rStyle w:val="Hyperlink"/>
@@ -11886,7 +11938,7 @@
             <w:r>
               <w:t xml:space="preserve"> File a Motion &amp; Affidavit to Reduce to Judgment, asking the court to issue a </w:t>
             </w:r>
-            <w:hyperlink r:id="rId135" w:anchor="judgment" w:tooltip="The official final decision of a court about the rights and claims of each side in a lawsuit. If your divorce includes an order for money to paid by one side to the other as part of the property division, you may want to be sure that your final decree is a" w:history="1">
+            <w:hyperlink r:id="rId136" w:anchor="judgment" w:tooltip="The official final decision of a court about the rights and claims of each side in a lawsuit. If your divorce includes an order for money to paid by one side to the other as part of the property division, you may want to be sure that your final decree is a" w:history="1">
               <w:r>
                 <w:rPr>
                   <w:rStyle w:val="interviewglossarywordintemplateChar"/>
@@ -11917,7 +11969,7 @@
             <w:r>
               <w:t xml:space="preserve">Motion &amp; Affidavit to Reduce to Judgment, SHC-1530 </w:t>
             </w:r>
-            <w:hyperlink r:id="rId136" w:history="1">
+            <w:hyperlink r:id="rId137" w:history="1">
               <w:r>
                 <w:rPr>
                   <w:rStyle w:val="Hyperlink"/>
@@ -11928,7 +11980,7 @@
             <w:r>
               <w:t xml:space="preserve"> | </w:t>
             </w:r>
-            <w:hyperlink r:id="rId137" w:history="1">
+            <w:hyperlink r:id="rId138" w:history="1">
               <w:r>
                 <w:rPr>
                   <w:rStyle w:val="Hyperlink"/>
@@ -11944,7 +11996,7 @@
             <w:r>
               <w:t xml:space="preserve">Order Reducing to Judgment, SHC-1535 </w:t>
             </w:r>
-            <w:hyperlink r:id="rId138" w:history="1">
+            <w:hyperlink r:id="rId139" w:history="1">
               <w:r>
                 <w:rPr>
                   <w:rStyle w:val="Hyperlink"/>
@@ -11955,7 +12007,7 @@
             <w:r>
               <w:t xml:space="preserve"> | </w:t>
             </w:r>
-            <w:hyperlink r:id="rId139" w:history="1">
+            <w:hyperlink r:id="rId140" w:history="1">
               <w:r>
                 <w:rPr>
                   <w:rStyle w:val="Hyperlink"/>
@@ -11971,7 +12023,7 @@
             <w:r>
               <w:t xml:space="preserve">Worksheet to Figure Out Judgment Amount, SHC-1536 </w:t>
             </w:r>
-            <w:hyperlink r:id="rId140" w:history="1">
+            <w:hyperlink r:id="rId141" w:history="1">
               <w:r>
                 <w:rPr>
                   <w:rStyle w:val="Hyperlink"/>
@@ -11982,7 +12034,7 @@
             <w:r>
               <w:t xml:space="preserve"> | </w:t>
             </w:r>
-            <w:hyperlink r:id="rId141" w:history="1">
+            <w:hyperlink r:id="rId142" w:history="1">
               <w:r>
                 <w:rPr>
                   <w:rStyle w:val="Hyperlink"/>
@@ -11998,7 +12050,7 @@
             <w:r>
               <w:t xml:space="preserve">Notice of Motion, SHC-1630 </w:t>
             </w:r>
-            <w:hyperlink r:id="rId142" w:history="1">
+            <w:hyperlink r:id="rId143" w:history="1">
               <w:r>
                 <w:rPr>
                   <w:rStyle w:val="Hyperlink"/>
@@ -12009,7 +12061,7 @@
             <w:r>
               <w:t xml:space="preserve"> | </w:t>
             </w:r>
-            <w:hyperlink r:id="rId143" w:history="1">
+            <w:hyperlink r:id="rId144" w:history="1">
               <w:r>
                 <w:rPr>
                   <w:rStyle w:val="Hyperlink"/>
@@ -12033,7 +12085,7 @@
             <w:pPr>
               <w:pStyle w:val="BodyText"/>
             </w:pPr>
-            <w:hyperlink r:id="rId144" w:history="1">
+            <w:hyperlink r:id="rId145" w:history="1">
               <w:r>
                 <w:rPr>
                   <w:rStyle w:val="Hyperlink"/>
@@ -12046,7 +12098,7 @@
             <w:pPr>
               <w:pStyle w:val="BodyText"/>
             </w:pPr>
-            <w:hyperlink r:id="rId145" w:history="1">
+            <w:hyperlink r:id="rId146" w:history="1">
               <w:r>
                 <w:rPr>
                   <w:rStyle w:val="Hyperlink"/>
@@ -12082,7 +12134,7 @@
             <w:r>
               <w:t xml:space="preserve"> </w:t>
             </w:r>
-            <w:hyperlink r:id="rId146" w:history="1">
+            <w:hyperlink r:id="rId147" w:history="1">
               <w:r>
                 <w:rPr>
                   <w:rStyle w:val="Hyperlink"/>
@@ -12111,7 +12163,7 @@
             <w:r>
               <w:t xml:space="preserve"> </w:t>
             </w:r>
-            <w:hyperlink r:id="rId147" w:history="1">
+            <w:hyperlink r:id="rId148" w:history="1">
               <w:r>
                 <w:rPr>
                   <w:rStyle w:val="Hyperlink"/>
@@ -12149,7 +12201,7 @@
               <w:br/>
               <w:t xml:space="preserve">as a </w:t>
             </w:r>
-            <w:hyperlink r:id="rId148" w:history="1">
+            <w:hyperlink r:id="rId149" w:history="1">
               <w:r>
                 <w:rPr>
                   <w:rStyle w:val="Hyperlink"/>
@@ -12176,7 +12228,7 @@
             <w:r>
               <w:t xml:space="preserve"> </w:t>
             </w:r>
-            <w:hyperlink r:id="rId149" w:history="1">
+            <w:hyperlink r:id="rId150" w:history="1">
               <w:r>
                 <w:rPr>
                   <w:rStyle w:val="Hyperlink"/>
@@ -12211,7 +12263,7 @@
               <w:br/>
               <w:t xml:space="preserve">as a </w:t>
             </w:r>
-            <w:hyperlink r:id="rId150" w:history="1">
+            <w:hyperlink r:id="rId151" w:history="1">
               <w:r>
                 <w:rPr>
                   <w:rStyle w:val="Hyperlink"/>
@@ -12235,7 +12287,7 @@
               <w:br/>
               <w:t xml:space="preserve">as a </w:t>
             </w:r>
-            <w:hyperlink r:id="rId151" w:history="1">
+            <w:hyperlink r:id="rId152" w:history="1">
               <w:r>
                 <w:rPr>
                   <w:rStyle w:val="Hyperlink"/>
@@ -12270,7 +12322,7 @@
               <w:br/>
               <w:t xml:space="preserve">as a </w:t>
             </w:r>
-            <w:hyperlink r:id="rId152" w:history="1">
+            <w:hyperlink r:id="rId153" w:history="1">
               <w:r>
                 <w:rPr>
                   <w:rStyle w:val="Hyperlink"/>
@@ -12291,7 +12343,7 @@
             <w:r>
               <w:t xml:space="preserve"> </w:t>
             </w:r>
-            <w:hyperlink r:id="rId153" w:history="1">
+            <w:hyperlink r:id="rId154" w:history="1">
               <w:r>
                 <w:rPr>
                   <w:rStyle w:val="Hyperlink"/>
@@ -12326,7 +12378,7 @@
               <w:br/>
               <w:t xml:space="preserve">as a </w:t>
             </w:r>
-            <w:hyperlink r:id="rId154" w:history="1">
+            <w:hyperlink r:id="rId155" w:history="1">
               <w:r>
                 <w:rPr>
                   <w:rStyle w:val="Hyperlink"/>
@@ -12344,7 +12396,7 @@
             <w:r>
               <w:t xml:space="preserve">as a </w:t>
             </w:r>
-            <w:hyperlink r:id="rId155" w:history="1">
+            <w:hyperlink r:id="rId156" w:history="1">
               <w:r>
                 <w:rPr>
                   <w:rStyle w:val="Hyperlink"/>
@@ -12382,7 +12434,7 @@
             <w:r>
               <w:t xml:space="preserve"> </w:t>
             </w:r>
-            <w:hyperlink r:id="rId156" w:history="1">
+            <w:hyperlink r:id="rId157" w:history="1">
               <w:r>
                 <w:rPr>
                   <w:rStyle w:val="Hyperlink"/>
@@ -12406,7 +12458,7 @@
               <w:br/>
               <w:t xml:space="preserve">as a </w:t>
             </w:r>
-            <w:hyperlink r:id="rId157" w:history="1">
+            <w:hyperlink r:id="rId158" w:history="1">
               <w:r>
                 <w:rPr>
                   <w:rStyle w:val="Hyperlink"/>
@@ -12444,7 +12496,7 @@
             <w:r>
               <w:t xml:space="preserve"> </w:t>
             </w:r>
-            <w:hyperlink r:id="rId158" w:history="1">
+            <w:hyperlink r:id="rId159" w:history="1">
               <w:r>
                 <w:rPr>
                   <w:rStyle w:val="Hyperlink"/>
@@ -12468,7 +12520,7 @@
               <w:br/>
               <w:t xml:space="preserve">as a </w:t>
             </w:r>
-            <w:hyperlink r:id="rId159" w:history="1">
+            <w:hyperlink r:id="rId160" w:history="1">
               <w:r>
                 <w:rPr>
                   <w:rStyle w:val="Hyperlink"/>
@@ -12493,7 +12545,7 @@
             <w:pPr>
               <w:pStyle w:val="BodyText"/>
             </w:pPr>
-            <w:hyperlink r:id="rId160" w:history="1">
+            <w:hyperlink r:id="rId161" w:history="1">
               <w:r>
                 <w:rPr>
                   <w:b/>
@@ -12563,12 +12615,12 @@
               <w:pStyle w:val="Heading2"/>
               <w:outlineLvl w:val="1"/>
             </w:pPr>
-            <w:bookmarkStart w:id="42" w:name="_Ref119655071"/>
+            <w:bookmarkStart w:id="23" w:name="_Ref119655071"/>
             <w:r>
               <w:lastRenderedPageBreak/>
               <w:t xml:space="preserve">Step </w:t>
             </w:r>
-            <w:bookmarkStart w:id="43" w:name="LastStep"/>
+            <w:bookmarkStart w:id="24" w:name="LastStep"/>
             <w:r>
               <w:rPr>
                 <w:rStyle w:val="NumChar"/>
@@ -12600,7 +12652,7 @@
               </w:rPr>
               <w:fldChar w:fldCharType="end"/>
             </w:r>
-            <w:bookmarkEnd w:id="43"/>
+            <w:bookmarkEnd w:id="24"/>
             <w:r>
               <w:t xml:space="preserve">: Get more </w:t>
             </w:r>
@@ -12610,7 +12662,7 @@
             <w:r>
               <w:t xml:space="preserve"> or help</w:t>
             </w:r>
-            <w:bookmarkEnd w:id="42"/>
+            <w:bookmarkEnd w:id="23"/>
           </w:p>
         </w:tc>
         <w:tc>
@@ -12629,7 +12681,7 @@
             <w:r>
               <w:t xml:space="preserve">For help with forms or understanding the process, call the </w:t>
             </w:r>
-            <w:hyperlink r:id="rId161" w:history="1">
+            <w:hyperlink r:id="rId162" w:history="1">
               <w:r>
                 <w:rPr>
                   <w:b/>
@@ -12658,7 +12710,7 @@
             <w:r>
               <w:t xml:space="preserve">Many lawyers offer free or flat fee consultations without having to hire them for the whole case. </w:t>
             </w:r>
-            <w:hyperlink r:id="rId162" w:history="1">
+            <w:hyperlink r:id="rId163" w:history="1">
               <w:r>
                 <w:rPr>
                   <w:b/>
@@ -12683,7 +12735,7 @@
             <w:r>
               <w:t xml:space="preserve">Depending on your income, you may qualify for </w:t>
             </w:r>
-            <w:hyperlink r:id="rId163" w:history="1">
+            <w:hyperlink r:id="rId164" w:history="1">
               <w:r>
                 <w:rPr>
                   <w:b/>
@@ -12702,7 +12754,7 @@
             <w:r>
               <w:t xml:space="preserve">Depending on your income and circumstances, you may qualify for a free lawyer from </w:t>
             </w:r>
-            <w:hyperlink r:id="rId164" w:history="1">
+            <w:hyperlink r:id="rId165" w:history="1">
               <w:r>
                 <w:rPr>
                   <w:b/>
@@ -12727,7 +12779,7 @@
             <w:pPr>
               <w:pStyle w:val="BodyText"/>
             </w:pPr>
-            <w:hyperlink r:id="rId165" w:history="1">
+            <w:hyperlink r:id="rId166" w:history="1">
               <w:r>
                 <w:rPr>
                   <w:b/>
@@ -12752,7 +12804,7 @@
             <w:pPr>
               <w:pStyle w:val="BodyText"/>
             </w:pPr>
-            <w:hyperlink r:id="rId166" w:history="1">
+            <w:hyperlink r:id="rId167" w:history="1">
               <w:r>
                 <w:rPr>
                   <w:b/>
@@ -12777,7 +12829,7 @@
             <w:pPr>
               <w:pStyle w:val="BodyText"/>
             </w:pPr>
-            <w:hyperlink r:id="rId167" w:history="1">
+            <w:hyperlink r:id="rId168" w:history="1">
               <w:r>
                 <w:rPr>
                   <w:b/>
@@ -12817,7 +12869,7 @@
               <w:pStyle w:val="BodyText"/>
               <w:spacing w:after="0"/>
             </w:pPr>
-            <w:hyperlink r:id="rId168" w:history="1">
+            <w:hyperlink r:id="rId169" w:history="1">
               <w:r>
                 <w:rPr>
                   <w:b/>
@@ -12847,7 +12899,7 @@
       </w:pPr>
     </w:p>
     <w:sectPr>
-      <w:footerReference w:type="default" r:id="rId169"/>
+      <w:footerReference w:type="default" r:id="rId170"/>
       <w:pgSz w:w="12240" w:h="15840"/>
       <w:pgMar w:top="245" w:right="1440" w:bottom="274" w:left="1440" w:header="720" w:footer="720" w:gutter="0"/>
       <w:cols w:space="720"/>
@@ -12859,7 +12911,7 @@
 
 <file path=word/comments.xml><?xml version="1.0" encoding="utf-8"?>
 <w:comments xmlns:wpc="http://schemas.microsoft.com/office/word/2010/wordprocessingCanvas" xmlns:cx="http://schemas.microsoft.com/office/drawing/2014/chartex" xmlns:cx1="http://schemas.microsoft.com/office/drawing/2015/9/8/chartex" xmlns:cx2="http://schemas.microsoft.com/office/drawing/2015/10/21/chartex" xmlns:cx3="http://schemas.microsoft.com/office/drawing/2016/5/9/chartex" xmlns:cx4="http://schemas.microsoft.com/office/drawing/2016/5/10/chartex" xmlns:cx5="http://schemas.microsoft.com/office/drawing/2016/5/11/chartex" xmlns:cx6="http://schemas.microsoft.com/office/drawing/2016/5/12/chartex" xmlns:cx7="http://schemas.microsoft.com/office/drawing/2016/5/13/chartex" xmlns:cx8="http://schemas.microsoft.com/office/drawing/2016/5/14/chartex" xmlns:mc="http://schemas.openxmlformats.org/markup-compatibility/2006" xmlns:aink="http://schemas.microsoft.com/office/drawing/2016/ink" xmlns:am3d="http://schemas.microsoft.com/office/drawing/2017/model3d" xmlns:o="urn:schemas-microsoft-com:office:office" xmlns:r="http://schemas.openxmlformats.org/officeDocument/2006/relationships" xmlns:m="http://schemas.openxmlformats.org/officeDocument/2006/math" xmlns:v="urn:schemas-microsoft-com:vml" xmlns:wp14="http://schemas.microsoft.com/office/word/2010/wordprocessingDrawing" xmlns:wp="http://schemas.openxmlformats.org/drawingml/2006/wordprocessingDrawing" xmlns:w10="urn:schemas-microsoft-com:office:word" xmlns:w="http://schemas.openxmlformats.org/wordprocessingml/2006/main" xmlns:w14="http://schemas.microsoft.com/office/word/2010/wordml" xmlns:w15="http://schemas.microsoft.com/office/word/2012/wordml" xmlns:w16cid="http://schemas.microsoft.com/office/word/2016/wordml/cid" xmlns:w16se="http://schemas.microsoft.com/office/word/2015/wordml/symex" xmlns:wpg="http://schemas.microsoft.com/office/word/2010/wordprocessingGroup" xmlns:wpi="http://schemas.microsoft.com/office/word/2010/wordprocessingInk" xmlns:wne="http://schemas.microsoft.com/office/word/2006/wordml" xmlns:wps="http://schemas.microsoft.com/office/word/2010/wordprocessingShape" mc:Ignorable="w14 w15 w16se w16cid wp14">
-  <w:comment w:id="35" w:author="Caroline Robinson" w:date="2023-01-26T09:44:00Z" w:initials="CR">
+  <w:comment w:id="16" w:author="Caroline Robinson" w:date="2023-01-26T09:44:00Z" w:initials="CR">
     <w:p>
       <w:pPr>
         <w:pStyle w:val="CommentText"/>
@@ -12938,14 +12990,27 @@
     <w:r>
       <w:t xml:space="preserve"> of </w:t>
     </w:r>
-    <w:fldSimple w:instr=" NUMPAGES  \* Arabic  \* MERGEFORMAT ">
-      <w:r>
-        <w:rPr>
-          <w:noProof/>
-        </w:rPr>
-        <w:t>26</w:t>
-      </w:r>
-    </w:fldSimple>
+    <w:r>
+      <w:fldChar w:fldCharType="begin"/>
+    </w:r>
+    <w:r>
+      <w:instrText xml:space="preserve"> NUMPAGES  \* Arabic  \* MERGEFORMAT </w:instrText>
+    </w:r>
+    <w:r>
+      <w:fldChar w:fldCharType="separate"/>
+    </w:r>
+    <w:r>
+      <w:rPr>
+        <w:noProof/>
+      </w:rPr>
+      <w:t>26</w:t>
+    </w:r>
+    <w:r>
+      <w:rPr>
+        <w:noProof/>
+      </w:rPr>
+      <w:fldChar w:fldCharType="end"/>
+    </w:r>
     <w:r>
       <w:t xml:space="preserve"> pages</w:t>
     </w:r>
@@ -15811,7 +15876,7 @@
 </file>
 
 <file path=customXml/itemProps1.xml><?xml version="1.0" encoding="utf-8"?>
-<ds:datastoreItem xmlns:ds="http://schemas.openxmlformats.org/officeDocument/2006/customXml" ds:itemID="{340B0F7C-0073-4DD9-8887-FBC93E7DC91F}">
+<ds:datastoreItem xmlns:ds="http://schemas.openxmlformats.org/officeDocument/2006/customXml" ds:itemID="{37B748CE-446A-467F-93B5-6EE18AD3EE48}">
   <ds:schemaRefs>
     <ds:schemaRef ds:uri="http://schemas.openxmlformats.org/officeDocument/2006/bibliography"/>
   </ds:schemaRefs>

</xml_diff>

<commit_message>
After including all of Jeannie's edits from 2023-01-20
</commit_message>
<xml_diff>
--- a/docassemble/ChangingOrEnforcingYourChildSupportOrder/data/templates/changing_child_support_action_plan.docx
+++ b/docassemble/ChangingOrEnforcingYourChildSupportOrder/data/templates/changing_child_support_action_plan.docx
@@ -1599,6 +1599,7 @@
           <w:p>
             <w:pPr>
               <w:pStyle w:val="Heading3"/>
+              <w:outlineLvl w:val="2"/>
             </w:pPr>
             <w:r>
               <w:t>Read</w:t>
@@ -9543,6 +9544,7 @@
           <w:p>
             <w:pPr>
               <w:pStyle w:val="Heading3"/>
+              <w:outlineLvl w:val="2"/>
             </w:pPr>
             <w:r>
               <w:t>Read</w:t>
@@ -9585,35 +9587,6 @@
             </w:r>
             <w:r>
               <w:t xml:space="preserve"> %}</w:t>
-            </w:r>
-          </w:p>
-          <w:p>
-            <w:pPr>
-              <w:pStyle w:val="Heading3"/>
-            </w:pPr>
-            <w:r>
-              <w:t>Contact the child support agency in the state where you got the order.</w:t>
-            </w:r>
-          </w:p>
-          <w:p>
-            <w:pPr>
-              <w:pStyle w:val="BodyText"/>
-            </w:pPr>
-            <w:hyperlink r:id="rId113" w:history="1">
-              <w:r>
-                <w:rPr>
-                  <w:rStyle w:val="Hyperlink"/>
-                </w:rPr>
-                <w:t>Contact Information for State Child Support Agencies</w:t>
-              </w:r>
-            </w:hyperlink>
-          </w:p>
-          <w:p>
-            <w:pPr>
-              <w:pStyle w:val="BodyText"/>
-            </w:pPr>
-            <w:r>
-              <w:t>{%p endif %}</w:t>
             </w:r>
           </w:p>
           <w:p>
@@ -9622,6 +9595,36 @@
               <w:outlineLvl w:val="2"/>
             </w:pPr>
             <w:r>
+              <w:t>Contact the child support agency in the state where you got the order.</w:t>
+            </w:r>
+          </w:p>
+          <w:p>
+            <w:pPr>
+              <w:pStyle w:val="BodyText"/>
+            </w:pPr>
+            <w:hyperlink r:id="rId113" w:history="1">
+              <w:r>
+                <w:rPr>
+                  <w:rStyle w:val="Hyperlink"/>
+                </w:rPr>
+                <w:t>Contact Information for State Child Support Agencies</w:t>
+              </w:r>
+            </w:hyperlink>
+          </w:p>
+          <w:p>
+            <w:pPr>
+              <w:pStyle w:val="BodyText"/>
+            </w:pPr>
+            <w:r>
+              <w:t>{%p endif %}</w:t>
+            </w:r>
+          </w:p>
+          <w:p>
+            <w:pPr>
+              <w:pStyle w:val="Heading3"/>
+              <w:outlineLvl w:val="2"/>
+            </w:pPr>
+            <w:r>
               <w:t>Links in this step</w:t>
             </w:r>
           </w:p>
@@ -9639,6 +9642,9 @@
             </w:hyperlink>
             <w:r>
               <w:br/>
+            </w:r>
+            <w:r>
+              <w:lastRenderedPageBreak/>
               <w:t>childsupport.alaska.gov/child-support-services/contact-us</w:t>
             </w:r>
           </w:p>
@@ -9661,11 +9667,7 @@
               <w:br/>
             </w:r>
             <w:r>
-              <w:t>childsupport.alaska.gov/child-support-services/information/faqs/child-</w:t>
-            </w:r>
-            <w:r>
-              <w:lastRenderedPageBreak/>
-              <w:t>support-enforcement-services-faq</w:t>
+              <w:t>childsupport.alaska.gov/child-support-services/information/faqs/child-support-enforcement-services-faq</w:t>
             </w:r>
           </w:p>
           <w:p>
@@ -10128,6 +10130,7 @@
               <w:pStyle w:val="BodyText"/>
             </w:pPr>
             <w:r>
+              <w:lastRenderedPageBreak/>
               <w:t xml:space="preserve">{%tr </w:t>
             </w:r>
             <w:r>
@@ -10157,7 +10160,6 @@
               <w:pStyle w:val="BodyText"/>
             </w:pPr>
             <w:r>
-              <w:lastRenderedPageBreak/>
               <w:t>%}</w:t>
             </w:r>
           </w:p>
@@ -10648,6 +10650,7 @@
               <w:ind w:left="1215"/>
             </w:pPr>
             <w:r>
+              <w:lastRenderedPageBreak/>
               <w:t>envelope(s) addressed to the opposing party</w:t>
             </w:r>
           </w:p>
@@ -10661,11 +10664,7 @@
               <w:ind w:left="1215"/>
             </w:pPr>
             <w:r>
-              <w:t xml:space="preserve">a copy of all documents you are filling PLUS a Request for </w:t>
-            </w:r>
-            <w:r>
-              <w:lastRenderedPageBreak/>
-              <w:t>Hearing form for the opposing party</w:t>
+              <w:t>a copy of all documents you are filling PLUS a Request for Hearing form for the opposing party</w:t>
             </w:r>
           </w:p>
           <w:p>
@@ -10899,18 +10898,13 @@
               <w:t xml:space="preserve">{%tr </w:t>
             </w:r>
             <w:r>
-              <w:t xml:space="preserve">if </w:t>
-            </w:r>
-            <w:r>
-              <w:t>user_</w:t>
-            </w:r>
-            <w:proofErr w:type="gramStart"/>
-            <w:r>
-              <w:t>need  in</w:t>
-            </w:r>
-            <w:proofErr w:type="gramEnd"/>
-            <w:r>
-              <w:t xml:space="preserve"> (</w:t>
+              <w:t>if (</w:t>
+            </w:r>
+            <w:r>
+              <w:t>user_need</w:t>
+            </w:r>
+            <w:r>
+              <w:t xml:space="preserve"> == </w:t>
             </w:r>
             <w:r>
               <w:t>'</w:t>
@@ -10922,33 +10916,24 @@
               <w:t>'</w:t>
             </w:r>
             <w:r>
-              <w:t>,</w:t>
+              <w:t xml:space="preserve"> and cssd_collect in (</w:t>
             </w:r>
             <w:r>
               <w:t>'</w:t>
             </w:r>
             <w:r>
-              <w:t>enforce foreign order</w:t>
+              <w:t>no', 'unknown</w:t>
             </w:r>
             <w:r>
               <w:t>'</w:t>
             </w:r>
             <w:r>
-              <w:t>) and cssd_collect in (</w:t>
-            </w:r>
-            <w:r>
-              <w:t>'</w:t>
-            </w:r>
-            <w:r>
-              <w:t>no', 'unknown</w:t>
-            </w:r>
-            <w:r>
-              <w:t>'</w:t>
-            </w:r>
-            <w:r>
               <w:t>)</w:t>
             </w:r>
             <w:r>
+              <w:t>)</w:t>
+            </w:r>
+            <w:r>
               <w:t xml:space="preserve"> or (user_need == 'enforce AK order' and </w:t>
             </w:r>
             <w:proofErr w:type="spellStart"/>
@@ -10957,7 +10942,17 @@
             </w:r>
             <w:proofErr w:type="spellEnd"/>
             <w:r>
-              <w:t xml:space="preserve"> == 'unknown') </w:t>
+              <w:t xml:space="preserve"> == 'unknown')</w:t>
+            </w:r>
+            <w:r>
+              <w:t xml:space="preserve"> or user_need == 'enforce </w:t>
+            </w:r>
+            <w:r>
+              <w:lastRenderedPageBreak/>
+              <w:t>foreign order'</w:t>
+            </w:r>
+            <w:r>
+              <w:t xml:space="preserve"> </w:t>
             </w:r>
             <w:r>
               <w:t>%}</w:t>
@@ -10999,7 +10994,6 @@
               <w:outlineLvl w:val="1"/>
             </w:pPr>
             <w:r>
-              <w:lastRenderedPageBreak/>
               <w:t xml:space="preserve">Step </w:t>
             </w:r>
             <w:fldSimple w:instr=" SEQ stepList \* MERGEFORMAT ">
@@ -11049,20 +11043,23 @@
             <w:r>
               <w:t>'</w:t>
             </w:r>
-            <w:proofErr w:type="spellStart"/>
-            <w:r>
-              <w:t>enforce_</w:t>
+            <w:r>
+              <w:t>enforce</w:t>
+            </w:r>
+            <w:r>
+              <w:t xml:space="preserve"> </w:t>
             </w:r>
             <w:r>
               <w:t>foreign</w:t>
             </w:r>
             <w:r>
-              <w:t>_</w:t>
-            </w:r>
+              <w:t xml:space="preserve"> </w:t>
+            </w:r>
+            <w:bookmarkStart w:id="11" w:name="_GoBack"/>
+            <w:bookmarkEnd w:id="11"/>
             <w:r>
               <w:t>order</w:t>
             </w:r>
-            <w:proofErr w:type="spellEnd"/>
             <w:r>
               <w:t>'</w:t>
             </w:r>
@@ -11091,406 +11088,6 @@
             <w:r>
               <w:t xml:space="preserve"> endif %}</w:t>
             </w:r>
-          </w:p>
-          <w:p>
-            <w:pPr>
-              <w:pStyle w:val="Heading3"/>
-            </w:pPr>
-            <w:r>
-              <w:t>Option 1</w:t>
-            </w:r>
-          </w:p>
-          <w:p>
-            <w:pPr>
-              <w:pStyle w:val="BodyText"/>
-            </w:pPr>
-            <w:r>
-              <w:t xml:space="preserve">File </w:t>
-            </w:r>
-            <w:r>
-              <w:t xml:space="preserve">a </w:t>
-            </w:r>
-            <w:r>
-              <w:rPr>
-                <w:b/>
-              </w:rPr>
-              <w:t>Motion &amp; Affidavit to Enforce Order</w:t>
-            </w:r>
-            <w:r>
-              <w:t xml:space="preserve"> and ask the court to order the other parent to pay. Attach your written request and any response you got back. The court may hold a </w:t>
-            </w:r>
-            <w:hyperlink r:id="rId125" w:anchor="hearing" w:tooltip="A court proceeding at which parties, and perhaps witnesses, come to the court to speak. A hearing is different from a trial in a number of ways, including that it is typically shorter and sometimes less formal than a trial." w:history="1">
-              <w:r>
-                <w:rPr>
-                  <w:rStyle w:val="interviewglossarywordintemplateChar"/>
-                </w:rPr>
-                <w:t>hearing</w:t>
-              </w:r>
-            </w:hyperlink>
-            <w:r>
-              <w:t xml:space="preserve"> and issue another </w:t>
-            </w:r>
-            <w:hyperlink r:id="rId126" w:anchor="order" w:tooltip="A command or direction given by a judge. An order can be in writing or spoken. Violating a court order is very serious and can result in being held in contempt or sanctioned in other ways." w:history="1">
-              <w:r>
-                <w:rPr>
-                  <w:rStyle w:val="interviewglossarywordintemplateChar"/>
-                </w:rPr>
-                <w:t>order</w:t>
-              </w:r>
-            </w:hyperlink>
-            <w:r>
-              <w:t xml:space="preserve"> specifically telling the other side to pay by a specific date.</w:t>
-            </w:r>
-          </w:p>
-          <w:p>
-            <w:pPr>
-              <w:pStyle w:val="BodyText"/>
-            </w:pPr>
-            <w:r>
-              <w:rPr>
-                <w:b/>
-              </w:rPr>
-              <w:t>Motion &amp; Affidavit to Enforce Order, SHC-1540</w:t>
-            </w:r>
-            <w:r>
-              <w:t xml:space="preserve"> </w:t>
-            </w:r>
-            <w:hyperlink r:id="rId127" w:history="1">
-              <w:r>
-                <w:rPr>
-                  <w:rStyle w:val="Hyperlink"/>
-                </w:rPr>
-                <w:t>Word</w:t>
-              </w:r>
-            </w:hyperlink>
-            <w:r>
-              <w:t xml:space="preserve"> | </w:t>
-            </w:r>
-            <w:hyperlink r:id="rId128" w:history="1">
-              <w:r>
-                <w:rPr>
-                  <w:rStyle w:val="Hyperlink"/>
-                </w:rPr>
-                <w:t>PDF</w:t>
-              </w:r>
-            </w:hyperlink>
-          </w:p>
-          <w:p>
-            <w:pPr>
-              <w:pStyle w:val="BodyText"/>
-            </w:pPr>
-            <w:r>
-              <w:rPr>
-                <w:b/>
-              </w:rPr>
-              <w:t>Order on Motion, SHC-1302</w:t>
-            </w:r>
-            <w:r>
-              <w:t xml:space="preserve"> </w:t>
-            </w:r>
-            <w:hyperlink r:id="rId129" w:history="1">
-              <w:r>
-                <w:rPr>
-                  <w:rStyle w:val="Hyperlink"/>
-                </w:rPr>
-                <w:t>Word</w:t>
-              </w:r>
-            </w:hyperlink>
-            <w:r>
-              <w:t xml:space="preserve"> | </w:t>
-            </w:r>
-            <w:hyperlink r:id="rId130" w:history="1">
-              <w:r>
-                <w:rPr>
-                  <w:rStyle w:val="Hyperlink"/>
-                </w:rPr>
-                <w:t>PDF</w:t>
-              </w:r>
-            </w:hyperlink>
-          </w:p>
-          <w:p>
-            <w:pPr>
-              <w:pStyle w:val="BodyText"/>
-            </w:pPr>
-            <w:r>
-              <w:rPr>
-                <w:b/>
-              </w:rPr>
-              <w:t>Notice of Motion, SHC-1630</w:t>
-            </w:r>
-            <w:r>
-              <w:t xml:space="preserve"> </w:t>
-            </w:r>
-            <w:hyperlink r:id="rId131" w:history="1">
-              <w:r>
-                <w:rPr>
-                  <w:rStyle w:val="Hyperlink"/>
-                </w:rPr>
-                <w:t>Word</w:t>
-              </w:r>
-            </w:hyperlink>
-            <w:r>
-              <w:t xml:space="preserve"> | </w:t>
-            </w:r>
-            <w:hyperlink r:id="rId132" w:history="1">
-              <w:r>
-                <w:rPr>
-                  <w:rStyle w:val="Hyperlink"/>
-                </w:rPr>
-                <w:t>PDF</w:t>
-              </w:r>
-            </w:hyperlink>
-            <w:r>
-              <w:t xml:space="preserve"> (Required form if you are filing </w:t>
-            </w:r>
-            <w:r>
-              <w:rPr>
-                <w:rStyle w:val="interviewglossarywordintemplateChar"/>
-              </w:rPr>
-              <w:t>post-judgment</w:t>
-            </w:r>
-            <w:r>
-              <w:t xml:space="preserve"> and more than 1 year has passed since the final judgment)</w:t>
-            </w:r>
-          </w:p>
-          <w:p>
-            <w:pPr>
-              <w:pStyle w:val="Heading3"/>
-            </w:pPr>
-            <w:r>
-              <w:t>Option 2</w:t>
-            </w:r>
-          </w:p>
-          <w:p>
-            <w:pPr>
-              <w:pStyle w:val="BodyText"/>
-            </w:pPr>
-            <w:r>
-              <w:t xml:space="preserve">File a </w:t>
-            </w:r>
-            <w:r>
-              <w:rPr>
-                <w:b/>
-              </w:rPr>
-              <w:t>Motion &amp; Affidavit to Reduce to Judgment</w:t>
-            </w:r>
-            <w:r>
-              <w:t xml:space="preserve">, asking the court to issue a </w:t>
-            </w:r>
-            <w:hyperlink r:id="rId133" w:anchor="judgment" w:tooltip="The official final decision of a court about the rights and claims of each side in a lawsuit. If your divorce includes an order for money to paid by one side to the other as part of the property division, you may want to be sure that your final decree is a" w:history="1">
-              <w:r>
-                <w:rPr>
-                  <w:rStyle w:val="interviewglossarywordintemplateChar"/>
-                </w:rPr>
-                <w:t>judgment</w:t>
-              </w:r>
-            </w:hyperlink>
-            <w:r>
-              <w:t xml:space="preserve"> for the amount owed to you. Once you have a judgment, you can try to collect the amount by executing on the </w:t>
-            </w:r>
-            <w:r>
-              <w:t>other</w:t>
-            </w:r>
-            <w:r>
-              <w:t xml:space="preserve"> parent</w:t>
-            </w:r>
-            <w:r>
-              <w:t>'</w:t>
-            </w:r>
-            <w:r>
-              <w:t>s Permanent Fund Dividend, bank account, wages, etc.</w:t>
-            </w:r>
-          </w:p>
-          <w:p>
-            <w:pPr>
-              <w:pStyle w:val="BodyText"/>
-            </w:pPr>
-            <w:r>
-              <w:rPr>
-                <w:b/>
-              </w:rPr>
-              <w:t>Motion &amp; Affidavit to Reduce to Judgment, SHC-1530</w:t>
-            </w:r>
-            <w:r>
-              <w:t xml:space="preserve"> </w:t>
-            </w:r>
-            <w:hyperlink r:id="rId134" w:history="1">
-              <w:r>
-                <w:rPr>
-                  <w:rStyle w:val="Hyperlink"/>
-                </w:rPr>
-                <w:t>Word</w:t>
-              </w:r>
-            </w:hyperlink>
-            <w:r>
-              <w:t xml:space="preserve"> | </w:t>
-            </w:r>
-            <w:hyperlink r:id="rId135" w:history="1">
-              <w:r>
-                <w:rPr>
-                  <w:rStyle w:val="Hyperlink"/>
-                </w:rPr>
-                <w:t>PDF</w:t>
-              </w:r>
-            </w:hyperlink>
-          </w:p>
-          <w:p>
-            <w:pPr>
-              <w:pStyle w:val="BodyText"/>
-            </w:pPr>
-            <w:r>
-              <w:rPr>
-                <w:b/>
-              </w:rPr>
-              <w:t>Order Reducing to Judgment, SHC-1535</w:t>
-            </w:r>
-            <w:r>
-              <w:t xml:space="preserve"> </w:t>
-            </w:r>
-            <w:hyperlink r:id="rId136" w:history="1">
-              <w:r>
-                <w:rPr>
-                  <w:rStyle w:val="Hyperlink"/>
-                </w:rPr>
-                <w:t>Word</w:t>
-              </w:r>
-            </w:hyperlink>
-            <w:r>
-              <w:t xml:space="preserve"> | </w:t>
-            </w:r>
-            <w:hyperlink r:id="rId137" w:history="1">
-              <w:r>
-                <w:rPr>
-                  <w:rStyle w:val="Hyperlink"/>
-                </w:rPr>
-                <w:t>PDF</w:t>
-              </w:r>
-            </w:hyperlink>
-          </w:p>
-          <w:p>
-            <w:pPr>
-              <w:pStyle w:val="BodyText"/>
-            </w:pPr>
-            <w:r>
-              <w:rPr>
-                <w:b/>
-              </w:rPr>
-              <w:t>Worksheet to Figure Out Judgment Amount, SHC-1536</w:t>
-            </w:r>
-            <w:r>
-              <w:t xml:space="preserve"> </w:t>
-            </w:r>
-            <w:hyperlink r:id="rId138" w:history="1">
-              <w:r>
-                <w:rPr>
-                  <w:rStyle w:val="Hyperlink"/>
-                </w:rPr>
-                <w:t>Word</w:t>
-              </w:r>
-            </w:hyperlink>
-            <w:r>
-              <w:t xml:space="preserve"> | </w:t>
-            </w:r>
-            <w:hyperlink r:id="rId139" w:history="1">
-              <w:r>
-                <w:rPr>
-                  <w:rStyle w:val="Hyperlink"/>
-                </w:rPr>
-                <w:t>PDF</w:t>
-              </w:r>
-            </w:hyperlink>
-          </w:p>
-          <w:p>
-            <w:pPr>
-              <w:pStyle w:val="BodyText"/>
-            </w:pPr>
-            <w:r>
-              <w:rPr>
-                <w:b/>
-              </w:rPr>
-              <w:t>Notice of Motion, SHC-1630</w:t>
-            </w:r>
-            <w:r>
-              <w:t xml:space="preserve"> </w:t>
-            </w:r>
-            <w:hyperlink r:id="rId140" w:history="1">
-              <w:r>
-                <w:rPr>
-                  <w:rStyle w:val="Hyperlink"/>
-                </w:rPr>
-                <w:t>Word</w:t>
-              </w:r>
-            </w:hyperlink>
-            <w:r>
-              <w:t xml:space="preserve"> | </w:t>
-            </w:r>
-            <w:hyperlink r:id="rId141" w:history="1">
-              <w:r>
-                <w:rPr>
-                  <w:rStyle w:val="Hyperlink"/>
-                </w:rPr>
-                <w:t>PDF</w:t>
-              </w:r>
-            </w:hyperlink>
-            <w:r>
-              <w:t xml:space="preserve"> (Required form if you are filing </w:t>
-            </w:r>
-            <w:hyperlink r:id="rId142" w:anchor="post-judgment" w:history="1">
-              <w:r>
-                <w:rPr>
-                  <w:rStyle w:val="Hyperlink"/>
-                </w:rPr>
-                <w:t>post-judgment</w:t>
-              </w:r>
-            </w:hyperlink>
-            <w:r>
-              <w:t xml:space="preserve"> and more than 1 year has passed since the final judgment)</w:t>
-            </w:r>
-          </w:p>
-          <w:p>
-            <w:pPr>
-              <w:pStyle w:val="Heading3"/>
-            </w:pPr>
-            <w:r>
-              <w:t xml:space="preserve">Read more </w:t>
-            </w:r>
-            <w:proofErr w:type="spellStart"/>
-            <w:r>
-              <w:t>about</w:t>
-            </w:r>
-          </w:p>
-          <w:p>
-            <w:pPr>
-              <w:pStyle w:val="BodyText"/>
-            </w:pPr>
-            <w:hyperlink r:id="rId143" w:history="1">
-              <w:r>
-                <w:rPr>
-                  <w:rStyle w:val="Hyperlink"/>
-                </w:rPr>
-                <w:t>Enforcin</w:t>
-              </w:r>
-              <w:proofErr w:type="spellEnd"/>
-              <w:r>
-                <w:rPr>
-                  <w:rStyle w:val="Hyperlink"/>
-                </w:rPr>
-                <w:t>g Your Order</w:t>
-              </w:r>
-            </w:hyperlink>
-          </w:p>
-          <w:p>
-            <w:pPr>
-              <w:pStyle w:val="BodyText"/>
-            </w:pPr>
-            <w:hyperlink r:id="rId144" w:history="1">
-              <w:r>
-                <w:rPr>
-                  <w:rStyle w:val="Hyperlink"/>
-                </w:rPr>
-                <w:t>Collecting money owed to you</w:t>
-              </w:r>
-            </w:hyperlink>
           </w:p>
           <w:p>
             <w:pPr>
@@ -11498,6 +11095,398 @@
               <w:outlineLvl w:val="2"/>
             </w:pPr>
             <w:r>
+              <w:t>Option 1</w:t>
+            </w:r>
+          </w:p>
+          <w:p>
+            <w:pPr>
+              <w:pStyle w:val="BodyText"/>
+            </w:pPr>
+            <w:r>
+              <w:t xml:space="preserve">File </w:t>
+            </w:r>
+            <w:r>
+              <w:t xml:space="preserve">a </w:t>
+            </w:r>
+            <w:r>
+              <w:rPr>
+                <w:b/>
+              </w:rPr>
+              <w:t>Motion &amp; Affidavit to Enforce Order</w:t>
+            </w:r>
+            <w:r>
+              <w:t xml:space="preserve"> and ask the court to order the other parent to pay. Attach your written request and any response you got back. The court may hold a </w:t>
+            </w:r>
+            <w:hyperlink r:id="rId125" w:anchor="hearing" w:tooltip="A court proceeding at which parties, and perhaps witnesses, come to the court to speak. A hearing is different from a trial in a number of ways, including that it is typically shorter and sometimes less formal than a trial." w:history="1">
+              <w:r>
+                <w:rPr>
+                  <w:rStyle w:val="interviewglossarywordintemplateChar"/>
+                </w:rPr>
+                <w:t>hearing</w:t>
+              </w:r>
+            </w:hyperlink>
+            <w:r>
+              <w:t xml:space="preserve"> and issue another </w:t>
+            </w:r>
+            <w:hyperlink r:id="rId126" w:anchor="order" w:tooltip="A command or direction given by a judge. An order can be in writing or spoken. Violating a court order is very serious and can result in being held in contempt or sanctioned in other ways." w:history="1">
+              <w:r>
+                <w:rPr>
+                  <w:rStyle w:val="interviewglossarywordintemplateChar"/>
+                </w:rPr>
+                <w:t>order</w:t>
+              </w:r>
+            </w:hyperlink>
+            <w:r>
+              <w:t xml:space="preserve"> specifically telling the other side to pay by a specific date.</w:t>
+            </w:r>
+          </w:p>
+          <w:p>
+            <w:pPr>
+              <w:pStyle w:val="BodyText"/>
+            </w:pPr>
+            <w:r>
+              <w:rPr>
+                <w:b/>
+              </w:rPr>
+              <w:t>Motion &amp; Affidavit to Enforce Order, SHC-1540</w:t>
+            </w:r>
+            <w:r>
+              <w:t xml:space="preserve"> </w:t>
+            </w:r>
+            <w:hyperlink r:id="rId127" w:history="1">
+              <w:r>
+                <w:rPr>
+                  <w:rStyle w:val="Hyperlink"/>
+                </w:rPr>
+                <w:t>Word</w:t>
+              </w:r>
+            </w:hyperlink>
+            <w:r>
+              <w:t xml:space="preserve"> | </w:t>
+            </w:r>
+            <w:hyperlink r:id="rId128" w:history="1">
+              <w:r>
+                <w:rPr>
+                  <w:rStyle w:val="Hyperlink"/>
+                </w:rPr>
+                <w:t>PDF</w:t>
+              </w:r>
+            </w:hyperlink>
+          </w:p>
+          <w:p>
+            <w:pPr>
+              <w:pStyle w:val="BodyText"/>
+            </w:pPr>
+            <w:r>
+              <w:rPr>
+                <w:b/>
+              </w:rPr>
+              <w:t>Order on Motion, SHC-1302</w:t>
+            </w:r>
+            <w:r>
+              <w:t xml:space="preserve"> </w:t>
+            </w:r>
+            <w:hyperlink r:id="rId129" w:history="1">
+              <w:r>
+                <w:rPr>
+                  <w:rStyle w:val="Hyperlink"/>
+                </w:rPr>
+                <w:t>Word</w:t>
+              </w:r>
+            </w:hyperlink>
+            <w:r>
+              <w:t xml:space="preserve"> | </w:t>
+            </w:r>
+            <w:hyperlink r:id="rId130" w:history="1">
+              <w:r>
+                <w:rPr>
+                  <w:rStyle w:val="Hyperlink"/>
+                </w:rPr>
+                <w:t>PDF</w:t>
+              </w:r>
+            </w:hyperlink>
+          </w:p>
+          <w:p>
+            <w:pPr>
+              <w:pStyle w:val="BodyText"/>
+            </w:pPr>
+            <w:r>
+              <w:rPr>
+                <w:b/>
+              </w:rPr>
+              <w:t>Notice of Motion, SHC-1630</w:t>
+            </w:r>
+            <w:r>
+              <w:t xml:space="preserve"> </w:t>
+            </w:r>
+            <w:hyperlink r:id="rId131" w:history="1">
+              <w:r>
+                <w:rPr>
+                  <w:rStyle w:val="Hyperlink"/>
+                </w:rPr>
+                <w:t>Word</w:t>
+              </w:r>
+            </w:hyperlink>
+            <w:r>
+              <w:t xml:space="preserve"> | </w:t>
+            </w:r>
+            <w:hyperlink r:id="rId132" w:history="1">
+              <w:r>
+                <w:rPr>
+                  <w:rStyle w:val="Hyperlink"/>
+                </w:rPr>
+                <w:t>PDF</w:t>
+              </w:r>
+            </w:hyperlink>
+            <w:r>
+              <w:t xml:space="preserve"> (Required form if you are filing </w:t>
+            </w:r>
+            <w:r>
+              <w:rPr>
+                <w:rStyle w:val="interviewglossarywordintemplateChar"/>
+              </w:rPr>
+              <w:t>post-judgment</w:t>
+            </w:r>
+            <w:r>
+              <w:t xml:space="preserve"> and more than 1 year has passed since the final judgment)</w:t>
+            </w:r>
+          </w:p>
+          <w:p>
+            <w:pPr>
+              <w:pStyle w:val="Heading3"/>
+              <w:outlineLvl w:val="2"/>
+            </w:pPr>
+            <w:r>
+              <w:t>Option 2</w:t>
+            </w:r>
+          </w:p>
+          <w:p>
+            <w:pPr>
+              <w:pStyle w:val="BodyText"/>
+            </w:pPr>
+            <w:r>
+              <w:t xml:space="preserve">File a </w:t>
+            </w:r>
+            <w:r>
+              <w:rPr>
+                <w:b/>
+              </w:rPr>
+              <w:t>Motion &amp; Affidavit to Reduce to Judgment</w:t>
+            </w:r>
+            <w:r>
+              <w:t xml:space="preserve">, asking the court to issue a </w:t>
+            </w:r>
+            <w:hyperlink r:id="rId133" w:anchor="judgment" w:tooltip="The official final decision of a court about the rights and claims of each side in a lawsuit. If your divorce includes an order for money to paid by one side to the other as part of the property division, you may want to be sure that your final decree is a" w:history="1">
+              <w:r>
+                <w:rPr>
+                  <w:rStyle w:val="interviewglossarywordintemplateChar"/>
+                </w:rPr>
+                <w:t>judgment</w:t>
+              </w:r>
+            </w:hyperlink>
+            <w:r>
+              <w:t xml:space="preserve"> for the amount owed to you. Once you have a judgment, you can try to collect the amount by executing on the </w:t>
+            </w:r>
+            <w:r>
+              <w:t>other</w:t>
+            </w:r>
+            <w:r>
+              <w:t xml:space="preserve"> parent</w:t>
+            </w:r>
+            <w:r>
+              <w:t>'</w:t>
+            </w:r>
+            <w:r>
+              <w:t>s Permanent Fund Dividend, bank account, wages, etc.</w:t>
+            </w:r>
+          </w:p>
+          <w:p>
+            <w:pPr>
+              <w:pStyle w:val="BodyText"/>
+            </w:pPr>
+            <w:r>
+              <w:rPr>
+                <w:b/>
+              </w:rPr>
+              <w:t>Motion &amp; Affidavit to Reduce to Judgment, SHC-1530</w:t>
+            </w:r>
+            <w:r>
+              <w:t xml:space="preserve"> </w:t>
+            </w:r>
+            <w:hyperlink r:id="rId134" w:history="1">
+              <w:r>
+                <w:rPr>
+                  <w:rStyle w:val="Hyperlink"/>
+                </w:rPr>
+                <w:t>Word</w:t>
+              </w:r>
+            </w:hyperlink>
+            <w:r>
+              <w:t xml:space="preserve"> | </w:t>
+            </w:r>
+            <w:hyperlink r:id="rId135" w:history="1">
+              <w:r>
+                <w:rPr>
+                  <w:rStyle w:val="Hyperlink"/>
+                </w:rPr>
+                <w:t>PDF</w:t>
+              </w:r>
+            </w:hyperlink>
+          </w:p>
+          <w:p>
+            <w:pPr>
+              <w:pStyle w:val="BodyText"/>
+            </w:pPr>
+            <w:r>
+              <w:rPr>
+                <w:b/>
+              </w:rPr>
+              <w:t>Order Reducing to Judgment, SHC-1535</w:t>
+            </w:r>
+            <w:r>
+              <w:t xml:space="preserve"> </w:t>
+            </w:r>
+            <w:hyperlink r:id="rId136" w:history="1">
+              <w:r>
+                <w:rPr>
+                  <w:rStyle w:val="Hyperlink"/>
+                </w:rPr>
+                <w:t>Word</w:t>
+              </w:r>
+            </w:hyperlink>
+            <w:r>
+              <w:t xml:space="preserve"> | </w:t>
+            </w:r>
+            <w:hyperlink r:id="rId137" w:history="1">
+              <w:r>
+                <w:rPr>
+                  <w:rStyle w:val="Hyperlink"/>
+                </w:rPr>
+                <w:t>PDF</w:t>
+              </w:r>
+            </w:hyperlink>
+          </w:p>
+          <w:p>
+            <w:pPr>
+              <w:pStyle w:val="BodyText"/>
+            </w:pPr>
+            <w:r>
+              <w:rPr>
+                <w:b/>
+              </w:rPr>
+              <w:t>Worksheet to Figure Out Judgment Amount, SHC-1536</w:t>
+            </w:r>
+            <w:r>
+              <w:t xml:space="preserve"> </w:t>
+            </w:r>
+            <w:hyperlink r:id="rId138" w:history="1">
+              <w:r>
+                <w:rPr>
+                  <w:rStyle w:val="Hyperlink"/>
+                </w:rPr>
+                <w:t>Word</w:t>
+              </w:r>
+            </w:hyperlink>
+            <w:r>
+              <w:t xml:space="preserve"> | </w:t>
+            </w:r>
+            <w:hyperlink r:id="rId139" w:history="1">
+              <w:r>
+                <w:rPr>
+                  <w:rStyle w:val="Hyperlink"/>
+                </w:rPr>
+                <w:t>PDF</w:t>
+              </w:r>
+            </w:hyperlink>
+          </w:p>
+          <w:p>
+            <w:pPr>
+              <w:pStyle w:val="BodyText"/>
+            </w:pPr>
+            <w:r>
+              <w:rPr>
+                <w:b/>
+              </w:rPr>
+              <w:t>Notice of Motion, SHC-1630</w:t>
+            </w:r>
+            <w:r>
+              <w:t xml:space="preserve"> </w:t>
+            </w:r>
+            <w:hyperlink r:id="rId140" w:history="1">
+              <w:r>
+                <w:rPr>
+                  <w:rStyle w:val="Hyperlink"/>
+                </w:rPr>
+                <w:t>Word</w:t>
+              </w:r>
+            </w:hyperlink>
+            <w:r>
+              <w:t xml:space="preserve"> | </w:t>
+            </w:r>
+            <w:hyperlink r:id="rId141" w:history="1">
+              <w:r>
+                <w:rPr>
+                  <w:rStyle w:val="Hyperlink"/>
+                </w:rPr>
+                <w:t>PDF</w:t>
+              </w:r>
+            </w:hyperlink>
+            <w:r>
+              <w:t xml:space="preserve"> (Required form if you are filing </w:t>
+            </w:r>
+            <w:hyperlink r:id="rId142" w:anchor="post-judgment" w:history="1">
+              <w:r>
+                <w:rPr>
+                  <w:rStyle w:val="Hyperlink"/>
+                </w:rPr>
+                <w:t>post-judgment</w:t>
+              </w:r>
+            </w:hyperlink>
+            <w:r>
+              <w:t xml:space="preserve"> and more than 1 year has passed since the final judgment)</w:t>
+            </w:r>
+          </w:p>
+          <w:p>
+            <w:pPr>
+              <w:pStyle w:val="Heading3"/>
+              <w:outlineLvl w:val="2"/>
+            </w:pPr>
+            <w:r>
+              <w:t>Read more about</w:t>
+            </w:r>
+          </w:p>
+          <w:p>
+            <w:pPr>
+              <w:pStyle w:val="BodyText"/>
+            </w:pPr>
+            <w:hyperlink r:id="rId143" w:history="1">
+              <w:r>
+                <w:rPr>
+                  <w:rStyle w:val="Hyperlink"/>
+                </w:rPr>
+                <w:t>Enforcing Your Order</w:t>
+              </w:r>
+            </w:hyperlink>
+          </w:p>
+          <w:p>
+            <w:pPr>
+              <w:pStyle w:val="BodyText"/>
+            </w:pPr>
+            <w:hyperlink r:id="rId144" w:history="1">
+              <w:r>
+                <w:rPr>
+                  <w:rStyle w:val="Hyperlink"/>
+                </w:rPr>
+                <w:t>Collecting money owed to you</w:t>
+              </w:r>
+            </w:hyperlink>
+          </w:p>
+          <w:p>
+            <w:pPr>
+              <w:pStyle w:val="Heading3"/>
+              <w:outlineLvl w:val="2"/>
+            </w:pPr>
+            <w:r>
               <w:t>Links in this step</w:t>
             </w:r>
           </w:p>
@@ -11542,6 +11531,7 @@
               <w:br/>
             </w:r>
             <w:r>
+              <w:lastRenderedPageBreak/>
               <w:t>as a</w:t>
             </w:r>
             <w:r>
@@ -11630,7 +11620,6 @@
               <w:br/>
             </w:r>
             <w:r>
-              <w:lastRenderedPageBreak/>
               <w:t>courts.alaska.gov/shc/family/docs/shc-1302n.pdf</w:t>
             </w:r>
           </w:p>
@@ -11946,35 +11935,20 @@
             <w:r>
               <w:t>glossary.htm#post-judgment</w:t>
             </w:r>
-            <w:bookmarkStart w:id="11" w:name="_GoBack"/>
-            <w:bookmarkEnd w:id="11"/>
             <w:proofErr w:type="spellEnd"/>
           </w:p>
           <w:p>
             <w:pPr>
               <w:pStyle w:val="BodyText"/>
             </w:pPr>
-            <w:r>
-              <w:fldChar w:fldCharType="begin"/>
-            </w:r>
-            <w:r>
-              <w:instrText xml:space="preserve"> HYPERLINK "https://courts.alaska.gov/shc/family/shcenforce.htm" </w:instrText>
-            </w:r>
-            <w:r>
-              <w:fldChar w:fldCharType="separate"/>
-            </w:r>
-            <w:r>
-              <w:rPr>
-                <w:b/>
-              </w:rPr>
-              <w:t>Enforcing Your Order</w:t>
-            </w:r>
-            <w:r>
-              <w:rPr>
-                <w:b/>
-              </w:rPr>
-              <w:fldChar w:fldCharType="end"/>
-            </w:r>
+            <w:hyperlink r:id="rId159" w:history="1">
+              <w:r>
+                <w:rPr>
+                  <w:b/>
+                </w:rPr>
+                <w:t>Enforcing Your Order</w:t>
+              </w:r>
+            </w:hyperlink>
             <w:r>
               <w:br/>
             </w:r>
@@ -12092,7 +12066,6 @@
             </w:r>
             <w:proofErr w:type="spellStart"/>
             <w:r>
-              <w:lastRenderedPageBreak/>
               <w:t>unknown_interim_date</w:t>
             </w:r>
             <w:proofErr w:type="spellEnd"/>
@@ -12366,11 +12339,23 @@
               <w:t xml:space="preserve"> </w:t>
             </w:r>
             <w:r>
-              <w:t xml:space="preserve"> %</w:t>
+              <w:t xml:space="preserve"> </w:t>
+            </w:r>
+            <w:r>
+              <w:t>or</w:t>
             </w:r>
             <w:proofErr w:type="gramEnd"/>
             <w:r>
-              <w:t>}</w:t>
+              <w:t xml:space="preserve"> </w:t>
+            </w:r>
+            <w:r>
+              <w:rPr>
+                <w:color w:val="7030A0"/>
+              </w:rPr>
+              <w:t xml:space="preserve">user_need == 'enforce foreign order' </w:t>
+            </w:r>
+            <w:r>
+              <w:t>%}</w:t>
             </w:r>
           </w:p>
         </w:tc>
@@ -12434,7 +12419,11 @@
               <w:t xml:space="preserve">: </w:t>
             </w:r>
             <w:r>
-              <w:t>File and serve your motion forms</w:t>
+              <w:t xml:space="preserve">File and serve your </w:t>
+            </w:r>
+            <w:r>
+              <w:lastRenderedPageBreak/>
+              <w:t>motion forms</w:t>
             </w:r>
             <w:r>
               <w:t xml:space="preserve"> </w:t>
@@ -12458,6 +12447,7 @@
               <w:rPr>
                 <w:color w:val="00B0F0"/>
               </w:rPr>
+              <w:lastRenderedPageBreak/>
               <w:t>{% if (</w:t>
             </w:r>
             <w:r>
@@ -12639,6 +12629,7 @@
               <w:rPr>
                 <w:color w:val="00B0F0"/>
               </w:rPr>
+              <w:lastRenderedPageBreak/>
               <w:t>guess_final_order_date</w:t>
             </w:r>
             <w:proofErr w:type="spellEnd"/>
@@ -12695,6 +12686,12 @@
               <w:rPr>
                 <w:color w:val="00B0F0"/>
               </w:rPr>
+              <w:t>(</w:t>
+            </w:r>
+            <w:r>
+              <w:rPr>
+                <w:color w:val="00B0F0"/>
+              </w:rPr>
               <w:t>user_need</w:t>
             </w:r>
             <w:r>
@@ -12739,10 +12736,25 @@
               <w:rPr>
                 <w:color w:val="00B0F0"/>
               </w:rPr>
-              <w:t>cssd_collect in ('no', 'unknown'))</w:t>
+              <w:t>cssd_collect in ('no', 'unknown')</w:t>
+            </w:r>
+            <w:r>
+              <w:rPr>
+                <w:color w:val="00B0F0"/>
+              </w:rPr>
+              <w:t>)</w:t>
+            </w:r>
+            <w:r>
+              <w:rPr>
+                <w:color w:val="00B0F0"/>
+              </w:rPr>
+              <w:t>)</w:t>
             </w:r>
             <w:r>
               <w:t xml:space="preserve"> </w:t>
+            </w:r>
+            <w:r>
+              <w:t xml:space="preserve">or user_need == 'enforce foreign order' </w:t>
             </w:r>
             <w:r>
               <w:rPr>
@@ -12784,11 +12796,7 @@
               <w:ind w:left="405"/>
             </w:pPr>
             <w:r>
-              <w:t xml:space="preserve">You must give the other parent 1 copy of everything you file with </w:t>
-            </w:r>
-            <w:r>
-              <w:lastRenderedPageBreak/>
-              <w:t xml:space="preserve">the court. This is called “service.” </w:t>
+              <w:t xml:space="preserve">You must give the other parent 1 copy of everything you file with the court. This is called “service.” </w:t>
             </w:r>
           </w:p>
           <w:p>
@@ -12949,7 +12957,7 @@
             <w:r>
               <w:t xml:space="preserve">For help with forms or understanding the process, call the </w:t>
             </w:r>
-            <w:hyperlink r:id="rId159" w:history="1">
+            <w:hyperlink r:id="rId160" w:history="1">
               <w:r>
                 <w:rPr>
                   <w:b/>
@@ -13001,7 +13009,7 @@
             <w:r>
               <w:t xml:space="preserve">Depending on your income, you may qualify for </w:t>
             </w:r>
-            <w:hyperlink r:id="rId160" w:history="1">
+            <w:hyperlink r:id="rId161" w:history="1">
               <w:r>
                 <w:rPr>
                   <w:b/>
@@ -13020,7 +13028,7 @@
             <w:r>
               <w:t xml:space="preserve">Depending on your income and circumstances, you may qualify for a free lawyer from </w:t>
             </w:r>
-            <w:hyperlink r:id="rId161" w:history="1">
+            <w:hyperlink r:id="rId162" w:history="1">
               <w:r>
                 <w:rPr>
                   <w:b/>
@@ -13089,6 +13097,7 @@
               <w:rPr>
                 <w:b/>
               </w:rPr>
+              <w:lastRenderedPageBreak/>
               <w:t>Alaska Free Legal Answers</w:t>
             </w:r>
             <w:r>
@@ -13145,7 +13154,7 @@
       </w:pPr>
     </w:p>
     <w:sectPr>
-      <w:footerReference w:type="default" r:id="rId162"/>
+      <w:footerReference w:type="default" r:id="rId163"/>
       <w:pgSz w:w="12240" w:h="15840"/>
       <w:pgMar w:top="245" w:right="1440" w:bottom="274" w:left="1440" w:header="720" w:footer="720" w:gutter="0"/>
       <w:cols w:space="720"/>
@@ -15524,7 +15533,7 @@
 </file>
 
 <file path=customXml/itemProps1.xml><?xml version="1.0" encoding="utf-8"?>
-<ds:datastoreItem xmlns:ds="http://schemas.openxmlformats.org/officeDocument/2006/customXml" ds:itemID="{17A82435-C959-42C8-AD9E-848FD234D08E}">
+<ds:datastoreItem xmlns:ds="http://schemas.openxmlformats.org/officeDocument/2006/customXml" ds:itemID="{DA39ADB0-C76B-48D7-B9C9-5A24B52A1133}">
   <ds:schemaRefs>
     <ds:schemaRef ds:uri="http://schemas.openxmlformats.org/officeDocument/2006/bibliography"/>
   </ds:schemaRefs>

</xml_diff>

<commit_message>
edits to interview, docx, and accordion for parents schedule changed.
</commit_message>
<xml_diff>
--- a/docassemble/ChangingOrEnforcingYourChildSupportOrder/data/templates/changing_child_support_action_plan.docx
+++ b/docassemble/ChangingOrEnforcingYourChildSupportOrder/data/templates/changing_child_support_action_plan.docx
@@ -970,14 +970,27 @@
             <w:r>
               <w:t xml:space="preserve"> </w:t>
             </w:r>
-            <w:fldSimple w:instr=" SEQ stepList \r 1 \* MERGEFORMAT ">
-              <w:r>
-                <w:rPr>
-                  <w:noProof/>
-                </w:rPr>
-                <w:t>1</w:t>
-              </w:r>
-            </w:fldSimple>
+            <w:r>
+              <w:fldChar w:fldCharType="begin"/>
+            </w:r>
+            <w:r>
+              <w:instrText xml:space="preserve"> SEQ stepList \r 1 \* MERGEFORMAT </w:instrText>
+            </w:r>
+            <w:r>
+              <w:fldChar w:fldCharType="separate"/>
+            </w:r>
+            <w:r>
+              <w:rPr>
+                <w:noProof/>
+              </w:rPr>
+              <w:t>1</w:t>
+            </w:r>
+            <w:r>
+              <w:rPr>
+                <w:noProof/>
+              </w:rPr>
+              <w:fldChar w:fldCharType="end"/>
+            </w:r>
             <w:r>
               <w:t xml:space="preserve">: </w:t>
             </w:r>
@@ -1206,14 +1219,27 @@
               <w:lastRenderedPageBreak/>
               <w:t xml:space="preserve">Step </w:t>
             </w:r>
-            <w:fldSimple w:instr=" SEQ stepList  \* MERGEFORMAT  \* MERGEFORMAT ">
-              <w:r>
-                <w:rPr>
-                  <w:noProof/>
-                </w:rPr>
-                <w:t>2</w:t>
-              </w:r>
-            </w:fldSimple>
+            <w:r>
+              <w:fldChar w:fldCharType="begin"/>
+            </w:r>
+            <w:r>
+              <w:instrText xml:space="preserve"> SEQ stepList  \* MERGEFORMAT  \* MERGEFORMAT </w:instrText>
+            </w:r>
+            <w:r>
+              <w:fldChar w:fldCharType="separate"/>
+            </w:r>
+            <w:r>
+              <w:rPr>
+                <w:noProof/>
+              </w:rPr>
+              <w:t>2</w:t>
+            </w:r>
+            <w:r>
+              <w:rPr>
+                <w:noProof/>
+              </w:rPr>
+              <w:fldChar w:fldCharType="end"/>
+            </w:r>
             <w:r>
               <w:t xml:space="preserve">: </w:t>
             </w:r>
@@ -1463,14 +1489,27 @@
             <w:r>
               <w:t xml:space="preserve">Step </w:t>
             </w:r>
-            <w:fldSimple w:instr=" SEQ stepList \* MERGEFORMAT ">
-              <w:r>
-                <w:rPr>
-                  <w:noProof/>
-                </w:rPr>
-                <w:t>3</w:t>
-              </w:r>
-            </w:fldSimple>
+            <w:r>
+              <w:fldChar w:fldCharType="begin"/>
+            </w:r>
+            <w:r>
+              <w:instrText xml:space="preserve"> SEQ stepList \* MERGEFORMAT </w:instrText>
+            </w:r>
+            <w:r>
+              <w:fldChar w:fldCharType="separate"/>
+            </w:r>
+            <w:r>
+              <w:rPr>
+                <w:noProof/>
+              </w:rPr>
+              <w:t>3</w:t>
+            </w:r>
+            <w:r>
+              <w:rPr>
+                <w:noProof/>
+              </w:rPr>
+              <w:fldChar w:fldCharType="end"/>
+            </w:r>
             <w:r>
               <w:rPr>
                 <w:noProof/>
@@ -1879,14 +1918,27 @@
             <w:r>
               <w:t xml:space="preserve">Step </w:t>
             </w:r>
-            <w:fldSimple w:instr=" SEQ stepList  \* MERGEFORMAT  \* MERGEFORMAT ">
-              <w:r>
-                <w:rPr>
-                  <w:noProof/>
-                </w:rPr>
-                <w:t>4</w:t>
-              </w:r>
-            </w:fldSimple>
+            <w:r>
+              <w:fldChar w:fldCharType="begin"/>
+            </w:r>
+            <w:r>
+              <w:instrText xml:space="preserve"> SEQ stepList  \* MERGEFORMAT  \* MERGEFORMAT </w:instrText>
+            </w:r>
+            <w:r>
+              <w:fldChar w:fldCharType="separate"/>
+            </w:r>
+            <w:r>
+              <w:rPr>
+                <w:noProof/>
+              </w:rPr>
+              <w:t>4</w:t>
+            </w:r>
+            <w:r>
+              <w:rPr>
+                <w:noProof/>
+              </w:rPr>
+              <w:fldChar w:fldCharType="end"/>
+            </w:r>
             <w:r>
               <w:t>: Find out who issued your</w:t>
             </w:r>
@@ -2849,14 +2901,27 @@
               <w:lastRenderedPageBreak/>
               <w:t xml:space="preserve">Step </w:t>
             </w:r>
-            <w:fldSimple w:instr=" SEQ stepList \* MERGEFORMAT ">
-              <w:r>
-                <w:rPr>
-                  <w:noProof/>
-                </w:rPr>
-                <w:t>5</w:t>
-              </w:r>
-            </w:fldSimple>
+            <w:r>
+              <w:fldChar w:fldCharType="begin"/>
+            </w:r>
+            <w:r>
+              <w:instrText xml:space="preserve"> SEQ stepList \* MERGEFORMAT </w:instrText>
+            </w:r>
+            <w:r>
+              <w:fldChar w:fldCharType="separate"/>
+            </w:r>
+            <w:r>
+              <w:rPr>
+                <w:noProof/>
+              </w:rPr>
+              <w:t>5</w:t>
+            </w:r>
+            <w:r>
+              <w:rPr>
+                <w:noProof/>
+              </w:rPr>
+              <w:fldChar w:fldCharType="end"/>
+            </w:r>
             <w:r>
               <w:t xml:space="preserve">: </w:t>
             </w:r>
@@ -3350,14 +3415,27 @@
             <w:r>
               <w:t xml:space="preserve">Step </w:t>
             </w:r>
-            <w:fldSimple w:instr=" SEQ stepList \* MERGEFORMAT ">
-              <w:r>
-                <w:rPr>
-                  <w:noProof/>
-                </w:rPr>
-                <w:t>6</w:t>
-              </w:r>
-            </w:fldSimple>
+            <w:r>
+              <w:fldChar w:fldCharType="begin"/>
+            </w:r>
+            <w:r>
+              <w:instrText xml:space="preserve"> SEQ stepList \* MERGEFORMAT </w:instrText>
+            </w:r>
+            <w:r>
+              <w:fldChar w:fldCharType="separate"/>
+            </w:r>
+            <w:r>
+              <w:rPr>
+                <w:noProof/>
+              </w:rPr>
+              <w:t>6</w:t>
+            </w:r>
+            <w:r>
+              <w:rPr>
+                <w:noProof/>
+              </w:rPr>
+              <w:fldChar w:fldCharType="end"/>
+            </w:r>
             <w:r>
               <w:rPr>
                 <w:noProof/>
@@ -4761,14 +4839,27 @@
               <w:lastRenderedPageBreak/>
               <w:t xml:space="preserve">Step </w:t>
             </w:r>
-            <w:fldSimple w:instr=" SEQ stepList \* MERGEFORMAT ">
-              <w:r>
-                <w:rPr>
-                  <w:noProof/>
-                </w:rPr>
-                <w:t>7</w:t>
-              </w:r>
-            </w:fldSimple>
+            <w:r>
+              <w:fldChar w:fldCharType="begin"/>
+            </w:r>
+            <w:r>
+              <w:instrText xml:space="preserve"> SEQ stepList \* MERGEFORMAT </w:instrText>
+            </w:r>
+            <w:r>
+              <w:fldChar w:fldCharType="separate"/>
+            </w:r>
+            <w:r>
+              <w:rPr>
+                <w:noProof/>
+              </w:rPr>
+              <w:t>7</w:t>
+            </w:r>
+            <w:r>
+              <w:rPr>
+                <w:noProof/>
+              </w:rPr>
+              <w:fldChar w:fldCharType="end"/>
+            </w:r>
             <w:r>
               <w:t xml:space="preserve">: </w:t>
             </w:r>
@@ -5812,33 +5903,7 @@
               <w:rPr>
                 <w:color w:val="00B0F0"/>
               </w:rPr>
-              <w:t xml:space="preserve">]) </w:t>
-            </w:r>
-            <w:r>
-              <w:rPr>
-                <w:color w:val="00B0F0"/>
-              </w:rPr>
-              <w:t xml:space="preserve">or </w:t>
-            </w:r>
-            <w:proofErr w:type="spellStart"/>
-            <w:r>
-              <w:rPr>
-                <w:color w:val="FFC000"/>
-              </w:rPr>
-              <w:t>why_change</w:t>
-            </w:r>
-            <w:proofErr w:type="spellEnd"/>
-            <w:r>
-              <w:rPr>
-                <w:color w:val="FFC000"/>
-              </w:rPr>
-              <w:t xml:space="preserve"> == 'schedule' </w:t>
-            </w:r>
-            <w:r>
-              <w:rPr>
-                <w:color w:val="00B0F0"/>
-              </w:rPr>
-              <w:t>%}</w:t>
+              <w:t>]) %}</w:t>
             </w:r>
           </w:p>
         </w:tc>
@@ -5880,14 +5945,27 @@
               <w:lastRenderedPageBreak/>
               <w:t xml:space="preserve">Step </w:t>
             </w:r>
-            <w:fldSimple w:instr=" SEQ stepList \* MERGEFORMAT ">
-              <w:r>
-                <w:rPr>
-                  <w:noProof/>
-                </w:rPr>
-                <w:t>9</w:t>
-              </w:r>
-            </w:fldSimple>
+            <w:r>
+              <w:fldChar w:fldCharType="begin"/>
+            </w:r>
+            <w:r>
+              <w:instrText xml:space="preserve"> SEQ stepList \* MERGEFORMAT </w:instrText>
+            </w:r>
+            <w:r>
+              <w:fldChar w:fldCharType="separate"/>
+            </w:r>
+            <w:r>
+              <w:rPr>
+                <w:noProof/>
+              </w:rPr>
+              <w:t>9</w:t>
+            </w:r>
+            <w:r>
+              <w:rPr>
+                <w:noProof/>
+              </w:rPr>
+              <w:fldChar w:fldCharType="end"/>
+            </w:r>
             <w:r>
               <w:rPr>
                 <w:noProof/>
@@ -6452,14 +6530,27 @@
               <w:lastRenderedPageBreak/>
               <w:t xml:space="preserve">Step </w:t>
             </w:r>
-            <w:fldSimple w:instr=" SEQ stepList \* MERGEFORMAT ">
-              <w:r>
-                <w:rPr>
-                  <w:noProof/>
-                </w:rPr>
-                <w:t>10</w:t>
-              </w:r>
-            </w:fldSimple>
+            <w:r>
+              <w:fldChar w:fldCharType="begin"/>
+            </w:r>
+            <w:r>
+              <w:instrText xml:space="preserve"> SEQ stepList \* MERGEFORMAT </w:instrText>
+            </w:r>
+            <w:r>
+              <w:fldChar w:fldCharType="separate"/>
+            </w:r>
+            <w:r>
+              <w:rPr>
+                <w:noProof/>
+              </w:rPr>
+              <w:t>10</w:t>
+            </w:r>
+            <w:r>
+              <w:rPr>
+                <w:noProof/>
+              </w:rPr>
+              <w:fldChar w:fldCharType="end"/>
+            </w:r>
             <w:r>
               <w:rPr>
                 <w:noProof/>
@@ -7539,14 +7630,27 @@
               <w:lastRenderedPageBreak/>
               <w:t xml:space="preserve">Step </w:t>
             </w:r>
-            <w:fldSimple w:instr=" SEQ stepList \* MERGEFORMAT ">
-              <w:r>
-                <w:rPr>
-                  <w:noProof/>
-                </w:rPr>
-                <w:t>12</w:t>
-              </w:r>
-            </w:fldSimple>
+            <w:r>
+              <w:fldChar w:fldCharType="begin"/>
+            </w:r>
+            <w:r>
+              <w:instrText xml:space="preserve"> SEQ stepList \* MERGEFORMAT </w:instrText>
+            </w:r>
+            <w:r>
+              <w:fldChar w:fldCharType="separate"/>
+            </w:r>
+            <w:r>
+              <w:rPr>
+                <w:noProof/>
+              </w:rPr>
+              <w:t>12</w:t>
+            </w:r>
+            <w:r>
+              <w:rPr>
+                <w:noProof/>
+              </w:rPr>
+              <w:fldChar w:fldCharType="end"/>
+            </w:r>
             <w:r>
               <w:t xml:space="preserve">: </w:t>
             </w:r>
@@ -8152,14 +8256,27 @@
             <w:r>
               <w:t xml:space="preserve">Step </w:t>
             </w:r>
-            <w:fldSimple w:instr=" SEQ stepList \* MERGEFORMAT ">
-              <w:r>
-                <w:rPr>
-                  <w:noProof/>
-                </w:rPr>
-                <w:t>14</w:t>
-              </w:r>
-            </w:fldSimple>
+            <w:r>
+              <w:fldChar w:fldCharType="begin"/>
+            </w:r>
+            <w:r>
+              <w:instrText xml:space="preserve"> SEQ stepList \* MERGEFORMAT </w:instrText>
+            </w:r>
+            <w:r>
+              <w:fldChar w:fldCharType="separate"/>
+            </w:r>
+            <w:r>
+              <w:rPr>
+                <w:noProof/>
+              </w:rPr>
+              <w:t>13</w:t>
+            </w:r>
+            <w:r>
+              <w:rPr>
+                <w:noProof/>
+              </w:rPr>
+              <w:fldChar w:fldCharType="end"/>
+            </w:r>
             <w:r>
               <w:t>: Decide if you want to file an appeal</w:t>
             </w:r>
@@ -8441,14 +8558,27 @@
             <w:r>
               <w:t xml:space="preserve">Step </w:t>
             </w:r>
-            <w:fldSimple w:instr=" SEQ stepList \* MERGEFORMAT ">
-              <w:r>
-                <w:rPr>
-                  <w:noProof/>
-                </w:rPr>
-                <w:t>15</w:t>
-              </w:r>
-            </w:fldSimple>
+            <w:r>
+              <w:fldChar w:fldCharType="begin"/>
+            </w:r>
+            <w:r>
+              <w:instrText xml:space="preserve"> SEQ stepList \* MERGEFORMAT </w:instrText>
+            </w:r>
+            <w:r>
+              <w:fldChar w:fldCharType="separate"/>
+            </w:r>
+            <w:r>
+              <w:rPr>
+                <w:noProof/>
+              </w:rPr>
+              <w:t>14</w:t>
+            </w:r>
+            <w:r>
+              <w:rPr>
+                <w:noProof/>
+              </w:rPr>
+              <w:fldChar w:fldCharType="end"/>
+            </w:r>
             <w:r>
               <w:t xml:space="preserve">: </w:t>
             </w:r>
@@ -8771,19 +8901,20 @@
               <w:rPr>
                 <w:color w:val="00B050"/>
               </w:rPr>
-              <w:t xml:space="preserve"> == </w:t>
+              <w:t xml:space="preserve"> </w:t>
             </w:r>
             <w:r>
               <w:rPr>
                 <w:color w:val="00B050"/>
               </w:rPr>
-              <w:t>'enforce foreign order'</w:t>
-            </w:r>
+              <w:t xml:space="preserve">in </w:t>
+            </w:r>
+            <w:proofErr w:type="gramStart"/>
             <w:r>
               <w:rPr>
                 <w:color w:val="00B050"/>
               </w:rPr>
-              <w:t xml:space="preserve"> or</w:t>
+              <w:t>(</w:t>
             </w:r>
             <w:r>
               <w:rPr>
@@ -8795,19 +8926,20 @@
               <w:rPr>
                 <w:color w:val="00B050"/>
               </w:rPr>
-              <w:t>(</w:t>
-            </w:r>
+              <w:t>'</w:t>
+            </w:r>
+            <w:proofErr w:type="gramEnd"/>
             <w:r>
               <w:rPr>
                 <w:color w:val="00B050"/>
               </w:rPr>
-              <w:t>user_need</w:t>
+              <w:t>enforce foreign order'</w:t>
             </w:r>
             <w:r>
               <w:rPr>
                 <w:color w:val="00B050"/>
               </w:rPr>
-              <w:t xml:space="preserve"> == </w:t>
+              <w:t xml:space="preserve">, </w:t>
             </w:r>
             <w:r>
               <w:rPr>
@@ -8826,168 +8958,6 @@
                 <w:color w:val="00B050"/>
               </w:rPr>
               <w:t>'</w:t>
-            </w:r>
-            <w:r>
-              <w:rPr>
-                <w:color w:val="00B050"/>
-              </w:rPr>
-              <w:t xml:space="preserve"> </w:t>
-            </w:r>
-            <w:r>
-              <w:rPr>
-                <w:color w:val="00B050"/>
-              </w:rPr>
-              <w:t>and cssd_collect in (</w:t>
-            </w:r>
-            <w:r>
-              <w:rPr>
-                <w:color w:val="00B050"/>
-              </w:rPr>
-              <w:t>'</w:t>
-            </w:r>
-            <w:r>
-              <w:rPr>
-                <w:color w:val="00B050"/>
-              </w:rPr>
-              <w:t>yes</w:t>
-            </w:r>
-            <w:r>
-              <w:rPr>
-                <w:color w:val="00B050"/>
-              </w:rPr>
-              <w:t>'</w:t>
-            </w:r>
-            <w:r>
-              <w:rPr>
-                <w:color w:val="00B050"/>
-              </w:rPr>
-              <w:t xml:space="preserve">, </w:t>
-            </w:r>
-            <w:r>
-              <w:rPr>
-                <w:color w:val="00B050"/>
-              </w:rPr>
-              <w:t>'</w:t>
-            </w:r>
-            <w:r>
-              <w:rPr>
-                <w:color w:val="00B050"/>
-              </w:rPr>
-              <w:t>unknown</w:t>
-            </w:r>
-            <w:r>
-              <w:rPr>
-                <w:color w:val="00B050"/>
-              </w:rPr>
-              <w:t>'</w:t>
-            </w:r>
-            <w:r>
-              <w:rPr>
-                <w:color w:val="00B050"/>
-              </w:rPr>
-              <w:t>)</w:t>
-            </w:r>
-            <w:r>
-              <w:rPr>
-                <w:color w:val="00B050"/>
-              </w:rPr>
-              <w:t>)</w:t>
-            </w:r>
-            <w:r>
-              <w:rPr>
-                <w:color w:val="00B050"/>
-              </w:rPr>
-              <w:t xml:space="preserve"> </w:t>
-            </w:r>
-            <w:r>
-              <w:rPr>
-                <w:color w:val="00B050"/>
-              </w:rPr>
-              <w:t>or</w:t>
-            </w:r>
-            <w:r>
-              <w:rPr>
-                <w:color w:val="00B050"/>
-              </w:rPr>
-              <w:t xml:space="preserve"> (</w:t>
-            </w:r>
-            <w:r>
-              <w:rPr>
-                <w:color w:val="00B050"/>
-              </w:rPr>
-              <w:t>user_need</w:t>
-            </w:r>
-            <w:r>
-              <w:rPr>
-                <w:color w:val="00B050"/>
-              </w:rPr>
-              <w:t xml:space="preserve"> == </w:t>
-            </w:r>
-            <w:r>
-              <w:rPr>
-                <w:color w:val="00B050"/>
-              </w:rPr>
-              <w:t>'enforce AK order'</w:t>
-            </w:r>
-            <w:r>
-              <w:rPr>
-                <w:color w:val="00B050"/>
-              </w:rPr>
-              <w:t xml:space="preserve"> </w:t>
-            </w:r>
-            <w:r>
-              <w:rPr>
-                <w:color w:val="00B050"/>
-              </w:rPr>
-              <w:t xml:space="preserve">and </w:t>
-            </w:r>
-            <w:proofErr w:type="spellStart"/>
-            <w:r>
-              <w:rPr>
-                <w:color w:val="00B050"/>
-              </w:rPr>
-              <w:t>who_really_ordered</w:t>
-            </w:r>
-            <w:proofErr w:type="spellEnd"/>
-            <w:r>
-              <w:rPr>
-                <w:color w:val="00B050"/>
-              </w:rPr>
-              <w:t xml:space="preserve"> </w:t>
-            </w:r>
-            <w:proofErr w:type="gramStart"/>
-            <w:r>
-              <w:rPr>
-                <w:color w:val="00B050"/>
-              </w:rPr>
-              <w:t>in(</w:t>
-            </w:r>
-            <w:proofErr w:type="gramEnd"/>
-            <w:r>
-              <w:rPr>
-                <w:color w:val="00B050"/>
-              </w:rPr>
-              <w:t>'</w:t>
-            </w:r>
-            <w:proofErr w:type="spellStart"/>
-            <w:r>
-              <w:rPr>
-                <w:color w:val="00B050"/>
-              </w:rPr>
-              <w:t>cssd</w:t>
-            </w:r>
-            <w:proofErr w:type="spellEnd"/>
-            <w:r>
-              <w:rPr>
-                <w:color w:val="00B050"/>
-              </w:rPr>
-              <w:t>'</w:t>
-            </w:r>
-            <w:r>
-              <w:rPr>
-                <w:color w:val="00B050"/>
-              </w:rPr>
-              <w:t>, 'unknown')</w:t>
             </w:r>
             <w:r>
               <w:rPr>
@@ -9056,7 +9026,7 @@
               <w:rPr>
                 <w:noProof/>
               </w:rPr>
-              <w:t>16</w:t>
+              <w:t>15</w:t>
             </w:r>
             <w:r>
               <w:rPr>
@@ -9069,11 +9039,7 @@
               <w:t>:</w:t>
             </w:r>
             <w:r>
-              <w:t xml:space="preserve"> Ask </w:t>
-            </w:r>
-            <w:r>
-              <w:lastRenderedPageBreak/>
-              <w:t>CSSD to enforce your order</w:t>
+              <w:t xml:space="preserve"> Ask CSSD to enforce your order</w:t>
             </w:r>
           </w:p>
         </w:tc>
@@ -9091,223 +9057,219 @@
               <w:pStyle w:val="BodyText"/>
             </w:pPr>
             <w:r>
+              <w:t xml:space="preserve">{% </w:t>
+            </w:r>
+            <w:r>
+              <w:t xml:space="preserve">if </w:t>
+            </w:r>
+            <w:r>
+              <w:t xml:space="preserve">user_need == </w:t>
+            </w:r>
+            <w:r>
+              <w:t>'</w:t>
+            </w:r>
+            <w:r>
+              <w:t>enforce foreign order</w:t>
+            </w:r>
+            <w:r>
+              <w:t>'</w:t>
+            </w:r>
+            <w:r>
+              <w:t xml:space="preserve"> %}</w:t>
+            </w:r>
+            <w:r>
+              <w:rPr>
+                <w:b/>
+              </w:rPr>
+              <w:t>Foreign order</w:t>
+            </w:r>
+            <w:r>
+              <w:t xml:space="preserve"> </w:t>
+            </w:r>
+            <w:r>
+              <w:t>The Alaska Child Support Services Division (CSSD), or the child support agency in your state may be able to help you enforce your child support order.</w:t>
+            </w:r>
+            <w:r>
+              <w:t>{%</w:t>
+            </w:r>
+            <w:r>
+              <w:t xml:space="preserve"> el</w:t>
+            </w:r>
+            <w:r>
+              <w:t xml:space="preserve">if user_need == </w:t>
+            </w:r>
+            <w:r>
+              <w:t>'</w:t>
+            </w:r>
+            <w:r>
+              <w:t>enforce AK order</w:t>
+            </w:r>
+            <w:r>
+              <w:t>'</w:t>
+            </w:r>
+            <w:r>
+              <w:t xml:space="preserve"> %}</w:t>
+            </w:r>
+            <w:r>
+              <w:rPr>
+                <w:color w:val="FFC000"/>
+              </w:rPr>
+              <w:t xml:space="preserve">{% if </w:t>
+            </w:r>
+            <w:proofErr w:type="spellStart"/>
+            <w:r>
+              <w:rPr>
+                <w:color w:val="FFC000"/>
+              </w:rPr>
+              <w:t>who_</w:t>
+            </w:r>
+            <w:r>
+              <w:rPr>
+                <w:color w:val="FFC000"/>
+              </w:rPr>
+              <w:t>really_</w:t>
+            </w:r>
+            <w:r>
+              <w:rPr>
+                <w:color w:val="FFC000"/>
+              </w:rPr>
+              <w:t>ordered</w:t>
+            </w:r>
+            <w:proofErr w:type="spellEnd"/>
+            <w:r>
+              <w:rPr>
+                <w:color w:val="FFC000"/>
+              </w:rPr>
+              <w:t xml:space="preserve"> == </w:t>
+            </w:r>
+            <w:r>
+              <w:rPr>
+                <w:color w:val="FFC000"/>
+              </w:rPr>
+              <w:t>'</w:t>
+            </w:r>
+            <w:r>
+              <w:rPr>
+                <w:color w:val="FFC000"/>
+              </w:rPr>
+              <w:t>court</w:t>
+            </w:r>
+            <w:r>
+              <w:rPr>
+                <w:color w:val="FFC000"/>
+              </w:rPr>
+              <w:t>'</w:t>
+            </w:r>
+            <w:r>
+              <w:rPr>
+                <w:color w:val="FFC000"/>
+              </w:rPr>
+              <w:t xml:space="preserve"> %}</w:t>
+            </w:r>
+            <w:r>
+              <w:rPr>
+                <w:color w:val="FF0000"/>
+              </w:rPr>
+              <w:t xml:space="preserve">{% if cssd_collect == </w:t>
+            </w:r>
+            <w:r>
+              <w:rPr>
+                <w:color w:val="FF0000"/>
+              </w:rPr>
+              <w:t>'</w:t>
+            </w:r>
+            <w:r>
+              <w:rPr>
+                <w:color w:val="FF0000"/>
+              </w:rPr>
+              <w:t>yes</w:t>
+            </w:r>
+            <w:r>
+              <w:rPr>
+                <w:color w:val="FF0000"/>
+              </w:rPr>
+              <w:t>'</w:t>
+            </w:r>
+            <w:r>
+              <w:rPr>
+                <w:color w:val="FF0000"/>
+              </w:rPr>
+              <w:t xml:space="preserve"> %}</w:t>
+            </w:r>
+            <w:r>
+              <w:rPr>
+                <w:color w:val="FF0000"/>
+              </w:rPr>
+              <w:t xml:space="preserve"> </w:t>
+            </w:r>
+            <w:r>
+              <w:t>If Child Support Services Division (CSSD) is collecting your child support, they can enforce your child support order.</w:t>
+            </w:r>
+            <w:r>
+              <w:rPr>
+                <w:color w:val="FF0000"/>
+              </w:rPr>
+              <w:t xml:space="preserve">{% </w:t>
+            </w:r>
+            <w:r>
+              <w:rPr>
+                <w:color w:val="FF0000"/>
+              </w:rPr>
+              <w:t>el</w:t>
+            </w:r>
+            <w:r>
+              <w:rPr>
+                <w:color w:val="FF0000"/>
+              </w:rPr>
+              <w:t>if</w:t>
+            </w:r>
+            <w:r>
+              <w:rPr>
+                <w:color w:val="FF0000"/>
+              </w:rPr>
+              <w:t xml:space="preserve"> cssd_collect == </w:t>
+            </w:r>
+            <w:r>
+              <w:rPr>
+                <w:color w:val="FF0000"/>
+              </w:rPr>
+              <w:t>'</w:t>
+            </w:r>
+            <w:r>
+              <w:rPr>
+                <w:color w:val="FF0000"/>
+              </w:rPr>
+              <w:t>no</w:t>
+            </w:r>
+            <w:r>
+              <w:rPr>
+                <w:color w:val="FF0000"/>
+              </w:rPr>
+              <w:t>'</w:t>
+            </w:r>
+            <w:r>
+              <w:rPr>
+                <w:color w:val="FF0000"/>
+              </w:rPr>
+              <w:t xml:space="preserve"> </w:t>
+            </w:r>
+            <w:r>
+              <w:rPr>
+                <w:color w:val="FF0000"/>
+              </w:rPr>
+              <w:t xml:space="preserve"> </w:t>
+            </w:r>
+            <w:r>
+              <w:rPr>
+                <w:color w:val="FF0000"/>
+              </w:rPr>
+              <w:t xml:space="preserve"> </w:t>
+            </w:r>
+            <w:r>
+              <w:rPr>
+                <w:color w:val="FF0000"/>
+              </w:rPr>
               <w:lastRenderedPageBreak/>
-              <w:t xml:space="preserve">{% </w:t>
-            </w:r>
-            <w:r>
-              <w:t xml:space="preserve">if </w:t>
-            </w:r>
-            <w:r>
-              <w:t xml:space="preserve">user_need == </w:t>
-            </w:r>
-            <w:r>
-              <w:t>'</w:t>
-            </w:r>
-            <w:r>
-              <w:t>enforce foreign order</w:t>
-            </w:r>
-            <w:r>
-              <w:t>'</w:t>
-            </w:r>
-            <w:r>
-              <w:t xml:space="preserve"> %}</w:t>
-            </w:r>
-            <w:r>
-              <w:rPr>
-                <w:b/>
-              </w:rPr>
-              <w:t>Foreign order</w:t>
-            </w:r>
-            <w:r>
-              <w:t xml:space="preserve"> </w:t>
-            </w:r>
-            <w:r>
-              <w:t xml:space="preserve">The </w:t>
-            </w:r>
-            <w:r>
-              <w:lastRenderedPageBreak/>
-              <w:t>Alaska Child Support Services Division (CSSD), or the child support agency in your state may be able to help you enforce your child support order.</w:t>
-            </w:r>
-            <w:r>
-              <w:t>{%</w:t>
-            </w:r>
-            <w:r>
-              <w:t xml:space="preserve"> el</w:t>
-            </w:r>
-            <w:r>
-              <w:t xml:space="preserve">if user_need == </w:t>
-            </w:r>
-            <w:r>
-              <w:t>'</w:t>
-            </w:r>
-            <w:r>
-              <w:t>enforce AK order</w:t>
-            </w:r>
-            <w:r>
-              <w:t>'</w:t>
-            </w:r>
-            <w:r>
-              <w:t xml:space="preserve"> %}</w:t>
-            </w:r>
-            <w:r>
-              <w:rPr>
-                <w:color w:val="FFC000"/>
-              </w:rPr>
-              <w:t xml:space="preserve">{% if </w:t>
-            </w:r>
-            <w:proofErr w:type="spellStart"/>
-            <w:r>
-              <w:rPr>
-                <w:color w:val="FFC000"/>
-              </w:rPr>
-              <w:t>who_</w:t>
-            </w:r>
-            <w:r>
-              <w:rPr>
-                <w:color w:val="FFC000"/>
-              </w:rPr>
-              <w:t>really_</w:t>
-            </w:r>
-            <w:r>
-              <w:rPr>
-                <w:color w:val="FFC000"/>
-              </w:rPr>
-              <w:t>ordered</w:t>
-            </w:r>
-            <w:proofErr w:type="spellEnd"/>
-            <w:r>
-              <w:rPr>
-                <w:color w:val="FFC000"/>
-              </w:rPr>
-              <w:t xml:space="preserve"> == </w:t>
-            </w:r>
-            <w:r>
-              <w:rPr>
-                <w:color w:val="FFC000"/>
-              </w:rPr>
-              <w:t>'</w:t>
-            </w:r>
-            <w:r>
-              <w:rPr>
-                <w:color w:val="FFC000"/>
-              </w:rPr>
-              <w:t>court</w:t>
-            </w:r>
-            <w:r>
-              <w:rPr>
-                <w:color w:val="FFC000"/>
-              </w:rPr>
-              <w:t>'</w:t>
-            </w:r>
-            <w:r>
-              <w:rPr>
-                <w:color w:val="FFC000"/>
-              </w:rPr>
-              <w:t xml:space="preserve"> %}</w:t>
-            </w:r>
-            <w:r>
-              <w:rPr>
-                <w:color w:val="FF0000"/>
-              </w:rPr>
-              <w:t xml:space="preserve">{% if cssd_collect == </w:t>
-            </w:r>
-            <w:r>
-              <w:rPr>
-                <w:color w:val="FF0000"/>
-              </w:rPr>
-              <w:t>'</w:t>
-            </w:r>
-            <w:r>
-              <w:rPr>
-                <w:color w:val="FF0000"/>
-              </w:rPr>
-              <w:t>yes</w:t>
-            </w:r>
-            <w:r>
-              <w:rPr>
-                <w:color w:val="FF0000"/>
-              </w:rPr>
-              <w:t>'</w:t>
-            </w:r>
-            <w:r>
-              <w:rPr>
-                <w:color w:val="FF0000"/>
-              </w:rPr>
-              <w:t xml:space="preserve"> %}</w:t>
-            </w:r>
-            <w:r>
-              <w:rPr>
-                <w:color w:val="FF0000"/>
-              </w:rPr>
-              <w:t xml:space="preserve"> </w:t>
-            </w:r>
-            <w:r>
-              <w:t>If Child Support Services Division (CSSD) is collecting your child support, they can enforce your child support order.</w:t>
-            </w:r>
-            <w:r>
-              <w:rPr>
-                <w:color w:val="FF0000"/>
-              </w:rPr>
-              <w:t xml:space="preserve">{% </w:t>
-            </w:r>
-            <w:r>
-              <w:rPr>
-                <w:color w:val="FF0000"/>
-              </w:rPr>
-              <w:t>el</w:t>
-            </w:r>
-            <w:r>
-              <w:rPr>
-                <w:color w:val="FF0000"/>
-              </w:rPr>
-              <w:t>if</w:t>
-            </w:r>
-            <w:r>
-              <w:rPr>
-                <w:color w:val="FF0000"/>
-              </w:rPr>
-              <w:t xml:space="preserve"> cssd_collect == </w:t>
-            </w:r>
-            <w:r>
-              <w:rPr>
-                <w:color w:val="FF0000"/>
-              </w:rPr>
-              <w:t>'</w:t>
-            </w:r>
-            <w:r>
-              <w:rPr>
-                <w:color w:val="FF0000"/>
-              </w:rPr>
-              <w:t>no</w:t>
-            </w:r>
-            <w:r>
-              <w:rPr>
-                <w:color w:val="FF0000"/>
-              </w:rPr>
-              <w:t>'</w:t>
-            </w:r>
-            <w:r>
-              <w:rPr>
-                <w:color w:val="FF0000"/>
-              </w:rPr>
-              <w:t xml:space="preserve"> </w:t>
-            </w:r>
-            <w:r>
-              <w:rPr>
-                <w:color w:val="FF0000"/>
-              </w:rPr>
-              <w:t xml:space="preserve"> </w:t>
-            </w:r>
-            <w:r>
-              <w:rPr>
-                <w:color w:val="FF0000"/>
-              </w:rPr>
-              <w:t xml:space="preserve"> </w:t>
-            </w:r>
-            <w:r>
-              <w:rPr>
-                <w:color w:val="FF0000"/>
-              </w:rPr>
               <w:t>%}</w:t>
             </w:r>
             <w:r>
@@ -9642,50 +9604,48 @@
             </w:hyperlink>
             <w:r>
               <w:br/>
+              <w:t>childsupport.alaska.gov/child-support-services/contact-us</w:t>
+            </w:r>
+          </w:p>
+          <w:p>
+            <w:pPr>
+              <w:pStyle w:val="BodyText"/>
+            </w:pPr>
+            <w:hyperlink r:id="rId115" w:history="1">
+              <w:r>
+                <w:rPr>
+                  <w:b/>
+                </w:rPr>
+                <w:t>Child Support Enforcement FAQ</w:t>
+              </w:r>
+            </w:hyperlink>
+            <w:r>
+              <w:rPr>
+                <w:rStyle w:val="Hyperlink"/>
+              </w:rPr>
+              <w:br/>
+            </w:r>
+            <w:r>
+              <w:t>childsupport.alaska.gov/child-support-services/information/faqs/child-support-enforcement-services-faq</w:t>
+            </w:r>
+          </w:p>
+          <w:p>
+            <w:pPr>
+              <w:pStyle w:val="BodyText"/>
+            </w:pPr>
+            <w:hyperlink r:id="rId116" w:history="1">
+              <w:r>
+                <w:rPr>
+                  <w:b/>
+                </w:rPr>
+                <w:t>Contact Information for State Child Support Agencies</w:t>
+              </w:r>
+            </w:hyperlink>
+            <w:r>
+              <w:br/>
             </w:r>
             <w:r>
               <w:lastRenderedPageBreak/>
-              <w:t>childsupport.alaska.gov/child-support-services/contact-us</w:t>
-            </w:r>
-          </w:p>
-          <w:p>
-            <w:pPr>
-              <w:pStyle w:val="BodyText"/>
-            </w:pPr>
-            <w:hyperlink r:id="rId115" w:history="1">
-              <w:r>
-                <w:rPr>
-                  <w:b/>
-                </w:rPr>
-                <w:t>Child Support Enforcement FAQ</w:t>
-              </w:r>
-            </w:hyperlink>
-            <w:r>
-              <w:rPr>
-                <w:rStyle w:val="Hyperlink"/>
-              </w:rPr>
-              <w:br/>
-            </w:r>
-            <w:r>
-              <w:t>childsupport.alaska.gov/child-support-services/information/faqs/child-support-enforcement-services-faq</w:t>
-            </w:r>
-          </w:p>
-          <w:p>
-            <w:pPr>
-              <w:pStyle w:val="BodyText"/>
-            </w:pPr>
-            <w:hyperlink r:id="rId116" w:history="1">
-              <w:r>
-                <w:rPr>
-                  <w:b/>
-                </w:rPr>
-                <w:t>Contact Information for State Child Support Agencies</w:t>
-              </w:r>
-            </w:hyperlink>
-            <w:r>
-              <w:br/>
-            </w:r>
-            <w:r>
               <w:t>acf.hhs.gov/</w:t>
             </w:r>
             <w:proofErr w:type="spellStart"/>
@@ -9760,89 +9720,35 @@
           <w:p>
             <w:pPr>
               <w:pStyle w:val="BodyText"/>
+            </w:pPr>
+            <w:r>
+              <w:t xml:space="preserve">{%tr </w:t>
+            </w:r>
+            <w:r>
+              <w:t xml:space="preserve">if </w:t>
+            </w:r>
+            <w:r>
+              <w:t>user_need == '</w:t>
+            </w:r>
+            <w:r>
               <w:rPr>
                 <w:rFonts w:ascii="Tahoma" w:eastAsia="Times New Roman" w:hAnsi="Tahoma" w:cs="Tahoma"/>
               </w:rPr>
-            </w:pPr>
+              <w:t>enforce foreign order</w:t>
+            </w:r>
             <w:r>
               <w:rPr>
                 <w:rFonts w:ascii="Tahoma" w:eastAsia="Times New Roman" w:hAnsi="Tahoma" w:cs="Tahoma"/>
               </w:rPr>
-              <w:t xml:space="preserve">{%tr if </w:t>
-            </w:r>
-            <w:r>
-              <w:rPr>
-                <w:rFonts w:ascii="Tahoma" w:eastAsia="Times New Roman" w:hAnsi="Tahoma" w:cs="Tahoma"/>
-              </w:rPr>
-              <w:t>user_need in (</w:t>
-            </w:r>
-            <w:r>
-              <w:rPr>
-                <w:rFonts w:ascii="Tahoma" w:eastAsia="Times New Roman" w:hAnsi="Tahoma" w:cs="Tahoma"/>
-              </w:rPr>
               <w:t>'</w:t>
             </w:r>
-            <w:r>
-              <w:rPr>
-                <w:rFonts w:ascii="Tahoma" w:eastAsia="Times New Roman" w:hAnsi="Tahoma" w:cs="Tahoma"/>
-              </w:rPr>
-              <w:t>enforce AK order</w:t>
-            </w:r>
-            <w:r>
-              <w:rPr>
-                <w:rFonts w:ascii="Tahoma" w:eastAsia="Times New Roman" w:hAnsi="Tahoma" w:cs="Tahoma"/>
-              </w:rPr>
-              <w:t>'</w:t>
-            </w:r>
-            <w:r>
-              <w:rPr>
-                <w:rFonts w:ascii="Tahoma" w:eastAsia="Times New Roman" w:hAnsi="Tahoma" w:cs="Tahoma"/>
-              </w:rPr>
-              <w:t xml:space="preserve">, </w:t>
-            </w:r>
-            <w:r>
-              <w:rPr>
-                <w:rFonts w:ascii="Tahoma" w:eastAsia="Times New Roman" w:hAnsi="Tahoma" w:cs="Tahoma"/>
-              </w:rPr>
-              <w:t>'</w:t>
-            </w:r>
-            <w:r>
-              <w:rPr>
-                <w:rFonts w:ascii="Tahoma" w:eastAsia="Times New Roman" w:hAnsi="Tahoma" w:cs="Tahoma"/>
-              </w:rPr>
-              <w:t>enforce foreign order</w:t>
-            </w:r>
-            <w:proofErr w:type="gramStart"/>
-            <w:r>
-              <w:rPr>
-                <w:rFonts w:ascii="Tahoma" w:eastAsia="Times New Roman" w:hAnsi="Tahoma" w:cs="Tahoma"/>
-              </w:rPr>
-              <w:t>'</w:t>
-            </w:r>
-            <w:r>
-              <w:rPr>
-                <w:rFonts w:ascii="Tahoma" w:eastAsia="Times New Roman" w:hAnsi="Tahoma" w:cs="Tahoma"/>
-              </w:rPr>
-              <w:t xml:space="preserve">) </w:t>
-            </w:r>
-            <w:r>
-              <w:rPr>
-                <w:rFonts w:ascii="Tahoma" w:eastAsia="Times New Roman" w:hAnsi="Tahoma" w:cs="Tahoma"/>
-              </w:rPr>
-              <w:t xml:space="preserve"> </w:t>
-            </w:r>
-            <w:r>
-              <w:rPr>
-                <w:rFonts w:ascii="Tahoma" w:eastAsia="Times New Roman" w:hAnsi="Tahoma" w:cs="Tahoma"/>
-              </w:rPr>
-              <w:t>%</w:t>
-            </w:r>
-            <w:proofErr w:type="gramEnd"/>
-            <w:r>
-              <w:rPr>
-                <w:rFonts w:ascii="Tahoma" w:eastAsia="Times New Roman" w:hAnsi="Tahoma" w:cs="Tahoma"/>
-              </w:rPr>
-              <w:t>}</w:t>
+          </w:p>
+          <w:p>
+            <w:pPr>
+              <w:pStyle w:val="BodyText"/>
+            </w:pPr>
+            <w:r>
+              <w:t>%}</w:t>
             </w:r>
           </w:p>
         </w:tc>
@@ -9858,9 +9764,6 @@
           <w:p>
             <w:pPr>
               <w:pStyle w:val="BodyText"/>
-              <w:rPr>
-                <w:rFonts w:ascii="Tahoma" w:eastAsia="Times New Roman" w:hAnsi="Tahoma" w:cs="Tahoma"/>
-              </w:rPr>
             </w:pPr>
           </w:p>
         </w:tc>
@@ -9886,7 +9789,7 @@
             <w:r>
               <w:t xml:space="preserve">Step </w:t>
             </w:r>
-            <w:bookmarkStart w:id="9" w:name="FigureMore"/>
+            <w:bookmarkStart w:id="9" w:name="CustodyCalc"/>
             <w:r>
               <w:fldChar w:fldCharType="begin"/>
             </w:r>
@@ -9900,7 +9803,7 @@
               <w:rPr>
                 <w:noProof/>
               </w:rPr>
-              <w:t>17</w:t>
+              <w:t>16</w:t>
             </w:r>
             <w:r>
               <w:rPr>
@@ -9913,7 +9816,7 @@
               <w:t xml:space="preserve">: </w:t>
             </w:r>
             <w:r>
-              <w:t>Talk to the other parent</w:t>
+              <w:t>Register your child support order from another state</w:t>
             </w:r>
           </w:p>
         </w:tc>
@@ -9928,18 +9831,47 @@
           </w:tcPr>
           <w:p>
             <w:pPr>
+              <w:ind w:left="45"/>
+            </w:pPr>
+            <w:r>
+              <w:t>A child support order from another state is called a “foreign order.”</w:t>
+            </w:r>
+          </w:p>
+          <w:p>
+            <w:pPr>
+              <w:ind w:left="45"/>
+            </w:pPr>
+            <w:r>
+              <w:t xml:space="preserve">If you want the Alaska courts or Alaska police to enforce your foreign child support order, register your foreign order in an Alaska court </w:t>
+            </w:r>
+          </w:p>
+          <w:p>
+            <w:pPr>
+              <w:ind w:left="45"/>
+            </w:pPr>
+            <w:r>
+              <w:t>There is no filing fee to register a foreign child support order.</w:t>
+            </w:r>
+          </w:p>
+          <w:p>
+            <w:pPr>
               <w:pStyle w:val="Listnumbered"/>
               <w:numPr>
                 <w:ilvl w:val="0"/>
                 <w:numId w:val="0"/>
               </w:numPr>
-              <w:ind w:left="45"/>
-            </w:pPr>
-            <w:r>
-              <w:t xml:space="preserve">When the other parent is not following your child support order, you can ask the court to order them to follow it. </w:t>
-            </w:r>
-            <w:r>
-              <w:t>It is a good idea to talk to the other parent first:</w:t>
+              <w:ind w:left="315" w:hanging="270"/>
+            </w:pPr>
+            <w:fldSimple w:instr=" SEQ registerlist \r  1 \* MERGEFORMAT ">
+              <w:r>
+                <w:rPr>
+                  <w:noProof/>
+                </w:rPr>
+                <w:t>1</w:t>
+              </w:r>
+            </w:fldSimple>
+            <w:r>
+              <w:t xml:space="preserve">  Give the following to an Alaska court. This is called “filing” your documents.</w:t>
             </w:r>
           </w:p>
           <w:p>
@@ -9952,10 +9884,7 @@
               <w:ind w:left="405"/>
             </w:pPr>
             <w:r>
-              <w:t>Ask</w:t>
-            </w:r>
-            <w:r>
-              <w:t xml:space="preserve"> the other parent in writing to do what the order says.</w:t>
+              <w:t>One certified or exemplified copy of the original order.</w:t>
             </w:r>
           </w:p>
           <w:p>
@@ -9968,7 +9897,7 @@
               <w:ind w:left="405"/>
             </w:pPr>
             <w:r>
-              <w:t>In your written request, give them a date to do it by.</w:t>
+              <w:t>One photocopy of the certified or exemplified original order.</w:t>
             </w:r>
           </w:p>
           <w:p>
@@ -9981,7 +9910,218 @@
               <w:ind w:left="405"/>
             </w:pPr>
             <w:r>
-              <w:t>Keep your writing polite and professional.  Remember the judge may see it.</w:t>
+              <w:t>These forms:</w:t>
+            </w:r>
+          </w:p>
+          <w:p>
+            <w:pPr>
+              <w:pStyle w:val="ListParagraph"/>
+              <w:numPr>
+                <w:ilvl w:val="1"/>
+                <w:numId w:val="3"/>
+              </w:numPr>
+              <w:ind w:left="765"/>
+            </w:pPr>
+            <w:r>
+              <w:t xml:space="preserve">Instructions – Registration of Support Order Issued by Another State, </w:t>
+            </w:r>
+            <w:hyperlink r:id="rId117" w:history="1">
+              <w:r>
+                <w:rPr>
+                  <w:rStyle w:val="Hyperlink"/>
+                </w:rPr>
+                <w:t>DR-341</w:t>
+              </w:r>
+            </w:hyperlink>
+            <w:r>
+              <w:t xml:space="preserve"> [Fill-In PDF]</w:t>
+            </w:r>
+          </w:p>
+          <w:p>
+            <w:pPr>
+              <w:pStyle w:val="ListParagraph"/>
+              <w:numPr>
+                <w:ilvl w:val="1"/>
+                <w:numId w:val="3"/>
+              </w:numPr>
+              <w:ind w:left="765"/>
+            </w:pPr>
+            <w:r>
+              <w:t xml:space="preserve">Petition to Register a Support Order from Another State, </w:t>
+            </w:r>
+            <w:hyperlink r:id="rId118" w:history="1">
+              <w:r>
+                <w:t>DR-342</w:t>
+              </w:r>
+            </w:hyperlink>
+            <w:r>
+              <w:t xml:space="preserve"> [Fill-In PDF]</w:t>
+            </w:r>
+          </w:p>
+          <w:p>
+            <w:pPr>
+              <w:pStyle w:val="ListParagraph"/>
+              <w:numPr>
+                <w:ilvl w:val="1"/>
+                <w:numId w:val="3"/>
+              </w:numPr>
+              <w:ind w:left="765"/>
+            </w:pPr>
+            <w:r>
+              <w:t xml:space="preserve">Confidential Information Sheet - Support Order from Another State, </w:t>
+            </w:r>
+            <w:hyperlink r:id="rId119" w:history="1">
+              <w:r>
+                <w:t>DR-343</w:t>
+              </w:r>
+            </w:hyperlink>
+            <w:r>
+              <w:t xml:space="preserve"> [Fill-In PDF]</w:t>
+            </w:r>
+          </w:p>
+          <w:p>
+            <w:pPr>
+              <w:pStyle w:val="ListParagraph"/>
+              <w:numPr>
+                <w:ilvl w:val="1"/>
+                <w:numId w:val="3"/>
+              </w:numPr>
+              <w:ind w:left="765"/>
+            </w:pPr>
+            <w:r>
+              <w:t xml:space="preserve">Notice of Registration of Another State's Support Order, </w:t>
+            </w:r>
+            <w:hyperlink r:id="rId120" w:history="1">
+              <w:r>
+                <w:t>DR-344</w:t>
+              </w:r>
+            </w:hyperlink>
+            <w:r>
+              <w:t xml:space="preserve"> [Fill-In PDF]</w:t>
+            </w:r>
+            <w:r>
+              <w:br/>
+            </w:r>
+            <w:r>
+              <w:t>Completed except for the date and clerk's signature</w:t>
+            </w:r>
+          </w:p>
+          <w:p>
+            <w:pPr>
+              <w:pStyle w:val="ListParagraph"/>
+              <w:numPr>
+                <w:ilvl w:val="1"/>
+                <w:numId w:val="3"/>
+              </w:numPr>
+              <w:ind w:left="765"/>
+            </w:pPr>
+            <w:r>
+              <w:t xml:space="preserve">Request for Hearing About Registered Child Support Order, </w:t>
+            </w:r>
+            <w:hyperlink r:id="rId121" w:history="1">
+              <w:r>
+                <w:t>DR-345</w:t>
+              </w:r>
+            </w:hyperlink>
+            <w:r>
+              <w:t xml:space="preserve"> [Fill-In PDF]</w:t>
+            </w:r>
+            <w:r>
+              <w:br/>
+            </w:r>
+            <w:r>
+              <w:t>Only fill in the Petitioner's and Respondent's names in the caption at the top left and leave the rest blank</w:t>
+            </w:r>
+          </w:p>
+          <w:p>
+            <w:pPr>
+              <w:pStyle w:val="ListParagraph"/>
+              <w:numPr>
+                <w:ilvl w:val="1"/>
+                <w:numId w:val="3"/>
+              </w:numPr>
+              <w:ind w:left="765"/>
+            </w:pPr>
+            <w:r>
+              <w:t xml:space="preserve">Confirmation of Registered Support Order, </w:t>
+            </w:r>
+            <w:hyperlink r:id="rId122" w:history="1">
+              <w:r>
+                <w:t>DR-347</w:t>
+              </w:r>
+            </w:hyperlink>
+            <w:r>
+              <w:t xml:space="preserve"> [Fill-In PDF]</w:t>
+            </w:r>
+            <w:r>
+              <w:br/>
+            </w:r>
+            <w:r>
+              <w:rPr>
+                <w:b/>
+              </w:rPr>
+              <w:t>Only fill in the Petitioner</w:t>
+            </w:r>
+            <w:r>
+              <w:rPr>
+                <w:b/>
+              </w:rPr>
+              <w:t>'</w:t>
+            </w:r>
+            <w:r>
+              <w:rPr>
+                <w:b/>
+              </w:rPr>
+              <w:t>s and Respondent</w:t>
+            </w:r>
+            <w:r>
+              <w:rPr>
+                <w:b/>
+              </w:rPr>
+              <w:t>'</w:t>
+            </w:r>
+            <w:r>
+              <w:rPr>
+                <w:b/>
+              </w:rPr>
+              <w:t>s names in the caption at the top left and leave the rest blank</w:t>
+            </w:r>
+          </w:p>
+          <w:p>
+            <w:pPr>
+              <w:pStyle w:val="ListParagraph"/>
+              <w:numPr>
+                <w:ilvl w:val="1"/>
+                <w:numId w:val="3"/>
+              </w:numPr>
+              <w:ind w:left="1125"/>
+            </w:pPr>
+            <w:r>
+              <w:t xml:space="preserve">Case description form, </w:t>
+            </w:r>
+            <w:hyperlink r:id="rId123" w:history="1">
+              <w:r>
+                <w:rPr>
+                  <w:rStyle w:val="Hyperlink"/>
+                </w:rPr>
+                <w:t>CIV-125S</w:t>
+              </w:r>
+            </w:hyperlink>
+          </w:p>
+          <w:p>
+            <w:pPr>
+              <w:ind w:left="45"/>
+            </w:pPr>
+            <w:fldSimple w:instr=" SEQ registerlist \* MERGEFORMAT  \* MERGEFORMAT ">
+              <w:r>
+                <w:rPr>
+                  <w:noProof/>
+                </w:rPr>
+                <w:t>2</w:t>
+              </w:r>
+            </w:fldSimple>
+            <w:r>
+              <w:t xml:space="preserve">  You need to tell the court how you want it to deliver the documents to the opposing party by:</w:t>
             </w:r>
           </w:p>
           <w:p>
@@ -9994,7 +10134,7 @@
               <w:ind w:left="405"/>
             </w:pPr>
             <w:r>
-              <w:t>Tell them if they do not do it you will ask the judge to enforce the order.</w:t>
+              <w:t>1st class US mail (which is free)</w:t>
             </w:r>
           </w:p>
           <w:p>
@@ -10007,7 +10147,8 @@
               <w:ind w:left="405"/>
             </w:pPr>
             <w:r>
-              <w:t>Keep a copy of your written request and any written response you get back.</w:t>
+              <w:lastRenderedPageBreak/>
+              <w:t>certified mail (which you have to pay for), or</w:t>
             </w:r>
           </w:p>
           <w:p>
@@ -10020,54 +10161,232 @@
               <w:ind w:left="405"/>
             </w:pPr>
             <w:r>
-              <w:t>Hopefully</w:t>
-            </w:r>
-            <w:r>
-              <w:t>,</w:t>
-            </w:r>
-            <w:r>
-              <w:t xml:space="preserve"> they will follow the order and you w</w:t>
-            </w:r>
-            <w:r>
-              <w:t xml:space="preserve">ill not </w:t>
-            </w:r>
-            <w:r>
-              <w:t>need to go back to court.</w:t>
-            </w:r>
-          </w:p>
-          <w:p>
-            <w:pPr>
-              <w:pStyle w:val="Listnumbered"/>
+              <w:t>a process server (which you have to arrange and pay for).</w:t>
+            </w:r>
+          </w:p>
+          <w:p>
+            <w:pPr>
+              <w:pStyle w:val="ListParagraph"/>
               <w:numPr>
-                <w:ilvl w:val="0"/>
-                <w:numId w:val="7"/>
+                <w:ilvl w:val="1"/>
+                <w:numId w:val="3"/>
               </w:numPr>
-              <w:ind w:left="405"/>
-            </w:pPr>
-            <w:r>
-              <w:t>If the other parent</w:t>
-            </w:r>
+              <w:ind w:left="765"/>
+            </w:pPr>
+            <w:r>
+              <w:rPr>
+                <w:b/>
+              </w:rPr>
+              <w:t>1st class US mail</w:t>
+            </w:r>
+            <w:r>
+              <w:t>: Give the clerk at the court:</w:t>
+            </w:r>
+          </w:p>
+          <w:p>
+            <w:pPr>
+              <w:pStyle w:val="ListParagraph"/>
+              <w:numPr>
+                <w:ilvl w:val="2"/>
+                <w:numId w:val="3"/>
+              </w:numPr>
+              <w:ind w:left="1215"/>
+            </w:pPr>
+            <w:r>
+              <w:t>the packet of forms to register a foreign order</w:t>
+            </w:r>
+          </w:p>
+          <w:p>
+            <w:pPr>
+              <w:pStyle w:val="ListParagraph"/>
+              <w:numPr>
+                <w:ilvl w:val="2"/>
+                <w:numId w:val="3"/>
+              </w:numPr>
+              <w:ind w:left="1215"/>
+            </w:pPr>
+            <w:r>
+              <w:t>envelope(s) addressed to the opposing party</w:t>
+            </w:r>
+          </w:p>
+          <w:p>
+            <w:pPr>
+              <w:pStyle w:val="ListParagraph"/>
+              <w:numPr>
+                <w:ilvl w:val="2"/>
+                <w:numId w:val="3"/>
+              </w:numPr>
+              <w:ind w:left="1215"/>
+            </w:pPr>
+            <w:r>
+              <w:t>a copy of all documents you are filling PLUS a Request for Hearing form for the opposing party</w:t>
+            </w:r>
+          </w:p>
+          <w:p>
+            <w:pPr>
+              <w:pStyle w:val="ListParagraph"/>
+              <w:numPr>
+                <w:ilvl w:val="1"/>
+                <w:numId w:val="3"/>
+              </w:numPr>
+              <w:ind w:left="765"/>
+            </w:pPr>
+            <w:r>
+              <w:rPr>
+                <w:b/>
+              </w:rPr>
+              <w:t>Certified mail</w:t>
+            </w:r>
+            <w:r>
+              <w:t>: Give the clerk at the court:</w:t>
+            </w:r>
+          </w:p>
+          <w:p>
+            <w:pPr>
+              <w:pStyle w:val="ListParagraph"/>
+              <w:numPr>
+                <w:ilvl w:val="2"/>
+                <w:numId w:val="3"/>
+              </w:numPr>
+              <w:ind w:left="1215"/>
+            </w:pPr>
+            <w:r>
+              <w:t>the packet of forms to register a foreign order</w:t>
+            </w:r>
+          </w:p>
+          <w:p>
+            <w:pPr>
+              <w:pStyle w:val="ListParagraph"/>
+              <w:numPr>
+                <w:ilvl w:val="2"/>
+                <w:numId w:val="3"/>
+              </w:numPr>
+              <w:ind w:left="1215"/>
+            </w:pPr>
+            <w:r>
+              <w:t>envelope(s) addressed to the opposing party</w:t>
+            </w:r>
+          </w:p>
+          <w:p>
+            <w:pPr>
+              <w:pStyle w:val="ListParagraph"/>
+              <w:numPr>
+                <w:ilvl w:val="2"/>
+                <w:numId w:val="3"/>
+              </w:numPr>
+              <w:ind w:left="1215"/>
+            </w:pPr>
+            <w:r>
+              <w:t>a copy of all documents you are filling PLUS a Request for Hearing form for the opposing party</w:t>
+            </w:r>
+          </w:p>
+          <w:p>
+            <w:pPr>
+              <w:pStyle w:val="ListParagraph"/>
+              <w:numPr>
+                <w:ilvl w:val="2"/>
+                <w:numId w:val="3"/>
+              </w:numPr>
+              <w:ind w:left="1215"/>
+            </w:pPr>
+            <w:r>
+              <w:t>the filled-out mailing forms for certified mail, restricted delivery, return receipt requested from the Post Office for each of the parties listed in the certificate of distribution on the Notice of Registration Order. On the green card, fill out your return address so you get the green card back later.</w:t>
+            </w:r>
+          </w:p>
+          <w:p>
+            <w:pPr>
+              <w:pStyle w:val="ListParagraph"/>
+              <w:numPr>
+                <w:ilvl w:val="2"/>
+                <w:numId w:val="3"/>
+              </w:numPr>
+              <w:ind w:left="1215"/>
+            </w:pPr>
+            <w:r>
+              <w:t>enough postage for the court to serve by certified mail, restricted delivery, return receipt requested.</w:t>
+            </w:r>
+          </w:p>
+          <w:p>
+            <w:pPr>
+              <w:pStyle w:val="ListParagraph"/>
+              <w:numPr>
+                <w:ilvl w:val="2"/>
+                <w:numId w:val="3"/>
+              </w:numPr>
+              <w:ind w:left="1215"/>
+            </w:pPr>
+            <w:r>
+              <w:t>Before coming to court, it is your responsibility to go to the Post Office and get the forms for certified mail, restricted delivery, return receipt requested, and figure out how much it will cost to mail the forms by this method and put the stamps on the envelope. If you don't provide the correct stamped envelope, your paperwork may be rejected.</w:t>
+            </w:r>
+          </w:p>
+          <w:p>
+            <w:pPr>
+              <w:pStyle w:val="ListParagraph"/>
+              <w:numPr>
+                <w:ilvl w:val="1"/>
+                <w:numId w:val="3"/>
+              </w:numPr>
+              <w:ind w:left="765"/>
+            </w:pPr>
+            <w:r>
+              <w:rPr>
+                <w:b/>
+              </w:rPr>
+              <w:t>Process server</w:t>
+            </w:r>
+            <w:r>
+              <w:t>: Give the clerk:</w:t>
+            </w:r>
+          </w:p>
+          <w:p>
+            <w:pPr>
+              <w:pStyle w:val="ListParagraph"/>
+              <w:numPr>
+                <w:ilvl w:val="2"/>
+                <w:numId w:val="3"/>
+              </w:numPr>
+              <w:ind w:left="1215"/>
+            </w:pPr>
+            <w:r>
+              <w:t>the packet of forms to register a foreign order</w:t>
+            </w:r>
+          </w:p>
+          <w:p>
+            <w:pPr>
+              <w:pStyle w:val="ListParagraph"/>
+              <w:numPr>
+                <w:ilvl w:val="2"/>
+                <w:numId w:val="3"/>
+              </w:numPr>
+              <w:ind w:left="1215"/>
+            </w:pPr>
+            <w:r>
+              <w:t xml:space="preserve">service instructions for the specific process server you want the court to use. Read the </w:t>
+            </w:r>
+            <w:hyperlink r:id="rId124" w:history="1">
+              <w:r>
+                <w:rPr>
+                  <w:rStyle w:val="Hyperlink"/>
+                </w:rPr>
+                <w:t xml:space="preserve">instructions about Personal Service </w:t>
+              </w:r>
+              <w:proofErr w:type="gramStart"/>
+              <w:r>
+                <w:rPr>
+                  <w:rStyle w:val="Hyperlink"/>
+                </w:rPr>
+                <w:t>By</w:t>
+              </w:r>
+              <w:proofErr w:type="gramEnd"/>
+              <w:r>
+                <w:rPr>
+                  <w:rStyle w:val="Hyperlink"/>
+                </w:rPr>
+                <w:t xml:space="preserve"> Process Server in CIV-106</w:t>
+              </w:r>
+            </w:hyperlink>
             <w:r>
               <w:t xml:space="preserve"> </w:t>
-            </w:r>
-            <w:r>
-              <w:t>still</w:t>
-            </w:r>
-            <w:r>
-              <w:t xml:space="preserve"> does not cooperate, let the court know by filing a motion. A motion is a form you file with the court asking the judge to order the other side to do something.</w:t>
-            </w:r>
-          </w:p>
-          <w:p>
-            <w:pPr>
-              <w:pStyle w:val="Listnumbered"/>
-              <w:numPr>
-                <w:ilvl w:val="0"/>
-                <w:numId w:val="7"/>
-              </w:numPr>
-              <w:ind w:left="405"/>
-            </w:pPr>
-            <w:r>
-              <w:t>If you file a motion, attach a copy of what you wrote to the other parent and anything they responded.</w:t>
             </w:r>
           </w:p>
         </w:tc>
@@ -10090,13 +10409,8 @@
               <w:pStyle w:val="BodyText"/>
             </w:pPr>
             <w:r>
-              <w:t xml:space="preserve">{%tr </w:t>
-            </w:r>
-            <w:r>
-              <w:t>endif</w:t>
-            </w:r>
-            <w:r>
-              <w:t xml:space="preserve"> %}</w:t>
+              <w:lastRenderedPageBreak/>
+              <w:t>{%tr endif %}</w:t>
             </w:r>
           </w:p>
         </w:tc>
@@ -10128,39 +10442,90 @@
           <w:p>
             <w:pPr>
               <w:pStyle w:val="BodyText"/>
-            </w:pPr>
-            <w:r>
+              <w:rPr>
+                <w:rFonts w:ascii="Tahoma" w:eastAsia="Times New Roman" w:hAnsi="Tahoma" w:cs="Tahoma"/>
+              </w:rPr>
+            </w:pPr>
+            <w:r>
+              <w:rPr>
+                <w:rFonts w:ascii="Tahoma" w:eastAsia="Times New Roman" w:hAnsi="Tahoma" w:cs="Tahoma"/>
+              </w:rPr>
+              <w:t xml:space="preserve">{%tr if </w:t>
+            </w:r>
+            <w:r>
+              <w:rPr>
+                <w:rFonts w:ascii="Tahoma" w:eastAsia="Times New Roman" w:hAnsi="Tahoma" w:cs="Tahoma"/>
+              </w:rPr>
+              <w:t>user_need in (</w:t>
+            </w:r>
+            <w:r>
+              <w:rPr>
+                <w:rFonts w:ascii="Tahoma" w:eastAsia="Times New Roman" w:hAnsi="Tahoma" w:cs="Tahoma"/>
+              </w:rPr>
+              <w:t>'</w:t>
+            </w:r>
+            <w:r>
+              <w:rPr>
+                <w:rFonts w:ascii="Tahoma" w:eastAsia="Times New Roman" w:hAnsi="Tahoma" w:cs="Tahoma"/>
+              </w:rPr>
+              <w:t>enforce AK order</w:t>
+            </w:r>
+            <w:r>
+              <w:rPr>
+                <w:rFonts w:ascii="Tahoma" w:eastAsia="Times New Roman" w:hAnsi="Tahoma" w:cs="Tahoma"/>
+              </w:rPr>
+              <w:t>'</w:t>
+            </w:r>
+            <w:r>
+              <w:rPr>
+                <w:rFonts w:ascii="Tahoma" w:eastAsia="Times New Roman" w:hAnsi="Tahoma" w:cs="Tahoma"/>
+              </w:rPr>
+              <w:t xml:space="preserve">, </w:t>
+            </w:r>
+            <w:r>
+              <w:rPr>
+                <w:rFonts w:ascii="Tahoma" w:eastAsia="Times New Roman" w:hAnsi="Tahoma" w:cs="Tahoma"/>
+              </w:rPr>
+              <w:t>'</w:t>
+            </w:r>
+            <w:r>
+              <w:rPr>
+                <w:rFonts w:ascii="Tahoma" w:eastAsia="Times New Roman" w:hAnsi="Tahoma" w:cs="Tahoma"/>
+              </w:rPr>
+              <w:t>enforce foreign order</w:t>
+            </w:r>
+            <w:proofErr w:type="gramStart"/>
+            <w:r>
+              <w:rPr>
+                <w:rFonts w:ascii="Tahoma" w:eastAsia="Times New Roman" w:hAnsi="Tahoma" w:cs="Tahoma"/>
+              </w:rPr>
+              <w:t>'</w:t>
+            </w:r>
+            <w:r>
+              <w:rPr>
+                <w:rFonts w:ascii="Tahoma" w:eastAsia="Times New Roman" w:hAnsi="Tahoma" w:cs="Tahoma"/>
+              </w:rPr>
+              <w:t xml:space="preserve">) </w:t>
+            </w:r>
+            <w:r>
+              <w:rPr>
+                <w:rFonts w:ascii="Tahoma" w:eastAsia="Times New Roman" w:hAnsi="Tahoma" w:cs="Tahoma"/>
+              </w:rPr>
+              <w:t xml:space="preserve"> </w:t>
+            </w:r>
+            <w:r>
+              <w:rPr>
+                <w:rFonts w:ascii="Tahoma" w:eastAsia="Times New Roman" w:hAnsi="Tahoma" w:cs="Tahoma"/>
+              </w:rPr>
               <w:lastRenderedPageBreak/>
-              <w:t xml:space="preserve">{%tr </w:t>
-            </w:r>
-            <w:r>
-              <w:t xml:space="preserve">if </w:t>
-            </w:r>
-            <w:r>
-              <w:t xml:space="preserve">user_need == </w:t>
-            </w:r>
-            <w:r>
-              <w:t>'</w:t>
-            </w:r>
+              <w:t>%</w:t>
+            </w:r>
+            <w:proofErr w:type="gramEnd"/>
             <w:r>
               <w:rPr>
                 <w:rFonts w:ascii="Tahoma" w:eastAsia="Times New Roman" w:hAnsi="Tahoma" w:cs="Tahoma"/>
               </w:rPr>
-              <w:t>enforce foreign order</w:t>
-            </w:r>
-            <w:r>
-              <w:rPr>
-                <w:rFonts w:ascii="Tahoma" w:eastAsia="Times New Roman" w:hAnsi="Tahoma" w:cs="Tahoma"/>
-              </w:rPr>
-              <w:t>'</w:t>
-            </w:r>
-          </w:p>
-          <w:p>
-            <w:pPr>
-              <w:pStyle w:val="BodyText"/>
-            </w:pPr>
-            <w:r>
-              <w:t>%}</w:t>
+              <w:t>}</w:t>
             </w:r>
           </w:p>
         </w:tc>
@@ -10176,6 +10541,9 @@
           <w:p>
             <w:pPr>
               <w:pStyle w:val="BodyText"/>
+              <w:rPr>
+                <w:rFonts w:ascii="Tahoma" w:eastAsia="Times New Roman" w:hAnsi="Tahoma" w:cs="Tahoma"/>
+              </w:rPr>
             </w:pPr>
           </w:p>
         </w:tc>
@@ -10201,7 +10569,7 @@
             <w:r>
               <w:t xml:space="preserve">Step </w:t>
             </w:r>
-            <w:bookmarkStart w:id="10" w:name="CustodyCalc"/>
+            <w:bookmarkStart w:id="10" w:name="FigureMore"/>
             <w:r>
               <w:fldChar w:fldCharType="begin"/>
             </w:r>
@@ -10215,7 +10583,7 @@
               <w:rPr>
                 <w:noProof/>
               </w:rPr>
-              <w:t>18</w:t>
+              <w:t>17</w:t>
             </w:r>
             <w:r>
               <w:rPr>
@@ -10228,7 +10596,7 @@
               <w:t xml:space="preserve">: </w:t>
             </w:r>
             <w:r>
-              <w:t>Register your child support order from another state</w:t>
+              <w:t>Talk to the other parent</w:t>
             </w:r>
           </w:p>
         </w:tc>
@@ -10243,50 +10611,18 @@
           </w:tcPr>
           <w:p>
             <w:pPr>
-              <w:ind w:left="45"/>
-            </w:pPr>
-            <w:r>
-              <w:t>A child support order from another state is called a “foreign order.”</w:t>
-            </w:r>
-          </w:p>
-          <w:p>
-            <w:pPr>
-              <w:ind w:left="45"/>
-            </w:pPr>
-            <w:r>
-              <w:t xml:space="preserve">If you want the Alaska courts or Alaska police to enforce your foreign child support order, register your foreign order in an Alaska court </w:t>
-            </w:r>
-          </w:p>
-          <w:p>
-            <w:pPr>
-              <w:ind w:left="45"/>
-            </w:pPr>
-            <w:r>
-              <w:t>There is no filing fee to register a foreign child support order.</w:t>
-            </w:r>
-          </w:p>
-          <w:p>
-            <w:pPr>
               <w:pStyle w:val="Listnumbered"/>
               <w:numPr>
                 <w:ilvl w:val="0"/>
                 <w:numId w:val="0"/>
               </w:numPr>
-              <w:ind w:left="315" w:hanging="270"/>
-            </w:pPr>
-            <w:fldSimple w:instr=" SEQ registerlist \r  1 \* MERGEFORMAT ">
-              <w:r>
-                <w:rPr>
-                  <w:noProof/>
-                </w:rPr>
-                <w:t>1</w:t>
-              </w:r>
-            </w:fldSimple>
-            <w:r>
-              <w:t xml:space="preserve">  </w:t>
-            </w:r>
-            <w:r>
-              <w:t>Give the following to an Alaska court. This is called “filing” your documents.</w:t>
+              <w:ind w:left="45"/>
+            </w:pPr>
+            <w:r>
+              <w:t xml:space="preserve">When the other parent is not following your child support order, you can ask the court to order them to follow it. </w:t>
+            </w:r>
+            <w:r>
+              <w:t>It is a good idea to talk to the other parent first:</w:t>
             </w:r>
           </w:p>
           <w:p>
@@ -10299,7 +10635,10 @@
               <w:ind w:left="405"/>
             </w:pPr>
             <w:r>
-              <w:t>One certified or exemplified copy of the original order.</w:t>
+              <w:t>Ask</w:t>
+            </w:r>
+            <w:r>
+              <w:t xml:space="preserve"> the other parent in writing to do what the order says.</w:t>
             </w:r>
           </w:p>
           <w:p>
@@ -10312,7 +10651,7 @@
               <w:ind w:left="405"/>
             </w:pPr>
             <w:r>
-              <w:t>One photocopy of the certified or exemplified original order.</w:t>
+              <w:t>In your written request, give them a date to do it by.</w:t>
             </w:r>
           </w:p>
           <w:p>
@@ -10325,248 +10664,7 @@
               <w:ind w:left="405"/>
             </w:pPr>
             <w:r>
-              <w:t>These forms</w:t>
-            </w:r>
-            <w:r>
-              <w:t>:</w:t>
-            </w:r>
-          </w:p>
-          <w:p>
-            <w:pPr>
-              <w:pStyle w:val="ListParagraph"/>
-              <w:numPr>
-                <w:ilvl w:val="1"/>
-                <w:numId w:val="3"/>
-              </w:numPr>
-              <w:ind w:left="765"/>
-            </w:pPr>
-            <w:r>
-              <w:t xml:space="preserve">Instructions – Registration of Support Order Issued by Another State, </w:t>
-            </w:r>
-            <w:hyperlink r:id="rId117" w:history="1">
-              <w:r>
-                <w:rPr>
-                  <w:rStyle w:val="Hyperlink"/>
-                </w:rPr>
-                <w:t>DR-341</w:t>
-              </w:r>
-            </w:hyperlink>
-            <w:r>
-              <w:t xml:space="preserve"> [Fill-In PDF]</w:t>
-            </w:r>
-          </w:p>
-          <w:p>
-            <w:pPr>
-              <w:pStyle w:val="ListParagraph"/>
-              <w:numPr>
-                <w:ilvl w:val="1"/>
-                <w:numId w:val="3"/>
-              </w:numPr>
-              <w:ind w:left="765"/>
-            </w:pPr>
-            <w:r>
-              <w:t xml:space="preserve">Petition to Register a Support Order from Another State, </w:t>
-            </w:r>
-            <w:hyperlink r:id="rId118" w:history="1">
-              <w:r>
-                <w:t>DR-342</w:t>
-              </w:r>
-            </w:hyperlink>
-            <w:r>
-              <w:t xml:space="preserve"> [Fill-In PDF]</w:t>
-            </w:r>
-          </w:p>
-          <w:p>
-            <w:pPr>
-              <w:pStyle w:val="ListParagraph"/>
-              <w:numPr>
-                <w:ilvl w:val="1"/>
-                <w:numId w:val="3"/>
-              </w:numPr>
-              <w:ind w:left="765"/>
-            </w:pPr>
-            <w:r>
-              <w:t xml:space="preserve">Confidential Information Sheet - Support Order from Another State, </w:t>
-            </w:r>
-            <w:hyperlink r:id="rId119" w:history="1">
-              <w:r>
-                <w:t>DR-343</w:t>
-              </w:r>
-            </w:hyperlink>
-            <w:r>
-              <w:t xml:space="preserve"> [Fill-In PDF]</w:t>
-            </w:r>
-          </w:p>
-          <w:p>
-            <w:pPr>
-              <w:pStyle w:val="ListParagraph"/>
-              <w:numPr>
-                <w:ilvl w:val="1"/>
-                <w:numId w:val="3"/>
-              </w:numPr>
-              <w:ind w:left="765"/>
-            </w:pPr>
-            <w:r>
-              <w:t>Notice of Registration of Another State</w:t>
-            </w:r>
-            <w:r>
-              <w:t>'</w:t>
-            </w:r>
-            <w:r>
-              <w:t xml:space="preserve">s Support Order, </w:t>
-            </w:r>
-            <w:hyperlink r:id="rId120" w:history="1">
-              <w:r>
-                <w:t>DR-344</w:t>
-              </w:r>
-            </w:hyperlink>
-            <w:r>
-              <w:t xml:space="preserve"> [Fill-In PDF]</w:t>
-            </w:r>
-            <w:r>
-              <w:br/>
-            </w:r>
-            <w:r>
-              <w:t>Completed except for the date and clerk</w:t>
-            </w:r>
-            <w:r>
-              <w:t>'</w:t>
-            </w:r>
-            <w:r>
-              <w:t>s signature</w:t>
-            </w:r>
-          </w:p>
-          <w:p>
-            <w:pPr>
-              <w:pStyle w:val="ListParagraph"/>
-              <w:numPr>
-                <w:ilvl w:val="1"/>
-                <w:numId w:val="3"/>
-              </w:numPr>
-              <w:ind w:left="765"/>
-            </w:pPr>
-            <w:r>
-              <w:t xml:space="preserve">Request for Hearing About Registered Child Support Order, </w:t>
-            </w:r>
-            <w:hyperlink r:id="rId121" w:history="1">
-              <w:r>
-                <w:t>DR-345</w:t>
-              </w:r>
-            </w:hyperlink>
-            <w:r>
-              <w:t xml:space="preserve"> [Fill-In PDF]</w:t>
-            </w:r>
-            <w:r>
-              <w:br/>
-            </w:r>
-            <w:r>
-              <w:t>Only fill in the Petitioner</w:t>
-            </w:r>
-            <w:r>
-              <w:t>'</w:t>
-            </w:r>
-            <w:r>
-              <w:t>s and Respondent</w:t>
-            </w:r>
-            <w:r>
-              <w:t>'</w:t>
-            </w:r>
-            <w:r>
-              <w:t>s names in the caption at the top left and leave the rest blank</w:t>
-            </w:r>
-          </w:p>
-          <w:p>
-            <w:pPr>
-              <w:pStyle w:val="ListParagraph"/>
-              <w:numPr>
-                <w:ilvl w:val="1"/>
-                <w:numId w:val="3"/>
-              </w:numPr>
-              <w:ind w:left="765"/>
-            </w:pPr>
-            <w:r>
-              <w:t xml:space="preserve">Confirmation of Registered Support Order, </w:t>
-            </w:r>
-            <w:hyperlink r:id="rId122" w:history="1">
-              <w:r>
-                <w:t>DR-347</w:t>
-              </w:r>
-            </w:hyperlink>
-            <w:r>
-              <w:t xml:space="preserve"> [Fill-In PDF]</w:t>
-            </w:r>
-            <w:r>
-              <w:br/>
-            </w:r>
-            <w:r>
-              <w:rPr>
-                <w:b/>
-              </w:rPr>
-              <w:t>Only fill in the Petitioner</w:t>
-            </w:r>
-            <w:r>
-              <w:rPr>
-                <w:b/>
-              </w:rPr>
-              <w:t>'</w:t>
-            </w:r>
-            <w:r>
-              <w:rPr>
-                <w:b/>
-              </w:rPr>
-              <w:t>s and Respondent</w:t>
-            </w:r>
-            <w:r>
-              <w:rPr>
-                <w:b/>
-              </w:rPr>
-              <w:t>'</w:t>
-            </w:r>
-            <w:r>
-              <w:rPr>
-                <w:b/>
-              </w:rPr>
-              <w:t>s names in the caption at the top left and leave the rest blank</w:t>
-            </w:r>
-          </w:p>
-          <w:p>
-            <w:pPr>
-              <w:pStyle w:val="ListParagraph"/>
-              <w:numPr>
-                <w:ilvl w:val="1"/>
-                <w:numId w:val="3"/>
-              </w:numPr>
-              <w:ind w:left="1125"/>
-            </w:pPr>
-            <w:r>
-              <w:t xml:space="preserve">Case description form, </w:t>
-            </w:r>
-            <w:hyperlink r:id="rId123" w:history="1">
-              <w:r>
-                <w:rPr>
-                  <w:rStyle w:val="Hyperlink"/>
-                </w:rPr>
-                <w:t>CIV-125S</w:t>
-              </w:r>
-            </w:hyperlink>
-          </w:p>
-          <w:p>
-            <w:pPr>
-              <w:ind w:left="45"/>
-            </w:pPr>
-            <w:fldSimple w:instr=" SEQ registerlist \* MERGEFORMAT  \* MERGEFORMAT ">
-              <w:r>
-                <w:rPr>
-                  <w:noProof/>
-                </w:rPr>
-                <w:t>2</w:t>
-              </w:r>
-            </w:fldSimple>
-            <w:r>
-              <w:t xml:space="preserve">  </w:t>
-            </w:r>
-            <w:r>
-              <w:t>You need to tell the court how you want it to deliver the documents to the opposing party by:</w:t>
+              <w:t>Keep your writing polite and professional.  Remember the judge may see it.</w:t>
             </w:r>
           </w:p>
           <w:p>
@@ -10579,7 +10677,7 @@
               <w:ind w:left="405"/>
             </w:pPr>
             <w:r>
-              <w:t>1st class US mail (which is free)</w:t>
+              <w:t>Tell them if they do not do it you will ask the judge to enforce the order.</w:t>
             </w:r>
           </w:p>
           <w:p>
@@ -10592,7 +10690,7 @@
               <w:ind w:left="405"/>
             </w:pPr>
             <w:r>
-              <w:t>certified mail (which you have to pay for), or</w:t>
+              <w:t>Keep a copy of your written request and any written response you get back.</w:t>
             </w:r>
           </w:p>
           <w:p>
@@ -10605,239 +10703,54 @@
               <w:ind w:left="405"/>
             </w:pPr>
             <w:r>
-              <w:t>a process server (which you have to arrange and pay for).</w:t>
-            </w:r>
-          </w:p>
-          <w:p>
-            <w:pPr>
-              <w:pStyle w:val="ListParagraph"/>
+              <w:t>Hopefully</w:t>
+            </w:r>
+            <w:r>
+              <w:t>,</w:t>
+            </w:r>
+            <w:r>
+              <w:t xml:space="preserve"> they will follow the order and you w</w:t>
+            </w:r>
+            <w:r>
+              <w:t xml:space="preserve">ill not </w:t>
+            </w:r>
+            <w:r>
+              <w:t>need to go back to court.</w:t>
+            </w:r>
+          </w:p>
+          <w:p>
+            <w:pPr>
+              <w:pStyle w:val="Listnumbered"/>
               <w:numPr>
-                <w:ilvl w:val="1"/>
-                <w:numId w:val="3"/>
+                <w:ilvl w:val="0"/>
+                <w:numId w:val="7"/>
               </w:numPr>
-              <w:ind w:left="765"/>
-            </w:pPr>
-            <w:r>
-              <w:rPr>
-                <w:b/>
-              </w:rPr>
-              <w:t>1st class US mail</w:t>
-            </w:r>
-            <w:r>
-              <w:t>: Give the clerk at the court:</w:t>
-            </w:r>
-          </w:p>
-          <w:p>
-            <w:pPr>
-              <w:pStyle w:val="ListParagraph"/>
+              <w:ind w:left="405"/>
+            </w:pPr>
+            <w:r>
+              <w:t>If the other parent</w:t>
+            </w:r>
+            <w:r>
+              <w:t xml:space="preserve"> </w:t>
+            </w:r>
+            <w:r>
+              <w:t>still</w:t>
+            </w:r>
+            <w:r>
+              <w:t xml:space="preserve"> does not cooperate, let the court know by filing a motion. A motion is a form you file with the court asking the judge to order the other side to do something.</w:t>
+            </w:r>
+          </w:p>
+          <w:p>
+            <w:pPr>
+              <w:pStyle w:val="Listnumbered"/>
               <w:numPr>
-                <w:ilvl w:val="2"/>
-                <w:numId w:val="3"/>
+                <w:ilvl w:val="0"/>
+                <w:numId w:val="7"/>
               </w:numPr>
-              <w:ind w:left="1215"/>
-            </w:pPr>
-            <w:r>
-              <w:t>the packet of forms to register a foreign order</w:t>
-            </w:r>
-          </w:p>
-          <w:p>
-            <w:pPr>
-              <w:pStyle w:val="ListParagraph"/>
-              <w:numPr>
-                <w:ilvl w:val="2"/>
-                <w:numId w:val="3"/>
-              </w:numPr>
-              <w:ind w:left="1215"/>
-            </w:pPr>
-            <w:r>
-              <w:lastRenderedPageBreak/>
-              <w:t>envelope(s) addressed to the opposing party</w:t>
-            </w:r>
-          </w:p>
-          <w:p>
-            <w:pPr>
-              <w:pStyle w:val="ListParagraph"/>
-              <w:numPr>
-                <w:ilvl w:val="2"/>
-                <w:numId w:val="3"/>
-              </w:numPr>
-              <w:ind w:left="1215"/>
-            </w:pPr>
-            <w:r>
-              <w:t>a copy of all documents you are filling PLUS a Request for Hearing form for the opposing party</w:t>
-            </w:r>
-          </w:p>
-          <w:p>
-            <w:pPr>
-              <w:pStyle w:val="ListParagraph"/>
-              <w:numPr>
-                <w:ilvl w:val="1"/>
-                <w:numId w:val="3"/>
-              </w:numPr>
-              <w:ind w:left="765"/>
-            </w:pPr>
-            <w:r>
-              <w:rPr>
-                <w:b/>
-              </w:rPr>
-              <w:t>Certified mail</w:t>
-            </w:r>
-            <w:r>
-              <w:t>: Give the clerk at the court:</w:t>
-            </w:r>
-          </w:p>
-          <w:p>
-            <w:pPr>
-              <w:pStyle w:val="ListParagraph"/>
-              <w:numPr>
-                <w:ilvl w:val="2"/>
-                <w:numId w:val="3"/>
-              </w:numPr>
-              <w:ind w:left="1215"/>
-            </w:pPr>
-            <w:r>
-              <w:t>the packet of forms to register a foreign order</w:t>
-            </w:r>
-          </w:p>
-          <w:p>
-            <w:pPr>
-              <w:pStyle w:val="ListParagraph"/>
-              <w:numPr>
-                <w:ilvl w:val="2"/>
-                <w:numId w:val="3"/>
-              </w:numPr>
-              <w:ind w:left="1215"/>
-            </w:pPr>
-            <w:r>
-              <w:t>envelope(s) addressed to the opposing party</w:t>
-            </w:r>
-          </w:p>
-          <w:p>
-            <w:pPr>
-              <w:pStyle w:val="ListParagraph"/>
-              <w:numPr>
-                <w:ilvl w:val="2"/>
-                <w:numId w:val="3"/>
-              </w:numPr>
-              <w:ind w:left="1215"/>
-            </w:pPr>
-            <w:r>
-              <w:t>a copy of all documents you are filling PLUS a Request for Hearing form for the opposing party</w:t>
-            </w:r>
-          </w:p>
-          <w:p>
-            <w:pPr>
-              <w:pStyle w:val="ListParagraph"/>
-              <w:numPr>
-                <w:ilvl w:val="2"/>
-                <w:numId w:val="3"/>
-              </w:numPr>
-              <w:ind w:left="1215"/>
-            </w:pPr>
-            <w:r>
-              <w:t>the filled-out mailing forms for certified mail, restricted delivery, return receipt requested from the Post Office for each of the parties listed in the certificate of distribution on the Notice of Registration Order. On the green card, fill out your return address so you get the green card back later.</w:t>
-            </w:r>
-          </w:p>
-          <w:p>
-            <w:pPr>
-              <w:pStyle w:val="ListParagraph"/>
-              <w:numPr>
-                <w:ilvl w:val="2"/>
-                <w:numId w:val="3"/>
-              </w:numPr>
-              <w:ind w:left="1215"/>
-            </w:pPr>
-            <w:r>
-              <w:t>enough postage for the court to serve by certified mail, restricted delivery, return receipt requested.</w:t>
-            </w:r>
-          </w:p>
-          <w:p>
-            <w:pPr>
-              <w:pStyle w:val="ListParagraph"/>
-              <w:numPr>
-                <w:ilvl w:val="2"/>
-                <w:numId w:val="3"/>
-              </w:numPr>
-              <w:ind w:left="1215"/>
-            </w:pPr>
-            <w:r>
-              <w:t>Before coming to court, it is your responsibility to go to the Post Office and get the forms for certified mail, restricted delivery, return receipt requested, and figure out how much it will cost to mail the forms by this method and put the stamps on the envelope. If you don</w:t>
-            </w:r>
-            <w:r>
-              <w:t>'</w:t>
-            </w:r>
-            <w:r>
-              <w:t>t provide the correct stamped envelope, your paperwork may be rejected.</w:t>
-            </w:r>
-          </w:p>
-          <w:p>
-            <w:pPr>
-              <w:pStyle w:val="ListParagraph"/>
-              <w:numPr>
-                <w:ilvl w:val="1"/>
-                <w:numId w:val="3"/>
-              </w:numPr>
-              <w:ind w:left="765"/>
-            </w:pPr>
-            <w:r>
-              <w:rPr>
-                <w:b/>
-              </w:rPr>
-              <w:t>Process server</w:t>
-            </w:r>
-            <w:r>
-              <w:t>: Give the clerk:</w:t>
-            </w:r>
-          </w:p>
-          <w:p>
-            <w:pPr>
-              <w:pStyle w:val="ListParagraph"/>
-              <w:numPr>
-                <w:ilvl w:val="2"/>
-                <w:numId w:val="3"/>
-              </w:numPr>
-              <w:ind w:left="1215"/>
-            </w:pPr>
-            <w:r>
-              <w:t>the packet of forms to register a foreign order</w:t>
-            </w:r>
-          </w:p>
-          <w:p>
-            <w:pPr>
-              <w:pStyle w:val="ListParagraph"/>
-              <w:numPr>
-                <w:ilvl w:val="2"/>
-                <w:numId w:val="3"/>
-              </w:numPr>
-              <w:ind w:left="1215"/>
-            </w:pPr>
-            <w:r>
-              <w:t xml:space="preserve">service instructions for the specific process server you want the court to use. Read the </w:t>
-            </w:r>
-            <w:hyperlink r:id="rId124" w:history="1">
-              <w:r>
-                <w:rPr>
-                  <w:rStyle w:val="Hyperlink"/>
-                </w:rPr>
-                <w:t xml:space="preserve">instructions about Personal Service </w:t>
-              </w:r>
-              <w:proofErr w:type="gramStart"/>
-              <w:r>
-                <w:rPr>
-                  <w:rStyle w:val="Hyperlink"/>
-                </w:rPr>
-                <w:t>By</w:t>
-              </w:r>
-              <w:proofErr w:type="gramEnd"/>
-              <w:r>
-                <w:rPr>
-                  <w:rStyle w:val="Hyperlink"/>
-                </w:rPr>
-                <w:t xml:space="preserve"> Process Server in CIV-106</w:t>
-              </w:r>
-            </w:hyperlink>
-            <w:r>
-              <w:t xml:space="preserve"> </w:t>
+              <w:ind w:left="405"/>
+            </w:pPr>
+            <w:r>
+              <w:t>If you file a motion, attach a copy of what you wrote to the other parent and anything they responded.</w:t>
             </w:r>
           </w:p>
         </w:tc>
@@ -10860,8 +10773,13 @@
               <w:pStyle w:val="BodyText"/>
             </w:pPr>
             <w:r>
-              <w:lastRenderedPageBreak/>
-              <w:t>{%tr endif %}</w:t>
+              <w:t xml:space="preserve">{%tr </w:t>
+            </w:r>
+            <w:r>
+              <w:t>endif</w:t>
+            </w:r>
+            <w:r>
+              <w:t xml:space="preserve"> %}</w:t>
             </w:r>
           </w:p>
         </w:tc>
@@ -10898,13 +10816,27 @@
               <w:t xml:space="preserve">{%tr </w:t>
             </w:r>
             <w:r>
-              <w:t>if (</w:t>
-            </w:r>
-            <w:r>
-              <w:t>user_need</w:t>
-            </w:r>
-            <w:r>
-              <w:t xml:space="preserve"> == </w:t>
+              <w:t xml:space="preserve">if </w:t>
+            </w:r>
+            <w:r>
+              <w:t>user_</w:t>
+            </w:r>
+            <w:proofErr w:type="gramStart"/>
+            <w:r>
+              <w:t>need</w:t>
+            </w:r>
+            <w:r>
+              <w:t xml:space="preserve"> </w:t>
+            </w:r>
+            <w:r>
+              <w:t xml:space="preserve"> in</w:t>
+            </w:r>
+            <w:proofErr w:type="gramEnd"/>
+            <w:r>
+              <w:t xml:space="preserve"> </w:t>
+            </w:r>
+            <w:r>
+              <w:t>(</w:t>
             </w:r>
             <w:r>
               <w:t>'</w:t>
@@ -10916,43 +10848,22 @@
               <w:t>'</w:t>
             </w:r>
             <w:r>
-              <w:t xml:space="preserve"> and cssd_collect in (</w:t>
-            </w:r>
-            <w:r>
-              <w:t>'</w:t>
-            </w:r>
-            <w:r>
-              <w:t>no', 'unknown</w:t>
-            </w:r>
-            <w:r>
-              <w:t>'</w:t>
+              <w:t xml:space="preserve">, </w:t>
+            </w:r>
+            <w:r>
+              <w:t xml:space="preserve">'enforce </w:t>
+            </w:r>
+            <w:r>
+              <w:t>foreign</w:t>
+            </w:r>
+            <w:r>
+              <w:t xml:space="preserve"> order'</w:t>
             </w:r>
             <w:r>
               <w:t>)</w:t>
             </w:r>
             <w:r>
-              <w:t>)</w:t>
-            </w:r>
-            <w:r>
-              <w:t xml:space="preserve"> or (user_need == 'enforce AK order' and </w:t>
-            </w:r>
-            <w:proofErr w:type="spellStart"/>
-            <w:r>
-              <w:t>who_really_ordered</w:t>
-            </w:r>
-            <w:proofErr w:type="spellEnd"/>
-            <w:r>
-              <w:t xml:space="preserve"> == 'unknown')</w:t>
-            </w:r>
-            <w:r>
-              <w:t xml:space="preserve"> or user_need == 'enforce </w:t>
-            </w:r>
-            <w:r>
-              <w:lastRenderedPageBreak/>
-              <w:t>foreign order'</w:t>
-            </w:r>
-            <w:r>
-              <w:t xml:space="preserve"> </w:t>
+              <w:t xml:space="preserve">  </w:t>
             </w:r>
             <w:r>
               <w:t>%}</w:t>
@@ -10996,14 +10907,27 @@
             <w:r>
               <w:t xml:space="preserve">Step </w:t>
             </w:r>
-            <w:fldSimple w:instr=" SEQ stepList \* MERGEFORMAT ">
-              <w:r>
-                <w:rPr>
-                  <w:noProof/>
-                </w:rPr>
-                <w:t>19</w:t>
-              </w:r>
-            </w:fldSimple>
+            <w:r>
+              <w:fldChar w:fldCharType="begin"/>
+            </w:r>
+            <w:r>
+              <w:instrText xml:space="preserve"> SEQ stepList \* MERGEFORMAT </w:instrText>
+            </w:r>
+            <w:r>
+              <w:fldChar w:fldCharType="separate"/>
+            </w:r>
+            <w:r>
+              <w:rPr>
+                <w:noProof/>
+              </w:rPr>
+              <w:t>18</w:t>
+            </w:r>
+            <w:r>
+              <w:rPr>
+                <w:noProof/>
+              </w:rPr>
+              <w:fldChar w:fldCharType="end"/>
+            </w:r>
             <w:r>
               <w:t xml:space="preserve">: </w:t>
             </w:r>
@@ -11055,8 +10979,6 @@
             <w:r>
               <w:t xml:space="preserve"> </w:t>
             </w:r>
-            <w:bookmarkStart w:id="11" w:name="_GoBack"/>
-            <w:bookmarkEnd w:id="11"/>
             <w:r>
               <w:t>order</w:t>
             </w:r>
@@ -11115,7 +11037,11 @@
               <w:t>Motion &amp; Affidavit to Enforce Order</w:t>
             </w:r>
             <w:r>
-              <w:t xml:space="preserve"> and ask the court to order the other parent to pay. Attach your written request and any response you got back. The court may hold a </w:t>
+              <w:t xml:space="preserve"> and ask the court to order the other parent to pay. Attach your written request and any response </w:t>
+            </w:r>
+            <w:r>
+              <w:lastRenderedPageBreak/>
+              <w:t xml:space="preserve">you got back. The court may hold a </w:t>
             </w:r>
             <w:hyperlink r:id="rId125" w:anchor="hearing" w:tooltip="A court proceeding at which parties, and perhaps witnesses, come to the court to speak. A hearing is different from a trial in a number of ways, including that it is typically shorter and sometimes less formal than a trial." w:history="1">
               <w:r>
@@ -11531,7 +11457,6 @@
               <w:br/>
             </w:r>
             <w:r>
-              <w:lastRenderedPageBreak/>
               <w:t>as a</w:t>
             </w:r>
             <w:r>
@@ -11679,6 +11604,7 @@
               <w:br/>
             </w:r>
             <w:r>
+              <w:lastRenderedPageBreak/>
               <w:t>courts.alaska.gov/shc/family/docs/shc-1630n.pdf</w:t>
             </w:r>
           </w:p>
@@ -12032,7 +11958,7 @@
             </w:tcMar>
           </w:tcPr>
           <w:p>
-            <w:bookmarkStart w:id="12" w:name="_Ref119655071"/>
+            <w:bookmarkStart w:id="11" w:name="_Ref119655071"/>
             <w:r>
               <w:t xml:space="preserve">{%tr </w:t>
             </w:r>
@@ -12092,7 +12018,11 @@
             </w:r>
             <w:proofErr w:type="spellStart"/>
             <w:r>
-              <w:t>final_order_date</w:t>
+              <w:t>final_order_dat</w:t>
+            </w:r>
+            <w:r>
+              <w:lastRenderedPageBreak/>
+              <w:t>e</w:t>
             </w:r>
             <w:proofErr w:type="spellEnd"/>
             <w:r>
@@ -12266,93 +12196,49 @@
                 <w:color w:val="00B050"/>
               </w:rPr>
             </w:pPr>
+            <w:bookmarkStart w:id="12" w:name="_GoBack"/>
+            <w:bookmarkEnd w:id="12"/>
             <w:r>
               <w:rPr>
                 <w:color w:val="00B0F0"/>
               </w:rPr>
-              <w:t>(</w:t>
+              <w:t xml:space="preserve">user_need </w:t>
             </w:r>
             <w:r>
               <w:rPr>
                 <w:color w:val="00B0F0"/>
               </w:rPr>
-              <w:t xml:space="preserve">user_need </w:t>
+              <w:t>in (</w:t>
             </w:r>
             <w:r>
               <w:rPr>
                 <w:color w:val="00B0F0"/>
               </w:rPr>
-              <w:t>==</w:t>
+              <w:t>'enforce AK order'</w:t>
             </w:r>
             <w:r>
               <w:rPr>
                 <w:color w:val="00B0F0"/>
               </w:rPr>
-              <w:t xml:space="preserve"> 'enforce AK order'</w:t>
-            </w:r>
-            <w:r>
-              <w:rPr>
-                <w:color w:val="00B0F0"/>
+              <w:t xml:space="preserve">, </w:t>
+            </w:r>
+            <w:r>
+              <w:rPr>
+                <w:color w:val="7030A0"/>
+              </w:rPr>
+              <w:t>'enforce foreign order'</w:t>
+            </w:r>
+            <w:r>
+              <w:rPr>
+                <w:color w:val="7030A0"/>
+              </w:rPr>
+              <w:t>)</w:t>
+            </w:r>
+            <w:r>
+              <w:rPr>
+                <w:color w:val="7030A0"/>
               </w:rPr>
               <w:t xml:space="preserve"> </w:t>
-            </w:r>
-            <w:r>
-              <w:rPr>
-                <w:color w:val="00B0F0"/>
-              </w:rPr>
-              <w:t>and cssd_collect in ('no', 'unknown')</w:t>
-            </w:r>
-            <w:r>
-              <w:rPr>
-                <w:color w:val="00B0F0"/>
-              </w:rPr>
-              <w:t>)</w:t>
-            </w:r>
-            <w:r>
-              <w:rPr>
-                <w:color w:val="00B0F0"/>
-              </w:rPr>
-              <w:t xml:space="preserve"> or (user_need == 'enforce AK order' and </w:t>
-            </w:r>
-            <w:proofErr w:type="spellStart"/>
-            <w:r>
-              <w:rPr>
-                <w:color w:val="00B0F0"/>
-              </w:rPr>
-              <w:t>who_really_ordered</w:t>
-            </w:r>
-            <w:proofErr w:type="spellEnd"/>
-            <w:r>
-              <w:rPr>
-                <w:color w:val="00B0F0"/>
-              </w:rPr>
-              <w:t xml:space="preserve"> == 'unknown</w:t>
-            </w:r>
-            <w:proofErr w:type="gramStart"/>
-            <w:r>
-              <w:rPr>
-                <w:color w:val="00B0F0"/>
-              </w:rPr>
-              <w:t>')</w:t>
-            </w:r>
-            <w:r>
-              <w:t xml:space="preserve"> </w:t>
-            </w:r>
-            <w:r>
-              <w:t xml:space="preserve"> </w:t>
-            </w:r>
-            <w:r>
-              <w:t>or</w:t>
-            </w:r>
-            <w:proofErr w:type="gramEnd"/>
-            <w:r>
-              <w:t xml:space="preserve"> </w:t>
-            </w:r>
-            <w:r>
-              <w:rPr>
-                <w:color w:val="7030A0"/>
-              </w:rPr>
-              <w:t xml:space="preserve">user_need == 'enforce foreign order' </w:t>
             </w:r>
             <w:r>
               <w:t>%}</w:t>
@@ -12406,7 +12292,7 @@
               <w:rPr>
                 <w:noProof/>
               </w:rPr>
-              <w:t>13</w:t>
+              <w:t>19</w:t>
             </w:r>
             <w:r>
               <w:rPr>
@@ -12419,11 +12305,7 @@
               <w:t xml:space="preserve">: </w:t>
             </w:r>
             <w:r>
-              <w:t xml:space="preserve">File and serve your </w:t>
-            </w:r>
-            <w:r>
-              <w:lastRenderedPageBreak/>
-              <w:t>motion forms</w:t>
+              <w:t>File and serve your motion forms</w:t>
             </w:r>
             <w:r>
               <w:t xml:space="preserve"> </w:t>
@@ -12447,7 +12329,6 @@
               <w:rPr>
                 <w:color w:val="00B0F0"/>
               </w:rPr>
-              <w:lastRenderedPageBreak/>
               <w:t>{% if (</w:t>
             </w:r>
             <w:r>
@@ -12629,7 +12510,6 @@
               <w:rPr>
                 <w:color w:val="00B0F0"/>
               </w:rPr>
-              <w:lastRenderedPageBreak/>
               <w:t>guess_final_order_date</w:t>
             </w:r>
             <w:proofErr w:type="spellEnd"/>
@@ -12646,7 +12526,7 @@
               <w:t>%}</w:t>
             </w:r>
             <w:r>
-              <w:t xml:space="preserve">If you decide to that a </w:t>
+              <w:t xml:space="preserve">If you decide that a </w:t>
             </w:r>
             <w:r>
               <w:rPr>
@@ -12666,21 +12546,7 @@
               <w:rPr>
                 <w:color w:val="00B0F0"/>
               </w:rPr>
-              <w:t xml:space="preserve">{% endif </w:t>
-            </w:r>
-            <w:proofErr w:type="gramStart"/>
-            <w:r>
-              <w:rPr>
-                <w:color w:val="00B0F0"/>
-              </w:rPr>
-              <w:t>%}{</w:t>
-            </w:r>
-            <w:proofErr w:type="gramEnd"/>
-            <w:r>
-              <w:rPr>
-                <w:color w:val="00B0F0"/>
-              </w:rPr>
-              <w:t xml:space="preserve">% if </w:t>
+              <w:t xml:space="preserve">{% endif %}{% if </w:t>
             </w:r>
             <w:r>
               <w:rPr>
@@ -12829,6 +12695,7 @@
               <w:ind w:left="405"/>
             </w:pPr>
             <w:r>
+              <w:lastRenderedPageBreak/>
               <w:t>Fill out the Certificate of Service. It is at the end of the form. It tells the court how you are giving copies to the other parent.</w:t>
             </w:r>
           </w:p>
@@ -12938,7 +12805,7 @@
             <w:r>
               <w:t xml:space="preserve"> or help</w:t>
             </w:r>
-            <w:bookmarkEnd w:id="12"/>
+            <w:bookmarkEnd w:id="11"/>
           </w:p>
         </w:tc>
         <w:tc>
@@ -13097,7 +12964,6 @@
               <w:rPr>
                 <w:b/>
               </w:rPr>
-              <w:lastRenderedPageBreak/>
               <w:t>Alaska Free Legal Answers</w:t>
             </w:r>
             <w:r>
@@ -13212,14 +13078,27 @@
     <w:r>
       <w:t xml:space="preserve"> of </w:t>
     </w:r>
-    <w:fldSimple w:instr=" NUMPAGES  \* Arabic  \* MERGEFORMAT ">
-      <w:r>
-        <w:rPr>
-          <w:noProof/>
-        </w:rPr>
-        <w:t>26</w:t>
-      </w:r>
-    </w:fldSimple>
+    <w:r>
+      <w:fldChar w:fldCharType="begin"/>
+    </w:r>
+    <w:r>
+      <w:instrText xml:space="preserve"> NUMPAGES  \* Arabic  \* MERGEFORMAT </w:instrText>
+    </w:r>
+    <w:r>
+      <w:fldChar w:fldCharType="separate"/>
+    </w:r>
+    <w:r>
+      <w:rPr>
+        <w:noProof/>
+      </w:rPr>
+      <w:t>26</w:t>
+    </w:r>
+    <w:r>
+      <w:rPr>
+        <w:noProof/>
+      </w:rPr>
+      <w:fldChar w:fldCharType="end"/>
+    </w:r>
     <w:r>
       <w:t xml:space="preserve"> pages</w:t>
     </w:r>
@@ -15533,7 +15412,7 @@
 </file>
 
 <file path=customXml/itemProps1.xml><?xml version="1.0" encoding="utf-8"?>
-<ds:datastoreItem xmlns:ds="http://schemas.openxmlformats.org/officeDocument/2006/customXml" ds:itemID="{DA39ADB0-C76B-48D7-B9C9-5A24B52A1133}">
+<ds:datastoreItem xmlns:ds="http://schemas.openxmlformats.org/officeDocument/2006/customXml" ds:itemID="{D56BF008-9BCD-40A0-B360-D1A28ACA79EA}">
   <ds:schemaRefs>
     <ds:schemaRef ds:uri="http://schemas.openxmlformats.org/officeDocument/2006/bibliography"/>
   </ds:schemaRefs>

</xml_diff>

<commit_message>
Added image of cert of distribution to interview questions interim_order_date and final_order_date, in accordion templates and PDF template - need to improve language steps
</commit_message>
<xml_diff>
--- a/docassemble/ChangingOrEnforcingYourChildSupportOrder/data/templates/changing_child_support_action_plan.docx
+++ b/docassemble/ChangingOrEnforcingYourChildSupportOrder/data/templates/changing_child_support_action_plan.docx
@@ -37,7 +37,6 @@
                 <w:rFonts w:eastAsia="Arial"/>
               </w:rPr>
             </w:pPr>
-            <w:bookmarkStart w:id="0" w:name="_GoBack"/>
             <w:r>
               <w:rPr>
                 <w:rFonts w:eastAsia="Arial"/>
@@ -1611,7 +1610,7 @@
               <w:pStyle w:val="ListParagraph"/>
               <w:ind w:left="411"/>
             </w:pPr>
-            <w:bookmarkStart w:id="1" w:name="_Hlk123121948"/>
+            <w:bookmarkStart w:id="0" w:name="_Hlk123121948"/>
             <w:r>
               <w:rPr>
                 <w:b/>
@@ -1663,7 +1662,7 @@
                 <w:t>How to Fill out the Child Support Guidelines Affidavit</w:t>
               </w:r>
             </w:hyperlink>
-            <w:bookmarkEnd w:id="1"/>
+            <w:bookmarkEnd w:id="0"/>
           </w:p>
           <w:p>
             <w:pPr>
@@ -3497,7 +3496,7 @@
             <w:r>
               <w:t>The civil appeals process is complicated, long and expensive. The process can take over two years</w:t>
             </w:r>
-            <w:bookmarkStart w:id="2" w:name="_Hlk123126165"/>
+            <w:bookmarkStart w:id="1" w:name="_Hlk123126165"/>
             <w:r>
               <w:t xml:space="preserve">. </w:t>
             </w:r>
@@ -3555,7 +3554,7 @@
             <w:r>
               <w:t>.</w:t>
             </w:r>
-            <w:bookmarkEnd w:id="2"/>
+            <w:bookmarkEnd w:id="1"/>
           </w:p>
           <w:p>
             <w:pPr>
@@ -5182,14 +5181,53 @@
               <w:pStyle w:val="BodyText"/>
             </w:pPr>
             <w:r>
-              <w:t>{Image}</w:t>
-            </w:r>
-          </w:p>
-          <w:p>
-            <w:pPr>
-              <w:pStyle w:val="BodyText"/>
-            </w:pPr>
-            <w:hyperlink r:id="rId74" w:history="1">
+              <w:rPr>
+                <w:noProof/>
+              </w:rPr>
+              <w:lastRenderedPageBreak/>
+              <w:drawing>
+                <wp:inline distT="0" distB="0" distL="0" distR="0" wp14:anchorId="4394029F" wp14:editId="00102449">
+                  <wp:extent cx="4687570" cy="2136140"/>
+                  <wp:effectExtent l="0" t="0" r="0" b="0"/>
+                  <wp:docPr id="2" name="Picture 2"/>
+                  <wp:cNvGraphicFramePr>
+                    <a:graphicFrameLocks xmlns:a="http://schemas.openxmlformats.org/drawingml/2006/main" noChangeAspect="1"/>
+                  </wp:cNvGraphicFramePr>
+                  <a:graphic xmlns:a="http://schemas.openxmlformats.org/drawingml/2006/main">
+                    <a:graphicData uri="http://schemas.openxmlformats.org/drawingml/2006/picture">
+                      <pic:pic xmlns:pic="http://schemas.openxmlformats.org/drawingml/2006/picture">
+                        <pic:nvPicPr>
+                          <pic:cNvPr id="2" name="CertOfDistrAnnotated.png"/>
+                          <pic:cNvPicPr/>
+                        </pic:nvPicPr>
+                        <pic:blipFill>
+                          <a:blip r:embed="rId74">
+                            <a:extLst>
+                              <a:ext uri="{28A0092B-C50C-407E-A947-70E740481C1C}">
+                                <a14:useLocalDpi xmlns:a14="http://schemas.microsoft.com/office/drawing/2010/main" val="0"/>
+                              </a:ext>
+                            </a:extLst>
+                          </a:blip>
+                          <a:stretch>
+                            <a:fillRect/>
+                          </a:stretch>
+                        </pic:blipFill>
+                        <pic:spPr>
+                          <a:xfrm>
+                            <a:off x="0" y="0"/>
+                            <a:ext cx="4687570" cy="2136140"/>
+                          </a:xfrm>
+                          <a:prstGeom prst="rect">
+                            <a:avLst/>
+                          </a:prstGeom>
+                        </pic:spPr>
+                      </pic:pic>
+                    </a:graphicData>
+                  </a:graphic>
+                </wp:inline>
+              </w:drawing>
+            </w:r>
+            <w:hyperlink r:id="rId75" w:history="1">
               <w:r>
                 <w:rPr>
                   <w:rStyle w:val="Hyperlink"/>
@@ -5235,11 +5273,7 @@
               <w:br/>
             </w:r>
             <w:r>
-              <w:t xml:space="preserve">For example, Civil Rule 90.3 states the child support calculations </w:t>
-            </w:r>
-            <w:r>
-              <w:lastRenderedPageBreak/>
-              <w:t>for different parenting arrangements. If there is one child primarily living with one parent, Rule 90.3 states the other parent is supposed to pay 20% of their adjusted annual income to the other parent for the child support. If the judge figures out the child support amount to be 27% of adjusted income for one child, the motion for reconsideration would state that the judge misapplied Civil Rule 90.3.</w:t>
+              <w:t>For example, Civil Rule 90.3 states the child support calculations for different parenting arrangements. If there is one child primarily living with one parent, Rule 90.3 states the other parent is supposed to pay 20% of their adjusted annual income to the other parent for the child support. If the judge figures out the child support amount to be 27% of adjusted income for one child, the motion for reconsideration would state that the judge misapplied Civil Rule 90.3.</w:t>
             </w:r>
           </w:p>
           <w:p>
@@ -5283,7 +5317,11 @@
               <w:br/>
             </w:r>
             <w:r>
-              <w:t>For example, a child changed from living full time with their mom to living full time with their dad.  Under the child support formula, dad used to pay child support to mom based on the primary custody child support formula.  Now, mom should pay child support to dad based on the primary custody child support formula.  Dad filed a motion to modify child support.  The judge denied dad</w:t>
+              <w:t xml:space="preserve">For example, a child changed from living full time with their mom to living full time with their dad.  Under the child support formula, dad used to pay child support to mom based on the primary custody child support formula.  Now, mom should pay child support to dad </w:t>
+            </w:r>
+            <w:r>
+              <w:lastRenderedPageBreak/>
+              <w:t>based on the primary custody child support formula.  Dad filed a motion to modify child support.  The judge denied dad</w:t>
             </w:r>
             <w:r>
               <w:t>'</w:t>
@@ -5347,7 +5385,6 @@
               <w:rPr>
                 <w:b/>
               </w:rPr>
-              <w:lastRenderedPageBreak/>
               <w:t>Alaska Rule of Civil Procedure</w:t>
             </w:r>
             <w:r>
@@ -5484,7 +5521,7 @@
             <w:r>
               <w:t>Motion and Affidavit for Reconsideration, SHC-1545 </w:t>
             </w:r>
-            <w:hyperlink r:id="rId75" w:tgtFrame="_blank" w:history="1">
+            <w:hyperlink r:id="rId76" w:tgtFrame="_blank" w:history="1">
               <w:r>
                 <w:rPr>
                   <w:rStyle w:val="Hyperlink"/>
@@ -5495,7 +5532,7 @@
             <w:r>
               <w:t> | </w:t>
             </w:r>
-            <w:hyperlink r:id="rId76" w:tgtFrame="_blank" w:history="1">
+            <w:hyperlink r:id="rId77" w:tgtFrame="_blank" w:history="1">
               <w:r>
                 <w:rPr>
                   <w:rStyle w:val="Hyperlink"/>
@@ -5512,7 +5549,7 @@
             <w:r>
               <w:t>Proposed Order on Motion, SHC-1302 </w:t>
             </w:r>
-            <w:hyperlink r:id="rId77" w:tgtFrame="_blank" w:history="1">
+            <w:hyperlink r:id="rId78" w:tgtFrame="_blank" w:history="1">
               <w:r>
                 <w:rPr>
                   <w:rStyle w:val="Hyperlink"/>
@@ -5523,7 +5560,7 @@
             <w:r>
               <w:t> | </w:t>
             </w:r>
-            <w:hyperlink r:id="rId78" w:tgtFrame="_blank" w:history="1">
+            <w:hyperlink r:id="rId79" w:tgtFrame="_blank" w:history="1">
               <w:r>
                 <w:rPr>
                   <w:rStyle w:val="Hyperlink"/>
@@ -5619,7 +5656,11 @@
               <w:ind w:left="408"/>
             </w:pPr>
             <w:r>
-              <w:t>If the judge does nothing for 30 days, it means the judge is not going to grant your motion to reconsider.  You will not get anything in writing.</w:t>
+              <w:t xml:space="preserve">If the judge does nothing for 30 days, it means the judge is not </w:t>
+            </w:r>
+            <w:r>
+              <w:lastRenderedPageBreak/>
+              <w:t>going to grant your motion to reconsider.  You will not get anything in writing.</w:t>
             </w:r>
           </w:p>
           <w:p>
@@ -5630,7 +5671,7 @@
             <w:r>
               <w:t xml:space="preserve">Read </w:t>
             </w:r>
-            <w:hyperlink r:id="rId79" w:history="1">
+            <w:hyperlink r:id="rId80" w:history="1">
               <w:r>
                 <w:rPr>
                   <w:rStyle w:val="Hyperlink"/>
@@ -5680,7 +5721,7 @@
               <w:br/>
               <w:t xml:space="preserve">as a </w:t>
             </w:r>
-            <w:hyperlink r:id="rId80" w:tgtFrame="_blank" w:history="1">
+            <w:hyperlink r:id="rId81" w:tgtFrame="_blank" w:history="1">
               <w:r>
                 <w:rPr>
                   <w:rStyle w:val="Hyperlink"/>
@@ -5699,7 +5740,7 @@
               <w:br/>
               <w:t xml:space="preserve">as a </w:t>
             </w:r>
-            <w:hyperlink r:id="rId81" w:tgtFrame="_blank" w:history="1">
+            <w:hyperlink r:id="rId82" w:tgtFrame="_blank" w:history="1">
               <w:r>
                 <w:rPr>
                   <w:rStyle w:val="Hyperlink"/>
@@ -5726,7 +5767,7 @@
               <w:br/>
               <w:t>as a  </w:t>
             </w:r>
-            <w:hyperlink r:id="rId82" w:tgtFrame="_blank" w:history="1">
+            <w:hyperlink r:id="rId83" w:tgtFrame="_blank" w:history="1">
               <w:r>
                 <w:rPr>
                   <w:rStyle w:val="Hyperlink"/>
@@ -5745,7 +5786,7 @@
               <w:br/>
               <w:t>as a  </w:t>
             </w:r>
-            <w:hyperlink r:id="rId83" w:tgtFrame="_blank" w:history="1">
+            <w:hyperlink r:id="rId84" w:tgtFrame="_blank" w:history="1">
               <w:r>
                 <w:rPr>
                   <w:rStyle w:val="Hyperlink"/>
@@ -5765,7 +5806,7 @@
             <w:pPr>
               <w:pStyle w:val="BodyText"/>
             </w:pPr>
-            <w:hyperlink r:id="rId84" w:history="1">
+            <w:hyperlink r:id="rId85" w:history="1">
               <w:r>
                 <w:rPr>
                   <w:rStyle w:val="Hyperlink"/>
@@ -6180,6 +6221,7 @@
               <w:rPr>
                 <w:color w:val="00B0F0"/>
               </w:rPr>
+              <w:lastRenderedPageBreak/>
               <w:t>modify</w:t>
             </w:r>
             <w:r>
@@ -6265,11 +6307,11 @@
             <w:pPr>
               <w:pStyle w:val="BodyText"/>
             </w:pPr>
-            <w:bookmarkStart w:id="3" w:name="_Hlk121398807"/>
+            <w:bookmarkStart w:id="2" w:name="_Hlk121398807"/>
             <w:r>
               <w:t xml:space="preserve">Changing your child support order is called “modifying” child support.  The child support rule, </w:t>
             </w:r>
-            <w:hyperlink r:id="rId85" w:history="1">
+            <w:hyperlink r:id="rId86" w:history="1">
               <w:r>
                 <w:rPr>
                   <w:rStyle w:val="Hyperlink"/>
@@ -6288,9 +6330,9 @@
             <w:r>
               <w:t xml:space="preserve">90.3, states you need to prove there has been a “material change in circumstances” to modify child support. </w:t>
             </w:r>
-            <w:bookmarkStart w:id="4" w:name="_Hlk121398709"/>
-            <w:bookmarkStart w:id="5" w:name="_Hlk121398590"/>
-            <w:bookmarkEnd w:id="3"/>
+            <w:bookmarkStart w:id="3" w:name="_Hlk121398709"/>
+            <w:bookmarkStart w:id="4" w:name="_Hlk121398590"/>
+            <w:bookmarkEnd w:id="2"/>
             <w:r>
               <w:t>The most common changes in circumstances are:</w:t>
             </w:r>
@@ -6324,12 +6366,12 @@
             <w:r>
               <w:t>s income changes</w:t>
             </w:r>
-            <w:bookmarkEnd w:id="4"/>
+            <w:bookmarkEnd w:id="3"/>
             <w:r>
               <w:t>.</w:t>
             </w:r>
           </w:p>
-          <w:bookmarkEnd w:id="5"/>
+          <w:bookmarkEnd w:id="4"/>
           <w:p>
             <w:pPr>
               <w:pStyle w:val="Heading3"/>
@@ -6356,11 +6398,7 @@
               <w:t xml:space="preserve">Calculate the percent of overnights your children spend with you and with the </w:t>
             </w:r>
             <w:r>
-              <w:t xml:space="preserve">other parent. For example, if your child spends 4 </w:t>
-            </w:r>
-            <w:r>
-              <w:lastRenderedPageBreak/>
-              <w:t xml:space="preserve">nights each week with you and 3 nights each week with their other parent, they spend 209 overnights each year with you and 156 nights each year with the other parent.  This is 57% of overnights with you and 43% of overnights with the other parent.  </w:t>
+              <w:t xml:space="preserve">other parent. For example, if your child spends 4 nights each week with you and 3 nights each week with their other parent, they spend 209 overnights each year with you and 156 nights each year with the other parent.  This is 57% of overnights with you and 43% of overnights with the other parent.  </w:t>
             </w:r>
           </w:p>
           <w:p>
@@ -6386,7 +6424,7 @@
             <w:r>
               <w:t xml:space="preserve"> </w:t>
             </w:r>
-            <w:hyperlink r:id="rId86" w:history="1">
+            <w:hyperlink r:id="rId87" w:history="1">
               <w:r>
                 <w:rPr>
                   <w:rStyle w:val="Hyperlink"/>
@@ -6397,7 +6435,7 @@
             <w:r>
               <w:t xml:space="preserve">. Read </w:t>
             </w:r>
-            <w:hyperlink r:id="rId87" w:history="1">
+            <w:hyperlink r:id="rId88" w:history="1">
               <w:r>
                 <w:rPr>
                   <w:rStyle w:val="Hyperlink"/>
@@ -6439,7 +6477,7 @@
               </w:rPr>
               <w:t xml:space="preserve">Shared Custody Support Calculation, </w:t>
             </w:r>
-            <w:hyperlink r:id="rId88" w:history="1">
+            <w:hyperlink r:id="rId89" w:history="1">
               <w:r>
                 <w:rPr>
                   <w:rStyle w:val="Hyperlink"/>
@@ -6463,7 +6501,7 @@
               </w:rPr>
               <w:t xml:space="preserve">Hybrid Custody Child Support Calculation, </w:t>
             </w:r>
-            <w:hyperlink r:id="rId89" w:history="1">
+            <w:hyperlink r:id="rId90" w:history="1">
               <w:r>
                 <w:rPr>
                   <w:rStyle w:val="Hyperlink"/>
@@ -6487,7 +6525,7 @@
               </w:rPr>
               <w:t xml:space="preserve">Divided Custody Child Support Calculation, </w:t>
             </w:r>
-            <w:hyperlink r:id="rId90" w:history="1">
+            <w:hyperlink r:id="rId91" w:history="1">
               <w:r>
                 <w:rPr>
                   <w:rStyle w:val="Hyperlink"/>
@@ -6536,6 +6574,7 @@
               <w:pStyle w:val="ListParagraph"/>
             </w:pPr>
             <w:r>
+              <w:lastRenderedPageBreak/>
               <w:t>For example, if the old child support amount was $100 per month, there would be a material change if the new amount was</w:t>
             </w:r>
           </w:p>
@@ -6606,11 +6645,7 @@
               <w:ind w:left="408"/>
             </w:pPr>
             <w:r>
-              <w:t xml:space="preserve">Until you file a motion in court, the old child support amount applies and the parent who owes child support still owes the old </w:t>
-            </w:r>
-            <w:r>
-              <w:lastRenderedPageBreak/>
-              <w:t>amount, even if income or the schedule has changed.</w:t>
+              <w:t>Until you file a motion in court, the old child support amount applies and the parent who owes child support still owes the old amount, even if income or the schedule has changed.</w:t>
             </w:r>
           </w:p>
           <w:p>
@@ -6674,7 +6709,7 @@
                 <w:rStyle w:val="Hyperlink"/>
               </w:rPr>
             </w:pPr>
-            <w:bookmarkStart w:id="6" w:name="_Hlk123123944"/>
+            <w:bookmarkStart w:id="5" w:name="_Hlk123123944"/>
             <w:r>
               <w:rPr>
                 <w:rStyle w:val="BodyTextChar"/>
@@ -6780,7 +6815,7 @@
             <w:r>
               <w:t>.pdf</w:t>
             </w:r>
-            <w:bookmarkEnd w:id="6"/>
+            <w:bookmarkEnd w:id="5"/>
           </w:p>
         </w:tc>
       </w:tr>
@@ -6881,7 +6916,7 @@
               </w:rPr>
               <w:t xml:space="preserve"> &amp; Support Packet, </w:t>
             </w:r>
-            <w:hyperlink r:id="rId91" w:anchor="shc-pac12" w:history="1">
+            <w:hyperlink r:id="rId92" w:anchor="shc-pac12" w:history="1">
               <w:r>
                 <w:rPr>
                   <w:rStyle w:val="Hyperlink"/>
@@ -6947,7 +6982,7 @@
             <w:r>
               <w:t xml:space="preserve">Read </w:t>
             </w:r>
-            <w:hyperlink r:id="rId92" w:history="1">
+            <w:hyperlink r:id="rId93" w:history="1">
               <w:r>
                 <w:rPr>
                   <w:rStyle w:val="Hyperlink"/>
@@ -7017,7 +7052,7 @@
             <w:r>
               <w:fldChar w:fldCharType="end"/>
             </w:r>
-            <w:hyperlink r:id="rId93" w:history="1">
+            <w:hyperlink r:id="rId94" w:history="1">
               <w:r>
                 <w:rPr>
                   <w:b/>
@@ -7073,7 +7108,6 @@
               <w:rPr>
                 <w:color w:val="00B0F0"/>
               </w:rPr>
-              <w:lastRenderedPageBreak/>
               <w:t>{%</w:t>
             </w:r>
             <w:r>
@@ -7373,6 +7407,7 @@
               <w:t>'</w:t>
             </w:r>
             <w:r>
+              <w:lastRenderedPageBreak/>
               <w:t>set aside</w:t>
             </w:r>
             <w:r>
@@ -7416,7 +7451,7 @@
             <w:r>
               <w:t xml:space="preserve">Step </w:t>
             </w:r>
-            <w:bookmarkStart w:id="7" w:name="Affidavit"/>
+            <w:bookmarkStart w:id="6" w:name="Affidavit"/>
             <w:r>
               <w:fldChar w:fldCharType="begin"/>
             </w:r>
@@ -7438,7 +7473,7 @@
               </w:rPr>
               <w:fldChar w:fldCharType="end"/>
             </w:r>
-            <w:bookmarkEnd w:id="7"/>
+            <w:bookmarkEnd w:id="6"/>
             <w:r>
               <w:rPr>
                 <w:noProof/>
@@ -7527,7 +7562,58 @@
               <w:ind w:left="405"/>
             </w:pPr>
             <w:r>
-              <w:t xml:space="preserve">it is based on one or more of the reasons stated in Civil Rule 60(a) or (b). </w:t>
+              <w:t>it is based on one or more of the reasons stated in Civil Rule 60(a) or (b)</w:t>
+            </w:r>
+          </w:p>
+          <w:p>
+            <w:pPr>
+              <w:ind w:left="45"/>
+            </w:pPr>
+            <w:r>
+              <w:rPr>
+                <w:noProof/>
+              </w:rPr>
+              <w:drawing>
+                <wp:inline distT="0" distB="0" distL="0" distR="0" wp14:anchorId="299EED0E" wp14:editId="5AA05E68">
+                  <wp:extent cx="4687570" cy="2136140"/>
+                  <wp:effectExtent l="0" t="0" r="0" b="0"/>
+                  <wp:docPr id="5" name="Picture 5"/>
+                  <wp:cNvGraphicFramePr>
+                    <a:graphicFrameLocks xmlns:a="http://schemas.openxmlformats.org/drawingml/2006/main" noChangeAspect="1"/>
+                  </wp:cNvGraphicFramePr>
+                  <a:graphic xmlns:a="http://schemas.openxmlformats.org/drawingml/2006/main">
+                    <a:graphicData uri="http://schemas.openxmlformats.org/drawingml/2006/picture">
+                      <pic:pic xmlns:pic="http://schemas.openxmlformats.org/drawingml/2006/picture">
+                        <pic:nvPicPr>
+                          <pic:cNvPr id="5" name="CertOfDistrAnnotated.png"/>
+                          <pic:cNvPicPr/>
+                        </pic:nvPicPr>
+                        <pic:blipFill>
+                          <a:blip r:embed="rId74">
+                            <a:extLst>
+                              <a:ext uri="{28A0092B-C50C-407E-A947-70E740481C1C}">
+                                <a14:useLocalDpi xmlns:a14="http://schemas.microsoft.com/office/drawing/2010/main" val="0"/>
+                              </a:ext>
+                            </a:extLst>
+                          </a:blip>
+                          <a:stretch>
+                            <a:fillRect/>
+                          </a:stretch>
+                        </pic:blipFill>
+                        <pic:spPr>
+                          <a:xfrm>
+                            <a:off x="0" y="0"/>
+                            <a:ext cx="4687570" cy="2136140"/>
+                          </a:xfrm>
+                          <a:prstGeom prst="rect">
+                            <a:avLst/>
+                          </a:prstGeom>
+                        </pic:spPr>
+                      </pic:pic>
+                    </a:graphicData>
+                  </a:graphic>
+                </wp:inline>
+              </w:drawing>
             </w:r>
           </w:p>
           <w:p>
@@ -7566,6 +7652,8 @@
             <w:r>
               <w:t xml:space="preserve"> specifies the reasons the court may set aside a judgment which include:</w:t>
             </w:r>
+            <w:bookmarkStart w:id="7" w:name="_GoBack"/>
+            <w:bookmarkEnd w:id="7"/>
           </w:p>
           <w:p>
             <w:pPr>
@@ -7573,11 +7661,7 @@
               <w:ind w:left="405"/>
             </w:pPr>
             <w:r>
-              <w:t xml:space="preserve">mistake; not paying close attention (inadvertence); an unexpected action, sudden confusion or an unanticipated event (surprise), or a legitimate excuse for failing to take required action (excusable </w:t>
-            </w:r>
-            <w:r>
-              <w:lastRenderedPageBreak/>
-              <w:t>neglect);</w:t>
+              <w:t>mistake; not paying close attention (inadvertence); an unexpected action, sudden confusion or an unanticipated event (surprise), or a legitimate excuse for failing to take required action (excusable neglect);</w:t>
             </w:r>
             <w:r>
               <w:br/>
@@ -7699,6 +7783,7 @@
               <w:ind w:left="405"/>
             </w:pPr>
             <w:r>
+              <w:lastRenderedPageBreak/>
               <w:t>the judgment is void;</w:t>
             </w:r>
             <w:r>
@@ -7956,7 +8041,7 @@
             <w:r>
               <w:t xml:space="preserve"> </w:t>
             </w:r>
-            <w:hyperlink r:id="rId94" w:history="1">
+            <w:hyperlink r:id="rId95" w:history="1">
               <w:r>
                 <w:rPr>
                   <w:rStyle w:val="Hyperlink"/>
@@ -7967,7 +8052,7 @@
             <w:r>
               <w:t xml:space="preserve"> | </w:t>
             </w:r>
-            <w:hyperlink r:id="rId95" w:history="1">
+            <w:hyperlink r:id="rId96" w:history="1">
               <w:r>
                 <w:rPr>
                   <w:rStyle w:val="Hyperlink"/>
@@ -7990,7 +8075,7 @@
             <w:r>
               <w:t xml:space="preserve"> </w:t>
             </w:r>
-            <w:hyperlink r:id="rId96" w:history="1">
+            <w:hyperlink r:id="rId97" w:history="1">
               <w:r>
                 <w:rPr>
                   <w:rStyle w:val="Hyperlink"/>
@@ -8001,7 +8086,7 @@
             <w:r>
               <w:t xml:space="preserve"> | </w:t>
             </w:r>
-            <w:hyperlink r:id="rId97" w:history="1">
+            <w:hyperlink r:id="rId98" w:history="1">
               <w:r>
                 <w:rPr>
                   <w:rStyle w:val="Hyperlink"/>
@@ -8025,11 +8110,7 @@
               <w:ind w:left="405"/>
             </w:pPr>
             <w:r>
-              <w:t xml:space="preserve">The other parent has 10 days to respond to the court in writing (13 </w:t>
-            </w:r>
-            <w:r>
-              <w:lastRenderedPageBreak/>
-              <w:t xml:space="preserve">days if you mailed it to them).  The document is called a “response” or an “opposition.”  </w:t>
+              <w:t xml:space="preserve">The other parent has 10 days to respond to the court in writing (13 days if you mailed it to them).  The document is called a “response” or an “opposition.”  </w:t>
             </w:r>
           </w:p>
           <w:p>
@@ -8046,7 +8127,7 @@
             <w:r>
               <w:t xml:space="preserve">t talk about in your motion (8 days if they mailed it to you).  Read about </w:t>
             </w:r>
-            <w:hyperlink r:id="rId98" w:anchor="reply" w:history="1">
+            <w:hyperlink r:id="rId99" w:anchor="reply" w:history="1">
               <w:r>
                 <w:rPr>
                   <w:rStyle w:val="Hyperlink"/>
@@ -8069,7 +8150,7 @@
             <w:r>
               <w:t xml:space="preserve">about </w:t>
             </w:r>
-            <w:hyperlink r:id="rId99" w:anchor="options" w:history="1">
+            <w:hyperlink r:id="rId100" w:anchor="options" w:history="1">
               <w:r>
                 <w:rPr>
                   <w:rStyle w:val="Hyperlink"/>
@@ -8122,7 +8203,7 @@
               <w:br/>
               <w:t xml:space="preserve">as a </w:t>
             </w:r>
-            <w:hyperlink r:id="rId100" w:history="1">
+            <w:hyperlink r:id="rId101" w:history="1">
               <w:r>
                 <w:rPr>
                   <w:rStyle w:val="Hyperlink"/>
@@ -8138,9 +8219,12 @@
             </w:r>
             <w:r>
               <w:br/>
+            </w:r>
+            <w:r>
+              <w:lastRenderedPageBreak/>
               <w:t xml:space="preserve">as a | </w:t>
             </w:r>
-            <w:hyperlink r:id="rId101" w:history="1">
+            <w:hyperlink r:id="rId102" w:history="1">
               <w:r>
                 <w:rPr>
                   <w:rStyle w:val="Hyperlink"/>
@@ -8169,7 +8253,7 @@
               <w:br/>
               <w:t xml:space="preserve">as a </w:t>
             </w:r>
-            <w:hyperlink r:id="rId102" w:history="1">
+            <w:hyperlink r:id="rId103" w:history="1">
               <w:r>
                 <w:rPr>
                   <w:rStyle w:val="Hyperlink"/>
@@ -8196,7 +8280,7 @@
             <w:r>
               <w:t xml:space="preserve">s a </w:t>
             </w:r>
-            <w:hyperlink r:id="rId103" w:history="1">
+            <w:hyperlink r:id="rId104" w:history="1">
               <w:proofErr w:type="spellStart"/>
               <w:r>
                 <w:rPr>
@@ -8229,7 +8313,7 @@
             <w:pPr>
               <w:pStyle w:val="BodyText"/>
             </w:pPr>
-            <w:hyperlink r:id="rId104" w:anchor="reply" w:history="1">
+            <w:hyperlink r:id="rId105" w:anchor="reply" w:history="1">
               <w:r>
                 <w:rPr>
                   <w:b/>
@@ -8253,7 +8337,7 @@
             <w:pPr>
               <w:pStyle w:val="BodyText"/>
             </w:pPr>
-            <w:hyperlink r:id="rId105" w:anchor="options" w:history="1">
+            <w:hyperlink r:id="rId106" w:anchor="options" w:history="1">
               <w:r>
                 <w:rPr>
                   <w:b/>
@@ -8493,9 +8577,6 @@
             </w:r>
             <w:r>
               <w:br/>
-            </w:r>
-            <w:r>
-              <w:lastRenderedPageBreak/>
               <w:t>Monday – Thursday, 9:30 am - 4:00 pm</w:t>
             </w:r>
           </w:p>
@@ -8569,7 +8650,7 @@
               <w:pStyle w:val="ListParagraph"/>
               <w:ind w:left="405"/>
             </w:pPr>
-            <w:hyperlink r:id="rId106" w:history="1">
+            <w:hyperlink r:id="rId107" w:history="1">
               <w:r>
                 <w:rPr>
                   <w:rStyle w:val="Hyperlink"/>
@@ -8588,7 +8669,7 @@
             <w:r>
               <w:t xml:space="preserve"> If you still need more help, you may want to </w:t>
             </w:r>
-            <w:hyperlink r:id="rId107" w:history="1">
+            <w:hyperlink r:id="rId108" w:history="1">
               <w:r>
                 <w:rPr>
                   <w:rStyle w:val="Hyperlink"/>
@@ -8606,6 +8687,7 @@
               <w:outlineLvl w:val="2"/>
             </w:pPr>
             <w:r>
+              <w:lastRenderedPageBreak/>
               <w:t>Links in this step</w:t>
             </w:r>
           </w:p>
@@ -8613,7 +8695,7 @@
             <w:pPr>
               <w:pStyle w:val="BodyText"/>
             </w:pPr>
-            <w:hyperlink r:id="rId108" w:history="1">
+            <w:hyperlink r:id="rId109" w:history="1">
               <w:r>
                 <w:rPr>
                   <w:b/>
@@ -8632,7 +8714,7 @@
             <w:pPr>
               <w:pStyle w:val="BodyText"/>
             </w:pPr>
-            <w:hyperlink r:id="rId109" w:history="1">
+            <w:hyperlink r:id="rId110" w:history="1">
               <w:r>
                 <w:rPr>
                   <w:b/>
@@ -8659,7 +8741,7 @@
             <w:pPr>
               <w:pStyle w:val="BodyText"/>
             </w:pPr>
-            <w:hyperlink r:id="rId110" w:history="1">
+            <w:hyperlink r:id="rId111" w:history="1">
               <w:r>
                 <w:rPr>
                   <w:b/>
@@ -9187,7 +9269,6 @@
               <w:pStyle w:val="BodyText"/>
             </w:pPr>
             <w:r>
-              <w:lastRenderedPageBreak/>
               <w:t>If</w:t>
             </w:r>
             <w:r>
@@ -9273,7 +9354,7 @@
                 <w:rStyle w:val="Hyperlink"/>
               </w:rPr>
             </w:pPr>
-            <w:hyperlink r:id="rId111" w:history="1">
+            <w:hyperlink r:id="rId112" w:history="1">
               <w:r>
                 <w:rPr>
                   <w:rStyle w:val="Hyperlink"/>
@@ -9308,6 +9389,7 @@
               <w:rPr>
                 <w:rFonts w:ascii="Segoe UI Symbol" w:hAnsi="Segoe UI Symbol" w:cs="Segoe UI Symbol"/>
               </w:rPr>
+              <w:lastRenderedPageBreak/>
               <w:t>✆</w:t>
             </w:r>
             <w:r>
@@ -9364,7 +9446,7 @@
             <w:pPr>
               <w:pStyle w:val="BodyText"/>
             </w:pPr>
-            <w:hyperlink r:id="rId112" w:history="1">
+            <w:hyperlink r:id="rId113" w:history="1">
               <w:r>
                 <w:rPr>
                   <w:rStyle w:val="Hyperlink"/>
@@ -9412,7 +9494,7 @@
             <w:pPr>
               <w:pStyle w:val="BodyText"/>
             </w:pPr>
-            <w:hyperlink r:id="rId113" w:history="1">
+            <w:hyperlink r:id="rId114" w:history="1">
               <w:r>
                 <w:rPr>
                   <w:rStyle w:val="Hyperlink"/>
@@ -9442,7 +9524,7 @@
             <w:pPr>
               <w:pStyle w:val="BodyText"/>
             </w:pPr>
-            <w:hyperlink r:id="rId114" w:history="1">
+            <w:hyperlink r:id="rId115" w:history="1">
               <w:r>
                 <w:rPr>
                   <w:b/>
@@ -9459,7 +9541,7 @@
             <w:pPr>
               <w:pStyle w:val="BodyText"/>
             </w:pPr>
-            <w:hyperlink r:id="rId115" w:history="1">
+            <w:hyperlink r:id="rId116" w:history="1">
               <w:r>
                 <w:rPr>
                   <w:b/>
@@ -9481,7 +9563,7 @@
             <w:pPr>
               <w:pStyle w:val="BodyText"/>
             </w:pPr>
-            <w:hyperlink r:id="rId116" w:history="1">
+            <w:hyperlink r:id="rId117" w:history="1">
               <w:r>
                 <w:rPr>
                   <w:b/>
@@ -9569,7 +9651,6 @@
               <w:pStyle w:val="BodyText"/>
             </w:pPr>
             <w:r>
-              <w:lastRenderedPageBreak/>
               <w:t xml:space="preserve">{%tr </w:t>
             </w:r>
             <w:r>
@@ -9745,6 +9826,7 @@
               <w:ind w:left="405"/>
             </w:pPr>
             <w:r>
+              <w:lastRenderedPageBreak/>
               <w:t>One photocopy of the certified or exemplified original order.</w:t>
             </w:r>
           </w:p>
@@ -9773,7 +9855,7 @@
             <w:r>
               <w:t xml:space="preserve">Instructions – Registration of Support Order Issued by Another State, </w:t>
             </w:r>
-            <w:hyperlink r:id="rId117" w:history="1">
+            <w:hyperlink r:id="rId118" w:history="1">
               <w:r>
                 <w:rPr>
                   <w:rStyle w:val="Hyperlink"/>
@@ -9797,7 +9879,7 @@
             <w:r>
               <w:t xml:space="preserve">Petition to Register a Support Order from Another State, </w:t>
             </w:r>
-            <w:hyperlink r:id="rId118" w:history="1">
+            <w:hyperlink r:id="rId119" w:history="1">
               <w:r>
                 <w:t>DR-342</w:t>
               </w:r>
@@ -9818,7 +9900,7 @@
             <w:r>
               <w:t xml:space="preserve">Confidential Information Sheet - Support Order from Another State, </w:t>
             </w:r>
-            <w:hyperlink r:id="rId119" w:history="1">
+            <w:hyperlink r:id="rId120" w:history="1">
               <w:r>
                 <w:t>DR-343</w:t>
               </w:r>
@@ -9839,7 +9921,7 @@
             <w:r>
               <w:t xml:space="preserve">Notice of Registration of Another State's Support Order, </w:t>
             </w:r>
-            <w:hyperlink r:id="rId120" w:history="1">
+            <w:hyperlink r:id="rId121" w:history="1">
               <w:r>
                 <w:t>DR-344</w:t>
               </w:r>
@@ -9866,7 +9948,7 @@
             <w:r>
               <w:t xml:space="preserve">Request for Hearing About Registered Child Support Order, </w:t>
             </w:r>
-            <w:hyperlink r:id="rId121" w:history="1">
+            <w:hyperlink r:id="rId122" w:history="1">
               <w:r>
                 <w:t>DR-345</w:t>
               </w:r>
@@ -9893,7 +9975,7 @@
             <w:r>
               <w:t xml:space="preserve">Confirmation of Registered Support Order, </w:t>
             </w:r>
-            <w:hyperlink r:id="rId122" w:history="1">
+            <w:hyperlink r:id="rId123" w:history="1">
               <w:r>
                 <w:t>DR-347</w:t>
               </w:r>
@@ -9947,7 +10029,7 @@
             <w:r>
               <w:t xml:space="preserve">Case description form, </w:t>
             </w:r>
-            <w:hyperlink r:id="rId123" w:history="1">
+            <w:hyperlink r:id="rId124" w:history="1">
               <w:r>
                 <w:rPr>
                   <w:rStyle w:val="Hyperlink"/>
@@ -10053,7 +10135,6 @@
               <w:ind w:left="1215"/>
             </w:pPr>
             <w:r>
-              <w:lastRenderedPageBreak/>
               <w:t>envelope(s) addressed to the opposing party</w:t>
             </w:r>
           </w:p>
@@ -10138,7 +10219,11 @@
               <w:ind w:left="1215"/>
             </w:pPr>
             <w:r>
-              <w:t>the filled-out mailing forms for certified mail, restricted delivery, return receipt requested from the Post Office for each of the parties listed in the certificate of distribution on the Notice of Registration Order. On the green card, fill out your return address so you get the green card back later.</w:t>
+              <w:t xml:space="preserve">the filled-out mailing forms for certified mail, restricted delivery, return receipt requested from the Post Office for each of the parties listed in the certificate of distribution on </w:t>
+            </w:r>
+            <w:r>
+              <w:lastRenderedPageBreak/>
+              <w:t>the Notice of Registration Order. On the green card, fill out your return address so you get the green card back later.</w:t>
             </w:r>
           </w:p>
           <w:p>
@@ -10211,7 +10296,7 @@
             <w:r>
               <w:t xml:space="preserve">service instructions for the specific process server you want the court to use. Read the </w:t>
             </w:r>
-            <w:hyperlink r:id="rId124" w:history="1">
+            <w:hyperlink r:id="rId125" w:history="1">
               <w:r>
                 <w:rPr>
                   <w:rStyle w:val="Hyperlink"/>
@@ -10443,11 +10528,7 @@
               <w:t xml:space="preserve">: </w:t>
             </w:r>
             <w:r>
-              <w:t xml:space="preserve">Talk to the other </w:t>
-            </w:r>
-            <w:r>
-              <w:lastRenderedPageBreak/>
-              <w:t>parent</w:t>
+              <w:t>Talk to the other parent</w:t>
             </w:r>
           </w:p>
         </w:tc>
@@ -10470,7 +10551,6 @@
               <w:ind w:left="45"/>
             </w:pPr>
             <w:r>
-              <w:lastRenderedPageBreak/>
               <w:t xml:space="preserve">When the other parent is not following your child support order, you can ask the court to order them to follow it. </w:t>
             </w:r>
             <w:r>
@@ -10487,7 +10567,6 @@
               <w:ind w:left="405"/>
             </w:pPr>
             <w:r>
-              <w:lastRenderedPageBreak/>
               <w:t>Ask</w:t>
             </w:r>
             <w:r>
@@ -10581,6 +10660,7 @@
               <w:ind w:left="405"/>
             </w:pPr>
             <w:r>
+              <w:lastRenderedPageBreak/>
               <w:t>If the other parent</w:t>
             </w:r>
             <w:r>
@@ -10880,7 +10960,7 @@
             <w:r>
               <w:t xml:space="preserve"> and ask the court to order the other parent to pay. Attach your written request and any response you got back. The court may hold a </w:t>
             </w:r>
-            <w:hyperlink r:id="rId125" w:anchor="hearing" w:tooltip="A court proceeding at which parties, and perhaps witnesses, come to the court to speak. A hearing is different from a trial in a number of ways, including that it is typically shorter and sometimes less formal than a trial." w:history="1">
+            <w:hyperlink r:id="rId126" w:anchor="hearing" w:tooltip="A court proceeding at which parties, and perhaps witnesses, come to the court to speak. A hearing is different from a trial in a number of ways, including that it is typically shorter and sometimes less formal than a trial." w:history="1">
               <w:r>
                 <w:rPr>
                   <w:rStyle w:val="interviewglossarywordintemplateChar"/>
@@ -10891,7 +10971,7 @@
             <w:r>
               <w:t xml:space="preserve"> and issue another </w:t>
             </w:r>
-            <w:hyperlink r:id="rId126" w:anchor="order" w:tooltip="A command or direction given by a judge. An order can be in writing or spoken. Violating a court order is very serious and can result in being held in contempt or sanctioned in other ways." w:history="1">
+            <w:hyperlink r:id="rId127" w:anchor="order" w:tooltip="A command or direction given by a judge. An order can be in writing or spoken. Violating a court order is very serious and can result in being held in contempt or sanctioned in other ways." w:history="1">
               <w:r>
                 <w:rPr>
                   <w:rStyle w:val="interviewglossarywordintemplateChar"/>
@@ -10916,7 +10996,7 @@
             <w:r>
               <w:t xml:space="preserve"> </w:t>
             </w:r>
-            <w:hyperlink r:id="rId127" w:history="1">
+            <w:hyperlink r:id="rId128" w:history="1">
               <w:r>
                 <w:rPr>
                   <w:rStyle w:val="Hyperlink"/>
@@ -10927,7 +11007,7 @@
             <w:r>
               <w:t xml:space="preserve"> | </w:t>
             </w:r>
-            <w:hyperlink r:id="rId128" w:history="1">
+            <w:hyperlink r:id="rId129" w:history="1">
               <w:r>
                 <w:rPr>
                   <w:rStyle w:val="Hyperlink"/>
@@ -10949,7 +11029,7 @@
             <w:r>
               <w:t xml:space="preserve"> </w:t>
             </w:r>
-            <w:hyperlink r:id="rId129" w:history="1">
+            <w:hyperlink r:id="rId130" w:history="1">
               <w:r>
                 <w:rPr>
                   <w:rStyle w:val="Hyperlink"/>
@@ -10960,7 +11040,7 @@
             <w:r>
               <w:t xml:space="preserve"> | </w:t>
             </w:r>
-            <w:hyperlink r:id="rId130" w:history="1">
+            <w:hyperlink r:id="rId131" w:history="1">
               <w:r>
                 <w:rPr>
                   <w:rStyle w:val="Hyperlink"/>
@@ -10982,7 +11062,7 @@
             <w:r>
               <w:t xml:space="preserve"> </w:t>
             </w:r>
-            <w:hyperlink r:id="rId131" w:history="1">
+            <w:hyperlink r:id="rId132" w:history="1">
               <w:r>
                 <w:rPr>
                   <w:rStyle w:val="Hyperlink"/>
@@ -10993,7 +11073,7 @@
             <w:r>
               <w:t xml:space="preserve"> | </w:t>
             </w:r>
-            <w:hyperlink r:id="rId132" w:history="1">
+            <w:hyperlink r:id="rId133" w:history="1">
               <w:r>
                 <w:rPr>
                   <w:rStyle w:val="Hyperlink"/>
@@ -11002,11 +11082,7 @@
               </w:r>
             </w:hyperlink>
             <w:r>
-              <w:t xml:space="preserve"> (Required form if you are </w:t>
-            </w:r>
-            <w:r>
-              <w:lastRenderedPageBreak/>
-              <w:t xml:space="preserve">filing </w:t>
+              <w:t xml:space="preserve"> (Required form if you are filing </w:t>
             </w:r>
             <w:r>
               <w:rPr>
@@ -11043,7 +11119,7 @@
             <w:r>
               <w:t xml:space="preserve">, asking the court to issue a </w:t>
             </w:r>
-            <w:hyperlink r:id="rId133" w:anchor="judgment" w:tooltip="The official final decision of a court about the rights and claims of each side in a lawsuit. If your divorce includes an order for money to paid by one side to the other as part of the property division, you may want to be sure that your final decree is a" w:history="1">
+            <w:hyperlink r:id="rId134" w:anchor="judgment" w:tooltip="The official final decision of a court about the rights and claims of each side in a lawsuit. If your divorce includes an order for money to paid by one side to the other as part of the property division, you may want to be sure that your final decree is a" w:history="1">
               <w:r>
                 <w:rPr>
                   <w:rStyle w:val="interviewglossarywordintemplateChar"/>
@@ -11080,7 +11156,7 @@
             <w:r>
               <w:t xml:space="preserve"> </w:t>
             </w:r>
-            <w:hyperlink r:id="rId134" w:history="1">
+            <w:hyperlink r:id="rId135" w:history="1">
               <w:r>
                 <w:rPr>
                   <w:rStyle w:val="Hyperlink"/>
@@ -11091,7 +11167,7 @@
             <w:r>
               <w:t xml:space="preserve"> | </w:t>
             </w:r>
-            <w:hyperlink r:id="rId135" w:history="1">
+            <w:hyperlink r:id="rId136" w:history="1">
               <w:r>
                 <w:rPr>
                   <w:rStyle w:val="Hyperlink"/>
@@ -11113,7 +11189,7 @@
             <w:r>
               <w:t xml:space="preserve"> </w:t>
             </w:r>
-            <w:hyperlink r:id="rId136" w:history="1">
+            <w:hyperlink r:id="rId137" w:history="1">
               <w:r>
                 <w:rPr>
                   <w:rStyle w:val="Hyperlink"/>
@@ -11124,7 +11200,7 @@
             <w:r>
               <w:t xml:space="preserve"> | </w:t>
             </w:r>
-            <w:hyperlink r:id="rId137" w:history="1">
+            <w:hyperlink r:id="rId138" w:history="1">
               <w:r>
                 <w:rPr>
                   <w:rStyle w:val="Hyperlink"/>
@@ -11146,7 +11222,7 @@
             <w:r>
               <w:t xml:space="preserve"> </w:t>
             </w:r>
-            <w:hyperlink r:id="rId138" w:history="1">
+            <w:hyperlink r:id="rId139" w:history="1">
               <w:r>
                 <w:rPr>
                   <w:rStyle w:val="Hyperlink"/>
@@ -11157,7 +11233,7 @@
             <w:r>
               <w:t xml:space="preserve"> | </w:t>
             </w:r>
-            <w:hyperlink r:id="rId139" w:history="1">
+            <w:hyperlink r:id="rId140" w:history="1">
               <w:r>
                 <w:rPr>
                   <w:rStyle w:val="Hyperlink"/>
@@ -11179,7 +11255,7 @@
             <w:r>
               <w:t xml:space="preserve"> </w:t>
             </w:r>
-            <w:hyperlink r:id="rId140" w:history="1">
+            <w:hyperlink r:id="rId141" w:history="1">
               <w:r>
                 <w:rPr>
                   <w:rStyle w:val="Hyperlink"/>
@@ -11190,7 +11266,7 @@
             <w:r>
               <w:t xml:space="preserve"> | </w:t>
             </w:r>
-            <w:hyperlink r:id="rId141" w:history="1">
+            <w:hyperlink r:id="rId142" w:history="1">
               <w:r>
                 <w:rPr>
                   <w:rStyle w:val="Hyperlink"/>
@@ -11201,7 +11277,7 @@
             <w:r>
               <w:t xml:space="preserve"> (Required form if you are filing </w:t>
             </w:r>
-            <w:hyperlink r:id="rId142" w:anchor="post-judgment" w:history="1">
+            <w:hyperlink r:id="rId143" w:anchor="post-judgment" w:history="1">
               <w:r>
                 <w:rPr>
                   <w:rStyle w:val="Hyperlink"/>
@@ -11226,7 +11302,7 @@
             <w:pPr>
               <w:pStyle w:val="BodyText"/>
             </w:pPr>
-            <w:hyperlink r:id="rId143" w:history="1">
+            <w:hyperlink r:id="rId144" w:history="1">
               <w:r>
                 <w:rPr>
                   <w:rStyle w:val="Hyperlink"/>
@@ -11239,7 +11315,7 @@
             <w:pPr>
               <w:pStyle w:val="BodyText"/>
             </w:pPr>
-            <w:hyperlink r:id="rId144" w:history="1">
+            <w:hyperlink r:id="rId145" w:history="1">
               <w:r>
                 <w:rPr>
                   <w:rStyle w:val="Hyperlink"/>
@@ -11274,7 +11350,7 @@
             <w:r>
               <w:t xml:space="preserve"> </w:t>
             </w:r>
-            <w:hyperlink r:id="rId145" w:history="1">
+            <w:hyperlink r:id="rId146" w:history="1">
               <w:r>
                 <w:rPr>
                   <w:rStyle w:val="Hyperlink"/>
@@ -11303,7 +11379,7 @@
             <w:r>
               <w:t xml:space="preserve"> </w:t>
             </w:r>
-            <w:hyperlink r:id="rId146" w:history="1">
+            <w:hyperlink r:id="rId147" w:history="1">
               <w:r>
                 <w:rPr>
                   <w:rStyle w:val="Hyperlink"/>
@@ -11341,7 +11417,7 @@
               <w:br/>
               <w:t xml:space="preserve">as a </w:t>
             </w:r>
-            <w:hyperlink r:id="rId147" w:history="1">
+            <w:hyperlink r:id="rId148" w:history="1">
               <w:r>
                 <w:rPr>
                   <w:rStyle w:val="Hyperlink"/>
@@ -11368,7 +11444,7 @@
             <w:r>
               <w:t xml:space="preserve"> </w:t>
             </w:r>
-            <w:hyperlink r:id="rId148" w:history="1">
+            <w:hyperlink r:id="rId149" w:history="1">
               <w:r>
                 <w:rPr>
                   <w:rStyle w:val="Hyperlink"/>
@@ -11403,7 +11479,7 @@
               <w:br/>
               <w:t xml:space="preserve">as a </w:t>
             </w:r>
-            <w:hyperlink r:id="rId149" w:history="1">
+            <w:hyperlink r:id="rId150" w:history="1">
               <w:r>
                 <w:rPr>
                   <w:rStyle w:val="Hyperlink"/>
@@ -11427,7 +11503,7 @@
               <w:br/>
               <w:t xml:space="preserve">as a </w:t>
             </w:r>
-            <w:hyperlink r:id="rId150" w:history="1">
+            <w:hyperlink r:id="rId151" w:history="1">
               <w:r>
                 <w:rPr>
                   <w:rStyle w:val="Hyperlink"/>
@@ -11462,7 +11538,7 @@
               <w:br/>
               <w:t xml:space="preserve">as a </w:t>
             </w:r>
-            <w:hyperlink r:id="rId151" w:history="1">
+            <w:hyperlink r:id="rId152" w:history="1">
               <w:r>
                 <w:rPr>
                   <w:rStyle w:val="Hyperlink"/>
@@ -11483,7 +11559,7 @@
             <w:r>
               <w:t xml:space="preserve"> </w:t>
             </w:r>
-            <w:hyperlink r:id="rId152" w:history="1">
+            <w:hyperlink r:id="rId153" w:history="1">
               <w:r>
                 <w:rPr>
                   <w:rStyle w:val="Hyperlink"/>
@@ -11512,14 +11588,13 @@
               <w:rPr>
                 <w:b/>
               </w:rPr>
-              <w:lastRenderedPageBreak/>
               <w:t>Order Reducing to Judgment, SHC-1535</w:t>
             </w:r>
             <w:r>
               <w:br/>
               <w:t xml:space="preserve">as a </w:t>
             </w:r>
-            <w:hyperlink r:id="rId153" w:history="1">
+            <w:hyperlink r:id="rId154" w:history="1">
               <w:r>
                 <w:rPr>
                   <w:rStyle w:val="Hyperlink"/>
@@ -11537,7 +11612,7 @@
             <w:r>
               <w:t xml:space="preserve">as a </w:t>
             </w:r>
-            <w:hyperlink r:id="rId154" w:history="1">
+            <w:hyperlink r:id="rId155" w:history="1">
               <w:r>
                 <w:rPr>
                   <w:rStyle w:val="Hyperlink"/>
@@ -11575,7 +11650,7 @@
             <w:r>
               <w:t xml:space="preserve"> </w:t>
             </w:r>
-            <w:hyperlink r:id="rId155" w:history="1">
+            <w:hyperlink r:id="rId156" w:history="1">
               <w:r>
                 <w:rPr>
                   <w:rStyle w:val="Hyperlink"/>
@@ -11599,7 +11674,7 @@
               <w:br/>
               <w:t xml:space="preserve">as a </w:t>
             </w:r>
-            <w:hyperlink r:id="rId156" w:history="1">
+            <w:hyperlink r:id="rId157" w:history="1">
               <w:r>
                 <w:rPr>
                   <w:rStyle w:val="Hyperlink"/>
@@ -11632,12 +11707,15 @@
             </w:r>
             <w:r>
               <w:br/>
+            </w:r>
+            <w:r>
+              <w:lastRenderedPageBreak/>
               <w:t>as a</w:t>
             </w:r>
             <w:r>
               <w:t xml:space="preserve"> </w:t>
             </w:r>
-            <w:hyperlink r:id="rId157" w:history="1">
+            <w:hyperlink r:id="rId158" w:history="1">
               <w:r>
                 <w:rPr>
                   <w:rStyle w:val="Hyperlink"/>
@@ -11661,7 +11739,7 @@
               <w:br/>
               <w:t xml:space="preserve">as a </w:t>
             </w:r>
-            <w:hyperlink r:id="rId158" w:history="1">
+            <w:hyperlink r:id="rId159" w:history="1">
               <w:r>
                 <w:rPr>
                   <w:rStyle w:val="Hyperlink"/>
@@ -11708,7 +11786,7 @@
             <w:pPr>
               <w:pStyle w:val="BodyText"/>
             </w:pPr>
-            <w:hyperlink r:id="rId159" w:history="1">
+            <w:hyperlink r:id="rId160" w:history="1">
               <w:r>
                 <w:rPr>
                   <w:b/>
@@ -11911,146 +11989,152 @@
           </w:p>
           <w:p>
             <w:r>
+              <w:t>or</w:t>
+            </w:r>
+          </w:p>
+          <w:p>
+            <w:pPr>
+              <w:pStyle w:val="BodyText"/>
+              <w:rPr>
+                <w:color w:val="00B050"/>
+              </w:rPr>
+            </w:pPr>
+            <w:r>
+              <w:rPr>
+                <w:color w:val="00B050"/>
+              </w:rPr>
+              <w:t>(</w:t>
+            </w:r>
+            <w:proofErr w:type="spellStart"/>
+            <w:r>
+              <w:rPr>
+                <w:color w:val="00B050"/>
+              </w:rPr>
+              <w:t>why_change</w:t>
+            </w:r>
+            <w:proofErr w:type="spellEnd"/>
+            <w:r>
+              <w:rPr>
+                <w:color w:val="00B050"/>
+              </w:rPr>
+              <w:t xml:space="preserve"> == 'income' and not </w:t>
+            </w:r>
+            <w:proofErr w:type="spellStart"/>
+            <w:r>
+              <w:rPr>
+                <w:color w:val="00B050"/>
+              </w:rPr>
+              <w:t>parents_agree</w:t>
+            </w:r>
+            <w:proofErr w:type="spellEnd"/>
+            <w:r>
+              <w:rPr>
+                <w:color w:val="00B050"/>
+              </w:rPr>
+              <w:t xml:space="preserve"> and not </w:t>
+            </w:r>
+            <w:proofErr w:type="spellStart"/>
+            <w:r>
+              <w:rPr>
+                <w:color w:val="00B050"/>
+              </w:rPr>
+              <w:t>middle_of_case</w:t>
+            </w:r>
+            <w:proofErr w:type="spellEnd"/>
+            <w:r>
+              <w:rPr>
+                <w:color w:val="00B050"/>
+              </w:rPr>
+              <w:t>)</w:t>
+            </w:r>
+          </w:p>
+          <w:p>
+            <w:pPr>
+              <w:pStyle w:val="BodyText"/>
+              <w:rPr>
+                <w:color w:val="FFC000"/>
+              </w:rPr>
+            </w:pPr>
+            <w:r>
+              <w:rPr>
+                <w:color w:val="FFC000"/>
+              </w:rPr>
+              <w:t xml:space="preserve"> or </w:t>
+            </w:r>
+          </w:p>
+          <w:p>
+            <w:pPr>
+              <w:pStyle w:val="BodyText"/>
+              <w:rPr>
+                <w:color w:val="FFC000"/>
+              </w:rPr>
+            </w:pPr>
+            <w:proofErr w:type="spellStart"/>
+            <w:r>
+              <w:rPr>
+                <w:color w:val="FFC000"/>
+              </w:rPr>
+              <w:t>why_change</w:t>
+            </w:r>
+            <w:proofErr w:type="spellEnd"/>
+            <w:r>
+              <w:rPr>
+                <w:color w:val="FFC000"/>
+              </w:rPr>
+              <w:t xml:space="preserve"> == 'schedule' </w:t>
+            </w:r>
+          </w:p>
+          <w:p>
+            <w:pPr>
+              <w:pStyle w:val="BodyText"/>
+              <w:rPr>
+                <w:color w:val="00B0F0"/>
+              </w:rPr>
+            </w:pPr>
+            <w:r>
+              <w:rPr>
+                <w:color w:val="00B0F0"/>
+              </w:rPr>
+              <w:t>or</w:t>
+            </w:r>
+            <w:r>
+              <w:rPr>
+                <w:color w:val="00B0F0"/>
+              </w:rPr>
+              <w:t xml:space="preserve"> </w:t>
+            </w:r>
+          </w:p>
+          <w:p>
+            <w:pPr>
+              <w:pStyle w:val="BodyText"/>
+              <w:rPr>
+                <w:color w:val="00B050"/>
+              </w:rPr>
+            </w:pPr>
+            <w:r>
+              <w:rPr>
+                <w:color w:val="00B0F0"/>
+              </w:rPr>
+              <w:t xml:space="preserve">user_need </w:t>
+            </w:r>
+            <w:r>
+              <w:rPr>
+                <w:color w:val="00B0F0"/>
+              </w:rPr>
+              <w:t>in (</w:t>
+            </w:r>
+            <w:r>
+              <w:rPr>
+                <w:color w:val="00B0F0"/>
+              </w:rPr>
+              <w:t xml:space="preserve">'enforce </w:t>
+            </w:r>
+            <w:r>
+              <w:rPr>
+                <w:color w:val="00B0F0"/>
+              </w:rPr>
               <w:lastRenderedPageBreak/>
-              <w:t>or</w:t>
-            </w:r>
-          </w:p>
-          <w:p>
-            <w:pPr>
-              <w:pStyle w:val="BodyText"/>
-              <w:rPr>
-                <w:color w:val="00B050"/>
-              </w:rPr>
-            </w:pPr>
-            <w:r>
-              <w:rPr>
-                <w:color w:val="00B050"/>
-              </w:rPr>
-              <w:t>(</w:t>
-            </w:r>
-            <w:proofErr w:type="spellStart"/>
-            <w:r>
-              <w:rPr>
-                <w:color w:val="00B050"/>
-              </w:rPr>
-              <w:t>why_change</w:t>
-            </w:r>
-            <w:proofErr w:type="spellEnd"/>
-            <w:r>
-              <w:rPr>
-                <w:color w:val="00B050"/>
-              </w:rPr>
-              <w:t xml:space="preserve"> == 'income' and not </w:t>
-            </w:r>
-            <w:proofErr w:type="spellStart"/>
-            <w:r>
-              <w:rPr>
-                <w:color w:val="00B050"/>
-              </w:rPr>
-              <w:t>parents_agree</w:t>
-            </w:r>
-            <w:proofErr w:type="spellEnd"/>
-            <w:r>
-              <w:rPr>
-                <w:color w:val="00B050"/>
-              </w:rPr>
-              <w:t xml:space="preserve"> and not </w:t>
-            </w:r>
-            <w:proofErr w:type="spellStart"/>
-            <w:r>
-              <w:rPr>
-                <w:color w:val="00B050"/>
-              </w:rPr>
-              <w:t>middle_of_case</w:t>
-            </w:r>
-            <w:proofErr w:type="spellEnd"/>
-            <w:r>
-              <w:rPr>
-                <w:color w:val="00B050"/>
-              </w:rPr>
-              <w:t>)</w:t>
-            </w:r>
-          </w:p>
-          <w:p>
-            <w:pPr>
-              <w:pStyle w:val="BodyText"/>
-              <w:rPr>
-                <w:color w:val="FFC000"/>
-              </w:rPr>
-            </w:pPr>
-            <w:r>
-              <w:rPr>
-                <w:color w:val="FFC000"/>
-              </w:rPr>
-              <w:t xml:space="preserve"> or </w:t>
-            </w:r>
-          </w:p>
-          <w:p>
-            <w:pPr>
-              <w:pStyle w:val="BodyText"/>
-              <w:rPr>
-                <w:color w:val="FFC000"/>
-              </w:rPr>
-            </w:pPr>
-            <w:proofErr w:type="spellStart"/>
-            <w:r>
-              <w:rPr>
-                <w:color w:val="FFC000"/>
-              </w:rPr>
-              <w:t>why_change</w:t>
-            </w:r>
-            <w:proofErr w:type="spellEnd"/>
-            <w:r>
-              <w:rPr>
-                <w:color w:val="FFC000"/>
-              </w:rPr>
-              <w:t xml:space="preserve"> == 'schedule' </w:t>
-            </w:r>
-          </w:p>
-          <w:p>
-            <w:pPr>
-              <w:pStyle w:val="BodyText"/>
-              <w:rPr>
-                <w:color w:val="00B0F0"/>
-              </w:rPr>
-            </w:pPr>
-            <w:r>
-              <w:rPr>
-                <w:color w:val="00B0F0"/>
-              </w:rPr>
-              <w:t>or</w:t>
-            </w:r>
-            <w:r>
-              <w:rPr>
-                <w:color w:val="00B0F0"/>
-              </w:rPr>
-              <w:t xml:space="preserve"> </w:t>
-            </w:r>
-          </w:p>
-          <w:p>
-            <w:pPr>
-              <w:pStyle w:val="BodyText"/>
-              <w:rPr>
-                <w:color w:val="00B050"/>
-              </w:rPr>
-            </w:pPr>
-            <w:r>
-              <w:rPr>
-                <w:color w:val="00B0F0"/>
-              </w:rPr>
-              <w:t xml:space="preserve">user_need </w:t>
-            </w:r>
-            <w:r>
-              <w:rPr>
-                <w:color w:val="00B0F0"/>
-              </w:rPr>
-              <w:t>in (</w:t>
-            </w:r>
-            <w:r>
-              <w:rPr>
-                <w:color w:val="00B0F0"/>
-              </w:rPr>
-              <w:t>'enforce AK order'</w:t>
+              <w:t>AK order'</w:t>
             </w:r>
             <w:r>
               <w:rPr>
@@ -12595,7 +12679,6 @@
               <w:outlineLvl w:val="1"/>
             </w:pPr>
             <w:r>
-              <w:lastRenderedPageBreak/>
               <w:t xml:space="preserve">Step </w:t>
             </w:r>
             <w:bookmarkStart w:id="14" w:name="LastStep"/>
@@ -12659,7 +12742,7 @@
             <w:r>
               <w:t xml:space="preserve">For help with forms or understanding the process, call the </w:t>
             </w:r>
-            <w:hyperlink r:id="rId160" w:history="1">
+            <w:hyperlink r:id="rId161" w:history="1">
               <w:r>
                 <w:rPr>
                   <w:b/>
@@ -12711,7 +12794,7 @@
             <w:r>
               <w:t xml:space="preserve">Depending on your income, you may qualify for </w:t>
             </w:r>
-            <w:hyperlink r:id="rId161" w:history="1">
+            <w:hyperlink r:id="rId162" w:history="1">
               <w:r>
                 <w:rPr>
                   <w:b/>
@@ -12728,9 +12811,13 @@
               <w:pStyle w:val="BodyText"/>
             </w:pPr>
             <w:r>
-              <w:t xml:space="preserve">Depending on your income and circumstances, you may qualify for a free lawyer from </w:t>
-            </w:r>
-            <w:hyperlink r:id="rId162" w:history="1">
+              <w:t xml:space="preserve">Depending on your income and circumstances, you may qualify for a </w:t>
+            </w:r>
+            <w:r>
+              <w:lastRenderedPageBreak/>
+              <w:t xml:space="preserve">free lawyer from </w:t>
+            </w:r>
+            <w:hyperlink r:id="rId163" w:history="1">
               <w:r>
                 <w:rPr>
                   <w:b/>
@@ -12848,7 +12935,6 @@
           </w:p>
         </w:tc>
       </w:tr>
-      <w:bookmarkEnd w:id="0"/>
     </w:tbl>
     <w:p>
       <w:pPr>
@@ -12856,7 +12942,7 @@
       </w:pPr>
     </w:p>
     <w:sectPr>
-      <w:footerReference w:type="default" r:id="rId163"/>
+      <w:footerReference w:type="default" r:id="rId164"/>
       <w:pgSz w:w="12240" w:h="15840"/>
       <w:pgMar w:top="245" w:right="1440" w:bottom="274" w:left="1440" w:header="720" w:footer="720" w:gutter="0"/>
       <w:cols w:space="720"/>
@@ -15235,7 +15321,7 @@
 </file>
 
 <file path=customXml/itemProps1.xml><?xml version="1.0" encoding="utf-8"?>
-<ds:datastoreItem xmlns:ds="http://schemas.openxmlformats.org/officeDocument/2006/customXml" ds:itemID="{72FEDB82-639D-4DAB-94B5-70D960A68F98}">
+<ds:datastoreItem xmlns:ds="http://schemas.openxmlformats.org/officeDocument/2006/customXml" ds:itemID="{3BF66593-8D1A-4703-898C-5132DDDDA164}">
   <ds:schemaRefs>
     <ds:schemaRef ds:uri="http://schemas.openxmlformats.org/officeDocument/2006/bibliography"/>
   </ds:schemaRefs>

</xml_diff>

<commit_message>
Deleted headings and just kept links in  Ask CSSD to enforce your child support order
</commit_message>
<xml_diff>
--- a/docassemble/ChangingOrEnforcingYourChildSupportOrder/data/templates/changing_child_support_action_plan.docx
+++ b/docassemble/ChangingOrEnforcingYourChildSupportOrder/data/templates/changing_child_support_action_plan.docx
@@ -970,14 +970,27 @@
             <w:r>
               <w:t xml:space="preserve"> </w:t>
             </w:r>
-            <w:fldSimple w:instr=" SEQ stepList \r 1 \* MERGEFORMAT ">
-              <w:r>
-                <w:rPr>
-                  <w:noProof/>
-                </w:rPr>
-                <w:t>1</w:t>
-              </w:r>
-            </w:fldSimple>
+            <w:r>
+              <w:fldChar w:fldCharType="begin"/>
+            </w:r>
+            <w:r>
+              <w:instrText xml:space="preserve"> SEQ stepList \r 1 \* MERGEFORMAT </w:instrText>
+            </w:r>
+            <w:r>
+              <w:fldChar w:fldCharType="separate"/>
+            </w:r>
+            <w:r>
+              <w:rPr>
+                <w:noProof/>
+              </w:rPr>
+              <w:t>1</w:t>
+            </w:r>
+            <w:r>
+              <w:rPr>
+                <w:noProof/>
+              </w:rPr>
+              <w:fldChar w:fldCharType="end"/>
+            </w:r>
             <w:r>
               <w:t xml:space="preserve">: </w:t>
             </w:r>
@@ -1206,14 +1219,27 @@
               <w:lastRenderedPageBreak/>
               <w:t xml:space="preserve">Step </w:t>
             </w:r>
-            <w:fldSimple w:instr=" SEQ stepList  \* MERGEFORMAT  \* MERGEFORMAT ">
-              <w:r>
-                <w:rPr>
-                  <w:noProof/>
-                </w:rPr>
-                <w:t>2</w:t>
-              </w:r>
-            </w:fldSimple>
+            <w:r>
+              <w:fldChar w:fldCharType="begin"/>
+            </w:r>
+            <w:r>
+              <w:instrText xml:space="preserve"> SEQ stepList  \* MERGEFORMAT  \* MERGEFORMAT </w:instrText>
+            </w:r>
+            <w:r>
+              <w:fldChar w:fldCharType="separate"/>
+            </w:r>
+            <w:r>
+              <w:rPr>
+                <w:noProof/>
+              </w:rPr>
+              <w:t>2</w:t>
+            </w:r>
+            <w:r>
+              <w:rPr>
+                <w:noProof/>
+              </w:rPr>
+              <w:fldChar w:fldCharType="end"/>
+            </w:r>
             <w:r>
               <w:t xml:space="preserve">: </w:t>
             </w:r>
@@ -1463,14 +1489,27 @@
             <w:r>
               <w:t xml:space="preserve">Step </w:t>
             </w:r>
-            <w:fldSimple w:instr=" SEQ stepList \* MERGEFORMAT ">
-              <w:r>
-                <w:rPr>
-                  <w:noProof/>
-                </w:rPr>
-                <w:t>3</w:t>
-              </w:r>
-            </w:fldSimple>
+            <w:r>
+              <w:fldChar w:fldCharType="begin"/>
+            </w:r>
+            <w:r>
+              <w:instrText xml:space="preserve"> SEQ stepList \* MERGEFORMAT </w:instrText>
+            </w:r>
+            <w:r>
+              <w:fldChar w:fldCharType="separate"/>
+            </w:r>
+            <w:r>
+              <w:rPr>
+                <w:noProof/>
+              </w:rPr>
+              <w:t>3</w:t>
+            </w:r>
+            <w:r>
+              <w:rPr>
+                <w:noProof/>
+              </w:rPr>
+              <w:fldChar w:fldCharType="end"/>
+            </w:r>
             <w:r>
               <w:rPr>
                 <w:noProof/>
@@ -1879,14 +1918,27 @@
             <w:r>
               <w:t xml:space="preserve">Step </w:t>
             </w:r>
-            <w:fldSimple w:instr=" SEQ stepList  \* MERGEFORMAT  \* MERGEFORMAT ">
-              <w:r>
-                <w:rPr>
-                  <w:noProof/>
-                </w:rPr>
-                <w:t>4</w:t>
-              </w:r>
-            </w:fldSimple>
+            <w:r>
+              <w:fldChar w:fldCharType="begin"/>
+            </w:r>
+            <w:r>
+              <w:instrText xml:space="preserve"> SEQ stepList  \* MERGEFORMAT  \* MERGEFORMAT </w:instrText>
+            </w:r>
+            <w:r>
+              <w:fldChar w:fldCharType="separate"/>
+            </w:r>
+            <w:r>
+              <w:rPr>
+                <w:noProof/>
+              </w:rPr>
+              <w:t>4</w:t>
+            </w:r>
+            <w:r>
+              <w:rPr>
+                <w:noProof/>
+              </w:rPr>
+              <w:fldChar w:fldCharType="end"/>
+            </w:r>
             <w:r>
               <w:t>: Find out who issued your</w:t>
             </w:r>
@@ -2849,14 +2901,27 @@
               <w:lastRenderedPageBreak/>
               <w:t xml:space="preserve">Step </w:t>
             </w:r>
-            <w:fldSimple w:instr=" SEQ stepList \* MERGEFORMAT ">
-              <w:r>
-                <w:rPr>
-                  <w:noProof/>
-                </w:rPr>
-                <w:t>5</w:t>
-              </w:r>
-            </w:fldSimple>
+            <w:r>
+              <w:fldChar w:fldCharType="begin"/>
+            </w:r>
+            <w:r>
+              <w:instrText xml:space="preserve"> SEQ stepList \* MERGEFORMAT </w:instrText>
+            </w:r>
+            <w:r>
+              <w:fldChar w:fldCharType="separate"/>
+            </w:r>
+            <w:r>
+              <w:rPr>
+                <w:noProof/>
+              </w:rPr>
+              <w:t>5</w:t>
+            </w:r>
+            <w:r>
+              <w:rPr>
+                <w:noProof/>
+              </w:rPr>
+              <w:fldChar w:fldCharType="end"/>
+            </w:r>
             <w:r>
               <w:t xml:space="preserve">: </w:t>
             </w:r>
@@ -3451,27 +3516,14 @@
             <w:r>
               <w:t xml:space="preserve">Step </w:t>
             </w:r>
-            <w:r>
-              <w:fldChar w:fldCharType="begin"/>
-            </w:r>
-            <w:r>
-              <w:instrText xml:space="preserve"> SEQ stepList \* MERGEFORMAT </w:instrText>
-            </w:r>
-            <w:r>
-              <w:fldChar w:fldCharType="separate"/>
-            </w:r>
-            <w:r>
-              <w:rPr>
-                <w:noProof/>
-              </w:rPr>
-              <w:t>6</w:t>
-            </w:r>
-            <w:r>
-              <w:rPr>
-                <w:noProof/>
-              </w:rPr>
-              <w:fldChar w:fldCharType="end"/>
-            </w:r>
+            <w:fldSimple w:instr=" SEQ stepList \* MERGEFORMAT ">
+              <w:r>
+                <w:rPr>
+                  <w:noProof/>
+                </w:rPr>
+                <w:t>6</w:t>
+              </w:r>
+            </w:fldSimple>
             <w:r>
               <w:t>: Decide if you want to file an appeal</w:t>
             </w:r>
@@ -3730,14 +3782,27 @@
             <w:r>
               <w:t xml:space="preserve">Step </w:t>
             </w:r>
-            <w:fldSimple w:instr=" SEQ stepList \* MERGEFORMAT ">
-              <w:r>
-                <w:rPr>
-                  <w:noProof/>
-                </w:rPr>
-                <w:t>7</w:t>
-              </w:r>
-            </w:fldSimple>
+            <w:r>
+              <w:fldChar w:fldCharType="begin"/>
+            </w:r>
+            <w:r>
+              <w:instrText xml:space="preserve"> SEQ stepList \* MERGEFORMAT </w:instrText>
+            </w:r>
+            <w:r>
+              <w:fldChar w:fldCharType="separate"/>
+            </w:r>
+            <w:r>
+              <w:rPr>
+                <w:noProof/>
+              </w:rPr>
+              <w:t>7</w:t>
+            </w:r>
+            <w:r>
+              <w:rPr>
+                <w:noProof/>
+              </w:rPr>
+              <w:fldChar w:fldCharType="end"/>
+            </w:r>
             <w:r>
               <w:rPr>
                 <w:noProof/>
@@ -5140,14 +5205,27 @@
             <w:r>
               <w:t xml:space="preserve">Step </w:t>
             </w:r>
-            <w:fldSimple w:instr=" SEQ stepList \* MERGEFORMAT ">
-              <w:r>
-                <w:rPr>
-                  <w:noProof/>
-                </w:rPr>
-                <w:t>8</w:t>
-              </w:r>
-            </w:fldSimple>
+            <w:r>
+              <w:fldChar w:fldCharType="begin"/>
+            </w:r>
+            <w:r>
+              <w:instrText xml:space="preserve"> SEQ stepList \* MERGEFORMAT </w:instrText>
+            </w:r>
+            <w:r>
+              <w:fldChar w:fldCharType="separate"/>
+            </w:r>
+            <w:r>
+              <w:rPr>
+                <w:noProof/>
+              </w:rPr>
+              <w:t>8</w:t>
+            </w:r>
+            <w:r>
+              <w:rPr>
+                <w:noProof/>
+              </w:rPr>
+              <w:fldChar w:fldCharType="end"/>
+            </w:r>
             <w:r>
               <w:t xml:space="preserve">: </w:t>
             </w:r>
@@ -6275,14 +6353,27 @@
             <w:r>
               <w:t xml:space="preserve">Step </w:t>
             </w:r>
-            <w:fldSimple w:instr=" SEQ stepList \* MERGEFORMAT ">
-              <w:r>
-                <w:rPr>
-                  <w:noProof/>
-                </w:rPr>
-                <w:t>10</w:t>
-              </w:r>
-            </w:fldSimple>
+            <w:r>
+              <w:fldChar w:fldCharType="begin"/>
+            </w:r>
+            <w:r>
+              <w:instrText xml:space="preserve"> SEQ stepList \* MERGEFORMAT </w:instrText>
+            </w:r>
+            <w:r>
+              <w:fldChar w:fldCharType="separate"/>
+            </w:r>
+            <w:r>
+              <w:rPr>
+                <w:noProof/>
+              </w:rPr>
+              <w:t>10</w:t>
+            </w:r>
+            <w:r>
+              <w:rPr>
+                <w:noProof/>
+              </w:rPr>
+              <w:fldChar w:fldCharType="end"/>
+            </w:r>
             <w:r>
               <w:rPr>
                 <w:noProof/>
@@ -6844,14 +6935,27 @@
               <w:lastRenderedPageBreak/>
               <w:t xml:space="preserve">Step </w:t>
             </w:r>
-            <w:fldSimple w:instr=" SEQ stepList \* MERGEFORMAT ">
-              <w:r>
-                <w:rPr>
-                  <w:noProof/>
-                </w:rPr>
-                <w:t>11</w:t>
-              </w:r>
-            </w:fldSimple>
+            <w:r>
+              <w:fldChar w:fldCharType="begin"/>
+            </w:r>
+            <w:r>
+              <w:instrText xml:space="preserve"> SEQ stepList \* MERGEFORMAT </w:instrText>
+            </w:r>
+            <w:r>
+              <w:fldChar w:fldCharType="separate"/>
+            </w:r>
+            <w:r>
+              <w:rPr>
+                <w:noProof/>
+              </w:rPr>
+              <w:t>11</w:t>
+            </w:r>
+            <w:r>
+              <w:rPr>
+                <w:noProof/>
+              </w:rPr>
+              <w:fldChar w:fldCharType="end"/>
+            </w:r>
             <w:r>
               <w:rPr>
                 <w:noProof/>
@@ -7652,8 +7756,6 @@
             <w:r>
               <w:t xml:space="preserve"> specifies the reasons the court may set aside a judgment which include:</w:t>
             </w:r>
-            <w:bookmarkStart w:id="7" w:name="_GoBack"/>
-            <w:bookmarkEnd w:id="7"/>
           </w:p>
           <w:p>
             <w:pPr>
@@ -7970,14 +8072,27 @@
               <w:lastRenderedPageBreak/>
               <w:t xml:space="preserve">Step </w:t>
             </w:r>
-            <w:fldSimple w:instr=" SEQ stepList \* MERGEFORMAT ">
-              <w:r>
-                <w:rPr>
-                  <w:noProof/>
-                </w:rPr>
-                <w:t>13</w:t>
-              </w:r>
-            </w:fldSimple>
+            <w:r>
+              <w:fldChar w:fldCharType="begin"/>
+            </w:r>
+            <w:r>
+              <w:instrText xml:space="preserve"> SEQ stepList \* MERGEFORMAT </w:instrText>
+            </w:r>
+            <w:r>
+              <w:fldChar w:fldCharType="separate"/>
+            </w:r>
+            <w:r>
+              <w:rPr>
+                <w:noProof/>
+              </w:rPr>
+              <w:t>13</w:t>
+            </w:r>
+            <w:r>
+              <w:rPr>
+                <w:noProof/>
+              </w:rPr>
+              <w:fldChar w:fldCharType="end"/>
+            </w:r>
             <w:r>
               <w:t xml:space="preserve">: </w:t>
             </w:r>
@@ -8509,14 +8624,27 @@
             <w:r>
               <w:t xml:space="preserve">Step </w:t>
             </w:r>
-            <w:fldSimple w:instr=" SEQ stepList \* MERGEFORMAT ">
-              <w:r>
-                <w:rPr>
-                  <w:noProof/>
-                </w:rPr>
-                <w:t>14</w:t>
-              </w:r>
-            </w:fldSimple>
+            <w:r>
+              <w:fldChar w:fldCharType="begin"/>
+            </w:r>
+            <w:r>
+              <w:instrText xml:space="preserve"> SEQ stepList \* MERGEFORMAT </w:instrText>
+            </w:r>
+            <w:r>
+              <w:fldChar w:fldCharType="separate"/>
+            </w:r>
+            <w:r>
+              <w:rPr>
+                <w:noProof/>
+              </w:rPr>
+              <w:t>14</w:t>
+            </w:r>
+            <w:r>
+              <w:rPr>
+                <w:noProof/>
+              </w:rPr>
+              <w:fldChar w:fldCharType="end"/>
+            </w:r>
             <w:r>
               <w:t xml:space="preserve">: </w:t>
             </w:r>
@@ -8942,7 +9070,7 @@
             <w:r>
               <w:t xml:space="preserve">Step </w:t>
             </w:r>
-            <w:bookmarkStart w:id="8" w:name="Shared"/>
+            <w:bookmarkStart w:id="7" w:name="Shared"/>
             <w:r>
               <w:fldChar w:fldCharType="begin"/>
             </w:r>
@@ -8964,7 +9092,7 @@
               </w:rPr>
               <w:fldChar w:fldCharType="end"/>
             </w:r>
-            <w:bookmarkEnd w:id="8"/>
+            <w:bookmarkEnd w:id="7"/>
             <w:r>
               <w:t>:</w:t>
             </w:r>
@@ -9435,103 +9563,101 @@
           </w:p>
           <w:p>
             <w:pPr>
+              <w:pStyle w:val="BodyText"/>
+            </w:pPr>
+            <w:hyperlink r:id="rId113" w:history="1">
+              <w:proofErr w:type="spellStart"/>
+              <w:r>
+                <w:rPr>
+                  <w:rStyle w:val="Hyperlink"/>
+                </w:rPr>
+                <w:t xml:space="preserve">Read </w:t>
+              </w:r>
+              <w:proofErr w:type="spellEnd"/>
+              <w:r>
+                <w:rPr>
+                  <w:rStyle w:val="Hyperlink"/>
+                </w:rPr>
+                <w:t>C</w:t>
+              </w:r>
+              <w:r>
+                <w:rPr>
+                  <w:rStyle w:val="Hyperlink"/>
+                </w:rPr>
+                <w:t>hild Support Enforcement FAQ</w:t>
+              </w:r>
+            </w:hyperlink>
+          </w:p>
+          <w:p>
+            <w:pPr>
+              <w:pStyle w:val="BodyText"/>
+            </w:pPr>
+            <w:r>
+              <w:t>{%p</w:t>
+            </w:r>
+            <w:r>
+              <w:t xml:space="preserve"> if</w:t>
+            </w:r>
+            <w:r>
+              <w:t xml:space="preserve"> user_need == </w:t>
+            </w:r>
+            <w:r>
+              <w:t>'</w:t>
+            </w:r>
+            <w:r>
+              <w:t>enforce foreign order</w:t>
+            </w:r>
+            <w:r>
+              <w:t>'</w:t>
+            </w:r>
+            <w:r>
+              <w:t xml:space="preserve"> %}</w:t>
+            </w:r>
+          </w:p>
+          <w:p>
+            <w:pPr>
+              <w:pStyle w:val="BodyText"/>
+            </w:pPr>
+            <w:hyperlink r:id="rId114" w:history="1">
+              <w:r>
+                <w:rPr>
+                  <w:rStyle w:val="Hyperlink"/>
+                </w:rPr>
+                <w:t>Contact Information for State Child Support Agencies</w:t>
+              </w:r>
+            </w:hyperlink>
+          </w:p>
+          <w:p>
+            <w:pPr>
+              <w:pStyle w:val="BodyText"/>
+            </w:pPr>
+            <w:r>
+              <w:t>{%p endif %}</w:t>
+            </w:r>
+          </w:p>
+          <w:p>
+            <w:pPr>
               <w:pStyle w:val="Heading3"/>
               <w:outlineLvl w:val="2"/>
             </w:pPr>
             <w:r>
-              <w:t>Read</w:t>
-            </w:r>
-          </w:p>
-          <w:p>
-            <w:pPr>
-              <w:pStyle w:val="BodyText"/>
-            </w:pPr>
-            <w:hyperlink r:id="rId113" w:history="1">
-              <w:r>
-                <w:rPr>
-                  <w:rStyle w:val="Hyperlink"/>
-                </w:rPr>
-                <w:t>Child Support Enforcement FAQ</w:t>
+              <w:t>Links in this step</w:t>
+            </w:r>
+          </w:p>
+          <w:p>
+            <w:pPr>
+              <w:pStyle w:val="BodyText"/>
+            </w:pPr>
+            <w:hyperlink r:id="rId115" w:history="1">
+              <w:r>
+                <w:rPr>
+                  <w:b/>
+                </w:rPr>
+                <w:t>Contact CSSD</w:t>
               </w:r>
             </w:hyperlink>
-          </w:p>
-          <w:p>
-            <w:pPr>
-              <w:pStyle w:val="BodyText"/>
-            </w:pPr>
-            <w:r>
-              <w:t>{%p</w:t>
-            </w:r>
-            <w:r>
-              <w:t xml:space="preserve"> if</w:t>
-            </w:r>
-            <w:r>
-              <w:t xml:space="preserve"> user_need == </w:t>
-            </w:r>
-            <w:r>
-              <w:t>'</w:t>
-            </w:r>
-            <w:r>
-              <w:t>enforce foreign order</w:t>
-            </w:r>
-            <w:r>
-              <w:t>'</w:t>
-            </w:r>
-            <w:r>
-              <w:t xml:space="preserve"> %}</w:t>
-            </w:r>
-          </w:p>
-          <w:p>
-            <w:pPr>
-              <w:pStyle w:val="Heading3"/>
-              <w:outlineLvl w:val="2"/>
-            </w:pPr>
-            <w:r>
-              <w:t>Contact the child support agency in the state where you got the order.</w:t>
-            </w:r>
-          </w:p>
-          <w:p>
-            <w:pPr>
-              <w:pStyle w:val="BodyText"/>
-            </w:pPr>
-            <w:hyperlink r:id="rId114" w:history="1">
-              <w:r>
-                <w:rPr>
-                  <w:rStyle w:val="Hyperlink"/>
-                </w:rPr>
-                <w:t>Contact Information for State Child Support Agencies</w:t>
-              </w:r>
-            </w:hyperlink>
-          </w:p>
-          <w:p>
-            <w:pPr>
-              <w:pStyle w:val="BodyText"/>
-            </w:pPr>
-            <w:r>
-              <w:t>{%p endif %}</w:t>
-            </w:r>
-          </w:p>
-          <w:p>
-            <w:pPr>
-              <w:pStyle w:val="Heading3"/>
-              <w:outlineLvl w:val="2"/>
-            </w:pPr>
-            <w:r>
-              <w:t>Links in this step</w:t>
-            </w:r>
-          </w:p>
-          <w:p>
-            <w:pPr>
-              <w:pStyle w:val="BodyText"/>
-            </w:pPr>
-            <w:hyperlink r:id="rId115" w:history="1">
-              <w:r>
-                <w:rPr>
-                  <w:b/>
-                </w:rPr>
-                <w:t>Contact CSSD</w:t>
-              </w:r>
-            </w:hyperlink>
+            <w:bookmarkStart w:id="8" w:name="_GoBack"/>
+            <w:bookmarkEnd w:id="8"/>
             <w:r>
               <w:br/>
               <w:t>childsupport.alaska.gov/child-support-services/contact-us</w:t>
@@ -9542,11 +9668,25 @@
               <w:pStyle w:val="BodyText"/>
             </w:pPr>
             <w:hyperlink r:id="rId116" w:history="1">
+              <w:proofErr w:type="spellStart"/>
               <w:r>
                 <w:rPr>
                   <w:b/>
                 </w:rPr>
-                <w:t>Child Support Enforcement FAQ</w:t>
+                <w:t xml:space="preserve">Read </w:t>
+              </w:r>
+              <w:proofErr w:type="spellEnd"/>
+              <w:r>
+                <w:rPr>
+                  <w:b/>
+                </w:rPr>
+                <w:t>C</w:t>
+              </w:r>
+              <w:r>
+                <w:rPr>
+                  <w:b/>
+                </w:rPr>
+                <w:t>hild Support Enforcement FAQ</w:t>
               </w:r>
             </w:hyperlink>
             <w:r>
@@ -9791,14 +9931,27 @@
               </w:numPr>
               <w:ind w:left="315" w:hanging="270"/>
             </w:pPr>
-            <w:fldSimple w:instr=" SEQ registerlist \r  1 \* MERGEFORMAT ">
-              <w:r>
-                <w:rPr>
-                  <w:noProof/>
-                </w:rPr>
-                <w:t>1</w:t>
-              </w:r>
-            </w:fldSimple>
+            <w:r>
+              <w:fldChar w:fldCharType="begin"/>
+            </w:r>
+            <w:r>
+              <w:instrText xml:space="preserve"> SEQ registerlist \r  1 \* MERGEFORMAT </w:instrText>
+            </w:r>
+            <w:r>
+              <w:fldChar w:fldCharType="separate"/>
+            </w:r>
+            <w:r>
+              <w:rPr>
+                <w:noProof/>
+              </w:rPr>
+              <w:t>1</w:t>
+            </w:r>
+            <w:r>
+              <w:rPr>
+                <w:noProof/>
+              </w:rPr>
+              <w:fldChar w:fldCharType="end"/>
+            </w:r>
             <w:r>
               <w:t xml:space="preserve">  Give the following to an Alaska court. This is called “filing” your documents.</w:t>
             </w:r>
@@ -9826,7 +9979,6 @@
               <w:ind w:left="405"/>
             </w:pPr>
             <w:r>
-              <w:lastRenderedPageBreak/>
               <w:t>One photocopy of the certified or exemplified original order.</w:t>
             </w:r>
           </w:p>
@@ -9877,6 +10029,7 @@
               <w:ind w:left="765"/>
             </w:pPr>
             <w:r>
+              <w:lastRenderedPageBreak/>
               <w:t xml:space="preserve">Petition to Register a Support Order from Another State, </w:t>
             </w:r>
             <w:hyperlink r:id="rId119" w:history="1">
@@ -10042,14 +10195,27 @@
             <w:pPr>
               <w:ind w:left="45"/>
             </w:pPr>
-            <w:fldSimple w:instr=" SEQ registerlist \* MERGEFORMAT  \* MERGEFORMAT ">
-              <w:r>
-                <w:rPr>
-                  <w:noProof/>
-                </w:rPr>
-                <w:t>2</w:t>
-              </w:r>
-            </w:fldSimple>
+            <w:r>
+              <w:fldChar w:fldCharType="begin"/>
+            </w:r>
+            <w:r>
+              <w:instrText xml:space="preserve"> SEQ registerlist \* MERGEFORMAT  \* MERGEFORMAT </w:instrText>
+            </w:r>
+            <w:r>
+              <w:fldChar w:fldCharType="separate"/>
+            </w:r>
+            <w:r>
+              <w:rPr>
+                <w:noProof/>
+              </w:rPr>
+              <w:t>2</w:t>
+            </w:r>
+            <w:r>
+              <w:rPr>
+                <w:noProof/>
+              </w:rPr>
+              <w:fldChar w:fldCharType="end"/>
+            </w:r>
             <w:r>
               <w:t xml:space="preserve">  You need to tell the court how you want it to deliver the documents to the opposing party by:</w:t>
             </w:r>
@@ -10219,11 +10385,7 @@
               <w:ind w:left="1215"/>
             </w:pPr>
             <w:r>
-              <w:t xml:space="preserve">the filled-out mailing forms for certified mail, restricted delivery, return receipt requested from the Post Office for each of the parties listed in the certificate of distribution on </w:t>
-            </w:r>
-            <w:r>
-              <w:lastRenderedPageBreak/>
-              <w:t>the Notice of Registration Order. On the green card, fill out your return address so you get the green card back later.</w:t>
+              <w:t>the filled-out mailing forms for certified mail, restricted delivery, return receipt requested from the Post Office for each of the parties listed in the certificate of distribution on the Notice of Registration Order. On the green card, fill out your return address so you get the green card back later.</w:t>
             </w:r>
           </w:p>
           <w:p>
@@ -10249,6 +10411,7 @@
               <w:ind w:left="1215"/>
             </w:pPr>
             <w:r>
+              <w:lastRenderedPageBreak/>
               <w:t>Before coming to court, it is your responsibility to go to the Post Office and get the forms for certified mail, restricted delivery, return receipt requested, and figure out how much it will cost to mail the forms by this method and put the stamps on the envelope. If you don't provide the correct stamped envelope, your paperwork may be rejected.</w:t>
             </w:r>
           </w:p>
@@ -10660,7 +10823,6 @@
               <w:ind w:left="405"/>
             </w:pPr>
             <w:r>
-              <w:lastRenderedPageBreak/>
               <w:t>If the other parent</w:t>
             </w:r>
             <w:r>
@@ -10683,7 +10845,11 @@
               <w:ind w:left="405"/>
             </w:pPr>
             <w:r>
-              <w:t>If you file a motion, attach a copy of what you wrote to the other parent and anything they responded.</w:t>
+              <w:t xml:space="preserve">If you file a motion, attach a copy of what you wrote to the other </w:t>
+            </w:r>
+            <w:r>
+              <w:lastRenderedPageBreak/>
+              <w:t>parent and anything they responded.</w:t>
             </w:r>
           </w:p>
         </w:tc>
@@ -10841,14 +11007,27 @@
             <w:r>
               <w:t xml:space="preserve">Step </w:t>
             </w:r>
-            <w:fldSimple w:instr=" SEQ stepList \* MERGEFORMAT ">
-              <w:r>
-                <w:rPr>
-                  <w:noProof/>
-                </w:rPr>
-                <w:t>18</w:t>
-              </w:r>
-            </w:fldSimple>
+            <w:r>
+              <w:fldChar w:fldCharType="begin"/>
+            </w:r>
+            <w:r>
+              <w:instrText xml:space="preserve"> SEQ stepList \* MERGEFORMAT </w:instrText>
+            </w:r>
+            <w:r>
+              <w:fldChar w:fldCharType="separate"/>
+            </w:r>
+            <w:r>
+              <w:rPr>
+                <w:noProof/>
+              </w:rPr>
+              <w:t>18</w:t>
+            </w:r>
+            <w:r>
+              <w:rPr>
+                <w:noProof/>
+              </w:rPr>
+              <w:fldChar w:fldCharType="end"/>
+            </w:r>
             <w:r>
               <w:t xml:space="preserve">: </w:t>
             </w:r>
@@ -11295,6 +11474,7 @@
               <w:outlineLvl w:val="2"/>
             </w:pPr>
             <w:r>
+              <w:lastRenderedPageBreak/>
               <w:t>Read more about</w:t>
             </w:r>
           </w:p>
@@ -11707,9 +11887,6 @@
             </w:r>
             <w:r>
               <w:br/>
-            </w:r>
-            <w:r>
-              <w:lastRenderedPageBreak/>
               <w:t>as a</w:t>
             </w:r>
             <w:r>
@@ -11768,6 +11945,7 @@
               <w:rPr>
                 <w:b/>
               </w:rPr>
+              <w:lastRenderedPageBreak/>
               <w:t>Filing post-judgement</w:t>
             </w:r>
             <w:r>
@@ -12127,14 +12305,7 @@
               <w:rPr>
                 <w:color w:val="00B0F0"/>
               </w:rPr>
-              <w:t xml:space="preserve">'enforce </w:t>
-            </w:r>
-            <w:r>
-              <w:rPr>
-                <w:color w:val="00B0F0"/>
-              </w:rPr>
-              <w:lastRenderedPageBreak/>
-              <w:t>AK order'</w:t>
+              <w:t>'enforce AK order'</w:t>
             </w:r>
             <w:r>
               <w:rPr>
@@ -12196,6 +12367,7 @@
               <w:outlineLvl w:val="1"/>
             </w:pPr>
             <w:r>
+              <w:lastRenderedPageBreak/>
               <w:t xml:space="preserve">Step </w:t>
             </w:r>
             <w:bookmarkStart w:id="13" w:name="Figure1"/>
@@ -12811,11 +12983,7 @@
               <w:pStyle w:val="BodyText"/>
             </w:pPr>
             <w:r>
-              <w:t xml:space="preserve">Depending on your income and circumstances, you may qualify for a </w:t>
-            </w:r>
-            <w:r>
-              <w:lastRenderedPageBreak/>
-              <w:t xml:space="preserve">free lawyer from </w:t>
+              <w:t xml:space="preserve">Depending on your income and circumstances, you may qualify for a free lawyer from </w:t>
             </w:r>
             <w:hyperlink r:id="rId163" w:history="1">
               <w:r>
@@ -12846,6 +13014,7 @@
               <w:rPr>
                 <w:b/>
               </w:rPr>
+              <w:lastRenderedPageBreak/>
               <w:t>Family Law Self-Help Center</w:t>
             </w:r>
             <w:r>
@@ -13000,14 +13169,27 @@
     <w:r>
       <w:t xml:space="preserve"> of </w:t>
     </w:r>
-    <w:fldSimple w:instr=" NUMPAGES  \* Arabic  \* MERGEFORMAT ">
-      <w:r>
-        <w:rPr>
-          <w:noProof/>
-        </w:rPr>
-        <w:t>26</w:t>
-      </w:r>
-    </w:fldSimple>
+    <w:r>
+      <w:fldChar w:fldCharType="begin"/>
+    </w:r>
+    <w:r>
+      <w:instrText xml:space="preserve"> NUMPAGES  \* Arabic  \* MERGEFORMAT </w:instrText>
+    </w:r>
+    <w:r>
+      <w:fldChar w:fldCharType="separate"/>
+    </w:r>
+    <w:r>
+      <w:rPr>
+        <w:noProof/>
+      </w:rPr>
+      <w:t>26</w:t>
+    </w:r>
+    <w:r>
+      <w:rPr>
+        <w:noProof/>
+      </w:rPr>
+      <w:fldChar w:fldCharType="end"/>
+    </w:r>
     <w:r>
       <w:t xml:space="preserve"> pages</w:t>
     </w:r>
@@ -15321,7 +15503,7 @@
 </file>
 
 <file path=customXml/itemProps1.xml><?xml version="1.0" encoding="utf-8"?>
-<ds:datastoreItem xmlns:ds="http://schemas.openxmlformats.org/officeDocument/2006/customXml" ds:itemID="{3BF66593-8D1A-4703-898C-5132DDDDA164}">
+<ds:datastoreItem xmlns:ds="http://schemas.openxmlformats.org/officeDocument/2006/customXml" ds:itemID="{9D016D1F-6B08-4BAD-BCEC-EA24CB2ACE16}">
   <ds:schemaRefs>
     <ds:schemaRef ds:uri="http://schemas.openxmlformats.org/officeDocument/2006/bibliography"/>
   </ds:schemaRefs>

</xml_diff>

<commit_message>
A little more formatting and adding links to docx and accordion for Ask CSSD to enforce
</commit_message>
<xml_diff>
--- a/docassemble/ChangingOrEnforcingYourChildSupportOrder/data/templates/changing_child_support_action_plan.docx
+++ b/docassemble/ChangingOrEnforcingYourChildSupportOrder/data/templates/changing_child_support_action_plan.docx
@@ -970,27 +970,14 @@
             <w:r>
               <w:t xml:space="preserve"> </w:t>
             </w:r>
-            <w:r>
-              <w:fldChar w:fldCharType="begin"/>
-            </w:r>
-            <w:r>
-              <w:instrText xml:space="preserve"> SEQ stepList \r 1 \* MERGEFORMAT </w:instrText>
-            </w:r>
-            <w:r>
-              <w:fldChar w:fldCharType="separate"/>
-            </w:r>
-            <w:r>
-              <w:rPr>
-                <w:noProof/>
-              </w:rPr>
-              <w:t>1</w:t>
-            </w:r>
-            <w:r>
-              <w:rPr>
-                <w:noProof/>
-              </w:rPr>
-              <w:fldChar w:fldCharType="end"/>
-            </w:r>
+            <w:fldSimple w:instr=" SEQ stepList \r 1 \* MERGEFORMAT ">
+              <w:r>
+                <w:rPr>
+                  <w:noProof/>
+                </w:rPr>
+                <w:t>1</w:t>
+              </w:r>
+            </w:fldSimple>
             <w:r>
               <w:t xml:space="preserve">: </w:t>
             </w:r>
@@ -1219,27 +1206,14 @@
               <w:lastRenderedPageBreak/>
               <w:t xml:space="preserve">Step </w:t>
             </w:r>
-            <w:r>
-              <w:fldChar w:fldCharType="begin"/>
-            </w:r>
-            <w:r>
-              <w:instrText xml:space="preserve"> SEQ stepList  \* MERGEFORMAT  \* MERGEFORMAT </w:instrText>
-            </w:r>
-            <w:r>
-              <w:fldChar w:fldCharType="separate"/>
-            </w:r>
-            <w:r>
-              <w:rPr>
-                <w:noProof/>
-              </w:rPr>
-              <w:t>2</w:t>
-            </w:r>
-            <w:r>
-              <w:rPr>
-                <w:noProof/>
-              </w:rPr>
-              <w:fldChar w:fldCharType="end"/>
-            </w:r>
+            <w:fldSimple w:instr=" SEQ stepList  \* MERGEFORMAT  \* MERGEFORMAT ">
+              <w:r>
+                <w:rPr>
+                  <w:noProof/>
+                </w:rPr>
+                <w:t>2</w:t>
+              </w:r>
+            </w:fldSimple>
             <w:r>
               <w:t xml:space="preserve">: </w:t>
             </w:r>
@@ -1489,27 +1463,14 @@
             <w:r>
               <w:t xml:space="preserve">Step </w:t>
             </w:r>
-            <w:r>
-              <w:fldChar w:fldCharType="begin"/>
-            </w:r>
-            <w:r>
-              <w:instrText xml:space="preserve"> SEQ stepList \* MERGEFORMAT </w:instrText>
-            </w:r>
-            <w:r>
-              <w:fldChar w:fldCharType="separate"/>
-            </w:r>
-            <w:r>
-              <w:rPr>
-                <w:noProof/>
-              </w:rPr>
-              <w:t>3</w:t>
-            </w:r>
-            <w:r>
-              <w:rPr>
-                <w:noProof/>
-              </w:rPr>
-              <w:fldChar w:fldCharType="end"/>
-            </w:r>
+            <w:fldSimple w:instr=" SEQ stepList \* MERGEFORMAT ">
+              <w:r>
+                <w:rPr>
+                  <w:noProof/>
+                </w:rPr>
+                <w:t>3</w:t>
+              </w:r>
+            </w:fldSimple>
             <w:r>
               <w:rPr>
                 <w:noProof/>
@@ -1918,27 +1879,14 @@
             <w:r>
               <w:t xml:space="preserve">Step </w:t>
             </w:r>
-            <w:r>
-              <w:fldChar w:fldCharType="begin"/>
-            </w:r>
-            <w:r>
-              <w:instrText xml:space="preserve"> SEQ stepList  \* MERGEFORMAT  \* MERGEFORMAT </w:instrText>
-            </w:r>
-            <w:r>
-              <w:fldChar w:fldCharType="separate"/>
-            </w:r>
-            <w:r>
-              <w:rPr>
-                <w:noProof/>
-              </w:rPr>
-              <w:t>4</w:t>
-            </w:r>
-            <w:r>
-              <w:rPr>
-                <w:noProof/>
-              </w:rPr>
-              <w:fldChar w:fldCharType="end"/>
-            </w:r>
+            <w:fldSimple w:instr=" SEQ stepList  \* MERGEFORMAT  \* MERGEFORMAT ">
+              <w:r>
+                <w:rPr>
+                  <w:noProof/>
+                </w:rPr>
+                <w:t>4</w:t>
+              </w:r>
+            </w:fldSimple>
             <w:r>
               <w:t>: Find out who issued your</w:t>
             </w:r>
@@ -2901,27 +2849,14 @@
               <w:lastRenderedPageBreak/>
               <w:t xml:space="preserve">Step </w:t>
             </w:r>
-            <w:r>
-              <w:fldChar w:fldCharType="begin"/>
-            </w:r>
-            <w:r>
-              <w:instrText xml:space="preserve"> SEQ stepList \* MERGEFORMAT </w:instrText>
-            </w:r>
-            <w:r>
-              <w:fldChar w:fldCharType="separate"/>
-            </w:r>
-            <w:r>
-              <w:rPr>
-                <w:noProof/>
-              </w:rPr>
-              <w:t>5</w:t>
-            </w:r>
-            <w:r>
-              <w:rPr>
-                <w:noProof/>
-              </w:rPr>
-              <w:fldChar w:fldCharType="end"/>
-            </w:r>
+            <w:fldSimple w:instr=" SEQ stepList \* MERGEFORMAT ">
+              <w:r>
+                <w:rPr>
+                  <w:noProof/>
+                </w:rPr>
+                <w:t>5</w:t>
+              </w:r>
+            </w:fldSimple>
             <w:r>
               <w:t xml:space="preserve">: </w:t>
             </w:r>
@@ -3782,27 +3717,14 @@
             <w:r>
               <w:t xml:space="preserve">Step </w:t>
             </w:r>
-            <w:r>
-              <w:fldChar w:fldCharType="begin"/>
-            </w:r>
-            <w:r>
-              <w:instrText xml:space="preserve"> SEQ stepList \* MERGEFORMAT </w:instrText>
-            </w:r>
-            <w:r>
-              <w:fldChar w:fldCharType="separate"/>
-            </w:r>
-            <w:r>
-              <w:rPr>
-                <w:noProof/>
-              </w:rPr>
-              <w:t>7</w:t>
-            </w:r>
-            <w:r>
-              <w:rPr>
-                <w:noProof/>
-              </w:rPr>
-              <w:fldChar w:fldCharType="end"/>
-            </w:r>
+            <w:fldSimple w:instr=" SEQ stepList \* MERGEFORMAT ">
+              <w:r>
+                <w:rPr>
+                  <w:noProof/>
+                </w:rPr>
+                <w:t>7</w:t>
+              </w:r>
+            </w:fldSimple>
             <w:r>
               <w:rPr>
                 <w:noProof/>
@@ -5205,27 +5127,14 @@
             <w:r>
               <w:t xml:space="preserve">Step </w:t>
             </w:r>
-            <w:r>
-              <w:fldChar w:fldCharType="begin"/>
-            </w:r>
-            <w:r>
-              <w:instrText xml:space="preserve"> SEQ stepList \* MERGEFORMAT </w:instrText>
-            </w:r>
-            <w:r>
-              <w:fldChar w:fldCharType="separate"/>
-            </w:r>
-            <w:r>
-              <w:rPr>
-                <w:noProof/>
-              </w:rPr>
-              <w:t>8</w:t>
-            </w:r>
-            <w:r>
-              <w:rPr>
-                <w:noProof/>
-              </w:rPr>
-              <w:fldChar w:fldCharType="end"/>
-            </w:r>
+            <w:fldSimple w:instr=" SEQ stepList \* MERGEFORMAT ">
+              <w:r>
+                <w:rPr>
+                  <w:noProof/>
+                </w:rPr>
+                <w:t>8</w:t>
+              </w:r>
+            </w:fldSimple>
             <w:r>
               <w:t xml:space="preserve">: </w:t>
             </w:r>
@@ -6353,27 +6262,14 @@
             <w:r>
               <w:t xml:space="preserve">Step </w:t>
             </w:r>
-            <w:r>
-              <w:fldChar w:fldCharType="begin"/>
-            </w:r>
-            <w:r>
-              <w:instrText xml:space="preserve"> SEQ stepList \* MERGEFORMAT </w:instrText>
-            </w:r>
-            <w:r>
-              <w:fldChar w:fldCharType="separate"/>
-            </w:r>
-            <w:r>
-              <w:rPr>
-                <w:noProof/>
-              </w:rPr>
-              <w:t>10</w:t>
-            </w:r>
-            <w:r>
-              <w:rPr>
-                <w:noProof/>
-              </w:rPr>
-              <w:fldChar w:fldCharType="end"/>
-            </w:r>
+            <w:fldSimple w:instr=" SEQ stepList \* MERGEFORMAT ">
+              <w:r>
+                <w:rPr>
+                  <w:noProof/>
+                </w:rPr>
+                <w:t>10</w:t>
+              </w:r>
+            </w:fldSimple>
             <w:r>
               <w:rPr>
                 <w:noProof/>
@@ -6935,27 +6831,14 @@
               <w:lastRenderedPageBreak/>
               <w:t xml:space="preserve">Step </w:t>
             </w:r>
-            <w:r>
-              <w:fldChar w:fldCharType="begin"/>
-            </w:r>
-            <w:r>
-              <w:instrText xml:space="preserve"> SEQ stepList \* MERGEFORMAT </w:instrText>
-            </w:r>
-            <w:r>
-              <w:fldChar w:fldCharType="separate"/>
-            </w:r>
-            <w:r>
-              <w:rPr>
-                <w:noProof/>
-              </w:rPr>
-              <w:t>11</w:t>
-            </w:r>
-            <w:r>
-              <w:rPr>
-                <w:noProof/>
-              </w:rPr>
-              <w:fldChar w:fldCharType="end"/>
-            </w:r>
+            <w:fldSimple w:instr=" SEQ stepList \* MERGEFORMAT ">
+              <w:r>
+                <w:rPr>
+                  <w:noProof/>
+                </w:rPr>
+                <w:t>11</w:t>
+              </w:r>
+            </w:fldSimple>
             <w:r>
               <w:rPr>
                 <w:noProof/>
@@ -8072,27 +7955,14 @@
               <w:lastRenderedPageBreak/>
               <w:t xml:space="preserve">Step </w:t>
             </w:r>
-            <w:r>
-              <w:fldChar w:fldCharType="begin"/>
-            </w:r>
-            <w:r>
-              <w:instrText xml:space="preserve"> SEQ stepList \* MERGEFORMAT </w:instrText>
-            </w:r>
-            <w:r>
-              <w:fldChar w:fldCharType="separate"/>
-            </w:r>
-            <w:r>
-              <w:rPr>
-                <w:noProof/>
-              </w:rPr>
-              <w:t>13</w:t>
-            </w:r>
-            <w:r>
-              <w:rPr>
-                <w:noProof/>
-              </w:rPr>
-              <w:fldChar w:fldCharType="end"/>
-            </w:r>
+            <w:fldSimple w:instr=" SEQ stepList \* MERGEFORMAT ">
+              <w:r>
+                <w:rPr>
+                  <w:noProof/>
+                </w:rPr>
+                <w:t>13</w:t>
+              </w:r>
+            </w:fldSimple>
             <w:r>
               <w:t xml:space="preserve">: </w:t>
             </w:r>
@@ -8624,27 +8494,14 @@
             <w:r>
               <w:t xml:space="preserve">Step </w:t>
             </w:r>
-            <w:r>
-              <w:fldChar w:fldCharType="begin"/>
-            </w:r>
-            <w:r>
-              <w:instrText xml:space="preserve"> SEQ stepList \* MERGEFORMAT </w:instrText>
-            </w:r>
-            <w:r>
-              <w:fldChar w:fldCharType="separate"/>
-            </w:r>
-            <w:r>
-              <w:rPr>
-                <w:noProof/>
-              </w:rPr>
-              <w:t>14</w:t>
-            </w:r>
-            <w:r>
-              <w:rPr>
-                <w:noProof/>
-              </w:rPr>
-              <w:fldChar w:fldCharType="end"/>
-            </w:r>
+            <w:fldSimple w:instr=" SEQ stepList \* MERGEFORMAT ">
+              <w:r>
+                <w:rPr>
+                  <w:noProof/>
+                </w:rPr>
+                <w:t>14</w:t>
+              </w:r>
+            </w:fldSimple>
             <w:r>
               <w:t xml:space="preserve">: </w:t>
             </w:r>
@@ -9388,8 +9245,16 @@
               </w:rPr>
               <w:t xml:space="preserve"> %}</w:t>
             </w:r>
-            <w:r>
-              <w:t>Contact CSSD to see if you have an account.</w:t>
+            <w:hyperlink r:id="rId112" w:history="1">
+              <w:r>
+                <w:rPr>
+                  <w:rStyle w:val="Hyperlink"/>
+                </w:rPr>
+                <w:t>Contact CSSD</w:t>
+              </w:r>
+            </w:hyperlink>
+            <w:r>
+              <w:t xml:space="preserve"> to see if you have an account.</w:t>
             </w:r>
           </w:p>
           <w:p>
@@ -9403,7 +9268,10 @@
               <w:t xml:space="preserve"> you do not have an account, </w:t>
             </w:r>
             <w:r>
-              <w:t>apply for CSSD services.</w:t>
+              <w:t>apply for CSSD services</w:t>
+            </w:r>
+            <w:r>
+              <w:t>:</w:t>
             </w:r>
           </w:p>
           <w:p>
@@ -9419,15 +9287,30 @@
               <w:pStyle w:val="BodyText"/>
             </w:pPr>
             <w:r>
-              <w:t>See the CSSD Home Page.</w:t>
-            </w:r>
-          </w:p>
-          <w:p>
-            <w:pPr>
-              <w:pStyle w:val="BodyText"/>
-            </w:pPr>
-            <w:r>
-              <w:t>Select</w:t>
+              <w:t xml:space="preserve">See the </w:t>
+            </w:r>
+            <w:hyperlink r:id="rId113" w:history="1">
+              <w:r>
+                <w:rPr>
+                  <w:rStyle w:val="Hyperlink"/>
+                </w:rPr>
+                <w:t xml:space="preserve">CSSD Home </w:t>
+              </w:r>
+              <w:r>
+                <w:rPr>
+                  <w:rStyle w:val="Hyperlink"/>
+                </w:rPr>
+                <w:t>p</w:t>
+              </w:r>
+              <w:r>
+                <w:rPr>
+                  <w:rStyle w:val="Hyperlink"/>
+                </w:rPr>
+                <w:t>age</w:t>
+              </w:r>
+            </w:hyperlink>
+            <w:r>
+              <w:t xml:space="preserve"> and select</w:t>
             </w:r>
             <w:r>
               <w:t>:</w:t>
@@ -9436,7 +9319,11 @@
           <w:p>
             <w:pPr>
               <w:pStyle w:val="ListParagraph"/>
-            </w:pPr>
+              <w:ind w:left="408"/>
+            </w:pPr>
+            <w:r>
+              <w:t xml:space="preserve"> </w:t>
+            </w:r>
             <w:r>
               <w:t>“Open a Case” or</w:t>
             </w:r>
@@ -9444,6 +9331,7 @@
           <w:p>
             <w:pPr>
               <w:pStyle w:val="ListParagraph"/>
+              <w:ind w:left="408"/>
             </w:pPr>
             <w:r>
               <w:t>“Online Application for Services</w:t>
@@ -9482,7 +9370,7 @@
                 <w:rStyle w:val="Hyperlink"/>
               </w:rPr>
             </w:pPr>
-            <w:hyperlink r:id="rId112" w:history="1">
+            <w:hyperlink r:id="rId114" w:history="1">
               <w:r>
                 <w:rPr>
                   <w:rStyle w:val="Hyperlink"/>
@@ -9517,7 +9405,6 @@
               <w:rPr>
                 <w:rFonts w:ascii="Segoe UI Symbol" w:hAnsi="Segoe UI Symbol" w:cs="Segoe UI Symbol"/>
               </w:rPr>
-              <w:lastRenderedPageBreak/>
               <w:t>✆</w:t>
             </w:r>
             <w:r>
@@ -9534,6 +9421,7 @@
               <w:ind w:left="855"/>
             </w:pPr>
             <w:r>
+              <w:lastRenderedPageBreak/>
               <w:t>Toll Free (In-state): 800-478-3300</w:t>
             </w:r>
           </w:p>
@@ -9565,7 +9453,7 @@
             <w:pPr>
               <w:pStyle w:val="BodyText"/>
             </w:pPr>
-            <w:hyperlink r:id="rId113" w:history="1">
+            <w:hyperlink r:id="rId115" w:history="1">
               <w:proofErr w:type="spellStart"/>
               <w:r>
                 <w:rPr>
@@ -9618,7 +9506,7 @@
             <w:pPr>
               <w:pStyle w:val="BodyText"/>
             </w:pPr>
-            <w:hyperlink r:id="rId114" w:history="1">
+            <w:hyperlink r:id="rId116" w:history="1">
               <w:r>
                 <w:rPr>
                   <w:rStyle w:val="Hyperlink"/>
@@ -9648,7 +9536,7 @@
             <w:pPr>
               <w:pStyle w:val="BodyText"/>
             </w:pPr>
-            <w:hyperlink r:id="rId115" w:history="1">
+            <w:hyperlink r:id="rId117" w:history="1">
               <w:r>
                 <w:rPr>
                   <w:b/>
@@ -9656,44 +9544,78 @@
                 <w:t>Contact CSSD</w:t>
               </w:r>
             </w:hyperlink>
+            <w:r>
+              <w:br/>
+              <w:t>childsupport.alaska.gov/child-support-services/contact-us</w:t>
+            </w:r>
+          </w:p>
+          <w:p>
+            <w:pPr>
+              <w:pStyle w:val="BodyText"/>
+              <w:rPr>
+                <w:b/>
+              </w:rPr>
+            </w:pPr>
+            <w:r>
+              <w:rPr>
+                <w:b/>
+              </w:rPr>
+              <w:t>CSSD Home page</w:t>
+            </w:r>
+            <w:r>
+              <w:t xml:space="preserve"> </w:t>
+            </w:r>
+            <w:r>
+              <w:br/>
+              <w:t>childsupport.alaska.gov</w:t>
+            </w:r>
             <w:bookmarkStart w:id="8" w:name="_GoBack"/>
             <w:bookmarkEnd w:id="8"/>
-            <w:r>
+          </w:p>
+          <w:p>
+            <w:pPr>
+              <w:pStyle w:val="BodyText"/>
+            </w:pPr>
+            <w:r>
+              <w:fldChar w:fldCharType="begin"/>
+            </w:r>
+            <w:r>
+              <w:instrText xml:space="preserve"> HYPERLINK "https://childsupport.alaska.gov/child-support-services/information/faqs/child-support-enforcement-services-faq" </w:instrText>
+            </w:r>
+            <w:r>
+              <w:fldChar w:fldCharType="separate"/>
+            </w:r>
+            <w:proofErr w:type="spellStart"/>
+            <w:r>
+              <w:rPr>
+                <w:b/>
+              </w:rPr>
+              <w:t xml:space="preserve">Read </w:t>
+            </w:r>
+            <w:proofErr w:type="spellEnd"/>
+            <w:r>
+              <w:rPr>
+                <w:b/>
+              </w:rPr>
+              <w:t>C</w:t>
+            </w:r>
+            <w:r>
+              <w:rPr>
+                <w:b/>
+              </w:rPr>
+              <w:t>hild Support Enforcement FAQ</w:t>
+            </w:r>
+            <w:r>
+              <w:rPr>
+                <w:b/>
+              </w:rPr>
+              <w:fldChar w:fldCharType="end"/>
+            </w:r>
+            <w:r>
+              <w:rPr>
+                <w:rStyle w:val="Hyperlink"/>
+              </w:rPr>
               <w:br/>
-              <w:t>childsupport.alaska.gov/child-support-services/contact-us</w:t>
-            </w:r>
-          </w:p>
-          <w:p>
-            <w:pPr>
-              <w:pStyle w:val="BodyText"/>
-            </w:pPr>
-            <w:hyperlink r:id="rId116" w:history="1">
-              <w:proofErr w:type="spellStart"/>
-              <w:r>
-                <w:rPr>
-                  <w:b/>
-                </w:rPr>
-                <w:t xml:space="preserve">Read </w:t>
-              </w:r>
-              <w:proofErr w:type="spellEnd"/>
-              <w:r>
-                <w:rPr>
-                  <w:b/>
-                </w:rPr>
-                <w:t>C</w:t>
-              </w:r>
-              <w:r>
-                <w:rPr>
-                  <w:b/>
-                </w:rPr>
-                <w:t>hild Support Enforcement FAQ</w:t>
-              </w:r>
-            </w:hyperlink>
-            <w:r>
-              <w:rPr>
-                <w:rStyle w:val="Hyperlink"/>
-              </w:rPr>
-              <w:br/>
             </w:r>
             <w:r>
               <w:t>childsupport.alaska.gov/child-support-services/information/faqs/child-support-enforcement-services-faq</w:t>
@@ -9703,7 +9625,7 @@
             <w:pPr>
               <w:pStyle w:val="BodyText"/>
             </w:pPr>
-            <w:hyperlink r:id="rId117" w:history="1">
+            <w:hyperlink r:id="rId118" w:history="1">
               <w:r>
                 <w:rPr>
                   <w:b/>
@@ -9931,27 +9853,14 @@
               </w:numPr>
               <w:ind w:left="315" w:hanging="270"/>
             </w:pPr>
-            <w:r>
-              <w:fldChar w:fldCharType="begin"/>
-            </w:r>
-            <w:r>
-              <w:instrText xml:space="preserve"> SEQ registerlist \r  1 \* MERGEFORMAT </w:instrText>
-            </w:r>
-            <w:r>
-              <w:fldChar w:fldCharType="separate"/>
-            </w:r>
-            <w:r>
-              <w:rPr>
-                <w:noProof/>
-              </w:rPr>
-              <w:t>1</w:t>
-            </w:r>
-            <w:r>
-              <w:rPr>
-                <w:noProof/>
-              </w:rPr>
-              <w:fldChar w:fldCharType="end"/>
-            </w:r>
+            <w:fldSimple w:instr=" SEQ registerlist \r  1 \* MERGEFORMAT ">
+              <w:r>
+                <w:rPr>
+                  <w:noProof/>
+                </w:rPr>
+                <w:t>1</w:t>
+              </w:r>
+            </w:fldSimple>
             <w:r>
               <w:t xml:space="preserve">  Give the following to an Alaska court. This is called “filing” your documents.</w:t>
             </w:r>
@@ -10005,9 +9914,13 @@
               <w:ind w:left="765"/>
             </w:pPr>
             <w:r>
-              <w:t xml:space="preserve">Instructions – Registration of Support Order Issued by Another State, </w:t>
-            </w:r>
-            <w:hyperlink r:id="rId118" w:history="1">
+              <w:t xml:space="preserve">Instructions – Registration of Support Order Issued by Another </w:t>
+            </w:r>
+            <w:r>
+              <w:lastRenderedPageBreak/>
+              <w:t xml:space="preserve">State, </w:t>
+            </w:r>
+            <w:hyperlink r:id="rId119" w:history="1">
               <w:r>
                 <w:rPr>
                   <w:rStyle w:val="Hyperlink"/>
@@ -10029,10 +9942,9 @@
               <w:ind w:left="765"/>
             </w:pPr>
             <w:r>
-              <w:lastRenderedPageBreak/>
               <w:t xml:space="preserve">Petition to Register a Support Order from Another State, </w:t>
             </w:r>
-            <w:hyperlink r:id="rId119" w:history="1">
+            <w:hyperlink r:id="rId120" w:history="1">
               <w:r>
                 <w:t>DR-342</w:t>
               </w:r>
@@ -10053,7 +9965,7 @@
             <w:r>
               <w:t xml:space="preserve">Confidential Information Sheet - Support Order from Another State, </w:t>
             </w:r>
-            <w:hyperlink r:id="rId120" w:history="1">
+            <w:hyperlink r:id="rId121" w:history="1">
               <w:r>
                 <w:t>DR-343</w:t>
               </w:r>
@@ -10074,7 +9986,7 @@
             <w:r>
               <w:t xml:space="preserve">Notice of Registration of Another State's Support Order, </w:t>
             </w:r>
-            <w:hyperlink r:id="rId121" w:history="1">
+            <w:hyperlink r:id="rId122" w:history="1">
               <w:r>
                 <w:t>DR-344</w:t>
               </w:r>
@@ -10101,7 +10013,7 @@
             <w:r>
               <w:t xml:space="preserve">Request for Hearing About Registered Child Support Order, </w:t>
             </w:r>
-            <w:hyperlink r:id="rId122" w:history="1">
+            <w:hyperlink r:id="rId123" w:history="1">
               <w:r>
                 <w:t>DR-345</w:t>
               </w:r>
@@ -10128,7 +10040,7 @@
             <w:r>
               <w:t xml:space="preserve">Confirmation of Registered Support Order, </w:t>
             </w:r>
-            <w:hyperlink r:id="rId123" w:history="1">
+            <w:hyperlink r:id="rId124" w:history="1">
               <w:r>
                 <w:t>DR-347</w:t>
               </w:r>
@@ -10182,7 +10094,7 @@
             <w:r>
               <w:t xml:space="preserve">Case description form, </w:t>
             </w:r>
-            <w:hyperlink r:id="rId124" w:history="1">
+            <w:hyperlink r:id="rId125" w:history="1">
               <w:r>
                 <w:rPr>
                   <w:rStyle w:val="Hyperlink"/>
@@ -10195,27 +10107,14 @@
             <w:pPr>
               <w:ind w:left="45"/>
             </w:pPr>
-            <w:r>
-              <w:fldChar w:fldCharType="begin"/>
-            </w:r>
-            <w:r>
-              <w:instrText xml:space="preserve"> SEQ registerlist \* MERGEFORMAT  \* MERGEFORMAT </w:instrText>
-            </w:r>
-            <w:r>
-              <w:fldChar w:fldCharType="separate"/>
-            </w:r>
-            <w:r>
-              <w:rPr>
-                <w:noProof/>
-              </w:rPr>
-              <w:t>2</w:t>
-            </w:r>
-            <w:r>
-              <w:rPr>
-                <w:noProof/>
-              </w:rPr>
-              <w:fldChar w:fldCharType="end"/>
-            </w:r>
+            <w:fldSimple w:instr=" SEQ registerlist \* MERGEFORMAT  \* MERGEFORMAT ">
+              <w:r>
+                <w:rPr>
+                  <w:noProof/>
+                </w:rPr>
+                <w:t>2</w:t>
+              </w:r>
+            </w:fldSimple>
             <w:r>
               <w:t xml:space="preserve">  You need to tell the court how you want it to deliver the documents to the opposing party by:</w:t>
             </w:r>
@@ -10398,7 +10297,11 @@
               <w:ind w:left="1215"/>
             </w:pPr>
             <w:r>
-              <w:t>enough postage for the court to serve by certified mail, restricted delivery, return receipt requested.</w:t>
+              <w:t xml:space="preserve">enough postage for the court to serve by certified mail, </w:t>
+            </w:r>
+            <w:r>
+              <w:lastRenderedPageBreak/>
+              <w:t>restricted delivery, return receipt requested.</w:t>
             </w:r>
           </w:p>
           <w:p>
@@ -10411,7 +10314,6 @@
               <w:ind w:left="1215"/>
             </w:pPr>
             <w:r>
-              <w:lastRenderedPageBreak/>
               <w:t>Before coming to court, it is your responsibility to go to the Post Office and get the forms for certified mail, restricted delivery, return receipt requested, and figure out how much it will cost to mail the forms by this method and put the stamps on the envelope. If you don't provide the correct stamped envelope, your paperwork may be rejected.</w:t>
             </w:r>
           </w:p>
@@ -10459,7 +10361,7 @@
             <w:r>
               <w:t xml:space="preserve">service instructions for the specific process server you want the court to use. Read the </w:t>
             </w:r>
-            <w:hyperlink r:id="rId125" w:history="1">
+            <w:hyperlink r:id="rId126" w:history="1">
               <w:r>
                 <w:rPr>
                   <w:rStyle w:val="Hyperlink"/>
@@ -10845,11 +10747,8 @@
               <w:ind w:left="405"/>
             </w:pPr>
             <w:r>
-              <w:t xml:space="preserve">If you file a motion, attach a copy of what you wrote to the other </w:t>
-            </w:r>
-            <w:r>
               <w:lastRenderedPageBreak/>
-              <w:t>parent and anything they responded.</w:t>
+              <w:t>If you file a motion, attach a copy of what you wrote to the other parent and anything they responded.</w:t>
             </w:r>
           </w:p>
         </w:tc>
@@ -11007,27 +10906,14 @@
             <w:r>
               <w:t xml:space="preserve">Step </w:t>
             </w:r>
-            <w:r>
-              <w:fldChar w:fldCharType="begin"/>
-            </w:r>
-            <w:r>
-              <w:instrText xml:space="preserve"> SEQ stepList \* MERGEFORMAT </w:instrText>
-            </w:r>
-            <w:r>
-              <w:fldChar w:fldCharType="separate"/>
-            </w:r>
-            <w:r>
-              <w:rPr>
-                <w:noProof/>
-              </w:rPr>
-              <w:t>18</w:t>
-            </w:r>
-            <w:r>
-              <w:rPr>
-                <w:noProof/>
-              </w:rPr>
-              <w:fldChar w:fldCharType="end"/>
-            </w:r>
+            <w:fldSimple w:instr=" SEQ stepList \* MERGEFORMAT ">
+              <w:r>
+                <w:rPr>
+                  <w:noProof/>
+                </w:rPr>
+                <w:t>18</w:t>
+              </w:r>
+            </w:fldSimple>
             <w:r>
               <w:t xml:space="preserve">: </w:t>
             </w:r>
@@ -11139,7 +11025,7 @@
             <w:r>
               <w:t xml:space="preserve"> and ask the court to order the other parent to pay. Attach your written request and any response you got back. The court may hold a </w:t>
             </w:r>
-            <w:hyperlink r:id="rId126" w:anchor="hearing" w:tooltip="A court proceeding at which parties, and perhaps witnesses, come to the court to speak. A hearing is different from a trial in a number of ways, including that it is typically shorter and sometimes less formal than a trial." w:history="1">
+            <w:hyperlink r:id="rId127" w:anchor="hearing" w:tooltip="A court proceeding at which parties, and perhaps witnesses, come to the court to speak. A hearing is different from a trial in a number of ways, including that it is typically shorter and sometimes less formal than a trial." w:history="1">
               <w:r>
                 <w:rPr>
                   <w:rStyle w:val="interviewglossarywordintemplateChar"/>
@@ -11150,7 +11036,7 @@
             <w:r>
               <w:t xml:space="preserve"> and issue another </w:t>
             </w:r>
-            <w:hyperlink r:id="rId127" w:anchor="order" w:tooltip="A command or direction given by a judge. An order can be in writing or spoken. Violating a court order is very serious and can result in being held in contempt or sanctioned in other ways." w:history="1">
+            <w:hyperlink r:id="rId128" w:anchor="order" w:tooltip="A command or direction given by a judge. An order can be in writing or spoken. Violating a court order is very serious and can result in being held in contempt or sanctioned in other ways." w:history="1">
               <w:r>
                 <w:rPr>
                   <w:rStyle w:val="interviewglossarywordintemplateChar"/>
@@ -11175,7 +11061,7 @@
             <w:r>
               <w:t xml:space="preserve"> </w:t>
             </w:r>
-            <w:hyperlink r:id="rId128" w:history="1">
+            <w:hyperlink r:id="rId129" w:history="1">
               <w:r>
                 <w:rPr>
                   <w:rStyle w:val="Hyperlink"/>
@@ -11186,7 +11072,7 @@
             <w:r>
               <w:t xml:space="preserve"> | </w:t>
             </w:r>
-            <w:hyperlink r:id="rId129" w:history="1">
+            <w:hyperlink r:id="rId130" w:history="1">
               <w:r>
                 <w:rPr>
                   <w:rStyle w:val="Hyperlink"/>
@@ -11208,7 +11094,7 @@
             <w:r>
               <w:t xml:space="preserve"> </w:t>
             </w:r>
-            <w:hyperlink r:id="rId130" w:history="1">
+            <w:hyperlink r:id="rId131" w:history="1">
               <w:r>
                 <w:rPr>
                   <w:rStyle w:val="Hyperlink"/>
@@ -11219,7 +11105,7 @@
             <w:r>
               <w:t xml:space="preserve"> | </w:t>
             </w:r>
-            <w:hyperlink r:id="rId131" w:history="1">
+            <w:hyperlink r:id="rId132" w:history="1">
               <w:r>
                 <w:rPr>
                   <w:rStyle w:val="Hyperlink"/>
@@ -11241,7 +11127,7 @@
             <w:r>
               <w:t xml:space="preserve"> </w:t>
             </w:r>
-            <w:hyperlink r:id="rId132" w:history="1">
+            <w:hyperlink r:id="rId133" w:history="1">
               <w:r>
                 <w:rPr>
                   <w:rStyle w:val="Hyperlink"/>
@@ -11252,7 +11138,7 @@
             <w:r>
               <w:t xml:space="preserve"> | </w:t>
             </w:r>
-            <w:hyperlink r:id="rId133" w:history="1">
+            <w:hyperlink r:id="rId134" w:history="1">
               <w:r>
                 <w:rPr>
                   <w:rStyle w:val="Hyperlink"/>
@@ -11298,7 +11184,7 @@
             <w:r>
               <w:t xml:space="preserve">, asking the court to issue a </w:t>
             </w:r>
-            <w:hyperlink r:id="rId134" w:anchor="judgment" w:tooltip="The official final decision of a court about the rights and claims of each side in a lawsuit. If your divorce includes an order for money to paid by one side to the other as part of the property division, you may want to be sure that your final decree is a" w:history="1">
+            <w:hyperlink r:id="rId135" w:anchor="judgment" w:tooltip="The official final decision of a court about the rights and claims of each side in a lawsuit. If your divorce includes an order for money to paid by one side to the other as part of the property division, you may want to be sure that your final decree is a" w:history="1">
               <w:r>
                 <w:rPr>
                   <w:rStyle w:val="interviewglossarywordintemplateChar"/>
@@ -11335,7 +11221,7 @@
             <w:r>
               <w:t xml:space="preserve"> </w:t>
             </w:r>
-            <w:hyperlink r:id="rId135" w:history="1">
+            <w:hyperlink r:id="rId136" w:history="1">
               <w:r>
                 <w:rPr>
                   <w:rStyle w:val="Hyperlink"/>
@@ -11346,7 +11232,7 @@
             <w:r>
               <w:t xml:space="preserve"> | </w:t>
             </w:r>
-            <w:hyperlink r:id="rId136" w:history="1">
+            <w:hyperlink r:id="rId137" w:history="1">
               <w:r>
                 <w:rPr>
                   <w:rStyle w:val="Hyperlink"/>
@@ -11368,7 +11254,7 @@
             <w:r>
               <w:t xml:space="preserve"> </w:t>
             </w:r>
-            <w:hyperlink r:id="rId137" w:history="1">
+            <w:hyperlink r:id="rId138" w:history="1">
               <w:r>
                 <w:rPr>
                   <w:rStyle w:val="Hyperlink"/>
@@ -11379,7 +11265,7 @@
             <w:r>
               <w:t xml:space="preserve"> | </w:t>
             </w:r>
-            <w:hyperlink r:id="rId138" w:history="1">
+            <w:hyperlink r:id="rId139" w:history="1">
               <w:r>
                 <w:rPr>
                   <w:rStyle w:val="Hyperlink"/>
@@ -11401,7 +11287,7 @@
             <w:r>
               <w:t xml:space="preserve"> </w:t>
             </w:r>
-            <w:hyperlink r:id="rId139" w:history="1">
+            <w:hyperlink r:id="rId140" w:history="1">
               <w:r>
                 <w:rPr>
                   <w:rStyle w:val="Hyperlink"/>
@@ -11412,7 +11298,7 @@
             <w:r>
               <w:t xml:space="preserve"> | </w:t>
             </w:r>
-            <w:hyperlink r:id="rId140" w:history="1">
+            <w:hyperlink r:id="rId141" w:history="1">
               <w:r>
                 <w:rPr>
                   <w:rStyle w:val="Hyperlink"/>
@@ -11434,7 +11320,7 @@
             <w:r>
               <w:t xml:space="preserve"> </w:t>
             </w:r>
-            <w:hyperlink r:id="rId141" w:history="1">
+            <w:hyperlink r:id="rId142" w:history="1">
               <w:r>
                 <w:rPr>
                   <w:rStyle w:val="Hyperlink"/>
@@ -11445,7 +11331,7 @@
             <w:r>
               <w:t xml:space="preserve"> | </w:t>
             </w:r>
-            <w:hyperlink r:id="rId142" w:history="1">
+            <w:hyperlink r:id="rId143" w:history="1">
               <w:r>
                 <w:rPr>
                   <w:rStyle w:val="Hyperlink"/>
@@ -11456,7 +11342,7 @@
             <w:r>
               <w:t xml:space="preserve"> (Required form if you are filing </w:t>
             </w:r>
-            <w:hyperlink r:id="rId143" w:anchor="post-judgment" w:history="1">
+            <w:hyperlink r:id="rId144" w:anchor="post-judgment" w:history="1">
               <w:r>
                 <w:rPr>
                   <w:rStyle w:val="Hyperlink"/>
@@ -11465,7 +11351,11 @@
               </w:r>
             </w:hyperlink>
             <w:r>
-              <w:t xml:space="preserve"> and more than 1 year has passed since the final judgment)</w:t>
+              <w:t xml:space="preserve"> and more than 1 year has passed since the final </w:t>
+            </w:r>
+            <w:r>
+              <w:lastRenderedPageBreak/>
+              <w:t>judgment)</w:t>
             </w:r>
           </w:p>
           <w:p>
@@ -11474,7 +11364,6 @@
               <w:outlineLvl w:val="2"/>
             </w:pPr>
             <w:r>
-              <w:lastRenderedPageBreak/>
               <w:t>Read more about</w:t>
             </w:r>
           </w:p>
@@ -11482,7 +11371,7 @@
             <w:pPr>
               <w:pStyle w:val="BodyText"/>
             </w:pPr>
-            <w:hyperlink r:id="rId144" w:history="1">
+            <w:hyperlink r:id="rId145" w:history="1">
               <w:r>
                 <w:rPr>
                   <w:rStyle w:val="Hyperlink"/>
@@ -11495,7 +11384,7 @@
             <w:pPr>
               <w:pStyle w:val="BodyText"/>
             </w:pPr>
-            <w:hyperlink r:id="rId145" w:history="1">
+            <w:hyperlink r:id="rId146" w:history="1">
               <w:r>
                 <w:rPr>
                   <w:rStyle w:val="Hyperlink"/>
@@ -11530,7 +11419,7 @@
             <w:r>
               <w:t xml:space="preserve"> </w:t>
             </w:r>
-            <w:hyperlink r:id="rId146" w:history="1">
+            <w:hyperlink r:id="rId147" w:history="1">
               <w:r>
                 <w:rPr>
                   <w:rStyle w:val="Hyperlink"/>
@@ -11559,7 +11448,7 @@
             <w:r>
               <w:t xml:space="preserve"> </w:t>
             </w:r>
-            <w:hyperlink r:id="rId147" w:history="1">
+            <w:hyperlink r:id="rId148" w:history="1">
               <w:r>
                 <w:rPr>
                   <w:rStyle w:val="Hyperlink"/>
@@ -11597,7 +11486,7 @@
               <w:br/>
               <w:t xml:space="preserve">as a </w:t>
             </w:r>
-            <w:hyperlink r:id="rId148" w:history="1">
+            <w:hyperlink r:id="rId149" w:history="1">
               <w:r>
                 <w:rPr>
                   <w:rStyle w:val="Hyperlink"/>
@@ -11624,7 +11513,7 @@
             <w:r>
               <w:t xml:space="preserve"> </w:t>
             </w:r>
-            <w:hyperlink r:id="rId149" w:history="1">
+            <w:hyperlink r:id="rId150" w:history="1">
               <w:r>
                 <w:rPr>
                   <w:rStyle w:val="Hyperlink"/>
@@ -11659,7 +11548,7 @@
               <w:br/>
               <w:t xml:space="preserve">as a </w:t>
             </w:r>
-            <w:hyperlink r:id="rId150" w:history="1">
+            <w:hyperlink r:id="rId151" w:history="1">
               <w:r>
                 <w:rPr>
                   <w:rStyle w:val="Hyperlink"/>
@@ -11683,7 +11572,7 @@
               <w:br/>
               <w:t xml:space="preserve">as a </w:t>
             </w:r>
-            <w:hyperlink r:id="rId151" w:history="1">
+            <w:hyperlink r:id="rId152" w:history="1">
               <w:r>
                 <w:rPr>
                   <w:rStyle w:val="Hyperlink"/>
@@ -11718,7 +11607,7 @@
               <w:br/>
               <w:t xml:space="preserve">as a </w:t>
             </w:r>
-            <w:hyperlink r:id="rId152" w:history="1">
+            <w:hyperlink r:id="rId153" w:history="1">
               <w:r>
                 <w:rPr>
                   <w:rStyle w:val="Hyperlink"/>
@@ -11739,7 +11628,7 @@
             <w:r>
               <w:t xml:space="preserve"> </w:t>
             </w:r>
-            <w:hyperlink r:id="rId153" w:history="1">
+            <w:hyperlink r:id="rId154" w:history="1">
               <w:r>
                 <w:rPr>
                   <w:rStyle w:val="Hyperlink"/>
@@ -11774,7 +11663,7 @@
               <w:br/>
               <w:t xml:space="preserve">as a </w:t>
             </w:r>
-            <w:hyperlink r:id="rId154" w:history="1">
+            <w:hyperlink r:id="rId155" w:history="1">
               <w:r>
                 <w:rPr>
                   <w:rStyle w:val="Hyperlink"/>
@@ -11792,7 +11681,7 @@
             <w:r>
               <w:t xml:space="preserve">as a </w:t>
             </w:r>
-            <w:hyperlink r:id="rId155" w:history="1">
+            <w:hyperlink r:id="rId156" w:history="1">
               <w:r>
                 <w:rPr>
                   <w:rStyle w:val="Hyperlink"/>
@@ -11830,7 +11719,7 @@
             <w:r>
               <w:t xml:space="preserve"> </w:t>
             </w:r>
-            <w:hyperlink r:id="rId156" w:history="1">
+            <w:hyperlink r:id="rId157" w:history="1">
               <w:r>
                 <w:rPr>
                   <w:rStyle w:val="Hyperlink"/>
@@ -11854,7 +11743,7 @@
               <w:br/>
               <w:t xml:space="preserve">as a </w:t>
             </w:r>
-            <w:hyperlink r:id="rId157" w:history="1">
+            <w:hyperlink r:id="rId158" w:history="1">
               <w:r>
                 <w:rPr>
                   <w:rStyle w:val="Hyperlink"/>
@@ -11892,7 +11781,7 @@
             <w:r>
               <w:t xml:space="preserve"> </w:t>
             </w:r>
-            <w:hyperlink r:id="rId158" w:history="1">
+            <w:hyperlink r:id="rId159" w:history="1">
               <w:r>
                 <w:rPr>
                   <w:rStyle w:val="Hyperlink"/>
@@ -11916,7 +11805,7 @@
               <w:br/>
               <w:t xml:space="preserve">as a </w:t>
             </w:r>
-            <w:hyperlink r:id="rId159" w:history="1">
+            <w:hyperlink r:id="rId160" w:history="1">
               <w:r>
                 <w:rPr>
                   <w:rStyle w:val="Hyperlink"/>
@@ -11934,6 +11823,7 @@
               <w:br/>
             </w:r>
             <w:r>
+              <w:lastRenderedPageBreak/>
               <w:t>courts.alaska.gov/shc/family/docs/shc-1630n.pdf</w:t>
             </w:r>
           </w:p>
@@ -11945,7 +11835,6 @@
               <w:rPr>
                 <w:b/>
               </w:rPr>
-              <w:lastRenderedPageBreak/>
               <w:t>Filing post-judgement</w:t>
             </w:r>
             <w:r>
@@ -11964,7 +11853,7 @@
             <w:pPr>
               <w:pStyle w:val="BodyText"/>
             </w:pPr>
-            <w:hyperlink r:id="rId160" w:history="1">
+            <w:hyperlink r:id="rId161" w:history="1">
               <w:r>
                 <w:rPr>
                   <w:b/>
@@ -12914,7 +12803,7 @@
             <w:r>
               <w:t xml:space="preserve">For help with forms or understanding the process, call the </w:t>
             </w:r>
-            <w:hyperlink r:id="rId161" w:history="1">
+            <w:hyperlink r:id="rId162" w:history="1">
               <w:r>
                 <w:rPr>
                   <w:b/>
@@ -12966,7 +12855,7 @@
             <w:r>
               <w:t xml:space="preserve">Depending on your income, you may qualify for </w:t>
             </w:r>
-            <w:hyperlink r:id="rId162" w:history="1">
+            <w:hyperlink r:id="rId163" w:history="1">
               <w:r>
                 <w:rPr>
                   <w:b/>
@@ -12985,7 +12874,7 @@
             <w:r>
               <w:t xml:space="preserve">Depending on your income and circumstances, you may qualify for a free lawyer from </w:t>
             </w:r>
-            <w:hyperlink r:id="rId163" w:history="1">
+            <w:hyperlink r:id="rId164" w:history="1">
               <w:r>
                 <w:rPr>
                   <w:b/>
@@ -13111,7 +13000,7 @@
       </w:pPr>
     </w:p>
     <w:sectPr>
-      <w:footerReference w:type="default" r:id="rId164"/>
+      <w:footerReference w:type="default" r:id="rId165"/>
       <w:pgSz w:w="12240" w:h="15840"/>
       <w:pgMar w:top="245" w:right="1440" w:bottom="274" w:left="1440" w:header="720" w:footer="720" w:gutter="0"/>
       <w:cols w:space="720"/>
@@ -13169,27 +13058,14 @@
     <w:r>
       <w:t xml:space="preserve"> of </w:t>
     </w:r>
-    <w:r>
-      <w:fldChar w:fldCharType="begin"/>
-    </w:r>
-    <w:r>
-      <w:instrText xml:space="preserve"> NUMPAGES  \* Arabic  \* MERGEFORMAT </w:instrText>
-    </w:r>
-    <w:r>
-      <w:fldChar w:fldCharType="separate"/>
-    </w:r>
-    <w:r>
-      <w:rPr>
-        <w:noProof/>
-      </w:rPr>
-      <w:t>26</w:t>
-    </w:r>
-    <w:r>
-      <w:rPr>
-        <w:noProof/>
-      </w:rPr>
-      <w:fldChar w:fldCharType="end"/>
-    </w:r>
+    <w:fldSimple w:instr=" NUMPAGES  \* Arabic  \* MERGEFORMAT ">
+      <w:r>
+        <w:rPr>
+          <w:noProof/>
+        </w:rPr>
+        <w:t>26</w:t>
+      </w:r>
+    </w:fldSimple>
     <w:r>
       <w:t xml:space="preserve"> pages</w:t>
     </w:r>
@@ -14077,6 +13953,9 @@
     <w:abstractNumId w:val="3"/>
   </w:num>
   <w:num w:numId="26">
+    <w:abstractNumId w:val="3"/>
+  </w:num>
+  <w:num w:numId="27">
     <w:abstractNumId w:val="3"/>
   </w:num>
   <w:numIdMacAtCleanup w:val="8"/>
@@ -15503,7 +15382,7 @@
 </file>
 
 <file path=customXml/itemProps1.xml><?xml version="1.0" encoding="utf-8"?>
-<ds:datastoreItem xmlns:ds="http://schemas.openxmlformats.org/officeDocument/2006/customXml" ds:itemID="{9D016D1F-6B08-4BAD-BCEC-EA24CB2ACE16}">
+<ds:datastoreItem xmlns:ds="http://schemas.openxmlformats.org/officeDocument/2006/customXml" ds:itemID="{B5062D6D-8EFB-4D2D-8814-4798E6264562}">
   <ds:schemaRefs>
     <ds:schemaRef ds:uri="http://schemas.openxmlformats.org/officeDocument/2006/bibliography"/>
   </ds:schemaRefs>

</xml_diff>

<commit_message>
Added updated Motion to Set Aside steps
</commit_message>
<xml_diff>
--- a/docassemble/ChangingOrEnforcingYourChildSupportOrder/data/templates/changing_child_support_action_plan.docx
+++ b/docassemble/ChangingOrEnforcingYourChildSupportOrder/data/templates/changing_child_support_action_plan.docx
@@ -7015,7 +7015,6 @@
           <w:p>
             <w:pPr>
               <w:pStyle w:val="Heading2"/>
-              <w:outlineLvl w:val="1"/>
             </w:pPr>
             <w:r>
               <w:lastRenderedPageBreak/>
@@ -7050,26 +7049,7 @@
             <w:r>
               <w:t>Motion to Modify forms</w:t>
             </w:r>
-          </w:p>
-          <w:p>
-            <w:pPr>
-              <w:pStyle w:val="BodyText"/>
-            </w:pPr>
-          </w:p>
-          <w:p>
-            <w:pPr>
-              <w:pStyle w:val="BodyText"/>
-            </w:pPr>
-          </w:p>
-          <w:p>
-            <w:pPr>
-              <w:pStyle w:val="BodyText"/>
-            </w:pPr>
-            <w:r>
-              <w:rPr>
-                <w:color w:val="0A2A78"/>
-                <w:sz w:val="36"/>
-              </w:rPr>
+            <w:r>
               <w:t xml:space="preserve"> </w:t>
             </w:r>
           </w:p>
@@ -8541,120 +8521,12 @@
               <w:pStyle w:val="ListParagraphNumbered"/>
               <w:numPr>
                 <w:ilvl w:val="0"/>
-                <w:numId w:val="29"/>
+                <w:numId w:val="0"/>
               </w:numPr>
-              <w:ind w:left="402"/>
-              <w:rPr>
-                <w:b w:val="0"/>
-              </w:rPr>
-            </w:pPr>
-            <w:r>
-              <w:t xml:space="preserve">For the next 3 types of mistake, the amount of time before you file must be "reasonable.”  </w:t>
-            </w:r>
-            <w:r>
-              <w:t xml:space="preserve">The judgment is void.  </w:t>
-            </w:r>
-          </w:p>
-          <w:p>
-            <w:pPr>
-              <w:pStyle w:val="Heading4"/>
-              <w:outlineLvl w:val="3"/>
-              <w:rPr>
-                <w:color w:val="202529"/>
-              </w:rPr>
-            </w:pPr>
-            <w:r>
-              <w:t xml:space="preserve">For example </w:t>
-            </w:r>
-          </w:p>
-          <w:p>
-            <w:pPr>
-              <w:pStyle w:val="ListParagraph"/>
-            </w:pPr>
-            <w:r>
-              <w:rPr>
-                <w:rFonts w:eastAsia="Times New Roman"/>
-                <w:color w:val="000000"/>
-              </w:rPr>
-              <w:t xml:space="preserve">An Alaska court generally does not have the authority or  "jurisdiction" to make a parenting plan for a child who has lived in another state for the past 6 or more months.  </w:t>
-            </w:r>
-          </w:p>
-          <w:p>
-            <w:pPr>
-              <w:pStyle w:val="ListParagraph"/>
-            </w:pPr>
-            <w:r>
-              <w:rPr>
-                <w:rFonts w:eastAsia="Times New Roman"/>
-                <w:color w:val="000000"/>
-              </w:rPr>
-              <w:t>If a child was living in Oregon for 6 months before the divorce case started, and</w:t>
-            </w:r>
-          </w:p>
-          <w:p>
-            <w:pPr>
-              <w:pStyle w:val="ListParagraph"/>
-            </w:pPr>
-            <w:r>
-              <w:rPr>
-                <w:rFonts w:eastAsia="Times New Roman"/>
-                <w:color w:val="000000"/>
-              </w:rPr>
-              <w:t xml:space="preserve">A parent hid this detail from the other parent and the court, </w:t>
-            </w:r>
-          </w:p>
-          <w:p>
-            <w:pPr>
-              <w:pStyle w:val="ListParagraph"/>
-            </w:pPr>
-            <w:r>
-              <w:rPr>
-                <w:rFonts w:eastAsia="Times New Roman"/>
-                <w:color w:val="000000"/>
-              </w:rPr>
-              <w:t xml:space="preserve">The parenting plan order would be void because the court did not have jurisdiction to decide the parenting plan.  </w:t>
-            </w:r>
-          </w:p>
-          <w:p>
-            <w:pPr>
-              <w:pStyle w:val="ListParagraphNumbered"/>
-              <w:keepLines/>
-              <w:numPr>
-                <w:ilvl w:val="0"/>
-                <w:numId w:val="29"/>
-              </w:numPr>
-              <w:ind w:left="403"/>
-              <w:rPr>
-                <w:b w:val="0"/>
-              </w:rPr>
-            </w:pPr>
-            <w:r>
-              <w:lastRenderedPageBreak/>
-              <w:t xml:space="preserve">The judgment has been satisfied, released or discharged, or a prior judgment upon which it is based has been reversed or otherwise vacated or it is no longer fair that the judgment should apply at this time.  </w:t>
-            </w:r>
-          </w:p>
-          <w:p>
-            <w:pPr>
-              <w:pStyle w:val="Heading4"/>
-              <w:outlineLvl w:val="3"/>
-              <w:rPr>
-                <w:color w:val="202529"/>
-              </w:rPr>
-            </w:pPr>
-            <w:r>
-              <w:t>For example</w:t>
-            </w:r>
-          </w:p>
-          <w:p>
-            <w:pPr>
-              <w:pStyle w:val="ListParagraph"/>
-            </w:pPr>
-            <w:r>
-              <w:rPr>
-                <w:rFonts w:eastAsia="Times New Roman"/>
-                <w:color w:val="000000"/>
-              </w:rPr>
-              <w:t>The court orders a parent to pay child support. The child files for Emancipation and the judge grants it. Parents do not have to support their emancipated child. The child support judgment  would be released or discharged.</w:t>
+              <w:ind w:left="42"/>
+            </w:pPr>
+            <w:r>
+              <w:t>For the next 3 types of mistake, the amount of time before you file must be "reasonable.”</w:t>
             </w:r>
           </w:p>
           <w:p>
@@ -8662,9 +8534,126 @@
               <w:pStyle w:val="ListParagraphNumbered"/>
               <w:numPr>
                 <w:ilvl w:val="0"/>
-                <w:numId w:val="29"/>
+                <w:numId w:val="43"/>
               </w:numPr>
-              <w:ind w:left="402"/>
+              <w:ind w:left="399"/>
+              <w:rPr>
+                <w:b w:val="0"/>
+              </w:rPr>
+            </w:pPr>
+            <w:r>
+              <w:t>The judgment is void.</w:t>
+            </w:r>
+          </w:p>
+          <w:p>
+            <w:pPr>
+              <w:pStyle w:val="Heading4"/>
+              <w:outlineLvl w:val="3"/>
+              <w:rPr>
+                <w:color w:val="202529"/>
+              </w:rPr>
+            </w:pPr>
+            <w:r>
+              <w:t xml:space="preserve">For example </w:t>
+            </w:r>
+          </w:p>
+          <w:p>
+            <w:pPr>
+              <w:pStyle w:val="ListParagraph"/>
+            </w:pPr>
+            <w:r>
+              <w:rPr>
+                <w:rFonts w:eastAsia="Times New Roman"/>
+                <w:color w:val="000000"/>
+              </w:rPr>
+              <w:t xml:space="preserve">An Alaska court generally does not have the authority or  "jurisdiction" to make a parenting plan for a child who has lived in another state for the past 6 or more months.  </w:t>
+            </w:r>
+          </w:p>
+          <w:p>
+            <w:pPr>
+              <w:pStyle w:val="ListParagraph"/>
+            </w:pPr>
+            <w:r>
+              <w:rPr>
+                <w:rFonts w:eastAsia="Times New Roman"/>
+                <w:color w:val="000000"/>
+              </w:rPr>
+              <w:t>If a child was living in Oregon for 6 months before the divorce case started, and</w:t>
+            </w:r>
+          </w:p>
+          <w:p>
+            <w:pPr>
+              <w:pStyle w:val="ListParagraph"/>
+            </w:pPr>
+            <w:r>
+              <w:rPr>
+                <w:rFonts w:eastAsia="Times New Roman"/>
+                <w:color w:val="000000"/>
+              </w:rPr>
+              <w:t xml:space="preserve">A parent hid this detail from the other parent and the court, </w:t>
+            </w:r>
+          </w:p>
+          <w:p>
+            <w:pPr>
+              <w:pStyle w:val="ListParagraph"/>
+            </w:pPr>
+            <w:r>
+              <w:rPr>
+                <w:rFonts w:eastAsia="Times New Roman"/>
+                <w:color w:val="000000"/>
+              </w:rPr>
+              <w:t xml:space="preserve">The parenting plan order would be void because the court did not have jurisdiction to decide the parenting plan.  </w:t>
+            </w:r>
+          </w:p>
+          <w:p>
+            <w:pPr>
+              <w:pStyle w:val="ListParagraphNumbered"/>
+              <w:numPr>
+                <w:ilvl w:val="0"/>
+                <w:numId w:val="43"/>
+              </w:numPr>
+              <w:ind w:left="399"/>
+              <w:rPr>
+                <w:b w:val="0"/>
+              </w:rPr>
+            </w:pPr>
+            <w:r>
+              <w:lastRenderedPageBreak/>
+              <w:t xml:space="preserve">The judgment has been satisfied, released or discharged, or a prior judgment upon which it is based has been reversed or otherwise vacated or it is no longer fair that the judgment should apply at this time.  </w:t>
+            </w:r>
+          </w:p>
+          <w:p>
+            <w:pPr>
+              <w:pStyle w:val="Heading4"/>
+              <w:outlineLvl w:val="3"/>
+              <w:rPr>
+                <w:color w:val="202529"/>
+              </w:rPr>
+            </w:pPr>
+            <w:r>
+              <w:t>For example</w:t>
+            </w:r>
+          </w:p>
+          <w:p>
+            <w:pPr>
+              <w:pStyle w:val="ListParagraph"/>
+            </w:pPr>
+            <w:r>
+              <w:rPr>
+                <w:rFonts w:eastAsia="Times New Roman"/>
+                <w:color w:val="000000"/>
+              </w:rPr>
+              <w:t>The court orders a parent to pay child support. The child files for Emancipation and the judge grants it. Parents do not have to support their emancipated child. The child support judgment  would be released or discharged.</w:t>
+            </w:r>
+          </w:p>
+          <w:p>
+            <w:pPr>
+              <w:pStyle w:val="ListParagraphNumbered"/>
+              <w:numPr>
+                <w:ilvl w:val="0"/>
+                <w:numId w:val="43"/>
+              </w:numPr>
+              <w:ind w:left="399"/>
             </w:pPr>
             <w:r>
               <w:t xml:space="preserve">Any other reason justifying relief from the judgment .  </w:t>
@@ -8789,7 +8778,8 @@
           <w:p>
             <w:pPr>
               <w:pStyle w:val="ListParagraph"/>
-              <w:ind w:left="405"/>
+              <w:keepLines/>
+              <w:ind w:left="403"/>
               <w:rPr>
                 <w:rStyle w:val="Hyperlink"/>
                 <w:color w:val="202529"/>
@@ -8997,82 +8987,6 @@
                 <w:t> </w:t>
               </w:r>
             </w:hyperlink>
-            <w:r>
-              <w:rPr>
-                <w:noProof/>
-                <w:color w:val="000099"/>
-                <w:shd w:val="clear" w:color="auto" w:fill="FFFFFF"/>
-              </w:rPr>
-              <mc:AlternateContent>
-                <mc:Choice Requires="wps">
-                  <w:drawing>
-                    <wp:inline distT="0" distB="0" distL="0" distR="0" wp14:anchorId="00AB63CC" wp14:editId="4A2029DA">
-                      <wp:extent cx="238125" cy="238125"/>
-                      <wp:effectExtent l="0" t="0" r="0" b="0"/>
-                      <wp:docPr id="9" name="Rectangle 9" descr="Play Motions Part 1: How to ask the court for something Video">
-                        <a:hlinkClick xmlns:a="http://schemas.openxmlformats.org/drawingml/2006/main" r:id="rId89" tgtFrame="&quot;_blank&quot;"/>
-                      </wp:docPr>
-                      <wp:cNvGraphicFramePr>
-                        <a:graphicFrameLocks xmlns:a="http://schemas.openxmlformats.org/drawingml/2006/main" noChangeAspect="1"/>
-                      </wp:cNvGraphicFramePr>
-                      <a:graphic xmlns:a="http://schemas.openxmlformats.org/drawingml/2006/main">
-                        <a:graphicData uri="http://schemas.microsoft.com/office/word/2010/wordprocessingShape">
-                          <wps:wsp>
-                            <wps:cNvSpPr>
-                              <a:spLocks noChangeAspect="1" noChangeArrowheads="1"/>
-                            </wps:cNvSpPr>
-                            <wps:spPr bwMode="auto">
-                              <a:xfrm>
-                                <a:off x="0" y="0"/>
-                                <a:ext cx="238125" cy="238125"/>
-                              </a:xfrm>
-                              <a:prstGeom prst="rect">
-                                <a:avLst/>
-                              </a:prstGeom>
-                              <a:noFill/>
-                              <a:ln>
-                                <a:noFill/>
-                              </a:ln>
-                              <a:extLst>
-                                <a:ext uri="{909E8E84-426E-40DD-AFC4-6F175D3DCCD1}">
-                                  <a14:hiddenFill xmlns:a14="http://schemas.microsoft.com/office/drawing/2010/main">
-                                    <a:solidFill>
-                                      <a:srgbClr val="FFFFFF"/>
-                                    </a:solidFill>
-                                  </a14:hiddenFill>
-                                </a:ext>
-                                <a:ext uri="{91240B29-F687-4F45-9708-019B960494DF}">
-                                  <a14:hiddenLine xmlns:a14="http://schemas.microsoft.com/office/drawing/2010/main" w="9525">
-                                    <a:solidFill>
-                                      <a:srgbClr val="000000"/>
-                                    </a:solidFill>
-                                    <a:miter lim="800000"/>
-                                    <a:headEnd/>
-                                    <a:tailEnd/>
-                                  </a14:hiddenLine>
-                                </a:ext>
-                              </a:extLst>
-                            </wps:spPr>
-                            <wps:bodyPr rot="0" vert="horz" wrap="square" lIns="91440" tIns="45720" rIns="91440" bIns="45720" anchor="t" anchorCtr="0" upright="1">
-                              <a:noAutofit/>
-                            </wps:bodyPr>
-                          </wps:wsp>
-                        </a:graphicData>
-                      </a:graphic>
-                    </wp:inline>
-                  </w:drawing>
-                </mc:Choice>
-                <mc:Fallback>
-                  <w:pict>
-                    <v:rect w14:anchorId="7E5DCE17" id="Rectangle 9" o:spid="_x0000_s1026" alt="Play Motions Part 1: How to ask the court for something Video" href="https://www.youtube.com/watch?v=2irmxT0_0EA" target="&quot;_blank&quot;" style="width:18.75pt;height:18.75pt;visibility:visible;mso-wrap-style:square;mso-left-percent:-10001;mso-top-percent:-10001;mso-position-horizontal:absolute;mso-position-horizontal-relative:char;mso-position-vertical:absolute;mso-position-vertical-relative:line;mso-left-percent:-10001;mso-top-percent:-10001;v-text-anchor:top" o:gfxdata="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" o:button="t" filled="f" stroked="f">
-                      <v:fill o:detectmouseclick="t"/>
-                      <o:lock v:ext="edit" aspectratio="t"/>
-                      <w10:anchorlock/>
-                    </v:rect>
-                  </w:pict>
-                </mc:Fallback>
-              </mc:AlternateContent>
-            </w:r>
           </w:p>
           <w:p>
             <w:pPr>
@@ -9099,7 +9013,7 @@
               <w:br/>
               <w:t xml:space="preserve">as a </w:t>
             </w:r>
-            <w:hyperlink r:id="rId90" w:history="1">
+            <w:hyperlink r:id="rId89" w:history="1">
               <w:r>
                 <w:rPr>
                   <w:rStyle w:val="Hyperlink"/>
@@ -9117,7 +9031,7 @@
               <w:br/>
               <w:t xml:space="preserve">as a | </w:t>
             </w:r>
-            <w:hyperlink r:id="rId91" w:history="1">
+            <w:hyperlink r:id="rId90" w:history="1">
               <w:r>
                 <w:rPr>
                   <w:rStyle w:val="Hyperlink"/>
@@ -9164,7 +9078,7 @@
               <w:br/>
               <w:t xml:space="preserve">as a </w:t>
             </w:r>
-            <w:hyperlink r:id="rId92" w:history="1">
+            <w:hyperlink r:id="rId91" w:history="1">
               <w:r>
                 <w:rPr>
                   <w:rStyle w:val="Hyperlink"/>
@@ -9191,7 +9105,7 @@
             <w:r>
               <w:t xml:space="preserve">s a </w:t>
             </w:r>
-            <w:hyperlink r:id="rId93" w:history="1">
+            <w:hyperlink r:id="rId92" w:history="1">
               <w:proofErr w:type="spellStart"/>
               <w:r>
                 <w:rPr>
@@ -9245,7 +9159,7 @@
             <w:pPr>
               <w:pStyle w:val="BodyText"/>
             </w:pPr>
-            <w:hyperlink r:id="rId94" w:anchor="reply" w:history="1">
+            <w:hyperlink r:id="rId93" w:anchor="reply" w:history="1">
               <w:r>
                 <w:rPr>
                   <w:b/>
@@ -9269,7 +9183,7 @@
             <w:pPr>
               <w:pStyle w:val="BodyText"/>
             </w:pPr>
-            <w:hyperlink r:id="rId95" w:anchor="options" w:history="1">
+            <w:hyperlink r:id="rId94" w:anchor="options" w:history="1">
               <w:r>
                 <w:rPr>
                   <w:b/>
@@ -9583,26 +9497,26 @@
               <w:pStyle w:val="ListParagraph"/>
               <w:ind w:left="405"/>
             </w:pPr>
+            <w:hyperlink r:id="rId95" w:history="1">
+              <w:r>
+                <w:rPr>
+                  <w:rStyle w:val="Hyperlink"/>
+                </w:rPr>
+                <w:t>Contact Information for State Child Support Agencies</w:t>
+              </w:r>
+            </w:hyperlink>
+            <w:r>
+              <w:t>.</w:t>
+            </w:r>
+          </w:p>
+          <w:p>
+            <w:pPr>
+              <w:pStyle w:val="BodyText"/>
+            </w:pPr>
+            <w:r>
+              <w:t xml:space="preserve"> If you still need more help, you may want to </w:t>
+            </w:r>
             <w:hyperlink r:id="rId96" w:history="1">
-              <w:r>
-                <w:rPr>
-                  <w:rStyle w:val="Hyperlink"/>
-                </w:rPr>
-                <w:t>Contact Information for State Child Support Agencies</w:t>
-              </w:r>
-            </w:hyperlink>
-            <w:r>
-              <w:t>.</w:t>
-            </w:r>
-          </w:p>
-          <w:p>
-            <w:pPr>
-              <w:pStyle w:val="BodyText"/>
-            </w:pPr>
-            <w:r>
-              <w:t xml:space="preserve"> If you still need more help, you may want to </w:t>
-            </w:r>
-            <w:hyperlink r:id="rId97" w:history="1">
               <w:r>
                 <w:rPr>
                   <w:rStyle w:val="Hyperlink"/>
@@ -9627,19 +9541,46 @@
             <w:pPr>
               <w:pStyle w:val="BodyText"/>
             </w:pPr>
+            <w:hyperlink r:id="rId97" w:history="1">
+              <w:r>
+                <w:rPr>
+                  <w:b/>
+                </w:rPr>
+                <w:t>CSSD – Contact us</w:t>
+              </w:r>
+            </w:hyperlink>
+            <w:r>
+              <w:br/>
+            </w:r>
+            <w:r>
+              <w:t>childsupport.alaska.gov/child-support-services/contact-us</w:t>
+            </w:r>
+          </w:p>
+          <w:p>
+            <w:pPr>
+              <w:pStyle w:val="BodyText"/>
+            </w:pPr>
             <w:hyperlink r:id="rId98" w:history="1">
               <w:r>
                 <w:rPr>
                   <w:b/>
                 </w:rPr>
-                <w:t>CSSD – Contact us</w:t>
+                <w:t>Contact Information for State Child Support Agencies</w:t>
               </w:r>
             </w:hyperlink>
             <w:r>
               <w:br/>
             </w:r>
             <w:r>
-              <w:t>childsupport.alaska.gov/child-support-services/contact-us</w:t>
+              <w:t>acf.hhs.gov/</w:t>
+            </w:r>
+            <w:proofErr w:type="spellStart"/>
+            <w:r>
+              <w:t>css</w:t>
+            </w:r>
+            <w:proofErr w:type="spellEnd"/>
+            <w:r>
+              <w:t>/parents/find-local-child-support-office</w:t>
             </w:r>
           </w:p>
           <w:p>
@@ -9647,33 +9588,6 @@
               <w:pStyle w:val="BodyText"/>
             </w:pPr>
             <w:hyperlink r:id="rId99" w:history="1">
-              <w:r>
-                <w:rPr>
-                  <w:b/>
-                </w:rPr>
-                <w:t>Contact Information for State Child Support Agencies</w:t>
-              </w:r>
-            </w:hyperlink>
-            <w:r>
-              <w:br/>
-            </w:r>
-            <w:r>
-              <w:t>acf.hhs.gov/</w:t>
-            </w:r>
-            <w:proofErr w:type="spellStart"/>
-            <w:r>
-              <w:t>css</w:t>
-            </w:r>
-            <w:proofErr w:type="spellEnd"/>
-            <w:r>
-              <w:t>/parents/find-local-child-support-office</w:t>
-            </w:r>
-          </w:p>
-          <w:p>
-            <w:pPr>
-              <w:pStyle w:val="BodyText"/>
-            </w:pPr>
-            <w:hyperlink r:id="rId100" w:history="1">
               <w:r>
                 <w:rPr>
                   <w:b/>
@@ -10167,7 +10081,7 @@
               </w:rPr>
               <w:t xml:space="preserve"> %}</w:t>
             </w:r>
-            <w:hyperlink r:id="rId101" w:history="1">
+            <w:hyperlink r:id="rId100" w:history="1">
               <w:r>
                 <w:rPr>
                   <w:rStyle w:val="Hyperlink"/>
@@ -10212,7 +10126,7 @@
             <w:r>
               <w:t xml:space="preserve">See the </w:t>
             </w:r>
-            <w:hyperlink r:id="rId102" w:history="1">
+            <w:hyperlink r:id="rId101" w:history="1">
               <w:r>
                 <w:rPr>
                   <w:rStyle w:val="Hyperlink"/>
@@ -10282,7 +10196,7 @@
                 <w:rStyle w:val="Hyperlink"/>
               </w:rPr>
             </w:pPr>
-            <w:hyperlink r:id="rId103" w:history="1">
+            <w:hyperlink r:id="rId102" w:history="1">
               <w:r>
                 <w:rPr>
                   <w:rStyle w:val="Hyperlink"/>
@@ -10364,52 +10278,52 @@
             <w:pPr>
               <w:pStyle w:val="BodyText"/>
             </w:pPr>
+            <w:hyperlink r:id="rId103" w:history="1">
+              <w:r>
+                <w:rPr>
+                  <w:rStyle w:val="Hyperlink"/>
+                </w:rPr>
+                <w:t>Read C</w:t>
+              </w:r>
+              <w:r>
+                <w:rPr>
+                  <w:rStyle w:val="Hyperlink"/>
+                </w:rPr>
+                <w:t>hild Support Enforcement FAQ</w:t>
+              </w:r>
+            </w:hyperlink>
+          </w:p>
+          <w:p>
+            <w:pPr>
+              <w:pStyle w:val="BodyText"/>
+            </w:pPr>
+            <w:r>
+              <w:t>{%p</w:t>
+            </w:r>
+            <w:r>
+              <w:t xml:space="preserve"> if</w:t>
+            </w:r>
+            <w:r>
+              <w:t xml:space="preserve"> user_need == </w:t>
+            </w:r>
+            <w:r>
+              <w:t>'</w:t>
+            </w:r>
+            <w:r>
+              <w:t>enforce foreign order</w:t>
+            </w:r>
+            <w:r>
+              <w:t>'</w:t>
+            </w:r>
+            <w:r>
+              <w:t xml:space="preserve"> %}</w:t>
+            </w:r>
+          </w:p>
+          <w:p>
+            <w:pPr>
+              <w:pStyle w:val="BodyText"/>
+            </w:pPr>
             <w:hyperlink r:id="rId104" w:history="1">
-              <w:r>
-                <w:rPr>
-                  <w:rStyle w:val="Hyperlink"/>
-                </w:rPr>
-                <w:t>Read C</w:t>
-              </w:r>
-              <w:r>
-                <w:rPr>
-                  <w:rStyle w:val="Hyperlink"/>
-                </w:rPr>
-                <w:t>hild Support Enforcement FAQ</w:t>
-              </w:r>
-            </w:hyperlink>
-          </w:p>
-          <w:p>
-            <w:pPr>
-              <w:pStyle w:val="BodyText"/>
-            </w:pPr>
-            <w:r>
-              <w:t>{%p</w:t>
-            </w:r>
-            <w:r>
-              <w:t xml:space="preserve"> if</w:t>
-            </w:r>
-            <w:r>
-              <w:t xml:space="preserve"> user_need == </w:t>
-            </w:r>
-            <w:r>
-              <w:t>'</w:t>
-            </w:r>
-            <w:r>
-              <w:t>enforce foreign order</w:t>
-            </w:r>
-            <w:r>
-              <w:t>'</w:t>
-            </w:r>
-            <w:r>
-              <w:t xml:space="preserve"> %}</w:t>
-            </w:r>
-          </w:p>
-          <w:p>
-            <w:pPr>
-              <w:pStyle w:val="BodyText"/>
-            </w:pPr>
-            <w:hyperlink r:id="rId105" w:history="1">
               <w:r>
                 <w:rPr>
                   <w:rStyle w:val="Hyperlink"/>
@@ -10439,7 +10353,7 @@
             <w:pPr>
               <w:pStyle w:val="BodyText"/>
             </w:pPr>
-            <w:hyperlink r:id="rId106" w:history="1">
+            <w:hyperlink r:id="rId105" w:history="1">
               <w:r>
                 <w:rPr>
                   <w:b/>
@@ -10477,35 +10391,35 @@
             <w:pPr>
               <w:pStyle w:val="BodyText"/>
             </w:pPr>
+            <w:hyperlink r:id="rId106" w:history="1">
+              <w:r>
+                <w:rPr>
+                  <w:b/>
+                </w:rPr>
+                <w:t>Read C</w:t>
+              </w:r>
+              <w:r>
+                <w:rPr>
+                  <w:b/>
+                </w:rPr>
+                <w:t>hild Support Enforcement FAQ</w:t>
+              </w:r>
+            </w:hyperlink>
+            <w:r>
+              <w:rPr>
+                <w:rStyle w:val="Hyperlink"/>
+              </w:rPr>
+              <w:br/>
+            </w:r>
+            <w:r>
+              <w:t>childsupport.alaska.gov/child-support-services/information/faqs/child-support-enforcement-services-faq</w:t>
+            </w:r>
+          </w:p>
+          <w:p>
+            <w:pPr>
+              <w:pStyle w:val="BodyText"/>
+            </w:pPr>
             <w:hyperlink r:id="rId107" w:history="1">
-              <w:r>
-                <w:rPr>
-                  <w:b/>
-                </w:rPr>
-                <w:t>Read C</w:t>
-              </w:r>
-              <w:r>
-                <w:rPr>
-                  <w:b/>
-                </w:rPr>
-                <w:t>hild Support Enforcement FAQ</w:t>
-              </w:r>
-            </w:hyperlink>
-            <w:r>
-              <w:rPr>
-                <w:rStyle w:val="Hyperlink"/>
-              </w:rPr>
-              <w:br/>
-            </w:r>
-            <w:r>
-              <w:t>childsupport.alaska.gov/child-support-services/information/faqs/child-support-enforcement-services-faq</w:t>
-            </w:r>
-          </w:p>
-          <w:p>
-            <w:pPr>
-              <w:pStyle w:val="BodyText"/>
-            </w:pPr>
-            <w:hyperlink r:id="rId108" w:history="1">
               <w:r>
                 <w:rPr>
                   <w:b/>
@@ -10809,7 +10723,7 @@
             <w:r>
               <w:t xml:space="preserve"> [</w:t>
             </w:r>
-            <w:hyperlink r:id="rId109" w:history="1">
+            <w:hyperlink r:id="rId108" w:history="1">
               <w:r>
                 <w:rPr>
                   <w:rStyle w:val="Hyperlink"/>
@@ -10836,18 +10750,18 @@
               </w:rPr>
               <w:t xml:space="preserve">Petition to Register a Support Order from Another State, </w:t>
             </w:r>
+            <w:hyperlink r:id="rId109" w:history="1">
+              <w:r>
+                <w:rPr>
+                  <w:b/>
+                </w:rPr>
+                <w:t>DR-342</w:t>
+              </w:r>
+            </w:hyperlink>
+            <w:r>
+              <w:t xml:space="preserve"> [</w:t>
+            </w:r>
             <w:hyperlink r:id="rId110" w:history="1">
-              <w:r>
-                <w:rPr>
-                  <w:b/>
-                </w:rPr>
-                <w:t>DR-342</w:t>
-              </w:r>
-            </w:hyperlink>
-            <w:r>
-              <w:t xml:space="preserve"> [</w:t>
-            </w:r>
-            <w:hyperlink r:id="rId111" w:history="1">
               <w:r>
                 <w:rPr>
                   <w:rStyle w:val="Hyperlink"/>
@@ -10886,7 +10800,7 @@
               </w:rPr>
               <w:t xml:space="preserve">Self-Certification (No Notary Available) </w:t>
             </w:r>
-            <w:hyperlink r:id="rId112" w:history="1">
+            <w:hyperlink r:id="rId111" w:history="1">
               <w:r>
                 <w:rPr>
                   <w:rStyle w:val="Hyperlink"/>
@@ -10914,18 +10828,18 @@
               </w:rPr>
               <w:t xml:space="preserve">Confidential Information Sheet - Support Order from Another State, </w:t>
             </w:r>
+            <w:hyperlink r:id="rId112" w:history="1">
+              <w:r>
+                <w:rPr>
+                  <w:b/>
+                </w:rPr>
+                <w:t>DR-343</w:t>
+              </w:r>
+            </w:hyperlink>
+            <w:r>
+              <w:t xml:space="preserve"> [</w:t>
+            </w:r>
             <w:hyperlink r:id="rId113" w:history="1">
-              <w:r>
-                <w:rPr>
-                  <w:b/>
-                </w:rPr>
-                <w:t>DR-343</w:t>
-              </w:r>
-            </w:hyperlink>
-            <w:r>
-              <w:t xml:space="preserve"> [</w:t>
-            </w:r>
-            <w:hyperlink r:id="rId114" w:history="1">
               <w:r>
                 <w:rPr>
                   <w:rStyle w:val="Hyperlink"/>
@@ -10952,18 +10866,18 @@
               </w:rPr>
               <w:t xml:space="preserve">Notice of Registration of Another State's Support Order, </w:t>
             </w:r>
+            <w:hyperlink r:id="rId114" w:history="1">
+              <w:r>
+                <w:rPr>
+                  <w:b/>
+                </w:rPr>
+                <w:t>DR-344</w:t>
+              </w:r>
+            </w:hyperlink>
+            <w:r>
+              <w:t xml:space="preserve"> [</w:t>
+            </w:r>
             <w:hyperlink r:id="rId115" w:history="1">
-              <w:r>
-                <w:rPr>
-                  <w:b/>
-                </w:rPr>
-                <w:t>DR-344</w:t>
-              </w:r>
-            </w:hyperlink>
-            <w:r>
-              <w:t xml:space="preserve"> [</w:t>
-            </w:r>
-            <w:hyperlink r:id="rId116" w:history="1">
               <w:r>
                 <w:rPr>
                   <w:rStyle w:val="Hyperlink"/>
@@ -10996,18 +10910,18 @@
               </w:rPr>
               <w:t xml:space="preserve">Request for Hearing About Registered Child Support Order, </w:t>
             </w:r>
+            <w:hyperlink r:id="rId116" w:history="1">
+              <w:r>
+                <w:rPr>
+                  <w:b/>
+                </w:rPr>
+                <w:t>DR-345</w:t>
+              </w:r>
+            </w:hyperlink>
+            <w:r>
+              <w:t xml:space="preserve"> [</w:t>
+            </w:r>
             <w:hyperlink r:id="rId117" w:history="1">
-              <w:r>
-                <w:rPr>
-                  <w:b/>
-                </w:rPr>
-                <w:t>DR-345</w:t>
-              </w:r>
-            </w:hyperlink>
-            <w:r>
-              <w:t xml:space="preserve"> [</w:t>
-            </w:r>
-            <w:hyperlink r:id="rId118" w:history="1">
               <w:r>
                 <w:rPr>
                   <w:rStyle w:val="Hyperlink"/>
@@ -11040,18 +10954,18 @@
               </w:rPr>
               <w:t xml:space="preserve">Confirmation of Registered Support Order, </w:t>
             </w:r>
+            <w:hyperlink r:id="rId118" w:history="1">
+              <w:r>
+                <w:rPr>
+                  <w:b/>
+                </w:rPr>
+                <w:t>DR-347</w:t>
+              </w:r>
+            </w:hyperlink>
+            <w:r>
+              <w:t xml:space="preserve"> [</w:t>
+            </w:r>
             <w:hyperlink r:id="rId119" w:history="1">
-              <w:r>
-                <w:rPr>
-                  <w:b/>
-                </w:rPr>
-                <w:t>DR-347</w:t>
-              </w:r>
-            </w:hyperlink>
-            <w:r>
-              <w:t xml:space="preserve"> [</w:t>
-            </w:r>
-            <w:hyperlink r:id="rId120" w:history="1">
               <w:r>
                 <w:rPr>
                   <w:rStyle w:val="Hyperlink"/>
@@ -11099,7 +11013,7 @@
             <w:r>
               <w:t xml:space="preserve">, </w:t>
             </w:r>
-            <w:hyperlink r:id="rId121" w:history="1">
+            <w:hyperlink r:id="rId120" w:history="1">
               <w:r>
                 <w:rPr>
                   <w:rStyle w:val="Hyperlink"/>
@@ -11363,7 +11277,7 @@
             <w:r>
               <w:t xml:space="preserve">service instructions for the specific process server you want the court to use. Read the </w:t>
             </w:r>
-            <w:hyperlink r:id="rId122" w:history="1">
+            <w:hyperlink r:id="rId121" w:history="1">
               <w:r>
                 <w:rPr>
                   <w:rStyle w:val="Hyperlink"/>
@@ -11397,46 +11311,46 @@
             <w:r>
               <w:t xml:space="preserve"> [</w:t>
             </w:r>
+            <w:hyperlink r:id="rId122" w:history="1">
+              <w:r>
+                <w:rPr>
+                  <w:rStyle w:val="Hyperlink"/>
+                </w:rPr>
+                <w:t>Fill-In PDF</w:t>
+              </w:r>
+            </w:hyperlink>
+            <w:r>
+              <w:t>]</w:t>
+            </w:r>
+            <w:r>
+              <w:br/>
+            </w:r>
+            <w:r>
+              <w:t>public.courts.alaska.gov/web/forms/docs/dr-341.pdf</w:t>
+            </w:r>
+          </w:p>
+          <w:p>
+            <w:pPr>
+              <w:pStyle w:val="Body"/>
+            </w:pPr>
+            <w:r>
+              <w:rPr>
+                <w:b/>
+              </w:rPr>
+              <w:t xml:space="preserve">Petition to Register a Support Order from Another State, </w:t>
+            </w:r>
             <w:hyperlink r:id="rId123" w:history="1">
               <w:r>
                 <w:rPr>
-                  <w:rStyle w:val="Hyperlink"/>
-                </w:rPr>
-                <w:t>Fill-In PDF</w:t>
+                  <w:b/>
+                </w:rPr>
+                <w:t>DR-342</w:t>
               </w:r>
             </w:hyperlink>
             <w:r>
-              <w:t>]</w:t>
-            </w:r>
-            <w:r>
-              <w:br/>
-            </w:r>
-            <w:r>
-              <w:t>public.courts.alaska.gov/web/forms/docs/dr-341.pdf</w:t>
-            </w:r>
-          </w:p>
-          <w:p>
-            <w:pPr>
-              <w:pStyle w:val="Body"/>
-            </w:pPr>
-            <w:r>
-              <w:rPr>
-                <w:b/>
-              </w:rPr>
-              <w:t xml:space="preserve">Petition to Register a Support Order from Another State, </w:t>
+              <w:t xml:space="preserve"> [</w:t>
             </w:r>
             <w:hyperlink r:id="rId124" w:history="1">
-              <w:r>
-                <w:rPr>
-                  <w:b/>
-                </w:rPr>
-                <w:t>DR-342</w:t>
-              </w:r>
-            </w:hyperlink>
-            <w:r>
-              <w:t xml:space="preserve"> [</w:t>
-            </w:r>
-            <w:hyperlink r:id="rId125" w:history="1">
               <w:r>
                 <w:rPr>
                   <w:rStyle w:val="Hyperlink"/>
@@ -11504,18 +11418,18 @@
               <w:lastRenderedPageBreak/>
               <w:t xml:space="preserve">State, </w:t>
             </w:r>
+            <w:hyperlink r:id="rId125" w:history="1">
+              <w:r>
+                <w:rPr>
+                  <w:b/>
+                </w:rPr>
+                <w:t>DR-343</w:t>
+              </w:r>
+            </w:hyperlink>
+            <w:r>
+              <w:t xml:space="preserve"> [</w:t>
+            </w:r>
             <w:hyperlink r:id="rId126" w:history="1">
-              <w:r>
-                <w:rPr>
-                  <w:b/>
-                </w:rPr>
-                <w:t>DR-343</w:t>
-              </w:r>
-            </w:hyperlink>
-            <w:r>
-              <w:t xml:space="preserve"> [</w:t>
-            </w:r>
-            <w:hyperlink r:id="rId127" w:history="1">
               <w:r>
                 <w:rPr>
                   <w:rStyle w:val="Hyperlink"/>
@@ -11550,18 +11464,18 @@
               </w:rPr>
               <w:t xml:space="preserve">Notice of Registration of Another State's Support Order, </w:t>
             </w:r>
+            <w:hyperlink r:id="rId127" w:history="1">
+              <w:r>
+                <w:rPr>
+                  <w:b/>
+                </w:rPr>
+                <w:t>DR-344</w:t>
+              </w:r>
+            </w:hyperlink>
+            <w:r>
+              <w:t xml:space="preserve"> [</w:t>
+            </w:r>
             <w:hyperlink r:id="rId128" w:history="1">
-              <w:r>
-                <w:rPr>
-                  <w:b/>
-                </w:rPr>
-                <w:t>DR-344</w:t>
-              </w:r>
-            </w:hyperlink>
-            <w:r>
-              <w:t xml:space="preserve"> [</w:t>
-            </w:r>
-            <w:hyperlink r:id="rId129" w:history="1">
               <w:r>
                 <w:rPr>
                   <w:rStyle w:val="Hyperlink"/>
@@ -11596,18 +11510,18 @@
               </w:rPr>
               <w:t xml:space="preserve">Request for Hearing About Registered Child Support Order, </w:t>
             </w:r>
+            <w:hyperlink r:id="rId129" w:history="1">
+              <w:r>
+                <w:rPr>
+                  <w:b/>
+                </w:rPr>
+                <w:t>DR-345</w:t>
+              </w:r>
+            </w:hyperlink>
+            <w:r>
+              <w:t xml:space="preserve"> [</w:t>
+            </w:r>
             <w:hyperlink r:id="rId130" w:history="1">
-              <w:r>
-                <w:rPr>
-                  <w:b/>
-                </w:rPr>
-                <w:t>DR-345</w:t>
-              </w:r>
-            </w:hyperlink>
-            <w:r>
-              <w:t xml:space="preserve"> [</w:t>
-            </w:r>
-            <w:hyperlink r:id="rId131" w:history="1">
               <w:r>
                 <w:rPr>
                   <w:rStyle w:val="Hyperlink"/>
@@ -11642,18 +11556,18 @@
               </w:rPr>
               <w:t xml:space="preserve">Confirmation of Registered Support Order, </w:t>
             </w:r>
+            <w:hyperlink r:id="rId131" w:history="1">
+              <w:r>
+                <w:rPr>
+                  <w:b/>
+                </w:rPr>
+                <w:t>DR-347</w:t>
+              </w:r>
+            </w:hyperlink>
+            <w:r>
+              <w:t xml:space="preserve"> [</w:t>
+            </w:r>
             <w:hyperlink r:id="rId132" w:history="1">
-              <w:r>
-                <w:rPr>
-                  <w:b/>
-                </w:rPr>
-                <w:t>DR-347</w:t>
-              </w:r>
-            </w:hyperlink>
-            <w:r>
-              <w:t xml:space="preserve"> [</w:t>
-            </w:r>
-            <w:hyperlink r:id="rId133" w:history="1">
               <w:r>
                 <w:rPr>
                   <w:rStyle w:val="Hyperlink"/>
@@ -11691,7 +11605,7 @@
             <w:r>
               <w:t xml:space="preserve">, </w:t>
             </w:r>
-            <w:hyperlink r:id="rId134" w:history="1">
+            <w:hyperlink r:id="rId133" w:history="1">
               <w:r>
                 <w:rPr>
                   <w:rStyle w:val="Hyperlink"/>
@@ -12342,7 +12256,7 @@
             <w:r>
               <w:t xml:space="preserve"> and ask the court to order the other parent to pay. Attach your written request and any response you got back. The court may hold a </w:t>
             </w:r>
-            <w:hyperlink r:id="rId135" w:anchor="hearing" w:tooltip="A court proceeding at which parties, and perhaps witnesses, come to the court to speak. A hearing is different from a trial in a number of ways, including that it is typically shorter and sometimes less formal than a trial." w:history="1">
+            <w:hyperlink r:id="rId134" w:anchor="hearing" w:tooltip="A court proceeding at which parties, and perhaps witnesses, come to the court to speak. A hearing is different from a trial in a number of ways, including that it is typically shorter and sometimes less formal than a trial." w:history="1">
               <w:r>
                 <w:rPr>
                   <w:rStyle w:val="interviewglossarywordintemplateChar"/>
@@ -12353,7 +12267,7 @@
             <w:r>
               <w:t xml:space="preserve"> and issue another </w:t>
             </w:r>
-            <w:hyperlink r:id="rId136" w:anchor="order" w:tooltip="A command or direction given by a judge. An order can be in writing or spoken. Violating a court order is very serious and can result in being held in contempt or sanctioned in other ways." w:history="1">
+            <w:hyperlink r:id="rId135" w:anchor="order" w:tooltip="A command or direction given by a judge. An order can be in writing or spoken. Violating a court order is very serious and can result in being held in contempt or sanctioned in other ways." w:history="1">
               <w:r>
                 <w:rPr>
                   <w:rStyle w:val="interviewglossarywordintemplateChar"/>
@@ -12378,18 +12292,51 @@
             <w:r>
               <w:t xml:space="preserve"> </w:t>
             </w:r>
+            <w:hyperlink r:id="rId136" w:history="1">
+              <w:r>
+                <w:rPr>
+                  <w:rStyle w:val="Hyperlink"/>
+                </w:rPr>
+                <w:t>Word</w:t>
+              </w:r>
+            </w:hyperlink>
+            <w:r>
+              <w:t xml:space="preserve"> | </w:t>
+            </w:r>
             <w:hyperlink r:id="rId137" w:history="1">
               <w:r>
                 <w:rPr>
                   <w:rStyle w:val="Hyperlink"/>
                 </w:rPr>
+                <w:t>PDF</w:t>
+              </w:r>
+            </w:hyperlink>
+          </w:p>
+          <w:p>
+            <w:pPr>
+              <w:pStyle w:val="BodyText"/>
+            </w:pPr>
+            <w:r>
+              <w:rPr>
+                <w:b/>
+              </w:rPr>
+              <w:t>Order on Motion, SHC-1302</w:t>
+            </w:r>
+            <w:r>
+              <w:t xml:space="preserve"> </w:t>
+            </w:r>
+            <w:hyperlink r:id="rId138" w:history="1">
+              <w:r>
+                <w:rPr>
+                  <w:rStyle w:val="Hyperlink"/>
+                </w:rPr>
                 <w:t>Word</w:t>
               </w:r>
             </w:hyperlink>
             <w:r>
               <w:t xml:space="preserve"> | </w:t>
             </w:r>
-            <w:hyperlink r:id="rId138" w:history="1">
+            <w:hyperlink r:id="rId139" w:history="1">
               <w:r>
                 <w:rPr>
                   <w:rStyle w:val="Hyperlink"/>
@@ -12406,12 +12353,12 @@
               <w:rPr>
                 <w:b/>
               </w:rPr>
-              <w:t>Order on Motion, SHC-1302</w:t>
+              <w:t>Notice of Motion, SHC-1630</w:t>
             </w:r>
             <w:r>
               <w:t xml:space="preserve"> </w:t>
             </w:r>
-            <w:hyperlink r:id="rId139" w:history="1">
+            <w:hyperlink r:id="rId140" w:history="1">
               <w:r>
                 <w:rPr>
                   <w:rStyle w:val="Hyperlink"/>
@@ -12422,40 +12369,7 @@
             <w:r>
               <w:t xml:space="preserve"> | </w:t>
             </w:r>
-            <w:hyperlink r:id="rId140" w:history="1">
-              <w:r>
-                <w:rPr>
-                  <w:rStyle w:val="Hyperlink"/>
-                </w:rPr>
-                <w:t>PDF</w:t>
-              </w:r>
-            </w:hyperlink>
-          </w:p>
-          <w:p>
-            <w:pPr>
-              <w:pStyle w:val="BodyText"/>
-            </w:pPr>
-            <w:r>
-              <w:rPr>
-                <w:b/>
-              </w:rPr>
-              <w:t>Notice of Motion, SHC-1630</w:t>
-            </w:r>
-            <w:r>
-              <w:t xml:space="preserve"> </w:t>
-            </w:r>
             <w:hyperlink r:id="rId141" w:history="1">
-              <w:r>
-                <w:rPr>
-                  <w:rStyle w:val="Hyperlink"/>
-                </w:rPr>
-                <w:t>Word</w:t>
-              </w:r>
-            </w:hyperlink>
-            <w:r>
-              <w:t xml:space="preserve"> | </w:t>
-            </w:r>
-            <w:hyperlink r:id="rId142" w:history="1">
               <w:r>
                 <w:rPr>
                   <w:rStyle w:val="Hyperlink"/>
@@ -12501,7 +12415,7 @@
             <w:r>
               <w:t xml:space="preserve">, asking the court to issue a </w:t>
             </w:r>
-            <w:hyperlink r:id="rId143" w:anchor="judgment" w:tooltip="The official final decision of a court about the rights and claims of each side in a lawsuit. If your divorce includes an order for money to paid by one side to the other as part of the property division, you may want to be sure that your final decree is a" w:history="1">
+            <w:hyperlink r:id="rId142" w:anchor="judgment" w:tooltip="The official final decision of a court about the rights and claims of each side in a lawsuit. If your divorce includes an order for money to paid by one side to the other as part of the property division, you may want to be sure that your final decree is a" w:history="1">
               <w:r>
                 <w:rPr>
                   <w:rStyle w:val="interviewglossarywordintemplateChar"/>
@@ -12538,18 +12452,51 @@
             <w:r>
               <w:t xml:space="preserve"> </w:t>
             </w:r>
+            <w:hyperlink r:id="rId143" w:history="1">
+              <w:r>
+                <w:rPr>
+                  <w:rStyle w:val="Hyperlink"/>
+                </w:rPr>
+                <w:t>Word</w:t>
+              </w:r>
+            </w:hyperlink>
+            <w:r>
+              <w:t xml:space="preserve"> | </w:t>
+            </w:r>
             <w:hyperlink r:id="rId144" w:history="1">
               <w:r>
                 <w:rPr>
                   <w:rStyle w:val="Hyperlink"/>
                 </w:rPr>
+                <w:t>PDF</w:t>
+              </w:r>
+            </w:hyperlink>
+          </w:p>
+          <w:p>
+            <w:pPr>
+              <w:pStyle w:val="BodyText"/>
+            </w:pPr>
+            <w:r>
+              <w:rPr>
+                <w:b/>
+              </w:rPr>
+              <w:t>Order Reducing to Judgment, SHC-1535</w:t>
+            </w:r>
+            <w:r>
+              <w:t xml:space="preserve"> </w:t>
+            </w:r>
+            <w:hyperlink r:id="rId145" w:history="1">
+              <w:r>
+                <w:rPr>
+                  <w:rStyle w:val="Hyperlink"/>
+                </w:rPr>
                 <w:t>Word</w:t>
               </w:r>
             </w:hyperlink>
             <w:r>
               <w:t xml:space="preserve"> | </w:t>
             </w:r>
-            <w:hyperlink r:id="rId145" w:history="1">
+            <w:hyperlink r:id="rId146" w:history="1">
               <w:r>
                 <w:rPr>
                   <w:rStyle w:val="Hyperlink"/>
@@ -12566,12 +12513,12 @@
               <w:rPr>
                 <w:b/>
               </w:rPr>
-              <w:t>Order Reducing to Judgment, SHC-1535</w:t>
+              <w:t>Worksheet to Figure Out Judgment Amount, SHC-1536</w:t>
             </w:r>
             <w:r>
               <w:t xml:space="preserve"> </w:t>
             </w:r>
-            <w:hyperlink r:id="rId146" w:history="1">
+            <w:hyperlink r:id="rId147" w:history="1">
               <w:r>
                 <w:rPr>
                   <w:rStyle w:val="Hyperlink"/>
@@ -12582,7 +12529,7 @@
             <w:r>
               <w:t xml:space="preserve"> | </w:t>
             </w:r>
-            <w:hyperlink r:id="rId147" w:history="1">
+            <w:hyperlink r:id="rId148" w:history="1">
               <w:r>
                 <w:rPr>
                   <w:rStyle w:val="Hyperlink"/>
@@ -12599,12 +12546,12 @@
               <w:rPr>
                 <w:b/>
               </w:rPr>
-              <w:t>Worksheet to Figure Out Judgment Amount, SHC-1536</w:t>
+              <w:t>Notice of Motion, SHC-1630</w:t>
             </w:r>
             <w:r>
               <w:t xml:space="preserve"> </w:t>
             </w:r>
-            <w:hyperlink r:id="rId148" w:history="1">
+            <w:hyperlink r:id="rId149" w:history="1">
               <w:r>
                 <w:rPr>
                   <w:rStyle w:val="Hyperlink"/>
@@ -12615,40 +12562,7 @@
             <w:r>
               <w:t xml:space="preserve"> | </w:t>
             </w:r>
-            <w:hyperlink r:id="rId149" w:history="1">
-              <w:r>
-                <w:rPr>
-                  <w:rStyle w:val="Hyperlink"/>
-                </w:rPr>
-                <w:t>PDF</w:t>
-              </w:r>
-            </w:hyperlink>
-          </w:p>
-          <w:p>
-            <w:pPr>
-              <w:pStyle w:val="BodyText"/>
-            </w:pPr>
-            <w:r>
-              <w:rPr>
-                <w:b/>
-              </w:rPr>
-              <w:t>Notice of Motion, SHC-1630</w:t>
-            </w:r>
-            <w:r>
-              <w:t xml:space="preserve"> </w:t>
-            </w:r>
             <w:hyperlink r:id="rId150" w:history="1">
-              <w:r>
-                <w:rPr>
-                  <w:rStyle w:val="Hyperlink"/>
-                </w:rPr>
-                <w:t>Word</w:t>
-              </w:r>
-            </w:hyperlink>
-            <w:r>
-              <w:t xml:space="preserve"> | </w:t>
-            </w:r>
-            <w:hyperlink r:id="rId151" w:history="1">
               <w:r>
                 <w:rPr>
                   <w:rStyle w:val="Hyperlink"/>
@@ -12663,7 +12577,7 @@
               <w:lastRenderedPageBreak/>
               <w:t xml:space="preserve">filing </w:t>
             </w:r>
-            <w:hyperlink r:id="rId152" w:anchor="post-judgment" w:history="1">
+            <w:hyperlink r:id="rId151" w:anchor="post-judgment" w:history="1">
               <w:r>
                 <w:rPr>
                   <w:rStyle w:val="Hyperlink"/>
@@ -12688,20 +12602,20 @@
             <w:pPr>
               <w:pStyle w:val="BodyText"/>
             </w:pPr>
+            <w:hyperlink r:id="rId152" w:history="1">
+              <w:r>
+                <w:rPr>
+                  <w:rStyle w:val="Hyperlink"/>
+                </w:rPr>
+                <w:t>Enforcing Your Order</w:t>
+              </w:r>
+            </w:hyperlink>
+          </w:p>
+          <w:p>
+            <w:pPr>
+              <w:pStyle w:val="BodyText"/>
+            </w:pPr>
             <w:hyperlink r:id="rId153" w:history="1">
-              <w:r>
-                <w:rPr>
-                  <w:rStyle w:val="Hyperlink"/>
-                </w:rPr>
-                <w:t>Enforcing Your Order</w:t>
-              </w:r>
-            </w:hyperlink>
-          </w:p>
-          <w:p>
-            <w:pPr>
-              <w:pStyle w:val="BodyText"/>
-            </w:pPr>
-            <w:hyperlink r:id="rId154" w:history="1">
               <w:r>
                 <w:rPr>
                   <w:rStyle w:val="Hyperlink"/>
@@ -12736,36 +12650,36 @@
             <w:r>
               <w:t xml:space="preserve"> </w:t>
             </w:r>
+            <w:hyperlink r:id="rId154" w:history="1">
+              <w:r>
+                <w:rPr>
+                  <w:rStyle w:val="Hyperlink"/>
+                </w:rPr>
+                <w:t>Wor</w:t>
+              </w:r>
+              <w:r>
+                <w:rPr>
+                  <w:rStyle w:val="Hyperlink"/>
+                </w:rPr>
+                <w:t>d file</w:t>
+              </w:r>
+            </w:hyperlink>
+            <w:r>
+              <w:br/>
+            </w:r>
+            <w:r>
+              <w:t>courts.alaska.gov/shc/family/docs/shc-1540.doc</w:t>
+            </w:r>
+            <w:r>
+              <w:br/>
+            </w:r>
+            <w:r>
+              <w:t>as a</w:t>
+            </w:r>
+            <w:r>
+              <w:t xml:space="preserve"> </w:t>
+            </w:r>
             <w:hyperlink r:id="rId155" w:history="1">
-              <w:r>
-                <w:rPr>
-                  <w:rStyle w:val="Hyperlink"/>
-                </w:rPr>
-                <w:t>Wor</w:t>
-              </w:r>
-              <w:r>
-                <w:rPr>
-                  <w:rStyle w:val="Hyperlink"/>
-                </w:rPr>
-                <w:t>d file</w:t>
-              </w:r>
-            </w:hyperlink>
-            <w:r>
-              <w:br/>
-            </w:r>
-            <w:r>
-              <w:t>courts.alaska.gov/shc/family/docs/shc-1540.doc</w:t>
-            </w:r>
-            <w:r>
-              <w:br/>
-            </w:r>
-            <w:r>
-              <w:t>as a</w:t>
-            </w:r>
-            <w:r>
-              <w:t xml:space="preserve"> </w:t>
-            </w:r>
-            <w:hyperlink r:id="rId156" w:history="1">
               <w:r>
                 <w:rPr>
                   <w:rStyle w:val="Hyperlink"/>
@@ -12803,7 +12717,7 @@
               <w:br/>
               <w:t xml:space="preserve">as a </w:t>
             </w:r>
-            <w:hyperlink r:id="rId157" w:history="1">
+            <w:hyperlink r:id="rId156" w:history="1">
               <w:r>
                 <w:rPr>
                   <w:rStyle w:val="Hyperlink"/>
@@ -12830,7 +12744,7 @@
             <w:r>
               <w:t xml:space="preserve"> </w:t>
             </w:r>
-            <w:hyperlink r:id="rId158" w:history="1">
+            <w:hyperlink r:id="rId157" w:history="1">
               <w:r>
                 <w:rPr>
                   <w:rStyle w:val="Hyperlink"/>
@@ -12865,7 +12779,7 @@
               <w:br/>
               <w:t xml:space="preserve">as a </w:t>
             </w:r>
-            <w:hyperlink r:id="rId159" w:history="1">
+            <w:hyperlink r:id="rId158" w:history="1">
               <w:r>
                 <w:rPr>
                   <w:rStyle w:val="Hyperlink"/>
@@ -12889,7 +12803,7 @@
               <w:br/>
               <w:t xml:space="preserve">as a </w:t>
             </w:r>
-            <w:hyperlink r:id="rId160" w:history="1">
+            <w:hyperlink r:id="rId159" w:history="1">
               <w:r>
                 <w:rPr>
                   <w:rStyle w:val="Hyperlink"/>
@@ -12924,7 +12838,7 @@
               <w:br/>
               <w:t xml:space="preserve">as a </w:t>
             </w:r>
-            <w:hyperlink r:id="rId161" w:history="1">
+            <w:hyperlink r:id="rId160" w:history="1">
               <w:r>
                 <w:rPr>
                   <w:rStyle w:val="Hyperlink"/>
@@ -12945,7 +12859,7 @@
             <w:r>
               <w:t xml:space="preserve"> </w:t>
             </w:r>
-            <w:hyperlink r:id="rId162" w:history="1">
+            <w:hyperlink r:id="rId161" w:history="1">
               <w:r>
                 <w:rPr>
                   <w:rStyle w:val="Hyperlink"/>
@@ -12980,7 +12894,7 @@
               <w:br/>
               <w:t xml:space="preserve">as a </w:t>
             </w:r>
-            <w:hyperlink r:id="rId163" w:history="1">
+            <w:hyperlink r:id="rId162" w:history="1">
               <w:r>
                 <w:rPr>
                   <w:rStyle w:val="Hyperlink"/>
@@ -12998,7 +12912,7 @@
             <w:r>
               <w:t xml:space="preserve">as a </w:t>
             </w:r>
-            <w:hyperlink r:id="rId164" w:history="1">
+            <w:hyperlink r:id="rId163" w:history="1">
               <w:r>
                 <w:rPr>
                   <w:rStyle w:val="Hyperlink"/>
@@ -13036,7 +12950,7 @@
             <w:r>
               <w:t xml:space="preserve"> </w:t>
             </w:r>
-            <w:hyperlink r:id="rId165" w:history="1">
+            <w:hyperlink r:id="rId164" w:history="1">
               <w:r>
                 <w:rPr>
                   <w:rStyle w:val="Hyperlink"/>
@@ -13060,7 +12974,7 @@
               <w:br/>
               <w:t xml:space="preserve">as a </w:t>
             </w:r>
-            <w:hyperlink r:id="rId166" w:history="1">
+            <w:hyperlink r:id="rId165" w:history="1">
               <w:r>
                 <w:rPr>
                   <w:rStyle w:val="Hyperlink"/>
@@ -13098,7 +13012,7 @@
             <w:r>
               <w:t xml:space="preserve"> </w:t>
             </w:r>
-            <w:hyperlink r:id="rId167" w:history="1">
+            <w:hyperlink r:id="rId166" w:history="1">
               <w:r>
                 <w:rPr>
                   <w:rStyle w:val="Hyperlink"/>
@@ -13125,54 +13039,54 @@
               <w:lastRenderedPageBreak/>
               <w:t xml:space="preserve">as a </w:t>
             </w:r>
+            <w:hyperlink r:id="rId167" w:history="1">
+              <w:r>
+                <w:rPr>
+                  <w:rStyle w:val="Hyperlink"/>
+                </w:rPr>
+                <w:t>PD</w:t>
+              </w:r>
+              <w:r>
+                <w:rPr>
+                  <w:rStyle w:val="Hyperlink"/>
+                </w:rPr>
+                <w:t>F file</w:t>
+              </w:r>
+            </w:hyperlink>
+            <w:r>
+              <w:br/>
+            </w:r>
+            <w:r>
+              <w:t>courts.alaska.gov/shc/family/docs/shc-1630n.pdf</w:t>
+            </w:r>
+          </w:p>
+          <w:p>
+            <w:pPr>
+              <w:pStyle w:val="BodyText"/>
+            </w:pPr>
+            <w:r>
+              <w:rPr>
+                <w:b/>
+              </w:rPr>
+              <w:t>Filing post-judgement</w:t>
+            </w:r>
+            <w:r>
+              <w:br/>
+            </w:r>
+            <w:r>
+              <w:t>courts.alaska.gov/shc/family/</w:t>
+            </w:r>
+            <w:proofErr w:type="spellStart"/>
+            <w:r>
+              <w:t>glossary.htm#post-judgment</w:t>
+            </w:r>
+            <w:proofErr w:type="spellEnd"/>
+          </w:p>
+          <w:p>
+            <w:pPr>
+              <w:pStyle w:val="BodyText"/>
+            </w:pPr>
             <w:hyperlink r:id="rId168" w:history="1">
-              <w:r>
-                <w:rPr>
-                  <w:rStyle w:val="Hyperlink"/>
-                </w:rPr>
-                <w:t>PD</w:t>
-              </w:r>
-              <w:r>
-                <w:rPr>
-                  <w:rStyle w:val="Hyperlink"/>
-                </w:rPr>
-                <w:t>F file</w:t>
-              </w:r>
-            </w:hyperlink>
-            <w:r>
-              <w:br/>
-            </w:r>
-            <w:r>
-              <w:t>courts.alaska.gov/shc/family/docs/shc-1630n.pdf</w:t>
-            </w:r>
-          </w:p>
-          <w:p>
-            <w:pPr>
-              <w:pStyle w:val="BodyText"/>
-            </w:pPr>
-            <w:r>
-              <w:rPr>
-                <w:b/>
-              </w:rPr>
-              <w:t>Filing post-judgement</w:t>
-            </w:r>
-            <w:r>
-              <w:br/>
-            </w:r>
-            <w:r>
-              <w:t>courts.alaska.gov/shc/family/</w:t>
-            </w:r>
-            <w:proofErr w:type="spellStart"/>
-            <w:r>
-              <w:t>glossary.htm#post-judgment</w:t>
-            </w:r>
-            <w:proofErr w:type="spellEnd"/>
-          </w:p>
-          <w:p>
-            <w:pPr>
-              <w:pStyle w:val="BodyText"/>
-            </w:pPr>
-            <w:hyperlink r:id="rId169" w:history="1">
               <w:r>
                 <w:rPr>
                   <w:b/>
@@ -14699,7 +14613,7 @@
             <w:r>
               <w:t xml:space="preserve"> </w:t>
             </w:r>
-            <w:hyperlink r:id="rId170" w:history="1">
+            <w:hyperlink r:id="rId169" w:history="1">
               <w:r>
                 <w:rPr>
                   <w:rStyle w:val="Hyperlink"/>
@@ -15127,7 +15041,13 @@
               <w:t>e</w:t>
             </w:r>
             <w:r>
-              <w:t xml:space="preserve">xpect After you </w:t>
+              <w:t xml:space="preserve">xpect </w:t>
+            </w:r>
+            <w:r>
+              <w:t>a</w:t>
+            </w:r>
+            <w:r>
+              <w:t xml:space="preserve">fter you </w:t>
             </w:r>
             <w:r>
               <w:t>f</w:t>
@@ -15235,7 +15155,7 @@
               <w:lastRenderedPageBreak/>
               <w:t xml:space="preserve">Watch a video about replies: </w:t>
             </w:r>
-            <w:hyperlink r:id="rId171" w:history="1">
+            <w:hyperlink r:id="rId170" w:history="1">
               <w:r>
                 <w:rPr>
                   <w:rStyle w:val="Hyperlink"/>
@@ -15264,7 +15184,7 @@
               </w:rPr>
               <w:t xml:space="preserve">Reply to Opposition to Motion, </w:t>
             </w:r>
-            <w:hyperlink r:id="rId172" w:history="1">
+            <w:hyperlink r:id="rId171" w:history="1">
               <w:r>
                 <w:rPr>
                   <w:rStyle w:val="Hyperlink"/>
@@ -15290,7 +15210,7 @@
             <w:pPr>
               <w:pStyle w:val="Body"/>
             </w:pPr>
-            <w:hyperlink r:id="rId173" w:history="1">
+            <w:hyperlink r:id="rId172" w:history="1">
               <w:r>
                 <w:rPr>
                   <w:rStyle w:val="Hyperlink"/>
@@ -15332,7 +15252,7 @@
             <w:pPr>
               <w:pStyle w:val="Body"/>
             </w:pPr>
-            <w:hyperlink r:id="rId174" w:history="1">
+            <w:hyperlink r:id="rId173" w:history="1">
               <w:r>
                 <w:rPr>
                   <w:rStyle w:val="Hyperlink"/>
@@ -15357,7 +15277,7 @@
                 <w:color w:val="auto"/>
               </w:rPr>
             </w:pPr>
-            <w:hyperlink r:id="rId175" w:history="1">
+            <w:hyperlink r:id="rId174" w:history="1">
               <w:r>
                 <w:rPr>
                   <w:rStyle w:val="Hyperlink"/>
@@ -15387,7 +15307,7 @@
             <w:pPr>
               <w:pStyle w:val="BodyText"/>
             </w:pPr>
-            <w:hyperlink r:id="rId176" w:anchor="reply" w:history="1">
+            <w:hyperlink r:id="rId175" w:anchor="reply" w:history="1">
               <w:r>
                 <w:rPr>
                   <w:b/>
@@ -15409,7 +15329,7 @@
             <w:pPr>
               <w:pStyle w:val="Body"/>
             </w:pPr>
-            <w:hyperlink r:id="rId177" w:anchor="options" w:history="1">
+            <w:hyperlink r:id="rId176" w:anchor="options" w:history="1">
               <w:r>
                 <w:rPr>
                   <w:b/>
@@ -15783,7 +15703,15 @@
               <w:t>e</w:t>
             </w:r>
             <w:r>
-              <w:t xml:space="preserve">xpect After you </w:t>
+              <w:t xml:space="preserve">xpect </w:t>
+            </w:r>
+            <w:r>
+              <w:t>a</w:t>
+            </w:r>
+            <w:bookmarkStart w:id="29" w:name="_GoBack"/>
+            <w:bookmarkEnd w:id="29"/>
+            <w:r>
+              <w:t xml:space="preserve">fter you </w:t>
             </w:r>
             <w:r>
               <w:t>f</w:t>
@@ -15933,7 +15861,7 @@
             <w:r>
               <w:t xml:space="preserve">Watch a video about replies: </w:t>
             </w:r>
-            <w:hyperlink r:id="rId178" w:history="1">
+            <w:hyperlink r:id="rId177" w:history="1">
               <w:r>
                 <w:t>Motions Part 3: Preparing a Reply </w:t>
               </w:r>
@@ -15956,7 +15884,7 @@
               </w:rPr>
               <w:t xml:space="preserve">Reply to Opposition to Motion, </w:t>
             </w:r>
-            <w:hyperlink r:id="rId179" w:history="1">
+            <w:hyperlink r:id="rId178" w:history="1">
               <w:r>
                 <w:rPr>
                   <w:rStyle w:val="Hyperlink"/>
@@ -16048,7 +15976,7 @@
             <w:r>
               <w:t xml:space="preserve"> if they believe the judge made a legal mistake. Learn more about </w:t>
             </w:r>
-            <w:hyperlink r:id="rId180" w:history="1">
+            <w:hyperlink r:id="rId179" w:history="1">
               <w:r>
                 <w:rPr>
                   <w:rStyle w:val="Hyperlink"/>
@@ -16070,7 +15998,7 @@
             <w:r>
               <w:t xml:space="preserve">the court's webpage </w:t>
             </w:r>
-            <w:hyperlink r:id="rId181" w:anchor="options" w:history="1">
+            <w:hyperlink r:id="rId180" w:anchor="options" w:history="1">
               <w:r>
                 <w:rPr>
                   <w:rStyle w:val="Hyperlink"/>
@@ -16113,7 +16041,7 @@
             <w:pPr>
               <w:pStyle w:val="Body"/>
             </w:pPr>
-            <w:hyperlink r:id="rId182" w:history="1">
+            <w:hyperlink r:id="rId181" w:history="1">
               <w:r>
                 <w:rPr>
                   <w:rStyle w:val="Hyperlink"/>
@@ -16155,7 +16083,7 @@
             <w:pPr>
               <w:pStyle w:val="Body"/>
             </w:pPr>
-            <w:hyperlink r:id="rId183" w:history="1">
+            <w:hyperlink r:id="rId182" w:history="1">
               <w:r>
                 <w:rPr>
                   <w:rStyle w:val="Hyperlink"/>
@@ -16180,7 +16108,7 @@
                 <w:color w:val="auto"/>
               </w:rPr>
             </w:pPr>
-            <w:hyperlink r:id="rId184" w:history="1">
+            <w:hyperlink r:id="rId183" w:history="1">
               <w:r>
                 <w:rPr>
                   <w:rStyle w:val="Hyperlink"/>
@@ -16210,7 +16138,7 @@
             <w:pPr>
               <w:pStyle w:val="Body"/>
             </w:pPr>
-            <w:hyperlink r:id="rId185" w:anchor="reply" w:history="1">
+            <w:hyperlink r:id="rId184" w:anchor="reply" w:history="1">
               <w:r>
                 <w:rPr>
                   <w:b/>
@@ -16232,7 +16160,7 @@
             <w:pPr>
               <w:pStyle w:val="Body"/>
             </w:pPr>
-            <w:hyperlink r:id="rId186" w:anchor="options" w:history="1">
+            <w:hyperlink r:id="rId185" w:anchor="options" w:history="1">
               <w:r>
                 <w:rPr>
                   <w:b/>
@@ -16318,11 +16246,11 @@
             <w:pPr>
               <w:pStyle w:val="Heading2"/>
             </w:pPr>
-            <w:bookmarkStart w:id="29" w:name="_Hlk136618706"/>
+            <w:bookmarkStart w:id="30" w:name="_Hlk136618706"/>
             <w:r>
               <w:t xml:space="preserve">Step </w:t>
             </w:r>
-            <w:bookmarkStart w:id="30" w:name="LastStep"/>
+            <w:bookmarkStart w:id="31" w:name="LastStep"/>
             <w:r>
               <w:rPr>
                 <w:rStyle w:val="NumChar"/>
@@ -16354,11 +16282,11 @@
               </w:rPr>
               <w:fldChar w:fldCharType="end"/>
             </w:r>
-            <w:bookmarkEnd w:id="30"/>
+            <w:bookmarkEnd w:id="31"/>
             <w:r>
               <w:t xml:space="preserve">: </w:t>
             </w:r>
-            <w:bookmarkStart w:id="31" w:name="_Hlk136618682"/>
+            <w:bookmarkStart w:id="32" w:name="_Hlk136618682"/>
             <w:r>
               <w:t xml:space="preserve">Get more </w:t>
             </w:r>
@@ -16369,7 +16297,7 @@
               <w:t xml:space="preserve"> or help</w:t>
             </w:r>
             <w:bookmarkEnd w:id="24"/>
-            <w:bookmarkEnd w:id="31"/>
+            <w:bookmarkEnd w:id="32"/>
             <w:r>
               <w:t xml:space="preserve"> </w:t>
             </w:r>
@@ -16399,7 +16327,7 @@
             <w:r>
               <w:t xml:space="preserve">call the </w:t>
             </w:r>
-            <w:hyperlink r:id="rId187" w:history="1">
+            <w:hyperlink r:id="rId186" w:history="1">
               <w:r>
                 <w:rPr>
                   <w:b/>
@@ -16434,12 +16362,54 @@
             <w:r>
               <w:t xml:space="preserve"> the court’s </w:t>
             </w:r>
+            <w:hyperlink r:id="rId187" w:history="1">
+              <w:r>
+                <w:rPr>
+                  <w:rStyle w:val="Hyperlink"/>
+                </w:rPr>
+                <w:t>family law self-help webpages</w:t>
+              </w:r>
+            </w:hyperlink>
+            <w:r>
+              <w:t>.</w:t>
+            </w:r>
+          </w:p>
+          <w:p>
+            <w:pPr>
+              <w:pStyle w:val="BodyText"/>
+            </w:pPr>
+            <w:r>
+              <w:t xml:space="preserve">Many lawyers offer free or flat fee consultations without having to hire them for the whole case. </w:t>
+            </w:r>
+            <w:r>
+              <w:rPr>
+                <w:b/>
+              </w:rPr>
+              <w:t>Find a Lawy</w:t>
+            </w:r>
+            <w:r>
+              <w:rPr>
+                <w:b/>
+              </w:rPr>
+              <w:t>er</w:t>
+            </w:r>
+            <w:r>
+              <w:t>.</w:t>
+            </w:r>
+          </w:p>
+          <w:p>
+            <w:pPr>
+              <w:pStyle w:val="BodyText"/>
+            </w:pPr>
+            <w:r>
+              <w:t xml:space="preserve">Depending on your income, you may qualify for </w:t>
+            </w:r>
             <w:hyperlink r:id="rId188" w:history="1">
               <w:r>
                 <w:rPr>
-                  <w:rStyle w:val="Hyperlink"/>
-                </w:rPr>
-                <w:t>family law self-help webpages</w:t>
+                  <w:b/>
+                </w:rPr>
+                <w:t>Alaska Free Legal Answers</w:t>
               </w:r>
             </w:hyperlink>
             <w:r>
@@ -16451,51 +16421,9 @@
               <w:pStyle w:val="BodyText"/>
             </w:pPr>
             <w:r>
-              <w:t xml:space="preserve">Many lawyers offer free or flat fee consultations without having to hire them for the whole case. </w:t>
-            </w:r>
-            <w:r>
-              <w:rPr>
-                <w:b/>
-              </w:rPr>
-              <w:t>Find a Lawy</w:t>
-            </w:r>
-            <w:r>
-              <w:rPr>
-                <w:b/>
-              </w:rPr>
-              <w:t>er</w:t>
-            </w:r>
-            <w:r>
-              <w:t>.</w:t>
-            </w:r>
-          </w:p>
-          <w:p>
-            <w:pPr>
-              <w:pStyle w:val="BodyText"/>
-            </w:pPr>
-            <w:r>
-              <w:t xml:space="preserve">Depending on your income, you may qualify for </w:t>
+              <w:t xml:space="preserve">Depending on your income and circumstances, you may qualify for a free lawyer from </w:t>
             </w:r>
             <w:hyperlink r:id="rId189" w:history="1">
-              <w:r>
-                <w:rPr>
-                  <w:b/>
-                </w:rPr>
-                <w:t>Alaska Free Legal Answers</w:t>
-              </w:r>
-            </w:hyperlink>
-            <w:r>
-              <w:t>.</w:t>
-            </w:r>
-          </w:p>
-          <w:p>
-            <w:pPr>
-              <w:pStyle w:val="BodyText"/>
-            </w:pPr>
-            <w:r>
-              <w:t xml:space="preserve">Depending on your income and circumstances, you may qualify for a free lawyer from </w:t>
-            </w:r>
-            <w:hyperlink r:id="rId190" w:history="1">
               <w:r>
                 <w:rPr>
                   <w:b/>
@@ -16544,7 +16472,7 @@
             <w:pPr>
               <w:pStyle w:val="BodyText"/>
             </w:pPr>
-            <w:hyperlink r:id="rId191" w:history="1">
+            <w:hyperlink r:id="rId190" w:history="1">
               <w:r>
                 <w:rPr>
                   <w:rStyle w:val="Hyperlink"/>
@@ -16652,6 +16580,7 @@
           </w:p>
         </w:tc>
       </w:tr>
+      <w:bookmarkEnd w:id="30"/>
     </w:tbl>
     <w:p>
       <w:pPr>
@@ -16661,12 +16590,9 @@
           <w:szCs w:val="2"/>
         </w:rPr>
       </w:pPr>
-      <w:bookmarkStart w:id="32" w:name="_GoBack"/>
-      <w:bookmarkEnd w:id="29"/>
-      <w:bookmarkEnd w:id="32"/>
     </w:p>
     <w:sectPr>
-      <w:footerReference w:type="default" r:id="rId192"/>
+      <w:footerReference w:type="default" r:id="rId191"/>
       <w:pgSz w:w="12240" w:h="15840"/>
       <w:pgMar w:top="245" w:right="1440" w:bottom="274" w:left="1440" w:header="720" w:footer="720" w:gutter="0"/>
       <w:cols w:space="720"/>
@@ -18834,6 +18760,21 @@
   <w:num w:numId="41">
     <w:abstractNumId w:val="1"/>
   </w:num>
+  <w:num w:numId="42">
+    <w:abstractNumId w:val="1"/>
+  </w:num>
+  <w:num w:numId="43">
+    <w:abstractNumId w:val="1"/>
+    <w:lvlOverride w:ilvl="0">
+      <w:startOverride w:val="1"/>
+    </w:lvlOverride>
+  </w:num>
+  <w:num w:numId="44">
+    <w:abstractNumId w:val="1"/>
+  </w:num>
+  <w:num w:numId="45">
+    <w:abstractNumId w:val="1"/>
+  </w:num>
   <w:numIdMacAtCleanup w:val="15"/>
 </w:numbering>
 </file>
@@ -19289,7 +19230,7 @@
     <w:uiPriority w:val="9"/>
     <w:unhideWhenUsed/>
     <w:qFormat/>
-    <w:rsid w:val="007667CD"/>
+    <w:rsid w:val="002F2302"/>
     <w:pPr>
       <w:keepNext/>
       <w:outlineLvl w:val="2"/>
@@ -19417,7 +19358,7 @@
     <w:basedOn w:val="DefaultParagraphFont"/>
     <w:link w:val="Heading3"/>
     <w:uiPriority w:val="9"/>
-    <w:rsid w:val="007667CD"/>
+    <w:rsid w:val="002F2302"/>
     <w:rPr>
       <w:rFonts w:ascii="Helvetica" w:eastAsiaTheme="minorHAnsi" w:hAnsi="Helvetica" w:cs="Helvetica"/>
       <w:color w:val="0A2A78"/>
@@ -20312,7 +20253,7 @@
 </file>
 
 <file path=customXml/itemProps1.xml><?xml version="1.0" encoding="utf-8"?>
-<ds:datastoreItem xmlns:ds="http://schemas.openxmlformats.org/officeDocument/2006/customXml" ds:itemID="{059AF882-2538-44BD-A0F9-9DBEAF193E32}">
+<ds:datastoreItem xmlns:ds="http://schemas.openxmlformats.org/officeDocument/2006/customXml" ds:itemID="{7D4CDA6A-4243-4701-ACD3-BF223F134177}">
   <ds:schemaRefs>
     <ds:schemaRef ds:uri="http://schemas.openxmlformats.org/officeDocument/2006/bibliography"/>
   </ds:schemaRefs>

</xml_diff>

<commit_message>
Edited double "Links in this step" in fill out forms for motion to set aside step
</commit_message>
<xml_diff>
--- a/docassemble/ChangingOrEnforcingYourChildSupportOrder/data/templates/changing_child_support_action_plan.docx
+++ b/docassemble/ChangingOrEnforcingYourChildSupportOrder/data/templates/changing_child_support_action_plan.docx
@@ -769,7 +769,7 @@
                     </wp:anchor>
                   </w:drawing>
                 </mc:Choice>
-                <mc:Fallback xmlns:w16sdtdh="http://schemas.microsoft.com/office/word/2020/wordml/sdtdatahash" xmlns:w16="http://schemas.microsoft.com/office/word/2018/wordml" xmlns:w16cex="http://schemas.microsoft.com/office/word/2018/wordml/cex">
+                <mc:Fallback xmlns:w16cex="http://schemas.microsoft.com/office/word/2018/wordml/cex" xmlns:w16="http://schemas.microsoft.com/office/word/2018/wordml" xmlns:w16sdtdh="http://schemas.microsoft.com/office/word/2020/wordml/sdtdatahash">
                   <w:pict>
                     <v:group w14:anchorId="67FC2150" id="Group 1" o:spid="_x0000_s1026" style="position:absolute;margin-left:0;margin-top:13.25pt;width:59.75pt;height:54.7pt;z-index:-251651072;mso-wrap-distance-right:25.2pt;mso-width-relative:margin;mso-height-relative:margin" coordsize="7613,6959" o:gfxdata="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">
                       <v:group id="docshapegroup1" o:spid="_x0000_s1027" style="position:absolute;width:5969;height:6959" coordorigin="805,-199" coordsize="940,1096" o:gfxdata="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">
@@ -967,14 +967,27 @@
             <w:r>
               <w:t xml:space="preserve">Step </w:t>
             </w:r>
-            <w:fldSimple w:instr=" SEQ stepList \* MERGEFORMAT ">
-              <w:r>
-                <w:rPr>
-                  <w:noProof/>
-                </w:rPr>
-                <w:t>1</w:t>
-              </w:r>
-            </w:fldSimple>
+            <w:r>
+              <w:fldChar w:fldCharType="begin"/>
+            </w:r>
+            <w:r>
+              <w:instrText xml:space="preserve"> SEQ stepList \* MERGEFORMAT </w:instrText>
+            </w:r>
+            <w:r>
+              <w:fldChar w:fldCharType="separate"/>
+            </w:r>
+            <w:r>
+              <w:rPr>
+                <w:noProof/>
+              </w:rPr>
+              <w:t>1</w:t>
+            </w:r>
+            <w:r>
+              <w:rPr>
+                <w:noProof/>
+              </w:rPr>
+              <w:fldChar w:fldCharType="end"/>
+            </w:r>
             <w:r>
               <w:rPr>
                 <w:noProof/>
@@ -1436,14 +1449,27 @@
             <w:r>
               <w:t xml:space="preserve">Step </w:t>
             </w:r>
-            <w:fldSimple w:instr=" SEQ stepList  \* MERGEFORMAT  \* MERGEFORMAT ">
-              <w:r>
-                <w:rPr>
-                  <w:noProof/>
-                </w:rPr>
-                <w:t>2</w:t>
-              </w:r>
-            </w:fldSimple>
+            <w:r>
+              <w:fldChar w:fldCharType="begin"/>
+            </w:r>
+            <w:r>
+              <w:instrText xml:space="preserve"> SEQ stepList  \* MERGEFORMAT  \* MERGEFORMAT </w:instrText>
+            </w:r>
+            <w:r>
+              <w:fldChar w:fldCharType="separate"/>
+            </w:r>
+            <w:r>
+              <w:rPr>
+                <w:noProof/>
+              </w:rPr>
+              <w:t>2</w:t>
+            </w:r>
+            <w:r>
+              <w:rPr>
+                <w:noProof/>
+              </w:rPr>
+              <w:fldChar w:fldCharType="end"/>
+            </w:r>
             <w:r>
               <w:t>: Find out who issued your</w:t>
             </w:r>
@@ -2381,14 +2407,27 @@
             <w:r>
               <w:t xml:space="preserve">Step </w:t>
             </w:r>
-            <w:fldSimple w:instr=" SEQ stepList \* MERGEFORMAT ">
-              <w:r>
-                <w:rPr>
-                  <w:noProof/>
-                </w:rPr>
-                <w:t>3</w:t>
-              </w:r>
-            </w:fldSimple>
+            <w:r>
+              <w:fldChar w:fldCharType="begin"/>
+            </w:r>
+            <w:r>
+              <w:instrText xml:space="preserve"> SEQ stepList \* MERGEFORMAT </w:instrText>
+            </w:r>
+            <w:r>
+              <w:fldChar w:fldCharType="separate"/>
+            </w:r>
+            <w:r>
+              <w:rPr>
+                <w:noProof/>
+              </w:rPr>
+              <w:t>3</w:t>
+            </w:r>
+            <w:r>
+              <w:rPr>
+                <w:noProof/>
+              </w:rPr>
+              <w:fldChar w:fldCharType="end"/>
+            </w:r>
             <w:r>
               <w:t xml:space="preserve">: </w:t>
             </w:r>
@@ -2914,14 +2953,27 @@
             <w:r>
               <w:t xml:space="preserve">ep </w:t>
             </w:r>
-            <w:fldSimple w:instr=" SEQ stepList \* MERGEFORMAT ">
-              <w:r>
-                <w:rPr>
-                  <w:noProof/>
-                </w:rPr>
-                <w:t>4</w:t>
-              </w:r>
-            </w:fldSimple>
+            <w:r>
+              <w:fldChar w:fldCharType="begin"/>
+            </w:r>
+            <w:r>
+              <w:instrText xml:space="preserve"> SEQ stepList \* MERGEFORMAT </w:instrText>
+            </w:r>
+            <w:r>
+              <w:fldChar w:fldCharType="separate"/>
+            </w:r>
+            <w:r>
+              <w:rPr>
+                <w:noProof/>
+              </w:rPr>
+              <w:t>4</w:t>
+            </w:r>
+            <w:r>
+              <w:rPr>
+                <w:noProof/>
+              </w:rPr>
+              <w:fldChar w:fldCharType="end"/>
+            </w:r>
             <w:r>
               <w:rPr>
                 <w:noProof/>
@@ -4313,14 +4365,27 @@
             <w:r>
               <w:t xml:space="preserve">Step </w:t>
             </w:r>
-            <w:fldSimple w:instr=" SEQ stepList \* MERGEFORMAT ">
-              <w:r>
-                <w:rPr>
-                  <w:noProof/>
-                </w:rPr>
-                <w:t>5</w:t>
-              </w:r>
-            </w:fldSimple>
+            <w:r>
+              <w:fldChar w:fldCharType="begin"/>
+            </w:r>
+            <w:r>
+              <w:instrText xml:space="preserve"> SEQ stepList \* MERGEFORMAT </w:instrText>
+            </w:r>
+            <w:r>
+              <w:fldChar w:fldCharType="separate"/>
+            </w:r>
+            <w:r>
+              <w:rPr>
+                <w:noProof/>
+              </w:rPr>
+              <w:t>5</w:t>
+            </w:r>
+            <w:r>
+              <w:rPr>
+                <w:noProof/>
+              </w:rPr>
+              <w:fldChar w:fldCharType="end"/>
+            </w:r>
             <w:r>
               <w:t>: Decide if you want to file an appeal</w:t>
             </w:r>
@@ -5106,14 +5171,27 @@
             <w:r>
               <w:t xml:space="preserve">Step </w:t>
             </w:r>
-            <w:fldSimple w:instr=" SEQ stepList \* MERGEFORMAT ">
-              <w:r>
-                <w:rPr>
-                  <w:noProof/>
-                </w:rPr>
-                <w:t>6</w:t>
-              </w:r>
-            </w:fldSimple>
+            <w:r>
+              <w:fldChar w:fldCharType="begin"/>
+            </w:r>
+            <w:r>
+              <w:instrText xml:space="preserve"> SEQ stepList \* MERGEFORMAT </w:instrText>
+            </w:r>
+            <w:r>
+              <w:fldChar w:fldCharType="separate"/>
+            </w:r>
+            <w:r>
+              <w:rPr>
+                <w:noProof/>
+              </w:rPr>
+              <w:t>6</w:t>
+            </w:r>
+            <w:r>
+              <w:rPr>
+                <w:noProof/>
+              </w:rPr>
+              <w:fldChar w:fldCharType="end"/>
+            </w:r>
             <w:r>
               <w:t xml:space="preserve">: </w:t>
             </w:r>
@@ -5469,9 +5547,6 @@
             </w:r>
             <w:r>
               <w:br/>
-            </w:r>
-            <w:r>
-              <w:lastRenderedPageBreak/>
               <w:t>courts.alaska.gov/rules/docs/civ.pdf</w:t>
             </w:r>
           </w:p>
@@ -6069,52 +6144,52 @@
               <w:rPr>
                 <w:color w:val="00B0F0"/>
               </w:rPr>
+              <w:t xml:space="preserve">{%tr if </w:t>
+            </w:r>
+            <w:r>
+              <w:rPr>
+                <w:color w:val="00B0F0"/>
+              </w:rPr>
+              <w:t>(defined(</w:t>
+            </w:r>
+            <w:r>
+              <w:rPr>
+                <w:color w:val="00B0F0"/>
+              </w:rPr>
+              <w:t>'</w:t>
+            </w:r>
+            <w:proofErr w:type="spellStart"/>
+            <w:r>
+              <w:rPr>
+                <w:color w:val="00B0F0"/>
+              </w:rPr>
+              <w:t>interim</w:t>
+            </w:r>
+            <w:r>
+              <w:rPr>
+                <w:color w:val="00B0F0"/>
+              </w:rPr>
+              <w:t>_order_date</w:t>
+            </w:r>
+            <w:proofErr w:type="spellEnd"/>
+            <w:r>
+              <w:rPr>
+                <w:color w:val="00B0F0"/>
+              </w:rPr>
+              <w:t>'</w:t>
+            </w:r>
+            <w:r>
+              <w:rPr>
+                <w:color w:val="00B0F0"/>
+              </w:rPr>
+              <w:t xml:space="preserve">) and </w:t>
+            </w:r>
+            <w:proofErr w:type="spellStart"/>
+            <w:r>
+              <w:rPr>
+                <w:color w:val="00B0F0"/>
+              </w:rPr>
               <w:lastRenderedPageBreak/>
-              <w:t xml:space="preserve">{%tr if </w:t>
-            </w:r>
-            <w:r>
-              <w:rPr>
-                <w:color w:val="00B0F0"/>
-              </w:rPr>
-              <w:t>(defined(</w:t>
-            </w:r>
-            <w:r>
-              <w:rPr>
-                <w:color w:val="00B0F0"/>
-              </w:rPr>
-              <w:t>'</w:t>
-            </w:r>
-            <w:proofErr w:type="spellStart"/>
-            <w:r>
-              <w:rPr>
-                <w:color w:val="00B0F0"/>
-              </w:rPr>
-              <w:t>interim</w:t>
-            </w:r>
-            <w:r>
-              <w:rPr>
-                <w:color w:val="00B0F0"/>
-              </w:rPr>
-              <w:t>_order_date</w:t>
-            </w:r>
-            <w:proofErr w:type="spellEnd"/>
-            <w:r>
-              <w:rPr>
-                <w:color w:val="00B0F0"/>
-              </w:rPr>
-              <w:t>'</w:t>
-            </w:r>
-            <w:r>
-              <w:rPr>
-                <w:color w:val="00B0F0"/>
-              </w:rPr>
-              <w:t xml:space="preserve">) and </w:t>
-            </w:r>
-            <w:proofErr w:type="spellStart"/>
-            <w:r>
-              <w:rPr>
-                <w:color w:val="00B0F0"/>
-              </w:rPr>
               <w:t>date_difference</w:t>
             </w:r>
             <w:proofErr w:type="spellEnd"/>
@@ -6423,14 +6498,27 @@
             <w:r>
               <w:t xml:space="preserve">Step </w:t>
             </w:r>
-            <w:fldSimple w:instr=" SEQ stepList \* MERGEFORMAT ">
-              <w:r>
-                <w:rPr>
-                  <w:noProof/>
-                </w:rPr>
-                <w:t>8</w:t>
-              </w:r>
-            </w:fldSimple>
+            <w:r>
+              <w:fldChar w:fldCharType="begin"/>
+            </w:r>
+            <w:r>
+              <w:instrText xml:space="preserve"> SEQ stepList \* MERGEFORMAT </w:instrText>
+            </w:r>
+            <w:r>
+              <w:fldChar w:fldCharType="separate"/>
+            </w:r>
+            <w:r>
+              <w:rPr>
+                <w:noProof/>
+              </w:rPr>
+              <w:t>8</w:t>
+            </w:r>
+            <w:r>
+              <w:rPr>
+                <w:noProof/>
+              </w:rPr>
+              <w:fldChar w:fldCharType="end"/>
+            </w:r>
             <w:r>
               <w:rPr>
                 <w:noProof/>
@@ -6566,14 +6654,7 @@
               <w:rPr>
                 <w:b/>
               </w:rPr>
-              <w:t xml:space="preserve">Child Support Guidelines </w:t>
-            </w:r>
-            <w:r>
-              <w:rPr>
-                <w:b/>
-              </w:rPr>
-              <w:lastRenderedPageBreak/>
-              <w:t>Affidavi</w:t>
+              <w:t>Child Support Guidelines Affidavi</w:t>
             </w:r>
             <w:r>
               <w:rPr>
@@ -6614,6 +6695,7 @@
               <w:ind w:left="408"/>
             </w:pPr>
             <w:r>
+              <w:lastRenderedPageBreak/>
               <w:t xml:space="preserve">If your children have a primary custody child support schedule, the </w:t>
             </w:r>
             <w:r>
@@ -6840,8 +6922,11 @@
               <w:ind w:left="408"/>
             </w:pPr>
             <w:r>
+              <w:t xml:space="preserve">If child support changes, 1 parent may owe the other money for the time between when the motion was filed and when the judge </w:t>
+            </w:r>
+            <w:r>
               <w:lastRenderedPageBreak/>
-              <w:t>If child support changes, 1 parent may owe the other money for the time between when the motion was filed and when the judge decided.</w:t>
+              <w:t>decided.</w:t>
             </w:r>
           </w:p>
           <w:bookmarkEnd w:id="12"/>
@@ -7015,19 +7100,33 @@
           <w:p>
             <w:pPr>
               <w:pStyle w:val="Heading2"/>
+              <w:outlineLvl w:val="1"/>
             </w:pPr>
             <w:r>
               <w:lastRenderedPageBreak/>
               <w:t xml:space="preserve">Step </w:t>
             </w:r>
-            <w:fldSimple w:instr=" SEQ stepList \* MERGEFORMAT ">
-              <w:r>
-                <w:rPr>
-                  <w:noProof/>
-                </w:rPr>
-                <w:t>9</w:t>
-              </w:r>
-            </w:fldSimple>
+            <w:r>
+              <w:fldChar w:fldCharType="begin"/>
+            </w:r>
+            <w:r>
+              <w:instrText xml:space="preserve"> SEQ stepList \* MERGEFORMAT </w:instrText>
+            </w:r>
+            <w:r>
+              <w:fldChar w:fldCharType="separate"/>
+            </w:r>
+            <w:r>
+              <w:rPr>
+                <w:noProof/>
+              </w:rPr>
+              <w:t>9</w:t>
+            </w:r>
+            <w:r>
+              <w:rPr>
+                <w:noProof/>
+              </w:rPr>
+              <w:fldChar w:fldCharType="end"/>
+            </w:r>
             <w:r>
               <w:rPr>
                 <w:noProof/>
@@ -7314,7 +7413,6 @@
               <w:br/>
             </w:r>
             <w:r>
-              <w:lastRenderedPageBreak/>
               <w:t>c</w:t>
             </w:r>
             <w:r>
@@ -7802,20 +7900,20 @@
               <w:ind w:left="405"/>
             </w:pPr>
             <w:r>
-              <w:t xml:space="preserve">You can file within a "reasonable time" after the date the court sent your child support order to you.  For any of the first 3 reasons in </w:t>
+              <w:t xml:space="preserve">You can file within a "reasonable time" after the date the court sent your child support order to you.  For any of the first 3 reasons in Civil Rule 60(b), you must file within </w:t>
+            </w:r>
+            <w:r>
+              <w:rPr>
+                <w:b/>
+              </w:rPr>
+              <w:t>1 year</w:t>
+            </w:r>
+            <w:r>
+              <w:t xml:space="preserve"> of the date the court </w:t>
             </w:r>
             <w:r>
               <w:lastRenderedPageBreak/>
-              <w:t xml:space="preserve">Civil Rule 60(b), you must file within </w:t>
-            </w:r>
-            <w:r>
-              <w:rPr>
-                <w:b/>
-              </w:rPr>
-              <w:t>1 year</w:t>
-            </w:r>
-            <w:r>
-              <w:t xml:space="preserve"> of the date the court sent the order to you.</w:t>
+              <w:t>sent the order to you.</w:t>
             </w:r>
           </w:p>
           <w:p>
@@ -8618,8 +8716,11 @@
               </w:rPr>
             </w:pPr>
             <w:r>
+              <w:t xml:space="preserve">The judgment has been satisfied, released or discharged, or a prior judgment upon which it is based has been reversed or </w:t>
+            </w:r>
+            <w:r>
               <w:lastRenderedPageBreak/>
-              <w:t xml:space="preserve">The judgment has been satisfied, released or discharged, or a prior judgment upon which it is based has been reversed or otherwise vacated or it is no longer fair that the judgment should apply at this time.  </w:t>
+              <w:t xml:space="preserve">otherwise vacated or it is no longer fair that the judgment should apply at this time.  </w:t>
             </w:r>
           </w:p>
           <w:p>
@@ -8718,14 +8819,27 @@
               <w:lastRenderedPageBreak/>
               <w:t xml:space="preserve">Step </w:t>
             </w:r>
-            <w:fldSimple w:instr=" SEQ stepList \* MERGEFORMAT ">
-              <w:r>
-                <w:rPr>
-                  <w:noProof/>
-                </w:rPr>
-                <w:t>11</w:t>
-              </w:r>
-            </w:fldSimple>
+            <w:r>
+              <w:fldChar w:fldCharType="begin"/>
+            </w:r>
+            <w:r>
+              <w:instrText xml:space="preserve"> SEQ stepList \* MERGEFORMAT </w:instrText>
+            </w:r>
+            <w:r>
+              <w:fldChar w:fldCharType="separate"/>
+            </w:r>
+            <w:r>
+              <w:rPr>
+                <w:noProof/>
+              </w:rPr>
+              <w:t>11</w:t>
+            </w:r>
+            <w:r>
+              <w:rPr>
+                <w:noProof/>
+              </w:rPr>
+              <w:fldChar w:fldCharType="end"/>
+            </w:r>
             <w:r>
               <w:t xml:space="preserve">: </w:t>
             </w:r>
@@ -9066,7 +9180,7 @@
           </w:p>
           <w:p>
             <w:pPr>
-              <w:pStyle w:val="BodyText"/>
+              <w:pStyle w:val="Body"/>
             </w:pPr>
             <w:r>
               <w:rPr>
@@ -9135,11 +9249,81 @@
           <w:p>
             <w:pPr>
               <w:pStyle w:val="Body"/>
-            </w:pPr>
+              <w:keepLines/>
+              <w:rPr>
+                <w:rStyle w:val="Hyperlink"/>
+                <w:color w:val="202529"/>
+                <w:u w:val="none"/>
+              </w:rPr>
+            </w:pPr>
+            <w:bookmarkStart w:id="20" w:name="_GoBack"/>
             <w:r>
               <w:rPr>
                 <w:b/>
               </w:rPr>
+              <w:t>Notice of Motion, SHC-1630</w:t>
+            </w:r>
+            <w:r>
+              <w:br/>
+              <w:t xml:space="preserve">as a </w:t>
+            </w:r>
+            <w:hyperlink r:id="rId93" w:tgtFrame="_blank" w:history="1">
+              <w:r>
+                <w:rPr>
+                  <w:rStyle w:val="Hyperlink"/>
+                </w:rPr>
+                <w:t>Word file</w:t>
+              </w:r>
+            </w:hyperlink>
+            <w:r>
+              <w:br/>
+            </w:r>
+            <w:r>
+              <w:rPr>
+                <w:rStyle w:val="Hyperlink"/>
+                <w:color w:val="202529"/>
+                <w:u w:val="none"/>
+              </w:rPr>
+              <w:t xml:space="preserve">courts.alaska.gov/shc/family/docs/shc-1630.doc </w:t>
+            </w:r>
+            <w:r>
+              <w:rPr>
+                <w:rStyle w:val="Hyperlink"/>
+                <w:color w:val="202529"/>
+                <w:u w:val="none"/>
+              </w:rPr>
+              <w:br/>
+              <w:t xml:space="preserve">as a </w:t>
+            </w:r>
+            <w:hyperlink r:id="rId94" w:tgtFrame="_blank" w:history="1">
+              <w:r>
+                <w:rPr>
+                  <w:rStyle w:val="Hyperlink"/>
+                </w:rPr>
+                <w:t>PDF</w:t>
+              </w:r>
+            </w:hyperlink>
+            <w:r>
+              <w:br/>
+            </w:r>
+            <w:r>
+              <w:rPr>
+                <w:rStyle w:val="Hyperlink"/>
+                <w:color w:val="202529"/>
+                <w:u w:val="none"/>
+              </w:rPr>
+              <w:t>courts.alaska.gov/shc/family/docs/shc-1630n.pdf</w:t>
+            </w:r>
+          </w:p>
+          <w:bookmarkEnd w:id="20"/>
+          <w:p>
+            <w:pPr>
+              <w:pStyle w:val="Body"/>
+            </w:pPr>
+            <w:r>
+              <w:rPr>
+                <w:b/>
+              </w:rPr>
               <w:t>Motions Part 1: How to Ask the Court for Something</w:t>
             </w:r>
             <w:r>
@@ -9148,59 +9332,14 @@
           </w:p>
           <w:p>
             <w:pPr>
-              <w:pStyle w:val="Heading3"/>
-              <w:outlineLvl w:val="2"/>
-            </w:pPr>
-            <w:r>
-              <w:t>Links in this step</w:t>
-            </w:r>
-          </w:p>
-          <w:p>
-            <w:pPr>
-              <w:pStyle w:val="BodyText"/>
-            </w:pPr>
-            <w:hyperlink r:id="rId93" w:anchor="reply" w:history="1">
+              <w:pStyle w:val="BodyText"/>
+            </w:pPr>
+            <w:hyperlink r:id="rId95" w:anchor="options" w:history="1">
               <w:r>
                 <w:rPr>
                   <w:b/>
                 </w:rPr>
-                <w:t>replying</w:t>
-              </w:r>
-            </w:hyperlink>
-            <w:r>
-              <w:br/>
-            </w:r>
-            <w:r>
-              <w:t>courts.alaska.gov/shc/family/</w:t>
-            </w:r>
-            <w:proofErr w:type="spellStart"/>
-            <w:r>
-              <w:t>motions.htm#reply</w:t>
-            </w:r>
-            <w:proofErr w:type="spellEnd"/>
-          </w:p>
-          <w:p>
-            <w:pPr>
-              <w:pStyle w:val="BodyText"/>
-            </w:pPr>
-            <w:hyperlink r:id="rId94" w:anchor="options" w:history="1">
-              <w:r>
-                <w:rPr>
-                  <w:b/>
-                </w:rPr>
-                <w:t>options after you get a judge</w:t>
-              </w:r>
-              <w:r>
-                <w:rPr>
-                  <w:b/>
-                </w:rPr>
-                <w:t>'</w:t>
-              </w:r>
-              <w:r>
-                <w:rPr>
-                  <w:b/>
-                </w:rPr>
-                <w:t>s decision</w:t>
+                <w:t>Options after you get a judge's decision</w:t>
               </w:r>
             </w:hyperlink>
             <w:r>
@@ -9355,14 +9494,27 @@
             <w:r>
               <w:t xml:space="preserve">Step </w:t>
             </w:r>
-            <w:fldSimple w:instr=" SEQ stepList \* MERGEFORMAT ">
-              <w:r>
-                <w:rPr>
-                  <w:noProof/>
-                </w:rPr>
-                <w:t>12</w:t>
-              </w:r>
-            </w:fldSimple>
+            <w:r>
+              <w:fldChar w:fldCharType="begin"/>
+            </w:r>
+            <w:r>
+              <w:instrText xml:space="preserve"> SEQ stepList \* MERGEFORMAT </w:instrText>
+            </w:r>
+            <w:r>
+              <w:fldChar w:fldCharType="separate"/>
+            </w:r>
+            <w:r>
+              <w:rPr>
+                <w:noProof/>
+              </w:rPr>
+              <w:t>12</w:t>
+            </w:r>
+            <w:r>
+              <w:rPr>
+                <w:noProof/>
+              </w:rPr>
+              <w:fldChar w:fldCharType="end"/>
+            </w:r>
             <w:r>
               <w:t xml:space="preserve">: </w:t>
             </w:r>
@@ -9423,6 +9575,9 @@
             </w:r>
             <w:r>
               <w:br/>
+            </w:r>
+            <w:r>
+              <w:lastRenderedPageBreak/>
               <w:t>Monday – Thursday, 9:30 am - 4:00 pm</w:t>
             </w:r>
           </w:p>
@@ -9439,7 +9594,6 @@
               <w:rPr>
                 <w:rFonts w:ascii="Segoe UI Symbol" w:hAnsi="Segoe UI Symbol" w:cs="Segoe UI Symbol"/>
               </w:rPr>
-              <w:lastRenderedPageBreak/>
               <w:t>✆</w:t>
             </w:r>
             <w:r>
@@ -9497,7 +9651,7 @@
               <w:pStyle w:val="ListParagraph"/>
               <w:ind w:left="405"/>
             </w:pPr>
-            <w:hyperlink r:id="rId95" w:history="1">
+            <w:hyperlink r:id="rId96" w:history="1">
               <w:r>
                 <w:rPr>
                   <w:rStyle w:val="Hyperlink"/>
@@ -9516,7 +9670,7 @@
             <w:r>
               <w:t xml:space="preserve"> If you still need more help, you may want to </w:t>
             </w:r>
-            <w:hyperlink r:id="rId96" w:history="1">
+            <w:hyperlink r:id="rId97" w:history="1">
               <w:r>
                 <w:rPr>
                   <w:rStyle w:val="Hyperlink"/>
@@ -9541,7 +9695,7 @@
             <w:pPr>
               <w:pStyle w:val="BodyText"/>
             </w:pPr>
-            <w:hyperlink r:id="rId97" w:history="1">
+            <w:hyperlink r:id="rId98" w:history="1">
               <w:r>
                 <w:rPr>
                   <w:b/>
@@ -9560,7 +9714,7 @@
             <w:pPr>
               <w:pStyle w:val="BodyText"/>
             </w:pPr>
-            <w:hyperlink r:id="rId98" w:history="1">
+            <w:hyperlink r:id="rId99" w:history="1">
               <w:r>
                 <w:rPr>
                   <w:b/>
@@ -9587,7 +9741,7 @@
             <w:pPr>
               <w:pStyle w:val="BodyText"/>
             </w:pPr>
-            <w:hyperlink r:id="rId99" w:history="1">
+            <w:hyperlink r:id="rId100" w:history="1">
               <w:r>
                 <w:rPr>
                   <w:b/>
@@ -9774,7 +9928,7 @@
             <w:r>
               <w:t xml:space="preserve">Step </w:t>
             </w:r>
-            <w:bookmarkStart w:id="20" w:name="Shared"/>
+            <w:bookmarkStart w:id="21" w:name="Shared"/>
             <w:r>
               <w:fldChar w:fldCharType="begin"/>
             </w:r>
@@ -9796,7 +9950,7 @@
               </w:rPr>
               <w:fldChar w:fldCharType="end"/>
             </w:r>
-            <w:bookmarkEnd w:id="20"/>
+            <w:bookmarkEnd w:id="21"/>
             <w:r>
               <w:t>:</w:t>
             </w:r>
@@ -10081,7 +10235,7 @@
               </w:rPr>
               <w:t xml:space="preserve"> %}</w:t>
             </w:r>
-            <w:hyperlink r:id="rId100" w:history="1">
+            <w:hyperlink r:id="rId101" w:history="1">
               <w:r>
                 <w:rPr>
                   <w:rStyle w:val="Hyperlink"/>
@@ -10098,6 +10252,7 @@
               <w:pStyle w:val="BodyText"/>
             </w:pPr>
             <w:r>
+              <w:lastRenderedPageBreak/>
               <w:t>If</w:t>
             </w:r>
             <w:r>
@@ -10115,7 +10270,6 @@
               <w:pStyle w:val="BodyText"/>
             </w:pPr>
             <w:r>
-              <w:lastRenderedPageBreak/>
               <w:t>You will need a “My Alaska” account.</w:t>
             </w:r>
           </w:p>
@@ -10126,7 +10280,7 @@
             <w:r>
               <w:t xml:space="preserve">See the </w:t>
             </w:r>
-            <w:hyperlink r:id="rId101" w:history="1">
+            <w:hyperlink r:id="rId102" w:history="1">
               <w:r>
                 <w:rPr>
                   <w:rStyle w:val="Hyperlink"/>
@@ -10196,7 +10350,7 @@
                 <w:rStyle w:val="Hyperlink"/>
               </w:rPr>
             </w:pPr>
-            <w:hyperlink r:id="rId102" w:history="1">
+            <w:hyperlink r:id="rId103" w:history="1">
               <w:r>
                 <w:rPr>
                   <w:rStyle w:val="Hyperlink"/>
@@ -10278,7 +10432,7 @@
             <w:pPr>
               <w:pStyle w:val="BodyText"/>
             </w:pPr>
-            <w:hyperlink r:id="rId103" w:history="1">
+            <w:hyperlink r:id="rId104" w:history="1">
               <w:r>
                 <w:rPr>
                   <w:rStyle w:val="Hyperlink"/>
@@ -10323,7 +10477,7 @@
             <w:pPr>
               <w:pStyle w:val="BodyText"/>
             </w:pPr>
-            <w:hyperlink r:id="rId104" w:history="1">
+            <w:hyperlink r:id="rId105" w:history="1">
               <w:r>
                 <w:rPr>
                   <w:rStyle w:val="Hyperlink"/>
@@ -10353,7 +10507,7 @@
             <w:pPr>
               <w:pStyle w:val="BodyText"/>
             </w:pPr>
-            <w:hyperlink r:id="rId105" w:history="1">
+            <w:hyperlink r:id="rId106" w:history="1">
               <w:r>
                 <w:rPr>
                   <w:b/>
@@ -10391,7 +10545,7 @@
             <w:pPr>
               <w:pStyle w:val="BodyText"/>
             </w:pPr>
-            <w:hyperlink r:id="rId106" w:history="1">
+            <w:hyperlink r:id="rId107" w:history="1">
               <w:r>
                 <w:rPr>
                   <w:b/>
@@ -10419,7 +10573,7 @@
             <w:pPr>
               <w:pStyle w:val="BodyText"/>
             </w:pPr>
-            <w:hyperlink r:id="rId107" w:history="1">
+            <w:hyperlink r:id="rId108" w:history="1">
               <w:r>
                 <w:rPr>
                   <w:b/>
@@ -10466,7 +10620,7 @@
             <w:pPr>
               <w:pStyle w:val="BodyText"/>
             </w:pPr>
-            <w:bookmarkStart w:id="21" w:name="_Hlk123134046"/>
+            <w:bookmarkStart w:id="22" w:name="_Hlk123134046"/>
             <w:r>
               <w:rPr>
                 <w:color w:val="00B050"/>
@@ -10488,7 +10642,7 @@
           <w:p/>
         </w:tc>
       </w:tr>
-      <w:bookmarkEnd w:id="21"/>
+      <w:bookmarkEnd w:id="22"/>
       <w:tr>
         <w:trPr>
           <w:jc w:val="center"/>
@@ -10575,7 +10729,7 @@
               <w:lastRenderedPageBreak/>
               <w:t xml:space="preserve">Step </w:t>
             </w:r>
-            <w:bookmarkStart w:id="22" w:name="CustodyCalc"/>
+            <w:bookmarkStart w:id="23" w:name="CustodyCalc"/>
             <w:r>
               <w:fldChar w:fldCharType="begin"/>
             </w:r>
@@ -10597,7 +10751,7 @@
               </w:rPr>
               <w:fldChar w:fldCharType="end"/>
             </w:r>
-            <w:bookmarkEnd w:id="22"/>
+            <w:bookmarkEnd w:id="23"/>
             <w:r>
               <w:t xml:space="preserve">: </w:t>
             </w:r>
@@ -10648,14 +10802,30 @@
               </w:numPr>
               <w:ind w:left="315" w:hanging="270"/>
             </w:pPr>
-            <w:fldSimple w:instr=" SEQ registerlist \r  1 \* MERGEFORMAT ">
-              <w:r>
-                <w:rPr>
-                  <w:noProof/>
-                </w:rPr>
-                <w:t>1</w:t>
-              </w:r>
-            </w:fldSimple>
+            <w:r>
+              <w:fldChar w:fldCharType="begin"/>
+            </w:r>
+            <w:r>
+              <w:instrText xml:space="preserve"> SEQ registerlist \r  </w:instrText>
+            </w:r>
+            <w:r>
+              <w:instrText xml:space="preserve">1 \* MERGEFORMAT </w:instrText>
+            </w:r>
+            <w:r>
+              <w:fldChar w:fldCharType="separate"/>
+            </w:r>
+            <w:r>
+              <w:rPr>
+                <w:noProof/>
+              </w:rPr>
+              <w:t>1</w:t>
+            </w:r>
+            <w:r>
+              <w:rPr>
+                <w:noProof/>
+              </w:rPr>
+              <w:fldChar w:fldCharType="end"/>
+            </w:r>
             <w:r>
               <w:t xml:space="preserve">  Give the following to an Alaska court. This is called “filing” your documents.</w:t>
             </w:r>
@@ -10723,7 +10893,7 @@
             <w:r>
               <w:t xml:space="preserve"> [</w:t>
             </w:r>
-            <w:hyperlink r:id="rId108" w:history="1">
+            <w:hyperlink r:id="rId109" w:history="1">
               <w:r>
                 <w:rPr>
                   <w:rStyle w:val="Hyperlink"/>
@@ -10750,7 +10920,7 @@
               </w:rPr>
               <w:t xml:space="preserve">Petition to Register a Support Order from Another State, </w:t>
             </w:r>
-            <w:hyperlink r:id="rId109" w:history="1">
+            <w:hyperlink r:id="rId110" w:history="1">
               <w:r>
                 <w:rPr>
                   <w:b/>
@@ -10761,7 +10931,7 @@
             <w:r>
               <w:t xml:space="preserve"> [</w:t>
             </w:r>
-            <w:hyperlink r:id="rId110" w:history="1">
+            <w:hyperlink r:id="rId111" w:history="1">
               <w:r>
                 <w:rPr>
                   <w:rStyle w:val="Hyperlink"/>
@@ -10800,7 +10970,7 @@
               </w:rPr>
               <w:t xml:space="preserve">Self-Certification (No Notary Available) </w:t>
             </w:r>
-            <w:hyperlink r:id="rId111" w:history="1">
+            <w:hyperlink r:id="rId112" w:history="1">
               <w:r>
                 <w:rPr>
                   <w:rStyle w:val="Hyperlink"/>
@@ -10828,7 +10998,7 @@
               </w:rPr>
               <w:t xml:space="preserve">Confidential Information Sheet - Support Order from Another State, </w:t>
             </w:r>
-            <w:hyperlink r:id="rId112" w:history="1">
+            <w:hyperlink r:id="rId113" w:history="1">
               <w:r>
                 <w:rPr>
                   <w:b/>
@@ -10839,7 +11009,7 @@
             <w:r>
               <w:t xml:space="preserve"> [</w:t>
             </w:r>
-            <w:hyperlink r:id="rId113" w:history="1">
+            <w:hyperlink r:id="rId114" w:history="1">
               <w:r>
                 <w:rPr>
                   <w:rStyle w:val="Hyperlink"/>
@@ -10866,7 +11036,7 @@
               </w:rPr>
               <w:t xml:space="preserve">Notice of Registration of Another State's Support Order, </w:t>
             </w:r>
-            <w:hyperlink r:id="rId114" w:history="1">
+            <w:hyperlink r:id="rId115" w:history="1">
               <w:r>
                 <w:rPr>
                   <w:b/>
@@ -10877,7 +11047,7 @@
             <w:r>
               <w:t xml:space="preserve"> [</w:t>
             </w:r>
-            <w:hyperlink r:id="rId115" w:history="1">
+            <w:hyperlink r:id="rId116" w:history="1">
               <w:r>
                 <w:rPr>
                   <w:rStyle w:val="Hyperlink"/>
@@ -10910,7 +11080,7 @@
               </w:rPr>
               <w:t xml:space="preserve">Request for Hearing About Registered Child Support Order, </w:t>
             </w:r>
-            <w:hyperlink r:id="rId116" w:history="1">
+            <w:hyperlink r:id="rId117" w:history="1">
               <w:r>
                 <w:rPr>
                   <w:b/>
@@ -10921,7 +11091,7 @@
             <w:r>
               <w:t xml:space="preserve"> [</w:t>
             </w:r>
-            <w:hyperlink r:id="rId117" w:history="1">
+            <w:hyperlink r:id="rId118" w:history="1">
               <w:r>
                 <w:rPr>
                   <w:rStyle w:val="Hyperlink"/>
@@ -10954,7 +11124,7 @@
               </w:rPr>
               <w:t xml:space="preserve">Confirmation of Registered Support Order, </w:t>
             </w:r>
-            <w:hyperlink r:id="rId118" w:history="1">
+            <w:hyperlink r:id="rId119" w:history="1">
               <w:r>
                 <w:rPr>
                   <w:b/>
@@ -10965,7 +11135,7 @@
             <w:r>
               <w:t xml:space="preserve"> [</w:t>
             </w:r>
-            <w:hyperlink r:id="rId119" w:history="1">
+            <w:hyperlink r:id="rId120" w:history="1">
               <w:r>
                 <w:rPr>
                   <w:rStyle w:val="Hyperlink"/>
@@ -11013,7 +11183,7 @@
             <w:r>
               <w:t xml:space="preserve">, </w:t>
             </w:r>
-            <w:hyperlink r:id="rId120" w:history="1">
+            <w:hyperlink r:id="rId121" w:history="1">
               <w:r>
                 <w:rPr>
                   <w:rStyle w:val="Hyperlink"/>
@@ -11026,14 +11196,30 @@
             <w:pPr>
               <w:ind w:left="45"/>
             </w:pPr>
-            <w:fldSimple w:instr=" SEQ registerlist \* MERGEFORMAT  \* MERGEFORMAT ">
-              <w:r>
-                <w:rPr>
-                  <w:noProof/>
-                </w:rPr>
-                <w:t>2</w:t>
-              </w:r>
-            </w:fldSimple>
+            <w:r>
+              <w:fldChar w:fldCharType="begin"/>
+            </w:r>
+            <w:r>
+              <w:instrText xml:space="preserve"> SEQ regi</w:instrText>
+            </w:r>
+            <w:r>
+              <w:instrText xml:space="preserve">sterlist \* MERGEFORMAT  \* MERGEFORMAT </w:instrText>
+            </w:r>
+            <w:r>
+              <w:fldChar w:fldCharType="separate"/>
+            </w:r>
+            <w:r>
+              <w:rPr>
+                <w:noProof/>
+              </w:rPr>
+              <w:t>2</w:t>
+            </w:r>
+            <w:r>
+              <w:rPr>
+                <w:noProof/>
+              </w:rPr>
+              <w:fldChar w:fldCharType="end"/>
+            </w:r>
             <w:r>
               <w:t xml:space="preserve">  You need to tell the court how you want it to deliver the documents to the opposing party by:</w:t>
             </w:r>
@@ -11277,7 +11463,7 @@
             <w:r>
               <w:t xml:space="preserve">service instructions for the specific process server you want the court to use. Read the </w:t>
             </w:r>
-            <w:hyperlink r:id="rId121" w:history="1">
+            <w:hyperlink r:id="rId122" w:history="1">
               <w:r>
                 <w:rPr>
                   <w:rStyle w:val="Hyperlink"/>
@@ -11311,7 +11497,7 @@
             <w:r>
               <w:t xml:space="preserve"> [</w:t>
             </w:r>
-            <w:hyperlink r:id="rId122" w:history="1">
+            <w:hyperlink r:id="rId123" w:history="1">
               <w:r>
                 <w:rPr>
                   <w:rStyle w:val="Hyperlink"/>
@@ -11339,7 +11525,7 @@
               </w:rPr>
               <w:t xml:space="preserve">Petition to Register a Support Order from Another State, </w:t>
             </w:r>
-            <w:hyperlink r:id="rId123" w:history="1">
+            <w:hyperlink r:id="rId124" w:history="1">
               <w:r>
                 <w:rPr>
                   <w:b/>
@@ -11350,7 +11536,7 @@
             <w:r>
               <w:t xml:space="preserve"> [</w:t>
             </w:r>
-            <w:hyperlink r:id="rId124" w:history="1">
+            <w:hyperlink r:id="rId125" w:history="1">
               <w:r>
                 <w:rPr>
                   <w:rStyle w:val="Hyperlink"/>
@@ -11383,13 +11569,7 @@
               <w:rPr>
                 <w:b/>
               </w:rPr>
-              <w:t xml:space="preserve">Self-Certification (No Notary Available) </w:t>
-            </w:r>
-            <w:r>
-              <w:rPr>
-                <w:b/>
-              </w:rPr>
-              <w:t>TF-835</w:t>
+              <w:t>Self-Certification (No Notary Available) TF-835</w:t>
             </w:r>
             <w:r>
               <w:t xml:space="preserve"> [Fill-In PDF]</w:t>
@@ -11418,7 +11598,7 @@
               <w:lastRenderedPageBreak/>
               <w:t xml:space="preserve">State, </w:t>
             </w:r>
-            <w:hyperlink r:id="rId125" w:history="1">
+            <w:hyperlink r:id="rId126" w:history="1">
               <w:r>
                 <w:rPr>
                   <w:b/>
@@ -11429,7 +11609,7 @@
             <w:r>
               <w:t xml:space="preserve"> [</w:t>
             </w:r>
-            <w:hyperlink r:id="rId126" w:history="1">
+            <w:hyperlink r:id="rId127" w:history="1">
               <w:r>
                 <w:rPr>
                   <w:rStyle w:val="Hyperlink"/>
@@ -11464,7 +11644,7 @@
               </w:rPr>
               <w:t xml:space="preserve">Notice of Registration of Another State's Support Order, </w:t>
             </w:r>
-            <w:hyperlink r:id="rId127" w:history="1">
+            <w:hyperlink r:id="rId128" w:history="1">
               <w:r>
                 <w:rPr>
                   <w:b/>
@@ -11475,7 +11655,7 @@
             <w:r>
               <w:t xml:space="preserve"> [</w:t>
             </w:r>
-            <w:hyperlink r:id="rId128" w:history="1">
+            <w:hyperlink r:id="rId129" w:history="1">
               <w:r>
                 <w:rPr>
                   <w:rStyle w:val="Hyperlink"/>
@@ -11510,7 +11690,7 @@
               </w:rPr>
               <w:t xml:space="preserve">Request for Hearing About Registered Child Support Order, </w:t>
             </w:r>
-            <w:hyperlink r:id="rId129" w:history="1">
+            <w:hyperlink r:id="rId130" w:history="1">
               <w:r>
                 <w:rPr>
                   <w:b/>
@@ -11521,7 +11701,7 @@
             <w:r>
               <w:t xml:space="preserve"> [</w:t>
             </w:r>
-            <w:hyperlink r:id="rId130" w:history="1">
+            <w:hyperlink r:id="rId131" w:history="1">
               <w:r>
                 <w:rPr>
                   <w:rStyle w:val="Hyperlink"/>
@@ -11556,7 +11736,7 @@
               </w:rPr>
               <w:t xml:space="preserve">Confirmation of Registered Support Order, </w:t>
             </w:r>
-            <w:hyperlink r:id="rId131" w:history="1">
+            <w:hyperlink r:id="rId132" w:history="1">
               <w:r>
                 <w:rPr>
                   <w:b/>
@@ -11567,7 +11747,7 @@
             <w:r>
               <w:t xml:space="preserve"> [</w:t>
             </w:r>
-            <w:hyperlink r:id="rId132" w:history="1">
+            <w:hyperlink r:id="rId133" w:history="1">
               <w:r>
                 <w:rPr>
                   <w:rStyle w:val="Hyperlink"/>
@@ -11605,7 +11785,7 @@
             <w:r>
               <w:t xml:space="preserve">, </w:t>
             </w:r>
-            <w:hyperlink r:id="rId133" w:history="1">
+            <w:hyperlink r:id="rId134" w:history="1">
               <w:r>
                 <w:rPr>
                   <w:rStyle w:val="Hyperlink"/>
@@ -11799,7 +11979,7 @@
             <w:r>
               <w:t xml:space="preserve">Step </w:t>
             </w:r>
-            <w:bookmarkStart w:id="23" w:name="FigureMore"/>
+            <w:bookmarkStart w:id="24" w:name="FigureMore"/>
             <w:r>
               <w:fldChar w:fldCharType="begin"/>
             </w:r>
@@ -11821,7 +12001,7 @@
               </w:rPr>
               <w:fldChar w:fldCharType="end"/>
             </w:r>
-            <w:bookmarkEnd w:id="23"/>
+            <w:bookmarkEnd w:id="24"/>
             <w:r>
               <w:t xml:space="preserve">: </w:t>
             </w:r>
@@ -12137,14 +12317,27 @@
             <w:r>
               <w:t xml:space="preserve">Step </w:t>
             </w:r>
-            <w:fldSimple w:instr=" SEQ stepList \* MERGEFORMAT ">
-              <w:r>
-                <w:rPr>
-                  <w:noProof/>
-                </w:rPr>
-                <w:t>16</w:t>
-              </w:r>
-            </w:fldSimple>
+            <w:r>
+              <w:fldChar w:fldCharType="begin"/>
+            </w:r>
+            <w:r>
+              <w:instrText xml:space="preserve"> SEQ stepList \* MERGEFORMAT </w:instrText>
+            </w:r>
+            <w:r>
+              <w:fldChar w:fldCharType="separate"/>
+            </w:r>
+            <w:r>
+              <w:rPr>
+                <w:noProof/>
+              </w:rPr>
+              <w:t>16</w:t>
+            </w:r>
+            <w:r>
+              <w:rPr>
+                <w:noProof/>
+              </w:rPr>
+              <w:fldChar w:fldCharType="end"/>
+            </w:r>
             <w:r>
               <w:t xml:space="preserve">: </w:t>
             </w:r>
@@ -12256,7 +12449,7 @@
             <w:r>
               <w:t xml:space="preserve"> and ask the court to order the other parent to pay. Attach your written request and any response you got back. The court may hold a </w:t>
             </w:r>
-            <w:hyperlink r:id="rId134" w:anchor="hearing" w:tooltip="A court proceeding at which parties, and perhaps witnesses, come to the court to speak. A hearing is different from a trial in a number of ways, including that it is typically shorter and sometimes less formal than a trial." w:history="1">
+            <w:hyperlink r:id="rId135" w:anchor="hearing" w:tooltip="A court proceeding at which parties, and perhaps witnesses, come to the court to speak. A hearing is different from a trial in a number of ways, including that it is typically shorter and sometimes less formal than a trial." w:history="1">
               <w:r>
                 <w:rPr>
                   <w:rStyle w:val="interviewglossarywordintemplateChar"/>
@@ -12267,7 +12460,7 @@
             <w:r>
               <w:t xml:space="preserve"> and issue another </w:t>
             </w:r>
-            <w:hyperlink r:id="rId135" w:anchor="order" w:tooltip="A command or direction given by a judge. An order can be in writing or spoken. Violating a court order is very serious and can result in being held in contempt or sanctioned in other ways." w:history="1">
+            <w:hyperlink r:id="rId136" w:anchor="order" w:tooltip="A command or direction given by a judge. An order can be in writing or spoken. Violating a court order is very serious and can result in being held in contempt or sanctioned in other ways." w:history="1">
               <w:r>
                 <w:rPr>
                   <w:rStyle w:val="interviewglossarywordintemplateChar"/>
@@ -12292,7 +12485,7 @@
             <w:r>
               <w:t xml:space="preserve"> </w:t>
             </w:r>
-            <w:hyperlink r:id="rId136" w:history="1">
+            <w:hyperlink r:id="rId137" w:history="1">
               <w:r>
                 <w:rPr>
                   <w:rStyle w:val="Hyperlink"/>
@@ -12303,7 +12496,7 @@
             <w:r>
               <w:t xml:space="preserve"> | </w:t>
             </w:r>
-            <w:hyperlink r:id="rId137" w:history="1">
+            <w:hyperlink r:id="rId138" w:history="1">
               <w:r>
                 <w:rPr>
                   <w:rStyle w:val="Hyperlink"/>
@@ -12325,7 +12518,7 @@
             <w:r>
               <w:t xml:space="preserve"> </w:t>
             </w:r>
-            <w:hyperlink r:id="rId138" w:history="1">
+            <w:hyperlink r:id="rId139" w:history="1">
               <w:r>
                 <w:rPr>
                   <w:rStyle w:val="Hyperlink"/>
@@ -12336,7 +12529,7 @@
             <w:r>
               <w:t xml:space="preserve"> | </w:t>
             </w:r>
-            <w:hyperlink r:id="rId139" w:history="1">
+            <w:hyperlink r:id="rId140" w:history="1">
               <w:r>
                 <w:rPr>
                   <w:rStyle w:val="Hyperlink"/>
@@ -12358,7 +12551,7 @@
             <w:r>
               <w:t xml:space="preserve"> </w:t>
             </w:r>
-            <w:hyperlink r:id="rId140" w:history="1">
+            <w:hyperlink r:id="rId141" w:history="1">
               <w:r>
                 <w:rPr>
                   <w:rStyle w:val="Hyperlink"/>
@@ -12369,7 +12562,7 @@
             <w:r>
               <w:t xml:space="preserve"> | </w:t>
             </w:r>
-            <w:hyperlink r:id="rId141" w:history="1">
+            <w:hyperlink r:id="rId142" w:history="1">
               <w:r>
                 <w:rPr>
                   <w:rStyle w:val="Hyperlink"/>
@@ -12415,7 +12608,7 @@
             <w:r>
               <w:t xml:space="preserve">, asking the court to issue a </w:t>
             </w:r>
-            <w:hyperlink r:id="rId142" w:anchor="judgment" w:tooltip="The official final decision of a court about the rights and claims of each side in a lawsuit. If your divorce includes an order for money to paid by one side to the other as part of the property division, you may want to be sure that your final decree is a" w:history="1">
+            <w:hyperlink r:id="rId143" w:anchor="judgment" w:tooltip="The official final decision of a court about the rights and claims of each side in a lawsuit. If your divorce includes an order for money to paid by one side to the other as part of the property division, you may want to be sure that your final decree is a" w:history="1">
               <w:r>
                 <w:rPr>
                   <w:rStyle w:val="interviewglossarywordintemplateChar"/>
@@ -12452,7 +12645,7 @@
             <w:r>
               <w:t xml:space="preserve"> </w:t>
             </w:r>
-            <w:hyperlink r:id="rId143" w:history="1">
+            <w:hyperlink r:id="rId144" w:history="1">
               <w:r>
                 <w:rPr>
                   <w:rStyle w:val="Hyperlink"/>
@@ -12463,7 +12656,7 @@
             <w:r>
               <w:t xml:space="preserve"> | </w:t>
             </w:r>
-            <w:hyperlink r:id="rId144" w:history="1">
+            <w:hyperlink r:id="rId145" w:history="1">
               <w:r>
                 <w:rPr>
                   <w:rStyle w:val="Hyperlink"/>
@@ -12485,7 +12678,7 @@
             <w:r>
               <w:t xml:space="preserve"> </w:t>
             </w:r>
-            <w:hyperlink r:id="rId145" w:history="1">
+            <w:hyperlink r:id="rId146" w:history="1">
               <w:r>
                 <w:rPr>
                   <w:rStyle w:val="Hyperlink"/>
@@ -12496,7 +12689,7 @@
             <w:r>
               <w:t xml:space="preserve"> | </w:t>
             </w:r>
-            <w:hyperlink r:id="rId146" w:history="1">
+            <w:hyperlink r:id="rId147" w:history="1">
               <w:r>
                 <w:rPr>
                   <w:rStyle w:val="Hyperlink"/>
@@ -12518,7 +12711,7 @@
             <w:r>
               <w:t xml:space="preserve"> </w:t>
             </w:r>
-            <w:hyperlink r:id="rId147" w:history="1">
+            <w:hyperlink r:id="rId148" w:history="1">
               <w:r>
                 <w:rPr>
                   <w:rStyle w:val="Hyperlink"/>
@@ -12529,7 +12722,7 @@
             <w:r>
               <w:t xml:space="preserve"> | </w:t>
             </w:r>
-            <w:hyperlink r:id="rId148" w:history="1">
+            <w:hyperlink r:id="rId149" w:history="1">
               <w:r>
                 <w:rPr>
                   <w:rStyle w:val="Hyperlink"/>
@@ -12551,7 +12744,7 @@
             <w:r>
               <w:t xml:space="preserve"> </w:t>
             </w:r>
-            <w:hyperlink r:id="rId149" w:history="1">
+            <w:hyperlink r:id="rId150" w:history="1">
               <w:r>
                 <w:rPr>
                   <w:rStyle w:val="Hyperlink"/>
@@ -12562,7 +12755,7 @@
             <w:r>
               <w:t xml:space="preserve"> | </w:t>
             </w:r>
-            <w:hyperlink r:id="rId150" w:history="1">
+            <w:hyperlink r:id="rId151" w:history="1">
               <w:r>
                 <w:rPr>
                   <w:rStyle w:val="Hyperlink"/>
@@ -12577,7 +12770,7 @@
               <w:lastRenderedPageBreak/>
               <w:t xml:space="preserve">filing </w:t>
             </w:r>
-            <w:hyperlink r:id="rId151" w:anchor="post-judgment" w:history="1">
+            <w:hyperlink r:id="rId152" w:anchor="post-judgment" w:history="1">
               <w:r>
                 <w:rPr>
                   <w:rStyle w:val="Hyperlink"/>
@@ -12602,7 +12795,7 @@
             <w:pPr>
               <w:pStyle w:val="BodyText"/>
             </w:pPr>
-            <w:hyperlink r:id="rId152" w:history="1">
+            <w:hyperlink r:id="rId153" w:history="1">
               <w:r>
                 <w:rPr>
                   <w:rStyle w:val="Hyperlink"/>
@@ -12615,7 +12808,7 @@
             <w:pPr>
               <w:pStyle w:val="BodyText"/>
             </w:pPr>
-            <w:hyperlink r:id="rId153" w:history="1">
+            <w:hyperlink r:id="rId154" w:history="1">
               <w:r>
                 <w:rPr>
                   <w:rStyle w:val="Hyperlink"/>
@@ -12650,7 +12843,7 @@
             <w:r>
               <w:t xml:space="preserve"> </w:t>
             </w:r>
-            <w:hyperlink r:id="rId154" w:history="1">
+            <w:hyperlink r:id="rId155" w:history="1">
               <w:r>
                 <w:rPr>
                   <w:rStyle w:val="Hyperlink"/>
@@ -12679,7 +12872,7 @@
             <w:r>
               <w:t xml:space="preserve"> </w:t>
             </w:r>
-            <w:hyperlink r:id="rId155" w:history="1">
+            <w:hyperlink r:id="rId156" w:history="1">
               <w:r>
                 <w:rPr>
                   <w:rStyle w:val="Hyperlink"/>
@@ -12717,7 +12910,7 @@
               <w:br/>
               <w:t xml:space="preserve">as a </w:t>
             </w:r>
-            <w:hyperlink r:id="rId156" w:history="1">
+            <w:hyperlink r:id="rId157" w:history="1">
               <w:r>
                 <w:rPr>
                   <w:rStyle w:val="Hyperlink"/>
@@ -12744,7 +12937,7 @@
             <w:r>
               <w:t xml:space="preserve"> </w:t>
             </w:r>
-            <w:hyperlink r:id="rId157" w:history="1">
+            <w:hyperlink r:id="rId158" w:history="1">
               <w:r>
                 <w:rPr>
                   <w:rStyle w:val="Hyperlink"/>
@@ -12779,7 +12972,7 @@
               <w:br/>
               <w:t xml:space="preserve">as a </w:t>
             </w:r>
-            <w:hyperlink r:id="rId158" w:history="1">
+            <w:hyperlink r:id="rId159" w:history="1">
               <w:r>
                 <w:rPr>
                   <w:rStyle w:val="Hyperlink"/>
@@ -12803,7 +12996,7 @@
               <w:br/>
               <w:t xml:space="preserve">as a </w:t>
             </w:r>
-            <w:hyperlink r:id="rId159" w:history="1">
+            <w:hyperlink r:id="rId160" w:history="1">
               <w:r>
                 <w:rPr>
                   <w:rStyle w:val="Hyperlink"/>
@@ -12838,7 +13031,7 @@
               <w:br/>
               <w:t xml:space="preserve">as a </w:t>
             </w:r>
-            <w:hyperlink r:id="rId160" w:history="1">
+            <w:hyperlink r:id="rId161" w:history="1">
               <w:r>
                 <w:rPr>
                   <w:rStyle w:val="Hyperlink"/>
@@ -12859,7 +13052,7 @@
             <w:r>
               <w:t xml:space="preserve"> </w:t>
             </w:r>
-            <w:hyperlink r:id="rId161" w:history="1">
+            <w:hyperlink r:id="rId162" w:history="1">
               <w:r>
                 <w:rPr>
                   <w:rStyle w:val="Hyperlink"/>
@@ -12894,7 +13087,7 @@
               <w:br/>
               <w:t xml:space="preserve">as a </w:t>
             </w:r>
-            <w:hyperlink r:id="rId162" w:history="1">
+            <w:hyperlink r:id="rId163" w:history="1">
               <w:r>
                 <w:rPr>
                   <w:rStyle w:val="Hyperlink"/>
@@ -12912,7 +13105,7 @@
             <w:r>
               <w:t xml:space="preserve">as a </w:t>
             </w:r>
-            <w:hyperlink r:id="rId163" w:history="1">
+            <w:hyperlink r:id="rId164" w:history="1">
               <w:r>
                 <w:rPr>
                   <w:rStyle w:val="Hyperlink"/>
@@ -12950,7 +13143,7 @@
             <w:r>
               <w:t xml:space="preserve"> </w:t>
             </w:r>
-            <w:hyperlink r:id="rId164" w:history="1">
+            <w:hyperlink r:id="rId165" w:history="1">
               <w:r>
                 <w:rPr>
                   <w:rStyle w:val="Hyperlink"/>
@@ -12974,7 +13167,7 @@
               <w:br/>
               <w:t xml:space="preserve">as a </w:t>
             </w:r>
-            <w:hyperlink r:id="rId165" w:history="1">
+            <w:hyperlink r:id="rId166" w:history="1">
               <w:r>
                 <w:rPr>
                   <w:rStyle w:val="Hyperlink"/>
@@ -13012,7 +13205,7 @@
             <w:r>
               <w:t xml:space="preserve"> </w:t>
             </w:r>
-            <w:hyperlink r:id="rId166" w:history="1">
+            <w:hyperlink r:id="rId167" w:history="1">
               <w:r>
                 <w:rPr>
                   <w:rStyle w:val="Hyperlink"/>
@@ -13039,7 +13232,7 @@
               <w:lastRenderedPageBreak/>
               <w:t xml:space="preserve">as a </w:t>
             </w:r>
-            <w:hyperlink r:id="rId167" w:history="1">
+            <w:hyperlink r:id="rId168" w:history="1">
               <w:r>
                 <w:rPr>
                   <w:rStyle w:val="Hyperlink"/>
@@ -13086,7 +13279,7 @@
             <w:pPr>
               <w:pStyle w:val="BodyText"/>
             </w:pPr>
-            <w:hyperlink r:id="rId168" w:history="1">
+            <w:hyperlink r:id="rId169" w:history="1">
               <w:r>
                 <w:rPr>
                   <w:b/>
@@ -13177,7 +13370,7 @@
             </w:tcMar>
           </w:tcPr>
           <w:p>
-            <w:bookmarkStart w:id="24" w:name="_Ref119655071"/>
+            <w:bookmarkStart w:id="25" w:name="_Ref119655071"/>
             <w:r>
               <w:t xml:space="preserve">{%tr </w:t>
             </w:r>
@@ -13476,7 +13669,7 @@
               <w:lastRenderedPageBreak/>
               <w:t xml:space="preserve">Step </w:t>
             </w:r>
-            <w:bookmarkStart w:id="25" w:name="Figure1"/>
+            <w:bookmarkStart w:id="26" w:name="Figure1"/>
             <w:r>
               <w:fldChar w:fldCharType="begin"/>
             </w:r>
@@ -13498,7 +13691,7 @@
               </w:rPr>
               <w:fldChar w:fldCharType="end"/>
             </w:r>
-            <w:bookmarkEnd w:id="25"/>
+            <w:bookmarkEnd w:id="26"/>
             <w:r>
               <w:t xml:space="preserve">: </w:t>
             </w:r>
@@ -14084,81 +14277,78 @@
               <w:t>)</w:t>
             </w:r>
             <w:r>
-              <w:t xml:space="preserve">.days </w:t>
-            </w:r>
+              <w:t>.days &lt;= 10</w:t>
+            </w:r>
+            <w:r>
+              <w:rPr>
+                <w:color w:val="FF0000"/>
+              </w:rPr>
+              <w:t xml:space="preserve">) </w:t>
+            </w:r>
+          </w:p>
+          <w:p>
+            <w:pPr>
+              <w:pStyle w:val="BodyText"/>
+            </w:pPr>
+            <w:r>
+              <w:t xml:space="preserve">or </w:t>
+            </w:r>
+            <w:r>
+              <w:rPr>
+                <w:color w:val="FF0000"/>
+              </w:rPr>
+              <w:t>(</w:t>
+            </w:r>
+            <w:r>
+              <w:t>defined(</w:t>
+            </w:r>
+            <w:r>
+              <w:t>'</w:t>
+            </w:r>
+            <w:proofErr w:type="spellStart"/>
+            <w:r>
+              <w:t>guess_interim_order_date</w:t>
+            </w:r>
+            <w:proofErr w:type="spellEnd"/>
+            <w:r>
+              <w:t>'</w:t>
+            </w:r>
+            <w:r>
+              <w:t xml:space="preserve">) and </w:t>
+            </w:r>
+            <w:proofErr w:type="spellStart"/>
+            <w:r>
+              <w:t>guess_interim_order_date</w:t>
+            </w:r>
+            <w:proofErr w:type="spellEnd"/>
+            <w:r>
+              <w:t xml:space="preserve"> == </w:t>
+            </w:r>
+            <w:r>
+              <w:t>'</w:t>
+            </w:r>
+            <w:r>
+              <w:t>within 10 days</w:t>
+            </w:r>
+            <w:r>
+              <w:t>'</w:t>
+            </w:r>
+            <w:r>
+              <w:rPr>
+                <w:color w:val="FF0000"/>
+              </w:rPr>
+              <w:t>)</w:t>
+            </w:r>
+            <w:r>
+              <w:t xml:space="preserve">  </w:t>
+            </w:r>
+          </w:p>
+          <w:p>
+            <w:pPr>
+              <w:pStyle w:val="BodyText"/>
+            </w:pPr>
             <w:r>
               <w:lastRenderedPageBreak/>
-              <w:t>&lt;= 10</w:t>
-            </w:r>
-            <w:r>
-              <w:rPr>
-                <w:color w:val="FF0000"/>
-              </w:rPr>
-              <w:t xml:space="preserve">) </w:t>
-            </w:r>
-          </w:p>
-          <w:p>
-            <w:pPr>
-              <w:pStyle w:val="BodyText"/>
-            </w:pPr>
-            <w:r>
-              <w:t xml:space="preserve">or </w:t>
-            </w:r>
-            <w:r>
-              <w:rPr>
-                <w:color w:val="FF0000"/>
-              </w:rPr>
-              <w:t>(</w:t>
-            </w:r>
-            <w:r>
-              <w:t>defined(</w:t>
-            </w:r>
-            <w:r>
-              <w:t>'</w:t>
-            </w:r>
-            <w:proofErr w:type="spellStart"/>
-            <w:r>
-              <w:t>guess_interim_order_date</w:t>
-            </w:r>
-            <w:proofErr w:type="spellEnd"/>
-            <w:r>
-              <w:t>'</w:t>
-            </w:r>
-            <w:r>
-              <w:t xml:space="preserve">) and </w:t>
-            </w:r>
-            <w:proofErr w:type="spellStart"/>
-            <w:r>
-              <w:t>guess_interim_order_date</w:t>
-            </w:r>
-            <w:proofErr w:type="spellEnd"/>
-            <w:r>
-              <w:t xml:space="preserve"> == </w:t>
-            </w:r>
-            <w:r>
-              <w:t>'</w:t>
-            </w:r>
-            <w:r>
-              <w:t>within 10 days</w:t>
-            </w:r>
-            <w:r>
-              <w:t>'</w:t>
-            </w:r>
-            <w:r>
-              <w:rPr>
-                <w:color w:val="FF0000"/>
-              </w:rPr>
-              <w:t>)</w:t>
-            </w:r>
-            <w:r>
-              <w:t xml:space="preserve">  </w:t>
-            </w:r>
-          </w:p>
-          <w:p>
-            <w:pPr>
-              <w:pStyle w:val="BodyText"/>
-            </w:pPr>
-            <w:r>
               <w:t>or</w:t>
             </w:r>
             <w:r>
@@ -14454,14 +14644,27 @@
             <w:r>
               <w:t xml:space="preserve">Step </w:t>
             </w:r>
-            <w:fldSimple w:instr=" SEQ stepList \* MERGEFORMAT ">
-              <w:r>
-                <w:rPr>
-                  <w:noProof/>
-                </w:rPr>
-                <w:t>18</w:t>
-              </w:r>
-            </w:fldSimple>
+            <w:r>
+              <w:fldChar w:fldCharType="begin"/>
+            </w:r>
+            <w:r>
+              <w:instrText xml:space="preserve"> SEQ stepList \* MERGEFORMAT </w:instrText>
+            </w:r>
+            <w:r>
+              <w:fldChar w:fldCharType="separate"/>
+            </w:r>
+            <w:r>
+              <w:rPr>
+                <w:noProof/>
+              </w:rPr>
+              <w:t>18</w:t>
+            </w:r>
+            <w:r>
+              <w:rPr>
+                <w:noProof/>
+              </w:rPr>
+              <w:fldChar w:fldCharType="end"/>
+            </w:r>
             <w:r>
               <w:t xml:space="preserve">: </w:t>
             </w:r>
@@ -14546,7 +14749,7 @@
                 <w:rFonts w:cs="Calibri"/>
               </w:rPr>
             </w:pPr>
-            <w:bookmarkStart w:id="26" w:name="_Hlk137719597"/>
+            <w:bookmarkStart w:id="27" w:name="_Hlk137719597"/>
             <w:r>
               <w:t xml:space="preserve">If the judge does nothing for 30 days, it means the judge is not going to grant your </w:t>
             </w:r>
@@ -14592,14 +14795,10 @@
               <w:t>Motion for Reconsideration</w:t>
             </w:r>
             <w:r>
-              <w:t xml:space="preserve">.  If the judge asks the other parent to respond in writing, the 30 days </w:t>
-            </w:r>
-            <w:r>
-              <w:lastRenderedPageBreak/>
-              <w:t xml:space="preserve">starts over when the other parent files their written response.  </w:t>
-            </w:r>
-          </w:p>
-          <w:bookmarkEnd w:id="26"/>
+              <w:t xml:space="preserve">.  If the judge asks the other parent to respond in writing, the 30 days starts over when the other parent files their written response.  </w:t>
+            </w:r>
+          </w:p>
+          <w:bookmarkEnd w:id="27"/>
           <w:p>
             <w:pPr>
               <w:pStyle w:val="Body"/>
@@ -14613,7 +14812,7 @@
             <w:r>
               <w:t xml:space="preserve"> </w:t>
             </w:r>
-            <w:hyperlink r:id="rId169" w:history="1">
+            <w:hyperlink r:id="rId170" w:history="1">
               <w:r>
                 <w:rPr>
                   <w:rStyle w:val="Hyperlink"/>
@@ -14660,7 +14859,6 @@
           </w:tcPr>
           <w:p>
             <w:r>
-              <w:lastRenderedPageBreak/>
               <w:t>{%tr endif %}</w:t>
             </w:r>
           </w:p>
@@ -14701,7 +14899,14 @@
               <w:rPr>
                 <w:color w:val="00B0F0"/>
               </w:rPr>
-              <w:t>{%tr if (defined(</w:t>
+              <w:t xml:space="preserve">{%tr if </w:t>
+            </w:r>
+            <w:r>
+              <w:rPr>
+                <w:color w:val="00B0F0"/>
+              </w:rPr>
+              <w:lastRenderedPageBreak/>
+              <w:t>(defined(</w:t>
             </w:r>
             <w:r>
               <w:rPr>
@@ -15023,14 +15228,27 @@
             <w:r>
               <w:t xml:space="preserve">Step </w:t>
             </w:r>
-            <w:fldSimple w:instr=" SEQ stepList \* MERGEFORMAT ">
-              <w:r>
-                <w:rPr>
-                  <w:noProof/>
-                </w:rPr>
-                <w:t>19</w:t>
-              </w:r>
-            </w:fldSimple>
+            <w:r>
+              <w:fldChar w:fldCharType="begin"/>
+            </w:r>
+            <w:r>
+              <w:instrText xml:space="preserve"> SEQ stepList \* MERGEFORMAT </w:instrText>
+            </w:r>
+            <w:r>
+              <w:fldChar w:fldCharType="separate"/>
+            </w:r>
+            <w:r>
+              <w:rPr>
+                <w:noProof/>
+              </w:rPr>
+              <w:t>19</w:t>
+            </w:r>
+            <w:r>
+              <w:rPr>
+                <w:noProof/>
+              </w:rPr>
+              <w:fldChar w:fldCharType="end"/>
+            </w:r>
             <w:r>
               <w:t xml:space="preserve">: </w:t>
             </w:r>
@@ -15076,7 +15294,7 @@
             </w:tcMar>
           </w:tcPr>
           <w:p>
-            <w:bookmarkStart w:id="27" w:name="_Hlk136613085"/>
+            <w:bookmarkStart w:id="28" w:name="_Hlk136613085"/>
             <w:r>
               <w:t xml:space="preserve">The other parent has 10 days to file a </w:t>
             </w:r>
@@ -15104,7 +15322,7 @@
             </w:r>
           </w:p>
           <w:p>
-            <w:bookmarkStart w:id="28" w:name="_Hlk136612563"/>
+            <w:bookmarkStart w:id="29" w:name="_Hlk136612563"/>
           </w:p>
           <w:p>
             <w:r>
@@ -15140,7 +15358,7 @@
             <w:r>
               <w:t xml:space="preserve">If the due date is a weekend or holiday, your motion is due the next day the court is open.  For example, if it is due on a Saturday, and the court is open Monday because it is not a holiday, your reply is due Monday.  </w:t>
             </w:r>
-            <w:bookmarkEnd w:id="28"/>
+            <w:bookmarkEnd w:id="29"/>
           </w:p>
           <w:p>
             <w:pPr>
@@ -15152,10 +15370,9 @@
               </w:rPr>
             </w:pPr>
             <w:r>
-              <w:lastRenderedPageBreak/>
               <w:t xml:space="preserve">Watch a video about replies: </w:t>
             </w:r>
-            <w:hyperlink r:id="rId170" w:history="1">
+            <w:hyperlink r:id="rId171" w:history="1">
               <w:r>
                 <w:rPr>
                   <w:rStyle w:val="Hyperlink"/>
@@ -15184,7 +15401,7 @@
               </w:rPr>
               <w:t xml:space="preserve">Reply to Opposition to Motion, </w:t>
             </w:r>
-            <w:hyperlink r:id="rId171" w:history="1">
+            <w:hyperlink r:id="rId172" w:history="1">
               <w:r>
                 <w:rPr>
                   <w:rStyle w:val="Hyperlink"/>
@@ -15210,7 +15427,7 @@
             <w:pPr>
               <w:pStyle w:val="Body"/>
             </w:pPr>
-            <w:hyperlink r:id="rId172" w:history="1">
+            <w:hyperlink r:id="rId173" w:history="1">
               <w:r>
                 <w:rPr>
                   <w:rStyle w:val="Hyperlink"/>
@@ -15225,10 +15442,18 @@
               <w:br/>
             </w:r>
             <w:r>
-              <w:t>youtube.com/watch?v=</w:t>
+              <w:t>youtube.com/</w:t>
             </w:r>
             <w:proofErr w:type="spellStart"/>
             <w:r>
+              <w:t>watch?v</w:t>
+            </w:r>
+            <w:proofErr w:type="spellEnd"/>
+            <w:r>
+              <w:t>=</w:t>
+            </w:r>
+            <w:proofErr w:type="spellStart"/>
+            <w:r>
               <w:t>egoBeRFB_Uw</w:t>
             </w:r>
             <w:proofErr w:type="spellEnd"/>
@@ -15245,6 +15470,9 @@
             </w:r>
             <w:r>
               <w:br/>
+            </w:r>
+            <w:r>
+              <w:lastRenderedPageBreak/>
               <w:t>courts.alaska.gov/shc/family/docs/shc-1305n.pdf</w:t>
             </w:r>
           </w:p>
@@ -15252,7 +15480,7 @@
             <w:pPr>
               <w:pStyle w:val="Body"/>
             </w:pPr>
-            <w:hyperlink r:id="rId173" w:history="1">
+            <w:hyperlink r:id="rId174" w:history="1">
               <w:r>
                 <w:rPr>
                   <w:rStyle w:val="Hyperlink"/>
@@ -15277,7 +15505,7 @@
                 <w:color w:val="auto"/>
               </w:rPr>
             </w:pPr>
-            <w:hyperlink r:id="rId174" w:history="1">
+            <w:hyperlink r:id="rId175" w:history="1">
               <w:r>
                 <w:rPr>
                   <w:rStyle w:val="Hyperlink"/>
@@ -15307,7 +15535,7 @@
             <w:pPr>
               <w:pStyle w:val="BodyText"/>
             </w:pPr>
-            <w:hyperlink r:id="rId175" w:anchor="reply" w:history="1">
+            <w:hyperlink r:id="rId176" w:anchor="reply" w:history="1">
               <w:r>
                 <w:rPr>
                   <w:b/>
@@ -15329,7 +15557,7 @@
             <w:pPr>
               <w:pStyle w:val="Body"/>
             </w:pPr>
-            <w:hyperlink r:id="rId176" w:anchor="options" w:history="1">
+            <w:hyperlink r:id="rId177" w:anchor="options" w:history="1">
               <w:r>
                 <w:rPr>
                   <w:b/>
@@ -15364,7 +15592,7 @@
             </w:r>
             <w:proofErr w:type="spellEnd"/>
           </w:p>
-          <w:bookmarkEnd w:id="27"/>
+          <w:bookmarkEnd w:id="28"/>
           <w:p/>
         </w:tc>
       </w:tr>
@@ -15682,17 +15910,29 @@
               <w:outlineLvl w:val="1"/>
             </w:pPr>
             <w:r>
-              <w:lastRenderedPageBreak/>
               <w:t xml:space="preserve">Step </w:t>
             </w:r>
-            <w:fldSimple w:instr=" SEQ stepList \* MERGEFORMAT ">
-              <w:r>
-                <w:rPr>
-                  <w:noProof/>
-                </w:rPr>
-                <w:t>20</w:t>
-              </w:r>
-            </w:fldSimple>
+            <w:r>
+              <w:fldChar w:fldCharType="begin"/>
+            </w:r>
+            <w:r>
+              <w:instrText xml:space="preserve"> SEQ stepList \* MERGEFORMAT </w:instrText>
+            </w:r>
+            <w:r>
+              <w:fldChar w:fldCharType="separate"/>
+            </w:r>
+            <w:r>
+              <w:rPr>
+                <w:noProof/>
+              </w:rPr>
+              <w:t>20</w:t>
+            </w:r>
+            <w:r>
+              <w:rPr>
+                <w:noProof/>
+              </w:rPr>
+              <w:fldChar w:fldCharType="end"/>
+            </w:r>
             <w:r>
               <w:t xml:space="preserve">: </w:t>
             </w:r>
@@ -15708,8 +15948,6 @@
             <w:r>
               <w:t>a</w:t>
             </w:r>
-            <w:bookmarkStart w:id="29" w:name="_GoBack"/>
-            <w:bookmarkEnd w:id="29"/>
             <w:r>
               <w:t xml:space="preserve">fter you </w:t>
             </w:r>
@@ -15791,7 +16029,11 @@
               <w:t xml:space="preserve"> </w:t>
             </w:r>
             <w:r>
-              <w:t xml:space="preserve">The documents the other parent files after you serve them is their "response" or "opposition".   </w:t>
+              <w:t xml:space="preserve">The documents the other parent files after you serve them is their </w:t>
+            </w:r>
+            <w:r>
+              <w:lastRenderedPageBreak/>
+              <w:t xml:space="preserve">"response" or "opposition".   </w:t>
             </w:r>
           </w:p>
           <w:p>
@@ -15861,7 +16103,7 @@
             <w:r>
               <w:t xml:space="preserve">Watch a video about replies: </w:t>
             </w:r>
-            <w:hyperlink r:id="rId177" w:history="1">
+            <w:hyperlink r:id="rId178" w:history="1">
               <w:r>
                 <w:t>Motions Part 3: Preparing a Reply </w:t>
               </w:r>
@@ -15884,7 +16126,7 @@
               </w:rPr>
               <w:t xml:space="preserve">Reply to Opposition to Motion, </w:t>
             </w:r>
-            <w:hyperlink r:id="rId178" w:history="1">
+            <w:hyperlink r:id="rId179" w:history="1">
               <w:r>
                 <w:rPr>
                   <w:rStyle w:val="Hyperlink"/>
@@ -15976,7 +16218,7 @@
             <w:r>
               <w:t xml:space="preserve"> if they believe the judge made a legal mistake. Learn more about </w:t>
             </w:r>
-            <w:hyperlink r:id="rId179" w:history="1">
+            <w:hyperlink r:id="rId180" w:history="1">
               <w:r>
                 <w:rPr>
                   <w:rStyle w:val="Hyperlink"/>
@@ -15998,7 +16240,7 @@
             <w:r>
               <w:t xml:space="preserve">the court's webpage </w:t>
             </w:r>
-            <w:hyperlink r:id="rId180" w:anchor="options" w:history="1">
+            <w:hyperlink r:id="rId181" w:anchor="options" w:history="1">
               <w:r>
                 <w:rPr>
                   <w:rStyle w:val="Hyperlink"/>
@@ -16041,7 +16283,7 @@
             <w:pPr>
               <w:pStyle w:val="Body"/>
             </w:pPr>
-            <w:hyperlink r:id="rId181" w:history="1">
+            <w:hyperlink r:id="rId182" w:history="1">
               <w:r>
                 <w:rPr>
                   <w:rStyle w:val="Hyperlink"/>
@@ -16056,7 +16298,15 @@
               <w:br/>
             </w:r>
             <w:r>
-              <w:t>youtube.com/watch?v=</w:t>
+              <w:t>youtube.com/</w:t>
+            </w:r>
+            <w:proofErr w:type="spellStart"/>
+            <w:r>
+              <w:t>watch?v</w:t>
+            </w:r>
+            <w:proofErr w:type="spellEnd"/>
+            <w:r>
+              <w:t>=</w:t>
             </w:r>
             <w:proofErr w:type="spellStart"/>
             <w:r>
@@ -16083,7 +16333,7 @@
             <w:pPr>
               <w:pStyle w:val="Body"/>
             </w:pPr>
-            <w:hyperlink r:id="rId182" w:history="1">
+            <w:hyperlink r:id="rId183" w:history="1">
               <w:r>
                 <w:rPr>
                   <w:rStyle w:val="Hyperlink"/>
@@ -16108,7 +16358,7 @@
                 <w:color w:val="auto"/>
               </w:rPr>
             </w:pPr>
-            <w:hyperlink r:id="rId183" w:history="1">
+            <w:hyperlink r:id="rId184" w:history="1">
               <w:r>
                 <w:rPr>
                   <w:rStyle w:val="Hyperlink"/>
@@ -16138,7 +16388,7 @@
             <w:pPr>
               <w:pStyle w:val="Body"/>
             </w:pPr>
-            <w:hyperlink r:id="rId184" w:anchor="reply" w:history="1">
+            <w:hyperlink r:id="rId185" w:anchor="reply" w:history="1">
               <w:r>
                 <w:rPr>
                   <w:b/>
@@ -16160,7 +16410,7 @@
             <w:pPr>
               <w:pStyle w:val="Body"/>
             </w:pPr>
-            <w:hyperlink r:id="rId185" w:anchor="options" w:history="1">
+            <w:hyperlink r:id="rId186" w:anchor="options" w:history="1">
               <w:r>
                 <w:rPr>
                   <w:b/>
@@ -16245,6 +16495,7 @@
           <w:p>
             <w:pPr>
               <w:pStyle w:val="Heading2"/>
+              <w:outlineLvl w:val="1"/>
             </w:pPr>
             <w:bookmarkStart w:id="30" w:name="_Hlk136618706"/>
             <w:r>
@@ -16296,7 +16547,7 @@
             <w:r>
               <w:t xml:space="preserve"> or help</w:t>
             </w:r>
-            <w:bookmarkEnd w:id="24"/>
+            <w:bookmarkEnd w:id="25"/>
             <w:bookmarkEnd w:id="32"/>
             <w:r>
               <w:t xml:space="preserve"> </w:t>
@@ -16327,7 +16578,7 @@
             <w:r>
               <w:t xml:space="preserve">call the </w:t>
             </w:r>
-            <w:hyperlink r:id="rId186" w:history="1">
+            <w:hyperlink r:id="rId187" w:history="1">
               <w:r>
                 <w:rPr>
                   <w:b/>
@@ -16362,7 +16613,7 @@
             <w:r>
               <w:t xml:space="preserve"> the court’s </w:t>
             </w:r>
-            <w:hyperlink r:id="rId187" w:history="1">
+            <w:hyperlink r:id="rId188" w:history="1">
               <w:r>
                 <w:rPr>
                   <w:rStyle w:val="Hyperlink"/>
@@ -16404,7 +16655,7 @@
             <w:r>
               <w:t xml:space="preserve">Depending on your income, you may qualify for </w:t>
             </w:r>
-            <w:hyperlink r:id="rId188" w:history="1">
+            <w:hyperlink r:id="rId189" w:history="1">
               <w:r>
                 <w:rPr>
                   <w:b/>
@@ -16423,7 +16674,7 @@
             <w:r>
               <w:t xml:space="preserve">Depending on your income and circumstances, you may qualify for a free lawyer from </w:t>
             </w:r>
-            <w:hyperlink r:id="rId189" w:history="1">
+            <w:hyperlink r:id="rId190" w:history="1">
               <w:r>
                 <w:rPr>
                   <w:b/>
@@ -16472,7 +16723,7 @@
             <w:pPr>
               <w:pStyle w:val="BodyText"/>
             </w:pPr>
-            <w:hyperlink r:id="rId190" w:history="1">
+            <w:hyperlink r:id="rId191" w:history="1">
               <w:r>
                 <w:rPr>
                   <w:rStyle w:val="Hyperlink"/>
@@ -16592,7 +16843,7 @@
       </w:pPr>
     </w:p>
     <w:sectPr>
-      <w:footerReference w:type="default" r:id="rId191"/>
+      <w:footerReference w:type="default" r:id="rId192"/>
       <w:pgSz w:w="12240" w:h="15840"/>
       <w:pgMar w:top="245" w:right="1440" w:bottom="274" w:left="1440" w:header="720" w:footer="720" w:gutter="0"/>
       <w:cols w:space="720"/>
@@ -16665,14 +16916,27 @@
     <w:r>
       <w:t xml:space="preserve"> of </w:t>
     </w:r>
-    <w:fldSimple w:instr=" NUMPAGES  \* Arabic  \* MERGEFORMAT ">
-      <w:r>
-        <w:rPr>
-          <w:noProof/>
-        </w:rPr>
-        <w:t>26</w:t>
-      </w:r>
-    </w:fldSimple>
+    <w:r>
+      <w:fldChar w:fldCharType="begin"/>
+    </w:r>
+    <w:r>
+      <w:instrText xml:space="preserve"> NUMPAGES  \* Arabic  \* MERGEFORMAT </w:instrText>
+    </w:r>
+    <w:r>
+      <w:fldChar w:fldCharType="separate"/>
+    </w:r>
+    <w:r>
+      <w:rPr>
+        <w:noProof/>
+      </w:rPr>
+      <w:t>26</w:t>
+    </w:r>
+    <w:r>
+      <w:rPr>
+        <w:noProof/>
+      </w:rPr>
+      <w:fldChar w:fldCharType="end"/>
+    </w:r>
     <w:r>
       <w:t xml:space="preserve"> pages</w:t>
     </w:r>
@@ -20253,7 +20517,7 @@
 </file>
 
 <file path=customXml/itemProps1.xml><?xml version="1.0" encoding="utf-8"?>
-<ds:datastoreItem xmlns:ds="http://schemas.openxmlformats.org/officeDocument/2006/customXml" ds:itemID="{7D4CDA6A-4243-4701-ACD3-BF223F134177}">
+<ds:datastoreItem xmlns:ds="http://schemas.openxmlformats.org/officeDocument/2006/customXml" ds:itemID="{FF19DB25-64CA-4D7F-9248-A1EC9A390EA6}">
   <ds:schemaRefs>
     <ds:schemaRef ds:uri="http://schemas.openxmlformats.org/officeDocument/2006/bibliography"/>
   </ds:schemaRefs>

</xml_diff>

<commit_message>
more of the same adding images dictionary to accordion steps for all conditions
</commit_message>
<xml_diff>
--- a/docassemble/ChangingOrEnforcingYourChildSupportOrder/data/templates/changing_child_support_action_plan.docx
+++ b/docassemble/ChangingOrEnforcingYourChildSupportOrder/data/templates/changing_child_support_action_plan.docx
@@ -906,7 +906,21 @@
               <w:rPr>
                 <w:color w:val="FFC000"/>
               </w:rPr>
-              <w:t>{%tr if why_change == 'schedule'</w:t>
+              <w:t xml:space="preserve">{%tr if </w:t>
+            </w:r>
+            <w:proofErr w:type="spellStart"/>
+            <w:r>
+              <w:rPr>
+                <w:color w:val="FFC000"/>
+              </w:rPr>
+              <w:t>why_change</w:t>
+            </w:r>
+            <w:proofErr w:type="spellEnd"/>
+            <w:r>
+              <w:rPr>
+                <w:color w:val="FFC000"/>
+              </w:rPr>
+              <w:t xml:space="preserve"> == 'schedule'</w:t>
             </w:r>
             <w:r>
               <w:rPr>
@@ -1279,7 +1293,15 @@
               <w:t>Docassemble.AKCourts</w:t>
             </w:r>
             <w:r>
-              <w:t xml:space="preserve">.gov/start/ChangingChildCustody </w:t>
+              <w:t>.gov/start/</w:t>
+            </w:r>
+            <w:proofErr w:type="spellStart"/>
+            <w:r>
+              <w:t>ChangingChildCustody</w:t>
+            </w:r>
+            <w:proofErr w:type="spellEnd"/>
+            <w:r>
+              <w:t xml:space="preserve"> </w:t>
             </w:r>
           </w:p>
           <w:commentRangeStart w:id="7"/>
@@ -1457,11 +1479,16 @@
             <w:r>
               <w:t xml:space="preserve">{%tr if </w:t>
             </w:r>
+            <w:proofErr w:type="spellStart"/>
             <w:r>
               <w:t>find</w:t>
             </w:r>
             <w:r>
-              <w:t xml:space="preserve">_who_ordered == 'unknown' </w:t>
+              <w:t>_who_ordered</w:t>
+            </w:r>
+            <w:proofErr w:type="spellEnd"/>
+            <w:r>
+              <w:t xml:space="preserve"> == 'unknown' </w:t>
             </w:r>
             <w:r>
               <w:t>%}</w:t>
@@ -1806,12 +1833,14 @@
               <w:t xml:space="preserve"> or look on </w:t>
             </w:r>
             <w:hyperlink r:id="rId25" w:history="1">
+              <w:proofErr w:type="spellStart"/>
               <w:r>
                 <w:rPr>
                   <w:rStyle w:val="Hyperlink"/>
                 </w:rPr>
                 <w:t>CourtView</w:t>
               </w:r>
+              <w:proofErr w:type="spellEnd"/>
             </w:hyperlink>
             <w:r>
               <w:t xml:space="preserve"> to see if the court issued your child support order.  If the court issued your order:</w:t>
@@ -2142,7 +2171,15 @@
               <w:br/>
             </w:r>
             <w:r>
-              <w:t>courts.alaska.gov/courtdir/index.htm</w:t>
+              <w:t>courts.alaska.gov/</w:t>
+            </w:r>
+            <w:proofErr w:type="spellStart"/>
+            <w:r>
+              <w:t>courtdir</w:t>
+            </w:r>
+            <w:proofErr w:type="spellEnd"/>
+            <w:r>
+              <w:t>/index.htm</w:t>
             </w:r>
           </w:p>
           <w:p>
@@ -2150,18 +2187,28 @@
               <w:pStyle w:val="BodyText"/>
             </w:pPr>
             <w:hyperlink r:id="rId33" w:history="1">
+              <w:proofErr w:type="spellStart"/>
               <w:r>
                 <w:rPr>
                   <w:b/>
                 </w:rPr>
                 <w:t>CourtView</w:t>
               </w:r>
+              <w:proofErr w:type="spellEnd"/>
             </w:hyperlink>
             <w:r>
               <w:br/>
             </w:r>
             <w:r>
-              <w:t>records.courts.alaska.gov/eaccess/home.page.2</w:t>
+              <w:t>records.courts.alaska.gov/</w:t>
+            </w:r>
+            <w:proofErr w:type="spellStart"/>
+            <w:r>
+              <w:t>eaccess</w:t>
+            </w:r>
+            <w:proofErr w:type="spellEnd"/>
+            <w:r>
+              <w:t>/home.page.2</w:t>
             </w:r>
           </w:p>
           <w:p>
@@ -2323,20 +2370,35 @@
             <w:r>
               <w:t>(</w:t>
             </w:r>
-            <w:r>
-              <w:t xml:space="preserve">who_ordered == </w:t>
+            <w:proofErr w:type="spellStart"/>
+            <w:r>
+              <w:t>who_ordered</w:t>
+            </w:r>
+            <w:proofErr w:type="spellEnd"/>
+            <w:r>
+              <w:t xml:space="preserve"> == </w:t>
             </w:r>
             <w:r>
               <w:t>'</w:t>
             </w:r>
+            <w:proofErr w:type="spellStart"/>
             <w:r>
               <w:t>cssd</w:t>
             </w:r>
+            <w:proofErr w:type="spellEnd"/>
             <w:r>
               <w:t>' or</w:t>
             </w:r>
             <w:r>
-              <w:t xml:space="preserve"> (who_ordered == </w:t>
+              <w:t xml:space="preserve"> (</w:t>
+            </w:r>
+            <w:proofErr w:type="spellStart"/>
+            <w:r>
+              <w:t>who_ordered</w:t>
+            </w:r>
+            <w:proofErr w:type="spellEnd"/>
+            <w:r>
+              <w:t xml:space="preserve"> == </w:t>
             </w:r>
             <w:r>
               <w:t>'</w:t>
@@ -2348,15 +2410,25 @@
               <w:t>'</w:t>
             </w:r>
             <w:r>
-              <w:t xml:space="preserve"> and find_who_ordered == </w:t>
+              <w:t xml:space="preserve"> and </w:t>
+            </w:r>
+            <w:proofErr w:type="spellStart"/>
+            <w:r>
+              <w:t>find_who_ordered</w:t>
+            </w:r>
+            <w:proofErr w:type="spellEnd"/>
+            <w:r>
+              <w:t xml:space="preserve"> == </w:t>
             </w:r>
             <w:r>
               <w:lastRenderedPageBreak/>
               <w:t>'</w:t>
             </w:r>
+            <w:proofErr w:type="spellStart"/>
             <w:r>
               <w:t>cssd</w:t>
             </w:r>
+            <w:proofErr w:type="spellEnd"/>
             <w:r>
               <w:t>'</w:t>
             </w:r>
@@ -2852,12 +2924,14 @@
               </w:rPr>
               <w:t xml:space="preserve">if </w:t>
             </w:r>
+            <w:proofErr w:type="spellStart"/>
             <w:r>
               <w:rPr>
                 <w:color w:val="FF0000"/>
               </w:rPr>
               <w:t>parents_agree</w:t>
             </w:r>
+            <w:proofErr w:type="spellEnd"/>
             <w:r>
               <w:rPr>
                 <w:color w:val="FF0000"/>
@@ -2868,14 +2942,22 @@
               <w:rPr>
                 <w:color w:val="FF0000"/>
               </w:rPr>
-              <w:t xml:space="preserve"> parents_agree</w:t>
-            </w:r>
+              <w:t xml:space="preserve"> </w:t>
+            </w:r>
+            <w:proofErr w:type="spellStart"/>
             <w:r>
               <w:rPr>
                 <w:color w:val="FF0000"/>
               </w:rPr>
+              <w:t>parents_agree</w:t>
+            </w:r>
+            <w:r>
+              <w:rPr>
+                <w:color w:val="FF0000"/>
+              </w:rPr>
               <w:t>_resources</w:t>
             </w:r>
+            <w:proofErr w:type="spellEnd"/>
             <w:r>
               <w:rPr>
                 <w:color w:val="FF0000"/>
@@ -2953,12 +3035,14 @@
               </w:rPr>
               <w:t xml:space="preserve">if </w:t>
             </w:r>
+            <w:proofErr w:type="spellStart"/>
             <w:r>
               <w:rPr>
                 <w:color w:val="FF0000"/>
               </w:rPr>
               <w:t>parents_agree</w:t>
             </w:r>
+            <w:proofErr w:type="spellEnd"/>
             <w:r>
               <w:rPr>
                 <w:color w:val="FF0000"/>
@@ -3004,7 +3088,21 @@
               <w:rPr>
                 <w:color w:val="FF0000"/>
               </w:rPr>
-              <w:t xml:space="preserve"> parents_agree is None</w:t>
+              <w:t xml:space="preserve"> </w:t>
+            </w:r>
+            <w:proofErr w:type="spellStart"/>
+            <w:r>
+              <w:rPr>
+                <w:color w:val="FF0000"/>
+              </w:rPr>
+              <w:t>parents_agree</w:t>
+            </w:r>
+            <w:proofErr w:type="spellEnd"/>
+            <w:r>
+              <w:rPr>
+                <w:color w:val="FF0000"/>
+              </w:rPr>
+              <w:t xml:space="preserve"> is None</w:t>
             </w:r>
             <w:r>
               <w:rPr>
@@ -4224,32 +4322,64 @@
             <w:r>
               <w:t>'</w:t>
             </w:r>
+            <w:proofErr w:type="spellStart"/>
             <w:r>
               <w:t>final_order_date</w:t>
             </w:r>
+            <w:proofErr w:type="spellEnd"/>
             <w:r>
               <w:t>'</w:t>
             </w:r>
             <w:r>
-              <w:t>) and date_difference(starting=final_order_date, ending=today()).days &lt;= 30) or (defined(</w:t>
+              <w:t xml:space="preserve">) and </w:t>
+            </w:r>
+            <w:proofErr w:type="spellStart"/>
+            <w:r>
+              <w:t>date_difference</w:t>
+            </w:r>
+            <w:proofErr w:type="spellEnd"/>
+            <w:r>
+              <w:t>(starting=</w:t>
+            </w:r>
+            <w:proofErr w:type="spellStart"/>
+            <w:r>
+              <w:t>final_order_date</w:t>
+            </w:r>
+            <w:proofErr w:type="spellEnd"/>
+            <w:r>
+              <w:t>, ending=today()).days &lt;= 30) or (defined(</w:t>
             </w:r>
             <w:r>
               <w:t>'</w:t>
             </w:r>
+            <w:proofErr w:type="spellStart"/>
             <w:r>
               <w:t>guess_final_order_date</w:t>
             </w:r>
+            <w:proofErr w:type="spellEnd"/>
             <w:r>
               <w:t>'</w:t>
             </w:r>
             <w:r>
-              <w:t>) and guess_final_order_date in(</w:t>
+              <w:t xml:space="preserve">) and </w:t>
+            </w:r>
+            <w:proofErr w:type="spellStart"/>
+            <w:r>
+              <w:t>guess_final_order_date</w:t>
+            </w:r>
+            <w:proofErr w:type="spellEnd"/>
+            <w:r>
+              <w:t xml:space="preserve"> in(</w:t>
             </w:r>
             <w:r>
               <w:t>'</w:t>
             </w:r>
             <w:r>
-              <w:t>within 10 days</w:t>
+              <w:t xml:space="preserve">within 10 </w:t>
+            </w:r>
+            <w:proofErr w:type="spellStart"/>
+            <w:r>
+              <w:t>days</w:t>
             </w:r>
             <w:r>
               <w:t>'</w:t>
@@ -4261,7 +4391,11 @@
               <w:t>'</w:t>
             </w:r>
             <w:r>
-              <w:t>between 11 and 30</w:t>
+              <w:t>between</w:t>
+            </w:r>
+            <w:proofErr w:type="spellEnd"/>
+            <w:r>
+              <w:t xml:space="preserve"> 11 and 30</w:t>
             </w:r>
             <w:r>
               <w:t>'</w:t>
@@ -4273,7 +4407,15 @@
               <w:t>)</w:t>
             </w:r>
             <w:r>
-              <w:t xml:space="preserve">  or unknown_final_date [</w:t>
+              <w:t xml:space="preserve">  or </w:t>
+            </w:r>
+            <w:proofErr w:type="spellStart"/>
+            <w:r>
+              <w:t>unknown_final_date</w:t>
+            </w:r>
+            <w:proofErr w:type="spellEnd"/>
+            <w:r>
+              <w:t xml:space="preserve"> [</w:t>
             </w:r>
             <w:r>
               <w:t>'</w:t>
@@ -4659,8 +4801,16 @@
               <w:rPr>
                 <w:color w:val="FF0000"/>
               </w:rPr>
-              <w:t xml:space="preserve"> some_condition</w:t>
-            </w:r>
+              <w:t xml:space="preserve"> </w:t>
+            </w:r>
+            <w:proofErr w:type="spellStart"/>
+            <w:r>
+              <w:rPr>
+                <w:color w:val="FF0000"/>
+              </w:rPr>
+              <w:t>some_condition</w:t>
+            </w:r>
+            <w:proofErr w:type="spellEnd"/>
             <w:r>
               <w:rPr>
                 <w:color w:val="FF0000"/>
@@ -4832,9 +4982,11 @@
             <w:r>
               <w:t>'</w:t>
             </w:r>
+            <w:proofErr w:type="spellStart"/>
             <w:r>
               <w:t>interim_order_date</w:t>
             </w:r>
+            <w:proofErr w:type="spellEnd"/>
             <w:r>
               <w:t>'</w:t>
             </w:r>
@@ -4845,8 +4997,13 @@
               <w:t>)</w:t>
             </w:r>
             <w:r>
-              <w:t xml:space="preserve"> and date_difference</w:t>
-            </w:r>
+              <w:t xml:space="preserve"> and </w:t>
+            </w:r>
+            <w:proofErr w:type="spellStart"/>
+            <w:r>
+              <w:t>date_difference</w:t>
+            </w:r>
+            <w:proofErr w:type="spellEnd"/>
             <w:r>
               <w:rPr>
                 <w:color w:val="BF8F00" w:themeColor="accent4" w:themeShade="BF"/>
@@ -4854,7 +5011,15 @@
               <w:t>(</w:t>
             </w:r>
             <w:r>
-              <w:t>starting=interim_order_date, ending=today</w:t>
+              <w:t>starting=</w:t>
+            </w:r>
+            <w:proofErr w:type="spellStart"/>
+            <w:r>
+              <w:t>interim_order_date</w:t>
+            </w:r>
+            <w:proofErr w:type="spellEnd"/>
+            <w:r>
+              <w:t>, ending=today</w:t>
             </w:r>
             <w:r>
               <w:rPr>
@@ -4897,14 +5062,24 @@
             <w:r>
               <w:t>'</w:t>
             </w:r>
+            <w:proofErr w:type="spellStart"/>
             <w:r>
               <w:t>guess_interim_order_date</w:t>
             </w:r>
+            <w:proofErr w:type="spellEnd"/>
             <w:r>
               <w:t>'</w:t>
             </w:r>
             <w:r>
-              <w:t xml:space="preserve">) and guess_interim_order_date == </w:t>
+              <w:t xml:space="preserve">) and </w:t>
+            </w:r>
+            <w:proofErr w:type="spellStart"/>
+            <w:r>
+              <w:t>guess_interim_order_date</w:t>
+            </w:r>
+            <w:proofErr w:type="spellEnd"/>
+            <w:r>
+              <w:t xml:space="preserve"> == </w:t>
             </w:r>
             <w:r>
               <w:t>'</w:t>
@@ -4933,7 +5108,15 @@
               <w:t>or</w:t>
             </w:r>
             <w:r>
-              <w:t xml:space="preserve"> unknown_interim_date in (</w:t>
+              <w:t xml:space="preserve"> </w:t>
+            </w:r>
+            <w:proofErr w:type="spellStart"/>
+            <w:r>
+              <w:t>unknown_interim_date</w:t>
+            </w:r>
+            <w:proofErr w:type="spellEnd"/>
+            <w:r>
+              <w:t xml:space="preserve"> in (</w:t>
             </w:r>
             <w:r>
               <w:t>'</w:t>
@@ -4979,12 +5162,14 @@
               </w:rPr>
               <w:t>'</w:t>
             </w:r>
+            <w:proofErr w:type="spellStart"/>
             <w:r>
               <w:rPr>
                 <w:color w:val="00B0F0"/>
               </w:rPr>
               <w:t>final_order_date</w:t>
             </w:r>
+            <w:proofErr w:type="spellEnd"/>
             <w:r>
               <w:rPr>
                 <w:color w:val="00B0F0"/>
@@ -4995,19 +5180,47 @@
               <w:rPr>
                 <w:color w:val="00B0F0"/>
               </w:rPr>
-              <w:t>) and date_difference(startin</w:t>
-            </w:r>
+              <w:t xml:space="preserve">) and </w:t>
+            </w:r>
+            <w:proofErr w:type="spellStart"/>
             <w:r>
               <w:rPr>
                 <w:color w:val="00B0F0"/>
               </w:rPr>
+              <w:t>date_difference</w:t>
+            </w:r>
+            <w:proofErr w:type="spellEnd"/>
+            <w:r>
+              <w:rPr>
+                <w:color w:val="00B0F0"/>
+              </w:rPr>
+              <w:t>(startin</w:t>
+            </w:r>
+            <w:r>
+              <w:rPr>
+                <w:color w:val="00B0F0"/>
+              </w:rPr>
               <w:lastRenderedPageBreak/>
-              <w:t xml:space="preserve">g=final_order_date, ending=today()).days </w:t>
-            </w:r>
+              <w:t>g=</w:t>
+            </w:r>
+            <w:proofErr w:type="spellStart"/>
             <w:r>
               <w:rPr>
                 <w:color w:val="00B0F0"/>
               </w:rPr>
+              <w:t>final_order_date</w:t>
+            </w:r>
+            <w:proofErr w:type="spellEnd"/>
+            <w:r>
+              <w:rPr>
+                <w:color w:val="00B0F0"/>
+              </w:rPr>
+              <w:t xml:space="preserve">, ending=today()).days </w:t>
+            </w:r>
+            <w:r>
+              <w:rPr>
+                <w:color w:val="00B0F0"/>
+              </w:rPr>
               <w:t>&lt;=</w:t>
             </w:r>
             <w:r>
@@ -5048,12 +5261,14 @@
               </w:rPr>
               <w:t>'</w:t>
             </w:r>
+            <w:proofErr w:type="spellStart"/>
             <w:r>
               <w:rPr>
                 <w:color w:val="00B0F0"/>
               </w:rPr>
               <w:t>guess_final_order_date</w:t>
             </w:r>
+            <w:proofErr w:type="spellEnd"/>
             <w:r>
               <w:rPr>
                 <w:color w:val="00B0F0"/>
@@ -5064,12 +5279,26 @@
               <w:rPr>
                 <w:color w:val="00B0F0"/>
               </w:rPr>
-              <w:t xml:space="preserve">) and guess_final_order_date == </w:t>
-            </w:r>
+              <w:t xml:space="preserve">) and </w:t>
+            </w:r>
+            <w:proofErr w:type="spellStart"/>
             <w:r>
               <w:rPr>
                 <w:color w:val="00B0F0"/>
               </w:rPr>
+              <w:t>guess_final_order_date</w:t>
+            </w:r>
+            <w:proofErr w:type="spellEnd"/>
+            <w:r>
+              <w:rPr>
+                <w:color w:val="00B0F0"/>
+              </w:rPr>
+              <w:t xml:space="preserve"> == </w:t>
+            </w:r>
+            <w:r>
+              <w:rPr>
+                <w:color w:val="00B0F0"/>
+              </w:rPr>
               <w:t>'</w:t>
             </w:r>
             <w:r>
@@ -5112,11 +5341,19 @@
                 <w:color w:val="00B0F0"/>
               </w:rPr>
             </w:pPr>
+            <w:proofErr w:type="spellStart"/>
             <w:r>
               <w:rPr>
                 <w:color w:val="00B0F0"/>
               </w:rPr>
-              <w:t>unknown_final_date [</w:t>
+              <w:t>unknown_final_date</w:t>
+            </w:r>
+            <w:proofErr w:type="spellEnd"/>
+            <w:r>
+              <w:rPr>
+                <w:color w:val="00B0F0"/>
+              </w:rPr>
+              <w:t xml:space="preserve"> [</w:t>
             </w:r>
             <w:r>
               <w:rPr>
@@ -6294,14 +6531,22 @@
               <w:rPr>
                 <w:color w:val="00B0F0"/>
               </w:rPr>
-              <w:t>'interim</w:t>
-            </w:r>
+              <w:t>'</w:t>
+            </w:r>
+            <w:proofErr w:type="spellStart"/>
             <w:r>
               <w:rPr>
                 <w:color w:val="00B0F0"/>
               </w:rPr>
+              <w:t>interim</w:t>
+            </w:r>
+            <w:r>
+              <w:rPr>
+                <w:color w:val="00B0F0"/>
+              </w:rPr>
               <w:t>_order_date</w:t>
             </w:r>
+            <w:proofErr w:type="spellEnd"/>
             <w:r>
               <w:rPr>
                 <w:color w:val="00B0F0"/>
@@ -6312,24 +6557,46 @@
               <w:rPr>
                 <w:color w:val="00B0F0"/>
               </w:rPr>
-              <w:t>) and date_difference(starting=</w:t>
-            </w:r>
+              <w:t xml:space="preserve">) and </w:t>
+            </w:r>
+            <w:proofErr w:type="spellStart"/>
             <w:r>
               <w:rPr>
                 <w:color w:val="00B0F0"/>
               </w:rPr>
+              <w:t>date_difference</w:t>
+            </w:r>
+            <w:proofErr w:type="spellEnd"/>
+            <w:r>
+              <w:rPr>
+                <w:color w:val="00B0F0"/>
+              </w:rPr>
+              <w:t>(starting=</w:t>
+            </w:r>
+            <w:proofErr w:type="spellStart"/>
+            <w:r>
+              <w:rPr>
+                <w:color w:val="00B0F0"/>
+              </w:rPr>
               <w:t>interim</w:t>
             </w:r>
             <w:r>
               <w:rPr>
                 <w:color w:val="00B0F0"/>
               </w:rPr>
-              <w:t>_order_date, ending=today()).days &gt; 10</w:t>
-            </w:r>
+              <w:t>_order_date</w:t>
+            </w:r>
+            <w:proofErr w:type="spellEnd"/>
             <w:r>
               <w:rPr>
                 <w:color w:val="00B0F0"/>
               </w:rPr>
+              <w:t>, ending=today()).days &gt; 10</w:t>
+            </w:r>
+            <w:r>
+              <w:rPr>
+                <w:color w:val="00B0F0"/>
+              </w:rPr>
               <w:t xml:space="preserve">) or </w:t>
             </w:r>
             <w:r>
@@ -6344,14 +6611,24 @@
             <w:r>
               <w:t>'</w:t>
             </w:r>
+            <w:proofErr w:type="spellStart"/>
             <w:r>
               <w:t>guess_interim_order_date</w:t>
             </w:r>
+            <w:proofErr w:type="spellEnd"/>
             <w:r>
               <w:t>'</w:t>
             </w:r>
             <w:r>
-              <w:t xml:space="preserve">) and guess_interim_order_date == </w:t>
+              <w:t xml:space="preserve">) and </w:t>
+            </w:r>
+            <w:proofErr w:type="spellStart"/>
+            <w:r>
+              <w:t>guess_interim_order_date</w:t>
+            </w:r>
+            <w:proofErr w:type="spellEnd"/>
+            <w:r>
+              <w:t xml:space="preserve"> == </w:t>
             </w:r>
             <w:r>
               <w:t>'</w:t>
@@ -6377,6 +6654,7 @@
               </w:rPr>
               <w:t xml:space="preserve">or </w:t>
             </w:r>
+            <w:proofErr w:type="spellStart"/>
             <w:r>
               <w:rPr>
                 <w:color w:val="00B0F0"/>
@@ -6395,6 +6673,7 @@
               </w:rPr>
               <w:t>_date</w:t>
             </w:r>
+            <w:proofErr w:type="spellEnd"/>
             <w:r>
               <w:rPr>
                 <w:color w:val="00B0F0"/>
@@ -6449,7 +6728,49 @@
               <w:rPr>
                 <w:color w:val="00B050"/>
               </w:rPr>
-              <w:t>(why_change == 'income' and not parents_agree and not middle_of_case)</w:t>
+              <w:t>(</w:t>
+            </w:r>
+            <w:proofErr w:type="spellStart"/>
+            <w:r>
+              <w:rPr>
+                <w:color w:val="00B050"/>
+              </w:rPr>
+              <w:t>why_change</w:t>
+            </w:r>
+            <w:proofErr w:type="spellEnd"/>
+            <w:r>
+              <w:rPr>
+                <w:color w:val="00B050"/>
+              </w:rPr>
+              <w:t xml:space="preserve"> == 'income' and not </w:t>
+            </w:r>
+            <w:proofErr w:type="spellStart"/>
+            <w:r>
+              <w:rPr>
+                <w:color w:val="00B050"/>
+              </w:rPr>
+              <w:t>parents_agree</w:t>
+            </w:r>
+            <w:proofErr w:type="spellEnd"/>
+            <w:r>
+              <w:rPr>
+                <w:color w:val="00B050"/>
+              </w:rPr>
+              <w:t xml:space="preserve"> and not </w:t>
+            </w:r>
+            <w:proofErr w:type="spellStart"/>
+            <w:r>
+              <w:rPr>
+                <w:color w:val="00B050"/>
+              </w:rPr>
+              <w:t>middle_of_case</w:t>
+            </w:r>
+            <w:proofErr w:type="spellEnd"/>
+            <w:r>
+              <w:rPr>
+                <w:color w:val="00B050"/>
+              </w:rPr>
+              <w:t>)</w:t>
             </w:r>
           </w:p>
           <w:p>
@@ -6472,7 +6793,21 @@
               <w:rPr>
                 <w:color w:val="00B0F0"/>
               </w:rPr>
-              <w:t xml:space="preserve"> (unknown_final_date[</w:t>
+              <w:t xml:space="preserve"> (</w:t>
+            </w:r>
+            <w:proofErr w:type="spellStart"/>
+            <w:r>
+              <w:rPr>
+                <w:color w:val="00B0F0"/>
+              </w:rPr>
+              <w:t>unknown_final_date</w:t>
+            </w:r>
+            <w:proofErr w:type="spellEnd"/>
+            <w:r>
+              <w:rPr>
+                <w:color w:val="00B0F0"/>
+              </w:rPr>
+              <w:t>[</w:t>
             </w:r>
             <w:r>
               <w:rPr>
@@ -8146,12 +8481,14 @@
               </w:rPr>
               <w:t>'</w:t>
             </w:r>
+            <w:proofErr w:type="spellStart"/>
             <w:r>
               <w:rPr>
                 <w:color w:val="00B0F0"/>
               </w:rPr>
               <w:t>final_order_date</w:t>
             </w:r>
+            <w:proofErr w:type="spellEnd"/>
             <w:r>
               <w:rPr>
                 <w:color w:val="00B0F0"/>
@@ -8162,19 +8499,47 @@
               <w:rPr>
                 <w:color w:val="00B0F0"/>
               </w:rPr>
-              <w:t>) and date_difference(startin</w:t>
-            </w:r>
+              <w:t xml:space="preserve">) and </w:t>
+            </w:r>
+            <w:proofErr w:type="spellStart"/>
             <w:r>
               <w:rPr>
                 <w:color w:val="00B0F0"/>
               </w:rPr>
+              <w:t>date_difference</w:t>
+            </w:r>
+            <w:proofErr w:type="spellEnd"/>
+            <w:r>
+              <w:rPr>
+                <w:color w:val="00B0F0"/>
+              </w:rPr>
+              <w:t>(startin</w:t>
+            </w:r>
+            <w:r>
+              <w:rPr>
+                <w:color w:val="00B0F0"/>
+              </w:rPr>
               <w:lastRenderedPageBreak/>
-              <w:t>g=final_order_date, ending=today()).days &gt; 10</w:t>
-            </w:r>
+              <w:t>g=</w:t>
+            </w:r>
+            <w:proofErr w:type="spellStart"/>
             <w:r>
               <w:rPr>
                 <w:color w:val="00B0F0"/>
               </w:rPr>
+              <w:t>final_order_date</w:t>
+            </w:r>
+            <w:proofErr w:type="spellEnd"/>
+            <w:r>
+              <w:rPr>
+                <w:color w:val="00B0F0"/>
+              </w:rPr>
+              <w:t>, ending=today()).days &gt; 10</w:t>
+            </w:r>
+            <w:r>
+              <w:rPr>
+                <w:color w:val="00B0F0"/>
+              </w:rPr>
               <w:t>)</w:t>
             </w:r>
             <w:r>
@@ -8209,12 +8574,14 @@
               </w:rPr>
               <w:t>'</w:t>
             </w:r>
+            <w:proofErr w:type="spellStart"/>
             <w:r>
               <w:rPr>
                 <w:color w:val="00B0F0"/>
               </w:rPr>
               <w:t>guess_final_order_date</w:t>
             </w:r>
+            <w:proofErr w:type="spellEnd"/>
             <w:r>
               <w:rPr>
                 <w:color w:val="00B0F0"/>
@@ -8225,7 +8592,21 @@
               <w:rPr>
                 <w:color w:val="00B0F0"/>
               </w:rPr>
-              <w:t xml:space="preserve">) and guess_final_order_date == </w:t>
+              <w:t xml:space="preserve">) and </w:t>
+            </w:r>
+            <w:proofErr w:type="spellStart"/>
+            <w:r>
+              <w:rPr>
+                <w:color w:val="00B0F0"/>
+              </w:rPr>
+              <w:t>guess_final_order_date</w:t>
+            </w:r>
+            <w:proofErr w:type="spellEnd"/>
+            <w:r>
+              <w:rPr>
+                <w:color w:val="00B0F0"/>
+              </w:rPr>
+              <w:t xml:space="preserve"> == </w:t>
             </w:r>
             <w:r>
               <w:rPr>
@@ -8272,14 +8653,24 @@
             <w:r>
               <w:t>'</w:t>
             </w:r>
+            <w:proofErr w:type="spellStart"/>
             <w:r>
               <w:t>guess_final_order_date</w:t>
             </w:r>
+            <w:proofErr w:type="spellEnd"/>
             <w:r>
               <w:t>'</w:t>
             </w:r>
             <w:r>
-              <w:t xml:space="preserve">) and guess_final_order_date == </w:t>
+              <w:t xml:space="preserve">) and </w:t>
+            </w:r>
+            <w:proofErr w:type="spellStart"/>
+            <w:r>
+              <w:t>guess_final_order_date</w:t>
+            </w:r>
+            <w:proofErr w:type="spellEnd"/>
+            <w:r>
+              <w:t xml:space="preserve"> == </w:t>
             </w:r>
             <w:r>
               <w:t>'</w:t>
@@ -8291,11 +8682,16 @@
               <w:t>'</w:t>
             </w:r>
             <w:r>
-              <w:t>)  or (unknown_final</w:t>
+              <w:t>)  or (</w:t>
+            </w:r>
+            <w:proofErr w:type="spellStart"/>
+            <w:r>
+              <w:t>unknown_final</w:t>
             </w:r>
             <w:r>
               <w:t>_date</w:t>
             </w:r>
+            <w:proofErr w:type="spellEnd"/>
             <w:r>
               <w:t>[</w:t>
             </w:r>
@@ -9746,13 +10142,24 @@
             </w:pPr>
             <w:ins w:id="228" w:author="Caroline Robinson" w:date="2023-06-14T07:28:00Z">
               <w:r>
-                <w:t>If you cannot get to a notary public or someone who has the power to take oaths, you can "self-certify".  Use:</w:t>
+                <w:t xml:space="preserve">If you cannot get to a notary public or someone who has the power to take oaths, you can "self-certify".  </w:t>
+              </w:r>
+              <w:proofErr w:type="spellStart"/>
+              <w:r>
+                <w:t>Use:</w:t>
               </w:r>
               <w:r>
                 <w:rPr>
                   <w:b/>
                 </w:rPr>
-                <w:t xml:space="preserve">Self-Certification (No Notary Available) </w:t>
+                <w:t>Self-Certification</w:t>
+              </w:r>
+              <w:proofErr w:type="spellEnd"/>
+              <w:r>
+                <w:rPr>
+                  <w:b/>
+                </w:rPr>
+                <w:t xml:space="preserve"> (No Notary Available) </w:t>
               </w:r>
               <w:r>
                 <w:rPr>
@@ -10433,6 +10840,7 @@
               <w:t xml:space="preserve">s a </w:t>
             </w:r>
             <w:hyperlink r:id="rId94" w:history="1">
+              <w:proofErr w:type="spellStart"/>
               <w:r>
                 <w:rPr>
                   <w:rStyle w:val="Hyperlink"/>
@@ -10443,7 +10851,14 @@
                 <w:rPr>
                   <w:rStyle w:val="Hyperlink"/>
                 </w:rPr>
-                <w:t>f file</w:t>
+                <w:t>f</w:t>
+              </w:r>
+              <w:proofErr w:type="spellEnd"/>
+              <w:r>
+                <w:rPr>
+                  <w:rStyle w:val="Hyperlink"/>
+                </w:rPr>
+                <w:t xml:space="preserve"> file</w:t>
               </w:r>
             </w:hyperlink>
             <w:r>
@@ -10469,8 +10884,13 @@
               <w:br/>
             </w:r>
             <w:r>
-              <w:t>courts.alaska.gov/shc/family/motions.htm#reply</w:t>
-            </w:r>
+              <w:t>courts.alaska.gov/shc/family/</w:t>
+            </w:r>
+            <w:proofErr w:type="spellStart"/>
+            <w:r>
+              <w:t>motions.htm#reply</w:t>
+            </w:r>
+            <w:proofErr w:type="spellEnd"/>
           </w:p>
           <w:p>
             <w:pPr>
@@ -10504,8 +10924,13 @@
             </w:r>
             <w:r>
               <w:lastRenderedPageBreak/>
-              <w:t>courts.alaska.gov/shc/family/after-judgment.htm#options</w:t>
-            </w:r>
+              <w:t>courts.alaska.gov/shc/family/</w:t>
+            </w:r>
+            <w:proofErr w:type="spellStart"/>
+            <w:r>
+              <w:t>after-judgment.htm#options</w:t>
+            </w:r>
+            <w:proofErr w:type="spellEnd"/>
           </w:p>
         </w:tc>
       </w:tr>
@@ -10860,7 +11285,15 @@
               <w:br/>
             </w:r>
             <w:r>
-              <w:t>acf.hhs.gov/css/parents/find-local-child-support-office</w:t>
+              <w:t>acf.hhs.gov/</w:t>
+            </w:r>
+            <w:proofErr w:type="spellStart"/>
+            <w:r>
+              <w:t>css</w:t>
+            </w:r>
+            <w:proofErr w:type="spellEnd"/>
+            <w:r>
+              <w:t>/parents/find-local-child-support-office</w:t>
             </w:r>
           </w:p>
           <w:p>
@@ -11156,19 +11589,33 @@
               <w:rPr>
                 <w:color w:val="FFC000"/>
               </w:rPr>
-              <w:t>{% if who_</w:t>
-            </w:r>
+              <w:t xml:space="preserve">{% if </w:t>
+            </w:r>
+            <w:proofErr w:type="spellStart"/>
             <w:r>
               <w:rPr>
                 <w:color w:val="FFC000"/>
               </w:rPr>
+              <w:t>who_</w:t>
+            </w:r>
+            <w:r>
+              <w:rPr>
+                <w:color w:val="FFC000"/>
+              </w:rPr>
               <w:t>really_</w:t>
             </w:r>
             <w:r>
               <w:rPr>
                 <w:color w:val="FFC000"/>
               </w:rPr>
-              <w:t xml:space="preserve">ordered == </w:t>
+              <w:t>ordered</w:t>
+            </w:r>
+            <w:proofErr w:type="spellEnd"/>
+            <w:r>
+              <w:rPr>
+                <w:color w:val="FFC000"/>
+              </w:rPr>
+              <w:t xml:space="preserve"> == </w:t>
             </w:r>
             <w:r>
               <w:rPr>
@@ -11696,7 +12143,15 @@
               <w:br/>
             </w:r>
             <w:r>
-              <w:t>acf.hhs.gov/css/parents/find-local-child-support-office</w:t>
+              <w:t>acf.hhs.gov/</w:t>
+            </w:r>
+            <w:proofErr w:type="spellStart"/>
+            <w:r>
+              <w:t>css</w:t>
+            </w:r>
+            <w:proofErr w:type="spellEnd"/>
+            <w:r>
+              <w:t>/parents/find-local-child-support-office</w:t>
             </w:r>
           </w:p>
           <w:p>
@@ -14364,8 +14819,13 @@
               <w:br/>
             </w:r>
             <w:r>
-              <w:t>courts.alaska.gov/shc/family/glossary.htm#post-judgment</w:t>
-            </w:r>
+              <w:t>courts.alaska.gov/shc/family/</w:t>
+            </w:r>
+            <w:proofErr w:type="spellStart"/>
+            <w:r>
+              <w:t>glossary.htm#post-judgment</w:t>
+            </w:r>
+            <w:proofErr w:type="spellEnd"/>
           </w:p>
           <w:p>
             <w:pPr>
@@ -14467,42 +14927,97 @@
               <w:t xml:space="preserve">{%tr </w:t>
             </w:r>
             <w:r>
-              <w:t xml:space="preserve">if defined('interim_order_date')  </w:t>
-            </w:r>
-          </w:p>
-          <w:p>
-            <w:r>
-              <w:t xml:space="preserve">or defined('guess_interim_order_date') </w:t>
-            </w:r>
-            <w:r>
-              <w:br/>
-              <w:t>or unknown_interim_date in('reconsider', 'modify')</w:t>
-            </w:r>
-          </w:p>
-          <w:p>
-            <w:r>
-              <w:t xml:space="preserve">or </w:t>
-            </w:r>
-          </w:p>
-          <w:p>
-            <w:r>
-              <w:t xml:space="preserve">defined('final_order_date') </w:t>
-            </w:r>
-            <w:r>
-              <w:br/>
-              <w:t>or defined('guess_final_ord</w:t>
-            </w:r>
-            <w:r>
-              <w:lastRenderedPageBreak/>
-              <w:t xml:space="preserve">er_date') </w:t>
+              <w:t>if defined('</w:t>
+            </w:r>
+            <w:proofErr w:type="spellStart"/>
+            <w:r>
+              <w:t>interim_order_date</w:t>
+            </w:r>
+            <w:proofErr w:type="spellEnd"/>
+            <w:r>
+              <w:t xml:space="preserve">')  </w:t>
+            </w:r>
+          </w:p>
+          <w:p>
+            <w:r>
+              <w:t>or defined('</w:t>
+            </w:r>
+            <w:proofErr w:type="spellStart"/>
+            <w:r>
+              <w:t>guess_interim_order_date</w:t>
+            </w:r>
+            <w:proofErr w:type="spellEnd"/>
+            <w:r>
+              <w:t xml:space="preserve">') </w:t>
             </w:r>
             <w:r>
               <w:br/>
               <w:t xml:space="preserve">or </w:t>
             </w:r>
+            <w:proofErr w:type="spellStart"/>
+            <w:r>
+              <w:t>unknown_interim_date</w:t>
+            </w:r>
+            <w:proofErr w:type="spellEnd"/>
+            <w:r>
+              <w:t xml:space="preserve"> in('reconsider', 'modify')</w:t>
+            </w:r>
+          </w:p>
+          <w:p>
+            <w:r>
+              <w:t xml:space="preserve">or </w:t>
+            </w:r>
+          </w:p>
+          <w:p>
+            <w:r>
+              <w:t>defined('</w:t>
+            </w:r>
+            <w:proofErr w:type="spellStart"/>
+            <w:r>
+              <w:t>final_order_date</w:t>
+            </w:r>
+            <w:proofErr w:type="spellEnd"/>
+            <w:r>
+              <w:t xml:space="preserve">') </w:t>
+            </w:r>
             <w:r>
               <w:br/>
-              <w:t>unknown_final_date.any_true('reconsider','modify','set aside')</w:t>
+              <w:t>or defined('</w:t>
+            </w:r>
+            <w:proofErr w:type="spellStart"/>
+            <w:r>
+              <w:t>guess_final_ord</w:t>
+            </w:r>
+            <w:r>
+              <w:lastRenderedPageBreak/>
+              <w:t>er_date</w:t>
+            </w:r>
+            <w:proofErr w:type="spellEnd"/>
+            <w:r>
+              <w:t xml:space="preserve">') </w:t>
+            </w:r>
+            <w:r>
+              <w:br/>
+              <w:t xml:space="preserve">or </w:t>
+            </w:r>
+            <w:r>
+              <w:br/>
+            </w:r>
+            <w:proofErr w:type="spellStart"/>
+            <w:r>
+              <w:t>unknown_final_date.any_true</w:t>
+            </w:r>
+            <w:proofErr w:type="spellEnd"/>
+            <w:r>
+              <w:t>('</w:t>
+            </w:r>
+            <w:proofErr w:type="spellStart"/>
+            <w:r>
+              <w:t>reconsider','modify','set</w:t>
+            </w:r>
+            <w:proofErr w:type="spellEnd"/>
+            <w:r>
+              <w:t xml:space="preserve"> aside')</w:t>
             </w:r>
           </w:p>
           <w:p>
@@ -14521,7 +15036,49 @@
               <w:rPr>
                 <w:color w:val="00B050"/>
               </w:rPr>
-              <w:t>(why_change == 'income' and not parents_agree and not middle_of_case)</w:t>
+              <w:t>(</w:t>
+            </w:r>
+            <w:proofErr w:type="spellStart"/>
+            <w:r>
+              <w:rPr>
+                <w:color w:val="00B050"/>
+              </w:rPr>
+              <w:t>why_change</w:t>
+            </w:r>
+            <w:proofErr w:type="spellEnd"/>
+            <w:r>
+              <w:rPr>
+                <w:color w:val="00B050"/>
+              </w:rPr>
+              <w:t xml:space="preserve"> == 'income' and not </w:t>
+            </w:r>
+            <w:proofErr w:type="spellStart"/>
+            <w:r>
+              <w:rPr>
+                <w:color w:val="00B050"/>
+              </w:rPr>
+              <w:t>parents_agree</w:t>
+            </w:r>
+            <w:proofErr w:type="spellEnd"/>
+            <w:r>
+              <w:rPr>
+                <w:color w:val="00B050"/>
+              </w:rPr>
+              <w:t xml:space="preserve"> and not </w:t>
+            </w:r>
+            <w:proofErr w:type="spellStart"/>
+            <w:r>
+              <w:rPr>
+                <w:color w:val="00B050"/>
+              </w:rPr>
+              <w:t>middle_of_case</w:t>
+            </w:r>
+            <w:proofErr w:type="spellEnd"/>
+            <w:r>
+              <w:rPr>
+                <w:color w:val="00B050"/>
+              </w:rPr>
+              <w:t>)</w:t>
             </w:r>
           </w:p>
           <w:p>
@@ -14545,11 +15102,19 @@
                 <w:color w:val="FFC000"/>
               </w:rPr>
             </w:pPr>
+            <w:proofErr w:type="spellStart"/>
             <w:r>
               <w:rPr>
                 <w:color w:val="FFC000"/>
               </w:rPr>
-              <w:t xml:space="preserve">why_change == 'schedule' </w:t>
+              <w:t>why_change</w:t>
+            </w:r>
+            <w:proofErr w:type="spellEnd"/>
+            <w:r>
+              <w:rPr>
+                <w:color w:val="FFC000"/>
+              </w:rPr>
+              <w:t xml:space="preserve"> == 'schedule' </w:t>
             </w:r>
           </w:p>
           <w:p>
@@ -14721,6 +15286,7 @@
               </w:rPr>
               <w:t>'</w:t>
             </w:r>
+            <w:proofErr w:type="spellStart"/>
             <w:r>
               <w:rPr>
                 <w:color w:val="00B0F0"/>
@@ -14734,6 +15300,7 @@
               </w:rPr>
               <w:t>_date</w:t>
             </w:r>
+            <w:proofErr w:type="spellEnd"/>
             <w:r>
               <w:rPr>
                 <w:color w:val="00B0F0"/>
@@ -14744,12 +15311,40 @@
               <w:rPr>
                 <w:color w:val="00B0F0"/>
               </w:rPr>
-              <w:t>) and date_difference(starting=final_order_date, ending=today()).days &gt; 10</w:t>
-            </w:r>
+              <w:t xml:space="preserve">) and </w:t>
+            </w:r>
+            <w:proofErr w:type="spellStart"/>
             <w:r>
               <w:rPr>
                 <w:color w:val="00B0F0"/>
               </w:rPr>
+              <w:t>date_difference</w:t>
+            </w:r>
+            <w:proofErr w:type="spellEnd"/>
+            <w:r>
+              <w:rPr>
+                <w:color w:val="00B0F0"/>
+              </w:rPr>
+              <w:t>(starting=</w:t>
+            </w:r>
+            <w:proofErr w:type="spellStart"/>
+            <w:r>
+              <w:rPr>
+                <w:color w:val="00B0F0"/>
+              </w:rPr>
+              <w:t>final_order_date</w:t>
+            </w:r>
+            <w:proofErr w:type="spellEnd"/>
+            <w:r>
+              <w:rPr>
+                <w:color w:val="00B0F0"/>
+              </w:rPr>
+              <w:t>, ending=today()).days &gt; 10</w:t>
+            </w:r>
+            <w:r>
+              <w:rPr>
+                <w:color w:val="00B0F0"/>
+              </w:rPr>
               <w:t>)</w:t>
             </w:r>
             <w:r>
@@ -14776,12 +15371,14 @@
               </w:rPr>
               <w:t>'</w:t>
             </w:r>
+            <w:proofErr w:type="spellStart"/>
             <w:r>
               <w:rPr>
                 <w:color w:val="00B0F0"/>
               </w:rPr>
               <w:t>guess_final_order_date</w:t>
             </w:r>
+            <w:proofErr w:type="spellEnd"/>
             <w:r>
               <w:rPr>
                 <w:color w:val="00B0F0"/>
@@ -14792,12 +15389,26 @@
               <w:rPr>
                 <w:color w:val="00B0F0"/>
               </w:rPr>
-              <w:t xml:space="preserve">) and guess_final_order_date == </w:t>
-            </w:r>
+              <w:t xml:space="preserve">) and </w:t>
+            </w:r>
+            <w:proofErr w:type="spellStart"/>
             <w:r>
               <w:rPr>
                 <w:color w:val="00B0F0"/>
               </w:rPr>
+              <w:t>guess_final_order_date</w:t>
+            </w:r>
+            <w:proofErr w:type="spellEnd"/>
+            <w:r>
+              <w:rPr>
+                <w:color w:val="00B0F0"/>
+              </w:rPr>
+              <w:t xml:space="preserve"> == </w:t>
+            </w:r>
+            <w:r>
+              <w:rPr>
+                <w:color w:val="00B0F0"/>
+              </w:rPr>
               <w:t>'</w:t>
             </w:r>
             <w:r>
@@ -14828,7 +15439,35 @@
               <w:rPr>
                 <w:color w:val="00B0F0"/>
               </w:rPr>
-              <w:t xml:space="preserve">or (defined('guess_final_order_date') and guess_final_order_date == 'more than 30') </w:t>
+              <w:t>or (defined('</w:t>
+            </w:r>
+            <w:proofErr w:type="spellStart"/>
+            <w:r>
+              <w:rPr>
+                <w:color w:val="00B0F0"/>
+              </w:rPr>
+              <w:t>guess_final_order_date</w:t>
+            </w:r>
+            <w:proofErr w:type="spellEnd"/>
+            <w:r>
+              <w:rPr>
+                <w:color w:val="00B0F0"/>
+              </w:rPr>
+              <w:t xml:space="preserve">') and </w:t>
+            </w:r>
+            <w:proofErr w:type="spellStart"/>
+            <w:r>
+              <w:rPr>
+                <w:color w:val="00B0F0"/>
+              </w:rPr>
+              <w:t>guess_final_order_date</w:t>
+            </w:r>
+            <w:proofErr w:type="spellEnd"/>
+            <w:r>
+              <w:rPr>
+                <w:color w:val="00B0F0"/>
+              </w:rPr>
+              <w:t xml:space="preserve"> == 'more than 30') </w:t>
             </w:r>
             <w:r>
               <w:rPr>
@@ -14893,11 +15532,19 @@
               </w:rPr>
               <w:t xml:space="preserve"> and (</w:t>
             </w:r>
+            <w:proofErr w:type="spellStart"/>
             <w:r>
               <w:rPr>
                 <w:color w:val="00B0F0"/>
               </w:rPr>
-              <w:t>who_really_ordered == 'unknown'</w:t>
+              <w:t>who_really_ordered</w:t>
+            </w:r>
+            <w:proofErr w:type="spellEnd"/>
+            <w:r>
+              <w:rPr>
+                <w:color w:val="00B0F0"/>
+              </w:rPr>
+              <w:t xml:space="preserve"> == 'unknown'</w:t>
             </w:r>
             <w:r>
               <w:rPr>
@@ -15322,40 +15969,123 @@
                 <w:szCs w:val="48"/>
               </w:rPr>
             </w:pPr>
-            <w:r>
+          </w:p>
+          <w:p>
+            <w:r>
+              <w:t>{%</w:t>
+            </w:r>
+            <w:r>
+              <w:t xml:space="preserve"> for </w:t>
+            </w:r>
+            <w:proofErr w:type="spellStart"/>
+            <w:r>
+              <w:t>image_data</w:t>
+            </w:r>
+            <w:proofErr w:type="spellEnd"/>
+            <w:r>
+              <w:t xml:space="preserve"> in </w:t>
+            </w:r>
+            <w:proofErr w:type="spellStart"/>
+            <w:r>
+              <w:t>images_list</w:t>
+            </w:r>
+            <w:proofErr w:type="spellEnd"/>
+            <w:r>
+              <w:t xml:space="preserve"> </w:t>
+            </w:r>
+            <w:r>
+              <w:t>%}</w:t>
+            </w:r>
+          </w:p>
+          <w:p>
+            <w:r>
+              <w:t>{</w:t>
+            </w:r>
+            <w:r>
+              <w:t xml:space="preserve">{  </w:t>
+            </w:r>
+            <w:proofErr w:type="spellStart"/>
+            <w:r>
+              <w:t>image_data</w:t>
+            </w:r>
+            <w:proofErr w:type="spellEnd"/>
+            <w:r>
+              <w:t>[</w:t>
+            </w:r>
+            <w:r>
+              <w:t>'text'</w:t>
+            </w:r>
+            <w:r>
+              <w:t>] }</w:t>
+            </w:r>
+            <w:r>
+              <w:t>}</w:t>
+            </w:r>
+          </w:p>
+          <w:p>
+            <w:r>
+              <w:t>{</w:t>
+            </w:r>
+            <w:r>
+              <w:t xml:space="preserve">{ </w:t>
+            </w:r>
+            <w:proofErr w:type="spellStart"/>
+            <w:r>
+              <w:t>image_data</w:t>
+            </w:r>
+            <w:proofErr w:type="spellEnd"/>
+            <w:r>
+              <w:t>[</w:t>
+            </w:r>
+            <w:r>
+              <w:t>'image'</w:t>
+            </w:r>
+            <w:r>
+              <w:t>].show(width='</w:t>
+            </w:r>
+            <w:r>
+              <w:t>5in</w:t>
+            </w:r>
+            <w:r>
+              <w:t>%') }</w:t>
+            </w:r>
+            <w:r>
+              <w:t>}</w:t>
+            </w:r>
+          </w:p>
+          <w:p>
+            <w:r>
+              <w:t>{%</w:t>
+            </w:r>
+            <w:r>
+              <w:t xml:space="preserve"> </w:t>
+            </w:r>
+            <w:proofErr w:type="spellStart"/>
+            <w:r>
+              <w:t>end</w:t>
+            </w:r>
+            <w:r>
+              <w:t>for</w:t>
+            </w:r>
+            <w:proofErr w:type="spellEnd"/>
+            <w:r>
+              <w:t xml:space="preserve"> </w:t>
+            </w:r>
+            <w:r>
+              <w:t>%}</w:t>
+            </w:r>
+          </w:p>
+          <w:p>
+            <w:pPr>
               <w:rPr>
                 <w:rFonts w:ascii="Consolas" w:eastAsia="Times New Roman" w:hAnsi="Consolas" w:cs="Times New Roman"/>
                 <w:sz w:val="48"/>
                 <w:szCs w:val="48"/>
               </w:rPr>
-              <w:t>{{ service_cert_image.show(width='</w:t>
-            </w:r>
-            <w:r>
-              <w:rPr>
-                <w:rFonts w:ascii="Consolas" w:eastAsia="Times New Roman" w:hAnsi="Consolas" w:cs="Times New Roman"/>
-                <w:sz w:val="48"/>
-                <w:szCs w:val="48"/>
-              </w:rPr>
-              <w:t>5in</w:t>
-            </w:r>
-            <w:r>
-              <w:rPr>
-                <w:rFonts w:ascii="Consolas" w:eastAsia="Times New Roman" w:hAnsi="Consolas" w:cs="Times New Roman"/>
-                <w:sz w:val="48"/>
-                <w:szCs w:val="48"/>
-              </w:rPr>
-              <w:t>')  }}</w:t>
-            </w:r>
-          </w:p>
-          <w:p>
-            <w:pPr>
-              <w:pStyle w:val="Listnumbered"/>
-              <w:numPr>
-                <w:ilvl w:val="0"/>
-                <w:numId w:val="0"/>
-              </w:numPr>
-              <w:ind w:left="45"/>
-            </w:pPr>
+            </w:pPr>
+            <w:r>
+              <w:t xml:space="preserve"> </w:t>
+            </w:r>
           </w:p>
           <w:p>
             <w:pPr>
@@ -16212,9 +16942,11 @@
             <w:r>
               <w:t>'</w:t>
             </w:r>
+            <w:proofErr w:type="spellStart"/>
             <w:r>
               <w:t>interim_order_date</w:t>
             </w:r>
+            <w:proofErr w:type="spellEnd"/>
             <w:r>
               <w:t>'</w:t>
             </w:r>
@@ -16225,8 +16957,13 @@
               <w:t>)</w:t>
             </w:r>
             <w:r>
-              <w:t xml:space="preserve"> and date_difference</w:t>
-            </w:r>
+              <w:t xml:space="preserve"> and </w:t>
+            </w:r>
+            <w:proofErr w:type="spellStart"/>
+            <w:r>
+              <w:t>date_difference</w:t>
+            </w:r>
+            <w:proofErr w:type="spellEnd"/>
             <w:r>
               <w:rPr>
                 <w:color w:val="BF8F00" w:themeColor="accent4" w:themeShade="BF"/>
@@ -16234,7 +16971,15 @@
               <w:t>(</w:t>
             </w:r>
             <w:r>
-              <w:t>starting=interim_order_date, ending=today</w:t>
+              <w:t>starting=</w:t>
+            </w:r>
+            <w:proofErr w:type="spellStart"/>
+            <w:r>
+              <w:t>interim_order_date</w:t>
+            </w:r>
+            <w:proofErr w:type="spellEnd"/>
+            <w:r>
+              <w:t>, ending=today</w:t>
             </w:r>
             <w:r>
               <w:rPr>
@@ -16278,14 +17023,24 @@
             <w:r>
               <w:t>'</w:t>
             </w:r>
+            <w:proofErr w:type="spellStart"/>
             <w:r>
               <w:t>guess_interim_order_date</w:t>
             </w:r>
+            <w:proofErr w:type="spellEnd"/>
             <w:r>
               <w:t>'</w:t>
             </w:r>
             <w:r>
-              <w:t xml:space="preserve">) and guess_interim_order_date == </w:t>
+              <w:t xml:space="preserve">) and </w:t>
+            </w:r>
+            <w:proofErr w:type="spellStart"/>
+            <w:r>
+              <w:t>guess_interim_order_date</w:t>
+            </w:r>
+            <w:proofErr w:type="spellEnd"/>
+            <w:r>
+              <w:t xml:space="preserve"> == </w:t>
             </w:r>
             <w:r>
               <w:t>'</w:t>
@@ -16314,7 +17069,15 @@
               <w:t>or</w:t>
             </w:r>
             <w:r>
-              <w:t xml:space="preserve"> unknown_interim_date in (</w:t>
+              <w:t xml:space="preserve"> </w:t>
+            </w:r>
+            <w:proofErr w:type="spellStart"/>
+            <w:r>
+              <w:t>unknown_interim_date</w:t>
+            </w:r>
+            <w:proofErr w:type="spellEnd"/>
+            <w:r>
+              <w:t xml:space="preserve"> in (</w:t>
             </w:r>
             <w:r>
               <w:t>'</w:t>
@@ -16360,12 +17123,14 @@
               </w:rPr>
               <w:t>'</w:t>
             </w:r>
+            <w:proofErr w:type="spellStart"/>
             <w:r>
               <w:rPr>
                 <w:color w:val="00B0F0"/>
               </w:rPr>
               <w:t>final_order_date</w:t>
             </w:r>
+            <w:proofErr w:type="spellEnd"/>
             <w:r>
               <w:rPr>
                 <w:color w:val="00B0F0"/>
@@ -16376,12 +17141,40 @@
               <w:rPr>
                 <w:color w:val="00B0F0"/>
               </w:rPr>
-              <w:t xml:space="preserve">) and date_difference(starting=final_order_date, ending=today()).days </w:t>
-            </w:r>
+              <w:t xml:space="preserve">) and </w:t>
+            </w:r>
+            <w:proofErr w:type="spellStart"/>
             <w:r>
               <w:rPr>
                 <w:color w:val="00B0F0"/>
               </w:rPr>
+              <w:t>date_difference</w:t>
+            </w:r>
+            <w:proofErr w:type="spellEnd"/>
+            <w:r>
+              <w:rPr>
+                <w:color w:val="00B0F0"/>
+              </w:rPr>
+              <w:t>(starting=</w:t>
+            </w:r>
+            <w:proofErr w:type="spellStart"/>
+            <w:r>
+              <w:rPr>
+                <w:color w:val="00B0F0"/>
+              </w:rPr>
+              <w:t>final_order_date</w:t>
+            </w:r>
+            <w:proofErr w:type="spellEnd"/>
+            <w:r>
+              <w:rPr>
+                <w:color w:val="00B0F0"/>
+              </w:rPr>
+              <w:t xml:space="preserve">, ending=today()).days </w:t>
+            </w:r>
+            <w:r>
+              <w:rPr>
+                <w:color w:val="00B0F0"/>
+              </w:rPr>
               <w:t>&lt;=</w:t>
             </w:r>
             <w:r>
@@ -16422,12 +17215,14 @@
               </w:rPr>
               <w:t>'</w:t>
             </w:r>
+            <w:proofErr w:type="spellStart"/>
             <w:r>
               <w:rPr>
                 <w:color w:val="00B0F0"/>
               </w:rPr>
               <w:t>guess_final_order_date</w:t>
             </w:r>
+            <w:proofErr w:type="spellEnd"/>
             <w:r>
               <w:rPr>
                 <w:color w:val="00B0F0"/>
@@ -16438,12 +17233,26 @@
               <w:rPr>
                 <w:color w:val="00B0F0"/>
               </w:rPr>
-              <w:t xml:space="preserve">) and guess_final_order_date == </w:t>
-            </w:r>
+              <w:t xml:space="preserve">) and </w:t>
+            </w:r>
+            <w:proofErr w:type="spellStart"/>
             <w:r>
               <w:rPr>
                 <w:color w:val="00B0F0"/>
               </w:rPr>
+              <w:t>guess_final_order_date</w:t>
+            </w:r>
+            <w:proofErr w:type="spellEnd"/>
+            <w:r>
+              <w:rPr>
+                <w:color w:val="00B0F0"/>
+              </w:rPr>
+              <w:t xml:space="preserve"> == </w:t>
+            </w:r>
+            <w:r>
+              <w:rPr>
+                <w:color w:val="00B0F0"/>
+              </w:rPr>
               <w:t>'</w:t>
             </w:r>
             <w:r>
@@ -16486,11 +17295,19 @@
                 <w:color w:val="00B0F0"/>
               </w:rPr>
             </w:pPr>
+            <w:proofErr w:type="spellStart"/>
             <w:r>
               <w:rPr>
                 <w:color w:val="00B0F0"/>
               </w:rPr>
-              <w:t>unknown_final_date [</w:t>
+              <w:t>unknown_final_date</w:t>
+            </w:r>
+            <w:proofErr w:type="spellEnd"/>
+            <w:r>
+              <w:rPr>
+                <w:color w:val="00B0F0"/>
+              </w:rPr>
+              <w:t xml:space="preserve"> [</w:t>
             </w:r>
             <w:r>
               <w:rPr>
@@ -17301,7 +18118,15 @@
         <w:annotationRef/>
       </w:r>
       <w:r>
-        <w:t xml:space="preserve">Do we really want to give people this direction – file this motion… it's not linked I don't think we should link it nor do I think we should offer it. I think it should got right to the Guided Assistant and the court webpage. </w:t>
+        <w:t xml:space="preserve">Do we really want to give people this direction – file this motion… it's not linked I don't think we should link it nor do I think we should offer it. I think it should </w:t>
+      </w:r>
+      <w:proofErr w:type="gramStart"/>
+      <w:r>
+        <w:t>got</w:t>
+      </w:r>
+      <w:proofErr w:type="gramEnd"/>
+      <w:r>
+        <w:t xml:space="preserve"> right to the Guided Assistant and the court webpage. </w:t>
       </w:r>
     </w:p>
   </w:comment>
@@ -17481,7 +18306,15 @@
       </w:r>
       <w:r>
         <w:br/>
-        <w:t xml:space="preserve">Important – this is what you say in an affidavit. An affidavit is a document in which you say tell the truth to the best of your knowledge and belief (usually upon pains and penalties of purgery) When you get a notary to witness your signature on an affidavit they are just saying they have seen proof that you are who you say you are. I fail to see how this form duplicates that – it is redundant. Another reason to do away with asking notaries to notarize affidavits. </w:t>
+        <w:t xml:space="preserve">Important – this is what you say in an affidavit. An affidavit is a document in which you say tell the truth to the best of your knowledge and belief (usually upon pains and penalties of </w:t>
+      </w:r>
+      <w:proofErr w:type="spellStart"/>
+      <w:r>
+        <w:t>purgery</w:t>
+      </w:r>
+      <w:proofErr w:type="spellEnd"/>
+      <w:r>
+        <w:t xml:space="preserve">) When you get a notary to witness your signature on an affidavit they are just saying they have seen proof that you are who you say you are. I fail to see how this form duplicates that – it is redundant. Another reason to do away with asking notaries to notarize affidavits. </w:t>
       </w:r>
     </w:p>
   </w:comment>
@@ -20166,7 +20999,7 @@
   <w:style w:type="paragraph" w:default="1" w:styleId="Normal">
     <w:name w:val="Normal"/>
     <w:qFormat/>
-    <w:rsid w:val="002E4A0E"/>
+    <w:rsid w:val="00A628AB"/>
     <w:rPr>
       <w:rFonts w:ascii="Arial" w:hAnsi="Arial" w:cs="Arial"/>
     </w:rPr>

</xml_diff>

<commit_message>
Fixed FileHeadingStep for multiple motions and a typo in one test
</commit_message>
<xml_diff>
--- a/docassemble/ChangingOrEnforcingYourChildSupportOrder/data/templates/changing_child_support_action_plan.docx
+++ b/docassemble/ChangingOrEnforcingYourChildSupportOrder/data/templates/changing_child_support_action_plan.docx
@@ -10310,6 +10310,20 @@
           </w:p>
           <w:p>
             <w:pPr>
+              <w:pStyle w:val="BodyText"/>
+            </w:pPr>
+            <w:r>
+              <w:t>{%p if user_need == '</w:t>
+            </w:r>
+            <w:r>
+              <w:t>enforce foreign order</w:t>
+            </w:r>
+            <w:r>
+              <w:t>' %}</w:t>
+            </w:r>
+          </w:p>
+          <w:p>
+            <w:pPr>
               <w:pStyle w:val="Body"/>
             </w:pPr>
             <w:hyperlink r:id="rId104" w:history="1">
@@ -10333,6 +10347,14 @@
             <w:proofErr w:type="spellEnd"/>
             <w:r>
               <w:t>/parents/find-local-child-support-office</w:t>
+            </w:r>
+          </w:p>
+          <w:p>
+            <w:pPr>
+              <w:pStyle w:val="BodyText"/>
+            </w:pPr>
+            <w:r>
+              <w:t>{%p endif %}</w:t>
             </w:r>
           </w:p>
         </w:tc>
@@ -10395,7 +10417,6 @@
               <w:pStyle w:val="BodyText"/>
             </w:pPr>
             <w:r>
-              <w:lastRenderedPageBreak/>
               <w:t xml:space="preserve">{%tr </w:t>
             </w:r>
             <w:r>
@@ -10878,6 +10899,7 @@
               <w:br/>
             </w:r>
             <w:r>
+              <w:lastRenderedPageBreak/>
               <w:t xml:space="preserve">Only fill in the Petitioner's and Respondent's names </w:t>
             </w:r>
             <w:r>
@@ -10906,7 +10928,6 @@
               <w:rPr>
                 <w:b/>
               </w:rPr>
-              <w:lastRenderedPageBreak/>
               <w:t>Case description form</w:t>
             </w:r>
             <w:r>
@@ -11198,6 +11219,7 @@
               <w:outlineLvl w:val="2"/>
             </w:pPr>
             <w:r>
+              <w:lastRenderedPageBreak/>
               <w:t>Links in this step</w:t>
             </w:r>
           </w:p>
@@ -11209,14 +11231,7 @@
               <w:rPr>
                 <w:b/>
               </w:rPr>
-              <w:t xml:space="preserve">Instructions – Registration of Support Order Issued by Another </w:t>
-            </w:r>
-            <w:r>
-              <w:rPr>
-                <w:b/>
-              </w:rPr>
-              <w:lastRenderedPageBreak/>
-              <w:t>State, DR-341</w:t>
+              <w:t>Instructions – Registration of Support Order Issued by Another State, DR-341</w:t>
             </w:r>
             <w:r>
               <w:t xml:space="preserve"> [</w:t>
@@ -11754,7 +11769,11 @@
               <w:ind w:left="405"/>
             </w:pPr>
             <w:r>
-              <w:t>Keep your writing polite and professional.  Remember the judge may see it.</w:t>
+              <w:t xml:space="preserve">Keep your writing polite and professional.  Remember the judge </w:t>
+            </w:r>
+            <w:r>
+              <w:lastRenderedPageBreak/>
+              <w:t>may see it.</w:t>
             </w:r>
           </w:p>
           <w:p>
@@ -11767,11 +11786,7 @@
               <w:ind w:left="405"/>
             </w:pPr>
             <w:r>
-              <w:t xml:space="preserve">Tell them if they do not do it you will ask the judge to enforce the </w:t>
-            </w:r>
-            <w:r>
-              <w:lastRenderedPageBreak/>
-              <w:t>order.</w:t>
+              <w:t>Tell them if they do not do it you will ask the judge to enforce the order.</w:t>
             </w:r>
           </w:p>
           <w:p>
@@ -12191,7 +12206,11 @@
               <w:t>post-judgment</w:t>
             </w:r>
             <w:r>
-              <w:t xml:space="preserve"> and more than 1 year has passed since the final judgment)</w:t>
+              <w:t xml:space="preserve"> and more than 1 year has passed since the final </w:t>
+            </w:r>
+            <w:r>
+              <w:lastRenderedPageBreak/>
+              <w:t>judgment)</w:t>
             </w:r>
           </w:p>
           <w:p>
@@ -12208,7 +12227,6 @@
               <w:pStyle w:val="BodyText"/>
             </w:pPr>
             <w:r>
-              <w:lastRenderedPageBreak/>
               <w:t xml:space="preserve">File a </w:t>
             </w:r>
             <w:r>
@@ -12685,6 +12703,9 @@
             </w:r>
             <w:r>
               <w:br/>
+            </w:r>
+            <w:r>
+              <w:lastRenderedPageBreak/>
               <w:t xml:space="preserve">as a </w:t>
             </w:r>
             <w:hyperlink r:id="rId159" w:history="1">
@@ -12723,7 +12744,6 @@
               <w:br/>
             </w:r>
             <w:r>
-              <w:lastRenderedPageBreak/>
               <w:t>courts.alaska.gov/shc/family/docs/shc-1535n.pdf</w:t>
             </w:r>
           </w:p>
@@ -13086,6 +13106,7 @@
               <w:rPr>
                 <w:color w:val="00B050"/>
               </w:rPr>
+              <w:lastRenderedPageBreak/>
               <w:t>parents_agree</w:t>
             </w:r>
             <w:proofErr w:type="spellEnd"/>
@@ -13121,7 +13142,6 @@
               <w:rPr>
                 <w:color w:val="FFC000"/>
               </w:rPr>
-              <w:lastRenderedPageBreak/>
               <w:t xml:space="preserve"> or </w:t>
             </w:r>
           </w:p>

</xml_diff>

<commit_message>
Fixing File step heading for information about more than one motion
</commit_message>
<xml_diff>
--- a/docassemble/ChangingOrEnforcingYourChildSupportOrder/data/templates/changing_child_support_action_plan.docx
+++ b/docassemble/ChangingOrEnforcingYourChildSupportOrder/data/templates/changing_child_support_action_plan.docx
@@ -833,7 +833,7 @@
                 <w:rStyle w:val="NumChar"/>
                 <w:noProof/>
               </w:rPr>
-              <w:t>25</w:t>
+              <w:t>26</w:t>
             </w:r>
             <w:r>
               <w:rPr>
@@ -970,14 +970,27 @@
             <w:r>
               <w:t xml:space="preserve">Step </w:t>
             </w:r>
-            <w:fldSimple w:instr=" SEQ stepList \* MERGEFORMAT ">
-              <w:r>
-                <w:rPr>
-                  <w:noProof/>
-                </w:rPr>
-                <w:t>1</w:t>
-              </w:r>
-            </w:fldSimple>
+            <w:r>
+              <w:fldChar w:fldCharType="begin"/>
+            </w:r>
+            <w:r>
+              <w:instrText xml:space="preserve"> SEQ stepList \* MERGEFORMAT </w:instrText>
+            </w:r>
+            <w:r>
+              <w:fldChar w:fldCharType="separate"/>
+            </w:r>
+            <w:r>
+              <w:rPr>
+                <w:noProof/>
+              </w:rPr>
+              <w:t>1</w:t>
+            </w:r>
+            <w:r>
+              <w:rPr>
+                <w:noProof/>
+              </w:rPr>
+              <w:fldChar w:fldCharType="end"/>
+            </w:r>
             <w:r>
               <w:rPr>
                 <w:noProof/>
@@ -1258,14 +1271,27 @@
             <w:r>
               <w:t xml:space="preserve">Step </w:t>
             </w:r>
-            <w:fldSimple w:instr=" SEQ stepList  \* MERGEFORMAT  \* MERGEFORMAT ">
-              <w:r>
-                <w:rPr>
-                  <w:noProof/>
-                </w:rPr>
-                <w:t>2</w:t>
-              </w:r>
-            </w:fldSimple>
+            <w:r>
+              <w:fldChar w:fldCharType="begin"/>
+            </w:r>
+            <w:r>
+              <w:instrText xml:space="preserve"> SEQ stepList  \* MERGEFORMAT  \* MERGEFORMAT </w:instrText>
+            </w:r>
+            <w:r>
+              <w:fldChar w:fldCharType="separate"/>
+            </w:r>
+            <w:r>
+              <w:rPr>
+                <w:noProof/>
+              </w:rPr>
+              <w:t>2</w:t>
+            </w:r>
+            <w:r>
+              <w:rPr>
+                <w:noProof/>
+              </w:rPr>
+              <w:fldChar w:fldCharType="end"/>
+            </w:r>
             <w:r>
               <w:t>: Find out who issued your</w:t>
             </w:r>
@@ -2248,14 +2274,27 @@
             <w:r>
               <w:t xml:space="preserve">Step </w:t>
             </w:r>
-            <w:fldSimple w:instr=" SEQ stepList \* MERGEFORMAT ">
-              <w:r>
-                <w:rPr>
-                  <w:noProof/>
-                </w:rPr>
-                <w:t>3</w:t>
-              </w:r>
-            </w:fldSimple>
+            <w:r>
+              <w:fldChar w:fldCharType="begin"/>
+            </w:r>
+            <w:r>
+              <w:instrText xml:space="preserve"> SEQ stepList \* MERGEFORMAT </w:instrText>
+            </w:r>
+            <w:r>
+              <w:fldChar w:fldCharType="separate"/>
+            </w:r>
+            <w:r>
+              <w:rPr>
+                <w:noProof/>
+              </w:rPr>
+              <w:t>3</w:t>
+            </w:r>
+            <w:r>
+              <w:rPr>
+                <w:noProof/>
+              </w:rPr>
+              <w:fldChar w:fldCharType="end"/>
+            </w:r>
             <w:r>
               <w:t xml:space="preserve">: </w:t>
             </w:r>
@@ -2828,14 +2867,27 @@
             <w:r>
               <w:t xml:space="preserve">ep </w:t>
             </w:r>
-            <w:fldSimple w:instr=" SEQ stepList \* MERGEFORMAT ">
-              <w:r>
-                <w:rPr>
-                  <w:noProof/>
-                </w:rPr>
-                <w:t>4</w:t>
-              </w:r>
-            </w:fldSimple>
+            <w:r>
+              <w:fldChar w:fldCharType="begin"/>
+            </w:r>
+            <w:r>
+              <w:instrText xml:space="preserve"> SEQ stepList \* MERGEFORMAT </w:instrText>
+            </w:r>
+            <w:r>
+              <w:fldChar w:fldCharType="separate"/>
+            </w:r>
+            <w:r>
+              <w:rPr>
+                <w:noProof/>
+              </w:rPr>
+              <w:t>4</w:t>
+            </w:r>
+            <w:r>
+              <w:rPr>
+                <w:noProof/>
+              </w:rPr>
+              <w:fldChar w:fldCharType="end"/>
+            </w:r>
             <w:r>
               <w:rPr>
                 <w:noProof/>
@@ -4306,14 +4358,27 @@
             <w:r>
               <w:t xml:space="preserve">Step </w:t>
             </w:r>
-            <w:fldSimple w:instr=" SEQ stepList \* MERGEFORMAT ">
-              <w:r>
-                <w:rPr>
-                  <w:noProof/>
-                </w:rPr>
-                <w:t>5</w:t>
-              </w:r>
-            </w:fldSimple>
+            <w:r>
+              <w:fldChar w:fldCharType="begin"/>
+            </w:r>
+            <w:r>
+              <w:instrText xml:space="preserve"> SEQ stepList \* MERGEFORMAT </w:instrText>
+            </w:r>
+            <w:r>
+              <w:fldChar w:fldCharType="separate"/>
+            </w:r>
+            <w:r>
+              <w:rPr>
+                <w:noProof/>
+              </w:rPr>
+              <w:t>5</w:t>
+            </w:r>
+            <w:r>
+              <w:rPr>
+                <w:noProof/>
+              </w:rPr>
+              <w:fldChar w:fldCharType="end"/>
+            </w:r>
             <w:r>
               <w:t>: Decide if you want to file an appeal</w:t>
             </w:r>
@@ -5168,14 +5233,27 @@
             <w:r>
               <w:t xml:space="preserve">Step </w:t>
             </w:r>
-            <w:fldSimple w:instr=" SEQ stepList \* MERGEFORMAT ">
-              <w:r>
-                <w:rPr>
-                  <w:noProof/>
-                </w:rPr>
-                <w:t>6</w:t>
-              </w:r>
-            </w:fldSimple>
+            <w:r>
+              <w:fldChar w:fldCharType="begin"/>
+            </w:r>
+            <w:r>
+              <w:instrText xml:space="preserve"> SEQ stepList \* MERGEFORMAT </w:instrText>
+            </w:r>
+            <w:r>
+              <w:fldChar w:fldCharType="separate"/>
+            </w:r>
+            <w:r>
+              <w:rPr>
+                <w:noProof/>
+              </w:rPr>
+              <w:t>6</w:t>
+            </w:r>
+            <w:r>
+              <w:rPr>
+                <w:noProof/>
+              </w:rPr>
+              <w:fldChar w:fldCharType="end"/>
+            </w:r>
             <w:r>
               <w:t xml:space="preserve">: </w:t>
             </w:r>
@@ -6481,14 +6559,27 @@
             <w:r>
               <w:t xml:space="preserve">Step </w:t>
             </w:r>
-            <w:fldSimple w:instr=" SEQ stepList \* MERGEFORMAT ">
-              <w:r>
-                <w:rPr>
-                  <w:noProof/>
-                </w:rPr>
-                <w:t>8</w:t>
-              </w:r>
-            </w:fldSimple>
+            <w:r>
+              <w:fldChar w:fldCharType="begin"/>
+            </w:r>
+            <w:r>
+              <w:instrText xml:space="preserve"> SEQ stepList \* MERGEFORMAT </w:instrText>
+            </w:r>
+            <w:r>
+              <w:fldChar w:fldCharType="separate"/>
+            </w:r>
+            <w:r>
+              <w:rPr>
+                <w:noProof/>
+              </w:rPr>
+              <w:t>8</w:t>
+            </w:r>
+            <w:r>
+              <w:rPr>
+                <w:noProof/>
+              </w:rPr>
+              <w:fldChar w:fldCharType="end"/>
+            </w:r>
             <w:r>
               <w:rPr>
                 <w:noProof/>
@@ -6648,7 +6739,7 @@
               <w:rPr>
                 <w:noProof/>
               </w:rPr>
-              <w:t>20</w:t>
+              <w:t>21</w:t>
             </w:r>
             <w:r>
               <w:fldChar w:fldCharType="end"/>
@@ -6681,14 +6772,27 @@
               <w:lastRenderedPageBreak/>
               <w:t xml:space="preserve">Step </w:t>
             </w:r>
-            <w:fldSimple w:instr=" SEQ stepList \* MERGEFORMAT ">
-              <w:r>
-                <w:rPr>
-                  <w:noProof/>
-                </w:rPr>
-                <w:t>9</w:t>
-              </w:r>
-            </w:fldSimple>
+            <w:r>
+              <w:fldChar w:fldCharType="begin"/>
+            </w:r>
+            <w:r>
+              <w:instrText xml:space="preserve"> SEQ stepList \* MERGEFORMAT </w:instrText>
+            </w:r>
+            <w:r>
+              <w:fldChar w:fldCharType="separate"/>
+            </w:r>
+            <w:r>
+              <w:rPr>
+                <w:noProof/>
+              </w:rPr>
+              <w:t>9</w:t>
+            </w:r>
+            <w:r>
+              <w:rPr>
+                <w:noProof/>
+              </w:rPr>
+              <w:fldChar w:fldCharType="end"/>
+            </w:r>
             <w:r>
               <w:rPr>
                 <w:noProof/>
@@ -7093,14 +7197,27 @@
               <w:lastRenderedPageBreak/>
               <w:t xml:space="preserve">Step </w:t>
             </w:r>
-            <w:fldSimple w:instr=" SEQ stepList \* MERGEFORMAT ">
-              <w:r>
-                <w:rPr>
-                  <w:noProof/>
-                </w:rPr>
-                <w:t>10</w:t>
-              </w:r>
-            </w:fldSimple>
+            <w:r>
+              <w:fldChar w:fldCharType="begin"/>
+            </w:r>
+            <w:r>
+              <w:instrText xml:space="preserve"> SEQ stepList \* MERGEFORMAT </w:instrText>
+            </w:r>
+            <w:r>
+              <w:fldChar w:fldCharType="separate"/>
+            </w:r>
+            <w:r>
+              <w:rPr>
+                <w:noProof/>
+              </w:rPr>
+              <w:t>10</w:t>
+            </w:r>
+            <w:r>
+              <w:rPr>
+                <w:noProof/>
+              </w:rPr>
+              <w:fldChar w:fldCharType="end"/>
+            </w:r>
             <w:r>
               <w:rPr>
                 <w:noProof/>
@@ -7202,14 +7319,27 @@
             <w:r>
               <w:t xml:space="preserve">Step </w:t>
             </w:r>
-            <w:fldSimple w:instr=" SEQ stepList \* MERGEFORMAT ">
-              <w:r>
-                <w:rPr>
-                  <w:noProof/>
-                </w:rPr>
-                <w:t>11</w:t>
-              </w:r>
-            </w:fldSimple>
+            <w:r>
+              <w:fldChar w:fldCharType="begin"/>
+            </w:r>
+            <w:r>
+              <w:instrText xml:space="preserve"> SEQ stepList \* MERGEFORMAT </w:instrText>
+            </w:r>
+            <w:r>
+              <w:fldChar w:fldCharType="separate"/>
+            </w:r>
+            <w:r>
+              <w:rPr>
+                <w:noProof/>
+              </w:rPr>
+              <w:t>11</w:t>
+            </w:r>
+            <w:r>
+              <w:rPr>
+                <w:noProof/>
+              </w:rPr>
+              <w:fldChar w:fldCharType="end"/>
+            </w:r>
             <w:r>
               <w:rPr>
                 <w:noProof/>
@@ -7414,26 +7544,42 @@
           </w:tcPr>
           <w:p>
             <w:pPr>
-              <w:pStyle w:val="BodyText"/>
-            </w:pPr>
-            <w:r>
-              <w:rPr>
-                <w:color w:val="00B0F0"/>
-              </w:rPr>
+              <w:pStyle w:val="Heading2"/>
+              <w:outlineLvl w:val="1"/>
+            </w:pPr>
+            <w:r>
               <w:lastRenderedPageBreak/>
-              <w:t>{%</w:t>
-            </w:r>
-            <w:r>
-              <w:rPr>
-                <w:color w:val="00B0F0"/>
-              </w:rPr>
-              <w:t>tr</w:t>
-            </w:r>
-            <w:r>
-              <w:rPr>
-                <w:color w:val="00B0F0"/>
-              </w:rPr>
-              <w:t xml:space="preserve"> endif %}</w:t>
+              <w:t xml:space="preserve">Step </w:t>
+            </w:r>
+            <w:r>
+              <w:fldChar w:fldCharType="begin"/>
+            </w:r>
+            <w:r>
+              <w:instrText xml:space="preserve"> SEQ stepList  \* MERGEFORMAT  \* MERGEFORMAT </w:instrText>
+            </w:r>
+            <w:r>
+              <w:fldChar w:fldCharType="separate"/>
+            </w:r>
+            <w:r>
+              <w:rPr>
+                <w:noProof/>
+              </w:rPr>
+              <w:t>12</w:t>
+            </w:r>
+            <w:r>
+              <w:rPr>
+                <w:noProof/>
+              </w:rPr>
+              <w:fldChar w:fldCharType="end"/>
+            </w:r>
+            <w:r>
+              <w:t xml:space="preserve">: </w:t>
+            </w:r>
+            <w:r>
+              <w:t>Fill out the Motion to Modify</w:t>
+            </w:r>
+            <w:r>
+              <w:t xml:space="preserve"> forms</w:t>
             </w:r>
           </w:p>
         </w:tc>
@@ -7448,8 +7594,264 @@
           </w:tcPr>
           <w:p>
             <w:pPr>
-              <w:pStyle w:val="BodyText"/>
-            </w:pPr>
+              <w:pStyle w:val="Heading3"/>
+              <w:outlineLvl w:val="2"/>
+            </w:pPr>
+            <w:r>
+              <w:t>Use</w:t>
+            </w:r>
+          </w:p>
+          <w:p>
+            <w:pPr>
+              <w:pStyle w:val="ListParagraph"/>
+              <w:ind w:left="390"/>
+              <w:rPr>
+                <w:b/>
+                <w:bCs/>
+              </w:rPr>
+            </w:pPr>
+            <w:r>
+              <w:rPr>
+                <w:b/>
+                <w:bCs/>
+              </w:rPr>
+              <w:t xml:space="preserve">Motion to Modify Custody, Visitation &amp; Support Packet, </w:t>
+            </w:r>
+            <w:hyperlink r:id="rId78" w:anchor="shc-pac12" w:history="1">
+              <w:r>
+                <w:rPr>
+                  <w:rStyle w:val="Hyperlink"/>
+                  <w:b/>
+                  <w:bCs/>
+                </w:rPr>
+                <w:t>SHC-PAC</w:t>
+              </w:r>
+              <w:r>
+                <w:rPr>
+                  <w:rStyle w:val="Hyperlink"/>
+                  <w:b/>
+                  <w:bCs/>
+                </w:rPr>
+                <w:t>1</w:t>
+              </w:r>
+              <w:r>
+                <w:rPr>
+                  <w:rStyle w:val="Hyperlink"/>
+                  <w:b/>
+                  <w:bCs/>
+                </w:rPr>
+                <w:t>2</w:t>
+              </w:r>
+            </w:hyperlink>
+            <w:r>
+              <w:br/>
+            </w:r>
+            <w:r>
+              <w:t>3</w:t>
+            </w:r>
+            <w:r>
+              <w:t xml:space="preserve"> of the forms in this packet are affidavits:</w:t>
+            </w:r>
+          </w:p>
+          <w:p>
+            <w:pPr>
+              <w:pStyle w:val="ListParagraph"/>
+              <w:numPr>
+                <w:ilvl w:val="1"/>
+                <w:numId w:val="3"/>
+              </w:numPr>
+              <w:ind w:left="750"/>
+            </w:pPr>
+            <w:r>
+              <w:t>Wait to sign</w:t>
+            </w:r>
+            <w:r>
+              <w:t xml:space="preserve"> them</w:t>
+            </w:r>
+            <w:r>
+              <w:t xml:space="preserve"> until you are in front of someone who has the power to take oaths, like a notary public.  </w:t>
+            </w:r>
+          </w:p>
+          <w:p>
+            <w:pPr>
+              <w:pStyle w:val="ListParagraph"/>
+              <w:numPr>
+                <w:ilvl w:val="1"/>
+                <w:numId w:val="3"/>
+              </w:numPr>
+              <w:ind w:left="750"/>
+            </w:pPr>
+            <w:r>
+              <w:t xml:space="preserve">The court clerk can do this for free.  </w:t>
+            </w:r>
+          </w:p>
+          <w:p>
+            <w:pPr>
+              <w:pStyle w:val="ListParagraph"/>
+              <w:numPr>
+                <w:ilvl w:val="1"/>
+                <w:numId w:val="3"/>
+              </w:numPr>
+              <w:ind w:left="750"/>
+            </w:pPr>
+            <w:r>
+              <w:t>Bring a valid photo ID with you</w:t>
+            </w:r>
+          </w:p>
+          <w:p>
+            <w:pPr>
+              <w:pStyle w:val="ListParagraph"/>
+              <w:numPr>
+                <w:ilvl w:val="1"/>
+                <w:numId w:val="3"/>
+              </w:numPr>
+              <w:ind w:left="750"/>
+            </w:pPr>
+            <w:r>
+              <w:t>If you cannot get to a notary public or someone who has the power to take oaths, you can "self-certify".  Use:</w:t>
+            </w:r>
+            <w:r>
+              <w:br/>
+            </w:r>
+            <w:r>
+              <w:rPr>
+                <w:b/>
+                <w:bCs/>
+              </w:rPr>
+              <w:t xml:space="preserve">Self-Certification (No Notary Available) </w:t>
+            </w:r>
+            <w:hyperlink r:id="rId79" w:history="1">
+              <w:r>
+                <w:rPr>
+                  <w:rStyle w:val="Hyperlink"/>
+                  <w:b/>
+                  <w:bCs/>
+                </w:rPr>
+                <w:t>TF-835</w:t>
+              </w:r>
+            </w:hyperlink>
+            <w:r>
+              <w:t xml:space="preserve"> [Fill-In PDF]</w:t>
+            </w:r>
+          </w:p>
+          <w:p>
+            <w:pPr>
+              <w:pStyle w:val="Heading3"/>
+              <w:outlineLvl w:val="2"/>
+            </w:pPr>
+            <w:r>
+              <w:t xml:space="preserve">Watch </w:t>
+            </w:r>
+          </w:p>
+          <w:p>
+            <w:pPr>
+              <w:pStyle w:val="ListParagraph"/>
+              <w:ind w:left="390"/>
+            </w:pPr>
+            <w:hyperlink r:id="rId80" w:history="1">
+              <w:r>
+                <w:rPr>
+                  <w:rStyle w:val="Hyperlink"/>
+                  <w:b/>
+                  <w:bCs/>
+                </w:rPr>
+                <w:t>Motions Part 1: How to Ask the Court For Something</w:t>
+              </w:r>
+            </w:hyperlink>
+            <w:r>
+              <w:t xml:space="preserve"> </w:t>
+            </w:r>
+          </w:p>
+          <w:p>
+            <w:pPr>
+              <w:pStyle w:val="Heading3"/>
+              <w:outlineLvl w:val="2"/>
+            </w:pPr>
+            <w:r>
+              <w:lastRenderedPageBreak/>
+              <w:t>Links in this step</w:t>
+            </w:r>
+          </w:p>
+          <w:p>
+            <w:pPr>
+              <w:pStyle w:val="Body"/>
+            </w:pPr>
+            <w:r>
+              <w:rPr>
+                <w:b/>
+                <w:bCs/>
+              </w:rPr>
+              <w:t>Motion to Modify Custody, Visitation &amp; Support Packet, SHC-PAC12</w:t>
+            </w:r>
+            <w:r>
+              <w:rPr>
+                <w:b/>
+                <w:bCs/>
+              </w:rPr>
+              <w:br/>
+            </w:r>
+            <w:r>
+              <w:t>courts.alaska.gov/shc/family/shcforms.htm#shc-pac12</w:t>
+            </w:r>
+          </w:p>
+          <w:p>
+            <w:pPr>
+              <w:pStyle w:val="Body"/>
+            </w:pPr>
+            <w:r>
+              <w:rPr>
+                <w:b/>
+                <w:bCs/>
+              </w:rPr>
+              <w:t xml:space="preserve">Self-Certification </w:t>
+            </w:r>
+            <w:hyperlink r:id="rId81" w:history="1">
+              <w:r>
+                <w:rPr>
+                  <w:rStyle w:val="Hyperlink"/>
+                  <w:b/>
+                  <w:bCs/>
+                </w:rPr>
+                <w:t>TF-835</w:t>
+              </w:r>
+            </w:hyperlink>
+            <w:r>
+              <w:br/>
+            </w:r>
+            <w:r>
+              <w:t>public.courts.alaska.gov/web/forms/docs/tf-835.pdf</w:t>
+            </w:r>
+          </w:p>
+          <w:p>
+            <w:pPr>
+              <w:pStyle w:val="Body"/>
+              <w:spacing w:before="240"/>
+            </w:pPr>
+            <w:r>
+              <w:rPr>
+                <w:b/>
+                <w:bCs/>
+              </w:rPr>
+              <w:t>Motions Part 1: How to Ask the Court For Something</w:t>
+            </w:r>
+            <w:r>
+              <w:rPr>
+                <w:b/>
+                <w:bCs/>
+              </w:rPr>
+              <w:br/>
+            </w:r>
+            <w:r>
+              <w:t>youtube.com/</w:t>
+            </w:r>
+            <w:proofErr w:type="spellStart"/>
+            <w:r>
+              <w:t>watch?v</w:t>
+            </w:r>
+            <w:proofErr w:type="spellEnd"/>
+            <w:r>
+              <w:t>=2irmxT0_0EA</w:t>
+            </w:r>
           </w:p>
         </w:tc>
       </w:tr>
@@ -7471,6 +7873,60 @@
               <w:pStyle w:val="BodyText"/>
             </w:pPr>
             <w:r>
+              <w:rPr>
+                <w:color w:val="00B0F0"/>
+              </w:rPr>
+              <w:lastRenderedPageBreak/>
+              <w:t>{%</w:t>
+            </w:r>
+            <w:r>
+              <w:rPr>
+                <w:color w:val="00B0F0"/>
+              </w:rPr>
+              <w:t>tr</w:t>
+            </w:r>
+            <w:r>
+              <w:rPr>
+                <w:color w:val="00B0F0"/>
+              </w:rPr>
+              <w:t xml:space="preserve"> endif %}</w:t>
+            </w:r>
+          </w:p>
+        </w:tc>
+        <w:tc>
+          <w:tcPr>
+            <w:tcW w:w="7612" w:type="dxa"/>
+            <w:tcMar>
+              <w:top w:w="432" w:type="dxa"/>
+              <w:left w:w="115" w:type="dxa"/>
+              <w:right w:w="115" w:type="dxa"/>
+            </w:tcMar>
+          </w:tcPr>
+          <w:p>
+            <w:pPr>
+              <w:pStyle w:val="BodyText"/>
+            </w:pPr>
+          </w:p>
+        </w:tc>
+      </w:tr>
+      <w:tr>
+        <w:trPr>
+          <w:jc w:val="center"/>
+        </w:trPr>
+        <w:tc>
+          <w:tcPr>
+            <w:tcW w:w="2628" w:type="dxa"/>
+            <w:tcMar>
+              <w:top w:w="360" w:type="dxa"/>
+              <w:left w:w="115" w:type="dxa"/>
+              <w:right w:w="115" w:type="dxa"/>
+            </w:tcMar>
+          </w:tcPr>
+          <w:p>
+            <w:pPr>
+              <w:pStyle w:val="BodyText"/>
+            </w:pPr>
+            <w:r>
               <w:t xml:space="preserve">{%tr if </w:t>
             </w:r>
           </w:p>
@@ -7636,7 +8092,6 @@
               </w:rPr>
             </w:pPr>
             <w:r>
-              <w:lastRenderedPageBreak/>
               <w:t>or (defined(</w:t>
             </w:r>
             <w:r>
@@ -7745,7 +8200,7 @@
               <w:rPr>
                 <w:noProof/>
               </w:rPr>
-              <w:t>12</w:t>
+              <w:t>13</w:t>
             </w:r>
             <w:r>
               <w:rPr>
@@ -7764,7 +8219,11 @@
               <w:t xml:space="preserve"> </w:t>
             </w:r>
             <w:r>
-              <w:t>Learn about the Motion to Set Aside Judgment or Order</w:t>
+              <w:t xml:space="preserve">Learn about the Motion to Set Aside </w:t>
+            </w:r>
+            <w:r>
+              <w:lastRenderedPageBreak/>
+              <w:t>Judgment or Order</w:t>
             </w:r>
           </w:p>
         </w:tc>
@@ -7785,6 +8244,7 @@
             <w:bookmarkStart w:id="10" w:name="_Hlk136616288"/>
             <w:bookmarkStart w:id="11" w:name="_Hlk136615055"/>
             <w:r>
+              <w:lastRenderedPageBreak/>
               <w:t xml:space="preserve">A </w:t>
             </w:r>
             <w:r>
@@ -7834,7 +8294,11 @@
               <w:pStyle w:val="BodyText"/>
             </w:pPr>
             <w:r>
-              <w:t xml:space="preserve">Civil Rule 60(a) and (b) describe the reasons you can use to file this motion. You may decide to file a </w:t>
+              <w:t xml:space="preserve">Civil Rule 60(a) and (b) describe the reasons you can use to file this </w:t>
+            </w:r>
+            <w:r>
+              <w:lastRenderedPageBreak/>
+              <w:t xml:space="preserve">motion. You may decide to file a </w:t>
             </w:r>
             <w:r>
               <w:rPr>
@@ -7999,7 +8463,6 @@
               <w:outlineLvl w:val="2"/>
             </w:pPr>
             <w:r>
-              <w:lastRenderedPageBreak/>
               <w:t>Reasons you may file a Motion to Set Aside Judgment or Order</w:t>
             </w:r>
           </w:p>
@@ -8127,6 +8590,7 @@
               <w:ind w:left="402"/>
             </w:pPr>
             <w:r>
+              <w:lastRenderedPageBreak/>
               <w:t xml:space="preserve">Within </w:t>
             </w:r>
             <w:r>
@@ -8443,7 +8907,6 @@
               </w:rPr>
             </w:pPr>
             <w:r>
-              <w:lastRenderedPageBreak/>
               <w:t>Fraud, misrepresentation, or other misconduct from the other side.</w:t>
             </w:r>
           </w:p>
@@ -8548,6 +9011,7 @@
                 <w:rFonts w:eastAsia="Times New Roman"/>
                 <w:color w:val="000000"/>
               </w:rPr>
+              <w:lastRenderedPageBreak/>
               <w:t xml:space="preserve">A parent hid this detail from the other parent and the court, </w:t>
             </w:r>
           </w:p>
@@ -8675,14 +9139,27 @@
               <w:lastRenderedPageBreak/>
               <w:t xml:space="preserve">Step </w:t>
             </w:r>
-            <w:fldSimple w:instr=" SEQ stepList \* MERGEFORMAT ">
-              <w:r>
-                <w:rPr>
-                  <w:noProof/>
-                </w:rPr>
-                <w:t>13</w:t>
-              </w:r>
-            </w:fldSimple>
+            <w:r>
+              <w:fldChar w:fldCharType="begin"/>
+            </w:r>
+            <w:r>
+              <w:instrText xml:space="preserve"> SEQ stepList \* MERGEFORMAT </w:instrText>
+            </w:r>
+            <w:r>
+              <w:fldChar w:fldCharType="separate"/>
+            </w:r>
+            <w:r>
+              <w:rPr>
+                <w:noProof/>
+              </w:rPr>
+              <w:t>14</w:t>
+            </w:r>
+            <w:r>
+              <w:rPr>
+                <w:noProof/>
+              </w:rPr>
+              <w:fldChar w:fldCharType="end"/>
+            </w:r>
             <w:r>
               <w:t xml:space="preserve">: </w:t>
             </w:r>
@@ -8747,7 +9224,7 @@
             <w:r>
               <w:t xml:space="preserve"> </w:t>
             </w:r>
-            <w:hyperlink r:id="rId78" w:history="1">
+            <w:hyperlink r:id="rId82" w:history="1">
               <w:r>
                 <w:rPr>
                   <w:rStyle w:val="Hyperlink"/>
@@ -8758,7 +9235,7 @@
             <w:r>
               <w:t xml:space="preserve"> | </w:t>
             </w:r>
-            <w:hyperlink r:id="rId79" w:history="1">
+            <w:hyperlink r:id="rId83" w:history="1">
               <w:r>
                 <w:rPr>
                   <w:rStyle w:val="Hyperlink"/>
@@ -8773,11 +9250,7 @@
               <w:br/>
             </w:r>
             <w:r>
-              <w:t xml:space="preserve">Wait to sign until you are in front of someone who has the power to take oaths, like a notary public. The court clerk can do this for free.  </w:t>
-            </w:r>
-            <w:r>
-              <w:lastRenderedPageBreak/>
-              <w:t>Bring a valid photo ID with you.</w:t>
+              <w:t>Wait to sign until you are in front of someone who has the power to take oaths, like a notary public. The court clerk can do this for free.  Bring a valid photo ID with you.</w:t>
             </w:r>
           </w:p>
           <w:p>
@@ -8797,7 +9270,7 @@
               </w:rPr>
               <w:t xml:space="preserve">Self-Certification (No Notary Available) </w:t>
             </w:r>
-            <w:hyperlink r:id="rId80" w:history="1">
+            <w:hyperlink r:id="rId84" w:history="1">
               <w:r>
                 <w:rPr>
                   <w:rStyle w:val="Hyperlink"/>
@@ -8832,7 +9305,7 @@
             <w:r>
               <w:t xml:space="preserve"> </w:t>
             </w:r>
-            <w:hyperlink r:id="rId81" w:history="1">
+            <w:hyperlink r:id="rId85" w:history="1">
               <w:r>
                 <w:rPr>
                   <w:rStyle w:val="Hyperlink"/>
@@ -8843,7 +9316,7 @@
             <w:r>
               <w:t xml:space="preserve"> | </w:t>
             </w:r>
-            <w:hyperlink r:id="rId82" w:history="1">
+            <w:hyperlink r:id="rId86" w:history="1">
               <w:r>
                 <w:rPr>
                   <w:rStyle w:val="Hyperlink"/>
@@ -8876,7 +9349,7 @@
               </w:rPr>
               <w:t> </w:t>
             </w:r>
-            <w:hyperlink r:id="rId83" w:tgtFrame="_blank" w:history="1">
+            <w:hyperlink r:id="rId87" w:tgtFrame="_blank" w:history="1">
               <w:r>
                 <w:rPr>
                   <w:rStyle w:val="Hyperlink"/>
@@ -8891,7 +9364,7 @@
               </w:rPr>
               <w:t> | </w:t>
             </w:r>
-            <w:hyperlink r:id="rId84" w:tgtFrame="_blank" w:history="1">
+            <w:hyperlink r:id="rId88" w:tgtFrame="_blank" w:history="1">
               <w:r>
                 <w:rPr>
                   <w:rStyle w:val="Hyperlink"/>
@@ -8914,7 +9387,7 @@
             <w:pPr>
               <w:pStyle w:val="ListParagraph"/>
             </w:pPr>
-            <w:hyperlink r:id="rId85" w:history="1">
+            <w:hyperlink r:id="rId89" w:history="1">
               <w:r>
                 <w:rPr>
                   <w:rStyle w:val="Hyperlink"/>
@@ -8939,7 +9412,7 @@
                       <wp:extent cx="238125" cy="238125"/>
                       <wp:effectExtent l="0" t="0" r="0" b="0"/>
                       <wp:docPr id="8" name="Rectangle 8" descr="Play Motions Part 1: How to ask the court for something Video">
-                        <a:hlinkClick xmlns:a="http://schemas.openxmlformats.org/drawingml/2006/main" r:id="rId85" tgtFrame="&quot;_blank&quot;"/>
+                        <a:hlinkClick xmlns:a="http://schemas.openxmlformats.org/drawingml/2006/main" r:id="rId89" tgtFrame="&quot;_blank&quot;"/>
                       </wp:docPr>
                       <wp:cNvGraphicFramePr>
                         <a:graphicFrameLocks xmlns:a="http://schemas.openxmlformats.org/drawingml/2006/main" noChangeAspect="1"/>
@@ -9026,7 +9499,7 @@
               <w:br/>
               <w:t xml:space="preserve">as a </w:t>
             </w:r>
-            <w:hyperlink r:id="rId86" w:history="1">
+            <w:hyperlink r:id="rId90" w:history="1">
               <w:r>
                 <w:rPr>
                   <w:rStyle w:val="Hyperlink"/>
@@ -9042,9 +9515,12 @@
             </w:r>
             <w:r>
               <w:br/>
+            </w:r>
+            <w:r>
+              <w:lastRenderedPageBreak/>
               <w:t xml:space="preserve">as a | </w:t>
             </w:r>
-            <w:hyperlink r:id="rId87" w:history="1">
+            <w:hyperlink r:id="rId91" w:history="1">
               <w:r>
                 <w:rPr>
                   <w:rStyle w:val="Hyperlink"/>
@@ -9091,7 +9567,7 @@
               <w:br/>
               <w:t xml:space="preserve">as a </w:t>
             </w:r>
-            <w:hyperlink r:id="rId88" w:history="1">
+            <w:hyperlink r:id="rId92" w:history="1">
               <w:r>
                 <w:rPr>
                   <w:rStyle w:val="Hyperlink"/>
@@ -9118,7 +9594,7 @@
             <w:r>
               <w:t xml:space="preserve">s a </w:t>
             </w:r>
-            <w:hyperlink r:id="rId89" w:history="1">
+            <w:hyperlink r:id="rId93" w:history="1">
               <w:proofErr w:type="spellStart"/>
               <w:r>
                 <w:rPr>
@@ -9173,7 +9649,7 @@
             <w:r>
               <w:t xml:space="preserve">as a </w:t>
             </w:r>
-            <w:hyperlink r:id="rId90" w:history="1">
+            <w:hyperlink r:id="rId94" w:history="1">
               <w:r>
                 <w:rPr>
                   <w:rStyle w:val="Hyperlink"/>
@@ -9200,7 +9676,7 @@
             <w:r>
               <w:t xml:space="preserve">s a </w:t>
             </w:r>
-            <w:hyperlink r:id="rId91" w:history="1">
+            <w:hyperlink r:id="rId95" w:history="1">
               <w:proofErr w:type="spellStart"/>
               <w:r>
                 <w:rPr>
@@ -9366,23 +9842,32 @@
             <w:r>
               <w:t xml:space="preserve">Step </w:t>
             </w:r>
-            <w:fldSimple w:instr=" SEQ stepList \* MERGEFORMAT ">
-              <w:r>
-                <w:rPr>
-                  <w:noProof/>
-                </w:rPr>
-                <w:t>14</w:t>
-              </w:r>
-            </w:fldSimple>
+            <w:r>
+              <w:fldChar w:fldCharType="begin"/>
+            </w:r>
+            <w:r>
+              <w:instrText xml:space="preserve"> SEQ stepList \* MERGEFORMAT </w:instrText>
+            </w:r>
+            <w:r>
+              <w:fldChar w:fldCharType="separate"/>
+            </w:r>
+            <w:r>
+              <w:rPr>
+                <w:noProof/>
+              </w:rPr>
+              <w:t>15</w:t>
+            </w:r>
+            <w:r>
+              <w:rPr>
+                <w:noProof/>
+              </w:rPr>
+              <w:fldChar w:fldCharType="end"/>
+            </w:r>
             <w:r>
               <w:t xml:space="preserve">: </w:t>
             </w:r>
             <w:r>
-              <w:t xml:space="preserve">Learn about changing your </w:t>
-            </w:r>
-            <w:r>
-              <w:lastRenderedPageBreak/>
-              <w:t>child support order from another state</w:t>
+              <w:t>Learn about changing your child support order from another state</w:t>
             </w:r>
           </w:p>
         </w:tc>
@@ -9401,7 +9886,6 @@
               <w:spacing w:before="240"/>
             </w:pPr>
             <w:r>
-              <w:lastRenderedPageBreak/>
               <w:t>It can be complicated to ask an Alaska agency or court to change your child support order from another state.</w:t>
             </w:r>
           </w:p>
@@ -9414,11 +9898,7 @@
               <w:t xml:space="preserve">Contact the Alaska </w:t>
             </w:r>
             <w:r>
-              <w:t xml:space="preserve">Child Support Enforcement </w:t>
-            </w:r>
-            <w:r>
-              <w:lastRenderedPageBreak/>
-              <w:t>Division</w:t>
+              <w:t>Child Support Enforcement Division</w:t>
             </w:r>
             <w:r>
               <w:t xml:space="preserve"> (</w:t>
@@ -9541,7 +10021,7 @@
               <w:pStyle w:val="ListParagraph"/>
               <w:ind w:left="405"/>
             </w:pPr>
-            <w:hyperlink r:id="rId92" w:history="1">
+            <w:hyperlink r:id="rId96" w:history="1">
               <w:r>
                 <w:rPr>
                   <w:rStyle w:val="Hyperlink"/>
@@ -9560,7 +10040,7 @@
             <w:r>
               <w:t xml:space="preserve"> If you still need more help, you may want to </w:t>
             </w:r>
-            <w:hyperlink r:id="rId93" w:history="1">
+            <w:hyperlink r:id="rId97" w:history="1">
               <w:r>
                 <w:rPr>
                   <w:rStyle w:val="Hyperlink"/>
@@ -9585,7 +10065,7 @@
             <w:pPr>
               <w:pStyle w:val="BodyText"/>
             </w:pPr>
-            <w:hyperlink r:id="rId94" w:history="1">
+            <w:hyperlink r:id="rId98" w:history="1">
               <w:r>
                 <w:rPr>
                   <w:b/>
@@ -9610,7 +10090,7 @@
             <w:pPr>
               <w:pStyle w:val="BodyText"/>
             </w:pPr>
-            <w:hyperlink r:id="rId95" w:history="1">
+            <w:hyperlink r:id="rId99" w:history="1">
               <w:r>
                 <w:rPr>
                   <w:b/>
@@ -9637,7 +10117,7 @@
             <w:pPr>
               <w:pStyle w:val="Body"/>
             </w:pPr>
-            <w:hyperlink r:id="rId96" w:history="1">
+            <w:hyperlink r:id="rId100" w:history="1">
               <w:r>
                 <w:rPr>
                   <w:b/>
@@ -9791,7 +10271,7 @@
               <w:rPr>
                 <w:noProof/>
               </w:rPr>
-              <w:t>15</w:t>
+              <w:t>16</w:t>
             </w:r>
             <w:r>
               <w:rPr>
@@ -9827,6 +10307,9 @@
             <w:pPr>
               <w:pStyle w:val="BodyText"/>
               <w:spacing w:before="240"/>
+              <w:rPr>
+                <w:color w:val="FFC000"/>
+              </w:rPr>
             </w:pPr>
             <w:r>
               <w:rPr>
@@ -9853,7 +10336,19 @@
               <w:rPr>
                 <w:color w:val="FF0000"/>
               </w:rPr>
-              <w:t>.{% elif user_need == 'enforce AK order' %}</w:t>
+              <w:t>.</w:t>
+            </w:r>
+            <w:r>
+              <w:rPr>
+                <w:color w:val="FF0000"/>
+              </w:rPr>
+              <w:t xml:space="preserve"> </w:t>
+            </w:r>
+            <w:r>
+              <w:rPr>
+                <w:color w:val="FF0000"/>
+              </w:rPr>
+              <w:t>{% elif user_need == 'enforce AK order' %}</w:t>
             </w:r>
             <w:r>
               <w:rPr>
@@ -9918,12 +10413,50 @@
               <w:rPr>
                 <w:color w:val="92D050"/>
               </w:rPr>
-              <w:t>{% elif cssd_collect == 'no'</w:t>
+              <w:t xml:space="preserve">{% elif cssd_collect </w:t>
             </w:r>
             <w:r>
               <w:rPr>
                 <w:color w:val="92D050"/>
               </w:rPr>
+              <w:t>in(</w:t>
+            </w:r>
+            <w:r>
+              <w:rPr>
+                <w:color w:val="92D050"/>
+              </w:rPr>
+              <w:t>'</w:t>
+            </w:r>
+            <w:proofErr w:type="spellStart"/>
+            <w:r>
+              <w:rPr>
+                <w:color w:val="92D050"/>
+              </w:rPr>
+              <w:t>no'</w:t>
+            </w:r>
+            <w:r>
+              <w:rPr>
+                <w:color w:val="92D050"/>
+              </w:rPr>
+              <w:t>,'unknown</w:t>
+            </w:r>
+            <w:proofErr w:type="spellEnd"/>
+            <w:r>
+              <w:rPr>
+                <w:color w:val="92D050"/>
+              </w:rPr>
+              <w:t>'</w:t>
+            </w:r>
+            <w:r>
+              <w:rPr>
+                <w:color w:val="92D050"/>
+              </w:rPr>
+              <w:t>)</w:t>
+            </w:r>
+            <w:r>
+              <w:rPr>
+                <w:color w:val="92D050"/>
+              </w:rPr>
               <w:t xml:space="preserve"> %}</w:t>
             </w:r>
             <w:r>
@@ -9939,11 +10472,7 @@
               <w:t>CSED</w:t>
             </w:r>
             <w:r>
-              <w:t xml:space="preserve">) </w:t>
-            </w:r>
-            <w:r>
-              <w:lastRenderedPageBreak/>
-              <w:t xml:space="preserve">to help you collect it, apply for </w:t>
+              <w:t xml:space="preserve">) to help you collect it, apply for </w:t>
             </w:r>
             <w:r>
               <w:t>CSED</w:t>
@@ -9964,9 +10493,21 @@
               <w:rPr>
                 <w:color w:val="92D050"/>
               </w:rPr>
+              <w:t>{% endif %}</w:t>
+            </w:r>
+            <w:r>
+              <w:rPr>
+                <w:color w:val="FFC000"/>
+              </w:rPr>
               <w:t>{% else %}</w:t>
             </w:r>
-            <w:hyperlink r:id="rId97" w:history="1">
+          </w:p>
+          <w:p>
+            <w:pPr>
+              <w:pStyle w:val="BodyText"/>
+              <w:spacing w:before="240"/>
+            </w:pPr>
+            <w:hyperlink r:id="rId101" w:history="1">
               <w:r>
                 <w:rPr>
                   <w:rStyle w:val="Hyperlink"/>
@@ -10013,7 +10554,7 @@
             <w:r>
               <w:t xml:space="preserve">See the </w:t>
             </w:r>
-            <w:hyperlink r:id="rId98" w:history="1">
+            <w:hyperlink r:id="rId102" w:history="1">
               <w:r>
                 <w:rPr>
                   <w:rStyle w:val="Hyperlink"/>
@@ -10062,22 +10603,16 @@
             </w:r>
             <w:r>
               <w:rPr>
-                <w:color w:val="92D050"/>
+                <w:color w:val="FFC000"/>
               </w:rPr>
               <w:t>{% endif %}</w:t>
             </w:r>
             <w:r>
               <w:rPr>
-                <w:color w:val="FFC000"/>
+                <w:color w:val="FF0000"/>
               </w:rPr>
               <w:t>{% endif %}</w:t>
             </w:r>
-            <w:r>
-              <w:rPr>
-                <w:color w:val="FF0000"/>
-              </w:rPr>
-              <w:t>{% endif %}</w:t>
-            </w:r>
           </w:p>
           <w:p>
             <w:pPr>
@@ -10086,7 +10621,7 @@
                 <w:rStyle w:val="Hyperlink"/>
               </w:rPr>
             </w:pPr>
-            <w:hyperlink r:id="rId99" w:history="1">
+            <w:hyperlink r:id="rId103" w:history="1">
               <w:r>
                 <w:rPr>
                   <w:rStyle w:val="Hyperlink"/>
@@ -10127,6 +10662,7 @@
               <w:rPr>
                 <w:rFonts w:ascii="Segoe UI Symbol" w:hAnsi="Segoe UI Symbol" w:cs="Segoe UI Symbol"/>
               </w:rPr>
+              <w:lastRenderedPageBreak/>
               <w:t>✆</w:t>
             </w:r>
             <w:r>
@@ -10177,7 +10713,7 @@
             <w:r>
               <w:t xml:space="preserve">Read CSED's </w:t>
             </w:r>
-            <w:hyperlink r:id="rId100" w:history="1">
+            <w:hyperlink r:id="rId104" w:history="1">
               <w:r>
                 <w:rPr>
                   <w:rStyle w:val="Hyperlink"/>
@@ -10204,7 +10740,7 @@
             <w:pPr>
               <w:pStyle w:val="BodyText"/>
             </w:pPr>
-            <w:hyperlink r:id="rId101" w:history="1">
+            <w:hyperlink r:id="rId105" w:history="1">
               <w:r>
                 <w:rPr>
                   <w:rStyle w:val="Hyperlink"/>
@@ -10234,7 +10770,7 @@
             <w:pPr>
               <w:pStyle w:val="BodyText"/>
             </w:pPr>
-            <w:hyperlink r:id="rId102" w:history="1">
+            <w:hyperlink r:id="rId106" w:history="1">
               <w:r>
                 <w:rPr>
                   <w:b/>
@@ -10284,7 +10820,7 @@
             <w:pPr>
               <w:pStyle w:val="BodyText"/>
             </w:pPr>
-            <w:hyperlink r:id="rId103" w:history="1">
+            <w:hyperlink r:id="rId107" w:history="1">
               <w:r>
                 <w:rPr>
                   <w:b/>
@@ -10326,7 +10862,7 @@
             <w:pPr>
               <w:pStyle w:val="Body"/>
             </w:pPr>
-            <w:hyperlink r:id="rId104" w:history="1">
+            <w:hyperlink r:id="rId108" w:history="1">
               <w:r>
                 <w:rPr>
                   <w:b/>
@@ -10498,7 +11034,7 @@
               <w:rPr>
                 <w:noProof/>
               </w:rPr>
-              <w:t>16</w:t>
+              <w:t>17</w:t>
             </w:r>
             <w:r>
               <w:rPr>
@@ -10561,14 +11097,27 @@
               </w:numPr>
               <w:ind w:left="315" w:hanging="270"/>
             </w:pPr>
-            <w:fldSimple w:instr=" SEQ registerlist \r  1 \* MERGEFORMAT ">
-              <w:r>
-                <w:rPr>
-                  <w:noProof/>
-                </w:rPr>
-                <w:t>1</w:t>
-              </w:r>
-            </w:fldSimple>
+            <w:r>
+              <w:fldChar w:fldCharType="begin"/>
+            </w:r>
+            <w:r>
+              <w:instrText xml:space="preserve"> SEQ registerlist \r  1 \* MERGEFORMAT </w:instrText>
+            </w:r>
+            <w:r>
+              <w:fldChar w:fldCharType="separate"/>
+            </w:r>
+            <w:r>
+              <w:rPr>
+                <w:noProof/>
+              </w:rPr>
+              <w:t>1</w:t>
+            </w:r>
+            <w:r>
+              <w:rPr>
+                <w:noProof/>
+              </w:rPr>
+              <w:fldChar w:fldCharType="end"/>
+            </w:r>
             <w:r>
               <w:rPr>
                 <w:noProof/>
@@ -10589,6 +11138,7 @@
               <w:ind w:left="585"/>
             </w:pPr>
             <w:r>
+              <w:lastRenderedPageBreak/>
               <w:t>One certified or exemplified copy of the original order.</w:t>
             </w:r>
           </w:p>
@@ -10642,7 +11192,7 @@
             <w:r>
               <w:t xml:space="preserve"> [</w:t>
             </w:r>
-            <w:hyperlink r:id="rId105" w:history="1">
+            <w:hyperlink r:id="rId109" w:history="1">
               <w:r>
                 <w:rPr>
                   <w:rStyle w:val="Hyperlink"/>
@@ -10669,7 +11219,7 @@
               </w:rPr>
               <w:t xml:space="preserve">Petition to Register a Support Order from Another State, </w:t>
             </w:r>
-            <w:hyperlink r:id="rId106" w:history="1">
+            <w:hyperlink r:id="rId110" w:history="1">
               <w:r>
                 <w:rPr>
                   <w:b/>
@@ -10680,7 +11230,7 @@
             <w:r>
               <w:t xml:space="preserve"> [</w:t>
             </w:r>
-            <w:hyperlink r:id="rId107" w:history="1">
+            <w:hyperlink r:id="rId111" w:history="1">
               <w:r>
                 <w:rPr>
                   <w:rStyle w:val="Hyperlink"/>
@@ -10719,7 +11269,7 @@
               </w:rPr>
               <w:t xml:space="preserve">Self-Certification (No Notary Available) </w:t>
             </w:r>
-            <w:hyperlink r:id="rId108" w:history="1">
+            <w:hyperlink r:id="rId112" w:history="1">
               <w:r>
                 <w:rPr>
                   <w:rStyle w:val="Hyperlink"/>
@@ -10747,7 +11297,7 @@
               </w:rPr>
               <w:t xml:space="preserve">Confidential Information Sheet - Support Order from Another State, </w:t>
             </w:r>
-            <w:hyperlink r:id="rId109" w:history="1">
+            <w:hyperlink r:id="rId113" w:history="1">
               <w:r>
                 <w:rPr>
                   <w:b/>
@@ -10758,7 +11308,7 @@
             <w:r>
               <w:t xml:space="preserve"> [</w:t>
             </w:r>
-            <w:hyperlink r:id="rId110" w:history="1">
+            <w:hyperlink r:id="rId114" w:history="1">
               <w:r>
                 <w:rPr>
                   <w:rStyle w:val="Hyperlink"/>
@@ -10785,7 +11335,7 @@
               </w:rPr>
               <w:t xml:space="preserve">Notice of Registration of Another State's Support Order, </w:t>
             </w:r>
-            <w:hyperlink r:id="rId111" w:history="1">
+            <w:hyperlink r:id="rId115" w:history="1">
               <w:r>
                 <w:rPr>
                   <w:b/>
@@ -10796,7 +11346,7 @@
             <w:r>
               <w:t xml:space="preserve"> [</w:t>
             </w:r>
-            <w:hyperlink r:id="rId112" w:history="1">
+            <w:hyperlink r:id="rId116" w:history="1">
               <w:r>
                 <w:rPr>
                   <w:rStyle w:val="Hyperlink"/>
@@ -10829,7 +11379,7 @@
               </w:rPr>
               <w:t xml:space="preserve">Request for Hearing About Registered Child Support Order, </w:t>
             </w:r>
-            <w:hyperlink r:id="rId113" w:history="1">
+            <w:hyperlink r:id="rId117" w:history="1">
               <w:r>
                 <w:rPr>
                   <w:b/>
@@ -10840,7 +11390,7 @@
             <w:r>
               <w:t xml:space="preserve"> [</w:t>
             </w:r>
-            <w:hyperlink r:id="rId114" w:history="1">
+            <w:hyperlink r:id="rId118" w:history="1">
               <w:r>
                 <w:rPr>
                   <w:rStyle w:val="Hyperlink"/>
@@ -10873,7 +11423,7 @@
               </w:rPr>
               <w:t xml:space="preserve">Confirmation of Registered Support Order, </w:t>
             </w:r>
-            <w:hyperlink r:id="rId115" w:history="1">
+            <w:hyperlink r:id="rId119" w:history="1">
               <w:r>
                 <w:rPr>
                   <w:b/>
@@ -10884,7 +11434,7 @@
             <w:r>
               <w:t xml:space="preserve"> [</w:t>
             </w:r>
-            <w:hyperlink r:id="rId116" w:history="1">
+            <w:hyperlink r:id="rId120" w:history="1">
               <w:r>
                 <w:rPr>
                   <w:rStyle w:val="Hyperlink"/>
@@ -10899,7 +11449,6 @@
               <w:br/>
             </w:r>
             <w:r>
-              <w:lastRenderedPageBreak/>
               <w:t xml:space="preserve">Only fill in the Petitioner's and Respondent's names </w:t>
             </w:r>
             <w:r>
@@ -10933,7 +11482,7 @@
             <w:r>
               <w:t xml:space="preserve">, </w:t>
             </w:r>
-            <w:hyperlink r:id="rId117" w:history="1">
+            <w:hyperlink r:id="rId121" w:history="1">
               <w:r>
                 <w:rPr>
                   <w:rStyle w:val="Hyperlink"/>
@@ -10951,11 +11500,27 @@
               </w:numPr>
               <w:ind w:left="315" w:hanging="270"/>
             </w:pPr>
-            <w:fldSimple w:instr=" SEQ registerlist \* MERGEFORMAT  \* MERGEFORMAT ">
-              <w:r>
-                <w:t>2</w:t>
-              </w:r>
-            </w:fldSimple>
+            <w:r>
+              <w:fldChar w:fldCharType="begin"/>
+            </w:r>
+            <w:r>
+              <w:instrText xml:space="preserve"> SEQ regi</w:instrText>
+            </w:r>
+            <w:r>
+              <w:instrText xml:space="preserve">sterlist \* MERGEFORMAT  \* MERGEFORMAT </w:instrText>
+            </w:r>
+            <w:r>
+              <w:fldChar w:fldCharType="separate"/>
+            </w:r>
+            <w:r>
+              <w:rPr>
+                <w:noProof/>
+              </w:rPr>
+              <w:t>2</w:t>
+            </w:r>
+            <w:r>
+              <w:fldChar w:fldCharType="end"/>
+            </w:r>
             <w:r>
               <w:t>.</w:t>
             </w:r>
@@ -11073,6 +11638,7 @@
               <w:rPr>
                 <w:b/>
               </w:rPr>
+              <w:lastRenderedPageBreak/>
               <w:t>Certified mail</w:t>
             </w:r>
             <w:r>
@@ -11201,7 +11767,7 @@
             <w:r>
               <w:t xml:space="preserve">service instructions for the specific process server you want the court to use. Read the </w:t>
             </w:r>
-            <w:hyperlink r:id="rId118" w:history="1">
+            <w:hyperlink r:id="rId122" w:history="1">
               <w:r>
                 <w:rPr>
                   <w:rStyle w:val="Hyperlink"/>
@@ -11219,7 +11785,6 @@
               <w:outlineLvl w:val="2"/>
             </w:pPr>
             <w:r>
-              <w:lastRenderedPageBreak/>
               <w:t>Links in this step</w:t>
             </w:r>
           </w:p>
@@ -11236,7 +11801,7 @@
             <w:r>
               <w:t xml:space="preserve"> [</w:t>
             </w:r>
-            <w:hyperlink r:id="rId119" w:history="1">
+            <w:hyperlink r:id="rId123" w:history="1">
               <w:r>
                 <w:rPr>
                   <w:rStyle w:val="Hyperlink"/>
@@ -11264,7 +11829,7 @@
               </w:rPr>
               <w:t xml:space="preserve">Petition to Register a Support Order from Another State, </w:t>
             </w:r>
-            <w:hyperlink r:id="rId120" w:history="1">
+            <w:hyperlink r:id="rId124" w:history="1">
               <w:r>
                 <w:rPr>
                   <w:b/>
@@ -11275,7 +11840,7 @@
             <w:r>
               <w:t xml:space="preserve"> [</w:t>
             </w:r>
-            <w:hyperlink r:id="rId121" w:history="1">
+            <w:hyperlink r:id="rId125" w:history="1">
               <w:r>
                 <w:rPr>
                   <w:rStyle w:val="Hyperlink"/>
@@ -11330,7 +11895,7 @@
               </w:rPr>
               <w:t xml:space="preserve">Confidential Information Sheet - Support Order from Another State, </w:t>
             </w:r>
-            <w:hyperlink r:id="rId122" w:history="1">
+            <w:hyperlink r:id="rId126" w:history="1">
               <w:r>
                 <w:rPr>
                   <w:b/>
@@ -11341,7 +11906,7 @@
             <w:r>
               <w:t xml:space="preserve"> [</w:t>
             </w:r>
-            <w:hyperlink r:id="rId123" w:history="1">
+            <w:hyperlink r:id="rId127" w:history="1">
               <w:r>
                 <w:rPr>
                   <w:rStyle w:val="Hyperlink"/>
@@ -11376,7 +11941,7 @@
               </w:rPr>
               <w:t xml:space="preserve">Notice of Registration of Another State's Support Order, </w:t>
             </w:r>
-            <w:hyperlink r:id="rId124" w:history="1">
+            <w:hyperlink r:id="rId128" w:history="1">
               <w:r>
                 <w:rPr>
                   <w:b/>
@@ -11387,7 +11952,7 @@
             <w:r>
               <w:t xml:space="preserve"> [</w:t>
             </w:r>
-            <w:hyperlink r:id="rId125" w:history="1">
+            <w:hyperlink r:id="rId129" w:history="1">
               <w:r>
                 <w:rPr>
                   <w:rStyle w:val="Hyperlink"/>
@@ -11420,9 +11985,10 @@
               <w:rPr>
                 <w:b/>
               </w:rPr>
+              <w:lastRenderedPageBreak/>
               <w:t xml:space="preserve">Request for Hearing About Registered Child Support Order, </w:t>
             </w:r>
-            <w:hyperlink r:id="rId126" w:history="1">
+            <w:hyperlink r:id="rId130" w:history="1">
               <w:r>
                 <w:rPr>
                   <w:b/>
@@ -11433,7 +11999,7 @@
             <w:r>
               <w:t xml:space="preserve"> [</w:t>
             </w:r>
-            <w:hyperlink r:id="rId127" w:history="1">
+            <w:hyperlink r:id="rId131" w:history="1">
               <w:r>
                 <w:rPr>
                   <w:rStyle w:val="Hyperlink"/>
@@ -11468,7 +12034,7 @@
               </w:rPr>
               <w:t xml:space="preserve">Confirmation of Registered Support Order, </w:t>
             </w:r>
-            <w:hyperlink r:id="rId128" w:history="1">
+            <w:hyperlink r:id="rId132" w:history="1">
               <w:r>
                 <w:rPr>
                   <w:b/>
@@ -11479,7 +12045,7 @@
             <w:r>
               <w:t xml:space="preserve"> [</w:t>
             </w:r>
-            <w:hyperlink r:id="rId129" w:history="1">
+            <w:hyperlink r:id="rId133" w:history="1">
               <w:r>
                 <w:rPr>
                   <w:rStyle w:val="Hyperlink"/>
@@ -11517,7 +12083,7 @@
             <w:r>
               <w:t xml:space="preserve">, </w:t>
             </w:r>
-            <w:hyperlink r:id="rId130" w:history="1">
+            <w:hyperlink r:id="rId134" w:history="1">
               <w:r>
                 <w:rPr>
                   <w:rStyle w:val="Hyperlink"/>
@@ -11690,7 +12256,7 @@
               <w:rPr>
                 <w:noProof/>
               </w:rPr>
-              <w:t>17</w:t>
+              <w:t>18</w:t>
             </w:r>
             <w:r>
               <w:rPr>
@@ -11769,11 +12335,7 @@
               <w:ind w:left="405"/>
             </w:pPr>
             <w:r>
-              <w:t xml:space="preserve">Keep your writing polite and professional.  Remember the judge </w:t>
-            </w:r>
-            <w:r>
-              <w:lastRenderedPageBreak/>
-              <w:t>may see it.</w:t>
+              <w:t>Keep your writing polite and professional.  Remember the judge may see it.</w:t>
             </w:r>
           </w:p>
           <w:p>
@@ -11867,7 +12429,6 @@
               <w:pStyle w:val="BodyText"/>
             </w:pPr>
             <w:r>
-              <w:lastRenderedPageBreak/>
               <w:t xml:space="preserve">{%tr </w:t>
             </w:r>
             <w:r>
@@ -11908,6 +12469,7 @@
               <w:pStyle w:val="BodyText"/>
             </w:pPr>
             <w:r>
+              <w:lastRenderedPageBreak/>
               <w:t>{%tr if user_need  in ('enforce AK order', 'enforce foreign order')  %}</w:t>
             </w:r>
           </w:p>
@@ -11949,14 +12511,27 @@
             <w:r>
               <w:t xml:space="preserve">Step </w:t>
             </w:r>
-            <w:fldSimple w:instr=" SEQ stepList \* MERGEFORMAT ">
-              <w:r>
-                <w:rPr>
-                  <w:noProof/>
-                </w:rPr>
-                <w:t>18</w:t>
-              </w:r>
-            </w:fldSimple>
+            <w:r>
+              <w:fldChar w:fldCharType="begin"/>
+            </w:r>
+            <w:r>
+              <w:instrText xml:space="preserve"> SEQ stepList \* MERGEFORMAT </w:instrText>
+            </w:r>
+            <w:r>
+              <w:fldChar w:fldCharType="separate"/>
+            </w:r>
+            <w:r>
+              <w:rPr>
+                <w:noProof/>
+              </w:rPr>
+              <w:t>19</w:t>
+            </w:r>
+            <w:r>
+              <w:rPr>
+                <w:noProof/>
+              </w:rPr>
+              <w:fldChar w:fldCharType="end"/>
+            </w:r>
             <w:r>
               <w:t xml:space="preserve">: </w:t>
             </w:r>
@@ -12075,7 +12650,7 @@
             <w:r>
               <w:t xml:space="preserve"> and ask the court to order the other parent to pay. Attach your written request and any response you got back. The court may hold a </w:t>
             </w:r>
-            <w:hyperlink r:id="rId131" w:anchor="hearing" w:tooltip="A court proceeding at which parties, and perhaps witnesses, come to the court to speak. A hearing is different from a trial in a number of ways, including that it is typically shorter and sometimes less formal than a trial." w:history="1">
+            <w:hyperlink r:id="rId135" w:anchor="hearing" w:tooltip="A court proceeding at which parties, and perhaps witnesses, come to the court to speak. A hearing is different from a trial in a number of ways, including that it is typically shorter and sometimes less formal than a trial." w:history="1">
               <w:r>
                 <w:rPr>
                   <w:rStyle w:val="interviewglossarywordintemplateChar"/>
@@ -12086,7 +12661,7 @@
             <w:r>
               <w:t xml:space="preserve"> and issue another </w:t>
             </w:r>
-            <w:hyperlink r:id="rId132" w:anchor="order" w:tooltip="A command or direction given by a judge. An order can be in writing or spoken. Violating a court order is very serious and can result in being held in contempt or sanctioned in other ways." w:history="1">
+            <w:hyperlink r:id="rId136" w:anchor="order" w:tooltip="A command or direction given by a judge. An order can be in writing or spoken. Violating a court order is very serious and can result in being held in contempt or sanctioned in other ways." w:history="1">
               <w:r>
                 <w:rPr>
                   <w:rStyle w:val="interviewglossarywordintemplateChar"/>
@@ -12097,6 +12672,83 @@
             <w:r>
               <w:t xml:space="preserve"> specifically telling the other side to pay by a specific date.</w:t>
             </w:r>
+            <w:r>
+              <w:t xml:space="preserve"> </w:t>
+            </w:r>
+            <w:r>
+              <w:br/>
+            </w:r>
+            <w:r>
+              <w:rPr>
+                <w:b/>
+                <w:bCs/>
+              </w:rPr>
+              <w:t xml:space="preserve">Wait </w:t>
+            </w:r>
+            <w:r>
+              <w:t>to sign the form until you can sign in front of</w:t>
+            </w:r>
+            <w:r>
+              <w:t xml:space="preserve"> </w:t>
+            </w:r>
+            <w:r>
+              <w:t>someone who has the power to take oaths</w:t>
+            </w:r>
+            <w:r>
+              <w:t>, like</w:t>
+            </w:r>
+            <w:r>
+              <w:t xml:space="preserve"> a notary public</w:t>
+            </w:r>
+            <w:r>
+              <w:t xml:space="preserve">. The court clerk can do this for free. </w:t>
+            </w:r>
+            <w:r>
+              <w:t xml:space="preserve"> Bring a </w:t>
+            </w:r>
+            <w:r>
+              <w:t xml:space="preserve">valid </w:t>
+            </w:r>
+            <w:r>
+              <w:t>photo ID</w:t>
+            </w:r>
+            <w:r>
+              <w:t xml:space="preserve"> with you</w:t>
+            </w:r>
+            <w:r>
+              <w:t>.</w:t>
+            </w:r>
+          </w:p>
+          <w:p>
+            <w:pPr>
+              <w:pStyle w:val="Body"/>
+            </w:pPr>
+            <w:r>
+              <w:t>If you cannot get to a notary public or someone who has the power to take oaths, you can "self-certify".  Use:</w:t>
+            </w:r>
+          </w:p>
+          <w:p>
+            <w:pPr>
+              <w:pStyle w:val="ListParagraph"/>
+            </w:pPr>
+            <w:r>
+              <w:rPr>
+                <w:b/>
+              </w:rPr>
+              <w:t xml:space="preserve">Self-Certification (No Notary Available) </w:t>
+            </w:r>
+            <w:hyperlink r:id="rId137" w:history="1">
+              <w:r>
+                <w:rPr>
+                  <w:rStyle w:val="Hyperlink"/>
+                  <w:b/>
+                </w:rPr>
+                <w:t>TF-835</w:t>
+              </w:r>
+            </w:hyperlink>
+            <w:r>
+              <w:t xml:space="preserve"> [Fill-In PDF]</w:t>
+            </w:r>
           </w:p>
           <w:p>
             <w:pPr>
@@ -12111,7 +12763,7 @@
             <w:r>
               <w:t xml:space="preserve"> </w:t>
             </w:r>
-            <w:hyperlink r:id="rId133" w:history="1">
+            <w:hyperlink r:id="rId138" w:history="1">
               <w:r>
                 <w:rPr>
                   <w:rStyle w:val="Hyperlink"/>
@@ -12122,14 +12774,83 @@
             <w:r>
               <w:t xml:space="preserve"> | </w:t>
             </w:r>
-            <w:hyperlink r:id="rId134" w:history="1">
+            <w:hyperlink r:id="rId139" w:history="1">
               <w:r>
                 <w:rPr>
                   <w:rStyle w:val="Hyperlink"/>
                 </w:rPr>
+                <w:t>P</w:t>
+              </w:r>
+              <w:r>
+                <w:rPr>
+                  <w:rStyle w:val="Hyperlink"/>
+                </w:rPr>
+                <w:t>D</w:t>
+              </w:r>
+              <w:r>
+                <w:rPr>
+                  <w:rStyle w:val="Hyperlink"/>
+                </w:rPr>
+                <w:t>F</w:t>
+              </w:r>
+            </w:hyperlink>
+          </w:p>
+          <w:p>
+            <w:pPr>
+              <w:pStyle w:val="BodyText"/>
+            </w:pPr>
+            <w:r>
+              <w:rPr>
+                <w:b/>
+              </w:rPr>
+              <w:t>Order on Motion, SHC-1302</w:t>
+            </w:r>
+            <w:r>
+              <w:t xml:space="preserve"> </w:t>
+            </w:r>
+            <w:hyperlink r:id="rId140" w:history="1">
+              <w:r>
+                <w:rPr>
+                  <w:rStyle w:val="Hyperlink"/>
+                </w:rPr>
+                <w:t>Word</w:t>
+              </w:r>
+            </w:hyperlink>
+            <w:r>
+              <w:t xml:space="preserve"> | </w:t>
+            </w:r>
+            <w:hyperlink r:id="rId141" w:history="1">
+              <w:r>
+                <w:rPr>
+                  <w:rStyle w:val="Hyperlink"/>
+                </w:rPr>
                 <w:t>PDF</w:t>
               </w:r>
             </w:hyperlink>
+            <w:r>
+              <w:rPr>
+                <w:rStyle w:val="Hyperlink"/>
+              </w:rPr>
+              <w:br/>
+            </w:r>
+            <w:r>
+              <w:t>D</w:t>
+            </w:r>
+            <w:r>
+              <w:t xml:space="preserve">o </w:t>
+            </w:r>
+            <w:r>
+              <w:rPr>
+                <w:b/>
+              </w:rPr>
+              <w:t>not</w:t>
+            </w:r>
+            <w:r>
+              <w:t xml:space="preserve"> sign </w:t>
+            </w:r>
+            <w:r>
+              <w:t>this form. Only the judge signs it.</w:t>
+            </w:r>
           </w:p>
           <w:p>
             <w:pPr>
@@ -12139,12 +12860,12 @@
               <w:rPr>
                 <w:b/>
               </w:rPr>
-              <w:t>Order on Motion, SHC-1302</w:t>
+              <w:t>Notice of Motion, SHC-1630</w:t>
             </w:r>
             <w:r>
               <w:t xml:space="preserve"> </w:t>
             </w:r>
-            <w:hyperlink r:id="rId135" w:history="1">
+            <w:hyperlink r:id="rId142" w:history="1">
               <w:r>
                 <w:rPr>
                   <w:rStyle w:val="Hyperlink"/>
@@ -12155,7 +12876,7 @@
             <w:r>
               <w:t xml:space="preserve"> | </w:t>
             </w:r>
-            <w:hyperlink r:id="rId136" w:history="1">
+            <w:hyperlink r:id="rId143" w:history="1">
               <w:r>
                 <w:rPr>
                   <w:rStyle w:val="Hyperlink"/>
@@ -12163,39 +12884,6 @@
                 <w:t>PDF</w:t>
               </w:r>
             </w:hyperlink>
-          </w:p>
-          <w:p>
-            <w:pPr>
-              <w:pStyle w:val="BodyText"/>
-            </w:pPr>
-            <w:r>
-              <w:rPr>
-                <w:b/>
-              </w:rPr>
-              <w:t>Notice of Motion, SHC-1630</w:t>
-            </w:r>
-            <w:r>
-              <w:t xml:space="preserve"> </w:t>
-            </w:r>
-            <w:hyperlink r:id="rId137" w:history="1">
-              <w:r>
-                <w:rPr>
-                  <w:rStyle w:val="Hyperlink"/>
-                </w:rPr>
-                <w:t>Word</w:t>
-              </w:r>
-            </w:hyperlink>
-            <w:r>
-              <w:t xml:space="preserve"> | </w:t>
-            </w:r>
-            <w:hyperlink r:id="rId138" w:history="1">
-              <w:r>
-                <w:rPr>
-                  <w:rStyle w:val="Hyperlink"/>
-                </w:rPr>
-                <w:t>PDF</w:t>
-              </w:r>
-            </w:hyperlink>
             <w:r>
               <w:t xml:space="preserve"> (Required form if you are filing </w:t>
             </w:r>
@@ -12206,11 +12894,7 @@
               <w:t>post-judgment</w:t>
             </w:r>
             <w:r>
-              <w:t xml:space="preserve"> and more than 1 year has passed since the final </w:t>
-            </w:r>
-            <w:r>
-              <w:lastRenderedPageBreak/>
-              <w:t>judgment)</w:t>
+              <w:t xml:space="preserve"> and more than 1 year has passed since the final judgment)</w:t>
             </w:r>
           </w:p>
           <w:p>
@@ -12238,7 +12922,7 @@
             <w:r>
               <w:t xml:space="preserve">, asking the court to issue a </w:t>
             </w:r>
-            <w:hyperlink r:id="rId139" w:anchor="judgment" w:tooltip="The official final decision of a court about the rights and claims of each side in a lawsuit. If your divorce includes an order for money to paid by one side to the other as part of the property division, you may want to be sure that your final decree is a" w:history="1">
+            <w:hyperlink r:id="rId144" w:anchor="judgment" w:tooltip="The official final decision of a court about the rights and claims of each side in a lawsuit. If your divorce includes an order for money to paid by one side to the other as part of the property division, you may want to be sure that your final decree is a" w:history="1">
               <w:r>
                 <w:rPr>
                   <w:rStyle w:val="interviewglossarywordintemplateChar"/>
@@ -12255,6 +12939,95 @@
             <w:r>
               <w:t>s Permanent Fund Dividend, bank account, wages, etc.</w:t>
             </w:r>
+            <w:r>
+              <w:rPr>
+                <w:b/>
+                <w:bCs/>
+              </w:rPr>
+              <w:t xml:space="preserve"> </w:t>
+            </w:r>
+            <w:r>
+              <w:rPr>
+                <w:b/>
+                <w:bCs/>
+              </w:rPr>
+              <w:br/>
+            </w:r>
+            <w:r>
+              <w:rPr>
+                <w:b/>
+                <w:bCs/>
+              </w:rPr>
+              <w:t xml:space="preserve">Wait </w:t>
+            </w:r>
+            <w:r>
+              <w:t>to sign the form until you can sign in front of</w:t>
+            </w:r>
+            <w:r>
+              <w:t xml:space="preserve"> </w:t>
+            </w:r>
+            <w:r>
+              <w:t>someone who has the power to take oaths</w:t>
+            </w:r>
+            <w:r>
+              <w:t>, like</w:t>
+            </w:r>
+            <w:r>
+              <w:t xml:space="preserve"> a notary public</w:t>
+            </w:r>
+            <w:r>
+              <w:t xml:space="preserve">. The court clerk can do this for free. </w:t>
+            </w:r>
+            <w:r>
+              <w:t xml:space="preserve"> Bring a </w:t>
+            </w:r>
+            <w:r>
+              <w:t xml:space="preserve">valid </w:t>
+            </w:r>
+            <w:r>
+              <w:t>photo ID</w:t>
+            </w:r>
+            <w:r>
+              <w:t xml:space="preserve"> with you</w:t>
+            </w:r>
+            <w:r>
+              <w:t>.</w:t>
+            </w:r>
+          </w:p>
+          <w:p>
+            <w:pPr>
+              <w:pStyle w:val="Body"/>
+            </w:pPr>
+            <w:r>
+              <w:t xml:space="preserve">If you cannot get to a notary public or someone who has the power to </w:t>
+            </w:r>
+            <w:r>
+              <w:lastRenderedPageBreak/>
+              <w:t>take oaths, you can "self-certify".  Use:</w:t>
+            </w:r>
+          </w:p>
+          <w:p>
+            <w:pPr>
+              <w:pStyle w:val="ListParagraph"/>
+            </w:pPr>
+            <w:r>
+              <w:rPr>
+                <w:b/>
+              </w:rPr>
+              <w:t xml:space="preserve">Self-Certification (No Notary Available) </w:t>
+            </w:r>
+            <w:hyperlink r:id="rId145" w:history="1">
+              <w:r>
+                <w:rPr>
+                  <w:rStyle w:val="Hyperlink"/>
+                  <w:b/>
+                </w:rPr>
+                <w:t>TF-835</w:t>
+              </w:r>
+            </w:hyperlink>
+            <w:r>
+              <w:t xml:space="preserve"> [Fill-In PDF]</w:t>
+            </w:r>
           </w:p>
           <w:p>
             <w:pPr>
@@ -12269,7 +13042,7 @@
             <w:r>
               <w:t xml:space="preserve"> </w:t>
             </w:r>
-            <w:hyperlink r:id="rId140" w:history="1">
+            <w:hyperlink r:id="rId146" w:history="1">
               <w:r>
                 <w:rPr>
                   <w:rStyle w:val="Hyperlink"/>
@@ -12280,7 +13053,7 @@
             <w:r>
               <w:t xml:space="preserve"> | </w:t>
             </w:r>
-            <w:hyperlink r:id="rId141" w:history="1">
+            <w:hyperlink r:id="rId147" w:history="1">
               <w:r>
                 <w:rPr>
                   <w:rStyle w:val="Hyperlink"/>
@@ -12302,7 +13075,7 @@
             <w:r>
               <w:t xml:space="preserve"> </w:t>
             </w:r>
-            <w:hyperlink r:id="rId142" w:history="1">
+            <w:hyperlink r:id="rId148" w:history="1">
               <w:r>
                 <w:rPr>
                   <w:rStyle w:val="Hyperlink"/>
@@ -12313,7 +13086,7 @@
             <w:r>
               <w:t xml:space="preserve"> | </w:t>
             </w:r>
-            <w:hyperlink r:id="rId143" w:history="1">
+            <w:hyperlink r:id="rId149" w:history="1">
               <w:r>
                 <w:rPr>
                   <w:rStyle w:val="Hyperlink"/>
@@ -12321,6 +13094,30 @@
                 <w:t>PDF</w:t>
               </w:r>
             </w:hyperlink>
+            <w:r>
+              <w:rPr>
+                <w:rStyle w:val="Hyperlink"/>
+              </w:rPr>
+              <w:br/>
+            </w:r>
+            <w:r>
+              <w:t>D</w:t>
+            </w:r>
+            <w:r>
+              <w:t xml:space="preserve">o </w:t>
+            </w:r>
+            <w:r>
+              <w:rPr>
+                <w:b/>
+              </w:rPr>
+              <w:t>not</w:t>
+            </w:r>
+            <w:r>
+              <w:t xml:space="preserve"> sign </w:t>
+            </w:r>
+            <w:r>
+              <w:t>this form. Only the judge signs it.</w:t>
+            </w:r>
           </w:p>
           <w:p>
             <w:pPr>
@@ -12335,7 +13132,7 @@
             <w:r>
               <w:t xml:space="preserve"> </w:t>
             </w:r>
-            <w:hyperlink r:id="rId144" w:history="1">
+            <w:hyperlink r:id="rId150" w:history="1">
               <w:r>
                 <w:rPr>
                   <w:rStyle w:val="Hyperlink"/>
@@ -12346,7 +13143,7 @@
             <w:r>
               <w:t xml:space="preserve"> | </w:t>
             </w:r>
-            <w:hyperlink r:id="rId145" w:history="1">
+            <w:hyperlink r:id="rId151" w:history="1">
               <w:r>
                 <w:rPr>
                   <w:rStyle w:val="Hyperlink"/>
@@ -12368,7 +13165,7 @@
             <w:r>
               <w:t xml:space="preserve"> </w:t>
             </w:r>
-            <w:hyperlink r:id="rId146" w:history="1">
+            <w:hyperlink r:id="rId152" w:history="1">
               <w:r>
                 <w:rPr>
                   <w:rStyle w:val="Hyperlink"/>
@@ -12379,18 +13176,30 @@
             <w:r>
               <w:t xml:space="preserve"> | </w:t>
             </w:r>
-            <w:hyperlink r:id="rId147" w:history="1">
+            <w:hyperlink r:id="rId153" w:history="1">
               <w:r>
                 <w:rPr>
                   <w:rStyle w:val="Hyperlink"/>
                 </w:rPr>
-                <w:t>PDF</w:t>
+                <w:t>P</w:t>
+              </w:r>
+              <w:r>
+                <w:rPr>
+                  <w:rStyle w:val="Hyperlink"/>
+                </w:rPr>
+                <w:t>D</w:t>
+              </w:r>
+              <w:r>
+                <w:rPr>
+                  <w:rStyle w:val="Hyperlink"/>
+                </w:rPr>
+                <w:t>F</w:t>
               </w:r>
             </w:hyperlink>
             <w:r>
               <w:t xml:space="preserve"> (Required form if you are filing </w:t>
             </w:r>
-            <w:hyperlink r:id="rId148" w:anchor="post-judgment" w:history="1">
+            <w:hyperlink r:id="rId154" w:anchor="post-judgment" w:history="1">
               <w:r>
                 <w:rPr>
                   <w:rStyle w:val="Hyperlink"/>
@@ -12415,7 +13224,7 @@
             <w:pPr>
               <w:pStyle w:val="BodyText"/>
             </w:pPr>
-            <w:hyperlink r:id="rId149" w:history="1">
+            <w:hyperlink r:id="rId155" w:history="1">
               <w:r>
                 <w:rPr>
                   <w:rStyle w:val="Hyperlink"/>
@@ -12428,7 +13237,7 @@
             <w:pPr>
               <w:pStyle w:val="BodyText"/>
             </w:pPr>
-            <w:hyperlink r:id="rId150" w:history="1">
+            <w:hyperlink r:id="rId156" w:history="1">
               <w:r>
                 <w:rPr>
                   <w:rStyle w:val="Hyperlink"/>
@@ -12463,7 +13272,7 @@
             <w:r>
               <w:t xml:space="preserve"> </w:t>
             </w:r>
-            <w:hyperlink r:id="rId151" w:history="1">
+            <w:hyperlink r:id="rId157" w:history="1">
               <w:r>
                 <w:rPr>
                   <w:rStyle w:val="Hyperlink"/>
@@ -12490,7 +13299,7 @@
             <w:r>
               <w:t xml:space="preserve"> </w:t>
             </w:r>
-            <w:hyperlink r:id="rId152" w:history="1">
+            <w:hyperlink r:id="rId158" w:history="1">
               <w:r>
                 <w:rPr>
                   <w:rStyle w:val="Hyperlink"/>
@@ -12528,7 +13337,7 @@
               <w:br/>
               <w:t xml:space="preserve">as a </w:t>
             </w:r>
-            <w:hyperlink r:id="rId153" w:history="1">
+            <w:hyperlink r:id="rId159" w:history="1">
               <w:r>
                 <w:rPr>
                   <w:rStyle w:val="Hyperlink"/>
@@ -12555,7 +13364,7 @@
             <w:r>
               <w:t xml:space="preserve"> </w:t>
             </w:r>
-            <w:hyperlink r:id="rId154" w:history="1">
+            <w:hyperlink r:id="rId160" w:history="1">
               <w:r>
                 <w:rPr>
                   <w:rStyle w:val="Hyperlink"/>
@@ -12590,7 +13399,7 @@
               <w:br/>
               <w:t xml:space="preserve">as a </w:t>
             </w:r>
-            <w:hyperlink r:id="rId155" w:history="1">
+            <w:hyperlink r:id="rId161" w:history="1">
               <w:r>
                 <w:rPr>
                   <w:rStyle w:val="Hyperlink"/>
@@ -12614,7 +13423,7 @@
               <w:br/>
               <w:t xml:space="preserve">as a </w:t>
             </w:r>
-            <w:hyperlink r:id="rId156" w:history="1">
+            <w:hyperlink r:id="rId162" w:history="1">
               <w:r>
                 <w:rPr>
                   <w:rStyle w:val="Hyperlink"/>
@@ -12633,6 +13442,35 @@
             </w:r>
             <w:r>
               <w:t>courts.alaska.gov/shc/family/docs/shc-1630n.pdf</w:t>
+            </w:r>
+          </w:p>
+          <w:p>
+            <w:pPr>
+              <w:pStyle w:val="Body"/>
+            </w:pPr>
+            <w:r>
+              <w:rPr>
+                <w:b/>
+              </w:rPr>
+              <w:t xml:space="preserve">Self-Certification (No Notary Available) </w:t>
+            </w:r>
+            <w:hyperlink r:id="rId163" w:history="1">
+              <w:r>
+                <w:rPr>
+                  <w:rStyle w:val="Hyperlink"/>
+                  <w:b/>
+                </w:rPr>
+                <w:t>TF-835</w:t>
+              </w:r>
+            </w:hyperlink>
+            <w:r>
+              <w:t xml:space="preserve"> [Fill-In PDF]</w:t>
+            </w:r>
+            <w:r>
+              <w:br/>
+            </w:r>
+            <w:r>
+              <w:t>public.courts.alaska.gov/web/forms/docs/tf-835.pdf</w:t>
             </w:r>
           </w:p>
           <w:p>
@@ -12649,7 +13487,7 @@
               <w:br/>
               <w:t xml:space="preserve">as a </w:t>
             </w:r>
-            <w:hyperlink r:id="rId157" w:history="1">
+            <w:hyperlink r:id="rId164" w:history="1">
               <w:r>
                 <w:rPr>
                   <w:rStyle w:val="Hyperlink"/>
@@ -12670,7 +13508,7 @@
             <w:r>
               <w:t xml:space="preserve"> </w:t>
             </w:r>
-            <w:hyperlink r:id="rId158" w:history="1">
+            <w:hyperlink r:id="rId165" w:history="1">
               <w:r>
                 <w:rPr>
                   <w:rStyle w:val="Hyperlink"/>
@@ -12703,30 +13541,30 @@
             </w:r>
             <w:r>
               <w:br/>
+              <w:t xml:space="preserve">as a </w:t>
+            </w:r>
+            <w:hyperlink r:id="rId166" w:history="1">
+              <w:r>
+                <w:rPr>
+                  <w:rStyle w:val="Hyperlink"/>
+                </w:rPr>
+                <w:t>Word file</w:t>
+              </w:r>
+            </w:hyperlink>
+            <w:r>
+              <w:br/>
             </w:r>
             <w:r>
               <w:lastRenderedPageBreak/>
+              <w:t>courts.alaska.gov/shc/family/docs/shc-1535.doc</w:t>
+            </w:r>
+            <w:r>
+              <w:br/>
+            </w:r>
+            <w:r>
               <w:t xml:space="preserve">as a </w:t>
             </w:r>
-            <w:hyperlink r:id="rId159" w:history="1">
-              <w:r>
-                <w:rPr>
-                  <w:rStyle w:val="Hyperlink"/>
-                </w:rPr>
-                <w:t>Word file</w:t>
-              </w:r>
-            </w:hyperlink>
-            <w:r>
-              <w:br/>
-              <w:t>courts.alaska.gov/shc/family/docs/shc-1535.doc</w:t>
-            </w:r>
-            <w:r>
-              <w:br/>
-            </w:r>
-            <w:r>
-              <w:t xml:space="preserve">as a </w:t>
-            </w:r>
-            <w:hyperlink r:id="rId160" w:history="1">
+            <w:hyperlink r:id="rId167" w:history="1">
               <w:r>
                 <w:rPr>
                   <w:rStyle w:val="Hyperlink"/>
@@ -12764,7 +13602,7 @@
             <w:r>
               <w:t xml:space="preserve"> </w:t>
             </w:r>
-            <w:hyperlink r:id="rId161" w:history="1">
+            <w:hyperlink r:id="rId168" w:history="1">
               <w:r>
                 <w:rPr>
                   <w:rStyle w:val="Hyperlink"/>
@@ -12788,7 +13626,7 @@
               <w:br/>
               <w:t xml:space="preserve">as a </w:t>
             </w:r>
-            <w:hyperlink r:id="rId162" w:history="1">
+            <w:hyperlink r:id="rId169" w:history="1">
               <w:r>
                 <w:rPr>
                   <w:rStyle w:val="Hyperlink"/>
@@ -12811,93 +13649,31 @@
           </w:p>
           <w:p>
             <w:pPr>
-              <w:pStyle w:val="Body"/>
+              <w:pStyle w:val="BodyText"/>
             </w:pPr>
             <w:r>
               <w:rPr>
                 <w:b/>
               </w:rPr>
-              <w:t>Notice of Motion, SHC-1630</w:t>
+              <w:t>Filing post-judgement</w:t>
             </w:r>
             <w:r>
               <w:br/>
-              <w:t>as a</w:t>
-            </w:r>
-            <w:r>
-              <w:t xml:space="preserve"> </w:t>
-            </w:r>
-            <w:hyperlink r:id="rId163" w:history="1">
-              <w:r>
-                <w:rPr>
-                  <w:rStyle w:val="Hyperlink"/>
-                </w:rPr>
-                <w:t>Wor</w:t>
-              </w:r>
-              <w:r>
-                <w:rPr>
-                  <w:rStyle w:val="Hyperlink"/>
-                </w:rPr>
-                <w:t>d file</w:t>
-              </w:r>
-            </w:hyperlink>
-            <w:r>
-              <w:br/>
-            </w:r>
-            <w:r>
-              <w:t>courts.alaska.gov/shc/family/docs/shc-1630.doc</w:t>
-            </w:r>
-            <w:r>
-              <w:br/>
-              <w:t xml:space="preserve">as a </w:t>
-            </w:r>
-            <w:hyperlink r:id="rId164" w:history="1">
-              <w:r>
-                <w:rPr>
-                  <w:rStyle w:val="Hyperlink"/>
-                </w:rPr>
-                <w:t>PD</w:t>
-              </w:r>
-              <w:r>
-                <w:rPr>
-                  <w:rStyle w:val="Hyperlink"/>
-                </w:rPr>
-                <w:t>F file</w:t>
-              </w:r>
-            </w:hyperlink>
-            <w:r>
-              <w:br/>
-            </w:r>
-            <w:r>
-              <w:t>courts.alaska.gov/shc/family/docs/shc-1630n.pdf</w:t>
-            </w:r>
+            </w:r>
+            <w:r>
+              <w:t>courts.alaska.gov/shc/family/</w:t>
+            </w:r>
+            <w:proofErr w:type="spellStart"/>
+            <w:r>
+              <w:t>glossary.htm#post-judgment</w:t>
+            </w:r>
+            <w:proofErr w:type="spellEnd"/>
           </w:p>
           <w:p>
             <w:pPr>
               <w:pStyle w:val="BodyText"/>
             </w:pPr>
-            <w:r>
-              <w:rPr>
-                <w:b/>
-              </w:rPr>
-              <w:t>Filing post-judgement</w:t>
-            </w:r>
-            <w:r>
-              <w:br/>
-            </w:r>
-            <w:r>
-              <w:t>courts.alaska.gov/shc/family/</w:t>
-            </w:r>
-            <w:proofErr w:type="spellStart"/>
-            <w:r>
-              <w:t>glossary.htm#post-judgment</w:t>
-            </w:r>
-            <w:proofErr w:type="spellEnd"/>
-          </w:p>
-          <w:p>
-            <w:pPr>
-              <w:pStyle w:val="BodyText"/>
-            </w:pPr>
-            <w:hyperlink r:id="rId165" w:history="1">
+            <w:hyperlink r:id="rId170" w:history="1">
               <w:r>
                 <w:rPr>
                   <w:b/>
@@ -13106,78 +13882,78 @@
               <w:rPr>
                 <w:color w:val="00B050"/>
               </w:rPr>
+              <w:t>parents_agree</w:t>
+            </w:r>
+            <w:proofErr w:type="spellEnd"/>
+            <w:r>
+              <w:rPr>
+                <w:color w:val="00B050"/>
+              </w:rPr>
+              <w:t xml:space="preserve"> and not </w:t>
+            </w:r>
+            <w:proofErr w:type="spellStart"/>
+            <w:r>
+              <w:rPr>
+                <w:color w:val="00B050"/>
+              </w:rPr>
+              <w:t>middle_of_case</w:t>
+            </w:r>
+            <w:proofErr w:type="spellEnd"/>
+            <w:r>
+              <w:rPr>
+                <w:color w:val="00B050"/>
+              </w:rPr>
+              <w:t>)</w:t>
+            </w:r>
+          </w:p>
+          <w:p>
+            <w:pPr>
+              <w:pStyle w:val="BodyText"/>
+              <w:rPr>
+                <w:color w:val="FFC000"/>
+              </w:rPr>
+            </w:pPr>
+            <w:r>
+              <w:rPr>
+                <w:color w:val="FFC000"/>
+              </w:rPr>
+              <w:t xml:space="preserve"> or </w:t>
+            </w:r>
+          </w:p>
+          <w:p>
+            <w:pPr>
+              <w:pStyle w:val="BodyText"/>
+              <w:rPr>
+                <w:color w:val="FFC000"/>
+              </w:rPr>
+            </w:pPr>
+            <w:proofErr w:type="spellStart"/>
+            <w:r>
+              <w:rPr>
+                <w:color w:val="FFC000"/>
+              </w:rPr>
+              <w:t>why_change</w:t>
+            </w:r>
+            <w:proofErr w:type="spellEnd"/>
+            <w:r>
+              <w:rPr>
+                <w:color w:val="FFC000"/>
+              </w:rPr>
+              <w:t xml:space="preserve"> == 'schedule' </w:t>
+            </w:r>
+          </w:p>
+          <w:p>
+            <w:pPr>
+              <w:pStyle w:val="BodyText"/>
+              <w:rPr>
+                <w:color w:val="00B0F0"/>
+              </w:rPr>
+            </w:pPr>
+            <w:r>
+              <w:rPr>
+                <w:color w:val="00B0F0"/>
+              </w:rPr>
               <w:lastRenderedPageBreak/>
-              <w:t>parents_agree</w:t>
-            </w:r>
-            <w:proofErr w:type="spellEnd"/>
-            <w:r>
-              <w:rPr>
-                <w:color w:val="00B050"/>
-              </w:rPr>
-              <w:t xml:space="preserve"> and not </w:t>
-            </w:r>
-            <w:proofErr w:type="spellStart"/>
-            <w:r>
-              <w:rPr>
-                <w:color w:val="00B050"/>
-              </w:rPr>
-              <w:t>middle_of_case</w:t>
-            </w:r>
-            <w:proofErr w:type="spellEnd"/>
-            <w:r>
-              <w:rPr>
-                <w:color w:val="00B050"/>
-              </w:rPr>
-              <w:t>)</w:t>
-            </w:r>
-          </w:p>
-          <w:p>
-            <w:pPr>
-              <w:pStyle w:val="BodyText"/>
-              <w:rPr>
-                <w:color w:val="FFC000"/>
-              </w:rPr>
-            </w:pPr>
-            <w:r>
-              <w:rPr>
-                <w:color w:val="FFC000"/>
-              </w:rPr>
-              <w:t xml:space="preserve"> or </w:t>
-            </w:r>
-          </w:p>
-          <w:p>
-            <w:pPr>
-              <w:pStyle w:val="BodyText"/>
-              <w:rPr>
-                <w:color w:val="FFC000"/>
-              </w:rPr>
-            </w:pPr>
-            <w:proofErr w:type="spellStart"/>
-            <w:r>
-              <w:rPr>
-                <w:color w:val="FFC000"/>
-              </w:rPr>
-              <w:t>why_change</w:t>
-            </w:r>
-            <w:proofErr w:type="spellEnd"/>
-            <w:r>
-              <w:rPr>
-                <w:color w:val="FFC000"/>
-              </w:rPr>
-              <w:t xml:space="preserve"> == 'schedule' </w:t>
-            </w:r>
-          </w:p>
-          <w:p>
-            <w:pPr>
-              <w:pStyle w:val="BodyText"/>
-              <w:rPr>
-                <w:color w:val="00B0F0"/>
-              </w:rPr>
-            </w:pPr>
-            <w:r>
-              <w:rPr>
-                <w:color w:val="00B0F0"/>
-              </w:rPr>
               <w:t>or</w:t>
             </w:r>
             <w:r>
@@ -13288,7 +14064,7 @@
               <w:rPr>
                 <w:noProof/>
               </w:rPr>
-              <w:t>19</w:t>
+              <w:t>20</w:t>
             </w:r>
             <w:r>
               <w:rPr>
@@ -13401,7 +14177,7 @@
             <w:r>
               <w:t>If you use the court’s</w:t>
             </w:r>
-            <w:hyperlink r:id="rId166">
+            <w:hyperlink r:id="rId171">
               <w:r>
                 <w:t xml:space="preserve"> </w:t>
               </w:r>
@@ -13687,60 +14463,66 @@
               <w:outlineLvl w:val="1"/>
             </w:pPr>
             <w:r>
+              <w:t xml:space="preserve">Step </w:t>
+            </w:r>
+            <w:bookmarkStart w:id="21" w:name="File"/>
+            <w:r>
+              <w:fldChar w:fldCharType="begin"/>
+            </w:r>
+            <w:r>
+              <w:instrText xml:space="preserve"> SEQ stepList \* MERGEFORMAT </w:instrText>
+            </w:r>
+            <w:r>
+              <w:fldChar w:fldCharType="separate"/>
+            </w:r>
+            <w:r>
+              <w:rPr>
+                <w:noProof/>
+              </w:rPr>
+              <w:t>21</w:t>
+            </w:r>
+            <w:r>
+              <w:rPr>
+                <w:noProof/>
+              </w:rPr>
+              <w:fldChar w:fldCharType="end"/>
+            </w:r>
+            <w:bookmarkEnd w:id="21"/>
+            <w:r>
+              <w:t xml:space="preserve">: </w:t>
+            </w:r>
+            <w:r>
+              <w:rPr>
+                <w:color w:val="FF0000"/>
+              </w:rPr>
+              <w:t xml:space="preserve">{% </w:t>
+            </w:r>
+            <w:r>
+              <w:rPr>
+                <w:color w:val="FF0000"/>
+              </w:rPr>
+              <w:t>if defined('</w:t>
+            </w:r>
+            <w:proofErr w:type="spellStart"/>
+            <w:r>
+              <w:rPr>
+                <w:color w:val="FF0000"/>
+              </w:rPr>
+              <w:t>file_step_heading</w:t>
+            </w:r>
+            <w:proofErr w:type="spellEnd"/>
+            <w:r>
+              <w:rPr>
+                <w:color w:val="FF0000"/>
+              </w:rPr>
+              <w:t xml:space="preserve">') </w:t>
+            </w:r>
+            <w:r>
+              <w:rPr>
+                <w:color w:val="FF0000"/>
+              </w:rPr>
               <w:lastRenderedPageBreak/>
-              <w:t xml:space="preserve">Step </w:t>
-            </w:r>
-            <w:bookmarkStart w:id="21" w:name="File"/>
-            <w:r>
-              <w:fldChar w:fldCharType="begin"/>
-            </w:r>
-            <w:r>
-              <w:instrText xml:space="preserve"> SEQ stepList \* MERGEFORMAT </w:instrText>
-            </w:r>
-            <w:r>
-              <w:fldChar w:fldCharType="separate"/>
-            </w:r>
-            <w:r>
-              <w:rPr>
-                <w:noProof/>
-              </w:rPr>
-              <w:t>20</w:t>
-            </w:r>
-            <w:r>
-              <w:rPr>
-                <w:noProof/>
-              </w:rPr>
-              <w:fldChar w:fldCharType="end"/>
-            </w:r>
-            <w:bookmarkEnd w:id="21"/>
-            <w:r>
-              <w:t xml:space="preserve">: </w:t>
-            </w:r>
-            <w:r>
-              <w:rPr>
-                <w:color w:val="FF0000"/>
-              </w:rPr>
-              <w:t xml:space="preserve">{% </w:t>
-            </w:r>
-            <w:r>
-              <w:rPr>
-                <w:color w:val="FF0000"/>
-              </w:rPr>
-              <w:t>if defined('</w:t>
-            </w:r>
-            <w:proofErr w:type="spellStart"/>
-            <w:r>
-              <w:rPr>
-                <w:color w:val="FF0000"/>
-              </w:rPr>
-              <w:t>file_step_heading</w:t>
-            </w:r>
-            <w:proofErr w:type="spellEnd"/>
-            <w:r>
-              <w:rPr>
-                <w:color w:val="FF0000"/>
-              </w:rPr>
-              <w:t>') %}</w:t>
+              <w:t>%}</w:t>
             </w:r>
             <w:r>
               <w:t xml:space="preserve"> </w:t>
@@ -13813,6 +14595,7 @@
               </w:rPr>
             </w:pPr>
             <w:r>
+              <w:lastRenderedPageBreak/>
               <w:t xml:space="preserve">{{ </w:t>
             </w:r>
             <w:proofErr w:type="spellStart"/>
@@ -13994,6 +14777,7 @@
               <w:rPr>
                 <w:color w:val="00B0F0"/>
               </w:rPr>
+              <w:lastRenderedPageBreak/>
               <w:t>guess_final_order_date</w:t>
             </w:r>
             <w:proofErr w:type="spellEnd"/>
@@ -14262,7 +15046,7 @@
             <w:r>
               <w:t xml:space="preserve">Call the </w:t>
             </w:r>
-            <w:hyperlink r:id="rId171" w:history="1">
+            <w:hyperlink r:id="rId176" w:history="1">
               <w:r>
                 <w:rPr>
                   <w:rStyle w:val="Hyperlink"/>
@@ -14323,7 +15107,7 @@
               </w:rPr>
               <w:t>Exemption From the Payment of Fees, </w:t>
             </w:r>
-            <w:hyperlink r:id="rId172" w:tgtFrame="_blank" w:history="1">
+            <w:hyperlink r:id="rId177" w:tgtFrame="_blank" w:history="1">
               <w:r>
                 <w:rPr>
                   <w:b/>
@@ -14334,7 +15118,7 @@
             <w:r>
               <w:t> [</w:t>
             </w:r>
-            <w:hyperlink r:id="rId173" w:history="1">
+            <w:hyperlink r:id="rId178" w:history="1">
               <w:r>
                 <w:rPr>
                   <w:rStyle w:val="Hyperlink"/>
@@ -14416,7 +15200,7 @@
               <w:rPr>
                 <w:noProof/>
               </w:rPr>
-              <w:t>21</w:t>
+              <w:t>22</w:t>
             </w:r>
             <w:r>
               <w:fldChar w:fldCharType="end"/>
@@ -14455,7 +15239,7 @@
               </w:rPr>
               <w:t>Exemption From the Payment of Fees, </w:t>
             </w:r>
-            <w:hyperlink r:id="rId174" w:tgtFrame="_blank" w:history="1">
+            <w:hyperlink r:id="rId179" w:tgtFrame="_blank" w:history="1">
               <w:r>
                 <w:rPr>
                   <w:b/>
@@ -14466,7 +15250,7 @@
             <w:r>
               <w:t> [</w:t>
             </w:r>
-            <w:hyperlink r:id="rId175" w:history="1">
+            <w:hyperlink r:id="rId180" w:history="1">
               <w:r>
                 <w:rPr>
                   <w:rStyle w:val="Hyperlink"/>
@@ -14486,7 +15270,7 @@
             <w:pPr>
               <w:pStyle w:val="Body"/>
             </w:pPr>
-            <w:hyperlink r:id="rId176" w:history="1">
+            <w:hyperlink r:id="rId181" w:history="1">
               <w:r>
                 <w:rPr>
                   <w:rStyle w:val="Hyperlink"/>
@@ -14519,7 +15303,7 @@
                 <w:color w:val="00B0F0"/>
               </w:rPr>
             </w:pPr>
-            <w:hyperlink r:id="rId177" w:history="1">
+            <w:hyperlink r:id="rId182" w:history="1">
               <w:r>
                 <w:rPr>
                   <w:rStyle w:val="Hyperlink"/>
@@ -14579,6 +15363,7 @@
               <w:outlineLvl w:val="1"/>
             </w:pPr>
             <w:r>
+              <w:lastRenderedPageBreak/>
               <w:t xml:space="preserve">Step </w:t>
             </w:r>
             <w:bookmarkStart w:id="23" w:name="Serve"/>
@@ -14595,7 +15380,7 @@
               <w:rPr>
                 <w:noProof/>
               </w:rPr>
-              <w:t>21</w:t>
+              <w:t>22</w:t>
             </w:r>
             <w:r>
               <w:rPr>
@@ -14608,11 +15393,7 @@
               <w:t xml:space="preserve">: </w:t>
             </w:r>
             <w:r>
-              <w:t xml:space="preserve">Serve </w:t>
-            </w:r>
-            <w:r>
-              <w:lastRenderedPageBreak/>
-              <w:t xml:space="preserve">the </w:t>
+              <w:t xml:space="preserve">Serve the </w:t>
             </w:r>
             <w:r>
               <w:t>o</w:t>
@@ -14643,12 +15424,7 @@
               <w:spacing w:before="240"/>
             </w:pPr>
             <w:r>
-              <w:lastRenderedPageBreak/>
-              <w:t xml:space="preserve">Give a copy of all your documents to the other parent the way you </w:t>
-            </w:r>
-            <w:r>
-              <w:lastRenderedPageBreak/>
-              <w:t>wrote</w:t>
+              <w:t>Give a copy of all your documents to the other parent the way you wrote</w:t>
             </w:r>
             <w:r>
               <w:t xml:space="preserve"> on the Certificate of Service.</w:t>
@@ -14676,7 +15452,7 @@
               </w:rPr>
               <w:t xml:space="preserve"> </w:t>
             </w:r>
-            <w:hyperlink r:id="rId178" w:history="1">
+            <w:hyperlink r:id="rId183" w:history="1">
               <w:r>
                 <w:rPr>
                   <w:rStyle w:val="Hyperlink"/>
@@ -14689,7 +15465,14 @@
                 <w:rPr>
                   <w:rStyle w:val="Hyperlink"/>
                 </w:rPr>
-                <w:t>,  SCH-1620</w:t>
+                <w:t xml:space="preserve">,  </w:t>
+              </w:r>
+              <w:r>
+                <w:rPr>
+                  <w:rStyle w:val="Hyperlink"/>
+                </w:rPr>
+                <w:lastRenderedPageBreak/>
+                <w:t>SCH-1620</w:t>
               </w:r>
             </w:hyperlink>
             <w:r>
@@ -15114,14 +15897,7 @@
               <w:rPr>
                 <w:color w:val="00B0F0"/>
               </w:rPr>
-              <w:t xml:space="preserve"> </w:t>
-            </w:r>
-            <w:r>
-              <w:rPr>
-                <w:color w:val="00B0F0"/>
-              </w:rPr>
-              <w:lastRenderedPageBreak/>
-              <w:t>[</w:t>
+              <w:t xml:space="preserve"> [</w:t>
             </w:r>
             <w:r>
               <w:rPr>
@@ -15175,16 +15951,33 @@
             <w:r>
               <w:t xml:space="preserve">Step </w:t>
             </w:r>
-            <w:fldSimple w:instr=" SEQ stepList \* MERGEFORMAT ">
-              <w:r>
-                <w:rPr>
-                  <w:noProof/>
-                </w:rPr>
-                <w:t>22</w:t>
-              </w:r>
-            </w:fldSimple>
-            <w:r>
-              <w:t xml:space="preserve">: What to expect after </w:t>
+            <w:r>
+              <w:fldChar w:fldCharType="begin"/>
+            </w:r>
+            <w:r>
+              <w:instrText xml:space="preserve"> SEQ stepList \* MERGEFORMAT </w:instrText>
+            </w:r>
+            <w:r>
+              <w:fldChar w:fldCharType="separate"/>
+            </w:r>
+            <w:r>
+              <w:rPr>
+                <w:noProof/>
+              </w:rPr>
+              <w:t>23</w:t>
+            </w:r>
+            <w:r>
+              <w:rPr>
+                <w:noProof/>
+              </w:rPr>
+              <w:fldChar w:fldCharType="end"/>
+            </w:r>
+            <w:r>
+              <w:t xml:space="preserve">: What </w:t>
+            </w:r>
+            <w:r>
+              <w:lastRenderedPageBreak/>
+              <w:t xml:space="preserve">to expect after </w:t>
             </w:r>
             <w:r>
               <w:t>you file a Motion to Reconsider</w:t>
@@ -15206,6 +15999,7 @@
               <w:spacing w:before="240"/>
             </w:pPr>
             <w:r>
+              <w:lastRenderedPageBreak/>
               <w:t xml:space="preserve">A </w:t>
             </w:r>
             <w:r>
@@ -15226,6 +16020,7 @@
               <w:pStyle w:val="Body"/>
             </w:pPr>
             <w:r>
+              <w:lastRenderedPageBreak/>
               <w:t>The other parent</w:t>
             </w:r>
             <w:r>
@@ -15331,7 +16126,7 @@
             <w:r>
               <w:t xml:space="preserve"> </w:t>
             </w:r>
-            <w:hyperlink r:id="rId179" w:history="1">
+            <w:hyperlink r:id="rId184" w:history="1">
               <w:r>
                 <w:rPr>
                   <w:rStyle w:val="Hyperlink"/>
@@ -15378,6 +16173,7 @@
           </w:tcPr>
           <w:p>
             <w:r>
+              <w:lastRenderedPageBreak/>
               <w:t>{%tr endif %}</w:t>
             </w:r>
           </w:p>
@@ -15634,7 +16430,6 @@
               <w:rPr>
                 <w:color w:val="00B0F0"/>
               </w:rPr>
-              <w:lastRenderedPageBreak/>
               <w:t>or</w:t>
             </w:r>
             <w:r>
@@ -15714,16 +16509,30 @@
               <w:outlineLvl w:val="1"/>
             </w:pPr>
             <w:r>
+              <w:lastRenderedPageBreak/>
               <w:t xml:space="preserve">Step </w:t>
             </w:r>
-            <w:fldSimple w:instr=" SEQ stepList \* MERGEFORMAT ">
-              <w:r>
-                <w:rPr>
-                  <w:noProof/>
-                </w:rPr>
-                <w:t>23</w:t>
-              </w:r>
-            </w:fldSimple>
+            <w:r>
+              <w:fldChar w:fldCharType="begin"/>
+            </w:r>
+            <w:r>
+              <w:instrText xml:space="preserve"> SEQ stepList \* MERGEFORMAT </w:instrText>
+            </w:r>
+            <w:r>
+              <w:fldChar w:fldCharType="separate"/>
+            </w:r>
+            <w:r>
+              <w:rPr>
+                <w:noProof/>
+              </w:rPr>
+              <w:t>24</w:t>
+            </w:r>
+            <w:r>
+              <w:rPr>
+                <w:noProof/>
+              </w:rPr>
+              <w:fldChar w:fldCharType="end"/>
+            </w:r>
             <w:r>
               <w:t xml:space="preserve">: What to expect after </w:t>
             </w:r>
@@ -15826,7 +16635,7 @@
               </w:rPr>
               <w:t xml:space="preserve">: </w:t>
             </w:r>
-            <w:hyperlink r:id="rId180" w:history="1">
+            <w:hyperlink r:id="rId185" w:history="1">
               <w:r>
                 <w:rPr>
                   <w:rStyle w:val="BodyTextChar"/>
@@ -15854,7 +16663,7 @@
               </w:rPr>
               <w:t xml:space="preserve">Reply, SHC – </w:t>
             </w:r>
-            <w:hyperlink r:id="rId181" w:history="1">
+            <w:hyperlink r:id="rId186" w:history="1">
               <w:r>
                 <w:rPr>
                   <w:rStyle w:val="Hyperlink"/>
@@ -15872,7 +16681,7 @@
             <w:r>
               <w:t xml:space="preserve">Read </w:t>
             </w:r>
-            <w:hyperlink r:id="rId182" w:history="1">
+            <w:hyperlink r:id="rId187" w:history="1">
               <w:r>
                 <w:rPr>
                   <w:rStyle w:val="Hyperlink"/>
@@ -15936,7 +16745,7 @@
               </w:rPr>
               <w:t xml:space="preserve">Reply, </w:t>
             </w:r>
-            <w:hyperlink r:id="rId183" w:history="1">
+            <w:hyperlink r:id="rId188" w:history="1">
               <w:r>
                 <w:rPr>
                   <w:rStyle w:val="Hyperlink"/>
@@ -15954,7 +16763,7 @@
             <w:pPr>
               <w:pStyle w:val="Body"/>
             </w:pPr>
-            <w:hyperlink r:id="rId184" w:history="1">
+            <w:hyperlink r:id="rId189" w:history="1">
               <w:r>
                 <w:rPr>
                   <w:b/>
@@ -16116,78 +16925,72 @@
               <w:rPr>
                 <w:color w:val="00B0F0"/>
               </w:rPr>
-              <w:t>guess_final_</w:t>
-            </w:r>
+              <w:t>guess_final_order_date</w:t>
+            </w:r>
+            <w:proofErr w:type="spellEnd"/>
             <w:r>
               <w:rPr>
                 <w:color w:val="00B0F0"/>
               </w:rPr>
+              <w:t>'</w:t>
+            </w:r>
+            <w:r>
+              <w:rPr>
+                <w:color w:val="00B0F0"/>
+              </w:rPr>
+              <w:t xml:space="preserve">) and </w:t>
+            </w:r>
+            <w:proofErr w:type="spellStart"/>
+            <w:r>
+              <w:rPr>
+                <w:color w:val="00B0F0"/>
+              </w:rPr>
+              <w:t>guess_final_order_date</w:t>
+            </w:r>
+            <w:proofErr w:type="spellEnd"/>
+            <w:r>
+              <w:rPr>
+                <w:color w:val="00B0F0"/>
+              </w:rPr>
+              <w:t xml:space="preserve"> == </w:t>
+            </w:r>
+            <w:r>
+              <w:rPr>
+                <w:color w:val="00B0F0"/>
+              </w:rPr>
+              <w:t>'</w:t>
+            </w:r>
+            <w:r>
+              <w:rPr>
+                <w:color w:val="00B0F0"/>
+              </w:rPr>
+              <w:t>between 11 and 30</w:t>
+            </w:r>
+            <w:r>
+              <w:rPr>
+                <w:color w:val="00B0F0"/>
+              </w:rPr>
+              <w:t>'</w:t>
+            </w:r>
+            <w:r>
+              <w:rPr>
+                <w:color w:val="00B0F0"/>
+              </w:rPr>
+              <w:t>)</w:t>
+            </w:r>
+            <w:r>
+              <w:rPr>
+                <w:color w:val="00B0F0"/>
+              </w:rPr>
+              <w:t xml:space="preserve"> </w:t>
+            </w:r>
+          </w:p>
+          <w:p>
+            <w:pPr>
+              <w:pStyle w:val="BodyText"/>
+            </w:pPr>
+            <w:r>
               <w:lastRenderedPageBreak/>
-              <w:t>order_date</w:t>
-            </w:r>
-            <w:proofErr w:type="spellEnd"/>
-            <w:r>
-              <w:rPr>
-                <w:color w:val="00B0F0"/>
-              </w:rPr>
-              <w:t>'</w:t>
-            </w:r>
-            <w:r>
-              <w:rPr>
-                <w:color w:val="00B0F0"/>
-              </w:rPr>
-              <w:t xml:space="preserve">) and </w:t>
-            </w:r>
-            <w:proofErr w:type="spellStart"/>
-            <w:r>
-              <w:rPr>
-                <w:color w:val="00B0F0"/>
-              </w:rPr>
-              <w:t>guess_final_order_date</w:t>
-            </w:r>
-            <w:proofErr w:type="spellEnd"/>
-            <w:r>
-              <w:rPr>
-                <w:color w:val="00B0F0"/>
-              </w:rPr>
-              <w:t xml:space="preserve"> == </w:t>
-            </w:r>
-            <w:r>
-              <w:rPr>
-                <w:color w:val="00B0F0"/>
-              </w:rPr>
-              <w:t>'</w:t>
-            </w:r>
-            <w:r>
-              <w:rPr>
-                <w:color w:val="00B0F0"/>
-              </w:rPr>
-              <w:t>between 11 and 30</w:t>
-            </w:r>
-            <w:r>
-              <w:rPr>
-                <w:color w:val="00B0F0"/>
-              </w:rPr>
-              <w:t>'</w:t>
-            </w:r>
-            <w:r>
-              <w:rPr>
-                <w:color w:val="00B0F0"/>
-              </w:rPr>
-              <w:t>)</w:t>
-            </w:r>
-            <w:r>
-              <w:rPr>
-                <w:color w:val="00B0F0"/>
-              </w:rPr>
-              <w:t xml:space="preserve"> </w:t>
-            </w:r>
-          </w:p>
-          <w:p>
-            <w:pPr>
-              <w:pStyle w:val="BodyText"/>
-            </w:pPr>
-            <w:r>
               <w:t>or (defined(</w:t>
             </w:r>
             <w:r>
@@ -16282,14 +17085,27 @@
             <w:r>
               <w:t xml:space="preserve">Step </w:t>
             </w:r>
-            <w:fldSimple w:instr=" SEQ stepList \* MERGEFORMAT ">
-              <w:r>
-                <w:rPr>
-                  <w:noProof/>
-                </w:rPr>
-                <w:t>24</w:t>
-              </w:r>
-            </w:fldSimple>
+            <w:r>
+              <w:fldChar w:fldCharType="begin"/>
+            </w:r>
+            <w:r>
+              <w:instrText xml:space="preserve"> SEQ stepList \* MERGEFORMAT </w:instrText>
+            </w:r>
+            <w:r>
+              <w:fldChar w:fldCharType="separate"/>
+            </w:r>
+            <w:r>
+              <w:rPr>
+                <w:noProof/>
+              </w:rPr>
+              <w:t>25</w:t>
+            </w:r>
+            <w:r>
+              <w:rPr>
+                <w:noProof/>
+              </w:rPr>
+              <w:fldChar w:fldCharType="end"/>
+            </w:r>
             <w:r>
               <w:t>: What to expect after</w:t>
             </w:r>
@@ -16475,7 +17291,7 @@
             <w:r>
               <w:t xml:space="preserve">Watch a video about replies: </w:t>
             </w:r>
-            <w:hyperlink r:id="rId185" w:history="1">
+            <w:hyperlink r:id="rId190" w:history="1">
               <w:r>
                 <w:rPr>
                   <w:rStyle w:val="Hyperlink"/>
@@ -16504,7 +17320,7 @@
               </w:rPr>
               <w:t xml:space="preserve">Reply to Opposition to Motion, </w:t>
             </w:r>
-            <w:hyperlink r:id="rId186" w:history="1">
+            <w:hyperlink r:id="rId191" w:history="1">
               <w:r>
                 <w:rPr>
                   <w:rStyle w:val="Hyperlink"/>
@@ -16525,7 +17341,7 @@
             <w:r>
               <w:t xml:space="preserve">See </w:t>
             </w:r>
-            <w:hyperlink r:id="rId187" w:anchor="reply" w:history="1">
+            <w:hyperlink r:id="rId192" w:anchor="reply" w:history="1">
               <w:r>
                 <w:rPr>
                   <w:rStyle w:val="Hyperlink"/>
@@ -16561,7 +17377,6 @@
               <w:ind w:left="405"/>
             </w:pPr>
             <w:r>
-              <w:lastRenderedPageBreak/>
               <w:t xml:space="preserve">The judge may grant your </w:t>
             </w:r>
             <w:r>
@@ -16612,12 +17427,19 @@
               <w:rPr>
                 <w:b/>
               </w:rPr>
-              <w:t>Motion to Set Aside</w:t>
+              <w:t xml:space="preserve">Motion to </w:t>
+            </w:r>
+            <w:r>
+              <w:rPr>
+                <w:b/>
+              </w:rPr>
+              <w:lastRenderedPageBreak/>
+              <w:t>Set Aside</w:t>
             </w:r>
             <w:r>
               <w:t xml:space="preserve"> if they believe the judge made a legal mistake. Learn more about </w:t>
             </w:r>
-            <w:hyperlink r:id="rId188" w:history="1">
+            <w:hyperlink r:id="rId193" w:history="1">
               <w:r>
                 <w:rPr>
                   <w:rStyle w:val="Hyperlink"/>
@@ -16639,7 +17461,7 @@
             <w:r>
               <w:t xml:space="preserve">the court's webpage </w:t>
             </w:r>
-            <w:hyperlink r:id="rId189" w:anchor="options" w:history="1">
+            <w:hyperlink r:id="rId194" w:anchor="options" w:history="1">
               <w:r>
                 <w:rPr>
                   <w:rStyle w:val="Hyperlink"/>
@@ -16682,7 +17504,7 @@
             <w:pPr>
               <w:pStyle w:val="Body"/>
             </w:pPr>
-            <w:hyperlink r:id="rId190" w:history="1">
+            <w:hyperlink r:id="rId195" w:history="1">
               <w:r>
                 <w:rPr>
                   <w:rStyle w:val="Hyperlink"/>
@@ -16756,7 +17578,7 @@
                 <w:color w:val="auto"/>
               </w:rPr>
             </w:pPr>
-            <w:hyperlink r:id="rId191" w:history="1">
+            <w:hyperlink r:id="rId196" w:history="1">
               <w:r>
                 <w:rPr>
                   <w:rStyle w:val="Hyperlink"/>
@@ -16786,7 +17608,7 @@
             <w:pPr>
               <w:pStyle w:val="Body"/>
             </w:pPr>
-            <w:hyperlink r:id="rId192" w:anchor="options" w:history="1">
+            <w:hyperlink r:id="rId197" w:anchor="options" w:history="1">
               <w:r>
                 <w:rPr>
                   <w:b/>
@@ -16901,7 +17723,7 @@
                 <w:rStyle w:val="NumChar"/>
                 <w:noProof/>
               </w:rPr>
-              <w:t>25</w:t>
+              <w:t>26</w:t>
             </w:r>
             <w:r>
               <w:rPr>
@@ -16952,7 +17774,7 @@
             <w:r>
               <w:t xml:space="preserve">call the </w:t>
             </w:r>
-            <w:hyperlink r:id="rId193" w:history="1">
+            <w:hyperlink r:id="rId198" w:history="1">
               <w:r>
                 <w:rPr>
                   <w:b/>
@@ -16984,7 +17806,7 @@
             <w:r>
               <w:t xml:space="preserve">View the court’s </w:t>
             </w:r>
-            <w:hyperlink r:id="rId194" w:history="1">
+            <w:hyperlink r:id="rId199" w:history="1">
               <w:r>
                 <w:rPr>
                   <w:rStyle w:val="Hyperlink"/>
@@ -17032,7 +17854,7 @@
             <w:r>
               <w:t xml:space="preserve">Depending on your income, you may qualify for </w:t>
             </w:r>
-            <w:hyperlink r:id="rId195" w:history="1">
+            <w:hyperlink r:id="rId200" w:history="1">
               <w:r>
                 <w:rPr>
                   <w:b/>
@@ -17051,7 +17873,7 @@
             <w:r>
               <w:t xml:space="preserve">Depending on your income and circumstances, you may qualify for a free lawyer from </w:t>
             </w:r>
-            <w:hyperlink r:id="rId196" w:history="1">
+            <w:hyperlink r:id="rId201" w:history="1">
               <w:r>
                 <w:rPr>
                   <w:b/>
@@ -17109,7 +17931,6 @@
               <w:rPr>
                 <w:rStyle w:val="BodyTextChar"/>
               </w:rPr>
-              <w:lastRenderedPageBreak/>
               <w:t>courts.alaska.gov/shc/shclawyer.htm</w:t>
             </w:r>
           </w:p>
@@ -17151,6 +17972,7 @@
               <w:rPr>
                 <w:rStyle w:val="BodyTextChar"/>
               </w:rPr>
+              <w:lastRenderedPageBreak/>
               <w:t>alsc-law.org/apply-for-services</w:t>
             </w:r>
           </w:p>
@@ -17164,7 +17986,7 @@
       </w:pPr>
     </w:p>
     <w:sectPr>
-      <w:footerReference w:type="default" r:id="rId197"/>
+      <w:footerReference w:type="default" r:id="rId202"/>
       <w:pgSz w:w="12240" w:h="15840"/>
       <w:pgMar w:top="245" w:right="1440" w:bottom="274" w:left="1440" w:header="720" w:footer="720" w:gutter="0"/>
       <w:cols w:space="720"/>
@@ -17261,27 +18083,14 @@
     <w:r>
       <w:t xml:space="preserve"> of </w:t>
     </w:r>
-    <w:r>
-      <w:fldChar w:fldCharType="begin"/>
-    </w:r>
-    <w:r>
-      <w:instrText xml:space="preserve"> NUMPAGES  \* Arabic  \* MERGEFORMAT </w:instrText>
-    </w:r>
-    <w:r>
-      <w:fldChar w:fldCharType="separate"/>
-    </w:r>
-    <w:r>
-      <w:rPr>
-        <w:noProof/>
-      </w:rPr>
-      <w:t>36</w:t>
-    </w:r>
-    <w:r>
-      <w:rPr>
-        <w:noProof/>
-      </w:rPr>
-      <w:fldChar w:fldCharType="end"/>
-    </w:r>
+    <w:fldSimple w:instr=" NUMPAGES  \* Arabic  \* MERGEFORMAT ">
+      <w:r>
+        <w:rPr>
+          <w:noProof/>
+        </w:rPr>
+        <w:t>36</w:t>
+      </w:r>
+    </w:fldSimple>
     <w:r>
       <w:t xml:space="preserve"> pages</w:t>
     </w:r>

</xml_diff>

<commit_message>
integrating with AKTemplates more
</commit_message>
<xml_diff>
--- a/docassemble/ChangingOrEnforcingYourChildSupportOrder/data/templates/changing_child_support_action_plan.docx
+++ b/docassemble/ChangingOrEnforcingYourChildSupportOrder/data/templates/changing_child_support_action_plan.docx
@@ -7624,23 +7624,7 @@
                   <w:b/>
                   <w:bCs/>
                 </w:rPr>
-                <w:t>SHC-PAC</w:t>
-              </w:r>
-              <w:r>
-                <w:rPr>
-                  <w:rStyle w:val="Hyperlink"/>
-                  <w:b/>
-                  <w:bCs/>
-                </w:rPr>
-                <w:t>1</w:t>
-              </w:r>
-              <w:r>
-                <w:rPr>
-                  <w:rStyle w:val="Hyperlink"/>
-                  <w:b/>
-                  <w:bCs/>
-                </w:rPr>
-                <w:t>2</w:t>
+                <w:t>SHC-PAC12</w:t>
               </w:r>
             </w:hyperlink>
             <w:r>
@@ -8564,7 +8548,15 @@
               <w:pStyle w:val="BodyText"/>
             </w:pPr>
             <w:r>
-              <w:t xml:space="preserve">For the first 3 types of mistake, you must file your </w:t>
+              <w:t xml:space="preserve">For the first 3 types of </w:t>
+            </w:r>
+            <w:proofErr w:type="gramStart"/>
+            <w:r>
+              <w:t>mistake</w:t>
+            </w:r>
+            <w:proofErr w:type="gramEnd"/>
+            <w:r>
+              <w:t xml:space="preserve">, you must file your </w:t>
             </w:r>
             <w:r>
               <w:rPr>
@@ -8947,7 +8939,15 @@
               <w:pStyle w:val="Body"/>
             </w:pPr>
             <w:r>
-              <w:t>For the next 3 types of mistake, the amount of time before you file must be "reasonable.”</w:t>
+              <w:t xml:space="preserve">For the next 3 types of </w:t>
+            </w:r>
+            <w:proofErr w:type="gramStart"/>
+            <w:r>
+              <w:t>mistake</w:t>
+            </w:r>
+            <w:proofErr w:type="gramEnd"/>
+            <w:r>
+              <w:t>, the amount of time before you file must be "reasonable.”</w:t>
             </w:r>
           </w:p>
           <w:p>
@@ -11504,10 +11504,7 @@
               <w:fldChar w:fldCharType="begin"/>
             </w:r>
             <w:r>
-              <w:instrText xml:space="preserve"> SEQ regi</w:instrText>
-            </w:r>
-            <w:r>
-              <w:instrText xml:space="preserve">sterlist \* MERGEFORMAT  \* MERGEFORMAT </w:instrText>
+              <w:instrText xml:space="preserve"> SEQ registerlist \* MERGEFORMAT  \* MERGEFORMAT </w:instrText>
             </w:r>
             <w:r>
               <w:fldChar w:fldCharType="separate"/>
@@ -11519,6 +11516,9 @@
               <w:t>2</w:t>
             </w:r>
             <w:r>
+              <w:rPr>
+                <w:noProof/>
+              </w:rPr>
               <w:fldChar w:fldCharType="end"/>
             </w:r>
             <w:r>
@@ -12779,19 +12779,7 @@
                 <w:rPr>
                   <w:rStyle w:val="Hyperlink"/>
                 </w:rPr>
-                <w:t>P</w:t>
-              </w:r>
-              <w:r>
-                <w:rPr>
-                  <w:rStyle w:val="Hyperlink"/>
-                </w:rPr>
-                <w:t>D</w:t>
-              </w:r>
-              <w:r>
-                <w:rPr>
-                  <w:rStyle w:val="Hyperlink"/>
-                </w:rPr>
-                <w:t>F</w:t>
+                <w:t>PDF</w:t>
               </w:r>
             </w:hyperlink>
           </w:p>
@@ -13181,19 +13169,7 @@
                 <w:rPr>
                   <w:rStyle w:val="Hyperlink"/>
                 </w:rPr>
-                <w:t>P</w:t>
-              </w:r>
-              <w:r>
-                <w:rPr>
-                  <w:rStyle w:val="Hyperlink"/>
-                </w:rPr>
-                <w:t>D</w:t>
-              </w:r>
-              <w:r>
-                <w:rPr>
-                  <w:rStyle w:val="Hyperlink"/>
-                </w:rPr>
-                <w:t>F</w:t>
+                <w:t>PDF</w:t>
               </w:r>
             </w:hyperlink>
             <w:r>
@@ -14198,7 +14174,7 @@
           </w:p>
           <w:p>
             <w:pPr>
-              <w:pStyle w:val="Listnumbered"/>
+              <w:pStyle w:val="ListParagraph"/>
               <w:numPr>
                 <w:ilvl w:val="0"/>
                 <w:numId w:val="12"/>
@@ -14206,6 +14182,18 @@
             </w:pPr>
             <w:r>
               <w:t>Decide the date you will serve the other parent.</w:t>
+            </w:r>
+            <w:r>
+              <w:t xml:space="preserve"> </w:t>
+            </w:r>
+            <w:r>
+              <w:t xml:space="preserve">Try to </w:t>
+            </w:r>
+            <w:r>
+              <w:t>them</w:t>
+            </w:r>
+            <w:r>
+              <w:t xml:space="preserve"> the same day you file your documents with the court.</w:t>
             </w:r>
           </w:p>
           <w:p>
@@ -14508,21 +14496,21 @@
               <w:rPr>
                 <w:color w:val="FF0000"/>
               </w:rPr>
-              <w:t>file_step_heading</w:t>
+              <w:t>file_st</w:t>
+            </w:r>
+            <w:r>
+              <w:rPr>
+                <w:color w:val="FF0000"/>
+              </w:rPr>
+              <w:lastRenderedPageBreak/>
+              <w:t>ep_heading</w:t>
             </w:r>
             <w:proofErr w:type="spellEnd"/>
             <w:r>
               <w:rPr>
                 <w:color w:val="FF0000"/>
               </w:rPr>
-              <w:t xml:space="preserve">') </w:t>
-            </w:r>
-            <w:r>
-              <w:rPr>
-                <w:color w:val="FF0000"/>
-              </w:rPr>
-              <w:lastRenderedPageBreak/>
-              <w:t>%}</w:t>
+              <w:t>') %}</w:t>
             </w:r>
             <w:r>
               <w:t xml:space="preserve"> </w:t>
@@ -14726,6 +14714,7 @@
               <w:rPr>
                 <w:color w:val="00B0F0"/>
               </w:rPr>
+              <w:lastRenderedPageBreak/>
               <w:t>'</w:t>
             </w:r>
             <w:r>
@@ -14777,7 +14766,6 @@
               <w:rPr>
                 <w:color w:val="00B0F0"/>
               </w:rPr>
-              <w:lastRenderedPageBreak/>
               <w:t>guess_final_order_date</w:t>
             </w:r>
             <w:proofErr w:type="spellEnd"/>
@@ -15393,19 +15381,37 @@
               <w:t xml:space="preserve">: </w:t>
             </w:r>
             <w:r>
-              <w:t xml:space="preserve">Serve the </w:t>
-            </w:r>
+              <w:t xml:space="preserve">Serve </w:t>
+            </w:r>
+            <w:r>
+              <w:t xml:space="preserve">{{ </w:t>
+            </w:r>
+            <w:proofErr w:type="spellStart"/>
             <w:r>
               <w:t>o</w:t>
             </w:r>
             <w:r>
-              <w:t xml:space="preserve">ther </w:t>
+              <w:t>ther</w:t>
+            </w:r>
+            <w:r>
+              <w:t>_</w:t>
             </w:r>
             <w:r>
               <w:t>p</w:t>
             </w:r>
             <w:r>
-              <w:t>arent</w:t>
+              <w:t>ar</w:t>
+            </w:r>
+            <w:r>
+              <w:t>ty_in</w:t>
+            </w:r>
+            <w:r>
+              <w:lastRenderedPageBreak/>
+              <w:t>_case</w:t>
+            </w:r>
+            <w:proofErr w:type="spellEnd"/>
+            <w:r>
+              <w:t xml:space="preserve"> }}</w:t>
             </w:r>
           </w:p>
         </w:tc>
@@ -15424,6 +15430,7 @@
               <w:spacing w:before="240"/>
             </w:pPr>
             <w:r>
+              <w:lastRenderedPageBreak/>
               <w:t>Give a copy of all your documents to the other parent the way you wrote</w:t>
             </w:r>
             <w:r>
@@ -15443,7 +15450,11 @@
               <w:pStyle w:val="Body"/>
             </w:pPr>
             <w:r>
-              <w:t>If you did not serve the other parent on the date or the way you wrote on your Certificate of Service, fill out a new</w:t>
+              <w:t xml:space="preserve">If you did not serve the other parent on the date or the way you wrote </w:t>
+            </w:r>
+            <w:r>
+              <w:lastRenderedPageBreak/>
+              <w:t>on your Certificate of Service, fill out a new</w:t>
             </w:r>
             <w:r>
               <w:rPr>
@@ -15465,14 +15476,7 @@
                 <w:rPr>
                   <w:rStyle w:val="Hyperlink"/>
                 </w:rPr>
-                <w:t xml:space="preserve">,  </w:t>
-              </w:r>
-              <w:r>
-                <w:rPr>
-                  <w:rStyle w:val="Hyperlink"/>
-                </w:rPr>
-                <w:lastRenderedPageBreak/>
-                <w:t>SCH-1620</w:t>
+                <w:t>,  SCH-1620</w:t>
               </w:r>
             </w:hyperlink>
             <w:r>
@@ -15605,7 +15609,7 @@
               <w:rPr>
                 <w:color w:val="FF0000"/>
               </w:rPr>
-              <w:t xml:space="preserve">) </w:t>
+              <w:t>)</w:t>
             </w:r>
           </w:p>
           <w:p>
@@ -15661,9 +15665,6 @@
               </w:rPr>
               <w:t>)</w:t>
             </w:r>
-            <w:r>
-              <w:t xml:space="preserve">  </w:t>
-            </w:r>
           </w:p>
           <w:p>
             <w:pPr>
@@ -15705,7 +15706,7 @@
               <w:t>'</w:t>
             </w:r>
             <w:r>
-              <w:t xml:space="preserve">)  or </w:t>
+              <w:t xml:space="preserve">) or </w:t>
             </w:r>
           </w:p>
           <w:p>
@@ -15949,6 +15950,7 @@
               <w:outlineLvl w:val="1"/>
             </w:pPr>
             <w:r>
+              <w:lastRenderedPageBreak/>
               <w:t xml:space="preserve">Step </w:t>
             </w:r>
             <w:r>
@@ -15973,11 +15975,7 @@
               <w:fldChar w:fldCharType="end"/>
             </w:r>
             <w:r>
-              <w:t xml:space="preserve">: What </w:t>
-            </w:r>
-            <w:r>
-              <w:lastRenderedPageBreak/>
-              <w:t xml:space="preserve">to expect after </w:t>
+              <w:t xml:space="preserve">: What to expect after </w:t>
             </w:r>
             <w:r>
               <w:t>you file a Motion to Reconsider</w:t>
@@ -15999,7 +15997,6 @@
               <w:spacing w:before="240"/>
             </w:pPr>
             <w:r>
-              <w:lastRenderedPageBreak/>
               <w:t xml:space="preserve">A </w:t>
             </w:r>
             <w:r>
@@ -16020,7 +16017,6 @@
               <w:pStyle w:val="Body"/>
             </w:pPr>
             <w:r>
-              <w:lastRenderedPageBreak/>
               <w:t>The other parent</w:t>
             </w:r>
             <w:r>
@@ -16173,7 +16169,6 @@
           </w:tcPr>
           <w:p>
             <w:r>
-              <w:lastRenderedPageBreak/>
               <w:t>{%tr endif %}</w:t>
             </w:r>
           </w:p>
@@ -16207,274 +16202,439 @@
             <w:pPr>
               <w:pStyle w:val="BodyText"/>
               <w:rPr>
-                <w:color w:val="00B0F0"/>
+                <w:color w:val="auto"/>
               </w:rPr>
             </w:pPr>
             <w:bookmarkStart w:id="25" w:name="_Hlk140566763"/>
             <w:bookmarkStart w:id="26" w:name="_Hlk136618706"/>
             <w:r>
               <w:rPr>
+                <w:rFonts w:ascii="Arial" w:hAnsi="Arial" w:cs="Arial"/>
+                <w:sz w:val="22"/>
+                <w:szCs w:val="22"/>
+              </w:rPr>
+              <w:t xml:space="preserve">{%tr if </w:t>
+            </w:r>
+            <w:r>
+              <w:rPr>
+                <w:rFonts w:ascii="Arial" w:hAnsi="Arial" w:cs="Arial"/>
+                <w:sz w:val="22"/>
+                <w:szCs w:val="22"/>
+              </w:rPr>
+              <w:t>(</w:t>
+            </w:r>
+            <w:r>
+              <w:rPr>
+                <w:rFonts w:ascii="Arial" w:hAnsi="Arial" w:cs="Arial"/>
+                <w:sz w:val="22"/>
+                <w:szCs w:val="22"/>
+              </w:rPr>
+              <w:t xml:space="preserve">defined('interim_order_date') </w:t>
+            </w:r>
+            <w:r>
+              <w:t>and date_difference</w:t>
+            </w:r>
+            <w:r>
+              <w:rPr>
+                <w:color w:val="BF8F00" w:themeColor="accent4" w:themeShade="BF"/>
+              </w:rPr>
+              <w:t>(</w:t>
+            </w:r>
+            <w:r>
+              <w:t>starting=interim_order_date, ending=today</w:t>
+            </w:r>
+            <w:r>
+              <w:rPr>
+                <w:color w:val="70AD47" w:themeColor="accent6"/>
+              </w:rPr>
+              <w:t>()</w:t>
+            </w:r>
+            <w:r>
+              <w:rPr>
+                <w:color w:val="BF8F00" w:themeColor="accent4" w:themeShade="BF"/>
+              </w:rPr>
+              <w:t>)</w:t>
+            </w:r>
+            <w:r>
+              <w:t xml:space="preserve">.days </w:t>
+            </w:r>
+            <w:r>
+              <w:t>&gt;</w:t>
+            </w:r>
+            <w:r>
+              <w:t xml:space="preserve"> 10</w:t>
+            </w:r>
+            <w:r>
+              <w:rPr>
+                <w:color w:val="auto"/>
+              </w:rPr>
+              <w:t>)</w:t>
+            </w:r>
+          </w:p>
+          <w:p>
+            <w:pPr>
+              <w:pStyle w:val="BodyText"/>
+              <w:rPr>
+                <w:rFonts w:ascii="Arial" w:hAnsi="Arial" w:cs="Arial"/>
+                <w:sz w:val="22"/>
+                <w:szCs w:val="22"/>
+              </w:rPr>
+            </w:pPr>
+            <w:r>
+              <w:rPr>
+                <w:rFonts w:ascii="Arial" w:hAnsi="Arial" w:cs="Arial"/>
+                <w:sz w:val="22"/>
+                <w:szCs w:val="22"/>
+              </w:rPr>
+              <w:t xml:space="preserve">or </w:t>
+            </w:r>
+            <w:r>
+              <w:rPr>
+                <w:rFonts w:ascii="Arial" w:hAnsi="Arial" w:cs="Arial"/>
+                <w:sz w:val="22"/>
+                <w:szCs w:val="22"/>
+              </w:rPr>
+              <w:t>(</w:t>
+            </w:r>
+            <w:r>
+              <w:rPr>
+                <w:rFonts w:ascii="Arial" w:hAnsi="Arial" w:cs="Arial"/>
+                <w:sz w:val="22"/>
+                <w:szCs w:val="22"/>
+              </w:rPr>
+              <w:t>defined('</w:t>
+            </w:r>
+            <w:proofErr w:type="spellStart"/>
+            <w:r>
+              <w:rPr>
+                <w:rFonts w:ascii="Arial" w:hAnsi="Arial" w:cs="Arial"/>
+                <w:sz w:val="22"/>
+                <w:szCs w:val="22"/>
+              </w:rPr>
+              <w:t>guess_interim_order_date</w:t>
+            </w:r>
+            <w:proofErr w:type="spellEnd"/>
+            <w:r>
+              <w:rPr>
+                <w:rFonts w:ascii="Arial" w:hAnsi="Arial" w:cs="Arial"/>
+                <w:sz w:val="22"/>
+                <w:szCs w:val="22"/>
+              </w:rPr>
+              <w:t xml:space="preserve">') </w:t>
+            </w:r>
+            <w:r>
+              <w:t xml:space="preserve">and </w:t>
+            </w:r>
+            <w:r>
+              <w:br/>
+              <w:t>(</w:t>
+            </w:r>
+            <w:proofErr w:type="spellStart"/>
+            <w:r>
+              <w:t>guess_interim_order_date</w:t>
+            </w:r>
+            <w:proofErr w:type="spellEnd"/>
+            <w:r>
+              <w:t xml:space="preserve"> == </w:t>
+            </w:r>
+            <w:r>
+              <w:t>'more than</w:t>
+            </w:r>
+            <w:r>
+              <w:t xml:space="preserve"> 10 days</w:t>
+            </w:r>
+            <w:r>
+              <w:t>'</w:t>
+            </w:r>
+            <w:r>
+              <w:rPr>
+                <w:rFonts w:ascii="Arial" w:hAnsi="Arial" w:cs="Arial"/>
+                <w:sz w:val="22"/>
+                <w:szCs w:val="22"/>
+              </w:rPr>
+              <w:br/>
+              <w:t xml:space="preserve">or </w:t>
+            </w:r>
+            <w:proofErr w:type="spellStart"/>
+            <w:r>
+              <w:rPr>
+                <w:rFonts w:ascii="Arial" w:hAnsi="Arial" w:cs="Arial"/>
+                <w:sz w:val="22"/>
+                <w:szCs w:val="22"/>
+              </w:rPr>
+              <w:t>unknown_interim_date</w:t>
+            </w:r>
+            <w:proofErr w:type="spellEnd"/>
+            <w:r>
+              <w:rPr>
+                <w:rFonts w:ascii="Arial" w:hAnsi="Arial" w:cs="Arial"/>
+                <w:sz w:val="22"/>
+                <w:szCs w:val="22"/>
+              </w:rPr>
+              <w:t xml:space="preserve"> == </w:t>
+            </w:r>
+            <w:r>
+              <w:rPr>
+                <w:rFonts w:ascii="Arial" w:hAnsi="Arial" w:cs="Arial"/>
+                <w:sz w:val="22"/>
+                <w:szCs w:val="22"/>
+              </w:rPr>
+              <w:t>'modify'</w:t>
+            </w:r>
+            <w:r>
+              <w:rPr>
+                <w:rFonts w:ascii="Arial" w:hAnsi="Arial" w:cs="Arial"/>
+                <w:sz w:val="22"/>
+                <w:szCs w:val="22"/>
+              </w:rPr>
+              <w:t>))</w:t>
+            </w:r>
+          </w:p>
+          <w:p>
+            <w:r>
+              <w:t xml:space="preserve">or </w:t>
+            </w:r>
+          </w:p>
+          <w:p>
+            <w:r>
+              <w:t>(</w:t>
+            </w:r>
+            <w:r>
+              <w:t>defined('</w:t>
+            </w:r>
+            <w:proofErr w:type="spellStart"/>
+            <w:r>
+              <w:t>final_order_date</w:t>
+            </w:r>
+            <w:proofErr w:type="spellEnd"/>
+            <w:r>
+              <w:t xml:space="preserve">') </w:t>
+            </w:r>
+            <w:r>
+              <w:t>and date_difference</w:t>
+            </w:r>
+            <w:r>
+              <w:rPr>
+                <w:color w:val="BF8F00" w:themeColor="accent4" w:themeShade="BF"/>
+              </w:rPr>
+              <w:t>(</w:t>
+            </w:r>
+            <w:r>
+              <w:t>starting=</w:t>
+            </w:r>
+            <w:proofErr w:type="spellStart"/>
+            <w:r>
+              <w:t>final</w:t>
+            </w:r>
+            <w:r>
+              <w:t>_order_date</w:t>
+            </w:r>
+            <w:proofErr w:type="spellEnd"/>
+            <w:r>
+              <w:t>, ending=today</w:t>
+            </w:r>
+            <w:r>
+              <w:rPr>
+                <w:color w:val="70AD47" w:themeColor="accent6"/>
+              </w:rPr>
+              <w:t>()</w:t>
+            </w:r>
+            <w:r>
+              <w:rPr>
+                <w:color w:val="BF8F00" w:themeColor="accent4" w:themeShade="BF"/>
+              </w:rPr>
+              <w:t>)</w:t>
+            </w:r>
+            <w:r>
+              <w:t xml:space="preserve">.days </w:t>
+            </w:r>
+            <w:r>
+              <w:t>&gt;</w:t>
+            </w:r>
+            <w:r>
+              <w:t xml:space="preserve"> 10</w:t>
+            </w:r>
+            <w:r>
+              <w:t>)</w:t>
+            </w:r>
+            <w:r>
+              <w:br/>
+              <w:t xml:space="preserve">or </w:t>
+            </w:r>
+            <w:r>
+              <w:lastRenderedPageBreak/>
+              <w:t>(</w:t>
+            </w:r>
+            <w:r>
+              <w:t>defined('</w:t>
+            </w:r>
+            <w:proofErr w:type="spellStart"/>
+            <w:r>
+              <w:t>guess_final_order_date</w:t>
+            </w:r>
+            <w:proofErr w:type="spellEnd"/>
+            <w:r>
+              <w:t xml:space="preserve">') </w:t>
+            </w:r>
+            <w:r>
+              <w:t xml:space="preserve">and </w:t>
+            </w:r>
+            <w:proofErr w:type="spellStart"/>
+            <w:r>
+              <w:t>unknown_final_date.any_true</w:t>
+            </w:r>
+            <w:proofErr w:type="spellEnd"/>
+            <w:r>
+              <w:t>('</w:t>
+            </w:r>
+            <w:proofErr w:type="spellStart"/>
+            <w:r>
+              <w:t>modify','set</w:t>
+            </w:r>
+            <w:proofErr w:type="spellEnd"/>
+            <w:r>
+              <w:t xml:space="preserve"> aside')</w:t>
+            </w:r>
+            <w:r>
+              <w:t>)</w:t>
+            </w:r>
+          </w:p>
+          <w:p>
+            <w:r>
+              <w:t>or</w:t>
+            </w:r>
+          </w:p>
+          <w:p>
+            <w:pPr>
+              <w:pStyle w:val="BodyText"/>
+              <w:rPr>
+                <w:rFonts w:ascii="Arial" w:hAnsi="Arial" w:cs="Arial"/>
+                <w:color w:val="00B050"/>
+                <w:sz w:val="22"/>
+                <w:szCs w:val="22"/>
+              </w:rPr>
+            </w:pPr>
+            <w:r>
+              <w:rPr>
+                <w:rFonts w:ascii="Arial" w:hAnsi="Arial" w:cs="Arial"/>
+                <w:color w:val="00B050"/>
+                <w:sz w:val="22"/>
+                <w:szCs w:val="22"/>
+              </w:rPr>
+              <w:t>(</w:t>
+            </w:r>
+            <w:proofErr w:type="spellStart"/>
+            <w:r>
+              <w:rPr>
+                <w:rFonts w:ascii="Arial" w:hAnsi="Arial" w:cs="Arial"/>
+                <w:color w:val="00B050"/>
+                <w:sz w:val="22"/>
+                <w:szCs w:val="22"/>
+              </w:rPr>
+              <w:t>why_change</w:t>
+            </w:r>
+            <w:proofErr w:type="spellEnd"/>
+            <w:r>
+              <w:rPr>
+                <w:rFonts w:ascii="Arial" w:hAnsi="Arial" w:cs="Arial"/>
+                <w:color w:val="00B050"/>
+                <w:sz w:val="22"/>
+                <w:szCs w:val="22"/>
+              </w:rPr>
+              <w:t xml:space="preserve"> == 'income' and not </w:t>
+            </w:r>
+            <w:proofErr w:type="spellStart"/>
+            <w:r>
+              <w:rPr>
+                <w:rFonts w:ascii="Arial" w:hAnsi="Arial" w:cs="Arial"/>
+                <w:color w:val="00B050"/>
+                <w:sz w:val="22"/>
+                <w:szCs w:val="22"/>
+              </w:rPr>
+              <w:t>parents_agree</w:t>
+            </w:r>
+            <w:proofErr w:type="spellEnd"/>
+            <w:r>
+              <w:rPr>
+                <w:rFonts w:ascii="Arial" w:hAnsi="Arial" w:cs="Arial"/>
+                <w:color w:val="00B050"/>
+                <w:sz w:val="22"/>
+                <w:szCs w:val="22"/>
+              </w:rPr>
+              <w:t xml:space="preserve"> and not </w:t>
+            </w:r>
+            <w:proofErr w:type="spellStart"/>
+            <w:r>
+              <w:rPr>
+                <w:rFonts w:ascii="Arial" w:hAnsi="Arial" w:cs="Arial"/>
+                <w:color w:val="00B050"/>
+                <w:sz w:val="22"/>
+                <w:szCs w:val="22"/>
+              </w:rPr>
+              <w:t>middle_of_case</w:t>
+            </w:r>
+            <w:proofErr w:type="spellEnd"/>
+            <w:r>
+              <w:rPr>
+                <w:rFonts w:ascii="Arial" w:hAnsi="Arial" w:cs="Arial"/>
+                <w:color w:val="00B050"/>
+                <w:sz w:val="22"/>
+                <w:szCs w:val="22"/>
+              </w:rPr>
+              <w:t>)</w:t>
+            </w:r>
+          </w:p>
+          <w:p>
+            <w:pPr>
+              <w:pStyle w:val="BodyText"/>
+              <w:rPr>
+                <w:rFonts w:ascii="Arial" w:hAnsi="Arial" w:cs="Arial"/>
                 <w:color w:val="00B0F0"/>
-              </w:rPr>
-              <w:t>{%tr if (defined(</w:t>
-            </w:r>
-            <w:r>
-              <w:rPr>
+                <w:sz w:val="22"/>
+                <w:szCs w:val="22"/>
+              </w:rPr>
+            </w:pPr>
+            <w:r>
+              <w:rPr>
+                <w:rFonts w:ascii="Arial" w:hAnsi="Arial" w:cs="Arial"/>
                 <w:color w:val="00B0F0"/>
-              </w:rPr>
-              <w:t>'interim</w:t>
-            </w:r>
+                <w:sz w:val="22"/>
+                <w:szCs w:val="22"/>
+              </w:rPr>
+              <w:t xml:space="preserve">or </w:t>
+            </w:r>
+          </w:p>
+          <w:p>
             <w:r>
               <w:rPr>
                 <w:color w:val="00B0F0"/>
               </w:rPr>
-              <w:t>_order_date</w:t>
-            </w:r>
-            <w:r>
-              <w:rPr>
-                <w:color w:val="00B0F0"/>
-              </w:rPr>
-              <w:t>'</w:t>
-            </w:r>
-            <w:r>
-              <w:rPr>
-                <w:color w:val="00B0F0"/>
-              </w:rPr>
-              <w:t>) and date_difference(starting=</w:t>
-            </w:r>
-            <w:r>
-              <w:rPr>
-                <w:color w:val="00B0F0"/>
-              </w:rPr>
-              <w:t>interim</w:t>
-            </w:r>
-            <w:r>
-              <w:rPr>
-                <w:color w:val="00B0F0"/>
-              </w:rPr>
-              <w:t>_order_date, ending=today()).days &gt; 10</w:t>
-            </w:r>
-            <w:r>
-              <w:rPr>
-                <w:color w:val="00B0F0"/>
-              </w:rPr>
-              <w:t xml:space="preserve">) or </w:t>
-            </w:r>
-            <w:r>
-              <w:rPr>
-                <w:color w:val="FF0000"/>
-              </w:rPr>
-              <w:t>(</w:t>
-            </w:r>
-            <w:r>
-              <w:t>defined(</w:t>
-            </w:r>
-            <w:r>
-              <w:t>'</w:t>
-            </w:r>
-            <w:proofErr w:type="spellStart"/>
-            <w:r>
-              <w:t>guess_interim_order_date</w:t>
-            </w:r>
-            <w:proofErr w:type="spellEnd"/>
-            <w:r>
-              <w:t>'</w:t>
-            </w:r>
-            <w:r>
-              <w:t xml:space="preserve">) and </w:t>
-            </w:r>
-            <w:proofErr w:type="spellStart"/>
-            <w:r>
-              <w:t>guess_interim_order_date</w:t>
-            </w:r>
-            <w:proofErr w:type="spellEnd"/>
-            <w:r>
-              <w:t xml:space="preserve"> == </w:t>
-            </w:r>
-            <w:r>
-              <w:t>'</w:t>
-            </w:r>
-            <w:r>
-              <w:t>more than 10 days</w:t>
-            </w:r>
-            <w:r>
-              <w:t>'</w:t>
-            </w:r>
-            <w:r>
-              <w:rPr>
-                <w:color w:val="FF0000"/>
+              <w:t xml:space="preserve">user_need in ('enforce AK order', </w:t>
+            </w:r>
+            <w:r>
+              <w:rPr>
+                <w:color w:val="7030A0"/>
+              </w:rPr>
+              <w:t>'enforce foreign order'</w:t>
+            </w:r>
+            <w:r>
+              <w:rPr>
+                <w:color w:val="7030A0"/>
               </w:rPr>
               <w:t>)</w:t>
             </w:r>
-            <w:r>
-              <w:t xml:space="preserve">  </w:t>
-            </w:r>
-            <w:r>
-              <w:rPr>
-                <w:color w:val="00B0F0"/>
-              </w:rPr>
-              <w:t xml:space="preserve">or </w:t>
-            </w:r>
-            <w:proofErr w:type="spellStart"/>
-            <w:r>
-              <w:rPr>
-                <w:color w:val="00B0F0"/>
-              </w:rPr>
-              <w:t>unknown_</w:t>
-            </w:r>
-            <w:r>
-              <w:rPr>
-                <w:color w:val="00B0F0"/>
-              </w:rPr>
-              <w:t>interim</w:t>
-            </w:r>
-            <w:r>
-              <w:rPr>
-                <w:color w:val="00B0F0"/>
-              </w:rPr>
-              <w:t>_date</w:t>
-            </w:r>
-            <w:proofErr w:type="spellEnd"/>
-            <w:r>
-              <w:rPr>
-                <w:color w:val="00B0F0"/>
-              </w:rPr>
-              <w:t xml:space="preserve"> in ('</w:t>
-            </w:r>
-            <w:r>
-              <w:rPr>
-                <w:color w:val="00B0F0"/>
-              </w:rPr>
-              <w:t>modify</w:t>
-            </w:r>
-            <w:r>
-              <w:rPr>
-                <w:color w:val="00B0F0"/>
-              </w:rPr>
-              <w:t>', 'both'</w:t>
-            </w:r>
-            <w:r>
-              <w:rPr>
-                <w:color w:val="00B0F0"/>
-              </w:rPr>
-              <w:t xml:space="preserve">) </w:t>
-            </w:r>
-            <w:r>
-              <w:rPr>
-                <w:color w:val="00B0F0"/>
-              </w:rPr>
-              <w:t xml:space="preserve"> or </w:t>
-            </w:r>
           </w:p>
           <w:p>
             <w:pPr>
               <w:pStyle w:val="BodyText"/>
-              <w:rPr>
-                <w:color w:val="00B050"/>
-              </w:rPr>
-            </w:pPr>
-            <w:r>
-              <w:rPr>
-                <w:color w:val="00B050"/>
-              </w:rPr>
-              <w:t>(</w:t>
-            </w:r>
-            <w:proofErr w:type="spellStart"/>
-            <w:r>
-              <w:rPr>
-                <w:color w:val="00B050"/>
-              </w:rPr>
-              <w:t>why_change</w:t>
-            </w:r>
-            <w:proofErr w:type="spellEnd"/>
-            <w:r>
-              <w:rPr>
-                <w:color w:val="00B050"/>
-              </w:rPr>
-              <w:t xml:space="preserve"> == 'income' and not </w:t>
-            </w:r>
-            <w:proofErr w:type="spellStart"/>
-            <w:r>
-              <w:rPr>
-                <w:color w:val="00B050"/>
-              </w:rPr>
-              <w:t>parents_agree</w:t>
-            </w:r>
-            <w:proofErr w:type="spellEnd"/>
-            <w:r>
-              <w:rPr>
-                <w:color w:val="00B050"/>
-              </w:rPr>
-              <w:t xml:space="preserve"> and not </w:t>
-            </w:r>
-            <w:proofErr w:type="spellStart"/>
-            <w:r>
-              <w:rPr>
-                <w:color w:val="00B050"/>
-              </w:rPr>
-              <w:t>middle_of_case</w:t>
-            </w:r>
-            <w:proofErr w:type="spellEnd"/>
-            <w:r>
-              <w:rPr>
-                <w:color w:val="00B050"/>
-              </w:rPr>
-              <w:t>)</w:t>
-            </w:r>
-          </w:p>
-          <w:p>
-            <w:pPr>
-              <w:pStyle w:val="BodyText"/>
-            </w:pPr>
-            <w:r>
-              <w:rPr>
-                <w:color w:val="00B0F0"/>
-              </w:rPr>
-              <w:t>or</w:t>
-            </w:r>
-            <w:r>
-              <w:rPr>
-                <w:color w:val="00B0F0"/>
-              </w:rPr>
-              <w:t xml:space="preserve">  (</w:t>
-            </w:r>
-            <w:proofErr w:type="spellStart"/>
-            <w:r>
-              <w:rPr>
-                <w:color w:val="00B0F0"/>
-              </w:rPr>
-              <w:t>unknown_final_date</w:t>
-            </w:r>
-            <w:proofErr w:type="spellEnd"/>
-            <w:r>
-              <w:rPr>
-                <w:color w:val="00B0F0"/>
-              </w:rPr>
-              <w:t>[</w:t>
-            </w:r>
-            <w:r>
-              <w:rPr>
-                <w:color w:val="00B0F0"/>
-              </w:rPr>
-              <w:t>'</w:t>
-            </w:r>
-            <w:r>
-              <w:rPr>
-                <w:color w:val="00B0F0"/>
-              </w:rPr>
-              <w:t>modify</w:t>
-            </w:r>
-            <w:r>
-              <w:rPr>
-                <w:color w:val="00B0F0"/>
-              </w:rPr>
-              <w:t>'</w:t>
-            </w:r>
-            <w:r>
-              <w:rPr>
-                <w:color w:val="00B0F0"/>
-              </w:rPr>
-              <w:t>]) %}</w:t>
+            </w:pPr>
+            <w:r>
+              <w:rPr>
+                <w:rFonts w:ascii="Arial" w:hAnsi="Arial" w:cs="Arial"/>
+                <w:sz w:val="22"/>
+                <w:szCs w:val="22"/>
+              </w:rPr>
+              <w:t>%}</w:t>
             </w:r>
           </w:p>
         </w:tc>
@@ -16509,7 +16669,6 @@
               <w:outlineLvl w:val="1"/>
             </w:pPr>
             <w:r>
-              <w:lastRenderedPageBreak/>
               <w:t xml:space="preserve">Step </w:t>
             </w:r>
             <w:r>
@@ -16537,7 +16696,21 @@
               <w:t xml:space="preserve">: What to expect after </w:t>
             </w:r>
             <w:r>
-              <w:t>you file a motion to modify</w:t>
+              <w:t xml:space="preserve">you file a </w:t>
+            </w:r>
+            <w:r>
+              <w:t xml:space="preserve">{{ </w:t>
+            </w:r>
+            <w:proofErr w:type="spellStart"/>
+            <w:r>
+              <w:t>motion</w:t>
+            </w:r>
+            <w:r>
+              <w:t>_type</w:t>
+            </w:r>
+            <w:proofErr w:type="spellEnd"/>
+            <w:r>
+              <w:t xml:space="preserve"> }}</w:t>
             </w:r>
           </w:p>
         </w:tc>
@@ -16562,36 +16735,90 @@
             <w:r>
               <w:t>capitalize(</w:t>
             </w:r>
+            <w:proofErr w:type="spellStart"/>
+            <w:r>
+              <w:t>other_party_in_case</w:t>
+            </w:r>
+            <w:proofErr w:type="spellEnd"/>
+            <w:r>
+              <w:t>)</w:t>
+            </w:r>
+            <w:r>
+              <w:t xml:space="preserve"> }</w:t>
+            </w:r>
+            <w:r>
+              <w:t>} may file a response or "opposition"</w:t>
+            </w:r>
+          </w:p>
+          <w:p>
+            <w:pPr>
+              <w:pStyle w:val="Body"/>
+            </w:pPr>
+            <w:r>
+              <w:t xml:space="preserve">If you serve {{ </w:t>
+            </w:r>
+            <w:proofErr w:type="spellStart"/>
+            <w:r>
+              <w:t>other_party_in_case</w:t>
+            </w:r>
+            <w:proofErr w:type="spellEnd"/>
+            <w:r>
+              <w:t xml:space="preserve"> }}:</w:t>
+            </w:r>
+          </w:p>
+          <w:p>
+            <w:pPr>
+              <w:pStyle w:val="ListParagraph"/>
+              <w:ind w:left="405"/>
+            </w:pPr>
+            <w:r>
+              <w:t xml:space="preserve">by hand-delivery, email, or TrueFile, they have </w:t>
+            </w:r>
+            <w:r>
+              <w:t>10 days to respond to the court in writing</w:t>
+            </w:r>
+            <w:r>
+              <w:t xml:space="preserve">, </w:t>
+            </w:r>
+          </w:p>
+          <w:p>
+            <w:pPr>
+              <w:pStyle w:val="ListParagraph"/>
+              <w:ind w:left="405"/>
+            </w:pPr>
+            <w:r>
+              <w:t>by mail, they have 1</w:t>
+            </w:r>
+            <w:r>
+              <w:t>3 days</w:t>
+            </w:r>
+            <w:r>
+              <w:t>.</w:t>
+            </w:r>
+          </w:p>
+          <w:p>
+            <w:pPr>
+              <w:pStyle w:val="Body"/>
+            </w:pPr>
             <w:r>
               <w:t xml:space="preserve"> </w:t>
             </w:r>
+            <w:r>
+              <w:t xml:space="preserve">The documents </w:t>
+            </w:r>
+            <w:r>
+              <w:t xml:space="preserve">{{ </w:t>
+            </w:r>
             <w:proofErr w:type="spellStart"/>
             <w:r>
               <w:t>other_party_in_case</w:t>
             </w:r>
             <w:proofErr w:type="spellEnd"/>
             <w:r>
-              <w:t>)</w:t>
-            </w:r>
-            <w:r>
-              <w:t xml:space="preserve"> }</w:t>
-            </w:r>
-            <w:r>
-              <w:t>} may file a response or "opposition"</w:t>
-            </w:r>
-          </w:p>
-          <w:p>
-            <w:pPr>
-              <w:pStyle w:val="Body"/>
-            </w:pPr>
-            <w:r>
-              <w:t xml:space="preserve">They have 10 calendar days to file a response to your </w:t>
-            </w:r>
-            <w:r>
-              <w:t>m</w:t>
-            </w:r>
-            <w:r>
-              <w:t>otion, or 13 days if you mail it.</w:t>
+              <w:t xml:space="preserve"> }} f</w:t>
+            </w:r>
+            <w:r>
+              <w:t xml:space="preserve">iles after you serve them is their "response" or "opposition". </w:t>
             </w:r>
           </w:p>
           <w:p>
@@ -16608,572 +16835,24 @@
               <w:pStyle w:val="Body"/>
             </w:pPr>
             <w:r>
-              <w:t>If the other party files a response, you have 5 days to file a reply, or 8 days if it was mailed to you.  You do not have to count weekends or holidays when counting when your reply is due.</w:t>
-            </w:r>
-          </w:p>
-          <w:p>
-            <w:pPr>
-              <w:pStyle w:val="Body"/>
-            </w:pPr>
-            <w:r>
-              <w:t xml:space="preserve">If the due date is a weekend or holiday, your reply is due the next day the court is open.  For example, if it is due on a Saturday, and the court is open Monday, your reply is due Monday.  </w:t>
-            </w:r>
-          </w:p>
-          <w:p>
-            <w:pPr>
-              <w:pStyle w:val="ListParagraph"/>
-              <w:ind w:left="480"/>
-            </w:pPr>
-            <w:r>
-              <w:t>Watch a video about replies</w:t>
-            </w:r>
-            <w:r>
-              <w:rPr>
-                <w:rStyle w:val="BodyTextChar"/>
-                <w:b/>
-                <w:bCs/>
-              </w:rPr>
-              <w:t xml:space="preserve">: </w:t>
-            </w:r>
-            <w:hyperlink r:id="rId185" w:history="1">
-              <w:r>
-                <w:rPr>
-                  <w:rStyle w:val="BodyTextChar"/>
-                  <w:b/>
-                  <w:bCs/>
-                </w:rPr>
-                <w:t>Motions Part 3: Preparing a Reply</w:t>
-              </w:r>
-            </w:hyperlink>
-            <w:r>
-              <w:t xml:space="preserve"> </w:t>
-            </w:r>
-          </w:p>
-          <w:p>
-            <w:pPr>
-              <w:pStyle w:val="ListParagraph"/>
-              <w:ind w:left="480"/>
-            </w:pPr>
-            <w:r>
-              <w:t xml:space="preserve">Use: </w:t>
-            </w:r>
-            <w:r>
-              <w:rPr>
-                <w:b/>
-              </w:rPr>
-              <w:t xml:space="preserve">Reply, SHC – </w:t>
-            </w:r>
-            <w:hyperlink r:id="rId186" w:history="1">
-              <w:r>
-                <w:rPr>
-                  <w:rStyle w:val="Hyperlink"/>
-                  <w:b/>
-                </w:rPr>
-                <w:t>1305</w:t>
-              </w:r>
-            </w:hyperlink>
-          </w:p>
-          <w:p>
-            <w:pPr>
-              <w:pStyle w:val="ListParagraph"/>
-              <w:ind w:left="480"/>
-            </w:pPr>
-            <w:r>
-              <w:t xml:space="preserve">Read </w:t>
-            </w:r>
-            <w:hyperlink r:id="rId187" w:history="1">
-              <w:r>
-                <w:rPr>
-                  <w:rStyle w:val="Hyperlink"/>
-                </w:rPr>
-                <w:t>Options after you get a judge's decision</w:t>
-              </w:r>
-            </w:hyperlink>
-          </w:p>
-          <w:p>
-            <w:pPr>
-              <w:pStyle w:val="Heading3"/>
-              <w:outlineLvl w:val="2"/>
-            </w:pPr>
-            <w:r>
-              <w:t xml:space="preserve">Links in </w:t>
-            </w:r>
-            <w:r>
-              <w:t>this</w:t>
-            </w:r>
-            <w:r>
-              <w:t xml:space="preserve"> step</w:t>
-            </w:r>
-          </w:p>
-          <w:p>
-            <w:pPr>
-              <w:pStyle w:val="BodyText"/>
-            </w:pPr>
-            <w:r>
-              <w:rPr>
-                <w:b/>
-              </w:rPr>
-              <w:t>Motions Part 3: Preparing a Reply</w:t>
-            </w:r>
-            <w:r>
-              <w:br/>
-            </w:r>
-            <w:r>
-              <w:t>youtube.com/</w:t>
+              <w:t xml:space="preserve">If </w:t>
+            </w:r>
+            <w:r>
+              <w:t xml:space="preserve"> {{ </w:t>
             </w:r>
             <w:proofErr w:type="spellStart"/>
             <w:r>
-              <w:t>watch?v</w:t>
+              <w:t>other_party_in_case</w:t>
             </w:r>
             <w:proofErr w:type="spellEnd"/>
             <w:r>
-              <w:t>=</w:t>
-            </w:r>
-            <w:proofErr w:type="spellStart"/>
-            <w:r>
-              <w:t>egoBeRFB_Uw</w:t>
-            </w:r>
-            <w:proofErr w:type="spellEnd"/>
-          </w:p>
-          <w:p>
-            <w:pPr>
-              <w:pStyle w:val="BodyText"/>
-            </w:pPr>
-            <w:r>
-              <w:rPr>
-                <w:b/>
-              </w:rPr>
-              <w:t xml:space="preserve">Reply, </w:t>
-            </w:r>
-            <w:hyperlink r:id="rId188" w:history="1">
-              <w:r>
-                <w:rPr>
-                  <w:rStyle w:val="Hyperlink"/>
-                  <w:b/>
-                </w:rPr>
-                <w:t>SHC – 1305</w:t>
-              </w:r>
-            </w:hyperlink>
-            <w:r>
-              <w:br/>
-              <w:t>courts.alaska.gov/shc/family/docs/shc-1305n.pdf</w:t>
-            </w:r>
-          </w:p>
-          <w:p>
-            <w:pPr>
-              <w:pStyle w:val="Body"/>
-            </w:pPr>
-            <w:hyperlink r:id="rId189" w:history="1">
-              <w:r>
-                <w:rPr>
-                  <w:b/>
-                </w:rPr>
-                <w:t>Options after you get a judge's decision</w:t>
-              </w:r>
-            </w:hyperlink>
-            <w:r>
-              <w:br/>
-            </w:r>
-            <w:r>
-              <w:t>courts.alaska.gov/shc/family/after-judgment.htm</w:t>
-            </w:r>
-          </w:p>
-        </w:tc>
-      </w:tr>
-      <w:tr>
-        <w:trPr>
-          <w:jc w:val="center"/>
-        </w:trPr>
-        <w:tc>
-          <w:tcPr>
-            <w:tcW w:w="2628" w:type="dxa"/>
-            <w:tcMar>
-              <w:top w:w="360" w:type="dxa"/>
-              <w:left w:w="115" w:type="dxa"/>
-              <w:right w:w="115" w:type="dxa"/>
-            </w:tcMar>
-          </w:tcPr>
-          <w:p>
-            <w:r>
-              <w:t>{%tr endif %}</w:t>
-            </w:r>
-          </w:p>
-        </w:tc>
-        <w:tc>
-          <w:tcPr>
-            <w:tcW w:w="7612" w:type="dxa"/>
-            <w:tcMar>
-              <w:top w:w="432" w:type="dxa"/>
-              <w:left w:w="115" w:type="dxa"/>
-              <w:right w:w="115" w:type="dxa"/>
-            </w:tcMar>
-          </w:tcPr>
-          <w:p/>
-        </w:tc>
-      </w:tr>
-      <w:tr>
-        <w:trPr>
-          <w:jc w:val="center"/>
-        </w:trPr>
-        <w:tc>
-          <w:tcPr>
-            <w:tcW w:w="2628" w:type="dxa"/>
-            <w:tcMar>
-              <w:top w:w="360" w:type="dxa"/>
-              <w:left w:w="115" w:type="dxa"/>
-              <w:right w:w="115" w:type="dxa"/>
-            </w:tcMar>
-          </w:tcPr>
-          <w:p>
-            <w:pPr>
-              <w:pStyle w:val="BodyText"/>
-            </w:pPr>
-            <w:r>
-              <w:t xml:space="preserve">{%tr if </w:t>
-            </w:r>
-          </w:p>
-          <w:p>
-            <w:pPr>
-              <w:pStyle w:val="BodyText"/>
-            </w:pPr>
-            <w:r>
-              <w:rPr>
-                <w:color w:val="00B0F0"/>
-              </w:rPr>
-              <w:t>(defined(</w:t>
-            </w:r>
-            <w:r>
-              <w:rPr>
-                <w:color w:val="00B0F0"/>
-              </w:rPr>
-              <w:t>'</w:t>
-            </w:r>
-            <w:proofErr w:type="spellStart"/>
-            <w:r>
-              <w:rPr>
-                <w:color w:val="00B0F0"/>
-              </w:rPr>
-              <w:t>final_order_date</w:t>
-            </w:r>
-            <w:proofErr w:type="spellEnd"/>
-            <w:r>
-              <w:rPr>
-                <w:color w:val="00B0F0"/>
-              </w:rPr>
-              <w:t>'</w:t>
-            </w:r>
-            <w:r>
-              <w:rPr>
-                <w:color w:val="00B0F0"/>
-              </w:rPr>
-              <w:t>) and date_difference(starting=</w:t>
-            </w:r>
-            <w:proofErr w:type="spellStart"/>
-            <w:r>
-              <w:rPr>
-                <w:color w:val="00B0F0"/>
-              </w:rPr>
-              <w:t>final_order_date</w:t>
-            </w:r>
-            <w:proofErr w:type="spellEnd"/>
-            <w:r>
-              <w:rPr>
-                <w:color w:val="00B0F0"/>
-              </w:rPr>
-              <w:t>, ending=today()).days &gt; 10</w:t>
-            </w:r>
-            <w:r>
-              <w:rPr>
-                <w:color w:val="00B0F0"/>
-              </w:rPr>
-              <w:t>)</w:t>
-            </w:r>
-            <w:r>
-              <w:rPr>
-                <w:color w:val="00B0F0"/>
-              </w:rPr>
-              <w:t xml:space="preserve"> </w:t>
-            </w:r>
-            <w:r>
-              <w:rPr>
-                <w:color w:val="00B0F0"/>
-              </w:rPr>
-              <w:t>or</w:t>
-            </w:r>
-          </w:p>
-          <w:p>
-            <w:pPr>
-              <w:pStyle w:val="BodyText"/>
-              <w:rPr>
-                <w:color w:val="00B0F0"/>
-              </w:rPr>
-            </w:pPr>
-            <w:r>
-              <w:rPr>
-                <w:color w:val="00B0F0"/>
-              </w:rPr>
-              <w:t>(defined(</w:t>
-            </w:r>
-            <w:r>
-              <w:rPr>
-                <w:color w:val="00B0F0"/>
-              </w:rPr>
-              <w:t>'</w:t>
-            </w:r>
-            <w:proofErr w:type="spellStart"/>
-            <w:r>
-              <w:rPr>
-                <w:color w:val="00B0F0"/>
-              </w:rPr>
-              <w:t>guess_final_order_date</w:t>
-            </w:r>
-            <w:proofErr w:type="spellEnd"/>
-            <w:r>
-              <w:rPr>
-                <w:color w:val="00B0F0"/>
-              </w:rPr>
-              <w:t>'</w:t>
-            </w:r>
-            <w:r>
-              <w:rPr>
-                <w:color w:val="00B0F0"/>
-              </w:rPr>
-              <w:t xml:space="preserve">) and </w:t>
-            </w:r>
-            <w:proofErr w:type="spellStart"/>
-            <w:r>
-              <w:rPr>
-                <w:color w:val="00B0F0"/>
-              </w:rPr>
-              <w:t>guess_final_order_date</w:t>
-            </w:r>
-            <w:proofErr w:type="spellEnd"/>
-            <w:r>
-              <w:rPr>
-                <w:color w:val="00B0F0"/>
-              </w:rPr>
-              <w:t xml:space="preserve"> == </w:t>
-            </w:r>
-            <w:r>
-              <w:rPr>
-                <w:color w:val="00B0F0"/>
-              </w:rPr>
-              <w:t>'</w:t>
-            </w:r>
-            <w:r>
-              <w:rPr>
-                <w:color w:val="00B0F0"/>
-              </w:rPr>
-              <w:t>between 11 and 30</w:t>
-            </w:r>
-            <w:r>
-              <w:rPr>
-                <w:color w:val="00B0F0"/>
-              </w:rPr>
-              <w:t>'</w:t>
-            </w:r>
-            <w:r>
-              <w:rPr>
-                <w:color w:val="00B0F0"/>
-              </w:rPr>
-              <w:t>)</w:t>
-            </w:r>
-            <w:r>
-              <w:rPr>
-                <w:color w:val="00B0F0"/>
-              </w:rPr>
-              <w:t xml:space="preserve"> </w:t>
-            </w:r>
-          </w:p>
-          <w:p>
-            <w:pPr>
-              <w:pStyle w:val="BodyText"/>
-            </w:pPr>
-            <w:r>
-              <w:lastRenderedPageBreak/>
-              <w:t>or (defined(</w:t>
-            </w:r>
-            <w:r>
-              <w:t>'</w:t>
-            </w:r>
-            <w:proofErr w:type="spellStart"/>
-            <w:r>
-              <w:t>guess_final_order_date</w:t>
-            </w:r>
-            <w:proofErr w:type="spellEnd"/>
-            <w:r>
-              <w:t>'</w:t>
-            </w:r>
-            <w:r>
-              <w:t xml:space="preserve">) and </w:t>
-            </w:r>
-            <w:proofErr w:type="spellStart"/>
-            <w:r>
-              <w:t>guess_final_order_date</w:t>
-            </w:r>
-            <w:proofErr w:type="spellEnd"/>
-            <w:r>
-              <w:t xml:space="preserve"> == </w:t>
-            </w:r>
-            <w:r>
-              <w:t>'</w:t>
-            </w:r>
-            <w:r>
-              <w:t>more than 30</w:t>
-            </w:r>
-            <w:r>
-              <w:t>'</w:t>
-            </w:r>
-            <w:r>
-              <w:t>)  or (</w:t>
-            </w:r>
-            <w:proofErr w:type="spellStart"/>
-            <w:r>
-              <w:t>unknown_final</w:t>
-            </w:r>
-            <w:r>
-              <w:t>_date</w:t>
-            </w:r>
-            <w:proofErr w:type="spellEnd"/>
-            <w:r>
-              <w:t>[</w:t>
-            </w:r>
-            <w:r>
-              <w:t>'</w:t>
-            </w:r>
-            <w:r>
-              <w:t>set aside</w:t>
-            </w:r>
-            <w:r>
-              <w:t>'</w:t>
-            </w:r>
-            <w:r>
-              <w:t>]) %}</w:t>
-            </w:r>
-          </w:p>
-        </w:tc>
-        <w:tc>
-          <w:tcPr>
-            <w:tcW w:w="7612" w:type="dxa"/>
-            <w:tcMar>
-              <w:top w:w="432" w:type="dxa"/>
-              <w:left w:w="115" w:type="dxa"/>
-              <w:right w:w="115" w:type="dxa"/>
-            </w:tcMar>
-          </w:tcPr>
-          <w:p/>
-        </w:tc>
-      </w:tr>
-      <w:tr>
-        <w:trPr>
-          <w:jc w:val="center"/>
-        </w:trPr>
-        <w:tc>
-          <w:tcPr>
-            <w:tcW w:w="2628" w:type="dxa"/>
-            <w:tcMar>
-              <w:top w:w="360" w:type="dxa"/>
-              <w:left w:w="115" w:type="dxa"/>
-              <w:right w:w="115" w:type="dxa"/>
-            </w:tcMar>
-          </w:tcPr>
-          <w:p>
-            <w:pPr>
-              <w:pStyle w:val="Heading2"/>
-              <w:outlineLvl w:val="1"/>
-            </w:pPr>
-            <w:r>
-              <w:t xml:space="preserve">Step </w:t>
-            </w:r>
-            <w:r>
-              <w:fldChar w:fldCharType="begin"/>
-            </w:r>
-            <w:r>
-              <w:instrText xml:space="preserve"> SEQ stepList \* MERGEFORMAT </w:instrText>
-            </w:r>
-            <w:r>
-              <w:fldChar w:fldCharType="separate"/>
-            </w:r>
-            <w:r>
-              <w:rPr>
-                <w:noProof/>
-              </w:rPr>
-              <w:t>25</w:t>
-            </w:r>
-            <w:r>
-              <w:rPr>
-                <w:noProof/>
-              </w:rPr>
-              <w:fldChar w:fldCharType="end"/>
-            </w:r>
-            <w:r>
-              <w:t>: What to expect after</w:t>
-            </w:r>
-            <w:r>
-              <w:t xml:space="preserve"> </w:t>
-            </w:r>
-            <w:r>
-              <w:t xml:space="preserve">you </w:t>
-            </w:r>
-            <w:r>
-              <w:t>f</w:t>
-            </w:r>
-            <w:r>
-              <w:t xml:space="preserve">ile </w:t>
-            </w:r>
-            <w:r>
-              <w:t>a</w:t>
-            </w:r>
-            <w:r>
-              <w:t xml:space="preserve"> Motion to Set Aside</w:t>
-            </w:r>
-          </w:p>
-        </w:tc>
-        <w:tc>
-          <w:tcPr>
-            <w:tcW w:w="7612" w:type="dxa"/>
-            <w:tcMar>
-              <w:top w:w="432" w:type="dxa"/>
-              <w:left w:w="115" w:type="dxa"/>
-              <w:right w:w="115" w:type="dxa"/>
-            </w:tcMar>
-          </w:tcPr>
-          <w:p>
-            <w:pPr>
-              <w:pStyle w:val="Heading3"/>
-              <w:spacing w:before="240"/>
-              <w:outlineLvl w:val="2"/>
-            </w:pPr>
-            <w:r>
-              <w:t>{{</w:t>
-            </w:r>
-            <w:r>
-              <w:t>capitalize(</w:t>
-            </w:r>
-            <w:r>
-              <w:t xml:space="preserve"> </w:t>
-            </w:r>
-            <w:proofErr w:type="spellStart"/>
-            <w:r>
-              <w:t>other_party_in_case</w:t>
-            </w:r>
-            <w:proofErr w:type="spellEnd"/>
-            <w:r>
-              <w:t>)</w:t>
-            </w:r>
-            <w:r>
-              <w:t xml:space="preserve"> }</w:t>
-            </w:r>
-            <w:r>
-              <w:t>} may file a response or "opposition"</w:t>
-            </w:r>
-          </w:p>
-          <w:p>
-            <w:pPr>
-              <w:pStyle w:val="Body"/>
-            </w:pPr>
-            <w:r>
-              <w:t>If you serve the other parent:</w:t>
+              <w:t xml:space="preserve"> }} </w:t>
+            </w:r>
+            <w:r>
+              <w:t>files a response</w:t>
+            </w:r>
+            <w:r>
+              <w:t xml:space="preserve"> you can file a reply. If they serve you:</w:t>
             </w:r>
           </w:p>
           <w:p>
@@ -17182,13 +16861,10 @@
               <w:ind w:left="405"/>
             </w:pPr>
             <w:r>
-              <w:t xml:space="preserve">by hand-delivery, email, or TrueFile, they have </w:t>
-            </w:r>
-            <w:r>
-              <w:t>10 days to respond to the court in writing</w:t>
-            </w:r>
-            <w:r>
-              <w:t xml:space="preserve">, </w:t>
+              <w:t>By hand delivery, email or TrueFile</w:t>
+            </w:r>
+            <w:r>
+              <w:t xml:space="preserve">, you have 5 days to file, </w:t>
             </w:r>
           </w:p>
           <w:p>
@@ -17197,77 +16873,13 @@
               <w:ind w:left="405"/>
             </w:pPr>
             <w:r>
-              <w:t>by mail, they have 1</w:t>
-            </w:r>
-            <w:r>
-              <w:t>3 days</w:t>
-            </w:r>
-            <w:r>
-              <w:t>.</w:t>
-            </w:r>
-          </w:p>
-          <w:p>
-            <w:pPr>
-              <w:pStyle w:val="Body"/>
-            </w:pPr>
-            <w:r>
-              <w:t xml:space="preserve"> </w:t>
-            </w:r>
-            <w:r>
-              <w:t xml:space="preserve">The documents the other parent files after you serve them is their "response" or "opposition". </w:t>
-            </w:r>
-          </w:p>
-          <w:p>
-            <w:pPr>
-              <w:pStyle w:val="Heading3"/>
-              <w:outlineLvl w:val="2"/>
-            </w:pPr>
-            <w:r>
-              <w:t>You can reply to their response</w:t>
-            </w:r>
-          </w:p>
-          <w:p>
-            <w:pPr>
-              <w:pStyle w:val="Body"/>
-            </w:pPr>
-            <w:r>
-              <w:t>If the other parent files a response</w:t>
-            </w:r>
-            <w:r>
-              <w:t xml:space="preserve"> you can file a reply. If they serve you:</w:t>
-            </w:r>
-          </w:p>
-          <w:p>
-            <w:pPr>
-              <w:pStyle w:val="ListParagraph"/>
-              <w:ind w:left="405"/>
-            </w:pPr>
-            <w:r>
-              <w:t>By hand delivery, email or TrueFile</w:t>
-            </w:r>
-            <w:r>
-              <w:t xml:space="preserve">, you have 5 days to file, </w:t>
-            </w:r>
-          </w:p>
-          <w:p>
-            <w:pPr>
-              <w:pStyle w:val="ListParagraph"/>
-              <w:ind w:left="405"/>
-            </w:pPr>
-            <w:r>
               <w:t xml:space="preserve">By mail, you have </w:t>
             </w:r>
             <w:r>
               <w:t xml:space="preserve">8 </w:t>
             </w:r>
             <w:r>
-              <w:t>day</w:t>
-            </w:r>
-            <w:r>
-              <w:t>s</w:t>
-            </w:r>
-            <w:r>
-              <w:t>.</w:t>
+              <w:t>days.</w:t>
             </w:r>
           </w:p>
           <w:p>
@@ -17291,7 +16903,7 @@
             <w:r>
               <w:t xml:space="preserve">Watch a video about replies: </w:t>
             </w:r>
-            <w:hyperlink r:id="rId190" w:history="1">
+            <w:hyperlink r:id="rId185" w:history="1">
               <w:r>
                 <w:rPr>
                   <w:rStyle w:val="Hyperlink"/>
@@ -17320,7 +16932,7 @@
               </w:rPr>
               <w:t xml:space="preserve">Reply to Opposition to Motion, </w:t>
             </w:r>
-            <w:hyperlink r:id="rId191" w:history="1">
+            <w:hyperlink r:id="rId186" w:history="1">
               <w:r>
                 <w:rPr>
                   <w:rStyle w:val="Hyperlink"/>
@@ -17341,7 +16953,7 @@
             <w:r>
               <w:t xml:space="preserve">See </w:t>
             </w:r>
-            <w:hyperlink r:id="rId192" w:anchor="reply" w:history="1">
+            <w:hyperlink r:id="rId187" w:anchor="reply" w:history="1">
               <w:r>
                 <w:rPr>
                   <w:rStyle w:val="Hyperlink"/>
@@ -17368,7 +16980,11 @@
               <w:ind w:left="405"/>
             </w:pPr>
             <w:r>
-              <w:t>The judge may set a date for a hearing, but they may decide your motion without a hearing.</w:t>
+              <w:t xml:space="preserve">The judge may set a date for a hearing, but they may decide your </w:t>
+            </w:r>
+            <w:r>
+              <w:lastRenderedPageBreak/>
+              <w:t>motion without a hearing.</w:t>
             </w:r>
           </w:p>
           <w:p>
@@ -17377,19 +16993,36 @@
               <w:ind w:left="405"/>
             </w:pPr>
             <w:r>
-              <w:t xml:space="preserve">The judge may grant your </w:t>
+              <w:t xml:space="preserve">The judge may grant your  </w:t>
             </w:r>
             <w:r>
               <w:rPr>
                 <w:b/>
-              </w:rPr>
-              <w:t>Motion to Set Aside</w:t>
-            </w:r>
+                <w:bCs/>
+              </w:rPr>
+              <w:t xml:space="preserve">{{ </w:t>
+            </w:r>
+            <w:proofErr w:type="spellStart"/>
             <w:r>
               <w:rPr>
                 <w:b/>
-              </w:rPr>
-              <w:t xml:space="preserve"> -</w:t>
+                <w:bCs/>
+              </w:rPr>
+              <w:t>motion_type</w:t>
+            </w:r>
+            <w:proofErr w:type="spellEnd"/>
+            <w:r>
+              <w:rPr>
+                <w:b/>
+                <w:bCs/>
+              </w:rPr>
+              <w:t xml:space="preserve"> }} </w:t>
+            </w:r>
+            <w:r>
+              <w:rPr>
+                <w:b/>
+              </w:rPr>
+              <w:t>-</w:t>
             </w:r>
             <w:r>
               <w:t xml:space="preserve"> </w:t>
@@ -17398,7 +17031,13 @@
               <w:t>k</w:t>
             </w:r>
             <w:r>
-              <w:t>eep following the court order you have until the judge grants your motion.</w:t>
+              <w:t xml:space="preserve">eep following the court order you have </w:t>
+            </w:r>
+            <w:r>
+              <w:t>unless</w:t>
+            </w:r>
+            <w:r>
+              <w:t xml:space="preserve"> the judge grants your motion.</w:t>
             </w:r>
           </w:p>
           <w:p>
@@ -17415,31 +17054,50 @@
               <w:pStyle w:val="Body"/>
             </w:pPr>
             <w:r>
-              <w:t>Either pa</w:t>
-            </w:r>
-            <w:r>
-              <w:t>rent</w:t>
-            </w:r>
-            <w:r>
-              <w:t xml:space="preserve"> can decide to appeal the decision about the </w:t>
+              <w:t>Either</w:t>
+            </w:r>
+            <w:r>
+              <w:t xml:space="preserve"> of you </w:t>
+            </w:r>
+            <w:r>
+              <w:t>can decide to appeal the decision about the</w:t>
+            </w:r>
+            <w:r>
+              <w:t xml:space="preserve"> </w:t>
             </w:r>
             <w:r>
               <w:rPr>
                 <w:b/>
-              </w:rPr>
-              <w:t xml:space="preserve">Motion to </w:t>
-            </w:r>
+                <w:bCs/>
+              </w:rPr>
+              <w:t xml:space="preserve">{{ </w:t>
+            </w:r>
+            <w:proofErr w:type="spellStart"/>
             <w:r>
               <w:rPr>
                 <w:b/>
-              </w:rPr>
-              <w:lastRenderedPageBreak/>
-              <w:t>Set Aside</w:t>
-            </w:r>
-            <w:r>
-              <w:t xml:space="preserve"> if they believe the judge made a legal mistake. Learn more about </w:t>
-            </w:r>
-            <w:hyperlink r:id="rId193" w:history="1">
+                <w:bCs/>
+              </w:rPr>
+              <w:t>motion_type</w:t>
+            </w:r>
+            <w:proofErr w:type="spellEnd"/>
+            <w:r>
+              <w:rPr>
+                <w:b/>
+                <w:bCs/>
+              </w:rPr>
+              <w:t xml:space="preserve"> }}</w:t>
+            </w:r>
+            <w:r>
+              <w:t xml:space="preserve"> if </w:t>
+            </w:r>
+            <w:r>
+              <w:t>you</w:t>
+            </w:r>
+            <w:r>
+              <w:t xml:space="preserve"> believe the judge made a legal mistake. Learn more about </w:t>
+            </w:r>
+            <w:hyperlink r:id="rId188" w:history="1">
               <w:r>
                 <w:rPr>
                   <w:rStyle w:val="Hyperlink"/>
@@ -17453,7 +17111,7 @@
           </w:p>
           <w:p>
             <w:pPr>
-              <w:ind w:left="45"/>
+              <w:pStyle w:val="Body"/>
             </w:pPr>
             <w:r>
               <w:t xml:space="preserve">Read </w:t>
@@ -17461,7 +17119,7 @@
             <w:r>
               <w:t xml:space="preserve">the court's webpage </w:t>
             </w:r>
-            <w:hyperlink r:id="rId194" w:anchor="options" w:history="1">
+            <w:hyperlink r:id="rId189" w:anchor="options" w:history="1">
               <w:r>
                 <w:rPr>
                   <w:rStyle w:val="Hyperlink"/>
@@ -17504,7 +17162,7 @@
             <w:pPr>
               <w:pStyle w:val="Body"/>
             </w:pPr>
-            <w:hyperlink r:id="rId195" w:history="1">
+            <w:hyperlink r:id="rId190" w:history="1">
               <w:r>
                 <w:rPr>
                   <w:rStyle w:val="Hyperlink"/>
@@ -17578,7 +17236,7 @@
                 <w:color w:val="auto"/>
               </w:rPr>
             </w:pPr>
-            <w:hyperlink r:id="rId196" w:history="1">
+            <w:hyperlink r:id="rId191" w:history="1">
               <w:r>
                 <w:rPr>
                   <w:rStyle w:val="Hyperlink"/>
@@ -17608,7 +17266,7 @@
             <w:pPr>
               <w:pStyle w:val="Body"/>
             </w:pPr>
-            <w:hyperlink r:id="rId197" w:anchor="options" w:history="1">
+            <w:hyperlink r:id="rId192" w:anchor="options" w:history="1">
               <w:r>
                 <w:rPr>
                   <w:b/>
@@ -17774,7 +17432,7 @@
             <w:r>
               <w:t xml:space="preserve">call the </w:t>
             </w:r>
-            <w:hyperlink r:id="rId198" w:history="1">
+            <w:hyperlink r:id="rId193" w:history="1">
               <w:r>
                 <w:rPr>
                   <w:b/>
@@ -17806,7 +17464,7 @@
             <w:r>
               <w:t xml:space="preserve">View the court’s </w:t>
             </w:r>
-            <w:hyperlink r:id="rId199" w:history="1">
+            <w:hyperlink r:id="rId194" w:history="1">
               <w:r>
                 <w:rPr>
                   <w:rStyle w:val="Hyperlink"/>
@@ -17854,7 +17512,7 @@
             <w:r>
               <w:t xml:space="preserve">Depending on your income, you may qualify for </w:t>
             </w:r>
-            <w:hyperlink r:id="rId200" w:history="1">
+            <w:hyperlink r:id="rId195" w:history="1">
               <w:r>
                 <w:rPr>
                   <w:b/>
@@ -17873,7 +17531,7 @@
             <w:r>
               <w:t xml:space="preserve">Depending on your income and circumstances, you may qualify for a free lawyer from </w:t>
             </w:r>
-            <w:hyperlink r:id="rId201" w:history="1">
+            <w:hyperlink r:id="rId196" w:history="1">
               <w:r>
                 <w:rPr>
                   <w:b/>
@@ -17888,15 +17546,20 @@
           <w:p>
             <w:pPr>
               <w:pStyle w:val="Heading3"/>
+              <w:keepNext/>
+              <w:keepLines/>
               <w:outlineLvl w:val="2"/>
             </w:pPr>
             <w:r>
+              <w:lastRenderedPageBreak/>
               <w:t>Links in this step</w:t>
             </w:r>
           </w:p>
           <w:p>
             <w:pPr>
               <w:pStyle w:val="BodyText"/>
+              <w:keepNext/>
+              <w:keepLines/>
             </w:pPr>
             <w:r>
               <w:rPr>
@@ -17911,7 +17574,7 @@
               <w:rPr>
                 <w:rStyle w:val="BodyTextChar"/>
               </w:rPr>
-              <w:t>courts.alaska.gov/shc/family/selfhelp.htm</w:t>
+              <w:t>courts.alaska.gov/shc/family</w:t>
             </w:r>
           </w:p>
           <w:p>
@@ -17972,7 +17635,6 @@
               <w:rPr>
                 <w:rStyle w:val="BodyTextChar"/>
               </w:rPr>
-              <w:lastRenderedPageBreak/>
               <w:t>alsc-law.org/apply-for-services</w:t>
             </w:r>
           </w:p>
@@ -17986,7 +17648,7 @@
       </w:pPr>
     </w:p>
     <w:sectPr>
-      <w:footerReference w:type="default" r:id="rId202"/>
+      <w:footerReference w:type="default" r:id="rId197"/>
       <w:pgSz w:w="12240" w:h="15840"/>
       <w:pgMar w:top="245" w:right="1440" w:bottom="274" w:left="1440" w:header="720" w:footer="720" w:gutter="0"/>
       <w:cols w:space="720"/>

</xml_diff>

<commit_message>
Needed 2 fixes, consistent capitalization in Do not wait to file Motion to Modify and sentence for enforcing in File Step, not asking Charlie to review again. Push to Production.
</commit_message>
<xml_diff>
--- a/docassemble/ChangingOrEnforcingYourChildSupportOrder/data/templates/changing_child_support_action_plan.docx
+++ b/docassemble/ChangingOrEnforcingYourChildSupportOrder/data/templates/changing_child_support_action_plan.docx
@@ -1207,14 +1207,27 @@
             <w:r>
               <w:t xml:space="preserve">Step </w:t>
             </w:r>
-            <w:fldSimple w:instr=" SEQ stepList \* MERGEFORMAT ">
-              <w:r>
-                <w:rPr>
-                  <w:noProof/>
-                </w:rPr>
-                <w:t>1</w:t>
-              </w:r>
-            </w:fldSimple>
+            <w:r>
+              <w:fldChar w:fldCharType="begin"/>
+            </w:r>
+            <w:r>
+              <w:instrText xml:space="preserve"> SEQ stepList \* MERGEFORMAT </w:instrText>
+            </w:r>
+            <w:r>
+              <w:fldChar w:fldCharType="separate"/>
+            </w:r>
+            <w:r>
+              <w:rPr>
+                <w:noProof/>
+              </w:rPr>
+              <w:t>1</w:t>
+            </w:r>
+            <w:r>
+              <w:rPr>
+                <w:noProof/>
+              </w:rPr>
+              <w:fldChar w:fldCharType="end"/>
+            </w:r>
             <w:r>
               <w:t>: Decide the steps you want to take</w:t>
             </w:r>
@@ -1372,14 +1385,27 @@
             <w:r>
               <w:t xml:space="preserve">Step </w:t>
             </w:r>
-            <w:fldSimple w:instr=" SEQ stepList  \* MERGEFORMAT  \* MERGEFORMAT ">
-              <w:r>
-                <w:rPr>
-                  <w:noProof/>
-                </w:rPr>
-                <w:t>2</w:t>
-              </w:r>
-            </w:fldSimple>
+            <w:r>
+              <w:fldChar w:fldCharType="begin"/>
+            </w:r>
+            <w:r>
+              <w:instrText xml:space="preserve"> SEQ stepList  \* MERGEFORMAT  \* MERGEFORMAT </w:instrText>
+            </w:r>
+            <w:r>
+              <w:fldChar w:fldCharType="separate"/>
+            </w:r>
+            <w:r>
+              <w:rPr>
+                <w:noProof/>
+              </w:rPr>
+              <w:t>2</w:t>
+            </w:r>
+            <w:r>
+              <w:rPr>
+                <w:noProof/>
+              </w:rPr>
+              <w:fldChar w:fldCharType="end"/>
+            </w:r>
             <w:r>
               <w:t xml:space="preserve">: </w:t>
             </w:r>
@@ -1644,27 +1670,14 @@
               <w:lastRenderedPageBreak/>
               <w:t xml:space="preserve">Step </w:t>
             </w:r>
-            <w:r>
-              <w:fldChar w:fldCharType="begin"/>
-            </w:r>
-            <w:r>
-              <w:instrText xml:space="preserve"> SEQ stepList  \* MERGEFORMAT  \* MERGEFORMAT </w:instrText>
-            </w:r>
-            <w:r>
-              <w:fldChar w:fldCharType="separate"/>
-            </w:r>
-            <w:r>
-              <w:rPr>
-                <w:noProof/>
-              </w:rPr>
-              <w:t>3</w:t>
-            </w:r>
-            <w:r>
-              <w:rPr>
-                <w:noProof/>
-              </w:rPr>
-              <w:fldChar w:fldCharType="end"/>
-            </w:r>
+            <w:fldSimple w:instr=" SEQ stepList  \* MERGEFORMAT  \* MERGEFORMAT ">
+              <w:r>
+                <w:rPr>
+                  <w:noProof/>
+                </w:rPr>
+                <w:t>3</w:t>
+              </w:r>
+            </w:fldSimple>
             <w:r>
               <w:t>: Find out who issued your</w:t>
             </w:r>
@@ -2605,27 +2618,14 @@
             <w:r>
               <w:t xml:space="preserve">Step </w:t>
             </w:r>
-            <w:r>
-              <w:fldChar w:fldCharType="begin"/>
-            </w:r>
-            <w:r>
-              <w:instrText xml:space="preserve"> SEQ stepList \* MERGEFORMAT </w:instrText>
-            </w:r>
-            <w:r>
-              <w:fldChar w:fldCharType="separate"/>
-            </w:r>
-            <w:r>
-              <w:rPr>
-                <w:noProof/>
-              </w:rPr>
-              <w:t>4</w:t>
-            </w:r>
-            <w:r>
-              <w:rPr>
-                <w:noProof/>
-              </w:rPr>
-              <w:fldChar w:fldCharType="end"/>
-            </w:r>
+            <w:fldSimple w:instr=" SEQ stepList \* MERGEFORMAT ">
+              <w:r>
+                <w:rPr>
+                  <w:noProof/>
+                </w:rPr>
+                <w:t>4</w:t>
+              </w:r>
+            </w:fldSimple>
             <w:r>
               <w:t xml:space="preserve">: </w:t>
             </w:r>
@@ -3191,27 +3191,14 @@
             <w:r>
               <w:t xml:space="preserve">ep </w:t>
             </w:r>
-            <w:r>
-              <w:fldChar w:fldCharType="begin"/>
-            </w:r>
-            <w:r>
-              <w:instrText xml:space="preserve"> SEQ stepList \* MERGEFORMAT </w:instrText>
-            </w:r>
-            <w:r>
-              <w:fldChar w:fldCharType="separate"/>
-            </w:r>
-            <w:r>
-              <w:rPr>
-                <w:noProof/>
-              </w:rPr>
-              <w:t>5</w:t>
-            </w:r>
-            <w:r>
-              <w:rPr>
-                <w:noProof/>
-              </w:rPr>
-              <w:fldChar w:fldCharType="end"/>
-            </w:r>
+            <w:fldSimple w:instr=" SEQ stepList \* MERGEFORMAT ">
+              <w:r>
+                <w:rPr>
+                  <w:noProof/>
+                </w:rPr>
+                <w:t>5</w:t>
+              </w:r>
+            </w:fldSimple>
             <w:r>
               <w:rPr>
                 <w:noProof/>
@@ -4642,27 +4629,14 @@
             <w:r>
               <w:t xml:space="preserve">Step </w:t>
             </w:r>
-            <w:r>
-              <w:fldChar w:fldCharType="begin"/>
-            </w:r>
-            <w:r>
-              <w:instrText xml:space="preserve"> SEQ stepList \* MERGEFORMAT </w:instrText>
-            </w:r>
-            <w:r>
-              <w:fldChar w:fldCharType="separate"/>
-            </w:r>
-            <w:r>
-              <w:rPr>
-                <w:noProof/>
-              </w:rPr>
-              <w:t>6</w:t>
-            </w:r>
-            <w:r>
-              <w:rPr>
-                <w:noProof/>
-              </w:rPr>
-              <w:fldChar w:fldCharType="end"/>
-            </w:r>
+            <w:fldSimple w:instr=" SEQ stepList \* MERGEFORMAT ">
+              <w:r>
+                <w:rPr>
+                  <w:noProof/>
+                </w:rPr>
+                <w:t>6</w:t>
+              </w:r>
+            </w:fldSimple>
             <w:r>
               <w:t>: Decide if you want to file an appeal</w:t>
             </w:r>
@@ -5439,27 +5413,14 @@
             <w:r>
               <w:t xml:space="preserve">Step </w:t>
             </w:r>
-            <w:r>
-              <w:fldChar w:fldCharType="begin"/>
-            </w:r>
-            <w:r>
-              <w:instrText xml:space="preserve"> SEQ stepList \* MERGEFORMAT </w:instrText>
-            </w:r>
-            <w:r>
-              <w:fldChar w:fldCharType="separate"/>
-            </w:r>
-            <w:r>
-              <w:rPr>
-                <w:noProof/>
-              </w:rPr>
-              <w:t>7</w:t>
-            </w:r>
-            <w:r>
-              <w:rPr>
-                <w:noProof/>
-              </w:rPr>
-              <w:fldChar w:fldCharType="end"/>
-            </w:r>
+            <w:fldSimple w:instr=" SEQ stepList \* MERGEFORMAT ">
+              <w:r>
+                <w:rPr>
+                  <w:noProof/>
+                </w:rPr>
+                <w:t>7</w:t>
+              </w:r>
+            </w:fldSimple>
             <w:r>
               <w:t xml:space="preserve">: </w:t>
             </w:r>
@@ -6700,27 +6661,14 @@
             <w:r>
               <w:t xml:space="preserve">Step </w:t>
             </w:r>
-            <w:r>
-              <w:fldChar w:fldCharType="begin"/>
-            </w:r>
-            <w:r>
-              <w:instrText xml:space="preserve"> SEQ stepList \* MERGEFORMAT </w:instrText>
-            </w:r>
-            <w:r>
-              <w:fldChar w:fldCharType="separate"/>
-            </w:r>
-            <w:r>
-              <w:rPr>
-                <w:noProof/>
-              </w:rPr>
-              <w:t>9</w:t>
-            </w:r>
-            <w:r>
-              <w:rPr>
-                <w:noProof/>
-              </w:rPr>
-              <w:fldChar w:fldCharType="end"/>
-            </w:r>
+            <w:fldSimple w:instr=" SEQ stepList \* MERGEFORMAT ">
+              <w:r>
+                <w:rPr>
+                  <w:noProof/>
+                </w:rPr>
+                <w:t>9</w:t>
+              </w:r>
+            </w:fldSimple>
             <w:r>
               <w:rPr>
                 <w:noProof/>
@@ -6908,27 +6856,14 @@
               <w:lastRenderedPageBreak/>
               <w:t xml:space="preserve">Step </w:t>
             </w:r>
-            <w:r>
-              <w:fldChar w:fldCharType="begin"/>
-            </w:r>
-            <w:r>
-              <w:instrText xml:space="preserve"> SEQ stepList \* MERGEFORMAT </w:instrText>
-            </w:r>
-            <w:r>
-              <w:fldChar w:fldCharType="separate"/>
-            </w:r>
-            <w:r>
-              <w:rPr>
-                <w:noProof/>
-              </w:rPr>
-              <w:t>10</w:t>
-            </w:r>
-            <w:r>
-              <w:rPr>
-                <w:noProof/>
-              </w:rPr>
-              <w:fldChar w:fldCharType="end"/>
-            </w:r>
+            <w:fldSimple w:instr=" SEQ stepList \* MERGEFORMAT ">
+              <w:r>
+                <w:rPr>
+                  <w:noProof/>
+                </w:rPr>
+                <w:t>10</w:t>
+              </w:r>
+            </w:fldSimple>
             <w:r>
               <w:rPr>
                 <w:noProof/>
@@ -7336,27 +7271,14 @@
               <w:lastRenderedPageBreak/>
               <w:t xml:space="preserve">Step </w:t>
             </w:r>
-            <w:r>
-              <w:fldChar w:fldCharType="begin"/>
-            </w:r>
-            <w:r>
-              <w:instrText xml:space="preserve"> SEQ stepList \* MERGEFORMAT </w:instrText>
-            </w:r>
-            <w:r>
-              <w:fldChar w:fldCharType="separate"/>
-            </w:r>
-            <w:r>
-              <w:rPr>
-                <w:noProof/>
-              </w:rPr>
-              <w:t>11</w:t>
-            </w:r>
-            <w:r>
-              <w:rPr>
-                <w:noProof/>
-              </w:rPr>
-              <w:fldChar w:fldCharType="end"/>
-            </w:r>
+            <w:fldSimple w:instr=" SEQ stepList \* MERGEFORMAT ">
+              <w:r>
+                <w:rPr>
+                  <w:noProof/>
+                </w:rPr>
+                <w:t>11</w:t>
+              </w:r>
+            </w:fldSimple>
             <w:r>
               <w:rPr>
                 <w:noProof/>
@@ -7458,44 +7380,55 @@
             <w:r>
               <w:t xml:space="preserve">Step </w:t>
             </w:r>
-            <w:r>
-              <w:fldChar w:fldCharType="begin"/>
-            </w:r>
-            <w:r>
-              <w:instrText xml:space="preserve"> SEQ stepList \* MERGEFORMAT </w:instrText>
-            </w:r>
-            <w:r>
-              <w:fldChar w:fldCharType="separate"/>
-            </w:r>
+            <w:fldSimple w:instr=" SEQ stepList \* MERGEFORMAT ">
+              <w:r>
+                <w:rPr>
+                  <w:noProof/>
+                </w:rPr>
+                <w:t>12</w:t>
+              </w:r>
+            </w:fldSimple>
             <w:r>
               <w:rPr>
                 <w:noProof/>
               </w:rPr>
-              <w:t>12</w:t>
+              <w:t>:</w:t>
             </w:r>
             <w:r>
               <w:rPr>
                 <w:noProof/>
               </w:rPr>
-              <w:fldChar w:fldCharType="end"/>
+              <w:t xml:space="preserve"> </w:t>
             </w:r>
             <w:r>
               <w:rPr>
                 <w:noProof/>
               </w:rPr>
-              <w:t>:</w:t>
+              <w:t xml:space="preserve">Do not wait to file your </w:t>
             </w:r>
             <w:r>
               <w:rPr>
                 <w:noProof/>
               </w:rPr>
-              <w:t xml:space="preserve"> </w:t>
+              <w:t>M</w:t>
             </w:r>
             <w:r>
               <w:rPr>
                 <w:noProof/>
               </w:rPr>
-              <w:t>Do not wait to file your motion to modify</w:t>
+              <w:t xml:space="preserve">otion to </w:t>
+            </w:r>
+            <w:r>
+              <w:rPr>
+                <w:noProof/>
+              </w:rPr>
+              <w:t>M</w:t>
+            </w:r>
+            <w:r>
+              <w:rPr>
+                <w:noProof/>
+              </w:rPr>
+              <w:t>odify</w:t>
             </w:r>
           </w:p>
         </w:tc>
@@ -7690,27 +7623,14 @@
               <w:lastRenderedPageBreak/>
               <w:t xml:space="preserve">Step </w:t>
             </w:r>
-            <w:r>
-              <w:fldChar w:fldCharType="begin"/>
-            </w:r>
-            <w:r>
-              <w:instrText xml:space="preserve"> SEQ stepList  \* MERGEFORMAT  \* MERGEFORMAT </w:instrText>
-            </w:r>
-            <w:r>
-              <w:fldChar w:fldCharType="separate"/>
-            </w:r>
-            <w:r>
-              <w:rPr>
-                <w:noProof/>
-              </w:rPr>
-              <w:t>13</w:t>
-            </w:r>
-            <w:r>
-              <w:rPr>
-                <w:noProof/>
-              </w:rPr>
-              <w:fldChar w:fldCharType="end"/>
-            </w:r>
+            <w:fldSimple w:instr=" SEQ stepList  \* MERGEFORMAT  \* MERGEFORMAT ">
+              <w:r>
+                <w:rPr>
+                  <w:noProof/>
+                </w:rPr>
+                <w:t>13</w:t>
+              </w:r>
+            </w:fldSimple>
             <w:r>
               <w:t xml:space="preserve">: </w:t>
             </w:r>
@@ -9211,27 +9131,14 @@
               <w:lastRenderedPageBreak/>
               <w:t xml:space="preserve">Step </w:t>
             </w:r>
-            <w:r>
-              <w:fldChar w:fldCharType="begin"/>
-            </w:r>
-            <w:r>
-              <w:instrText xml:space="preserve"> SEQ stepList \* MERGEFORMAT </w:instrText>
-            </w:r>
-            <w:r>
-              <w:fldChar w:fldCharType="separate"/>
-            </w:r>
-            <w:r>
-              <w:rPr>
-                <w:noProof/>
-              </w:rPr>
-              <w:t>15</w:t>
-            </w:r>
-            <w:r>
-              <w:rPr>
-                <w:noProof/>
-              </w:rPr>
-              <w:fldChar w:fldCharType="end"/>
-            </w:r>
+            <w:fldSimple w:instr=" SEQ stepList \* MERGEFORMAT ">
+              <w:r>
+                <w:rPr>
+                  <w:noProof/>
+                </w:rPr>
+                <w:t>15</w:t>
+              </w:r>
+            </w:fldSimple>
             <w:r>
               <w:t xml:space="preserve">: </w:t>
             </w:r>
@@ -9898,27 +9805,14 @@
             <w:r>
               <w:t xml:space="preserve">Step </w:t>
             </w:r>
-            <w:r>
-              <w:fldChar w:fldCharType="begin"/>
-            </w:r>
-            <w:r>
-              <w:instrText xml:space="preserve"> SEQ stepList \* MERGEFORMAT </w:instrText>
-            </w:r>
-            <w:r>
-              <w:fldChar w:fldCharType="separate"/>
-            </w:r>
-            <w:r>
-              <w:rPr>
-                <w:noProof/>
-              </w:rPr>
-              <w:t>16</w:t>
-            </w:r>
-            <w:r>
-              <w:rPr>
-                <w:noProof/>
-              </w:rPr>
-              <w:fldChar w:fldCharType="end"/>
-            </w:r>
+            <w:fldSimple w:instr=" SEQ stepList \* MERGEFORMAT ">
+              <w:r>
+                <w:rPr>
+                  <w:noProof/>
+                </w:rPr>
+                <w:t>16</w:t>
+              </w:r>
+            </w:fldSimple>
             <w:r>
               <w:t xml:space="preserve">: </w:t>
             </w:r>
@@ -11110,27 +11004,14 @@
               </w:numPr>
               <w:ind w:left="315" w:hanging="270"/>
             </w:pPr>
-            <w:r>
-              <w:fldChar w:fldCharType="begin"/>
-            </w:r>
-            <w:r>
-              <w:instrText xml:space="preserve"> SEQ registerlist \r  1 \* MERGEFORMAT </w:instrText>
-            </w:r>
-            <w:r>
-              <w:fldChar w:fldCharType="separate"/>
-            </w:r>
-            <w:r>
-              <w:rPr>
-                <w:noProof/>
-              </w:rPr>
-              <w:t>1</w:t>
-            </w:r>
-            <w:r>
-              <w:rPr>
-                <w:noProof/>
-              </w:rPr>
-              <w:fldChar w:fldCharType="end"/>
-            </w:r>
+            <w:fldSimple w:instr=" SEQ registerlist \r  1 \* MERGEFORMAT ">
+              <w:r>
+                <w:rPr>
+                  <w:noProof/>
+                </w:rPr>
+                <w:t>1</w:t>
+              </w:r>
+            </w:fldSimple>
             <w:r>
               <w:rPr>
                 <w:noProof/>
@@ -11519,27 +11400,14 @@
               </w:numPr>
               <w:ind w:left="315" w:hanging="270"/>
             </w:pPr>
-            <w:r>
-              <w:fldChar w:fldCharType="begin"/>
-            </w:r>
-            <w:r>
-              <w:instrText xml:space="preserve"> SEQ registerlist \* MERGEFORMAT  \* MERGEFORMAT </w:instrText>
-            </w:r>
-            <w:r>
-              <w:fldChar w:fldCharType="separate"/>
-            </w:r>
-            <w:r>
-              <w:rPr>
-                <w:noProof/>
-              </w:rPr>
-              <w:t>2</w:t>
-            </w:r>
-            <w:r>
-              <w:rPr>
-                <w:noProof/>
-              </w:rPr>
-              <w:fldChar w:fldCharType="end"/>
-            </w:r>
+            <w:fldSimple w:instr=" SEQ registerlist \* MERGEFORMAT  \* MERGEFORMAT ">
+              <w:r>
+                <w:rPr>
+                  <w:noProof/>
+                </w:rPr>
+                <w:t>2</w:t>
+              </w:r>
+            </w:fldSimple>
             <w:r>
               <w:t>.</w:t>
             </w:r>
@@ -12538,27 +12406,14 @@
             <w:r>
               <w:t xml:space="preserve">Step </w:t>
             </w:r>
-            <w:r>
-              <w:fldChar w:fldCharType="begin"/>
-            </w:r>
-            <w:r>
-              <w:instrText xml:space="preserve"> SEQ stepList \* MERGEFORMAT </w:instrText>
-            </w:r>
-            <w:r>
-              <w:fldChar w:fldCharType="separate"/>
-            </w:r>
-            <w:r>
-              <w:rPr>
-                <w:noProof/>
-              </w:rPr>
-              <w:t>20</w:t>
-            </w:r>
-            <w:r>
-              <w:rPr>
-                <w:noProof/>
-              </w:rPr>
-              <w:fldChar w:fldCharType="end"/>
-            </w:r>
+            <w:fldSimple w:instr=" SEQ stepList \* MERGEFORMAT ">
+              <w:r>
+                <w:rPr>
+                  <w:noProof/>
+                </w:rPr>
+                <w:t>20</w:t>
+              </w:r>
+            </w:fldSimple>
             <w:r>
               <w:t xml:space="preserve">: </w:t>
             </w:r>
@@ -15632,27 +15487,14 @@
             <w:r>
               <w:t xml:space="preserve">Step </w:t>
             </w:r>
-            <w:r>
-              <w:fldChar w:fldCharType="begin"/>
-            </w:r>
-            <w:r>
-              <w:instrText xml:space="preserve"> SEQ stepList \* MERGEFORMAT </w:instrText>
-            </w:r>
-            <w:r>
-              <w:fldChar w:fldCharType="separate"/>
-            </w:r>
-            <w:r>
-              <w:rPr>
-                <w:noProof/>
-              </w:rPr>
-              <w:t>24</w:t>
-            </w:r>
-            <w:r>
-              <w:rPr>
-                <w:noProof/>
-              </w:rPr>
-              <w:fldChar w:fldCharType="end"/>
-            </w:r>
+            <w:fldSimple w:instr=" SEQ stepList \* MERGEFORMAT ">
+              <w:r>
+                <w:rPr>
+                  <w:noProof/>
+                </w:rPr>
+                <w:t>24</w:t>
+              </w:r>
+            </w:fldSimple>
             <w:r>
               <w:t xml:space="preserve">: What to expect after </w:t>
             </w:r>
@@ -16375,27 +16217,14 @@
               <w:lastRenderedPageBreak/>
               <w:t xml:space="preserve">Step </w:t>
             </w:r>
-            <w:r>
-              <w:fldChar w:fldCharType="begin"/>
-            </w:r>
-            <w:r>
-              <w:instrText xml:space="preserve"> SEQ stepList \* MERGEFORMAT </w:instrText>
-            </w:r>
-            <w:r>
-              <w:fldChar w:fldCharType="separate"/>
-            </w:r>
-            <w:r>
-              <w:rPr>
-                <w:noProof/>
-              </w:rPr>
-              <w:t>25</w:t>
-            </w:r>
-            <w:r>
-              <w:rPr>
-                <w:noProof/>
-              </w:rPr>
-              <w:fldChar w:fldCharType="end"/>
-            </w:r>
+            <w:fldSimple w:instr=" SEQ stepList \* MERGEFORMAT ">
+              <w:r>
+                <w:rPr>
+                  <w:noProof/>
+                </w:rPr>
+                <w:t>25</w:t>
+              </w:r>
+            </w:fldSimple>
             <w:r>
               <w:t xml:space="preserve">: What to expect after </w:t>
             </w:r>
@@ -17341,14 +17170,27 @@
     <w:r>
       <w:t xml:space="preserve"> of </w:t>
     </w:r>
-    <w:fldSimple w:instr=" NUMPAGES  \* Arabic  \* MERGEFORMAT ">
-      <w:r>
-        <w:rPr>
-          <w:noProof/>
-        </w:rPr>
-        <w:t>36</w:t>
-      </w:r>
-    </w:fldSimple>
+    <w:r>
+      <w:fldChar w:fldCharType="begin"/>
+    </w:r>
+    <w:r>
+      <w:instrText xml:space="preserve"> NUMPAGES  \* Arabic  \* MERGEFORMAT </w:instrText>
+    </w:r>
+    <w:r>
+      <w:fldChar w:fldCharType="separate"/>
+    </w:r>
+    <w:r>
+      <w:rPr>
+        <w:noProof/>
+      </w:rPr>
+      <w:t>36</w:t>
+    </w:r>
+    <w:r>
+      <w:rPr>
+        <w:noProof/>
+      </w:rPr>
+      <w:fldChar w:fldCharType="end"/>
+    </w:r>
     <w:r>
       <w:t xml:space="preserve"> pages</w:t>
     </w:r>

</xml_diff>

<commit_message>
updated docx with code for reply image and condition for appealing only final orders not interim orders
</commit_message>
<xml_diff>
--- a/docassemble/ChangingOrEnforcingYourChildSupportOrder/data/templates/changing_child_support_action_plan.docx
+++ b/docassemble/ChangingOrEnforcingYourChildSupportOrder/data/templates/changing_child_support_action_plan.docx
@@ -1207,27 +1207,14 @@
             <w:r>
               <w:t xml:space="preserve">Step </w:t>
             </w:r>
-            <w:r>
-              <w:fldChar w:fldCharType="begin"/>
-            </w:r>
-            <w:r>
-              <w:instrText xml:space="preserve"> SEQ stepList \* MERGEFORMAT </w:instrText>
-            </w:r>
-            <w:r>
-              <w:fldChar w:fldCharType="separate"/>
-            </w:r>
-            <w:r>
-              <w:rPr>
-                <w:noProof/>
-              </w:rPr>
-              <w:t>1</w:t>
-            </w:r>
-            <w:r>
-              <w:rPr>
-                <w:noProof/>
-              </w:rPr>
-              <w:fldChar w:fldCharType="end"/>
-            </w:r>
+            <w:fldSimple w:instr=" SEQ stepList \* MERGEFORMAT ">
+              <w:r>
+                <w:rPr>
+                  <w:noProof/>
+                </w:rPr>
+                <w:t>1</w:t>
+              </w:r>
+            </w:fldSimple>
             <w:r>
               <w:t>: Decide the steps you want to take</w:t>
             </w:r>
@@ -1385,27 +1372,14 @@
             <w:r>
               <w:t xml:space="preserve">Step </w:t>
             </w:r>
-            <w:r>
-              <w:fldChar w:fldCharType="begin"/>
-            </w:r>
-            <w:r>
-              <w:instrText xml:space="preserve"> SEQ stepList  \* MERGEFORMAT  \* MERGEFORMAT </w:instrText>
-            </w:r>
-            <w:r>
-              <w:fldChar w:fldCharType="separate"/>
-            </w:r>
-            <w:r>
-              <w:rPr>
-                <w:noProof/>
-              </w:rPr>
-              <w:t>2</w:t>
-            </w:r>
-            <w:r>
-              <w:rPr>
-                <w:noProof/>
-              </w:rPr>
-              <w:fldChar w:fldCharType="end"/>
-            </w:r>
+            <w:fldSimple w:instr=" SEQ stepList  \* MERGEFORMAT  \* MERGEFORMAT ">
+              <w:r>
+                <w:rPr>
+                  <w:noProof/>
+                </w:rPr>
+                <w:t>2</w:t>
+              </w:r>
+            </w:fldSimple>
             <w:r>
               <w:t xml:space="preserve">: </w:t>
             </w:r>
@@ -1670,14 +1644,27 @@
               <w:lastRenderedPageBreak/>
               <w:t xml:space="preserve">Step </w:t>
             </w:r>
-            <w:fldSimple w:instr=" SEQ stepList  \* MERGEFORMAT  \* MERGEFORMAT ">
-              <w:r>
-                <w:rPr>
-                  <w:noProof/>
-                </w:rPr>
-                <w:t>3</w:t>
-              </w:r>
-            </w:fldSimple>
+            <w:r>
+              <w:fldChar w:fldCharType="begin"/>
+            </w:r>
+            <w:r>
+              <w:instrText xml:space="preserve"> SEQ stepList  \* MERGEFORMAT  \* MERGEFORMAT </w:instrText>
+            </w:r>
+            <w:r>
+              <w:fldChar w:fldCharType="separate"/>
+            </w:r>
+            <w:r>
+              <w:rPr>
+                <w:noProof/>
+              </w:rPr>
+              <w:t>3</w:t>
+            </w:r>
+            <w:r>
+              <w:rPr>
+                <w:noProof/>
+              </w:rPr>
+              <w:fldChar w:fldCharType="end"/>
+            </w:r>
             <w:r>
               <w:t>: Find out who issued your</w:t>
             </w:r>
@@ -2618,14 +2605,27 @@
             <w:r>
               <w:t xml:space="preserve">Step </w:t>
             </w:r>
-            <w:fldSimple w:instr=" SEQ stepList \* MERGEFORMAT ">
-              <w:r>
-                <w:rPr>
-                  <w:noProof/>
-                </w:rPr>
-                <w:t>4</w:t>
-              </w:r>
-            </w:fldSimple>
+            <w:r>
+              <w:fldChar w:fldCharType="begin"/>
+            </w:r>
+            <w:r>
+              <w:instrText xml:space="preserve"> SEQ stepList \* MERGEFORMAT </w:instrText>
+            </w:r>
+            <w:r>
+              <w:fldChar w:fldCharType="separate"/>
+            </w:r>
+            <w:r>
+              <w:rPr>
+                <w:noProof/>
+              </w:rPr>
+              <w:t>4</w:t>
+            </w:r>
+            <w:r>
+              <w:rPr>
+                <w:noProof/>
+              </w:rPr>
+              <w:fldChar w:fldCharType="end"/>
+            </w:r>
             <w:r>
               <w:t xml:space="preserve">: </w:t>
             </w:r>
@@ -3191,14 +3191,27 @@
             <w:r>
               <w:t xml:space="preserve">ep </w:t>
             </w:r>
-            <w:fldSimple w:instr=" SEQ stepList \* MERGEFORMAT ">
-              <w:r>
-                <w:rPr>
-                  <w:noProof/>
-                </w:rPr>
-                <w:t>5</w:t>
-              </w:r>
-            </w:fldSimple>
+            <w:r>
+              <w:fldChar w:fldCharType="begin"/>
+            </w:r>
+            <w:r>
+              <w:instrText xml:space="preserve"> SEQ stepList \* MERGEFORMAT </w:instrText>
+            </w:r>
+            <w:r>
+              <w:fldChar w:fldCharType="separate"/>
+            </w:r>
+            <w:r>
+              <w:rPr>
+                <w:noProof/>
+              </w:rPr>
+              <w:t>5</w:t>
+            </w:r>
+            <w:r>
+              <w:rPr>
+                <w:noProof/>
+              </w:rPr>
+              <w:fldChar w:fldCharType="end"/>
+            </w:r>
             <w:r>
               <w:rPr>
                 <w:noProof/>
@@ -4629,14 +4642,27 @@
             <w:r>
               <w:t xml:space="preserve">Step </w:t>
             </w:r>
-            <w:fldSimple w:instr=" SEQ stepList \* MERGEFORMAT ">
-              <w:r>
-                <w:rPr>
-                  <w:noProof/>
-                </w:rPr>
-                <w:t>6</w:t>
-              </w:r>
-            </w:fldSimple>
+            <w:r>
+              <w:fldChar w:fldCharType="begin"/>
+            </w:r>
+            <w:r>
+              <w:instrText xml:space="preserve"> SEQ stepList \* MERGEFORMAT </w:instrText>
+            </w:r>
+            <w:r>
+              <w:fldChar w:fldCharType="separate"/>
+            </w:r>
+            <w:r>
+              <w:rPr>
+                <w:noProof/>
+              </w:rPr>
+              <w:t>6</w:t>
+            </w:r>
+            <w:r>
+              <w:rPr>
+                <w:noProof/>
+              </w:rPr>
+              <w:fldChar w:fldCharType="end"/>
+            </w:r>
             <w:r>
               <w:t>: Decide if you want to file an appeal</w:t>
             </w:r>
@@ -5413,14 +5439,27 @@
             <w:r>
               <w:t xml:space="preserve">Step </w:t>
             </w:r>
-            <w:fldSimple w:instr=" SEQ stepList \* MERGEFORMAT ">
-              <w:r>
-                <w:rPr>
-                  <w:noProof/>
-                </w:rPr>
-                <w:t>7</w:t>
-              </w:r>
-            </w:fldSimple>
+            <w:r>
+              <w:fldChar w:fldCharType="begin"/>
+            </w:r>
+            <w:r>
+              <w:instrText xml:space="preserve"> SEQ stepList \* MERGEFORMAT </w:instrText>
+            </w:r>
+            <w:r>
+              <w:fldChar w:fldCharType="separate"/>
+            </w:r>
+            <w:r>
+              <w:rPr>
+                <w:noProof/>
+              </w:rPr>
+              <w:t>7</w:t>
+            </w:r>
+            <w:r>
+              <w:rPr>
+                <w:noProof/>
+              </w:rPr>
+              <w:fldChar w:fldCharType="end"/>
+            </w:r>
             <w:r>
               <w:t xml:space="preserve">: </w:t>
             </w:r>
@@ -6661,14 +6700,27 @@
             <w:r>
               <w:t xml:space="preserve">Step </w:t>
             </w:r>
-            <w:fldSimple w:instr=" SEQ stepList \* MERGEFORMAT ">
-              <w:r>
-                <w:rPr>
-                  <w:noProof/>
-                </w:rPr>
-                <w:t>9</w:t>
-              </w:r>
-            </w:fldSimple>
+            <w:r>
+              <w:fldChar w:fldCharType="begin"/>
+            </w:r>
+            <w:r>
+              <w:instrText xml:space="preserve"> SEQ stepList \* MERGEFORMAT </w:instrText>
+            </w:r>
+            <w:r>
+              <w:fldChar w:fldCharType="separate"/>
+            </w:r>
+            <w:r>
+              <w:rPr>
+                <w:noProof/>
+              </w:rPr>
+              <w:t>9</w:t>
+            </w:r>
+            <w:r>
+              <w:rPr>
+                <w:noProof/>
+              </w:rPr>
+              <w:fldChar w:fldCharType="end"/>
+            </w:r>
             <w:r>
               <w:rPr>
                 <w:noProof/>
@@ -6856,14 +6908,27 @@
               <w:lastRenderedPageBreak/>
               <w:t xml:space="preserve">Step </w:t>
             </w:r>
-            <w:fldSimple w:instr=" SEQ stepList \* MERGEFORMAT ">
-              <w:r>
-                <w:rPr>
-                  <w:noProof/>
-                </w:rPr>
-                <w:t>10</w:t>
-              </w:r>
-            </w:fldSimple>
+            <w:r>
+              <w:fldChar w:fldCharType="begin"/>
+            </w:r>
+            <w:r>
+              <w:instrText xml:space="preserve"> SEQ stepList \* MERGEFORMAT </w:instrText>
+            </w:r>
+            <w:r>
+              <w:fldChar w:fldCharType="separate"/>
+            </w:r>
+            <w:r>
+              <w:rPr>
+                <w:noProof/>
+              </w:rPr>
+              <w:t>10</w:t>
+            </w:r>
+            <w:r>
+              <w:rPr>
+                <w:noProof/>
+              </w:rPr>
+              <w:fldChar w:fldCharType="end"/>
+            </w:r>
             <w:r>
               <w:rPr>
                 <w:noProof/>
@@ -7271,14 +7336,27 @@
               <w:lastRenderedPageBreak/>
               <w:t xml:space="preserve">Step </w:t>
             </w:r>
-            <w:fldSimple w:instr=" SEQ stepList \* MERGEFORMAT ">
-              <w:r>
-                <w:rPr>
-                  <w:noProof/>
-                </w:rPr>
-                <w:t>11</w:t>
-              </w:r>
-            </w:fldSimple>
+            <w:r>
+              <w:fldChar w:fldCharType="begin"/>
+            </w:r>
+            <w:r>
+              <w:instrText xml:space="preserve"> SEQ stepList \* MERGEFORMAT </w:instrText>
+            </w:r>
+            <w:r>
+              <w:fldChar w:fldCharType="separate"/>
+            </w:r>
+            <w:r>
+              <w:rPr>
+                <w:noProof/>
+              </w:rPr>
+              <w:t>11</w:t>
+            </w:r>
+            <w:r>
+              <w:rPr>
+                <w:noProof/>
+              </w:rPr>
+              <w:fldChar w:fldCharType="end"/>
+            </w:r>
             <w:r>
               <w:rPr>
                 <w:noProof/>
@@ -7380,14 +7458,27 @@
             <w:r>
               <w:t xml:space="preserve">Step </w:t>
             </w:r>
-            <w:fldSimple w:instr=" SEQ stepList \* MERGEFORMAT ">
-              <w:r>
-                <w:rPr>
-                  <w:noProof/>
-                </w:rPr>
-                <w:t>12</w:t>
-              </w:r>
-            </w:fldSimple>
+            <w:r>
+              <w:fldChar w:fldCharType="begin"/>
+            </w:r>
+            <w:r>
+              <w:instrText xml:space="preserve"> SEQ stepList \* MERGEFORMAT </w:instrText>
+            </w:r>
+            <w:r>
+              <w:fldChar w:fldCharType="separate"/>
+            </w:r>
+            <w:r>
+              <w:rPr>
+                <w:noProof/>
+              </w:rPr>
+              <w:t>12</w:t>
+            </w:r>
+            <w:r>
+              <w:rPr>
+                <w:noProof/>
+              </w:rPr>
+              <w:fldChar w:fldCharType="end"/>
+            </w:r>
             <w:r>
               <w:rPr>
                 <w:noProof/>
@@ -7623,14 +7714,27 @@
               <w:lastRenderedPageBreak/>
               <w:t xml:space="preserve">Step </w:t>
             </w:r>
-            <w:fldSimple w:instr=" SEQ stepList  \* MERGEFORMAT  \* MERGEFORMAT ">
-              <w:r>
-                <w:rPr>
-                  <w:noProof/>
-                </w:rPr>
-                <w:t>13</w:t>
-              </w:r>
-            </w:fldSimple>
+            <w:r>
+              <w:fldChar w:fldCharType="begin"/>
+            </w:r>
+            <w:r>
+              <w:instrText xml:space="preserve"> SEQ stepList  \* MERGEFORMAT  \* MERGEFORMAT </w:instrText>
+            </w:r>
+            <w:r>
+              <w:fldChar w:fldCharType="separate"/>
+            </w:r>
+            <w:r>
+              <w:rPr>
+                <w:noProof/>
+              </w:rPr>
+              <w:t>13</w:t>
+            </w:r>
+            <w:r>
+              <w:rPr>
+                <w:noProof/>
+              </w:rPr>
+              <w:fldChar w:fldCharType="end"/>
+            </w:r>
             <w:r>
               <w:t xml:space="preserve">: </w:t>
             </w:r>
@@ -9131,14 +9235,27 @@
               <w:lastRenderedPageBreak/>
               <w:t xml:space="preserve">Step </w:t>
             </w:r>
-            <w:fldSimple w:instr=" SEQ stepList \* MERGEFORMAT ">
-              <w:r>
-                <w:rPr>
-                  <w:noProof/>
-                </w:rPr>
-                <w:t>15</w:t>
-              </w:r>
-            </w:fldSimple>
+            <w:r>
+              <w:fldChar w:fldCharType="begin"/>
+            </w:r>
+            <w:r>
+              <w:instrText xml:space="preserve"> SEQ stepList \* MERGEFORMAT </w:instrText>
+            </w:r>
+            <w:r>
+              <w:fldChar w:fldCharType="separate"/>
+            </w:r>
+            <w:r>
+              <w:rPr>
+                <w:noProof/>
+              </w:rPr>
+              <w:t>15</w:t>
+            </w:r>
+            <w:r>
+              <w:rPr>
+                <w:noProof/>
+              </w:rPr>
+              <w:fldChar w:fldCharType="end"/>
+            </w:r>
             <w:r>
               <w:t xml:space="preserve">: </w:t>
             </w:r>
@@ -9805,14 +9922,27 @@
             <w:r>
               <w:t xml:space="preserve">Step </w:t>
             </w:r>
-            <w:fldSimple w:instr=" SEQ stepList \* MERGEFORMAT ">
-              <w:r>
-                <w:rPr>
-                  <w:noProof/>
-                </w:rPr>
-                <w:t>16</w:t>
-              </w:r>
-            </w:fldSimple>
+            <w:r>
+              <w:fldChar w:fldCharType="begin"/>
+            </w:r>
+            <w:r>
+              <w:instrText xml:space="preserve"> SEQ stepList \* MERGEFORMAT </w:instrText>
+            </w:r>
+            <w:r>
+              <w:fldChar w:fldCharType="separate"/>
+            </w:r>
+            <w:r>
+              <w:rPr>
+                <w:noProof/>
+              </w:rPr>
+              <w:t>16</w:t>
+            </w:r>
+            <w:r>
+              <w:rPr>
+                <w:noProof/>
+              </w:rPr>
+              <w:fldChar w:fldCharType="end"/>
+            </w:r>
             <w:r>
               <w:t xml:space="preserve">: </w:t>
             </w:r>
@@ -11004,14 +11134,27 @@
               </w:numPr>
               <w:ind w:left="315" w:hanging="270"/>
             </w:pPr>
-            <w:fldSimple w:instr=" SEQ registerlist \r  1 \* MERGEFORMAT ">
-              <w:r>
-                <w:rPr>
-                  <w:noProof/>
-                </w:rPr>
-                <w:t>1</w:t>
-              </w:r>
-            </w:fldSimple>
+            <w:r>
+              <w:fldChar w:fldCharType="begin"/>
+            </w:r>
+            <w:r>
+              <w:instrText xml:space="preserve"> SEQ registerlist \r  1 \* MERGEFORMAT </w:instrText>
+            </w:r>
+            <w:r>
+              <w:fldChar w:fldCharType="separate"/>
+            </w:r>
+            <w:r>
+              <w:rPr>
+                <w:noProof/>
+              </w:rPr>
+              <w:t>1</w:t>
+            </w:r>
+            <w:r>
+              <w:rPr>
+                <w:noProof/>
+              </w:rPr>
+              <w:fldChar w:fldCharType="end"/>
+            </w:r>
             <w:r>
               <w:rPr>
                 <w:noProof/>
@@ -11400,14 +11543,27 @@
               </w:numPr>
               <w:ind w:left="315" w:hanging="270"/>
             </w:pPr>
-            <w:fldSimple w:instr=" SEQ registerlist \* MERGEFORMAT  \* MERGEFORMAT ">
-              <w:r>
-                <w:rPr>
-                  <w:noProof/>
-                </w:rPr>
-                <w:t>2</w:t>
-              </w:r>
-            </w:fldSimple>
+            <w:r>
+              <w:fldChar w:fldCharType="begin"/>
+            </w:r>
+            <w:r>
+              <w:instrText xml:space="preserve"> SEQ registerlist \* MERGEFORMAT  \* MERGEFORMAT </w:instrText>
+            </w:r>
+            <w:r>
+              <w:fldChar w:fldCharType="separate"/>
+            </w:r>
+            <w:r>
+              <w:rPr>
+                <w:noProof/>
+              </w:rPr>
+              <w:t>2</w:t>
+            </w:r>
+            <w:r>
+              <w:rPr>
+                <w:noProof/>
+              </w:rPr>
+              <w:fldChar w:fldCharType="end"/>
+            </w:r>
             <w:r>
               <w:t>.</w:t>
             </w:r>
@@ -12406,14 +12562,27 @@
             <w:r>
               <w:t xml:space="preserve">Step </w:t>
             </w:r>
-            <w:fldSimple w:instr=" SEQ stepList \* MERGEFORMAT ">
-              <w:r>
-                <w:rPr>
-                  <w:noProof/>
-                </w:rPr>
-                <w:t>20</w:t>
-              </w:r>
-            </w:fldSimple>
+            <w:r>
+              <w:fldChar w:fldCharType="begin"/>
+            </w:r>
+            <w:r>
+              <w:instrText xml:space="preserve"> SEQ stepList \* MERGEFORMAT </w:instrText>
+            </w:r>
+            <w:r>
+              <w:fldChar w:fldCharType="separate"/>
+            </w:r>
+            <w:r>
+              <w:rPr>
+                <w:noProof/>
+              </w:rPr>
+              <w:t>20</w:t>
+            </w:r>
+            <w:r>
+              <w:rPr>
+                <w:noProof/>
+              </w:rPr>
+              <w:fldChar w:fldCharType="end"/>
+            </w:r>
             <w:r>
               <w:t xml:space="preserve">: </w:t>
             </w:r>
@@ -15487,14 +15656,27 @@
             <w:r>
               <w:t xml:space="preserve">Step </w:t>
             </w:r>
-            <w:fldSimple w:instr=" SEQ stepList \* MERGEFORMAT ">
-              <w:r>
-                <w:rPr>
-                  <w:noProof/>
-                </w:rPr>
-                <w:t>24</w:t>
-              </w:r>
-            </w:fldSimple>
+            <w:r>
+              <w:fldChar w:fldCharType="begin"/>
+            </w:r>
+            <w:r>
+              <w:instrText xml:space="preserve"> SEQ stepList \* MERGEFORMAT </w:instrText>
+            </w:r>
+            <w:r>
+              <w:fldChar w:fldCharType="separate"/>
+            </w:r>
+            <w:r>
+              <w:rPr>
+                <w:noProof/>
+              </w:rPr>
+              <w:t>24</w:t>
+            </w:r>
+            <w:r>
+              <w:rPr>
+                <w:noProof/>
+              </w:rPr>
+              <w:fldChar w:fldCharType="end"/>
+            </w:r>
             <w:r>
               <w:t xml:space="preserve">: What to expect after </w:t>
             </w:r>
@@ -16217,14 +16399,27 @@
               <w:lastRenderedPageBreak/>
               <w:t xml:space="preserve">Step </w:t>
             </w:r>
-            <w:fldSimple w:instr=" SEQ stepList \* MERGEFORMAT ">
-              <w:r>
-                <w:rPr>
-                  <w:noProof/>
-                </w:rPr>
-                <w:t>25</w:t>
-              </w:r>
-            </w:fldSimple>
+            <w:r>
+              <w:fldChar w:fldCharType="begin"/>
+            </w:r>
+            <w:r>
+              <w:instrText xml:space="preserve"> SEQ stepList \* MERGEFORMAT </w:instrText>
+            </w:r>
+            <w:r>
+              <w:fldChar w:fldCharType="separate"/>
+            </w:r>
+            <w:r>
+              <w:rPr>
+                <w:noProof/>
+              </w:rPr>
+              <w:t>25</w:t>
+            </w:r>
+            <w:r>
+              <w:rPr>
+                <w:noProof/>
+              </w:rPr>
+              <w:fldChar w:fldCharType="end"/>
+            </w:r>
             <w:r>
               <w:t xml:space="preserve">: What to expect after </w:t>
             </w:r>
@@ -16408,7 +16603,10 @@
               <w:ind w:left="315"/>
             </w:pPr>
             <w:r>
-              <w:t xml:space="preserve">If the due date is a weekend or holiday, your reply is due the next day the court is open.  For example, if it is due on a Saturday, and the court is open Monday, your reply is due Monday.  </w:t>
+              <w:t>If the due date is a weekend or holiday, your reply is due the next day the court is open.  For example, if it is due on a Saturday, and the court is open Monday, your reply is due Monday</w:t>
+            </w:r>
+            <w:r>
+              <w:t xml:space="preserve">.  </w:t>
             </w:r>
           </w:p>
           <w:p>
@@ -16421,8 +16619,33 @@
               </w:rPr>
             </w:pPr>
             <w:r>
-              <w:t xml:space="preserve">Watch a video about replies: </w:t>
-            </w:r>
+              <w:t xml:space="preserve">Watch </w:t>
+            </w:r>
+            <w:r>
+              <w:t>2</w:t>
+            </w:r>
+            <w:r>
+              <w:t xml:space="preserve"> video</w:t>
+            </w:r>
+            <w:r>
+              <w:t>s:</w:t>
+            </w:r>
+          </w:p>
+          <w:p>
+            <w:pPr>
+              <w:pStyle w:val="ListParagraph"/>
+              <w:numPr>
+                <w:ilvl w:val="1"/>
+                <w:numId w:val="3"/>
+              </w:numPr>
+              <w:ind w:left="870"/>
+              <w:rPr>
+                <w:rStyle w:val="Hyperlink"/>
+                <w:b/>
+                <w:color w:val="auto"/>
+                <w:u w:val="none"/>
+              </w:rPr>
+            </w:pPr>
             <w:hyperlink r:id="rId181" w:history="1">
               <w:r>
                 <w:rPr>
@@ -16434,6 +16657,39 @@
                 <w:t>Motions Part 3: Preparing a Reply</w:t>
               </w:r>
             </w:hyperlink>
+            <w:r>
+              <w:rPr>
+                <w:rStyle w:val="Hyperlink"/>
+                <w:bCs/>
+                <w:color w:val="auto"/>
+                <w:u w:val="none"/>
+              </w:rPr>
+              <w:t>, and</w:t>
+            </w:r>
+          </w:p>
+          <w:p>
+            <w:pPr>
+              <w:pStyle w:val="ListParagraph"/>
+              <w:numPr>
+                <w:ilvl w:val="1"/>
+                <w:numId w:val="3"/>
+              </w:numPr>
+              <w:ind w:left="870"/>
+              <w:rPr>
+                <w:b/>
+                <w:color w:val="auto"/>
+              </w:rPr>
+            </w:pPr>
+            <w:hyperlink r:id="rId182" w:history="1">
+              <w:r>
+                <w:rPr>
+                  <w:rStyle w:val="BodyTextChar"/>
+                  <w:b/>
+                  <w:bCs/>
+                </w:rPr>
+                <w:t>Motions Part 4: Mailings and Deadlines</w:t>
+              </w:r>
+            </w:hyperlink>
           </w:p>
           <w:p>
             <w:pPr>
@@ -16441,6 +16697,34 @@
               <w:ind w:left="315"/>
             </w:pPr>
             <w:r>
+              <w:rPr>
+                <w:bCs/>
+                <w:color w:val="auto"/>
+              </w:rPr>
+              <w:t xml:space="preserve">Read: </w:t>
+            </w:r>
+            <w:hyperlink r:id="rId183" w:anchor="reply" w:history="1">
+              <w:r>
+                <w:rPr>
+                  <w:rStyle w:val="Hyperlink"/>
+                </w:rPr>
+                <w:t>How do I reply to an opposition?</w:t>
+              </w:r>
+            </w:hyperlink>
+            <w:r>
+              <w:t xml:space="preserve"> on the court's website</w:t>
+            </w:r>
+          </w:p>
+          <w:p>
+            <w:pPr>
+              <w:pStyle w:val="ListParagraph"/>
+              <w:ind w:left="315"/>
+            </w:pPr>
+            <w:r>
+              <w:rPr>
+                <w:bCs/>
+                <w:color w:val="auto"/>
+              </w:rPr>
               <w:t>Use</w:t>
             </w:r>
             <w:r>
@@ -16452,7 +16736,7 @@
               </w:rPr>
               <w:t xml:space="preserve">Reply to Opposition to Motion, </w:t>
             </w:r>
-            <w:hyperlink r:id="rId182" w:history="1">
+            <w:hyperlink r:id="rId184" w:history="1">
               <w:r>
                 <w:rPr>
                   <w:rStyle w:val="Hyperlink"/>
@@ -16467,22 +16751,78 @@
           </w:p>
           <w:p>
             <w:pPr>
-              <w:pStyle w:val="ListParagraph"/>
-              <w:ind w:left="315"/>
-            </w:pPr>
-            <w:r>
-              <w:t xml:space="preserve">See </w:t>
-            </w:r>
-            <w:hyperlink r:id="rId183" w:anchor="reply" w:history="1">
-              <w:r>
-                <w:rPr>
-                  <w:rStyle w:val="Hyperlink"/>
-                </w:rPr>
-                <w:t>How do I reply to an opposition?</w:t>
-              </w:r>
-            </w:hyperlink>
-            <w:r>
-              <w:t xml:space="preserve"> on the court's website.</w:t>
+              <w:pStyle w:val="BodyText"/>
+            </w:pPr>
+            <w:r>
+              <w:t>Remember to fill out the section that tells the court how and when you deliver your reply to {{ other_party_in_case }}</w:t>
+            </w:r>
+          </w:p>
+          <w:p>
+            <w:pPr>
+              <w:pStyle w:val="BodyText"/>
+              <w:rPr>
+                <w:noProof/>
+              </w:rPr>
+            </w:pPr>
+            <w:r>
+              <w:rPr>
+                <w:noProof/>
+              </w:rPr>
+              <w:t>{% for image_data in reply</w:t>
+            </w:r>
+            <w:r>
+              <w:rPr>
+                <w:noProof/>
+              </w:rPr>
+              <w:t>_certificate_list</w:t>
+            </w:r>
+            <w:r>
+              <w:rPr>
+                <w:noProof/>
+              </w:rPr>
+              <w:t xml:space="preserve"> %}</w:t>
+            </w:r>
+          </w:p>
+          <w:p>
+            <w:pPr>
+              <w:pStyle w:val="BodyText"/>
+              <w:rPr>
+                <w:noProof/>
+              </w:rPr>
+            </w:pPr>
+            <w:r>
+              <w:rPr>
+                <w:noProof/>
+              </w:rPr>
+              <w:t>{{  image_data['text'] }}</w:t>
+            </w:r>
+          </w:p>
+          <w:p>
+            <w:pPr>
+              <w:pStyle w:val="BodyText"/>
+              <w:rPr>
+                <w:noProof/>
+              </w:rPr>
+            </w:pPr>
+            <w:r>
+              <w:rPr>
+                <w:noProof/>
+              </w:rPr>
+              <w:t>{{ image_data['image'].show(width='5in%') }}</w:t>
+            </w:r>
+          </w:p>
+          <w:p>
+            <w:pPr>
+              <w:pStyle w:val="BodyText"/>
+              <w:rPr>
+                <w:noProof/>
+              </w:rPr>
+            </w:pPr>
+            <w:r>
+              <w:rPr>
+                <w:noProof/>
+              </w:rPr>
+              <w:t>{% endfor %}</w:t>
             </w:r>
           </w:p>
           <w:p>
@@ -16528,16 +16868,7 @@
               <w:t xml:space="preserve"> </w:t>
             </w:r>
             <w:r>
-              <w:t>k</w:t>
-            </w:r>
-            <w:r>
-              <w:t xml:space="preserve">eep following the court order you have </w:t>
-            </w:r>
-            <w:r>
-              <w:t>unless</w:t>
-            </w:r>
-            <w:r>
-              <w:t xml:space="preserve"> the judge grants your motion.</w:t>
+              <w:t>Keep following your court order unless the judge grants your motion and issues a new order.</w:t>
             </w:r>
           </w:p>
           <w:p>
@@ -16546,7 +16877,83 @@
               <w:ind w:left="405"/>
             </w:pPr>
             <w:r>
-              <w:t xml:space="preserve">The  judge may deny your motion. </w:t>
+              <w:lastRenderedPageBreak/>
+              <w:t>.</w:t>
+            </w:r>
+            <w:r>
+              <w:t>The judge may deny your motion</w:t>
+            </w:r>
+            <w:r>
+              <w:rPr>
+                <w:color w:val="FFC000"/>
+              </w:rPr>
+              <w:t xml:space="preserve">{% if user_need =='change foreign custody order' or (user_need </w:t>
+            </w:r>
+            <w:r>
+              <w:rPr>
+                <w:color w:val="FFC000"/>
+              </w:rPr>
+              <w:t>in(</w:t>
+            </w:r>
+            <w:r>
+              <w:rPr>
+                <w:color w:val="FFC000"/>
+              </w:rPr>
+              <w:t xml:space="preserve">'change </w:t>
+            </w:r>
+            <w:r>
+              <w:rPr>
+                <w:color w:val="FFC000"/>
+              </w:rPr>
+              <w:t>AK</w:t>
+            </w:r>
+            <w:r>
+              <w:rPr>
+                <w:color w:val="FFC000"/>
+              </w:rPr>
+              <w:t xml:space="preserve"> order',</w:t>
+            </w:r>
+            <w:r>
+              <w:rPr>
+                <w:color w:val="FFC000"/>
+              </w:rPr>
+              <w:t xml:space="preserve"> </w:t>
+            </w:r>
+            <w:r>
+              <w:rPr>
+                <w:color w:val="FFC000"/>
+              </w:rPr>
+              <w:t>'</w:t>
+            </w:r>
+            <w:r>
+              <w:rPr>
+                <w:color w:val="FFC000"/>
+              </w:rPr>
+              <w:t xml:space="preserve">change </w:t>
+            </w:r>
+            <w:r>
+              <w:rPr>
+                <w:color w:val="FFC000"/>
+              </w:rPr>
+              <w:t xml:space="preserve">custody </w:t>
+            </w:r>
+            <w:r>
+              <w:rPr>
+                <w:color w:val="FFC000"/>
+              </w:rPr>
+              <w:t>order</w:t>
+            </w:r>
+            <w:r>
+              <w:rPr>
+                <w:color w:val="FFC000"/>
+              </w:rPr>
+              <w:t>',</w:t>
+            </w:r>
+            <w:r>
+              <w:rPr>
+                <w:color w:val="FFC000"/>
+              </w:rPr>
+              <w:t xml:space="preserve"> 'change divorce order') and  middle_of_case == 'no') %}</w:t>
             </w:r>
           </w:p>
           <w:p>
@@ -16554,16 +16961,7 @@
               <w:pStyle w:val="Body"/>
             </w:pPr>
             <w:r>
-              <w:t>Either</w:t>
-            </w:r>
-            <w:r>
-              <w:t xml:space="preserve"> of you </w:t>
-            </w:r>
-            <w:r>
-              <w:t>can decide to appeal the decision about the</w:t>
-            </w:r>
-            <w:r>
-              <w:t xml:space="preserve"> </w:t>
+              <w:t xml:space="preserve">Either one of you can decide to appeal the decision about the </w:t>
             </w:r>
             <w:r>
               <w:rPr>
@@ -16573,15 +16971,9 @@
               <w:t>{{ motion_type }}</w:t>
             </w:r>
             <w:r>
-              <w:t xml:space="preserve"> if </w:t>
-            </w:r>
-            <w:r>
-              <w:t>you</w:t>
-            </w:r>
-            <w:r>
-              <w:t xml:space="preserve"> believe the judge made a legal mistake. Learn more about </w:t>
-            </w:r>
-            <w:hyperlink r:id="rId184" w:history="1">
+              <w:t xml:space="preserve"> if you believe the judge made a legal mistake. Learn more about </w:t>
+            </w:r>
+            <w:hyperlink r:id="rId185" w:history="1">
               <w:r>
                 <w:rPr>
                   <w:rStyle w:val="Hyperlink"/>
@@ -16592,45 +16984,11 @@
             <w:r>
               <w:t>.</w:t>
             </w:r>
-          </w:p>
-          <w:p>
-            <w:pPr>
-              <w:pStyle w:val="Body"/>
-            </w:pPr>
-            <w:r>
-              <w:t xml:space="preserve">Read </w:t>
-            </w:r>
-            <w:r>
-              <w:t xml:space="preserve">the court's webpage </w:t>
-            </w:r>
-            <w:hyperlink r:id="rId185" w:anchor="options" w:history="1">
-              <w:r>
-                <w:rPr>
-                  <w:rStyle w:val="Hyperlink"/>
-                </w:rPr>
-                <w:t>Op</w:t>
-              </w:r>
-              <w:r>
-                <w:rPr>
-                  <w:rStyle w:val="Hyperlink"/>
-                </w:rPr>
-                <w:t>tions after you get a judge</w:t>
-              </w:r>
-              <w:r>
-                <w:rPr>
-                  <w:rStyle w:val="Hyperlink"/>
-                </w:rPr>
-                <w:t>'</w:t>
-              </w:r>
-              <w:r>
-                <w:rPr>
-                  <w:rStyle w:val="Hyperlink"/>
-                </w:rPr>
-                <w:t>s decision</w:t>
-              </w:r>
-            </w:hyperlink>
-            <w:r>
-              <w:t>.</w:t>
+            <w:r>
+              <w:rPr>
+                <w:color w:val="FFC000"/>
+              </w:rPr>
+              <w:t>{% endif %}</w:t>
             </w:r>
           </w:p>
           <w:p>
@@ -16666,6 +17024,46 @@
           </w:p>
           <w:p>
             <w:pPr>
+              <w:pStyle w:val="BodyText"/>
+            </w:pPr>
+            <w:r>
+              <w:rPr>
+                <w:rFonts w:eastAsia="Times New Roman"/>
+                <w:b/>
+                <w:bCs/>
+                <w:color w:val="000000" w:themeColor="text1"/>
+              </w:rPr>
+              <w:t>Motions Part 4: Mailings and Deadlines</w:t>
+            </w:r>
+            <w:r>
+              <w:rPr>
+                <w:rFonts w:eastAsia="Times New Roman"/>
+                <w:color w:val="000000" w:themeColor="text1"/>
+              </w:rPr>
+              <w:br/>
+            </w:r>
+            <w:r>
+              <w:t>youtu.be/YQvG7GEGeoo</w:t>
+            </w:r>
+          </w:p>
+          <w:p>
+            <w:pPr>
+              <w:pStyle w:val="Body"/>
+            </w:pPr>
+            <w:r>
+              <w:rPr>
+                <w:b/>
+                <w:bCs/>
+              </w:rPr>
+              <w:t>How do I reply to an opposition?</w:t>
+            </w:r>
+            <w:r>
+              <w:br/>
+              <w:t>courts.alaska.gov/shc/family/motions.htm#reply</w:t>
+            </w:r>
+          </w:p>
+          <w:p>
+            <w:pPr>
               <w:pStyle w:val="Body"/>
             </w:pPr>
             <w:r>
@@ -16682,26 +17080,6 @@
           <w:p>
             <w:pPr>
               <w:pStyle w:val="Body"/>
-            </w:pPr>
-            <w:r>
-              <w:rPr>
-                <w:b/>
-                <w:bCs/>
-              </w:rPr>
-              <w:lastRenderedPageBreak/>
-              <w:t>How do I reply to an opposition?</w:t>
-            </w:r>
-            <w:r>
-              <w:br/>
-              <w:t>courts.alaska.gov/shc/family/motions.htm#reply</w:t>
-            </w:r>
-          </w:p>
-          <w:p>
-            <w:pPr>
-              <w:pStyle w:val="Body"/>
-              <w:rPr>
-                <w:color w:val="auto"/>
-              </w:rPr>
             </w:pPr>
             <w:hyperlink r:id="rId187" w:history="1">
               <w:r>
@@ -16727,40 +17105,6 @@
                 <w:color w:val="auto"/>
               </w:rPr>
               <w:t>courts.alaska.gov/shc/appeals/appeals.htm</w:t>
-            </w:r>
-          </w:p>
-          <w:p>
-            <w:pPr>
-              <w:pStyle w:val="Body"/>
-            </w:pPr>
-            <w:hyperlink r:id="rId188" w:anchor="options" w:history="1">
-              <w:r>
-                <w:rPr>
-                  <w:b/>
-                </w:rPr>
-                <w:t>options after you get a judge</w:t>
-              </w:r>
-              <w:r>
-                <w:rPr>
-                  <w:b/>
-                </w:rPr>
-                <w:t>'</w:t>
-              </w:r>
-              <w:r>
-                <w:rPr>
-                  <w:b/>
-                </w:rPr>
-                <w:t>s decision</w:t>
-              </w:r>
-            </w:hyperlink>
-            <w:r>
-              <w:rPr>
-                <w:b/>
-              </w:rPr>
-              <w:br/>
-            </w:r>
-            <w:r>
-              <w:t>courts.alaska.gov/shc/family/after-judgment.htm#options</w:t>
             </w:r>
           </w:p>
         </w:tc>
@@ -16897,7 +17241,7 @@
             <w:r>
               <w:t xml:space="preserve">call the </w:t>
             </w:r>
-            <w:hyperlink r:id="rId189" w:history="1">
+            <w:hyperlink r:id="rId188" w:history="1">
               <w:r>
                 <w:rPr>
                   <w:b/>
@@ -16929,7 +17273,7 @@
             <w:r>
               <w:t xml:space="preserve">View the court’s </w:t>
             </w:r>
-            <w:hyperlink r:id="rId190" w:history="1">
+            <w:hyperlink r:id="rId189" w:history="1">
               <w:r>
                 <w:rPr>
                   <w:rStyle w:val="Hyperlink"/>
@@ -16977,7 +17321,7 @@
             <w:r>
               <w:t xml:space="preserve">Depending on your income, you may qualify for </w:t>
             </w:r>
-            <w:hyperlink r:id="rId191" w:history="1">
+            <w:hyperlink r:id="rId190" w:history="1">
               <w:r>
                 <w:rPr>
                   <w:b/>
@@ -16996,7 +17340,7 @@
             <w:r>
               <w:t xml:space="preserve">Depending on your income and circumstances, you may qualify for a free lawyer from </w:t>
             </w:r>
-            <w:hyperlink r:id="rId192" w:history="1">
+            <w:hyperlink r:id="rId191" w:history="1">
               <w:r>
                 <w:rPr>
                   <w:b/>
@@ -17058,6 +17402,7 @@
               <w:rPr>
                 <w:rStyle w:val="BodyTextChar"/>
               </w:rPr>
+              <w:lastRenderedPageBreak/>
               <w:t>courts.alaska.gov/shc/shclawyer.htm</w:t>
             </w:r>
           </w:p>
@@ -17112,7 +17457,7 @@
       </w:pPr>
     </w:p>
     <w:sectPr>
-      <w:footerReference w:type="default" r:id="rId193"/>
+      <w:footerReference w:type="default" r:id="rId192"/>
       <w:pgSz w:w="12240" w:h="15840"/>
       <w:pgMar w:top="245" w:right="1440" w:bottom="274" w:left="1440" w:header="720" w:footer="720" w:gutter="0"/>
       <w:cols w:space="720"/>
@@ -17170,27 +17515,14 @@
     <w:r>
       <w:t xml:space="preserve"> of </w:t>
     </w:r>
-    <w:r>
-      <w:fldChar w:fldCharType="begin"/>
-    </w:r>
-    <w:r>
-      <w:instrText xml:space="preserve"> NUMPAGES  \* Arabic  \* MERGEFORMAT </w:instrText>
-    </w:r>
-    <w:r>
-      <w:fldChar w:fldCharType="separate"/>
-    </w:r>
-    <w:r>
-      <w:rPr>
-        <w:noProof/>
-      </w:rPr>
-      <w:t>36</w:t>
-    </w:r>
-    <w:r>
-      <w:rPr>
-        <w:noProof/>
-      </w:rPr>
-      <w:fldChar w:fldCharType="end"/>
-    </w:r>
+    <w:fldSimple w:instr=" NUMPAGES  \* Arabic  \* MERGEFORMAT ">
+      <w:r>
+        <w:rPr>
+          <w:noProof/>
+        </w:rPr>
+        <w:t>36</w:t>
+      </w:r>
+    </w:fldSimple>
     <w:r>
       <w:t xml:space="preserve"> pages</w:t>
     </w:r>

</xml_diff>

<commit_message>
Changed hours from "9:30 am to 4:00 pm" to "10:00 am to 3:00 pm" ala issue # https://github.com/A2JatAKCourts/docassemble-ChangingChildSupportIssues/issues/55
</commit_message>
<xml_diff>
--- a/docassemble/ChangingOrEnforcingYourChildSupportOrder/data/templates/changing_child_support_action_plan.docx
+++ b/docassemble/ChangingOrEnforcingYourChildSupportOrder/data/templates/changing_child_support_action_plan.docx
@@ -937,6 +937,7 @@
               </w:rPr>
               <w:t>|</w:t>
             </w:r>
+            <w:proofErr w:type="spellStart"/>
             <w:r>
               <w:rPr>
                 <w:color w:val="00B050"/>
@@ -955,6 +956,7 @@
               </w:rPr>
               <w:t>length</w:t>
             </w:r>
+            <w:proofErr w:type="spellEnd"/>
             <w:r>
               <w:rPr>
                 <w:color w:val="00B050"/>
@@ -992,6 +994,7 @@
               </w:rPr>
               <w:t xml:space="preserve"> </w:t>
             </w:r>
+            <w:proofErr w:type="spellStart"/>
             <w:r>
               <w:rPr>
                 <w:color w:val="00B050"/>
@@ -1010,6 +1013,7 @@
               </w:rPr>
               <w:t>resources</w:t>
             </w:r>
+            <w:proofErr w:type="spellEnd"/>
             <w:r>
               <w:rPr>
                 <w:color w:val="00B050"/>
@@ -1023,11 +1027,19 @@
               <w:br/>
               <w:t xml:space="preserve">or </w:t>
             </w:r>
+            <w:proofErr w:type="spellStart"/>
             <w:r>
               <w:rPr>
                 <w:color w:val="00B050"/>
               </w:rPr>
-              <w:t>unknown_interim_date == 'both'</w:t>
+              <w:t>unknown_interim_date</w:t>
+            </w:r>
+            <w:proofErr w:type="spellEnd"/>
+            <w:r>
+              <w:rPr>
+                <w:color w:val="00B050"/>
+              </w:rPr>
+              <w:t xml:space="preserve"> == 'both'</w:t>
             </w:r>
             <w:bookmarkStart w:id="1" w:name="_Hlk143062850"/>
             <w:r>
@@ -1116,14 +1128,42 @@
               <w:rPr>
                 <w:color w:val="00B050"/>
               </w:rPr>
-              <w:t>why_change == 'problem' and (defined("guess_final_order_date") and not guess_final_order_dat</w:t>
-            </w:r>
+              <w:t>why_change == 'problem' and (defined("</w:t>
+            </w:r>
+            <w:proofErr w:type="spellStart"/>
             <w:r>
               <w:rPr>
                 <w:color w:val="00B050"/>
               </w:rPr>
+              <w:t>guess_final_order_date</w:t>
+            </w:r>
+            <w:proofErr w:type="spellEnd"/>
+            <w:r>
+              <w:rPr>
+                <w:color w:val="00B050"/>
+              </w:rPr>
+              <w:t xml:space="preserve">") and not </w:t>
+            </w:r>
+            <w:proofErr w:type="spellStart"/>
+            <w:r>
+              <w:rPr>
+                <w:color w:val="00B050"/>
+              </w:rPr>
+              <w:t>guess_final_order_dat</w:t>
+            </w:r>
+            <w:r>
+              <w:rPr>
+                <w:color w:val="00B050"/>
+              </w:rPr>
               <w:lastRenderedPageBreak/>
-              <w:t xml:space="preserve">e </w:t>
+              <w:t>e</w:t>
+            </w:r>
+            <w:proofErr w:type="spellEnd"/>
+            <w:r>
+              <w:rPr>
+                <w:color w:val="00B050"/>
+              </w:rPr>
+              <w:t xml:space="preserve"> </w:t>
             </w:r>
             <w:r>
               <w:rPr>
@@ -1207,14 +1247,27 @@
             <w:r>
               <w:t xml:space="preserve">Step </w:t>
             </w:r>
-            <w:fldSimple w:instr=" SEQ stepList \* MERGEFORMAT ">
-              <w:r>
-                <w:rPr>
-                  <w:noProof/>
-                </w:rPr>
-                <w:t>1</w:t>
-              </w:r>
-            </w:fldSimple>
+            <w:r>
+              <w:fldChar w:fldCharType="begin"/>
+            </w:r>
+            <w:r>
+              <w:instrText xml:space="preserve"> SEQ stepList \* MERGEFORMAT </w:instrText>
+            </w:r>
+            <w:r>
+              <w:fldChar w:fldCharType="separate"/>
+            </w:r>
+            <w:r>
+              <w:rPr>
+                <w:noProof/>
+              </w:rPr>
+              <w:t>1</w:t>
+            </w:r>
+            <w:r>
+              <w:rPr>
+                <w:noProof/>
+              </w:rPr>
+              <w:fldChar w:fldCharType="end"/>
+            </w:r>
             <w:r>
               <w:t>: Decide the steps you want to take</w:t>
             </w:r>
@@ -1372,14 +1425,27 @@
             <w:r>
               <w:t xml:space="preserve">Step </w:t>
             </w:r>
-            <w:fldSimple w:instr=" SEQ stepList  \* MERGEFORMAT  \* MERGEFORMAT ">
-              <w:r>
-                <w:rPr>
-                  <w:noProof/>
-                </w:rPr>
-                <w:t>2</w:t>
-              </w:r>
-            </w:fldSimple>
+            <w:r>
+              <w:fldChar w:fldCharType="begin"/>
+            </w:r>
+            <w:r>
+              <w:instrText xml:space="preserve"> SEQ stepList  \* MERGEFORMAT  \* MERGEFORMAT </w:instrText>
+            </w:r>
+            <w:r>
+              <w:fldChar w:fldCharType="separate"/>
+            </w:r>
+            <w:r>
+              <w:rPr>
+                <w:noProof/>
+              </w:rPr>
+              <w:t>2</w:t>
+            </w:r>
+            <w:r>
+              <w:rPr>
+                <w:noProof/>
+              </w:rPr>
+              <w:fldChar w:fldCharType="end"/>
+            </w:r>
             <w:r>
               <w:t xml:space="preserve">: </w:t>
             </w:r>
@@ -1513,7 +1579,15 @@
               <w:t>Docassemble.AKCourts</w:t>
             </w:r>
             <w:r>
-              <w:t xml:space="preserve">.gov/start/ChangingChildCustody </w:t>
+              <w:t>.gov/start/</w:t>
+            </w:r>
+            <w:proofErr w:type="spellStart"/>
+            <w:r>
+              <w:t>ChangingChildCustody</w:t>
+            </w:r>
+            <w:proofErr w:type="spellEnd"/>
+            <w:r>
+              <w:t xml:space="preserve"> </w:t>
             </w:r>
           </w:p>
           <w:p>
@@ -1599,11 +1673,16 @@
             <w:r>
               <w:t xml:space="preserve">{%tr if </w:t>
             </w:r>
+            <w:proofErr w:type="spellStart"/>
             <w:r>
               <w:t>find</w:t>
             </w:r>
             <w:r>
-              <w:t xml:space="preserve">_who_ordered == 'unknown' </w:t>
+              <w:t>_who_ordered</w:t>
+            </w:r>
+            <w:proofErr w:type="spellEnd"/>
+            <w:r>
+              <w:t xml:space="preserve"> == 'unknown' </w:t>
             </w:r>
             <w:r>
               <w:t>%}</w:t>
@@ -1644,27 +1723,14 @@
               <w:lastRenderedPageBreak/>
               <w:t xml:space="preserve">Step </w:t>
             </w:r>
-            <w:r>
-              <w:fldChar w:fldCharType="begin"/>
-            </w:r>
-            <w:r>
-              <w:instrText xml:space="preserve"> SEQ stepList  \* MERGEFORMAT  \* MERGEFORMAT </w:instrText>
-            </w:r>
-            <w:r>
-              <w:fldChar w:fldCharType="separate"/>
-            </w:r>
-            <w:r>
-              <w:rPr>
-                <w:noProof/>
-              </w:rPr>
-              <w:t>3</w:t>
-            </w:r>
-            <w:r>
-              <w:rPr>
-                <w:noProof/>
-              </w:rPr>
-              <w:fldChar w:fldCharType="end"/>
-            </w:r>
+            <w:fldSimple w:instr=" SEQ stepList  \* MERGEFORMAT  \* MERGEFORMAT ">
+              <w:r>
+                <w:rPr>
+                  <w:noProof/>
+                </w:rPr>
+                <w:t>3</w:t>
+              </w:r>
+            </w:fldSimple>
             <w:r>
               <w:t>: Find out who issued your</w:t>
             </w:r>
@@ -1772,7 +1838,25 @@
             </w:r>
             <w:r>
               <w:br/>
-              <w:t>Monday – Thursday, 9:30 am - 4:00 pm</w:t>
+              <w:t xml:space="preserve">Monday – Thursday, </w:t>
+            </w:r>
+            <w:r>
+              <w:t>10</w:t>
+            </w:r>
+            <w:r>
+              <w:t>:</w:t>
+            </w:r>
+            <w:r>
+              <w:t>0</w:t>
+            </w:r>
+            <w:r>
+              <w:t xml:space="preserve">0 am - </w:t>
+            </w:r>
+            <w:r>
+              <w:t>3</w:t>
+            </w:r>
+            <w:r>
+              <w:t>:00 pm</w:t>
             </w:r>
           </w:p>
           <w:p>
@@ -2349,7 +2433,15 @@
               <w:br/>
             </w:r>
             <w:r>
-              <w:t>courts.alaska.gov/courtdir/index.htm</w:t>
+              <w:t>courts.alaska.gov/</w:t>
+            </w:r>
+            <w:proofErr w:type="spellStart"/>
+            <w:r>
+              <w:t>courtdir</w:t>
+            </w:r>
+            <w:proofErr w:type="spellEnd"/>
+            <w:r>
+              <w:t>/index.htm</w:t>
             </w:r>
           </w:p>
           <w:p>
@@ -2368,7 +2460,15 @@
               <w:br/>
             </w:r>
             <w:r>
-              <w:t>records.courts.alaska.gov/eaccess/home.page.2</w:t>
+              <w:t>records.courts.alaska.gov/</w:t>
+            </w:r>
+            <w:proofErr w:type="spellStart"/>
+            <w:r>
+              <w:t>eaccess</w:t>
+            </w:r>
+            <w:proofErr w:type="spellEnd"/>
+            <w:r>
+              <w:t>/home.page.2</w:t>
             </w:r>
           </w:p>
           <w:p>
@@ -2528,20 +2628,35 @@
             <w:r>
               <w:t>(</w:t>
             </w:r>
-            <w:r>
-              <w:t xml:space="preserve">who_ordered == </w:t>
+            <w:proofErr w:type="spellStart"/>
+            <w:r>
+              <w:t>who_ordered</w:t>
+            </w:r>
+            <w:proofErr w:type="spellEnd"/>
+            <w:r>
+              <w:t xml:space="preserve"> == </w:t>
             </w:r>
             <w:r>
               <w:t>'</w:t>
             </w:r>
+            <w:proofErr w:type="spellStart"/>
             <w:r>
               <w:t>cssd</w:t>
             </w:r>
+            <w:proofErr w:type="spellEnd"/>
             <w:r>
               <w:t>' or</w:t>
             </w:r>
             <w:r>
-              <w:t xml:space="preserve"> (who_ordered == </w:t>
+              <w:t xml:space="preserve"> (</w:t>
+            </w:r>
+            <w:proofErr w:type="spellStart"/>
+            <w:r>
+              <w:t>who_ordered</w:t>
+            </w:r>
+            <w:proofErr w:type="spellEnd"/>
+            <w:r>
+              <w:t xml:space="preserve"> == </w:t>
             </w:r>
             <w:r>
               <w:t>'</w:t>
@@ -2553,14 +2668,24 @@
               <w:t>'</w:t>
             </w:r>
             <w:r>
-              <w:t xml:space="preserve"> and find_who_ordered == </w:t>
+              <w:t xml:space="preserve"> and </w:t>
+            </w:r>
+            <w:proofErr w:type="spellStart"/>
+            <w:r>
+              <w:t>find_who_ordered</w:t>
+            </w:r>
+            <w:proofErr w:type="spellEnd"/>
+            <w:r>
+              <w:t xml:space="preserve"> == </w:t>
             </w:r>
             <w:r>
               <w:t>'</w:t>
             </w:r>
+            <w:proofErr w:type="spellStart"/>
             <w:r>
               <w:t>cssd</w:t>
             </w:r>
+            <w:proofErr w:type="spellEnd"/>
             <w:r>
               <w:t>'</w:t>
             </w:r>
@@ -2605,27 +2730,14 @@
             <w:r>
               <w:t xml:space="preserve">Step </w:t>
             </w:r>
-            <w:r>
-              <w:fldChar w:fldCharType="begin"/>
-            </w:r>
-            <w:r>
-              <w:instrText xml:space="preserve"> SEQ stepList \* MERGEFORMAT </w:instrText>
-            </w:r>
-            <w:r>
-              <w:fldChar w:fldCharType="separate"/>
-            </w:r>
-            <w:r>
-              <w:rPr>
-                <w:noProof/>
-              </w:rPr>
-              <w:t>4</w:t>
-            </w:r>
-            <w:r>
-              <w:rPr>
-                <w:noProof/>
-              </w:rPr>
-              <w:fldChar w:fldCharType="end"/>
-            </w:r>
+            <w:fldSimple w:instr=" SEQ stepList \* MERGEFORMAT ">
+              <w:r>
+                <w:rPr>
+                  <w:noProof/>
+                </w:rPr>
+                <w:t>4</w:t>
+              </w:r>
+            </w:fldSimple>
             <w:r>
               <w:t xml:space="preserve">: </w:t>
             </w:r>
@@ -2769,7 +2881,25 @@
               <w:br/>
             </w:r>
             <w:r>
-              <w:t>Monday – Thursday, 9:30 am - 4:00 pm</w:t>
+              <w:t xml:space="preserve">Monday – Thursday, </w:t>
+            </w:r>
+            <w:r>
+              <w:t>10</w:t>
+            </w:r>
+            <w:r>
+              <w:t>:</w:t>
+            </w:r>
+            <w:r>
+              <w:t>0</w:t>
+            </w:r>
+            <w:r>
+              <w:t xml:space="preserve">0 am - </w:t>
+            </w:r>
+            <w:r>
+              <w:t>3</w:t>
+            </w:r>
+            <w:r>
+              <w:t>:00 pm</w:t>
             </w:r>
           </w:p>
           <w:p>
@@ -3135,14 +3265,22 @@
               <w:rPr>
                 <w:color w:val="FF0000"/>
               </w:rPr>
-              <w:t xml:space="preserve"> parents_agree</w:t>
-            </w:r>
+              <w:t xml:space="preserve"> </w:t>
+            </w:r>
+            <w:proofErr w:type="spellStart"/>
             <w:r>
               <w:rPr>
                 <w:color w:val="FF0000"/>
               </w:rPr>
+              <w:t>parents_agree</w:t>
+            </w:r>
+            <w:r>
+              <w:rPr>
+                <w:color w:val="FF0000"/>
+              </w:rPr>
               <w:t>_resources</w:t>
             </w:r>
+            <w:proofErr w:type="spellEnd"/>
             <w:r>
               <w:rPr>
                 <w:color w:val="FF0000"/>
@@ -3191,27 +3329,14 @@
             <w:r>
               <w:t xml:space="preserve">ep </w:t>
             </w:r>
-            <w:r>
-              <w:fldChar w:fldCharType="begin"/>
-            </w:r>
-            <w:r>
-              <w:instrText xml:space="preserve"> SEQ stepList \* MERGEFORMAT </w:instrText>
-            </w:r>
-            <w:r>
-              <w:fldChar w:fldCharType="separate"/>
-            </w:r>
-            <w:r>
-              <w:rPr>
-                <w:noProof/>
-              </w:rPr>
-              <w:t>5</w:t>
-            </w:r>
-            <w:r>
-              <w:rPr>
-                <w:noProof/>
-              </w:rPr>
-              <w:fldChar w:fldCharType="end"/>
-            </w:r>
+            <w:fldSimple w:instr=" SEQ stepList \* MERGEFORMAT ">
+              <w:r>
+                <w:rPr>
+                  <w:noProof/>
+                </w:rPr>
+                <w:t>5</w:t>
+              </w:r>
+            </w:fldSimple>
             <w:r>
               <w:rPr>
                 <w:noProof/>
@@ -4552,20 +4677,34 @@
             <w:r>
               <w:t>'</w:t>
             </w:r>
+            <w:proofErr w:type="spellStart"/>
             <w:r>
               <w:t>guess_final_order_date</w:t>
             </w:r>
+            <w:proofErr w:type="spellEnd"/>
             <w:r>
               <w:t>'</w:t>
             </w:r>
             <w:r>
-              <w:t>) and guess_final_order_date in(</w:t>
+              <w:t xml:space="preserve">) and </w:t>
+            </w:r>
+            <w:proofErr w:type="spellStart"/>
+            <w:r>
+              <w:t>guess_final_order_date</w:t>
+            </w:r>
+            <w:proofErr w:type="spellEnd"/>
+            <w:r>
+              <w:t xml:space="preserve"> in(</w:t>
             </w:r>
             <w:r>
               <w:t>'</w:t>
             </w:r>
             <w:r>
-              <w:t>within 10 days</w:t>
+              <w:t xml:space="preserve">within 10 </w:t>
+            </w:r>
+            <w:proofErr w:type="spellStart"/>
+            <w:r>
+              <w:t>days</w:t>
             </w:r>
             <w:r>
               <w:t>'</w:t>
@@ -4577,7 +4716,11 @@
               <w:t>'</w:t>
             </w:r>
             <w:r>
-              <w:t>between 11 and 30</w:t>
+              <w:t>between</w:t>
+            </w:r>
+            <w:proofErr w:type="spellEnd"/>
+            <w:r>
+              <w:t xml:space="preserve"> 11 and 30</w:t>
             </w:r>
             <w:r>
               <w:t>'</w:t>
@@ -4642,27 +4785,14 @@
             <w:r>
               <w:t xml:space="preserve">Step </w:t>
             </w:r>
-            <w:r>
-              <w:fldChar w:fldCharType="begin"/>
-            </w:r>
-            <w:r>
-              <w:instrText xml:space="preserve"> SEQ stepList \* MERGEFORMAT </w:instrText>
-            </w:r>
-            <w:r>
-              <w:fldChar w:fldCharType="separate"/>
-            </w:r>
-            <w:r>
-              <w:rPr>
-                <w:noProof/>
-              </w:rPr>
-              <w:t>6</w:t>
-            </w:r>
-            <w:r>
-              <w:rPr>
-                <w:noProof/>
-              </w:rPr>
-              <w:fldChar w:fldCharType="end"/>
-            </w:r>
+            <w:fldSimple w:instr=" SEQ stepList \* MERGEFORMAT ">
+              <w:r>
+                <w:rPr>
+                  <w:noProof/>
+                </w:rPr>
+                <w:t>6</w:t>
+              </w:r>
+            </w:fldSimple>
             <w:r>
               <w:t>: Decide if you want to file an appeal</w:t>
             </w:r>
@@ -4991,7 +5121,15 @@
                 <w:b/>
                 <w:bCs/>
               </w:rPr>
-              <w:t>Motion for Waiver of Filing Fees and Costs,</w:t>
+              <w:t xml:space="preserve">Motion for Waiver of Filing Fees and </w:t>
+            </w:r>
+            <w:proofErr w:type="spellStart"/>
+            <w:r>
+              <w:rPr>
+                <w:b/>
+                <w:bCs/>
+              </w:rPr>
+              <w:t>Costs,</w:t>
             </w:r>
             <w:hyperlink r:id="rId56" w:history="1">
               <w:r>
@@ -4999,7 +5137,15 @@
                   <w:b/>
                   <w:bCs/>
                 </w:rPr>
-                <w:t>SHS-AP 130</w:t>
+                <w:t>SHS</w:t>
+              </w:r>
+              <w:proofErr w:type="spellEnd"/>
+              <w:r>
+                <w:rPr>
+                  <w:b/>
+                  <w:bCs/>
+                </w:rPr>
+                <w:t>-AP 130</w:t>
               </w:r>
             </w:hyperlink>
             <w:r>
@@ -5166,14 +5312,24 @@
             <w:r>
               <w:t>'</w:t>
             </w:r>
+            <w:proofErr w:type="spellStart"/>
             <w:r>
               <w:t>guess_interim_order_date</w:t>
             </w:r>
+            <w:proofErr w:type="spellEnd"/>
             <w:r>
               <w:t>'</w:t>
             </w:r>
             <w:r>
-              <w:t xml:space="preserve">) and guess_interim_order_date == </w:t>
+              <w:t xml:space="preserve">) and </w:t>
+            </w:r>
+            <w:proofErr w:type="spellStart"/>
+            <w:r>
+              <w:t>guess_interim_order_date</w:t>
+            </w:r>
+            <w:proofErr w:type="spellEnd"/>
+            <w:r>
+              <w:t xml:space="preserve"> == </w:t>
             </w:r>
             <w:r>
               <w:t>'</w:t>
@@ -5202,7 +5358,15 @@
               <w:t>or</w:t>
             </w:r>
             <w:r>
-              <w:t xml:space="preserve"> unknown_interim_date in (</w:t>
+              <w:t xml:space="preserve"> </w:t>
+            </w:r>
+            <w:proofErr w:type="spellStart"/>
+            <w:r>
+              <w:t>unknown_interim_date</w:t>
+            </w:r>
+            <w:proofErr w:type="spellEnd"/>
+            <w:r>
+              <w:t xml:space="preserve"> in (</w:t>
             </w:r>
             <w:r>
               <w:t>'</w:t>
@@ -5314,12 +5478,14 @@
               </w:rPr>
               <w:t>'</w:t>
             </w:r>
+            <w:proofErr w:type="spellStart"/>
             <w:r>
               <w:rPr>
                 <w:color w:val="00B0F0"/>
               </w:rPr>
               <w:t>guess_final_order_date</w:t>
             </w:r>
+            <w:proofErr w:type="spellEnd"/>
             <w:r>
               <w:rPr>
                 <w:color w:val="00B0F0"/>
@@ -5330,7 +5496,21 @@
               <w:rPr>
                 <w:color w:val="00B0F0"/>
               </w:rPr>
-              <w:t xml:space="preserve">) and guess_final_order_date == </w:t>
+              <w:t xml:space="preserve">) and </w:t>
+            </w:r>
+            <w:proofErr w:type="spellStart"/>
+            <w:r>
+              <w:rPr>
+                <w:color w:val="00B0F0"/>
+              </w:rPr>
+              <w:t>guess_final_order_date</w:t>
+            </w:r>
+            <w:proofErr w:type="spellEnd"/>
+            <w:r>
+              <w:rPr>
+                <w:color w:val="00B0F0"/>
+              </w:rPr>
+              <w:t xml:space="preserve"> == </w:t>
             </w:r>
             <w:r>
               <w:rPr>
@@ -5439,27 +5619,14 @@
             <w:r>
               <w:t xml:space="preserve">Step </w:t>
             </w:r>
-            <w:r>
-              <w:fldChar w:fldCharType="begin"/>
-            </w:r>
-            <w:r>
-              <w:instrText xml:space="preserve"> SEQ stepList \* MERGEFORMAT </w:instrText>
-            </w:r>
-            <w:r>
-              <w:fldChar w:fldCharType="separate"/>
-            </w:r>
-            <w:r>
-              <w:rPr>
-                <w:noProof/>
-              </w:rPr>
-              <w:t>7</w:t>
-            </w:r>
-            <w:r>
-              <w:rPr>
-                <w:noProof/>
-              </w:rPr>
-              <w:fldChar w:fldCharType="end"/>
-            </w:r>
+            <w:fldSimple w:instr=" SEQ stepList \* MERGEFORMAT ">
+              <w:r>
+                <w:rPr>
+                  <w:noProof/>
+                </w:rPr>
+                <w:t>7</w:t>
+              </w:r>
+            </w:fldSimple>
             <w:r>
               <w:t xml:space="preserve">: </w:t>
             </w:r>
@@ -6501,14 +6668,24 @@
             <w:r>
               <w:t>'</w:t>
             </w:r>
+            <w:proofErr w:type="spellStart"/>
             <w:r>
               <w:t>guess_interim_order_date</w:t>
             </w:r>
+            <w:proofErr w:type="spellEnd"/>
             <w:r>
               <w:t>'</w:t>
             </w:r>
             <w:r>
-              <w:t xml:space="preserve">) and guess_interim_order_date == </w:t>
+              <w:t xml:space="preserve">) and </w:t>
+            </w:r>
+            <w:proofErr w:type="spellStart"/>
+            <w:r>
+              <w:t>guess_interim_order_date</w:t>
+            </w:r>
+            <w:proofErr w:type="spellEnd"/>
+            <w:r>
+              <w:t xml:space="preserve"> == </w:t>
             </w:r>
             <w:r>
               <w:t>'</w:t>
@@ -6534,6 +6711,7 @@
               </w:rPr>
               <w:t xml:space="preserve">or </w:t>
             </w:r>
+            <w:proofErr w:type="spellStart"/>
             <w:r>
               <w:rPr>
                 <w:color w:val="00B0F0"/>
@@ -6552,6 +6730,7 @@
               </w:rPr>
               <w:t>_date</w:t>
             </w:r>
+            <w:proofErr w:type="spellEnd"/>
             <w:r>
               <w:rPr>
                 <w:color w:val="00B0F0"/>
@@ -6700,27 +6879,14 @@
             <w:r>
               <w:t xml:space="preserve">Step </w:t>
             </w:r>
-            <w:r>
-              <w:fldChar w:fldCharType="begin"/>
-            </w:r>
-            <w:r>
-              <w:instrText xml:space="preserve"> SEQ stepList \* MERGEFORMAT </w:instrText>
-            </w:r>
-            <w:r>
-              <w:fldChar w:fldCharType="separate"/>
-            </w:r>
-            <w:r>
-              <w:rPr>
-                <w:noProof/>
-              </w:rPr>
-              <w:t>9</w:t>
-            </w:r>
-            <w:r>
-              <w:rPr>
-                <w:noProof/>
-              </w:rPr>
-              <w:fldChar w:fldCharType="end"/>
-            </w:r>
+            <w:fldSimple w:instr=" SEQ stepList \* MERGEFORMAT ">
+              <w:r>
+                <w:rPr>
+                  <w:noProof/>
+                </w:rPr>
+                <w:t>9</w:t>
+              </w:r>
+            </w:fldSimple>
             <w:r>
               <w:rPr>
                 <w:noProof/>
@@ -6908,27 +7074,14 @@
               <w:lastRenderedPageBreak/>
               <w:t xml:space="preserve">Step </w:t>
             </w:r>
-            <w:r>
-              <w:fldChar w:fldCharType="begin"/>
-            </w:r>
-            <w:r>
-              <w:instrText xml:space="preserve"> SEQ stepList \* MERGEFORMAT </w:instrText>
-            </w:r>
-            <w:r>
-              <w:fldChar w:fldCharType="separate"/>
-            </w:r>
-            <w:r>
-              <w:rPr>
-                <w:noProof/>
-              </w:rPr>
-              <w:t>10</w:t>
-            </w:r>
-            <w:r>
-              <w:rPr>
-                <w:noProof/>
-              </w:rPr>
-              <w:fldChar w:fldCharType="end"/>
-            </w:r>
+            <w:fldSimple w:instr=" SEQ stepList \* MERGEFORMAT ">
+              <w:r>
+                <w:rPr>
+                  <w:noProof/>
+                </w:rPr>
+                <w:t>10</w:t>
+              </w:r>
+            </w:fldSimple>
             <w:r>
               <w:rPr>
                 <w:noProof/>
@@ -7336,27 +7489,14 @@
               <w:lastRenderedPageBreak/>
               <w:t xml:space="preserve">Step </w:t>
             </w:r>
-            <w:r>
-              <w:fldChar w:fldCharType="begin"/>
-            </w:r>
-            <w:r>
-              <w:instrText xml:space="preserve"> SEQ stepList \* MERGEFORMAT </w:instrText>
-            </w:r>
-            <w:r>
-              <w:fldChar w:fldCharType="separate"/>
-            </w:r>
-            <w:r>
-              <w:rPr>
-                <w:noProof/>
-              </w:rPr>
-              <w:t>11</w:t>
-            </w:r>
-            <w:r>
-              <w:rPr>
-                <w:noProof/>
-              </w:rPr>
-              <w:fldChar w:fldCharType="end"/>
-            </w:r>
+            <w:fldSimple w:instr=" SEQ stepList \* MERGEFORMAT ">
+              <w:r>
+                <w:rPr>
+                  <w:noProof/>
+                </w:rPr>
+                <w:t>11</w:t>
+              </w:r>
+            </w:fldSimple>
             <w:r>
               <w:rPr>
                 <w:noProof/>
@@ -7458,27 +7598,14 @@
             <w:r>
               <w:t xml:space="preserve">Step </w:t>
             </w:r>
-            <w:r>
-              <w:fldChar w:fldCharType="begin"/>
-            </w:r>
-            <w:r>
-              <w:instrText xml:space="preserve"> SEQ stepList \* MERGEFORMAT </w:instrText>
-            </w:r>
-            <w:r>
-              <w:fldChar w:fldCharType="separate"/>
-            </w:r>
-            <w:r>
-              <w:rPr>
-                <w:noProof/>
-              </w:rPr>
-              <w:t>12</w:t>
-            </w:r>
-            <w:r>
-              <w:rPr>
-                <w:noProof/>
-              </w:rPr>
-              <w:fldChar w:fldCharType="end"/>
-            </w:r>
+            <w:fldSimple w:instr=" SEQ stepList \* MERGEFORMAT ">
+              <w:r>
+                <w:rPr>
+                  <w:noProof/>
+                </w:rPr>
+                <w:t>12</w:t>
+              </w:r>
+            </w:fldSimple>
             <w:r>
               <w:rPr>
                 <w:noProof/>
@@ -7714,27 +7841,14 @@
               <w:lastRenderedPageBreak/>
               <w:t xml:space="preserve">Step </w:t>
             </w:r>
-            <w:r>
-              <w:fldChar w:fldCharType="begin"/>
-            </w:r>
-            <w:r>
-              <w:instrText xml:space="preserve"> SEQ stepList  \* MERGEFORMAT  \* MERGEFORMAT </w:instrText>
-            </w:r>
-            <w:r>
-              <w:fldChar w:fldCharType="separate"/>
-            </w:r>
-            <w:r>
-              <w:rPr>
-                <w:noProof/>
-              </w:rPr>
-              <w:t>13</w:t>
-            </w:r>
-            <w:r>
-              <w:rPr>
-                <w:noProof/>
-              </w:rPr>
-              <w:fldChar w:fldCharType="end"/>
-            </w:r>
+            <w:fldSimple w:instr=" SEQ stepList  \* MERGEFORMAT  \* MERGEFORMAT ">
+              <w:r>
+                <w:rPr>
+                  <w:noProof/>
+                </w:rPr>
+                <w:t>13</w:t>
+              </w:r>
+            </w:fldSimple>
             <w:r>
               <w:t xml:space="preserve">: </w:t>
             </w:r>
@@ -7989,7 +8103,15 @@
               <w:br/>
             </w:r>
             <w:r>
-              <w:t>youtube.com/watch?v=2irmxT0_0EA</w:t>
+              <w:t>youtube.com/</w:t>
+            </w:r>
+            <w:proofErr w:type="spellStart"/>
+            <w:r>
+              <w:t>watch?v</w:t>
+            </w:r>
+            <w:proofErr w:type="spellEnd"/>
+            <w:r>
+              <w:t>=2irmxT0_0EA</w:t>
             </w:r>
           </w:p>
         </w:tc>
@@ -8141,12 +8263,14 @@
               </w:rPr>
               <w:t>'</w:t>
             </w:r>
+            <w:proofErr w:type="spellStart"/>
             <w:r>
               <w:rPr>
                 <w:color w:val="00B0F0"/>
               </w:rPr>
               <w:t>guess_final_order_date</w:t>
             </w:r>
+            <w:proofErr w:type="spellEnd"/>
             <w:r>
               <w:rPr>
                 <w:color w:val="00B0F0"/>
@@ -8157,7 +8281,21 @@
               <w:rPr>
                 <w:color w:val="00B0F0"/>
               </w:rPr>
-              <w:t xml:space="preserve">) and guess_final_order_date == </w:t>
+              <w:t xml:space="preserve">) and </w:t>
+            </w:r>
+            <w:proofErr w:type="spellStart"/>
+            <w:r>
+              <w:rPr>
+                <w:color w:val="00B0F0"/>
+              </w:rPr>
+              <w:t>guess_final_order_date</w:t>
+            </w:r>
+            <w:proofErr w:type="spellEnd"/>
+            <w:r>
+              <w:rPr>
+                <w:color w:val="00B0F0"/>
+              </w:rPr>
+              <w:t xml:space="preserve"> == </w:t>
             </w:r>
             <w:r>
               <w:rPr>
@@ -8204,14 +8342,24 @@
             <w:r>
               <w:t>'</w:t>
             </w:r>
+            <w:proofErr w:type="spellStart"/>
             <w:r>
               <w:t>guess_final_order_date</w:t>
             </w:r>
+            <w:proofErr w:type="spellEnd"/>
             <w:r>
               <w:t>'</w:t>
             </w:r>
             <w:r>
-              <w:t xml:space="preserve">) and guess_final_order_date == </w:t>
+              <w:t xml:space="preserve">) and </w:t>
+            </w:r>
+            <w:proofErr w:type="spellStart"/>
+            <w:r>
+              <w:t>guess_final_order_date</w:t>
+            </w:r>
+            <w:proofErr w:type="spellEnd"/>
+            <w:r>
+              <w:t xml:space="preserve"> == </w:t>
             </w:r>
             <w:r>
               <w:t>'</w:t>
@@ -8657,7 +8805,15 @@
               <w:pStyle w:val="BodyText"/>
             </w:pPr>
             <w:r>
-              <w:t xml:space="preserve">For the first 3 types of mistake, you must file your </w:t>
+              <w:t xml:space="preserve">For the first 3 types of </w:t>
+            </w:r>
+            <w:proofErr w:type="gramStart"/>
+            <w:r>
+              <w:t>mistake</w:t>
+            </w:r>
+            <w:proofErr w:type="gramEnd"/>
+            <w:r>
+              <w:t xml:space="preserve">, you must file your </w:t>
             </w:r>
             <w:r>
               <w:rPr>
@@ -9040,7 +9196,15 @@
               <w:pStyle w:val="Body"/>
             </w:pPr>
             <w:r>
-              <w:t>For the next 3 types of mistake, the amount of time before you file must be "reasonable.”</w:t>
+              <w:t xml:space="preserve">For the next 3 types of </w:t>
+            </w:r>
+            <w:proofErr w:type="gramStart"/>
+            <w:r>
+              <w:t>mistake</w:t>
+            </w:r>
+            <w:proofErr w:type="gramEnd"/>
+            <w:r>
+              <w:t>, the amount of time before you file must be "reasonable.”</w:t>
             </w:r>
           </w:p>
           <w:p>
@@ -9235,27 +9399,14 @@
               <w:lastRenderedPageBreak/>
               <w:t xml:space="preserve">Step </w:t>
             </w:r>
-            <w:r>
-              <w:fldChar w:fldCharType="begin"/>
-            </w:r>
-            <w:r>
-              <w:instrText xml:space="preserve"> SEQ stepList \* MERGEFORMAT </w:instrText>
-            </w:r>
-            <w:r>
-              <w:fldChar w:fldCharType="separate"/>
-            </w:r>
-            <w:r>
-              <w:rPr>
-                <w:noProof/>
-              </w:rPr>
-              <w:t>15</w:t>
-            </w:r>
-            <w:r>
-              <w:rPr>
-                <w:noProof/>
-              </w:rPr>
-              <w:fldChar w:fldCharType="end"/>
-            </w:r>
+            <w:fldSimple w:instr=" SEQ stepList \* MERGEFORMAT ">
+              <w:r>
+                <w:rPr>
+                  <w:noProof/>
+                </w:rPr>
+                <w:t>15</w:t>
+              </w:r>
+            </w:fldSimple>
             <w:r>
               <w:t xml:space="preserve">: </w:t>
             </w:r>
@@ -9691,6 +9842,7 @@
               <w:t xml:space="preserve">s a </w:t>
             </w:r>
             <w:hyperlink r:id="rId93" w:history="1">
+              <w:proofErr w:type="spellStart"/>
               <w:r>
                 <w:rPr>
                   <w:rStyle w:val="Hyperlink"/>
@@ -9701,7 +9853,14 @@
                 <w:rPr>
                   <w:rStyle w:val="Hyperlink"/>
                 </w:rPr>
-                <w:t>f file</w:t>
+                <w:t>f</w:t>
+              </w:r>
+              <w:proofErr w:type="spellEnd"/>
+              <w:r>
+                <w:rPr>
+                  <w:rStyle w:val="Hyperlink"/>
+                </w:rPr>
+                <w:t xml:space="preserve"> file</w:t>
               </w:r>
             </w:hyperlink>
             <w:r>
@@ -9765,6 +9924,7 @@
               <w:t xml:space="preserve">s a </w:t>
             </w:r>
             <w:hyperlink r:id="rId95" w:history="1">
+              <w:proofErr w:type="spellStart"/>
               <w:r>
                 <w:rPr>
                   <w:rStyle w:val="Hyperlink"/>
@@ -9775,7 +9935,14 @@
                 <w:rPr>
                   <w:rStyle w:val="Hyperlink"/>
                 </w:rPr>
-                <w:t>f file</w:t>
+                <w:t>f</w:t>
+              </w:r>
+              <w:proofErr w:type="spellEnd"/>
+              <w:r>
+                <w:rPr>
+                  <w:rStyle w:val="Hyperlink"/>
+                </w:rPr>
+                <w:t xml:space="preserve"> file</w:t>
               </w:r>
             </w:hyperlink>
             <w:r>
@@ -9922,27 +10089,14 @@
             <w:r>
               <w:t xml:space="preserve">Step </w:t>
             </w:r>
-            <w:r>
-              <w:fldChar w:fldCharType="begin"/>
-            </w:r>
-            <w:r>
-              <w:instrText xml:space="preserve"> SEQ stepList \* MERGEFORMAT </w:instrText>
-            </w:r>
-            <w:r>
-              <w:fldChar w:fldCharType="separate"/>
-            </w:r>
-            <w:r>
-              <w:rPr>
-                <w:noProof/>
-              </w:rPr>
-              <w:t>16</w:t>
-            </w:r>
-            <w:r>
-              <w:rPr>
-                <w:noProof/>
-              </w:rPr>
-              <w:fldChar w:fldCharType="end"/>
-            </w:r>
+            <w:fldSimple w:instr=" SEQ stepList \* MERGEFORMAT ">
+              <w:r>
+                <w:rPr>
+                  <w:noProof/>
+                </w:rPr>
+                <w:t>16</w:t>
+              </w:r>
+            </w:fldSimple>
             <w:r>
               <w:t xml:space="preserve">: </w:t>
             </w:r>
@@ -10028,7 +10182,25 @@
             </w:r>
             <w:r>
               <w:br/>
-              <w:t>Monday – Thursday, 9:30 am - 4:00 pm</w:t>
+              <w:t xml:space="preserve">Monday – Thursday, </w:t>
+            </w:r>
+            <w:r>
+              <w:t>10</w:t>
+            </w:r>
+            <w:r>
+              <w:t>:</w:t>
+            </w:r>
+            <w:r>
+              <w:t>0</w:t>
+            </w:r>
+            <w:r>
+              <w:t>0 am -</w:t>
+            </w:r>
+            <w:r>
+              <w:t>3</w:t>
+            </w:r>
+            <w:r>
+              <w:t>:00 pm</w:t>
             </w:r>
           </w:p>
           <w:p>
@@ -10183,7 +10355,15 @@
               <w:br/>
             </w:r>
             <w:r>
-              <w:t>acf.hhs.gov/css/parents/find-local-child-support-office</w:t>
+              <w:t>acf.hhs.gov/</w:t>
+            </w:r>
+            <w:proofErr w:type="spellStart"/>
+            <w:r>
+              <w:t>css</w:t>
+            </w:r>
+            <w:proofErr w:type="spellEnd"/>
+            <w:r>
+              <w:t>/parents/find-local-child-support-office</w:t>
             </w:r>
           </w:p>
           <w:p>
@@ -10427,19 +10607,33 @@
               <w:rPr>
                 <w:color w:val="FFC000"/>
               </w:rPr>
-              <w:t>{% if who_</w:t>
-            </w:r>
+              <w:t xml:space="preserve">{% if </w:t>
+            </w:r>
+            <w:proofErr w:type="spellStart"/>
             <w:r>
               <w:rPr>
                 <w:color w:val="FFC000"/>
               </w:rPr>
+              <w:t>who_</w:t>
+            </w:r>
+            <w:r>
+              <w:rPr>
+                <w:color w:val="FFC000"/>
+              </w:rPr>
               <w:t>really_</w:t>
             </w:r>
             <w:r>
               <w:rPr>
                 <w:color w:val="FFC000"/>
               </w:rPr>
-              <w:t>ordered == 'court' %}</w:t>
+              <w:t>ordered</w:t>
+            </w:r>
+            <w:proofErr w:type="spellEnd"/>
+            <w:r>
+              <w:rPr>
+                <w:color w:val="FFC000"/>
+              </w:rPr>
+              <w:t xml:space="preserve"> == 'court' %}</w:t>
             </w:r>
             <w:r>
               <w:rPr>
@@ -10484,13 +10678,27 @@
               <w:rPr>
                 <w:color w:val="92D050"/>
               </w:rPr>
-              <w:t>'no'</w:t>
-            </w:r>
+              <w:t>'</w:t>
+            </w:r>
+            <w:proofErr w:type="spellStart"/>
             <w:r>
               <w:rPr>
                 <w:color w:val="92D050"/>
               </w:rPr>
-              <w:t>,'unknown'</w:t>
+              <w:t>no'</w:t>
+            </w:r>
+            <w:r>
+              <w:rPr>
+                <w:color w:val="92D050"/>
+              </w:rPr>
+              <w:t>,'unknown</w:t>
+            </w:r>
+            <w:proofErr w:type="spellEnd"/>
+            <w:r>
+              <w:rPr>
+                <w:color w:val="92D050"/>
+              </w:rPr>
+              <w:t>'</w:t>
             </w:r>
             <w:r>
               <w:rPr>
@@ -10691,7 +10899,25 @@
             </w:r>
             <w:r>
               <w:br/>
-              <w:t>Monday – Thursday, 9:30 am - 4:00 pm</w:t>
+              <w:t xml:space="preserve">Monday – Thursday, </w:t>
+            </w:r>
+            <w:r>
+              <w:t>10</w:t>
+            </w:r>
+            <w:r>
+              <w:t>:</w:t>
+            </w:r>
+            <w:r>
+              <w:t>0</w:t>
+            </w:r>
+            <w:r>
+              <w:t xml:space="preserve">0 am - </w:t>
+            </w:r>
+            <w:r>
+              <w:t>3</w:t>
+            </w:r>
+            <w:r>
+              <w:t>:00 pm</w:t>
             </w:r>
           </w:p>
           <w:p>
@@ -10919,7 +11145,15 @@
               <w:br/>
             </w:r>
             <w:r>
-              <w:t>acf.hhs.gov/css/parents/find-local-child-support-office</w:t>
+              <w:t>acf.hhs.gov/</w:t>
+            </w:r>
+            <w:proofErr w:type="spellStart"/>
+            <w:r>
+              <w:t>css</w:t>
+            </w:r>
+            <w:proofErr w:type="spellEnd"/>
+            <w:r>
+              <w:t>/parents/find-local-child-support-office</w:t>
             </w:r>
           </w:p>
           <w:p>
@@ -11134,27 +11368,14 @@
               </w:numPr>
               <w:ind w:left="315" w:hanging="270"/>
             </w:pPr>
-            <w:r>
-              <w:fldChar w:fldCharType="begin"/>
-            </w:r>
-            <w:r>
-              <w:instrText xml:space="preserve"> SEQ registerlist \r  1 \* MERGEFORMAT </w:instrText>
-            </w:r>
-            <w:r>
-              <w:fldChar w:fldCharType="separate"/>
-            </w:r>
-            <w:r>
-              <w:rPr>
-                <w:noProof/>
-              </w:rPr>
-              <w:t>1</w:t>
-            </w:r>
-            <w:r>
-              <w:rPr>
-                <w:noProof/>
-              </w:rPr>
-              <w:fldChar w:fldCharType="end"/>
-            </w:r>
+            <w:fldSimple w:instr=" SEQ registerlist \r  1 \* MERGEFORMAT ">
+              <w:r>
+                <w:rPr>
+                  <w:noProof/>
+                </w:rPr>
+                <w:t>1</w:t>
+              </w:r>
+            </w:fldSimple>
             <w:r>
               <w:rPr>
                 <w:noProof/>
@@ -11543,27 +11764,14 @@
               </w:numPr>
               <w:ind w:left="315" w:hanging="270"/>
             </w:pPr>
-            <w:r>
-              <w:fldChar w:fldCharType="begin"/>
-            </w:r>
-            <w:r>
-              <w:instrText xml:space="preserve"> SEQ registerlist \* MERGEFORMAT  \* MERGEFORMAT </w:instrText>
-            </w:r>
-            <w:r>
-              <w:fldChar w:fldCharType="separate"/>
-            </w:r>
-            <w:r>
-              <w:rPr>
-                <w:noProof/>
-              </w:rPr>
-              <w:t>2</w:t>
-            </w:r>
-            <w:r>
-              <w:rPr>
-                <w:noProof/>
-              </w:rPr>
-              <w:fldChar w:fldCharType="end"/>
-            </w:r>
+            <w:fldSimple w:instr=" SEQ registerlist \* MERGEFORMAT  \* MERGEFORMAT ">
+              <w:r>
+                <w:rPr>
+                  <w:noProof/>
+                </w:rPr>
+                <w:t>2</w:t>
+              </w:r>
+            </w:fldSimple>
             <w:r>
               <w:t>.</w:t>
             </w:r>
@@ -12562,27 +12770,14 @@
             <w:r>
               <w:t xml:space="preserve">Step </w:t>
             </w:r>
-            <w:r>
-              <w:fldChar w:fldCharType="begin"/>
-            </w:r>
-            <w:r>
-              <w:instrText xml:space="preserve"> SEQ stepList \* MERGEFORMAT </w:instrText>
-            </w:r>
-            <w:r>
-              <w:fldChar w:fldCharType="separate"/>
-            </w:r>
-            <w:r>
-              <w:rPr>
-                <w:noProof/>
-              </w:rPr>
-              <w:t>20</w:t>
-            </w:r>
-            <w:r>
-              <w:rPr>
-                <w:noProof/>
-              </w:rPr>
-              <w:fldChar w:fldCharType="end"/>
-            </w:r>
+            <w:fldSimple w:instr=" SEQ stepList \* MERGEFORMAT ">
+              <w:r>
+                <w:rPr>
+                  <w:noProof/>
+                </w:rPr>
+                <w:t>20</w:t>
+              </w:r>
+            </w:fldSimple>
             <w:r>
               <w:t xml:space="preserve">: </w:t>
             </w:r>
@@ -13683,8 +13878,13 @@
               <w:br/>
             </w:r>
             <w:r>
-              <w:t>courts.alaska.gov/shc/family/glossary.htm#post-judgment</w:t>
-            </w:r>
+              <w:t>courts.alaska.gov/shc/family/</w:t>
+            </w:r>
+            <w:proofErr w:type="spellStart"/>
+            <w:r>
+              <w:t>glossary.htm#post-judgment</w:t>
+            </w:r>
+            <w:proofErr w:type="spellEnd"/>
           </w:p>
           <w:p>
             <w:pPr>
@@ -13787,31 +13987,47 @@
               <w:br/>
             </w:r>
             <w:r>
-              <w:t xml:space="preserve">or defined('guess_interim_order_date') </w:t>
-            </w:r>
-            <w:r>
-              <w:br/>
-              <w:t>or unknown_interim_date in('reconsider', 'modify')</w:t>
-            </w:r>
-            <w:r>
-              <w:t xml:space="preserve"> </w:t>
-            </w:r>
-            <w:r>
-              <w:br/>
-            </w:r>
-            <w:r>
-              <w:t xml:space="preserve">or </w:t>
-            </w:r>
-            <w:r>
-              <w:br/>
-            </w:r>
-            <w:r>
-              <w:t xml:space="preserve">defined('final_order_date') </w:t>
+              <w:t>or defined('</w:t>
+            </w:r>
+            <w:proofErr w:type="spellStart"/>
+            <w:r>
+              <w:t>guess_interim_order_date</w:t>
+            </w:r>
+            <w:proofErr w:type="spellEnd"/>
+            <w:r>
+              <w:t xml:space="preserve">') </w:t>
             </w:r>
             <w:r>
               <w:br/>
               <w:t xml:space="preserve">or </w:t>
             </w:r>
+            <w:proofErr w:type="spellStart"/>
+            <w:r>
+              <w:t>unknown_interim_date</w:t>
+            </w:r>
+            <w:proofErr w:type="spellEnd"/>
+            <w:r>
+              <w:t xml:space="preserve"> in('reconsider', 'modify')</w:t>
+            </w:r>
+            <w:r>
+              <w:t xml:space="preserve"> </w:t>
+            </w:r>
+            <w:r>
+              <w:br/>
+            </w:r>
+            <w:r>
+              <w:t xml:space="preserve">or </w:t>
+            </w:r>
+            <w:r>
+              <w:br/>
+            </w:r>
+            <w:r>
+              <w:t xml:space="preserve">defined('final_order_date') </w:t>
+            </w:r>
+            <w:r>
+              <w:br/>
+              <w:t xml:space="preserve">or </w:t>
+            </w:r>
             <w:r>
               <w:rPr>
                 <w:color w:val="00B0F0"/>
@@ -13819,13 +14035,29 @@
               <w:t>(</w:t>
             </w:r>
             <w:r>
-              <w:t xml:space="preserve">defined('guess_final_order_date') </w:t>
+              <w:t>defined('</w:t>
+            </w:r>
+            <w:proofErr w:type="spellStart"/>
+            <w:r>
+              <w:t>guess_final_order_date</w:t>
+            </w:r>
+            <w:proofErr w:type="spellEnd"/>
+            <w:r>
+              <w:t xml:space="preserve">') </w:t>
             </w:r>
             <w:r>
               <w:t xml:space="preserve">and </w:t>
             </w:r>
             <w:r>
-              <w:t xml:space="preserve">not guess_final_order_date </w:t>
+              <w:t xml:space="preserve">not </w:t>
+            </w:r>
+            <w:proofErr w:type="spellStart"/>
+            <w:r>
+              <w:t>guess_final_order_date</w:t>
+            </w:r>
+            <w:proofErr w:type="spellEnd"/>
+            <w:r>
+              <w:t xml:space="preserve"> </w:t>
             </w:r>
             <w:r>
               <w:t>== 'unknown')</w:t>
@@ -13842,7 +14074,22 @@
             </w:r>
             <w:r>
               <w:br/>
-              <w:t>unknown_final_date.any_true('reconsider','set aside')</w:t>
+            </w:r>
+            <w:proofErr w:type="spellStart"/>
+            <w:r>
+              <w:t>unknown_final_date.any_true</w:t>
+            </w:r>
+            <w:proofErr w:type="spellEnd"/>
+            <w:r>
+              <w:t>('</w:t>
+            </w:r>
+            <w:proofErr w:type="spellStart"/>
+            <w:r>
+              <w:t>reconsider','set</w:t>
+            </w:r>
+            <w:proofErr w:type="spellEnd"/>
+            <w:r>
+              <w:t xml:space="preserve"> aside')</w:t>
             </w:r>
             <w:r>
               <w:t xml:space="preserve"> </w:t>
@@ -14288,7 +14535,23 @@
               <w:t>{%</w:t>
             </w:r>
             <w:r>
-              <w:t xml:space="preserve"> for image_data in images_list </w:t>
+              <w:t xml:space="preserve"> for </w:t>
+            </w:r>
+            <w:proofErr w:type="spellStart"/>
+            <w:r>
+              <w:t>image_data</w:t>
+            </w:r>
+            <w:proofErr w:type="spellEnd"/>
+            <w:r>
+              <w:t xml:space="preserve"> in </w:t>
+            </w:r>
+            <w:proofErr w:type="spellStart"/>
+            <w:r>
+              <w:t>images_list</w:t>
+            </w:r>
+            <w:proofErr w:type="spellEnd"/>
+            <w:r>
+              <w:t xml:space="preserve"> </w:t>
             </w:r>
             <w:r>
               <w:t>%}</w:t>
@@ -14305,7 +14568,15 @@
               <w:t>{</w:t>
             </w:r>
             <w:r>
-              <w:t>{  image_data[</w:t>
+              <w:t xml:space="preserve">{  </w:t>
+            </w:r>
+            <w:proofErr w:type="spellStart"/>
+            <w:r>
+              <w:t>image_data</w:t>
+            </w:r>
+            <w:proofErr w:type="spellEnd"/>
+            <w:r>
+              <w:t>[</w:t>
             </w:r>
             <w:r>
               <w:t>'text'</w:t>
@@ -14325,7 +14596,15 @@
               <w:jc w:val="both"/>
             </w:pPr>
             <w:r>
-              <w:t>{{ image_data['image'].show(width='5in%') }}</w:t>
+              <w:t xml:space="preserve">{{ </w:t>
+            </w:r>
+            <w:proofErr w:type="spellStart"/>
+            <w:r>
+              <w:t>image_data</w:t>
+            </w:r>
+            <w:proofErr w:type="spellEnd"/>
+            <w:r>
+              <w:t>['image'].show(width='5in%') }}</w:t>
             </w:r>
           </w:p>
           <w:p>
@@ -14339,7 +14618,15 @@
               <w:t>{%</w:t>
             </w:r>
             <w:r>
-              <w:t xml:space="preserve"> endfor </w:t>
+              <w:t xml:space="preserve"> </w:t>
+            </w:r>
+            <w:proofErr w:type="spellStart"/>
+            <w:r>
+              <w:t>endfor</w:t>
+            </w:r>
+            <w:proofErr w:type="spellEnd"/>
+            <w:r>
+              <w:t xml:space="preserve"> </w:t>
             </w:r>
             <w:r>
               <w:t xml:space="preserve">%} </w:t>
@@ -14405,20 +14692,33 @@
               <w:rPr>
                 <w:color w:val="FF0000"/>
               </w:rPr>
-              <w:t>if defined('file_step_heading</w:t>
-            </w:r>
+              <w:t>if defined('</w:t>
+            </w:r>
+            <w:proofErr w:type="spellStart"/>
             <w:r>
               <w:rPr>
                 <w:color w:val="FF0000"/>
               </w:rPr>
+              <w:t>file_step_heading</w:t>
+            </w:r>
+            <w:proofErr w:type="spellEnd"/>
+            <w:r>
+              <w:rPr>
+                <w:color w:val="FF0000"/>
+              </w:rPr>
               <w:t>') %}</w:t>
             </w:r>
             <w:r>
               <w:t xml:space="preserve"> </w:t>
             </w:r>
             <w:r>
-              <w:t>{{ file_step_heading</w:t>
-            </w:r>
+              <w:t xml:space="preserve">{{ </w:t>
+            </w:r>
+            <w:proofErr w:type="spellStart"/>
+            <w:r>
+              <w:t>file_step_heading</w:t>
+            </w:r>
+            <w:proofErr w:type="spellEnd"/>
             <w:r>
               <w:t xml:space="preserve"> </w:t>
             </w:r>
@@ -14481,7 +14781,15 @@
             </w:pPr>
             <w:r>
               <w:lastRenderedPageBreak/>
-              <w:t>{{ file_motion_to_enforce }}</w:t>
+              <w:t xml:space="preserve">{{ </w:t>
+            </w:r>
+            <w:proofErr w:type="spellStart"/>
+            <w:r>
+              <w:t>file_motion_to_enforce</w:t>
+            </w:r>
+            <w:proofErr w:type="spellEnd"/>
+            <w:r>
+              <w:t xml:space="preserve"> }}</w:t>
             </w:r>
             <w:r>
               <w:rPr>
@@ -14549,12 +14857,14 @@
               </w:rPr>
               <w:t>'</w:t>
             </w:r>
+            <w:proofErr w:type="spellStart"/>
             <w:r>
               <w:rPr>
                 <w:color w:val="00B0F0"/>
               </w:rPr>
               <w:t>guess_final_order_date</w:t>
             </w:r>
+            <w:proofErr w:type="spellEnd"/>
             <w:r>
               <w:rPr>
                 <w:color w:val="00B0F0"/>
@@ -14565,12 +14875,26 @@
               <w:rPr>
                 <w:color w:val="00B0F0"/>
               </w:rPr>
-              <w:t xml:space="preserve">) and guess_final_order_date == </w:t>
-            </w:r>
+              <w:t xml:space="preserve">) and </w:t>
+            </w:r>
+            <w:proofErr w:type="spellStart"/>
             <w:r>
               <w:rPr>
                 <w:color w:val="00B0F0"/>
               </w:rPr>
+              <w:t>guess_final_order_date</w:t>
+            </w:r>
+            <w:proofErr w:type="spellEnd"/>
+            <w:r>
+              <w:rPr>
+                <w:color w:val="00B0F0"/>
+              </w:rPr>
+              <w:t xml:space="preserve"> == </w:t>
+            </w:r>
+            <w:r>
+              <w:rPr>
+                <w:color w:val="00B0F0"/>
+              </w:rPr>
               <w:t>'</w:t>
             </w:r>
             <w:r>
@@ -14601,7 +14925,35 @@
               <w:rPr>
                 <w:color w:val="00B0F0"/>
               </w:rPr>
-              <w:t xml:space="preserve">or (defined('guess_final_order_date') and guess_final_order_date == 'more than 30') </w:t>
+              <w:t>or (defined('</w:t>
+            </w:r>
+            <w:proofErr w:type="spellStart"/>
+            <w:r>
+              <w:rPr>
+                <w:color w:val="00B0F0"/>
+              </w:rPr>
+              <w:t>guess_final_order_date</w:t>
+            </w:r>
+            <w:proofErr w:type="spellEnd"/>
+            <w:r>
+              <w:rPr>
+                <w:color w:val="00B0F0"/>
+              </w:rPr>
+              <w:t xml:space="preserve">') and </w:t>
+            </w:r>
+            <w:proofErr w:type="spellStart"/>
+            <w:r>
+              <w:rPr>
+                <w:color w:val="00B0F0"/>
+              </w:rPr>
+              <w:t>guess_final_order_date</w:t>
+            </w:r>
+            <w:proofErr w:type="spellEnd"/>
+            <w:r>
+              <w:rPr>
+                <w:color w:val="00B0F0"/>
+              </w:rPr>
+              <w:t xml:space="preserve"> == 'more than 30') </w:t>
             </w:r>
             <w:r>
               <w:rPr>
@@ -15027,8 +15379,13 @@
               <w:br/>
             </w:r>
             <w:r>
-              <w:t>courts.alaska.gov/efile</w:t>
-            </w:r>
+              <w:t>courts.alaska.gov/</w:t>
+            </w:r>
+            <w:proofErr w:type="spellStart"/>
+            <w:r>
+              <w:t>efile</w:t>
+            </w:r>
+            <w:proofErr w:type="spellEnd"/>
           </w:p>
           <w:p>
             <w:pPr>
@@ -15370,14 +15727,24 @@
             <w:r>
               <w:t>'</w:t>
             </w:r>
+            <w:proofErr w:type="spellStart"/>
             <w:r>
               <w:t>guess_interim_order_date</w:t>
             </w:r>
+            <w:proofErr w:type="spellEnd"/>
             <w:r>
               <w:t>'</w:t>
             </w:r>
             <w:r>
-              <w:t xml:space="preserve">) and guess_interim_order_date == </w:t>
+              <w:t xml:space="preserve">) and </w:t>
+            </w:r>
+            <w:proofErr w:type="spellStart"/>
+            <w:r>
+              <w:t>guess_interim_order_date</w:t>
+            </w:r>
+            <w:proofErr w:type="spellEnd"/>
+            <w:r>
+              <w:t xml:space="preserve"> == </w:t>
             </w:r>
             <w:r>
               <w:t>'</w:t>
@@ -15410,7 +15777,15 @@
               <w:t>or</w:t>
             </w:r>
             <w:r>
-              <w:t xml:space="preserve"> unknown_interim_date in(</w:t>
+              <w:t xml:space="preserve"> </w:t>
+            </w:r>
+            <w:proofErr w:type="spellStart"/>
+            <w:r>
+              <w:t>unknown_interim_date</w:t>
+            </w:r>
+            <w:proofErr w:type="spellEnd"/>
+            <w:r>
+              <w:t xml:space="preserve"> in(</w:t>
             </w:r>
             <w:r>
               <w:t>'</w:t>
@@ -15528,12 +15903,14 @@
               </w:rPr>
               <w:t>'</w:t>
             </w:r>
+            <w:proofErr w:type="spellStart"/>
             <w:r>
               <w:rPr>
                 <w:color w:val="00B0F0"/>
               </w:rPr>
               <w:t>guess_final_order_date</w:t>
             </w:r>
+            <w:proofErr w:type="spellEnd"/>
             <w:r>
               <w:rPr>
                 <w:color w:val="00B0F0"/>
@@ -15544,7 +15921,21 @@
               <w:rPr>
                 <w:color w:val="00B0F0"/>
               </w:rPr>
-              <w:t xml:space="preserve">) and guess_final_order_date == </w:t>
+              <w:t xml:space="preserve">) and </w:t>
+            </w:r>
+            <w:proofErr w:type="spellStart"/>
+            <w:r>
+              <w:rPr>
+                <w:color w:val="00B0F0"/>
+              </w:rPr>
+              <w:t>guess_final_order_date</w:t>
+            </w:r>
+            <w:proofErr w:type="spellEnd"/>
+            <w:r>
+              <w:rPr>
+                <w:color w:val="00B0F0"/>
+              </w:rPr>
+              <w:t xml:space="preserve"> == </w:t>
             </w:r>
             <w:r>
               <w:rPr>
@@ -15656,27 +16047,14 @@
             <w:r>
               <w:t xml:space="preserve">Step </w:t>
             </w:r>
-            <w:r>
-              <w:fldChar w:fldCharType="begin"/>
-            </w:r>
-            <w:r>
-              <w:instrText xml:space="preserve"> SEQ stepList \* MERGEFORMAT </w:instrText>
-            </w:r>
-            <w:r>
-              <w:fldChar w:fldCharType="separate"/>
-            </w:r>
-            <w:r>
-              <w:rPr>
-                <w:noProof/>
-              </w:rPr>
-              <w:t>24</w:t>
-            </w:r>
-            <w:r>
-              <w:rPr>
-                <w:noProof/>
-              </w:rPr>
-              <w:fldChar w:fldCharType="end"/>
-            </w:r>
+            <w:fldSimple w:instr=" SEQ stepList \* MERGEFORMAT ">
+              <w:r>
+                <w:rPr>
+                  <w:noProof/>
+                </w:rPr>
+                <w:t>24</w:t>
+              </w:r>
+            </w:fldSimple>
             <w:r>
               <w:t xml:space="preserve">: What to expect after </w:t>
             </w:r>
@@ -16027,7 +16405,15 @@
               <w:t>(</w:t>
             </w:r>
             <w:r>
-              <w:t>'guess_interim_order_date'</w:t>
+              <w:t>'</w:t>
+            </w:r>
+            <w:proofErr w:type="spellStart"/>
+            <w:r>
+              <w:t>guess_interim_order_date</w:t>
+            </w:r>
+            <w:proofErr w:type="spellEnd"/>
+            <w:r>
+              <w:t>'</w:t>
             </w:r>
             <w:r>
               <w:rPr>
@@ -16045,7 +16431,15 @@
               <w:t>and</w:t>
             </w:r>
             <w:r>
-              <w:t xml:space="preserve"> guess_interim_order_date == 'more than 10 days'</w:t>
+              <w:t xml:space="preserve"> </w:t>
+            </w:r>
+            <w:proofErr w:type="spellStart"/>
+            <w:r>
+              <w:t>guess_interim_order_date</w:t>
+            </w:r>
+            <w:proofErr w:type="spellEnd"/>
+            <w:r>
+              <w:t xml:space="preserve"> == 'more than 10 days'</w:t>
             </w:r>
             <w:r>
               <w:rPr>
@@ -16077,8 +16471,13 @@
             <w:r>
               <w:br/>
             </w:r>
-            <w:r>
-              <w:t>unknown_interim_date == 'modify'</w:t>
+            <w:proofErr w:type="spellStart"/>
+            <w:r>
+              <w:t>unknown_interim_date</w:t>
+            </w:r>
+            <w:proofErr w:type="spellEnd"/>
+            <w:r>
+              <w:t xml:space="preserve"> == 'modify'</w:t>
             </w:r>
             <w:r>
               <w:rPr>
@@ -16107,8 +16506,13 @@
             <w:r>
               <w:br/>
             </w:r>
-            <w:r>
-              <w:t>unknown_interim_date == '</w:t>
+            <w:proofErr w:type="spellStart"/>
+            <w:r>
+              <w:t>unknown_interim_date</w:t>
+            </w:r>
+            <w:proofErr w:type="spellEnd"/>
+            <w:r>
+              <w:t xml:space="preserve"> == '</w:t>
             </w:r>
             <w:r>
               <w:t>both</w:t>
@@ -16236,12 +16640,14 @@
               </w:rPr>
               <w:br/>
             </w:r>
+            <w:proofErr w:type="spellStart"/>
             <w:r>
               <w:t>guess_</w:t>
             </w:r>
             <w:r>
               <w:t>final_order_date</w:t>
             </w:r>
+            <w:proofErr w:type="spellEnd"/>
             <w:r>
               <w:t xml:space="preserve"> in('</w:t>
             </w:r>
@@ -16399,27 +16805,14 @@
               <w:lastRenderedPageBreak/>
               <w:t xml:space="preserve">Step </w:t>
             </w:r>
-            <w:r>
-              <w:fldChar w:fldCharType="begin"/>
-            </w:r>
-            <w:r>
-              <w:instrText xml:space="preserve"> SEQ stepList \* MERGEFORMAT </w:instrText>
-            </w:r>
-            <w:r>
-              <w:fldChar w:fldCharType="separate"/>
-            </w:r>
-            <w:r>
-              <w:rPr>
-                <w:noProof/>
-              </w:rPr>
-              <w:t>25</w:t>
-            </w:r>
-            <w:r>
-              <w:rPr>
-                <w:noProof/>
-              </w:rPr>
-              <w:fldChar w:fldCharType="end"/>
-            </w:r>
+            <w:fldSimple w:instr=" SEQ stepList \* MERGEFORMAT ">
+              <w:r>
+                <w:rPr>
+                  <w:noProof/>
+                </w:rPr>
+                <w:t>25</w:t>
+              </w:r>
+            </w:fldSimple>
             <w:r>
               <w:t xml:space="preserve">: What to expect after </w:t>
             </w:r>
@@ -17019,8 +17412,21 @@
               <w:br/>
             </w:r>
             <w:r>
-              <w:t>youtube.com/watch?v=egoBeRFB_Uw</w:t>
-            </w:r>
+              <w:t>youtube.com/</w:t>
+            </w:r>
+            <w:proofErr w:type="spellStart"/>
+            <w:r>
+              <w:t>watch?v</w:t>
+            </w:r>
+            <w:proofErr w:type="spellEnd"/>
+            <w:r>
+              <w:t>=</w:t>
+            </w:r>
+            <w:proofErr w:type="spellStart"/>
+            <w:r>
+              <w:t>egoBeRFB_Uw</w:t>
+            </w:r>
+            <w:proofErr w:type="spellEnd"/>
           </w:p>
           <w:p>
             <w:pPr>
@@ -17059,8 +17465,13 @@
             </w:r>
             <w:r>
               <w:br/>
-              <w:t>courts.alaska.gov/shc/family/motions.htm#reply</w:t>
-            </w:r>
+              <w:t>courts.alaska.gov/shc/family/</w:t>
+            </w:r>
+            <w:proofErr w:type="spellStart"/>
+            <w:r>
+              <w:t>motions.htm#reply</w:t>
+            </w:r>
+            <w:proofErr w:type="spellEnd"/>
           </w:p>
           <w:p>
             <w:pPr>
@@ -17515,14 +17926,27 @@
     <w:r>
       <w:t xml:space="preserve"> of </w:t>
     </w:r>
-    <w:fldSimple w:instr=" NUMPAGES  \* Arabic  \* MERGEFORMAT ">
-      <w:r>
-        <w:rPr>
-          <w:noProof/>
-        </w:rPr>
-        <w:t>36</w:t>
-      </w:r>
-    </w:fldSimple>
+    <w:r>
+      <w:fldChar w:fldCharType="begin"/>
+    </w:r>
+    <w:r>
+      <w:instrText xml:space="preserve"> NUMPAGES  \* Arabic  \* MERGEFORMAT </w:instrText>
+    </w:r>
+    <w:r>
+      <w:fldChar w:fldCharType="separate"/>
+    </w:r>
+    <w:r>
+      <w:rPr>
+        <w:noProof/>
+      </w:rPr>
+      <w:t>36</w:t>
+    </w:r>
+    <w:r>
+      <w:rPr>
+        <w:noProof/>
+      </w:rPr>
+      <w:fldChar w:fldCharType="end"/>
+    </w:r>
     <w:r>
       <w:t xml:space="preserve"> pages</w:t>
     </w:r>

</xml_diff>

<commit_message>
just added within_10_days variable and deleted a 'not'
</commit_message>
<xml_diff>
--- a/docassemble/ChangingOrEnforcingYourChildSupportOrder/data/templates/changing_child_support_action_plan.docx
+++ b/docassemble/ChangingOrEnforcingYourChildSupportOrder/data/templates/changing_child_support_action_plan.docx
@@ -1060,7 +1060,49 @@
               <w:rPr>
                 <w:color w:val="00B050"/>
               </w:rPr>
+              <w:t>(</w:t>
+            </w:r>
+            <w:r>
+              <w:rPr>
+                <w:color w:val="00B0F0"/>
+              </w:rPr>
+              <w:t>final_order_date_within_</w:t>
+            </w:r>
+            <w:r>
+              <w:rPr>
+                <w:color w:val="00B0F0"/>
+              </w:rPr>
+              <w:t>1</w:t>
+            </w:r>
+            <w:r>
+              <w:rPr>
+                <w:color w:val="00B0F0"/>
+              </w:rPr>
+              <w:t>0_days</w:t>
+            </w:r>
+            <w:r>
+              <w:rPr>
+                <w:color w:val="00B0F0"/>
+              </w:rPr>
+              <w:t xml:space="preserve"> </w:t>
+            </w:r>
+            <w:r>
+              <w:rPr>
+                <w:color w:val="00B0F0"/>
+              </w:rPr>
+              <w:t xml:space="preserve">or </w:t>
+            </w:r>
+            <w:r>
+              <w:rPr>
+                <w:color w:val="00B0F0"/>
+              </w:rPr>
               <w:t>final_order_date_within_30_days</w:t>
+            </w:r>
+            <w:r>
+              <w:rPr>
+                <w:color w:val="00B050"/>
+              </w:rPr>
+              <w:t>)</w:t>
             </w:r>
             <w:r>
               <w:rPr>
@@ -1120,14 +1162,27 @@
             <w:r>
               <w:t xml:space="preserve">Step </w:t>
             </w:r>
-            <w:fldSimple w:instr=" SEQ stepList \* MERGEFORMAT ">
-              <w:r>
-                <w:rPr>
-                  <w:noProof/>
-                </w:rPr>
-                <w:t>1</w:t>
-              </w:r>
-            </w:fldSimple>
+            <w:r>
+              <w:fldChar w:fldCharType="begin"/>
+            </w:r>
+            <w:r>
+              <w:instrText xml:space="preserve"> SEQ stepList \* MERGEFORMAT </w:instrText>
+            </w:r>
+            <w:r>
+              <w:fldChar w:fldCharType="separate"/>
+            </w:r>
+            <w:r>
+              <w:rPr>
+                <w:noProof/>
+              </w:rPr>
+              <w:t>1</w:t>
+            </w:r>
+            <w:r>
+              <w:rPr>
+                <w:noProof/>
+              </w:rPr>
+              <w:fldChar w:fldCharType="end"/>
+            </w:r>
             <w:r>
               <w:t>: Decide the steps you want to take</w:t>
             </w:r>
@@ -1230,14 +1285,8 @@
               <w:rPr>
                 <w:color w:val="FFC000"/>
               </w:rPr>
-              <w:t xml:space="preserve">{%tr if why_change == </w:t>
-            </w:r>
-            <w:r>
-              <w:rPr>
-                <w:color w:val="FFC000"/>
-              </w:rPr>
               <w:lastRenderedPageBreak/>
-              <w:t>'schedule'</w:t>
+              <w:t>{%tr if why_change == 'schedule'</w:t>
             </w:r>
             <w:r>
               <w:rPr>
@@ -1284,14 +1333,30 @@
             <w:r>
               <w:t xml:space="preserve">Step </w:t>
             </w:r>
-            <w:fldSimple w:instr=" SEQ stepList  \* MERGEFORMAT  \* MERGEFORMAT ">
-              <w:r>
-                <w:rPr>
-                  <w:noProof/>
-                </w:rPr>
-                <w:t>2</w:t>
-              </w:r>
-            </w:fldSimple>
+            <w:r>
+              <w:fldChar w:fldCharType="begin"/>
+            </w:r>
+            <w:r>
+              <w:instrText xml:space="preserve"> SEQ</w:instrText>
+            </w:r>
+            <w:r>
+              <w:instrText xml:space="preserve"> stepList  \* MERGEFORMAT  \* MERGEFORMAT </w:instrText>
+            </w:r>
+            <w:r>
+              <w:fldChar w:fldCharType="separate"/>
+            </w:r>
+            <w:r>
+              <w:rPr>
+                <w:noProof/>
+              </w:rPr>
+              <w:t>2</w:t>
+            </w:r>
+            <w:r>
+              <w:rPr>
+                <w:noProof/>
+              </w:rPr>
+              <w:fldChar w:fldCharType="end"/>
+            </w:r>
             <w:r>
               <w:t xml:space="preserve">: </w:t>
             </w:r>
@@ -1541,14 +1606,30 @@
             <w:r>
               <w:t xml:space="preserve">Step </w:t>
             </w:r>
-            <w:fldSimple w:instr=" SEQ stepList  \* MERGEFORMAT  \* MERGEFORMAT ">
-              <w:r>
-                <w:rPr>
-                  <w:noProof/>
-                </w:rPr>
-                <w:t>3</w:t>
-              </w:r>
-            </w:fldSimple>
+            <w:r>
+              <w:fldChar w:fldCharType="begin"/>
+            </w:r>
+            <w:r>
+              <w:instrText xml:space="preserve"> SEQ stepList  \* MERGEFORMAT  \* </w:instrText>
+            </w:r>
+            <w:r>
+              <w:instrText xml:space="preserve">MERGEFORMAT </w:instrText>
+            </w:r>
+            <w:r>
+              <w:fldChar w:fldCharType="separate"/>
+            </w:r>
+            <w:r>
+              <w:rPr>
+                <w:noProof/>
+              </w:rPr>
+              <w:t>3</w:t>
+            </w:r>
+            <w:r>
+              <w:rPr>
+                <w:noProof/>
+              </w:rPr>
+              <w:fldChar w:fldCharType="end"/>
+            </w:r>
             <w:r>
               <w:t>: Find out who issued your</w:t>
             </w:r>
@@ -1727,6 +1808,7 @@
               <w:pStyle w:val="ListParagraph"/>
             </w:pPr>
             <w:r>
+              <w:lastRenderedPageBreak/>
               <w:t>Email: dor.</w:t>
             </w:r>
             <w:r>
@@ -1741,7 +1823,6 @@
               <w:pStyle w:val="Body"/>
             </w:pPr>
             <w:r>
-              <w:lastRenderedPageBreak/>
               <w:t xml:space="preserve">If </w:t>
             </w:r>
             <w:r>
@@ -2131,7 +2212,6 @@
               <w:br/>
             </w:r>
             <w:r>
-              <w:lastRenderedPageBreak/>
               <w:t>childsupport.alaska.gov/child-support-services/contact-us</w:t>
             </w:r>
           </w:p>
@@ -2513,6 +2593,7 @@
               <w:t xml:space="preserve"> (who_ordered == </w:t>
             </w:r>
             <w:r>
+              <w:lastRenderedPageBreak/>
               <w:t>'</w:t>
             </w:r>
             <w:r>
@@ -2522,11 +2603,7 @@
               <w:t>'</w:t>
             </w:r>
             <w:r>
-              <w:t xml:space="preserve"> and </w:t>
-            </w:r>
-            <w:r>
-              <w:lastRenderedPageBreak/>
-              <w:t xml:space="preserve">find_who_ordered == </w:t>
+              <w:t xml:space="preserve"> and find_who_ordered == </w:t>
             </w:r>
             <w:r>
               <w:t>'</w:t>
@@ -2582,14 +2659,27 @@
             <w:r>
               <w:t xml:space="preserve">Step </w:t>
             </w:r>
-            <w:fldSimple w:instr=" SEQ stepList \* MERGEFORMAT ">
-              <w:r>
-                <w:rPr>
-                  <w:noProof/>
-                </w:rPr>
-                <w:t>4</w:t>
-              </w:r>
-            </w:fldSimple>
+            <w:r>
+              <w:fldChar w:fldCharType="begin"/>
+            </w:r>
+            <w:r>
+              <w:instrText xml:space="preserve"> SEQ stepList \* MERGEFORMAT </w:instrText>
+            </w:r>
+            <w:r>
+              <w:fldChar w:fldCharType="separate"/>
+            </w:r>
+            <w:r>
+              <w:rPr>
+                <w:noProof/>
+              </w:rPr>
+              <w:t>4</w:t>
+            </w:r>
+            <w:r>
+              <w:rPr>
+                <w:noProof/>
+              </w:rPr>
+              <w:fldChar w:fldCharType="end"/>
+            </w:r>
             <w:r>
               <w:t xml:space="preserve">: </w:t>
             </w:r>
@@ -2917,6 +3007,7 @@
               <w:outlineLvl w:val="2"/>
             </w:pPr>
             <w:r>
+              <w:lastRenderedPageBreak/>
               <w:t>Links in this step</w:t>
             </w:r>
           </w:p>
@@ -3168,14 +3259,27 @@
             <w:r>
               <w:t xml:space="preserve">ep </w:t>
             </w:r>
-            <w:fldSimple w:instr=" SEQ stepList \* MERGEFORMAT ">
-              <w:r>
-                <w:rPr>
-                  <w:noProof/>
-                </w:rPr>
-                <w:t>5</w:t>
-              </w:r>
-            </w:fldSimple>
+            <w:r>
+              <w:fldChar w:fldCharType="begin"/>
+            </w:r>
+            <w:r>
+              <w:instrText xml:space="preserve"> SEQ stepList \* MERGEFORMAT </w:instrText>
+            </w:r>
+            <w:r>
+              <w:fldChar w:fldCharType="separate"/>
+            </w:r>
+            <w:r>
+              <w:rPr>
+                <w:noProof/>
+              </w:rPr>
+              <w:t>5</w:t>
+            </w:r>
+            <w:r>
+              <w:rPr>
+                <w:noProof/>
+              </w:rPr>
+              <w:fldChar w:fldCharType="end"/>
+            </w:r>
             <w:r>
               <w:rPr>
                 <w:noProof/>
@@ -3434,11 +3538,8 @@
               <w:pStyle w:val="Example-bulleted"/>
             </w:pPr>
             <w:r>
-              <w:t xml:space="preserve">You agree about a new child support amount on March 1, but </w:t>
-            </w:r>
-            <w:r>
               <w:lastRenderedPageBreak/>
-              <w:t xml:space="preserve">you do not file anything with the court until June 21. </w:t>
+              <w:t xml:space="preserve">You agree about a new child support amount on March 1, but you do not file anything with the court until June 21. </w:t>
             </w:r>
           </w:p>
           <w:p>
@@ -4024,6 +4125,7 @@
               <w:pStyle w:val="ListParagraph"/>
             </w:pPr>
             <w:r>
+              <w:lastRenderedPageBreak/>
               <w:t>If you</w:t>
             </w:r>
             <w:r>
@@ -4045,11 +4147,7 @@
               <w:t xml:space="preserve"> primary custody </w:t>
             </w:r>
             <w:r>
-              <w:t xml:space="preserve">plan, when </w:t>
-            </w:r>
-            <w:r>
-              <w:lastRenderedPageBreak/>
-              <w:t xml:space="preserve">children spend at least 256 nights a year with the same parent, </w:t>
+              <w:t xml:space="preserve">plan, when children spend at least 256 nights a year with the same parent, </w:t>
             </w:r>
             <w:r>
               <w:t>use one of these forms:</w:t>
@@ -4682,14 +4780,27 @@
             <w:r>
               <w:t xml:space="preserve">Step </w:t>
             </w:r>
-            <w:fldSimple w:instr=" SEQ stepList \* MERGEFORMAT ">
-              <w:r>
-                <w:rPr>
-                  <w:noProof/>
-                </w:rPr>
-                <w:t>6</w:t>
-              </w:r>
-            </w:fldSimple>
+            <w:r>
+              <w:fldChar w:fldCharType="begin"/>
+            </w:r>
+            <w:r>
+              <w:instrText xml:space="preserve"> SEQ stepList \* MERGEFORMAT </w:instrText>
+            </w:r>
+            <w:r>
+              <w:fldChar w:fldCharType="separate"/>
+            </w:r>
+            <w:r>
+              <w:rPr>
+                <w:noProof/>
+              </w:rPr>
+              <w:t>6</w:t>
+            </w:r>
+            <w:r>
+              <w:rPr>
+                <w:noProof/>
+              </w:rPr>
+              <w:fldChar w:fldCharType="end"/>
+            </w:r>
             <w:r>
               <w:t>: Decide if you want to file an appeal</w:t>
             </w:r>
@@ -5236,14 +5347,27 @@
             <w:r>
               <w:t xml:space="preserve">Step </w:t>
             </w:r>
-            <w:fldSimple w:instr=" SEQ stepList \* MERGEFORMAT ">
-              <w:r>
-                <w:rPr>
-                  <w:noProof/>
-                </w:rPr>
-                <w:t>7</w:t>
-              </w:r>
-            </w:fldSimple>
+            <w:r>
+              <w:fldChar w:fldCharType="begin"/>
+            </w:r>
+            <w:r>
+              <w:instrText xml:space="preserve"> SEQ stepList \* MERGEFORMAT </w:instrText>
+            </w:r>
+            <w:r>
+              <w:fldChar w:fldCharType="separate"/>
+            </w:r>
+            <w:r>
+              <w:rPr>
+                <w:noProof/>
+              </w:rPr>
+              <w:t>7</w:t>
+            </w:r>
+            <w:r>
+              <w:rPr>
+                <w:noProof/>
+              </w:rPr>
+              <w:fldChar w:fldCharType="end"/>
+            </w:r>
             <w:r>
               <w:t xml:space="preserve">: </w:t>
             </w:r>
@@ -5650,27 +5774,14 @@
               <w:lastRenderedPageBreak/>
               <w:t xml:space="preserve">Step </w:t>
             </w:r>
-            <w:r>
-              <w:fldChar w:fldCharType="begin"/>
-            </w:r>
-            <w:r>
-              <w:instrText xml:space="preserve"> SEQ stepList \* MERGEFORMAT </w:instrText>
-            </w:r>
-            <w:r>
-              <w:fldChar w:fldCharType="separate"/>
-            </w:r>
-            <w:r>
-              <w:rPr>
-                <w:noProof/>
-              </w:rPr>
-              <w:t>8</w:t>
-            </w:r>
-            <w:r>
-              <w:rPr>
-                <w:noProof/>
-              </w:rPr>
-              <w:fldChar w:fldCharType="end"/>
-            </w:r>
+            <w:fldSimple w:instr=" SEQ stepList \* MERGEFORMAT ">
+              <w:r>
+                <w:rPr>
+                  <w:noProof/>
+                </w:rPr>
+                <w:t>8</w:t>
+              </w:r>
+            </w:fldSimple>
             <w:r>
               <w:t xml:space="preserve">: </w:t>
             </w:r>
@@ -6229,13 +6340,7 @@
               <w:rPr>
                 <w:color w:val="00B0F0"/>
               </w:rPr>
-              <w:t>interim_order_date_more_than_10_days</w:t>
-            </w:r>
-            <w:r>
-              <w:rPr>
-                <w:color w:val="00B0F0"/>
-              </w:rPr>
-              <w:t xml:space="preserve"> </w:t>
+              <w:t xml:space="preserve">interim_order_date_more_than_10_days </w:t>
             </w:r>
             <w:r>
               <w:rPr>
@@ -6409,14 +6514,27 @@
             <w:r>
               <w:t xml:space="preserve">Step </w:t>
             </w:r>
-            <w:fldSimple w:instr=" SEQ stepList \* MERGEFORMAT ">
-              <w:r>
-                <w:rPr>
-                  <w:noProof/>
-                </w:rPr>
-                <w:t>9</w:t>
-              </w:r>
-            </w:fldSimple>
+            <w:r>
+              <w:fldChar w:fldCharType="begin"/>
+            </w:r>
+            <w:r>
+              <w:instrText xml:space="preserve"> SEQ stepList \* MERGEFORMAT </w:instrText>
+            </w:r>
+            <w:r>
+              <w:fldChar w:fldCharType="separate"/>
+            </w:r>
+            <w:r>
+              <w:rPr>
+                <w:noProof/>
+              </w:rPr>
+              <w:t>9</w:t>
+            </w:r>
+            <w:r>
+              <w:rPr>
+                <w:noProof/>
+              </w:rPr>
+              <w:fldChar w:fldCharType="end"/>
+            </w:r>
             <w:r>
               <w:rPr>
                 <w:noProof/>
@@ -6604,14 +6722,27 @@
             <w:r>
               <w:t xml:space="preserve">Step </w:t>
             </w:r>
-            <w:fldSimple w:instr=" SEQ stepList \* MERGEFORMAT ">
-              <w:r>
-                <w:rPr>
-                  <w:noProof/>
-                </w:rPr>
-                <w:t>10</w:t>
-              </w:r>
-            </w:fldSimple>
+            <w:r>
+              <w:fldChar w:fldCharType="begin"/>
+            </w:r>
+            <w:r>
+              <w:instrText xml:space="preserve"> SEQ stepList \* MERGEFORMAT </w:instrText>
+            </w:r>
+            <w:r>
+              <w:fldChar w:fldCharType="separate"/>
+            </w:r>
+            <w:r>
+              <w:rPr>
+                <w:noProof/>
+              </w:rPr>
+              <w:t>10</w:t>
+            </w:r>
+            <w:r>
+              <w:rPr>
+                <w:noProof/>
+              </w:rPr>
+              <w:fldChar w:fldCharType="end"/>
+            </w:r>
             <w:r>
               <w:rPr>
                 <w:noProof/>
@@ -7168,14 +7299,27 @@
               <w:lastRenderedPageBreak/>
               <w:t xml:space="preserve">Step </w:t>
             </w:r>
-            <w:fldSimple w:instr=" SEQ stepList \* MERGEFORMAT ">
-              <w:r>
-                <w:rPr>
-                  <w:noProof/>
-                </w:rPr>
-                <w:t>11</w:t>
-              </w:r>
-            </w:fldSimple>
+            <w:r>
+              <w:fldChar w:fldCharType="begin"/>
+            </w:r>
+            <w:r>
+              <w:instrText xml:space="preserve"> SEQ stepList \* MERGEFORMAT </w:instrText>
+            </w:r>
+            <w:r>
+              <w:fldChar w:fldCharType="separate"/>
+            </w:r>
+            <w:r>
+              <w:rPr>
+                <w:noProof/>
+              </w:rPr>
+              <w:t>11</w:t>
+            </w:r>
+            <w:r>
+              <w:rPr>
+                <w:noProof/>
+              </w:rPr>
+              <w:fldChar w:fldCharType="end"/>
+            </w:r>
             <w:r>
               <w:rPr>
                 <w:noProof/>
@@ -7275,14 +7419,27 @@
               <w:lastRenderedPageBreak/>
               <w:t xml:space="preserve">Step </w:t>
             </w:r>
-            <w:fldSimple w:instr=" SEQ stepList \* MERGEFORMAT ">
-              <w:r>
-                <w:rPr>
-                  <w:noProof/>
-                </w:rPr>
-                <w:t>12</w:t>
-              </w:r>
-            </w:fldSimple>
+            <w:r>
+              <w:fldChar w:fldCharType="begin"/>
+            </w:r>
+            <w:r>
+              <w:instrText xml:space="preserve"> SEQ stepList \* MERGEFORMAT </w:instrText>
+            </w:r>
+            <w:r>
+              <w:fldChar w:fldCharType="separate"/>
+            </w:r>
+            <w:r>
+              <w:rPr>
+                <w:noProof/>
+              </w:rPr>
+              <w:t>12</w:t>
+            </w:r>
+            <w:r>
+              <w:rPr>
+                <w:noProof/>
+              </w:rPr>
+              <w:fldChar w:fldCharType="end"/>
+            </w:r>
             <w:r>
               <w:rPr>
                 <w:noProof/>
@@ -7516,14 +7673,27 @@
             <w:r>
               <w:t xml:space="preserve">Step </w:t>
             </w:r>
-            <w:fldSimple w:instr=" SEQ stepList  \* MERGEFORMAT  \* MERGEFORMAT ">
-              <w:r>
-                <w:rPr>
-                  <w:noProof/>
-                </w:rPr>
-                <w:t>13</w:t>
-              </w:r>
-            </w:fldSimple>
+            <w:r>
+              <w:fldChar w:fldCharType="begin"/>
+            </w:r>
+            <w:r>
+              <w:instrText xml:space="preserve"> SEQ stepList  \* MERGEFORMAT  \* MERGEFORMAT </w:instrText>
+            </w:r>
+            <w:r>
+              <w:fldChar w:fldCharType="separate"/>
+            </w:r>
+            <w:r>
+              <w:rPr>
+                <w:noProof/>
+              </w:rPr>
+              <w:t>13</w:t>
+            </w:r>
+            <w:r>
+              <w:rPr>
+                <w:noProof/>
+              </w:rPr>
+              <w:fldChar w:fldCharType="end"/>
+            </w:r>
             <w:r>
               <w:t xml:space="preserve">: </w:t>
             </w:r>
@@ -7857,28 +8027,13 @@
               <w:rPr>
                 <w:color w:val="00B0F0"/>
               </w:rPr>
-              <w:t xml:space="preserve">not </w:t>
-            </w:r>
-            <w:r>
-              <w:rPr>
-                <w:color w:val="00B0F0"/>
-              </w:rPr>
-              <w:t>final_order_date_within_30_days</w:t>
-            </w:r>
-            <w:r>
-              <w:rPr>
-                <w:color w:val="00B0F0"/>
-              </w:rPr>
-              <w:t xml:space="preserve"> </w:t>
+              <w:t xml:space="preserve">final_order_date_within_30_days </w:t>
             </w:r>
             <w:r>
               <w:t xml:space="preserve">or </w:t>
             </w:r>
             <w:r>
-              <w:t>final_order_date_more_30_days</w:t>
-            </w:r>
-            <w:r>
-              <w:t xml:space="preserve"> </w:t>
+              <w:t xml:space="preserve">final_order_date_more_30_days </w:t>
             </w:r>
             <w:r>
               <w:t>or unknown_final</w:t>
@@ -8816,14 +8971,27 @@
               <w:lastRenderedPageBreak/>
               <w:t xml:space="preserve">Step </w:t>
             </w:r>
-            <w:fldSimple w:instr=" SEQ stepList \* MERGEFORMAT ">
-              <w:r>
-                <w:rPr>
-                  <w:noProof/>
-                </w:rPr>
-                <w:t>15</w:t>
-              </w:r>
-            </w:fldSimple>
+            <w:r>
+              <w:fldChar w:fldCharType="begin"/>
+            </w:r>
+            <w:r>
+              <w:instrText xml:space="preserve"> SEQ stepList \* MERGEFORMAT </w:instrText>
+            </w:r>
+            <w:r>
+              <w:fldChar w:fldCharType="separate"/>
+            </w:r>
+            <w:r>
+              <w:rPr>
+                <w:noProof/>
+              </w:rPr>
+              <w:t>15</w:t>
+            </w:r>
+            <w:r>
+              <w:rPr>
+                <w:noProof/>
+              </w:rPr>
+              <w:fldChar w:fldCharType="end"/>
+            </w:r>
             <w:r>
               <w:t xml:space="preserve">: </w:t>
             </w:r>
@@ -9441,14 +9609,27 @@
             <w:r>
               <w:t xml:space="preserve">Step </w:t>
             </w:r>
-            <w:fldSimple w:instr=" SEQ stepList \* MERGEFORMAT ">
-              <w:r>
-                <w:rPr>
-                  <w:noProof/>
-                </w:rPr>
-                <w:t>16</w:t>
-              </w:r>
-            </w:fldSimple>
+            <w:r>
+              <w:fldChar w:fldCharType="begin"/>
+            </w:r>
+            <w:r>
+              <w:instrText xml:space="preserve"> SEQ stepList \* MERGEFORMAT </w:instrText>
+            </w:r>
+            <w:r>
+              <w:fldChar w:fldCharType="separate"/>
+            </w:r>
+            <w:r>
+              <w:rPr>
+                <w:noProof/>
+              </w:rPr>
+              <w:t>16</w:t>
+            </w:r>
+            <w:r>
+              <w:rPr>
+                <w:noProof/>
+              </w:rPr>
+              <w:fldChar w:fldCharType="end"/>
+            </w:r>
             <w:r>
               <w:t xml:space="preserve">: </w:t>
             </w:r>
@@ -10698,14 +10879,27 @@
             <w:pPr>
               <w:pStyle w:val="Body"/>
             </w:pPr>
-            <w:fldSimple w:instr=" SEQ registerlist \r  1 \* MERGEFORMAT ">
-              <w:r>
-                <w:rPr>
-                  <w:noProof/>
-                </w:rPr>
-                <w:t>1</w:t>
-              </w:r>
-            </w:fldSimple>
+            <w:r>
+              <w:fldChar w:fldCharType="begin"/>
+            </w:r>
+            <w:r>
+              <w:instrText xml:space="preserve"> SEQ registerlist \r  1 \* MERGEFORMAT </w:instrText>
+            </w:r>
+            <w:r>
+              <w:fldChar w:fldCharType="separate"/>
+            </w:r>
+            <w:r>
+              <w:rPr>
+                <w:noProof/>
+              </w:rPr>
+              <w:t>1</w:t>
+            </w:r>
+            <w:r>
+              <w:rPr>
+                <w:noProof/>
+              </w:rPr>
+              <w:fldChar w:fldCharType="end"/>
+            </w:r>
             <w:r>
               <w:rPr>
                 <w:noProof/>
@@ -11034,14 +11228,27 @@
             <w:pPr>
               <w:pStyle w:val="Body"/>
             </w:pPr>
-            <w:fldSimple w:instr=" SEQ registerlist \* MERGEFORMAT  \* MERGEFORMAT ">
-              <w:r>
-                <w:rPr>
-                  <w:noProof/>
-                </w:rPr>
-                <w:t>2</w:t>
-              </w:r>
-            </w:fldSimple>
+            <w:r>
+              <w:fldChar w:fldCharType="begin"/>
+            </w:r>
+            <w:r>
+              <w:instrText xml:space="preserve"> SEQ registerlist \* MERGEFORMAT  \* MERGEFORMAT </w:instrText>
+            </w:r>
+            <w:r>
+              <w:fldChar w:fldCharType="separate"/>
+            </w:r>
+            <w:r>
+              <w:rPr>
+                <w:noProof/>
+              </w:rPr>
+              <w:t>2</w:t>
+            </w:r>
+            <w:r>
+              <w:rPr>
+                <w:noProof/>
+              </w:rPr>
+              <w:fldChar w:fldCharType="end"/>
+            </w:r>
             <w:r>
               <w:t>.</w:t>
             </w:r>
@@ -11942,14 +12149,27 @@
             <w:r>
               <w:t xml:space="preserve">Step </w:t>
             </w:r>
-            <w:fldSimple w:instr=" SEQ stepList \* MERGEFORMAT ">
-              <w:r>
-                <w:rPr>
-                  <w:noProof/>
-                </w:rPr>
-                <w:t>20</w:t>
-              </w:r>
-            </w:fldSimple>
+            <w:r>
+              <w:fldChar w:fldCharType="begin"/>
+            </w:r>
+            <w:r>
+              <w:instrText xml:space="preserve"> SEQ stepList \* MERGEFORMAT </w:instrText>
+            </w:r>
+            <w:r>
+              <w:fldChar w:fldCharType="separate"/>
+            </w:r>
+            <w:r>
+              <w:rPr>
+                <w:noProof/>
+              </w:rPr>
+              <w:t>20</w:t>
+            </w:r>
+            <w:r>
+              <w:rPr>
+                <w:noProof/>
+              </w:rPr>
+              <w:fldChar w:fldCharType="end"/>
+            </w:r>
             <w:r>
               <w:t xml:space="preserve">: </w:t>
             </w:r>
@@ -13168,24 +13388,21 @@
               <w:t xml:space="preserve">or </w:t>
             </w:r>
             <w:r>
-              <w:t>interim_order_date_more_than_10_days</w:t>
+              <w:t xml:space="preserve">interim_order_date_more_than_10_days </w:t>
+            </w:r>
+            <w:r>
+              <w:t>or unknown_interim_date in('reconsider', 'modify'</w:t>
+            </w:r>
+            <w:r>
+              <w:t>, ‘both’</w:t>
+            </w:r>
+            <w:r>
+              <w:t>)</w:t>
             </w:r>
             <w:r>
               <w:t xml:space="preserve"> </w:t>
             </w:r>
             <w:r>
-              <w:t>or unknown_interim_date in('reconsider', 'modify'</w:t>
-            </w:r>
-            <w:r>
-              <w:t>, ‘both’</w:t>
-            </w:r>
-            <w:r>
-              <w:t>)</w:t>
-            </w:r>
-            <w:r>
-              <w:t xml:space="preserve"> </w:t>
-            </w:r>
-            <w:r>
               <w:t xml:space="preserve">or </w:t>
             </w:r>
             <w:r>
@@ -13195,19 +13412,13 @@
               <w:t xml:space="preserve"> or </w:t>
             </w:r>
             <w:r>
-              <w:t>final_order_date_within_30_days</w:t>
-            </w:r>
-            <w:r>
-              <w:t xml:space="preserve"> </w:t>
+              <w:t xml:space="preserve">final_order_date_within_30_days </w:t>
             </w:r>
             <w:r>
               <w:t xml:space="preserve">or </w:t>
             </w:r>
             <w:r>
-              <w:t>final_order_date_more_30_days</w:t>
-            </w:r>
-            <w:r>
-              <w:t xml:space="preserve"> </w:t>
+              <w:t xml:space="preserve">final_order_date_more_30_days </w:t>
             </w:r>
             <w:r>
               <w:t>or</w:t>
@@ -14746,18 +14957,42 @@
               <w:rPr>
                 <w:color w:val="FF0000"/>
               </w:rPr>
-              <w:t>interim_order_date_more_than_10_days</w:t>
-            </w:r>
-            <w:r>
-              <w:rPr>
-                <w:color w:val="FF0000"/>
+              <w:t xml:space="preserve">interim_order_date_more_than_10_days </w:t>
+            </w:r>
+            <w:r>
+              <w:rPr>
+                <w:color w:val="00B0F0"/>
+              </w:rPr>
+              <w:t>or</w:t>
+            </w:r>
+            <w:r>
+              <w:rPr>
+                <w:color w:val="FFC000"/>
               </w:rPr>
               <w:t xml:space="preserve"> </w:t>
             </w:r>
             <w:r>
+              <w:br/>
+            </w:r>
+            <w:r>
+              <w:t>unknown_interim_date == 'modify'</w:t>
+            </w:r>
+            <w:r>
               <w:rPr>
                 <w:color w:val="00B0F0"/>
               </w:rPr>
+              <w:t xml:space="preserve"> </w:t>
+            </w:r>
+            <w:r>
+              <w:rPr>
+                <w:color w:val="00B0F0"/>
+              </w:rPr>
+              <w:br/>
+            </w:r>
+            <w:r>
+              <w:rPr>
+                <w:color w:val="00B0F0"/>
+              </w:rPr>
               <w:t>or</w:t>
             </w:r>
             <w:r>
@@ -14770,85 +15005,52 @@
               <w:br/>
             </w:r>
             <w:r>
-              <w:t>unknown_interim_date == 'modify'</w:t>
+              <w:t>unknown_interim_date == '</w:t>
+            </w:r>
+            <w:r>
+              <w:t>both</w:t>
+            </w:r>
+            <w:r>
+              <w:t>'</w:t>
+            </w:r>
+            <w:r>
+              <w:br/>
             </w:r>
             <w:r>
               <w:rPr>
                 <w:color w:val="00B0F0"/>
               </w:rPr>
+              <w:t>or</w:t>
+            </w:r>
+            <w:r>
+              <w:rPr>
+                <w:color w:val="00B0F0"/>
+              </w:rPr>
               <w:t xml:space="preserve"> </w:t>
             </w:r>
             <w:r>
+              <w:t xml:space="preserve">final_order_date_within_30_days </w:t>
+            </w:r>
+            <w:r>
               <w:rPr>
                 <w:color w:val="00B0F0"/>
               </w:rPr>
+              <w:t>or</w:t>
+            </w:r>
+            <w:r>
+              <w:rPr>
+                <w:color w:val="00B0F0"/>
+              </w:rPr>
+              <w:t xml:space="preserve"> </w:t>
+            </w:r>
+            <w:r>
+              <w:rPr>
+                <w:color w:val="00B0F0"/>
+              </w:rPr>
               <w:br/>
             </w:r>
             <w:r>
-              <w:rPr>
-                <w:color w:val="00B0F0"/>
-              </w:rPr>
-              <w:t>or</w:t>
-            </w:r>
-            <w:r>
-              <w:rPr>
-                <w:color w:val="FFC000"/>
-              </w:rPr>
-              <w:t xml:space="preserve"> </w:t>
-            </w:r>
-            <w:r>
-              <w:br/>
-            </w:r>
-            <w:r>
-              <w:t>unknown_interim_date == '</w:t>
-            </w:r>
-            <w:r>
-              <w:t>both</w:t>
-            </w:r>
-            <w:r>
-              <w:t>'</w:t>
-            </w:r>
-            <w:r>
-              <w:br/>
-            </w:r>
-            <w:r>
-              <w:rPr>
-                <w:color w:val="00B0F0"/>
-              </w:rPr>
-              <w:t>or</w:t>
-            </w:r>
-            <w:r>
-              <w:rPr>
-                <w:color w:val="00B0F0"/>
-              </w:rPr>
-              <w:t xml:space="preserve"> </w:t>
-            </w:r>
-            <w:r>
-              <w:t xml:space="preserve">final_order_date_within_30_days </w:t>
-            </w:r>
-            <w:r>
-              <w:rPr>
-                <w:color w:val="00B0F0"/>
-              </w:rPr>
-              <w:t>or</w:t>
-            </w:r>
-            <w:r>
-              <w:rPr>
-                <w:color w:val="00B0F0"/>
-              </w:rPr>
-              <w:t xml:space="preserve"> </w:t>
-            </w:r>
-            <w:r>
-              <w:rPr>
-                <w:color w:val="00B0F0"/>
-              </w:rPr>
-              <w:br/>
-            </w:r>
-            <w:r>
-              <w:t>final_order_date_more_30_days</w:t>
-            </w:r>
-            <w:r>
-              <w:t xml:space="preserve"> </w:t>
+              <w:t xml:space="preserve">final_order_date_more_30_days </w:t>
             </w:r>
             <w:r>
               <w:rPr>
@@ -15002,14 +15204,27 @@
             <w:r>
               <w:t xml:space="preserve">Step </w:t>
             </w:r>
-            <w:fldSimple w:instr=" SEQ stepList \* MERGEFORMAT ">
-              <w:r>
-                <w:rPr>
-                  <w:noProof/>
-                </w:rPr>
-                <w:t>24</w:t>
-              </w:r>
-            </w:fldSimple>
+            <w:r>
+              <w:fldChar w:fldCharType="begin"/>
+            </w:r>
+            <w:r>
+              <w:instrText xml:space="preserve"> SEQ stepList \* MERGEFORMAT </w:instrText>
+            </w:r>
+            <w:r>
+              <w:fldChar w:fldCharType="separate"/>
+            </w:r>
+            <w:r>
+              <w:rPr>
+                <w:noProof/>
+              </w:rPr>
+              <w:t>24</w:t>
+            </w:r>
+            <w:r>
+              <w:rPr>
+                <w:noProof/>
+              </w:rPr>
+              <w:fldChar w:fldCharType="end"/>
+            </w:r>
             <w:r>
               <w:t>: What to expect after you file a {{ motion_type }}</w:t>
             </w:r>
@@ -15948,13 +16163,7 @@
               <w:rPr>
                 <w:color w:val="FF0000"/>
               </w:rPr>
-              <w:t>interim_order_date_within_10_days</w:t>
-            </w:r>
-            <w:r>
-              <w:rPr>
-                <w:color w:val="FF0000"/>
-              </w:rPr>
-              <w:t xml:space="preserve"> </w:t>
+              <w:t xml:space="preserve">interim_order_date_within_10_days </w:t>
             </w:r>
             <w:r>
               <w:t>or</w:t>
@@ -16058,14 +16267,27 @@
             <w:r>
               <w:t xml:space="preserve">Step </w:t>
             </w:r>
-            <w:fldSimple w:instr=" SEQ stepList \* MERGEFORMAT ">
-              <w:r>
-                <w:rPr>
-                  <w:noProof/>
-                </w:rPr>
-                <w:t>25</w:t>
-              </w:r>
-            </w:fldSimple>
+            <w:r>
+              <w:fldChar w:fldCharType="begin"/>
+            </w:r>
+            <w:r>
+              <w:instrText xml:space="preserve"> SEQ stepList \* MERGEFORMAT </w:instrText>
+            </w:r>
+            <w:r>
+              <w:fldChar w:fldCharType="separate"/>
+            </w:r>
+            <w:r>
+              <w:rPr>
+                <w:noProof/>
+              </w:rPr>
+              <w:t>25</w:t>
+            </w:r>
+            <w:r>
+              <w:rPr>
+                <w:noProof/>
+              </w:rPr>
+              <w:fldChar w:fldCharType="end"/>
+            </w:r>
             <w:r>
               <w:t xml:space="preserve">: What to expect after </w:t>
             </w:r>
@@ -16811,14 +17033,27 @@
     <w:r>
       <w:t xml:space="preserve"> of </w:t>
     </w:r>
-    <w:fldSimple w:instr=" NUMPAGES  \* Arabic  \* MERGEFORMAT ">
-      <w:r>
-        <w:rPr>
-          <w:noProof/>
-        </w:rPr>
-        <w:t>37</w:t>
-      </w:r>
-    </w:fldSimple>
+    <w:r>
+      <w:fldChar w:fldCharType="begin"/>
+    </w:r>
+    <w:r>
+      <w:instrText xml:space="preserve"> NUMPAGES  \* Arabic  \* MERGEFORMAT </w:instrText>
+    </w:r>
+    <w:r>
+      <w:fldChar w:fldCharType="separate"/>
+    </w:r>
+    <w:r>
+      <w:rPr>
+        <w:noProof/>
+      </w:rPr>
+      <w:t>37</w:t>
+    </w:r>
+    <w:r>
+      <w:rPr>
+        <w:noProof/>
+      </w:rPr>
+      <w:fldChar w:fldCharType="end"/>
+    </w:r>
     <w:r>
       <w:t xml:space="preserve"> pages</w:t>
     </w:r>

</xml_diff>

<commit_message>
removed references to court webpages, just kept links, replaced Guided Assistant with Court Guide Action Plan
</commit_message>
<xml_diff>
--- a/docassemble/ChangingOrEnforcingYourChildSupportOrder/data/templates/changing_child_support_action_plan.docx
+++ b/docassemble/ChangingOrEnforcingYourChildSupportOrder/data/templates/changing_child_support_action_plan.docx
@@ -1078,13 +1078,7 @@
               <w:rPr>
                 <w:color w:val="00B0F0"/>
               </w:rPr>
-              <w:t>0_days</w:t>
-            </w:r>
-            <w:r>
-              <w:rPr>
-                <w:color w:val="00B0F0"/>
-              </w:rPr>
-              <w:t xml:space="preserve"> </w:t>
+              <w:t xml:space="preserve">0_days </w:t>
             </w:r>
             <w:r>
               <w:rPr>
@@ -1138,6 +1132,21 @@
             <w:pPr>
               <w:pStyle w:val="Body"/>
             </w:pPr>
+            <w:r>
+              <w:t>pick_a_step_step</w:t>
+            </w:r>
+            <w:r>
+              <w:t xml:space="preserve"> from </w:t>
+            </w:r>
+            <w:hyperlink r:id="rId8" w:anchor="L14" w:history="1">
+              <w:r>
+                <w:rPr>
+                  <w:rStyle w:val="Hyperlink"/>
+                  <w:spacing w:val="0"/>
+                </w:rPr>
+                <w:t>aka2j_mod_cust_div_templates.yml</w:t>
+              </w:r>
+            </w:hyperlink>
           </w:p>
         </w:tc>
       </w:tr>
@@ -1162,27 +1171,14 @@
             <w:r>
               <w:t xml:space="preserve">Step </w:t>
             </w:r>
-            <w:r>
-              <w:fldChar w:fldCharType="begin"/>
-            </w:r>
-            <w:r>
-              <w:instrText xml:space="preserve"> SEQ stepList \* MERGEFORMAT </w:instrText>
-            </w:r>
-            <w:r>
-              <w:fldChar w:fldCharType="separate"/>
-            </w:r>
-            <w:r>
-              <w:rPr>
-                <w:noProof/>
-              </w:rPr>
-              <w:t>1</w:t>
-            </w:r>
-            <w:r>
-              <w:rPr>
-                <w:noProof/>
-              </w:rPr>
-              <w:fldChar w:fldCharType="end"/>
-            </w:r>
+            <w:fldSimple w:instr=" SEQ stepList \* MERGEFORMAT ">
+              <w:r>
+                <w:rPr>
+                  <w:noProof/>
+                </w:rPr>
+                <w:t>1</w:t>
+              </w:r>
+            </w:fldSimple>
             <w:r>
               <w:t>: Decide the steps you want to take</w:t>
             </w:r>
@@ -1261,6 +1257,9 @@
             <w:pPr>
               <w:pStyle w:val="Body"/>
             </w:pPr>
+            <w:r>
+              <w:t>ask_court_step</w:t>
+            </w:r>
           </w:p>
         </w:tc>
       </w:tr>
@@ -1333,30 +1332,14 @@
             <w:r>
               <w:t xml:space="preserve">Step </w:t>
             </w:r>
-            <w:r>
-              <w:fldChar w:fldCharType="begin"/>
-            </w:r>
-            <w:r>
-              <w:instrText xml:space="preserve"> SEQ</w:instrText>
-            </w:r>
-            <w:r>
-              <w:instrText xml:space="preserve"> stepList  \* MERGEFORMAT  \* MERGEFORMAT </w:instrText>
-            </w:r>
-            <w:r>
-              <w:fldChar w:fldCharType="separate"/>
-            </w:r>
-            <w:r>
-              <w:rPr>
-                <w:noProof/>
-              </w:rPr>
-              <w:t>2</w:t>
-            </w:r>
-            <w:r>
-              <w:rPr>
-                <w:noProof/>
-              </w:rPr>
-              <w:fldChar w:fldCharType="end"/>
-            </w:r>
+            <w:fldSimple w:instr=" SEQ stepList  \* MERGEFORMAT  \* MERGEFORMAT ">
+              <w:r>
+                <w:rPr>
+                  <w:noProof/>
+                </w:rPr>
+                <w:t>2</w:t>
+              </w:r>
+            </w:fldSimple>
             <w:r>
               <w:t xml:space="preserve">: </w:t>
             </w:r>
@@ -1405,9 +1388,15 @@
               <w:pStyle w:val="ListParagraph"/>
             </w:pPr>
             <w:r>
-              <w:t xml:space="preserve">Use the Guided Assistant Interview </w:t>
-            </w:r>
-            <w:hyperlink r:id="rId8" w:history="1">
+              <w:t xml:space="preserve">Use the </w:t>
+            </w:r>
+            <w:r>
+              <w:t>Court Guide Action Plan:</w:t>
+            </w:r>
+            <w:r>
+              <w:t xml:space="preserve"> </w:t>
+            </w:r>
+            <w:hyperlink r:id="rId9" w:history="1">
               <w:r>
                 <w:rPr>
                   <w:rStyle w:val="Hyperlink"/>
@@ -1426,7 +1415,7 @@
             <w:r>
               <w:t xml:space="preserve">Read </w:t>
             </w:r>
-            <w:hyperlink r:id="rId9" w:history="1">
+            <w:hyperlink r:id="rId10" w:history="1">
               <w:r>
                 <w:rPr>
                   <w:rStyle w:val="Hyperlink"/>
@@ -1448,7 +1437,7 @@
             <w:pPr>
               <w:pStyle w:val="Body"/>
             </w:pPr>
-            <w:hyperlink r:id="rId10" w:history="1">
+            <w:hyperlink r:id="rId11" w:history="1">
               <w:r>
                 <w:rPr>
                   <w:rStyle w:val="Hyperlink"/>
@@ -1475,7 +1464,7 @@
             <w:pPr>
               <w:pStyle w:val="Body"/>
             </w:pPr>
-            <w:hyperlink r:id="rId11" w:history="1">
+            <w:hyperlink r:id="rId12" w:history="1">
               <w:r>
                 <w:rPr>
                   <w:rStyle w:val="Hyperlink"/>
@@ -1582,6 +1571,9 @@
             <w:pPr>
               <w:pStyle w:val="Body"/>
             </w:pPr>
+            <w:r>
+              <w:t>find_out_step</w:t>
+            </w:r>
           </w:p>
         </w:tc>
       </w:tr>
@@ -1606,30 +1598,14 @@
             <w:r>
               <w:t xml:space="preserve">Step </w:t>
             </w:r>
-            <w:r>
-              <w:fldChar w:fldCharType="begin"/>
-            </w:r>
-            <w:r>
-              <w:instrText xml:space="preserve"> SEQ stepList  \* MERGEFORMAT  \* </w:instrText>
-            </w:r>
-            <w:r>
-              <w:instrText xml:space="preserve">MERGEFORMAT </w:instrText>
-            </w:r>
-            <w:r>
-              <w:fldChar w:fldCharType="separate"/>
-            </w:r>
-            <w:r>
-              <w:rPr>
-                <w:noProof/>
-              </w:rPr>
-              <w:t>3</w:t>
-            </w:r>
-            <w:r>
-              <w:rPr>
-                <w:noProof/>
-              </w:rPr>
-              <w:fldChar w:fldCharType="end"/>
-            </w:r>
+            <w:fldSimple w:instr=" SEQ stepList  \* MERGEFORMAT  \* MERGEFORMAT ">
+              <w:r>
+                <w:rPr>
+                  <w:noProof/>
+                </w:rPr>
+                <w:t>3</w:t>
+              </w:r>
+            </w:fldSimple>
             <w:r>
               <w:t>: Find out who issued your</w:t>
             </w:r>
@@ -1677,7 +1653,7 @@
             <w:pPr>
               <w:pStyle w:val="Body"/>
             </w:pPr>
-            <w:hyperlink r:id="rId12" w:history="1">
+            <w:hyperlink r:id="rId13" w:history="1">
               <w:r>
                 <w:rPr>
                   <w:rStyle w:val="Hyperlink"/>
@@ -1844,7 +1820,7 @@
             <w:pPr>
               <w:pStyle w:val="ListParagraph"/>
             </w:pPr>
-            <w:hyperlink r:id="rId13" w:history="1">
+            <w:hyperlink r:id="rId14" w:history="1">
               <w:r>
                 <w:rPr>
                   <w:rStyle w:val="Hyperlink"/>
@@ -1857,7 +1833,7 @@
             <w:pPr>
               <w:pStyle w:val="ListParagraph"/>
             </w:pPr>
-            <w:hyperlink r:id="rId14" w:history="1">
+            <w:hyperlink r:id="rId15" w:history="1">
               <w:r>
                 <w:rPr>
                   <w:rStyle w:val="Hyperlink"/>
@@ -1896,7 +1872,7 @@
             <w:pPr>
               <w:pStyle w:val="ListParagraph"/>
             </w:pPr>
-            <w:hyperlink r:id="rId15" w:history="1">
+            <w:hyperlink r:id="rId16" w:history="1">
               <w:r>
                 <w:rPr>
                   <w:rStyle w:val="Hyperlink"/>
@@ -1923,7 +1899,7 @@
             <w:pPr>
               <w:pStyle w:val="ListParagraph"/>
             </w:pPr>
-            <w:hyperlink r:id="rId16" w:history="1">
+            <w:hyperlink r:id="rId17" w:history="1">
               <w:r>
                 <w:rPr>
                   <w:rStyle w:val="Hyperlink"/>
@@ -1951,18 +1927,24 @@
             <w:pPr>
               <w:pStyle w:val="Body"/>
             </w:pPr>
-            <w:hyperlink r:id="rId17" w:history="1">
-              <w:r>
-                <w:rPr>
-                  <w:rStyle w:val="Hyperlink"/>
-                </w:rPr>
-                <w:t>Contact your local court</w:t>
+            <w:r>
+              <w:t>Contact</w:t>
+            </w:r>
+            <w:r>
+              <w:t xml:space="preserve"> </w:t>
+            </w:r>
+            <w:hyperlink r:id="rId18" w:history="1">
+              <w:r>
+                <w:rPr>
+                  <w:rStyle w:val="Hyperlink"/>
+                </w:rPr>
+                <w:t>your local court</w:t>
               </w:r>
             </w:hyperlink>
             <w:r>
               <w:t xml:space="preserve"> or look on </w:t>
             </w:r>
-            <w:hyperlink r:id="rId18" w:history="1">
+            <w:hyperlink r:id="rId19" w:history="1">
               <w:r>
                 <w:rPr>
                   <w:rStyle w:val="Hyperlink"/>
@@ -1985,7 +1967,25 @@
               <w:pStyle w:val="ListParagraph"/>
             </w:pPr>
             <w:r>
-              <w:t>Come back and take this Guided Assistant interview again, or</w:t>
+              <w:t xml:space="preserve">Come back and </w:t>
+            </w:r>
+            <w:r>
+              <w:t xml:space="preserve">build your </w:t>
+            </w:r>
+            <w:hyperlink r:id="rId20" w:history="1">
+              <w:r>
+                <w:rPr>
+                  <w:rStyle w:val="Hyperlink"/>
+                  <w:spacing w:val="0"/>
+                </w:rPr>
+                <w:t>Court Guide Action Plan</w:t>
+              </w:r>
+            </w:hyperlink>
+            <w:r>
+              <w:t xml:space="preserve"> again</w:t>
+            </w:r>
+            <w:r>
+              <w:t>, or</w:t>
             </w:r>
           </w:p>
           <w:p>
@@ -2003,7 +2003,7 @@
             <w:r>
               <w:t xml:space="preserve">Read </w:t>
             </w:r>
-            <w:hyperlink r:id="rId19" w:history="1">
+            <w:hyperlink r:id="rId21" w:history="1">
               <w:r>
                 <w:rPr>
                   <w:rStyle w:val="Hyperlink"/>
@@ -2048,7 +2048,7 @@
             <w:r>
               <w:t xml:space="preserve">Read </w:t>
             </w:r>
-            <w:hyperlink r:id="rId20" w:history="1">
+            <w:hyperlink r:id="rId22" w:history="1">
               <w:r>
                 <w:rPr>
                   <w:rStyle w:val="Hyperlink"/>
@@ -2187,7 +2187,7 @@
             <w:pPr>
               <w:pStyle w:val="Body"/>
             </w:pPr>
-            <w:hyperlink r:id="rId21" w:history="1">
+            <w:hyperlink r:id="rId23" w:history="1">
               <w:r>
                 <w:rPr>
                   <w:rStyle w:val="Hyperlink"/>
@@ -2230,7 +2230,7 @@
                 <w:rStyle w:val="Hyperlink"/>
               </w:rPr>
             </w:pPr>
-            <w:hyperlink r:id="rId22" w:history="1">
+            <w:hyperlink r:id="rId24" w:history="1">
               <w:r>
                 <w:rPr>
                   <w:rStyle w:val="Hyperlink"/>
@@ -2253,7 +2253,7 @@
             <w:pPr>
               <w:pStyle w:val="Body"/>
             </w:pPr>
-            <w:hyperlink r:id="rId23" w:history="1">
+            <w:hyperlink r:id="rId25" w:history="1">
               <w:r>
                 <w:rPr>
                   <w:rStyle w:val="Hyperlink"/>
@@ -2299,7 +2299,7 @@
             <w:pPr>
               <w:pStyle w:val="Body"/>
             </w:pPr>
-            <w:hyperlink r:id="rId24" w:history="1">
+            <w:hyperlink r:id="rId26" w:history="1">
               <w:r>
                 <w:rPr>
                   <w:rStyle w:val="Hyperlink"/>
@@ -2337,7 +2337,7 @@
             <w:pPr>
               <w:pStyle w:val="Body"/>
             </w:pPr>
-            <w:hyperlink r:id="rId25" w:history="1">
+            <w:hyperlink r:id="rId27" w:history="1">
               <w:r>
                 <w:rPr>
                   <w:rStyle w:val="Hyperlink"/>
@@ -2361,7 +2361,7 @@
             <w:pPr>
               <w:pStyle w:val="Body"/>
             </w:pPr>
-            <w:hyperlink r:id="rId26" w:history="1">
+            <w:hyperlink r:id="rId28" w:history="1">
               <w:r>
                 <w:rPr>
                   <w:rStyle w:val="Hyperlink"/>
@@ -2385,7 +2385,7 @@
             <w:pPr>
               <w:pStyle w:val="Body"/>
             </w:pPr>
-            <w:hyperlink r:id="rId27" w:history="1">
+            <w:hyperlink r:id="rId29" w:history="1">
               <w:r>
                 <w:rPr>
                   <w:rStyle w:val="Hyperlink"/>
@@ -2409,6 +2409,26 @@
             <w:pPr>
               <w:pStyle w:val="Body"/>
             </w:pPr>
+            <w:hyperlink r:id="rId30" w:history="1">
+              <w:r>
+                <w:rPr>
+                  <w:rStyle w:val="Hyperlink"/>
+                  <w:spacing w:val="0"/>
+                </w:rPr>
+                <w:t>Court Guide Action Plan</w:t>
+              </w:r>
+            </w:hyperlink>
+            <w:r>
+              <w:br/>
+            </w:r>
+            <w:r>
+              <w:t>docassemble.akcourts.gov/start/ChangingEnforcingChildSupport</w:t>
+            </w:r>
+          </w:p>
+          <w:p>
+            <w:pPr>
+              <w:pStyle w:val="Body"/>
+            </w:pPr>
             <w:r>
               <w:t>{%p if user_need == 'change AK order' %}</w:t>
             </w:r>
@@ -2417,7 +2437,7 @@
             <w:pPr>
               <w:pStyle w:val="Body"/>
             </w:pPr>
-            <w:hyperlink r:id="rId28" w:history="1">
+            <w:hyperlink r:id="rId31" w:history="1">
               <w:r>
                 <w:rPr>
                   <w:rStyle w:val="Hyperlink"/>
@@ -2461,7 +2481,7 @@
             <w:pPr>
               <w:pStyle w:val="Body"/>
             </w:pPr>
-            <w:hyperlink r:id="rId29" w:history="1">
+            <w:hyperlink r:id="rId32" w:history="1">
               <w:r>
                 <w:rPr>
                   <w:rStyle w:val="Hyperlink"/>
@@ -2635,6 +2655,10 @@
             <w:pPr>
               <w:pStyle w:val="Body"/>
             </w:pPr>
+            <w:r>
+              <w:lastRenderedPageBreak/>
+              <w:t>ask_cssd_step</w:t>
+            </w:r>
           </w:p>
         </w:tc>
       </w:tr>
@@ -2659,27 +2683,14 @@
             <w:r>
               <w:t xml:space="preserve">Step </w:t>
             </w:r>
-            <w:r>
-              <w:fldChar w:fldCharType="begin"/>
-            </w:r>
-            <w:r>
-              <w:instrText xml:space="preserve"> SEQ stepList \* MERGEFORMAT </w:instrText>
-            </w:r>
-            <w:r>
-              <w:fldChar w:fldCharType="separate"/>
-            </w:r>
-            <w:r>
-              <w:rPr>
-                <w:noProof/>
-              </w:rPr>
-              <w:t>4</w:t>
-            </w:r>
-            <w:r>
-              <w:rPr>
-                <w:noProof/>
-              </w:rPr>
-              <w:fldChar w:fldCharType="end"/>
-            </w:r>
+            <w:fldSimple w:instr=" SEQ stepList \* MERGEFORMAT ">
+              <w:r>
+                <w:rPr>
+                  <w:noProof/>
+                </w:rPr>
+                <w:t>4</w:t>
+              </w:r>
+            </w:fldSimple>
             <w:r>
               <w:t xml:space="preserve">: </w:t>
             </w:r>
@@ -2801,7 +2812,7 @@
             <w:pPr>
               <w:pStyle w:val="Body"/>
             </w:pPr>
-            <w:hyperlink r:id="rId30" w:history="1">
+            <w:hyperlink r:id="rId33" w:history="1">
               <w:r>
                 <w:rPr>
                   <w:rStyle w:val="Hyperlink"/>
@@ -2966,7 +2977,7 @@
             <w:pPr>
               <w:pStyle w:val="ListParagraph"/>
             </w:pPr>
-            <w:hyperlink r:id="rId31" w:history="1">
+            <w:hyperlink r:id="rId34" w:history="1">
               <w:r>
                 <w:rPr>
                   <w:rStyle w:val="Hyperlink"/>
@@ -2979,7 +2990,7 @@
             <w:pPr>
               <w:pStyle w:val="ListParagraph"/>
             </w:pPr>
-            <w:hyperlink r:id="rId32" w:history="1">
+            <w:hyperlink r:id="rId35" w:history="1">
               <w:r>
                 <w:rPr>
                   <w:rStyle w:val="Hyperlink"/>
@@ -2992,7 +3003,7 @@
             <w:pPr>
               <w:pStyle w:val="ListParagraph"/>
             </w:pPr>
-            <w:hyperlink r:id="rId33" w:history="1">
+            <w:hyperlink r:id="rId36" w:history="1">
               <w:r>
                 <w:rPr>
                   <w:rStyle w:val="Hyperlink"/>
@@ -3015,7 +3026,7 @@
             <w:pPr>
               <w:pStyle w:val="Body"/>
             </w:pPr>
-            <w:hyperlink r:id="rId34" w:history="1">
+            <w:hyperlink r:id="rId37" w:history="1">
               <w:r>
                 <w:rPr>
                   <w:rStyle w:val="Hyperlink"/>
@@ -3049,7 +3060,7 @@
                 <w:spacing w:val="0"/>
               </w:rPr>
             </w:pPr>
-            <w:hyperlink r:id="rId35" w:history="1">
+            <w:hyperlink r:id="rId38" w:history="1">
               <w:r>
                 <w:rPr>
                   <w:rStyle w:val="Hyperlink"/>
@@ -3074,7 +3085,7 @@
             <w:pPr>
               <w:pStyle w:val="Body"/>
             </w:pPr>
-            <w:hyperlink r:id="rId36" w:history="1">
+            <w:hyperlink r:id="rId39" w:history="1">
               <w:r>
                 <w:rPr>
                   <w:rStyle w:val="Hyperlink"/>
@@ -3097,7 +3108,7 @@
             <w:pPr>
               <w:pStyle w:val="Body"/>
             </w:pPr>
-            <w:hyperlink r:id="rId37" w:history="1">
+            <w:hyperlink r:id="rId40" w:history="1">
               <w:r>
                 <w:rPr>
                   <w:rStyle w:val="Hyperlink"/>
@@ -3232,6 +3243,9 @@
             <w:pPr>
               <w:pStyle w:val="Body"/>
             </w:pPr>
+            <w:r>
+              <w:t>parents_agree_step</w:t>
+            </w:r>
           </w:p>
         </w:tc>
       </w:tr>
@@ -3259,27 +3273,14 @@
             <w:r>
               <w:t xml:space="preserve">ep </w:t>
             </w:r>
-            <w:r>
-              <w:fldChar w:fldCharType="begin"/>
-            </w:r>
-            <w:r>
-              <w:instrText xml:space="preserve"> SEQ stepList \* MERGEFORMAT </w:instrText>
-            </w:r>
-            <w:r>
-              <w:fldChar w:fldCharType="separate"/>
-            </w:r>
-            <w:r>
-              <w:rPr>
-                <w:noProof/>
-              </w:rPr>
-              <w:t>5</w:t>
-            </w:r>
-            <w:r>
-              <w:rPr>
-                <w:noProof/>
-              </w:rPr>
-              <w:fldChar w:fldCharType="end"/>
-            </w:r>
+            <w:fldSimple w:instr=" SEQ stepList \* MERGEFORMAT ">
+              <w:r>
+                <w:rPr>
+                  <w:noProof/>
+                </w:rPr>
+                <w:t>5</w:t>
+              </w:r>
+            </w:fldSimple>
             <w:r>
               <w:rPr>
                 <w:noProof/>
@@ -3606,7 +3607,7 @@
                 <w:b/>
               </w:rPr>
             </w:pPr>
-            <w:hyperlink r:id="rId38" w:history="1">
+            <w:hyperlink r:id="rId41" w:history="1">
               <w:r>
                 <w:rPr>
                   <w:rStyle w:val="Hyperlink"/>
@@ -3659,7 +3660,7 @@
             <w:r>
               <w:t xml:space="preserve"> </w:t>
             </w:r>
-            <w:hyperlink r:id="rId39" w:history="1">
+            <w:hyperlink r:id="rId42" w:history="1">
               <w:r>
                 <w:rPr>
                   <w:rStyle w:val="Hyperlink"/>
@@ -3670,7 +3671,7 @@
             <w:r>
               <w:t xml:space="preserve"> | </w:t>
             </w:r>
-            <w:hyperlink r:id="rId40" w:history="1">
+            <w:hyperlink r:id="rId43" w:history="1">
               <w:r>
                 <w:rPr>
                   <w:rStyle w:val="Hyperlink"/>
@@ -3704,7 +3705,7 @@
             <w:r>
               <w:t xml:space="preserve"> </w:t>
             </w:r>
-            <w:hyperlink r:id="rId41" w:history="1">
+            <w:hyperlink r:id="rId44" w:history="1">
               <w:r>
                 <w:rPr>
                   <w:rStyle w:val="Hyperlink"/>
@@ -3715,7 +3716,7 @@
             <w:r>
               <w:t xml:space="preserve"> | </w:t>
             </w:r>
-            <w:hyperlink r:id="rId42" w:history="1">
+            <w:hyperlink r:id="rId45" w:history="1">
               <w:r>
                 <w:rPr>
                   <w:rStyle w:val="Hyperlink"/>
@@ -3789,7 +3790,7 @@
             <w:r>
               <w:t xml:space="preserve"> [</w:t>
             </w:r>
-            <w:hyperlink r:id="rId43" w:history="1">
+            <w:hyperlink r:id="rId46" w:history="1">
               <w:r>
                 <w:rPr>
                   <w:rStyle w:val="Hyperlink"/>
@@ -3847,7 +3848,7 @@
             <w:r>
               <w:t>[</w:t>
             </w:r>
-            <w:hyperlink r:id="rId44" w:history="1">
+            <w:hyperlink r:id="rId47" w:history="1">
               <w:r>
                 <w:rPr>
                   <w:rStyle w:val="Hyperlink"/>
@@ -3952,7 +3953,7 @@
             <w:r>
               <w:t>[</w:t>
             </w:r>
-            <w:hyperlink r:id="rId45" w:history="1">
+            <w:hyperlink r:id="rId48" w:history="1">
               <w:r>
                 <w:rPr>
                   <w:rStyle w:val="Hyperlink"/>
@@ -4029,7 +4030,7 @@
             <w:r>
               <w:t xml:space="preserve"> </w:t>
             </w:r>
-            <w:hyperlink r:id="rId46" w:history="1">
+            <w:hyperlink r:id="rId49" w:history="1">
               <w:r>
                 <w:rPr>
                   <w:rStyle w:val="Hyperlink"/>
@@ -4040,7 +4041,7 @@
             <w:r>
               <w:t xml:space="preserve"> | </w:t>
             </w:r>
-            <w:hyperlink r:id="rId47" w:history="1">
+            <w:hyperlink r:id="rId50" w:history="1">
               <w:r>
                 <w:rPr>
                   <w:rStyle w:val="Hyperlink"/>
@@ -4107,7 +4108,7 @@
             <w:r>
               <w:t>[</w:t>
             </w:r>
-            <w:hyperlink r:id="rId48" w:history="1">
+            <w:hyperlink r:id="rId51" w:history="1">
               <w:r>
                 <w:rPr>
                   <w:rStyle w:val="Hyperlink"/>
@@ -4173,7 +4174,7 @@
             <w:r>
               <w:t xml:space="preserve"> [</w:t>
             </w:r>
-            <w:hyperlink r:id="rId49" w:history="1">
+            <w:hyperlink r:id="rId52" w:history="1">
               <w:r>
                 <w:rPr>
                   <w:rStyle w:val="Hyperlink"/>
@@ -4196,7 +4197,7 @@
               </w:rPr>
               <w:t xml:space="preserve">Hybrid Custody Child Support Calculation, </w:t>
             </w:r>
-            <w:hyperlink r:id="rId50" w:history="1">
+            <w:hyperlink r:id="rId53" w:history="1">
               <w:r>
                 <w:rPr>
                   <w:rStyle w:val="Hyperlink"/>
@@ -4219,7 +4220,7 @@
               </w:rPr>
               <w:t xml:space="preserve">Divided Custody Child Support Calculation, </w:t>
             </w:r>
-            <w:hyperlink r:id="rId51" w:history="1">
+            <w:hyperlink r:id="rId54" w:history="1">
               <w:r>
                 <w:rPr>
                   <w:rStyle w:val="Hyperlink"/>
@@ -4278,7 +4279,7 @@
               <w:br/>
               <w:t xml:space="preserve">as a </w:t>
             </w:r>
-            <w:hyperlink r:id="rId52" w:history="1">
+            <w:hyperlink r:id="rId55" w:history="1">
               <w:r>
                 <w:rPr>
                   <w:rStyle w:val="Hyperlink"/>
@@ -4299,7 +4300,7 @@
             <w:r>
               <w:t xml:space="preserve"> </w:t>
             </w:r>
-            <w:hyperlink r:id="rId53" w:history="1">
+            <w:hyperlink r:id="rId56" w:history="1">
               <w:r>
                 <w:rPr>
                   <w:rStyle w:val="Hyperlink"/>
@@ -4328,7 +4329,7 @@
               <w:br/>
               <w:t xml:space="preserve">as a </w:t>
             </w:r>
-            <w:hyperlink r:id="rId54" w:history="1">
+            <w:hyperlink r:id="rId57" w:history="1">
               <w:r>
                 <w:rPr>
                   <w:rStyle w:val="Hyperlink"/>
@@ -4349,7 +4350,7 @@
             <w:r>
               <w:t xml:space="preserve"> </w:t>
             </w:r>
-            <w:hyperlink r:id="rId55" w:history="1">
+            <w:hyperlink r:id="rId58" w:history="1">
               <w:r>
                 <w:rPr>
                   <w:rStyle w:val="Hyperlink"/>
@@ -4374,7 +4375,7 @@
               </w:rPr>
               <w:t xml:space="preserve">Order for Modification of Child Support, </w:t>
             </w:r>
-            <w:hyperlink r:id="rId56" w:history="1">
+            <w:hyperlink r:id="rId59" w:history="1">
               <w:r>
                 <w:rPr>
                   <w:rStyle w:val="Hyperlink"/>
@@ -4401,7 +4402,7 @@
               </w:rPr>
               <w:t xml:space="preserve">Child Support Guidelines Affidavit, </w:t>
             </w:r>
-            <w:hyperlink r:id="rId57" w:history="1">
+            <w:hyperlink r:id="rId60" w:history="1">
               <w:r>
                 <w:rPr>
                   <w:rStyle w:val="Hyperlink"/>
@@ -4428,7 +4429,7 @@
               </w:rPr>
               <w:t>Child Custody Jurisdiction Affidavit, DR-150 [</w:t>
             </w:r>
-            <w:hyperlink r:id="rId58" w:history="1">
+            <w:hyperlink r:id="rId61" w:history="1">
               <w:r>
                 <w:rPr>
                   <w:rStyle w:val="Hyperlink"/>
@@ -4464,7 +4465,7 @@
               <w:br/>
               <w:t xml:space="preserve">as a </w:t>
             </w:r>
-            <w:hyperlink r:id="rId59" w:history="1">
+            <w:hyperlink r:id="rId62" w:history="1">
               <w:r>
                 <w:rPr>
                   <w:rStyle w:val="Hyperlink"/>
@@ -4485,7 +4486,7 @@
             <w:r>
               <w:t xml:space="preserve"> </w:t>
             </w:r>
-            <w:hyperlink r:id="rId60" w:history="1">
+            <w:hyperlink r:id="rId63" w:history="1">
               <w:r>
                 <w:rPr>
                   <w:rStyle w:val="Hyperlink"/>
@@ -4513,7 +4514,7 @@
             <w:r>
               <w:t>[</w:t>
             </w:r>
-            <w:hyperlink r:id="rId61" w:history="1">
+            <w:hyperlink r:id="rId64" w:history="1">
               <w:r>
                 <w:rPr>
                   <w:rStyle w:val="Hyperlink"/>
@@ -4548,7 +4549,7 @@
               </w:rPr>
               <w:t xml:space="preserve"> [</w:t>
             </w:r>
-            <w:hyperlink r:id="rId62" w:history="1">
+            <w:hyperlink r:id="rId65" w:history="1">
               <w:r>
                 <w:rPr>
                   <w:rStyle w:val="Hyperlink"/>
@@ -4584,7 +4585,7 @@
               </w:rPr>
               <w:t xml:space="preserve">Hybrid Custody Child Support Calculation, </w:t>
             </w:r>
-            <w:hyperlink r:id="rId63" w:history="1">
+            <w:hyperlink r:id="rId66" w:history="1">
               <w:r>
                 <w:rPr>
                   <w:rStyle w:val="Hyperlink"/>
@@ -4612,7 +4613,7 @@
               </w:rPr>
               <w:t xml:space="preserve">Divided Custody Child Support Calculation, </w:t>
             </w:r>
-            <w:hyperlink r:id="rId64" w:history="1">
+            <w:hyperlink r:id="rId67" w:history="1">
               <w:r>
                 <w:rPr>
                   <w:rStyle w:val="Hyperlink"/>
@@ -4756,6 +4757,21 @@
             <w:pPr>
               <w:pStyle w:val="Body"/>
             </w:pPr>
+            <w:r>
+              <w:t>appeal_step</w:t>
+            </w:r>
+            <w:r>
+              <w:t xml:space="preserve"> from </w:t>
+            </w:r>
+            <w:hyperlink r:id="rId68" w:anchor="L568" w:history="1">
+              <w:r>
+                <w:rPr>
+                  <w:rStyle w:val="Hyperlink"/>
+                  <w:spacing w:val="0"/>
+                </w:rPr>
+                <w:t>aka2j_mod_cust_div_templates.yml</w:t>
+              </w:r>
+            </w:hyperlink>
           </w:p>
         </w:tc>
       </w:tr>
@@ -4780,27 +4796,14 @@
             <w:r>
               <w:t xml:space="preserve">Step </w:t>
             </w:r>
-            <w:r>
-              <w:fldChar w:fldCharType="begin"/>
-            </w:r>
-            <w:r>
-              <w:instrText xml:space="preserve"> SEQ stepList \* MERGEFORMAT </w:instrText>
-            </w:r>
-            <w:r>
-              <w:fldChar w:fldCharType="separate"/>
-            </w:r>
-            <w:r>
-              <w:rPr>
-                <w:noProof/>
-              </w:rPr>
-              <w:t>6</w:t>
-            </w:r>
-            <w:r>
-              <w:rPr>
-                <w:noProof/>
-              </w:rPr>
-              <w:fldChar w:fldCharType="end"/>
-            </w:r>
+            <w:fldSimple w:instr=" SEQ stepList \* MERGEFORMAT ">
+              <w:r>
+                <w:rPr>
+                  <w:noProof/>
+                </w:rPr>
+                <w:t>6</w:t>
+              </w:r>
+            </w:fldSimple>
             <w:r>
               <w:t>: Decide if you want to file an appeal</w:t>
             </w:r>
@@ -4850,7 +4853,7 @@
             <w:r>
               <w:t xml:space="preserve"> years. </w:t>
             </w:r>
-            <w:hyperlink r:id="rId65" w:anchor="1" w:history="1">
+            <w:hyperlink r:id="rId69" w:anchor="1" w:history="1">
               <w:r>
                 <w:rPr>
                   <w:rStyle w:val="Hyperlink"/>
@@ -4997,7 +5000,7 @@
               </w:rPr>
               <w:t>Motion for Waiver of Filing Fees and Costs, </w:t>
             </w:r>
-            <w:hyperlink r:id="rId66" w:tgtFrame="_blank" w:history="1">
+            <w:hyperlink r:id="rId70" w:tgtFrame="_blank" w:history="1">
               <w:r>
                 <w:rPr>
                   <w:rStyle w:val="Hyperlink"/>
@@ -5057,7 +5060,7 @@
             <w:r>
               <w:t xml:space="preserve"> </w:t>
             </w:r>
-            <w:hyperlink r:id="rId67" w:history="1">
+            <w:hyperlink r:id="rId71" w:history="1">
               <w:r>
                 <w:rPr>
                   <w:rStyle w:val="Hyperlink"/>
@@ -5089,7 +5092,7 @@
             <w:pPr>
               <w:pStyle w:val="Body"/>
             </w:pPr>
-            <w:hyperlink r:id="rId68" w:anchor="1" w:history="1">
+            <w:hyperlink r:id="rId72" w:anchor="1" w:history="1">
               <w:r>
                 <w:rPr>
                   <w:rStyle w:val="Hyperlink"/>
@@ -5120,7 +5123,7 @@
               </w:rPr>
               <w:t>Motion for Waiver of Filing Fees and Costs,</w:t>
             </w:r>
-            <w:hyperlink r:id="rId69" w:history="1">
+            <w:hyperlink r:id="rId73" w:history="1">
               <w:r>
                 <w:rPr>
                   <w:rStyle w:val="Hyperlink"/>
@@ -5144,7 +5147,7 @@
             <w:pPr>
               <w:pStyle w:val="Body"/>
             </w:pPr>
-            <w:hyperlink r:id="rId70" w:history="1">
+            <w:hyperlink r:id="rId74" w:history="1">
               <w:r>
                 <w:rPr>
                   <w:rStyle w:val="Hyperlink"/>
@@ -5323,6 +5326,30 @@
             <w:pPr>
               <w:pStyle w:val="Body"/>
             </w:pPr>
+            <w:r>
+              <w:t>learn_reconsider_step</w:t>
+            </w:r>
+            <w:r>
+              <w:t xml:space="preserve"> and </w:t>
+            </w:r>
+            <w:r>
+              <w:t>fill_reconsider_step</w:t>
+            </w:r>
+            <w:r>
+              <w:t xml:space="preserve"> </w:t>
+            </w:r>
+            <w:r>
+              <w:t xml:space="preserve">from </w:t>
+            </w:r>
+            <w:hyperlink r:id="rId75" w:anchor="L188C11-L188C32" w:history="1">
+              <w:r>
+                <w:rPr>
+                  <w:rStyle w:val="Hyperlink"/>
+                  <w:spacing w:val="0"/>
+                </w:rPr>
+                <w:t>aka2j_mod_cust_div_templates.yml</w:t>
+              </w:r>
+            </w:hyperlink>
           </w:p>
         </w:tc>
       </w:tr>
@@ -5347,27 +5374,14 @@
             <w:r>
               <w:t xml:space="preserve">Step </w:t>
             </w:r>
-            <w:r>
-              <w:fldChar w:fldCharType="begin"/>
-            </w:r>
-            <w:r>
-              <w:instrText xml:space="preserve"> SEQ stepList \* MERGEFORMAT </w:instrText>
-            </w:r>
-            <w:r>
-              <w:fldChar w:fldCharType="separate"/>
-            </w:r>
-            <w:r>
-              <w:rPr>
-                <w:noProof/>
-              </w:rPr>
-              <w:t>7</w:t>
-            </w:r>
-            <w:r>
-              <w:rPr>
-                <w:noProof/>
-              </w:rPr>
-              <w:fldChar w:fldCharType="end"/>
-            </w:r>
+            <w:fldSimple w:instr=" SEQ stepList \* MERGEFORMAT ">
+              <w:r>
+                <w:rPr>
+                  <w:noProof/>
+                </w:rPr>
+                <w:t>7</w:t>
+              </w:r>
+            </w:fldSimple>
             <w:r>
               <w:t xml:space="preserve">: </w:t>
             </w:r>
@@ -5453,7 +5467,7 @@
                           <pic:cNvPicPr/>
                         </pic:nvPicPr>
                         <pic:blipFill>
-                          <a:blip r:embed="rId71">
+                          <a:blip r:embed="rId76">
                             <a:extLst>
                               <a:ext uri="{28A0092B-C50C-407E-A947-70E740481C1C}">
                                 <a14:useLocalDpi xmlns:a14="http://schemas.microsoft.com/office/drawing/2010/main" val="0"/>
@@ -5688,7 +5702,7 @@
             <w:r>
               <w:t xml:space="preserve">See </w:t>
             </w:r>
-            <w:hyperlink r:id="rId72" w:history="1">
+            <w:hyperlink r:id="rId77" w:history="1">
               <w:r>
                 <w:rPr>
                   <w:rStyle w:val="Hyperlink"/>
@@ -5735,7 +5749,7 @@
             <w:pPr>
               <w:pStyle w:val="Body"/>
             </w:pPr>
-            <w:hyperlink r:id="rId73" w:history="1">
+            <w:hyperlink r:id="rId78" w:history="1">
               <w:r>
                 <w:rPr>
                   <w:rStyle w:val="Hyperlink"/>
@@ -5774,14 +5788,27 @@
               <w:lastRenderedPageBreak/>
               <w:t xml:space="preserve">Step </w:t>
             </w:r>
-            <w:fldSimple w:instr=" SEQ stepList \* MERGEFORMAT ">
-              <w:r>
-                <w:rPr>
-                  <w:noProof/>
-                </w:rPr>
-                <w:t>8</w:t>
-              </w:r>
-            </w:fldSimple>
+            <w:r>
+              <w:fldChar w:fldCharType="begin"/>
+            </w:r>
+            <w:r>
+              <w:instrText xml:space="preserve"> SEQ stepList \* MERGEFORMAT </w:instrText>
+            </w:r>
+            <w:r>
+              <w:fldChar w:fldCharType="separate"/>
+            </w:r>
+            <w:r>
+              <w:rPr>
+                <w:noProof/>
+              </w:rPr>
+              <w:t>8</w:t>
+            </w:r>
+            <w:r>
+              <w:rPr>
+                <w:noProof/>
+              </w:rPr>
+              <w:fldChar w:fldCharType="end"/>
+            </w:r>
             <w:r>
               <w:t xml:space="preserve">: </w:t>
             </w:r>
@@ -5853,7 +5880,7 @@
             <w:r>
               <w:t> </w:t>
             </w:r>
-            <w:hyperlink r:id="rId74" w:tgtFrame="_blank" w:history="1">
+            <w:hyperlink r:id="rId79" w:tgtFrame="_blank" w:history="1">
               <w:r>
                 <w:rPr>
                   <w:rStyle w:val="Hyperlink"/>
@@ -5864,7 +5891,7 @@
             <w:r>
               <w:t> | </w:t>
             </w:r>
-            <w:hyperlink r:id="rId75" w:tgtFrame="_blank" w:history="1">
+            <w:hyperlink r:id="rId80" w:tgtFrame="_blank" w:history="1">
               <w:r>
                 <w:rPr>
                   <w:rStyle w:val="Hyperlink"/>
@@ -6026,7 +6053,7 @@
             <w:r>
               <w:t xml:space="preserve"> [</w:t>
             </w:r>
-            <w:hyperlink r:id="rId76" w:history="1">
+            <w:hyperlink r:id="rId81" w:history="1">
               <w:r>
                 <w:rPr>
                   <w:rStyle w:val="Hyperlink"/>
@@ -6052,7 +6079,7 @@
             <w:r>
               <w:t> </w:t>
             </w:r>
-            <w:hyperlink r:id="rId77" w:tgtFrame="_blank" w:history="1">
+            <w:hyperlink r:id="rId82" w:tgtFrame="_blank" w:history="1">
               <w:r>
                 <w:rPr>
                   <w:rStyle w:val="Hyperlink"/>
@@ -6063,7 +6090,7 @@
             <w:r>
               <w:t> | </w:t>
             </w:r>
-            <w:hyperlink r:id="rId78" w:tgtFrame="_blank" w:history="1">
+            <w:hyperlink r:id="rId83" w:tgtFrame="_blank" w:history="1">
               <w:r>
                 <w:rPr>
                   <w:rStyle w:val="Hyperlink"/>
@@ -6150,7 +6177,7 @@
               <w:br/>
               <w:t xml:space="preserve">as a </w:t>
             </w:r>
-            <w:hyperlink r:id="rId79" w:tgtFrame="_blank" w:history="1">
+            <w:hyperlink r:id="rId84" w:tgtFrame="_blank" w:history="1">
               <w:r>
                 <w:rPr>
                   <w:rStyle w:val="Hyperlink"/>
@@ -6169,7 +6196,7 @@
               <w:br/>
               <w:t xml:space="preserve">as a </w:t>
             </w:r>
-            <w:hyperlink r:id="rId80" w:tgtFrame="_blank" w:history="1">
+            <w:hyperlink r:id="rId85" w:tgtFrame="_blank" w:history="1">
               <w:r>
                 <w:rPr>
                   <w:rStyle w:val="Hyperlink"/>
@@ -6198,7 +6225,7 @@
             <w:r>
               <w:t>[</w:t>
             </w:r>
-            <w:hyperlink r:id="rId81" w:history="1">
+            <w:hyperlink r:id="rId86" w:history="1">
               <w:r>
                 <w:rPr>
                   <w:rStyle w:val="Hyperlink"/>
@@ -6234,7 +6261,7 @@
             <w:r>
               <w:t xml:space="preserve"> </w:t>
             </w:r>
-            <w:hyperlink r:id="rId82" w:tgtFrame="_blank" w:history="1">
+            <w:hyperlink r:id="rId87" w:tgtFrame="_blank" w:history="1">
               <w:r>
                 <w:rPr>
                   <w:rStyle w:val="Hyperlink"/>
@@ -6259,7 +6286,7 @@
             <w:r>
               <w:t xml:space="preserve"> </w:t>
             </w:r>
-            <w:hyperlink r:id="rId83" w:tgtFrame="_blank" w:history="1">
+            <w:hyperlink r:id="rId88" w:tgtFrame="_blank" w:history="1">
               <w:r>
                 <w:rPr>
                   <w:rStyle w:val="Hyperlink"/>
@@ -6490,6 +6517,66 @@
             <w:pPr>
               <w:pStyle w:val="Body"/>
             </w:pPr>
+            <w:r>
+              <w:lastRenderedPageBreak/>
+              <w:t>modify_step</w:t>
+            </w:r>
+            <w:r>
+              <w:t xml:space="preserve"> from </w:t>
+            </w:r>
+            <w:hyperlink r:id="rId89" w:anchor="L423C11-L423C22" w:history="1">
+              <w:r>
+                <w:rPr>
+                  <w:rStyle w:val="Hyperlink"/>
+                  <w:spacing w:val="0"/>
+                </w:rPr>
+                <w:t>aka2j_mod_cust_div_templates.yml</w:t>
+              </w:r>
+            </w:hyperlink>
+          </w:p>
+          <w:p>
+            <w:pPr>
+              <w:pStyle w:val="Body"/>
+            </w:pPr>
+            <w:r>
+              <w:t>calculate_child_support_step</w:t>
+            </w:r>
+            <w:r>
+              <w:t xml:space="preserve"> from </w:t>
+            </w:r>
+            <w:hyperlink r:id="rId90" w:anchor="L147" w:history="1">
+              <w:r>
+                <w:rPr>
+                  <w:rStyle w:val="Hyperlink"/>
+                  <w:spacing w:val="0"/>
+                </w:rPr>
+                <w:t>aka2j_templates.yml</w:t>
+              </w:r>
+            </w:hyperlink>
+          </w:p>
+          <w:p>
+            <w:pPr>
+              <w:pStyle w:val="Body"/>
+            </w:pPr>
+            <w:r>
+              <w:t>compare_child_support_step</w:t>
+            </w:r>
+          </w:p>
+          <w:p>
+            <w:pPr>
+              <w:pStyle w:val="Body"/>
+            </w:pPr>
+            <w:r>
+              <w:t>dont_wait_modify_child_support_step</w:t>
+            </w:r>
+          </w:p>
+          <w:p>
+            <w:pPr>
+              <w:pStyle w:val="Body"/>
+            </w:pPr>
+            <w:r>
+              <w:t>fill_modify_step</w:t>
+            </w:r>
           </w:p>
         </w:tc>
       </w:tr>
@@ -6514,27 +6601,14 @@
             <w:r>
               <w:t xml:space="preserve">Step </w:t>
             </w:r>
-            <w:r>
-              <w:fldChar w:fldCharType="begin"/>
-            </w:r>
-            <w:r>
-              <w:instrText xml:space="preserve"> SEQ stepList \* MERGEFORMAT </w:instrText>
-            </w:r>
-            <w:r>
-              <w:fldChar w:fldCharType="separate"/>
-            </w:r>
-            <w:r>
-              <w:rPr>
-                <w:noProof/>
-              </w:rPr>
-              <w:t>9</w:t>
-            </w:r>
-            <w:r>
-              <w:rPr>
-                <w:noProof/>
-              </w:rPr>
-              <w:fldChar w:fldCharType="end"/>
-            </w:r>
+            <w:fldSimple w:instr=" SEQ stepList \* MERGEFORMAT ">
+              <w:r>
+                <w:rPr>
+                  <w:noProof/>
+                </w:rPr>
+                <w:t>9</w:t>
+              </w:r>
+            </w:fldSimple>
             <w:r>
               <w:rPr>
                 <w:noProof/>
@@ -6605,7 +6679,7 @@
             <w:r>
               <w:t xml:space="preserve">The child support rule, </w:t>
             </w:r>
-            <w:hyperlink r:id="rId84" w:history="1">
+            <w:hyperlink r:id="rId91" w:history="1">
               <w:r>
                 <w:rPr>
                   <w:rStyle w:val="Hyperlink"/>
@@ -6722,27 +6796,14 @@
             <w:r>
               <w:t xml:space="preserve">Step </w:t>
             </w:r>
-            <w:r>
-              <w:fldChar w:fldCharType="begin"/>
-            </w:r>
-            <w:r>
-              <w:instrText xml:space="preserve"> SEQ stepList \* MERGEFORMAT </w:instrText>
-            </w:r>
-            <w:r>
-              <w:fldChar w:fldCharType="separate"/>
-            </w:r>
-            <w:r>
-              <w:rPr>
-                <w:noProof/>
-              </w:rPr>
-              <w:t>10</w:t>
-            </w:r>
-            <w:r>
-              <w:rPr>
-                <w:noProof/>
-              </w:rPr>
-              <w:fldChar w:fldCharType="end"/>
-            </w:r>
+            <w:fldSimple w:instr=" SEQ stepList \* MERGEFORMAT ">
+              <w:r>
+                <w:rPr>
+                  <w:noProof/>
+                </w:rPr>
+                <w:t>10</w:t>
+              </w:r>
+            </w:fldSimple>
             <w:r>
               <w:rPr>
                 <w:noProof/>
@@ -6864,7 +6925,7 @@
               </w:rPr>
               <w:t xml:space="preserve">Child Support Guidelines Affidavit </w:t>
             </w:r>
-            <w:hyperlink r:id="rId85" w:history="1">
+            <w:hyperlink r:id="rId92" w:history="1">
               <w:r>
                 <w:rPr>
                   <w:rStyle w:val="Hyperlink"/>
@@ -6876,7 +6937,7 @@
             <w:r>
               <w:t xml:space="preserve">. Read </w:t>
             </w:r>
-            <w:hyperlink r:id="rId86" w:history="1">
+            <w:hyperlink r:id="rId93" w:history="1">
               <w:r>
                 <w:rPr>
                   <w:rStyle w:val="Hyperlink"/>
@@ -6940,7 +7001,7 @@
             <w:r>
               <w:t xml:space="preserve"> [</w:t>
             </w:r>
-            <w:hyperlink r:id="rId87" w:history="1">
+            <w:hyperlink r:id="rId94" w:history="1">
               <w:r>
                 <w:rPr>
                   <w:rStyle w:val="Hyperlink"/>
@@ -6970,7 +7031,7 @@
               </w:rPr>
               <w:t xml:space="preserve"> [</w:t>
             </w:r>
-            <w:hyperlink r:id="rId88" w:history="1">
+            <w:hyperlink r:id="rId95" w:history="1">
               <w:r>
                 <w:rPr>
                   <w:rStyle w:val="Hyperlink"/>
@@ -7019,7 +7080,7 @@
             <w:r>
               <w:t>[</w:t>
             </w:r>
-            <w:hyperlink r:id="rId89" w:history="1">
+            <w:hyperlink r:id="rId96" w:history="1">
               <w:r>
                 <w:rPr>
                   <w:rStyle w:val="Hyperlink"/>
@@ -7067,7 +7128,7 @@
               </w:rPr>
               <w:t xml:space="preserve">Child Support Guidelines Affidavit </w:t>
             </w:r>
-            <w:hyperlink r:id="rId90" w:history="1">
+            <w:hyperlink r:id="rId97" w:history="1">
               <w:r>
                 <w:rPr>
                   <w:b/>
@@ -7090,7 +7151,7 @@
             <w:pPr>
               <w:pStyle w:val="Body"/>
             </w:pPr>
-            <w:hyperlink r:id="rId91" w:history="1">
+            <w:hyperlink r:id="rId98" w:history="1">
               <w:r>
                 <w:rPr>
                   <w:b/>
@@ -7120,7 +7181,7 @@
             <w:r>
               <w:t xml:space="preserve"> [</w:t>
             </w:r>
-            <w:hyperlink r:id="rId92" w:history="1">
+            <w:hyperlink r:id="rId99" w:history="1">
               <w:r>
                 <w:rPr>
                   <w:rStyle w:val="Hyperlink"/>
@@ -7150,7 +7211,7 @@
               </w:rPr>
               <w:t xml:space="preserve">Hybrid Custody Child Support Calculation, </w:t>
             </w:r>
-            <w:hyperlink r:id="rId93" w:history="1">
+            <w:hyperlink r:id="rId100" w:history="1">
               <w:r>
                 <w:rPr>
                   <w:rStyle w:val="Hyperlink"/>
@@ -7177,7 +7238,7 @@
               </w:rPr>
               <w:t>[</w:t>
             </w:r>
-            <w:hyperlink r:id="rId94" w:history="1">
+            <w:hyperlink r:id="rId101" w:history="1">
               <w:r>
                 <w:rPr>
                   <w:rStyle w:val="Hyperlink"/>
@@ -7206,7 +7267,7 @@
             <w:pPr>
               <w:pStyle w:val="Body"/>
             </w:pPr>
-            <w:hyperlink r:id="rId95" w:history="1">
+            <w:hyperlink r:id="rId102" w:history="1">
               <w:r>
                 <w:rPr>
                   <w:rStyle w:val="Hyperlink"/>
@@ -7226,7 +7287,7 @@
               </w:rPr>
               <w:t xml:space="preserve">, </w:t>
             </w:r>
-            <w:hyperlink r:id="rId96" w:history="1">
+            <w:hyperlink r:id="rId103" w:history="1">
               <w:r>
                 <w:rPr>
                   <w:rStyle w:val="Hyperlink"/>
@@ -7253,7 +7314,7 @@
               <w:r>
                 <w:t>[</w:t>
               </w:r>
-              <w:hyperlink r:id="rId97" w:history="1">
+              <w:hyperlink r:id="rId104" w:history="1">
                 <w:r>
                   <w:rPr>
                     <w:rStyle w:val="Hyperlink"/>
@@ -7269,7 +7330,7 @@
             <w:r>
               <w:br/>
             </w:r>
-            <w:hyperlink r:id="rId98" w:history="1">
+            <w:hyperlink r:id="rId105" w:history="1">
               <w:r>
                 <w:t>public.courts.alaska.gov/web/forms/docs/dr-307.pdf</w:t>
               </w:r>
@@ -7299,27 +7360,14 @@
               <w:lastRenderedPageBreak/>
               <w:t xml:space="preserve">Step </w:t>
             </w:r>
-            <w:r>
-              <w:fldChar w:fldCharType="begin"/>
-            </w:r>
-            <w:r>
-              <w:instrText xml:space="preserve"> SEQ stepList \* MERGEFORMAT </w:instrText>
-            </w:r>
-            <w:r>
-              <w:fldChar w:fldCharType="separate"/>
-            </w:r>
-            <w:r>
-              <w:rPr>
-                <w:noProof/>
-              </w:rPr>
-              <w:t>11</w:t>
-            </w:r>
-            <w:r>
-              <w:rPr>
-                <w:noProof/>
-              </w:rPr>
-              <w:fldChar w:fldCharType="end"/>
-            </w:r>
+            <w:fldSimple w:instr=" SEQ stepList \* MERGEFORMAT ">
+              <w:r>
+                <w:rPr>
+                  <w:noProof/>
+                </w:rPr>
+                <w:t>11</w:t>
+              </w:r>
+            </w:fldSimple>
             <w:r>
               <w:rPr>
                 <w:noProof/>
@@ -7419,27 +7467,14 @@
               <w:lastRenderedPageBreak/>
               <w:t xml:space="preserve">Step </w:t>
             </w:r>
-            <w:r>
-              <w:fldChar w:fldCharType="begin"/>
-            </w:r>
-            <w:r>
-              <w:instrText xml:space="preserve"> SEQ stepList \* MERGEFORMAT </w:instrText>
-            </w:r>
-            <w:r>
-              <w:fldChar w:fldCharType="separate"/>
-            </w:r>
-            <w:r>
-              <w:rPr>
-                <w:noProof/>
-              </w:rPr>
-              <w:t>12</w:t>
-            </w:r>
-            <w:r>
-              <w:rPr>
-                <w:noProof/>
-              </w:rPr>
-              <w:fldChar w:fldCharType="end"/>
-            </w:r>
+            <w:fldSimple w:instr=" SEQ stepList \* MERGEFORMAT ">
+              <w:r>
+                <w:rPr>
+                  <w:noProof/>
+                </w:rPr>
+                <w:t>12</w:t>
+              </w:r>
+            </w:fldSimple>
             <w:r>
               <w:rPr>
                 <w:noProof/>
@@ -7673,27 +7708,14 @@
             <w:r>
               <w:t xml:space="preserve">Step </w:t>
             </w:r>
-            <w:r>
-              <w:fldChar w:fldCharType="begin"/>
-            </w:r>
-            <w:r>
-              <w:instrText xml:space="preserve"> SEQ stepList  \* MERGEFORMAT  \* MERGEFORMAT </w:instrText>
-            </w:r>
-            <w:r>
-              <w:fldChar w:fldCharType="separate"/>
-            </w:r>
-            <w:r>
-              <w:rPr>
-                <w:noProof/>
-              </w:rPr>
-              <w:t>13</w:t>
-            </w:r>
-            <w:r>
-              <w:rPr>
-                <w:noProof/>
-              </w:rPr>
-              <w:fldChar w:fldCharType="end"/>
-            </w:r>
+            <w:fldSimple w:instr=" SEQ stepList  \* MERGEFORMAT  \* MERGEFORMAT ">
+              <w:r>
+                <w:rPr>
+                  <w:noProof/>
+                </w:rPr>
+                <w:t>13</w:t>
+              </w:r>
+            </w:fldSimple>
             <w:r>
               <w:t xml:space="preserve">: </w:t>
             </w:r>
@@ -7738,7 +7760,7 @@
               </w:rPr>
               <w:t xml:space="preserve">Motion to Modify Custody, Visitation &amp; Support Packet, </w:t>
             </w:r>
-            <w:hyperlink r:id="rId99" w:anchor="shc-pac12" w:history="1">
+            <w:hyperlink r:id="rId106" w:anchor="shc-pac12" w:history="1">
               <w:r>
                 <w:rPr>
                   <w:rStyle w:val="Hyperlink"/>
@@ -7818,7 +7840,7 @@
               </w:rPr>
               <w:t xml:space="preserve">Self-Certification (No Notary Available) </w:t>
             </w:r>
-            <w:hyperlink r:id="rId100" w:history="1">
+            <w:hyperlink r:id="rId107" w:history="1">
               <w:r>
                 <w:rPr>
                   <w:rStyle w:val="Hyperlink"/>
@@ -7845,7 +7867,7 @@
             <w:pPr>
               <w:pStyle w:val="ListParagraph"/>
             </w:pPr>
-            <w:hyperlink r:id="rId101" w:history="1">
+            <w:hyperlink r:id="rId108" w:history="1">
               <w:r>
                 <w:rPr>
                   <w:rStyle w:val="Hyperlink"/>
@@ -7879,7 +7901,7 @@
               </w:rPr>
               <w:t xml:space="preserve">Motion to Modify Custody, Visitation &amp; Support Packet, </w:t>
             </w:r>
-            <w:hyperlink r:id="rId102" w:anchor="shc-pac12" w:history="1">
+            <w:hyperlink r:id="rId109" w:anchor="shc-pac12" w:history="1">
               <w:r>
                 <w:rPr>
                   <w:rStyle w:val="Hyperlink"/>
@@ -7910,7 +7932,7 @@
               </w:rPr>
               <w:t xml:space="preserve">Self-Certification </w:t>
             </w:r>
-            <w:hyperlink r:id="rId103" w:history="1">
+            <w:hyperlink r:id="rId110" w:history="1">
               <w:r>
                 <w:rPr>
                   <w:rStyle w:val="Hyperlink"/>
@@ -7931,7 +7953,7 @@
             <w:pPr>
               <w:pStyle w:val="Body"/>
             </w:pPr>
-            <w:hyperlink r:id="rId104" w:history="1">
+            <w:hyperlink r:id="rId111" w:history="1">
               <w:r>
                 <w:rPr>
                   <w:rStyle w:val="Hyperlink"/>
@@ -8071,6 +8093,27 @@
             <w:pPr>
               <w:pStyle w:val="Body"/>
             </w:pPr>
+            <w:r>
+              <w:t>learn_set_aside_step</w:t>
+            </w:r>
+            <w:r>
+              <w:t xml:space="preserve"> and </w:t>
+            </w:r>
+            <w:r>
+              <w:t>fill_set_aside_step</w:t>
+            </w:r>
+            <w:r>
+              <w:t xml:space="preserve"> from </w:t>
+            </w:r>
+            <w:hyperlink r:id="rId112" w:anchor="L267" w:history="1">
+              <w:r>
+                <w:rPr>
+                  <w:rStyle w:val="Hyperlink"/>
+                  <w:spacing w:val="0"/>
+                </w:rPr>
+                <w:t>aka2j_mod_cust_div_templates.yml</w:t>
+              </w:r>
+            </w:hyperlink>
           </w:p>
         </w:tc>
       </w:tr>
@@ -8286,7 +8329,7 @@
                           <pic:cNvPicPr/>
                         </pic:nvPicPr>
                         <pic:blipFill>
-                          <a:blip r:embed="rId71">
+                          <a:blip r:embed="rId76">
                             <a:extLst>
                               <a:ext uri="{28A0092B-C50C-407E-A947-70E740481C1C}">
                                 <a14:useLocalDpi xmlns:a14="http://schemas.microsoft.com/office/drawing/2010/main" val="0"/>
@@ -8971,27 +9014,14 @@
               <w:lastRenderedPageBreak/>
               <w:t xml:space="preserve">Step </w:t>
             </w:r>
-            <w:r>
-              <w:fldChar w:fldCharType="begin"/>
-            </w:r>
-            <w:r>
-              <w:instrText xml:space="preserve"> SEQ stepList \* MERGEFORMAT </w:instrText>
-            </w:r>
-            <w:r>
-              <w:fldChar w:fldCharType="separate"/>
-            </w:r>
-            <w:r>
-              <w:rPr>
-                <w:noProof/>
-              </w:rPr>
-              <w:t>15</w:t>
-            </w:r>
-            <w:r>
-              <w:rPr>
-                <w:noProof/>
-              </w:rPr>
-              <w:fldChar w:fldCharType="end"/>
-            </w:r>
+            <w:fldSimple w:instr=" SEQ stepList \* MERGEFORMAT ">
+              <w:r>
+                <w:rPr>
+                  <w:noProof/>
+                </w:rPr>
+                <w:t>15</w:t>
+              </w:r>
+            </w:fldSimple>
             <w:r>
               <w:t xml:space="preserve">: </w:t>
             </w:r>
@@ -9054,7 +9084,7 @@
             <w:r>
               <w:t xml:space="preserve"> </w:t>
             </w:r>
-            <w:hyperlink r:id="rId105" w:history="1">
+            <w:hyperlink r:id="rId113" w:history="1">
               <w:r>
                 <w:rPr>
                   <w:rStyle w:val="Hyperlink"/>
@@ -9065,7 +9095,7 @@
             <w:r>
               <w:t xml:space="preserve"> | </w:t>
             </w:r>
-            <w:hyperlink r:id="rId106" w:history="1">
+            <w:hyperlink r:id="rId114" w:history="1">
               <w:r>
                 <w:rPr>
                   <w:rStyle w:val="Hyperlink"/>
@@ -9121,7 +9151,7 @@
             <w:r>
               <w:t xml:space="preserve"> [</w:t>
             </w:r>
-            <w:hyperlink r:id="rId107" w:history="1">
+            <w:hyperlink r:id="rId115" w:history="1">
               <w:r>
                 <w:rPr>
                   <w:rStyle w:val="Hyperlink"/>
@@ -9151,7 +9181,7 @@
             <w:r>
               <w:t xml:space="preserve"> </w:t>
             </w:r>
-            <w:hyperlink r:id="rId108" w:history="1">
+            <w:hyperlink r:id="rId116" w:history="1">
               <w:r>
                 <w:rPr>
                   <w:rStyle w:val="Hyperlink"/>
@@ -9162,7 +9192,7 @@
             <w:r>
               <w:t xml:space="preserve"> | </w:t>
             </w:r>
-            <w:hyperlink r:id="rId109" w:history="1">
+            <w:hyperlink r:id="rId117" w:history="1">
               <w:r>
                 <w:rPr>
                   <w:rStyle w:val="Hyperlink"/>
@@ -9193,7 +9223,7 @@
               </w:rPr>
               <w:t xml:space="preserve"> </w:t>
             </w:r>
-            <w:hyperlink r:id="rId110" w:tgtFrame="_blank" w:history="1">
+            <w:hyperlink r:id="rId118" w:tgtFrame="_blank" w:history="1">
               <w:r>
                 <w:rPr>
                   <w:rStyle w:val="Hyperlink"/>
@@ -9220,7 +9250,7 @@
               </w:rPr>
               <w:t xml:space="preserve"> </w:t>
             </w:r>
-            <w:hyperlink r:id="rId111" w:tgtFrame="_blank" w:history="1">
+            <w:hyperlink r:id="rId119" w:tgtFrame="_blank" w:history="1">
               <w:r>
                 <w:rPr>
                   <w:rStyle w:val="Hyperlink"/>
@@ -9243,7 +9273,7 @@
             <w:pPr>
               <w:pStyle w:val="Body"/>
             </w:pPr>
-            <w:hyperlink r:id="rId112" w:history="1">
+            <w:hyperlink r:id="rId120" w:history="1">
               <w:r>
                 <w:rPr>
                   <w:rStyle w:val="Hyperlink"/>
@@ -9279,7 +9309,7 @@
               <w:br/>
               <w:t xml:space="preserve">as a </w:t>
             </w:r>
-            <w:hyperlink r:id="rId113" w:history="1">
+            <w:hyperlink r:id="rId121" w:history="1">
               <w:r>
                 <w:rPr>
                   <w:rStyle w:val="Hyperlink"/>
@@ -9297,7 +9327,7 @@
               <w:br/>
               <w:t xml:space="preserve">as a | </w:t>
             </w:r>
-            <w:hyperlink r:id="rId114" w:history="1">
+            <w:hyperlink r:id="rId122" w:history="1">
               <w:r>
                 <w:rPr>
                   <w:rStyle w:val="Hyperlink"/>
@@ -9323,7 +9353,7 @@
             <w:r>
               <w:t xml:space="preserve"> [</w:t>
             </w:r>
-            <w:hyperlink r:id="rId115" w:history="1">
+            <w:hyperlink r:id="rId123" w:history="1">
               <w:r>
                 <w:rPr>
                   <w:rStyle w:val="Hyperlink"/>
@@ -9357,7 +9387,7 @@
               <w:br/>
               <w:t xml:space="preserve">as a </w:t>
             </w:r>
-            <w:hyperlink r:id="rId116" w:history="1">
+            <w:hyperlink r:id="rId124" w:history="1">
               <w:r>
                 <w:rPr>
                   <w:rStyle w:val="Hyperlink"/>
@@ -9384,7 +9414,7 @@
             <w:r>
               <w:t xml:space="preserve">s a </w:t>
             </w:r>
-            <w:hyperlink r:id="rId117" w:history="1">
+            <w:hyperlink r:id="rId125" w:history="1">
               <w:r>
                 <w:rPr>
                   <w:rStyle w:val="Hyperlink"/>
@@ -9431,7 +9461,7 @@
             <w:r>
               <w:t xml:space="preserve">as a </w:t>
             </w:r>
-            <w:hyperlink r:id="rId118" w:history="1">
+            <w:hyperlink r:id="rId126" w:history="1">
               <w:r>
                 <w:rPr>
                   <w:rStyle w:val="Hyperlink"/>
@@ -9458,7 +9488,7 @@
             <w:r>
               <w:t xml:space="preserve">s a </w:t>
             </w:r>
-            <w:hyperlink r:id="rId119" w:history="1">
+            <w:hyperlink r:id="rId127" w:history="1">
               <w:r>
                 <w:rPr>
                   <w:rStyle w:val="Hyperlink"/>
@@ -9585,6 +9615,9 @@
             <w:pPr>
               <w:pStyle w:val="Body"/>
             </w:pPr>
+            <w:r>
+              <w:t>foreign_step</w:t>
+            </w:r>
           </w:p>
         </w:tc>
       </w:tr>
@@ -9609,27 +9642,14 @@
             <w:r>
               <w:t xml:space="preserve">Step </w:t>
             </w:r>
-            <w:r>
-              <w:fldChar w:fldCharType="begin"/>
-            </w:r>
-            <w:r>
-              <w:instrText xml:space="preserve"> SEQ stepList \* MERGEFORMAT </w:instrText>
-            </w:r>
-            <w:r>
-              <w:fldChar w:fldCharType="separate"/>
-            </w:r>
-            <w:r>
-              <w:rPr>
-                <w:noProof/>
-              </w:rPr>
-              <w:t>16</w:t>
-            </w:r>
-            <w:r>
-              <w:rPr>
-                <w:noProof/>
-              </w:rPr>
-              <w:fldChar w:fldCharType="end"/>
-            </w:r>
+            <w:fldSimple w:instr=" SEQ stepList \* MERGEFORMAT ">
+              <w:r>
+                <w:rPr>
+                  <w:noProof/>
+                </w:rPr>
+                <w:t>16</w:t>
+              </w:r>
+            </w:fldSimple>
             <w:r>
               <w:t xml:space="preserve">: </w:t>
             </w:r>
@@ -9790,7 +9810,7 @@
             <w:pPr>
               <w:pStyle w:val="ListParagraph"/>
             </w:pPr>
-            <w:hyperlink r:id="rId120" w:history="1">
+            <w:hyperlink r:id="rId128" w:history="1">
               <w:r>
                 <w:rPr>
                   <w:rStyle w:val="Hyperlink"/>
@@ -9809,7 +9829,7 @@
             <w:r>
               <w:t xml:space="preserve"> If you still need more help, you may want to </w:t>
             </w:r>
-            <w:hyperlink r:id="rId121" w:history="1">
+            <w:hyperlink r:id="rId129" w:history="1">
               <w:r>
                 <w:rPr>
                   <w:rStyle w:val="Hyperlink"/>
@@ -9834,7 +9854,7 @@
             <w:pPr>
               <w:pStyle w:val="Body"/>
             </w:pPr>
-            <w:hyperlink r:id="rId122" w:history="1">
+            <w:hyperlink r:id="rId130" w:history="1">
               <w:r>
                 <w:rPr>
                   <w:rStyle w:val="Hyperlink"/>
@@ -9865,7 +9885,7 @@
             <w:pPr>
               <w:pStyle w:val="Body"/>
             </w:pPr>
-            <w:hyperlink r:id="rId123" w:history="1">
+            <w:hyperlink r:id="rId131" w:history="1">
               <w:r>
                 <w:rPr>
                   <w:rStyle w:val="Hyperlink"/>
@@ -9889,7 +9909,7 @@
             <w:pPr>
               <w:pStyle w:val="Body"/>
             </w:pPr>
-            <w:hyperlink r:id="rId124" w:history="1">
+            <w:hyperlink r:id="rId132" w:history="1">
               <w:r>
                 <w:rPr>
                   <w:rStyle w:val="Hyperlink"/>
@@ -10024,6 +10044,9 @@
             <w:pPr>
               <w:pStyle w:val="Body"/>
             </w:pPr>
+            <w:r>
+              <w:t>cssd_to_enforce_step</w:t>
+            </w:r>
           </w:p>
         </w:tc>
       </w:tr>
@@ -10283,7 +10306,7 @@
             <w:pPr>
               <w:pStyle w:val="Body"/>
             </w:pPr>
-            <w:hyperlink r:id="rId125" w:history="1">
+            <w:hyperlink r:id="rId133" w:history="1">
               <w:r>
                 <w:rPr>
                   <w:rStyle w:val="Hyperlink"/>
@@ -10330,7 +10353,7 @@
             <w:r>
               <w:t xml:space="preserve">See the </w:t>
             </w:r>
-            <w:hyperlink r:id="rId126" w:history="1">
+            <w:hyperlink r:id="rId134" w:history="1">
               <w:r>
                 <w:rPr>
                   <w:rStyle w:val="Hyperlink"/>
@@ -10395,7 +10418,7 @@
                 <w:rStyle w:val="Hyperlink"/>
               </w:rPr>
             </w:pPr>
-            <w:hyperlink r:id="rId127" w:history="1">
+            <w:hyperlink r:id="rId135" w:history="1">
               <w:r>
                 <w:rPr>
                   <w:rStyle w:val="Hyperlink"/>
@@ -10492,7 +10515,7 @@
             <w:r>
               <w:t xml:space="preserve">Read CSED's </w:t>
             </w:r>
-            <w:hyperlink r:id="rId128" w:history="1">
+            <w:hyperlink r:id="rId136" w:history="1">
               <w:r>
                 <w:rPr>
                   <w:rStyle w:val="Hyperlink"/>
@@ -10519,7 +10542,7 @@
             <w:pPr>
               <w:pStyle w:val="Body"/>
             </w:pPr>
-            <w:hyperlink r:id="rId129" w:history="1">
+            <w:hyperlink r:id="rId137" w:history="1">
               <w:r>
                 <w:rPr>
                   <w:rStyle w:val="Hyperlink"/>
@@ -10549,7 +10572,7 @@
             <w:pPr>
               <w:pStyle w:val="Body"/>
             </w:pPr>
-            <w:hyperlink r:id="rId130" w:history="1">
+            <w:hyperlink r:id="rId138" w:history="1">
               <w:r>
                 <w:rPr>
                   <w:rStyle w:val="Hyperlink"/>
@@ -10580,7 +10603,7 @@
             <w:pPr>
               <w:pStyle w:val="Body"/>
             </w:pPr>
-            <w:hyperlink r:id="rId131" w:history="1">
+            <w:hyperlink r:id="rId139" w:history="1">
               <w:r>
                 <w:rPr>
                   <w:rStyle w:val="Hyperlink"/>
@@ -10612,7 +10635,7 @@
             <w:pPr>
               <w:pStyle w:val="Body"/>
             </w:pPr>
-            <w:hyperlink r:id="rId132" w:history="1">
+            <w:hyperlink r:id="rId140" w:history="1">
               <w:r>
                 <w:rPr>
                   <w:rStyle w:val="Hyperlink"/>
@@ -10649,7 +10672,7 @@
             <w:pPr>
               <w:pStyle w:val="Body"/>
             </w:pPr>
-            <w:hyperlink r:id="rId133" w:history="1">
+            <w:hyperlink r:id="rId141" w:history="1">
               <w:r>
                 <w:rPr>
                   <w:rStyle w:val="Hyperlink"/>
@@ -10784,6 +10807,9 @@
             <w:pPr>
               <w:pStyle w:val="Body"/>
             </w:pPr>
+            <w:r>
+              <w:t>register_step</w:t>
+            </w:r>
           </w:p>
         </w:tc>
       </w:tr>
@@ -10879,27 +10905,14 @@
             <w:pPr>
               <w:pStyle w:val="Body"/>
             </w:pPr>
-            <w:r>
-              <w:fldChar w:fldCharType="begin"/>
-            </w:r>
-            <w:r>
-              <w:instrText xml:space="preserve"> SEQ registerlist \r  1 \* MERGEFORMAT </w:instrText>
-            </w:r>
-            <w:r>
-              <w:fldChar w:fldCharType="separate"/>
-            </w:r>
-            <w:r>
-              <w:rPr>
-                <w:noProof/>
-              </w:rPr>
-              <w:t>1</w:t>
-            </w:r>
-            <w:r>
-              <w:rPr>
-                <w:noProof/>
-              </w:rPr>
-              <w:fldChar w:fldCharType="end"/>
-            </w:r>
+            <w:fldSimple w:instr=" SEQ registerlist \r  1 \* MERGEFORMAT ">
+              <w:r>
+                <w:rPr>
+                  <w:noProof/>
+                </w:rPr>
+                <w:t>1</w:t>
+              </w:r>
+            </w:fldSimple>
             <w:r>
               <w:rPr>
                 <w:noProof/>
@@ -10954,7 +10967,7 @@
             <w:r>
               <w:t xml:space="preserve"> [</w:t>
             </w:r>
-            <w:hyperlink r:id="rId134" w:history="1">
+            <w:hyperlink r:id="rId142" w:history="1">
               <w:r>
                 <w:rPr>
                   <w:rStyle w:val="Hyperlink"/>
@@ -10976,7 +10989,7 @@
               </w:rPr>
               <w:t xml:space="preserve">Petition to Register a Support Order from Another State, </w:t>
             </w:r>
-            <w:hyperlink r:id="rId135" w:history="1">
+            <w:hyperlink r:id="rId143" w:history="1">
               <w:r>
                 <w:rPr>
                   <w:b/>
@@ -10987,7 +11000,7 @@
             <w:r>
               <w:t xml:space="preserve"> [</w:t>
             </w:r>
-            <w:hyperlink r:id="rId136" w:history="1">
+            <w:hyperlink r:id="rId144" w:history="1">
               <w:r>
                 <w:rPr>
                   <w:rStyle w:val="Hyperlink"/>
@@ -11027,7 +11040,7 @@
               </w:rPr>
               <w:t xml:space="preserve">Self-Certification (No Notary Available) </w:t>
             </w:r>
-            <w:hyperlink r:id="rId137" w:history="1">
+            <w:hyperlink r:id="rId145" w:history="1">
               <w:r>
                 <w:rPr>
                   <w:rStyle w:val="Hyperlink"/>
@@ -11050,7 +11063,7 @@
               </w:rPr>
               <w:t xml:space="preserve">Confidential Information Sheet - Support Order from Another State, </w:t>
             </w:r>
-            <w:hyperlink r:id="rId138" w:history="1">
+            <w:hyperlink r:id="rId146" w:history="1">
               <w:r>
                 <w:rPr>
                   <w:b/>
@@ -11061,7 +11074,7 @@
             <w:r>
               <w:t xml:space="preserve"> [</w:t>
             </w:r>
-            <w:hyperlink r:id="rId139" w:history="1">
+            <w:hyperlink r:id="rId147" w:history="1">
               <w:r>
                 <w:rPr>
                   <w:rStyle w:val="Hyperlink"/>
@@ -11083,7 +11096,7 @@
               </w:rPr>
               <w:t xml:space="preserve">Notice of Registration of Another State's Support Order, </w:t>
             </w:r>
-            <w:hyperlink r:id="rId140" w:history="1">
+            <w:hyperlink r:id="rId148" w:history="1">
               <w:r>
                 <w:rPr>
                   <w:b/>
@@ -11094,7 +11107,7 @@
             <w:r>
               <w:t xml:space="preserve"> [</w:t>
             </w:r>
-            <w:hyperlink r:id="rId141" w:history="1">
+            <w:hyperlink r:id="rId149" w:history="1">
               <w:r>
                 <w:rPr>
                   <w:rStyle w:val="Hyperlink"/>
@@ -11122,7 +11135,7 @@
               </w:rPr>
               <w:t xml:space="preserve">Request for Hearing About Registered Child Support Order, </w:t>
             </w:r>
-            <w:hyperlink r:id="rId142" w:history="1">
+            <w:hyperlink r:id="rId150" w:history="1">
               <w:r>
                 <w:rPr>
                   <w:b/>
@@ -11133,7 +11146,7 @@
             <w:r>
               <w:t xml:space="preserve"> [</w:t>
             </w:r>
-            <w:hyperlink r:id="rId143" w:history="1">
+            <w:hyperlink r:id="rId151" w:history="1">
               <w:r>
                 <w:rPr>
                   <w:rStyle w:val="Hyperlink"/>
@@ -11161,7 +11174,7 @@
               </w:rPr>
               <w:t xml:space="preserve">Confirmation of Registered Support Order, </w:t>
             </w:r>
-            <w:hyperlink r:id="rId144" w:history="1">
+            <w:hyperlink r:id="rId152" w:history="1">
               <w:r>
                 <w:rPr>
                   <w:b/>
@@ -11172,7 +11185,7 @@
             <w:r>
               <w:t xml:space="preserve"> [</w:t>
             </w:r>
-            <w:hyperlink r:id="rId145" w:history="1">
+            <w:hyperlink r:id="rId153" w:history="1">
               <w:r>
                 <w:rPr>
                   <w:rStyle w:val="Hyperlink"/>
@@ -11215,7 +11228,7 @@
             <w:r>
               <w:t xml:space="preserve">, </w:t>
             </w:r>
-            <w:hyperlink r:id="rId146" w:history="1">
+            <w:hyperlink r:id="rId154" w:history="1">
               <w:r>
                 <w:rPr>
                   <w:rStyle w:val="Hyperlink"/>
@@ -11228,27 +11241,14 @@
             <w:pPr>
               <w:pStyle w:val="Body"/>
             </w:pPr>
-            <w:r>
-              <w:fldChar w:fldCharType="begin"/>
-            </w:r>
-            <w:r>
-              <w:instrText xml:space="preserve"> SEQ registerlist \* MERGEFORMAT  \* MERGEFORMAT </w:instrText>
-            </w:r>
-            <w:r>
-              <w:fldChar w:fldCharType="separate"/>
-            </w:r>
-            <w:r>
-              <w:rPr>
-                <w:noProof/>
-              </w:rPr>
-              <w:t>2</w:t>
-            </w:r>
-            <w:r>
-              <w:rPr>
-                <w:noProof/>
-              </w:rPr>
-              <w:fldChar w:fldCharType="end"/>
-            </w:r>
+            <w:fldSimple w:instr=" SEQ registerlist \* MERGEFORMAT  \* MERGEFORMAT ">
+              <w:r>
+                <w:rPr>
+                  <w:noProof/>
+                </w:rPr>
+                <w:t>2</w:t>
+              </w:r>
+            </w:fldSimple>
             <w:r>
               <w:t>.</w:t>
             </w:r>
@@ -11413,7 +11413,7 @@
             <w:r>
               <w:t xml:space="preserve">service instructions for the specific process server you want the court to use. Read the </w:t>
             </w:r>
-            <w:hyperlink r:id="rId147" w:history="1">
+            <w:hyperlink r:id="rId155" w:history="1">
               <w:r>
                 <w:rPr>
                   <w:rStyle w:val="Hyperlink"/>
@@ -11447,7 +11447,7 @@
             <w:r>
               <w:t xml:space="preserve"> [</w:t>
             </w:r>
-            <w:hyperlink r:id="rId148" w:history="1">
+            <w:hyperlink r:id="rId156" w:history="1">
               <w:r>
                 <w:rPr>
                   <w:rStyle w:val="Hyperlink"/>
@@ -11475,7 +11475,7 @@
               </w:rPr>
               <w:t xml:space="preserve">Petition to Register a Support Order from Another State, </w:t>
             </w:r>
-            <w:hyperlink r:id="rId149" w:history="1">
+            <w:hyperlink r:id="rId157" w:history="1">
               <w:r>
                 <w:rPr>
                   <w:b/>
@@ -11486,7 +11486,7 @@
             <w:r>
               <w:t xml:space="preserve"> [</w:t>
             </w:r>
-            <w:hyperlink r:id="rId150" w:history="1">
+            <w:hyperlink r:id="rId158" w:history="1">
               <w:r>
                 <w:rPr>
                   <w:rStyle w:val="Hyperlink"/>
@@ -11524,7 +11524,7 @@
             <w:r>
               <w:t xml:space="preserve"> [</w:t>
             </w:r>
-            <w:hyperlink r:id="rId151" w:history="1">
+            <w:hyperlink r:id="rId159" w:history="1">
               <w:r>
                 <w:rPr>
                   <w:rStyle w:val="Hyperlink"/>
@@ -11553,7 +11553,7 @@
               </w:rPr>
               <w:t xml:space="preserve">Confidential Information Sheet - Support Order from Another State, </w:t>
             </w:r>
-            <w:hyperlink r:id="rId152" w:history="1">
+            <w:hyperlink r:id="rId160" w:history="1">
               <w:r>
                 <w:rPr>
                   <w:b/>
@@ -11564,7 +11564,7 @@
             <w:r>
               <w:t xml:space="preserve"> [</w:t>
             </w:r>
-            <w:hyperlink r:id="rId153" w:history="1">
+            <w:hyperlink r:id="rId161" w:history="1">
               <w:r>
                 <w:rPr>
                   <w:rStyle w:val="Hyperlink"/>
@@ -11599,7 +11599,7 @@
               </w:rPr>
               <w:t xml:space="preserve">Notice of Registration of Another State's Support Order, </w:t>
             </w:r>
-            <w:hyperlink r:id="rId154" w:history="1">
+            <w:hyperlink r:id="rId162" w:history="1">
               <w:r>
                 <w:rPr>
                   <w:b/>
@@ -11610,7 +11610,7 @@
             <w:r>
               <w:t xml:space="preserve"> [</w:t>
             </w:r>
-            <w:hyperlink r:id="rId155" w:history="1">
+            <w:hyperlink r:id="rId163" w:history="1">
               <w:r>
                 <w:rPr>
                   <w:rStyle w:val="Hyperlink"/>
@@ -11646,7 +11646,7 @@
               <w:lastRenderedPageBreak/>
               <w:t xml:space="preserve">Request for Hearing About Registered Child Support Order, </w:t>
             </w:r>
-            <w:hyperlink r:id="rId156" w:history="1">
+            <w:hyperlink r:id="rId164" w:history="1">
               <w:r>
                 <w:rPr>
                   <w:b/>
@@ -11657,7 +11657,7 @@
             <w:r>
               <w:t xml:space="preserve"> [</w:t>
             </w:r>
-            <w:hyperlink r:id="rId157" w:history="1">
+            <w:hyperlink r:id="rId165" w:history="1">
               <w:r>
                 <w:rPr>
                   <w:rStyle w:val="Hyperlink"/>
@@ -11692,7 +11692,7 @@
               </w:rPr>
               <w:t xml:space="preserve">Confirmation of Registered Support Order, </w:t>
             </w:r>
-            <w:hyperlink r:id="rId158" w:history="1">
+            <w:hyperlink r:id="rId166" w:history="1">
               <w:r>
                 <w:rPr>
                   <w:b/>
@@ -11703,7 +11703,7 @@
             <w:r>
               <w:t xml:space="preserve"> [</w:t>
             </w:r>
-            <w:hyperlink r:id="rId159" w:history="1">
+            <w:hyperlink r:id="rId167" w:history="1">
               <w:r>
                 <w:rPr>
                   <w:rStyle w:val="Hyperlink"/>
@@ -11741,7 +11741,7 @@
             <w:r>
               <w:t xml:space="preserve">, </w:t>
             </w:r>
-            <w:hyperlink r:id="rId160" w:history="1">
+            <w:hyperlink r:id="rId168" w:history="1">
               <w:r>
                 <w:rPr>
                   <w:rStyle w:val="Hyperlink"/>
@@ -11880,6 +11880,9 @@
             <w:pPr>
               <w:pStyle w:val="Body"/>
             </w:pPr>
+            <w:r>
+              <w:t>talk_w_other_parent_step</w:t>
+            </w:r>
           </w:p>
         </w:tc>
       </w:tr>
@@ -12125,6 +12128,9 @@
             <w:pPr>
               <w:pStyle w:val="Body"/>
             </w:pPr>
+            <w:r>
+              <w:t>court_to_enforce_step</w:t>
+            </w:r>
           </w:p>
         </w:tc>
       </w:tr>
@@ -12149,27 +12155,14 @@
             <w:r>
               <w:t xml:space="preserve">Step </w:t>
             </w:r>
-            <w:r>
-              <w:fldChar w:fldCharType="begin"/>
-            </w:r>
-            <w:r>
-              <w:instrText xml:space="preserve"> SEQ stepList \* MERGEFORMAT </w:instrText>
-            </w:r>
-            <w:r>
-              <w:fldChar w:fldCharType="separate"/>
-            </w:r>
-            <w:r>
-              <w:rPr>
-                <w:noProof/>
-              </w:rPr>
-              <w:t>20</w:t>
-            </w:r>
-            <w:r>
-              <w:rPr>
-                <w:noProof/>
-              </w:rPr>
-              <w:fldChar w:fldCharType="end"/>
-            </w:r>
+            <w:fldSimple w:instr=" SEQ stepList \* MERGEFORMAT ">
+              <w:r>
+                <w:rPr>
+                  <w:noProof/>
+                </w:rPr>
+                <w:t>20</w:t>
+              </w:r>
+            </w:fldSimple>
             <w:r>
               <w:t xml:space="preserve">: </w:t>
             </w:r>
@@ -12257,7 +12250,7 @@
             <w:r>
               <w:t xml:space="preserve"> and ask the court to order the other parent to pay. Attach your written request and any response you got back. The court may hold a </w:t>
             </w:r>
-            <w:hyperlink r:id="rId161" w:anchor="hearing" w:tooltip="A court proceeding at which parties, and perhaps witnesses, come to the court to speak. A hearing is different from a trial in a number of ways, including that it is typically shorter and sometimes less formal than a trial." w:history="1">
+            <w:hyperlink r:id="rId169" w:anchor="hearing" w:tooltip="A court proceeding at which parties, and perhaps witnesses, come to the court to speak. A hearing is different from a trial in a number of ways, including that it is typically shorter and sometimes less formal than a trial." w:history="1">
               <w:r>
                 <w:rPr>
                   <w:rStyle w:val="interviewglossarywordintemplateChar"/>
@@ -12268,7 +12261,7 @@
             <w:r>
               <w:t xml:space="preserve"> and issue another </w:t>
             </w:r>
-            <w:hyperlink r:id="rId162" w:anchor="order" w:tooltip="A command or direction given by a judge. An order can be in writing or spoken. Violating a court order is very serious and can result in being held in contempt or sanctioned in other ways." w:history="1">
+            <w:hyperlink r:id="rId170" w:anchor="order" w:tooltip="A command or direction given by a judge. An order can be in writing or spoken. Violating a court order is very serious and can result in being held in contempt or sanctioned in other ways." w:history="1">
               <w:r>
                 <w:rPr>
                   <w:rStyle w:val="interviewglossarywordintemplateChar"/>
@@ -12353,7 +12346,7 @@
               </w:rPr>
               <w:t xml:space="preserve">Self-Certification (No Notary Available) </w:t>
             </w:r>
-            <w:hyperlink r:id="rId163" w:history="1">
+            <w:hyperlink r:id="rId171" w:history="1">
               <w:r>
                 <w:rPr>
                   <w:rStyle w:val="Hyperlink"/>
@@ -12379,7 +12372,7 @@
             <w:r>
               <w:t xml:space="preserve"> </w:t>
             </w:r>
-            <w:hyperlink r:id="rId164" w:history="1">
+            <w:hyperlink r:id="rId172" w:history="1">
               <w:r>
                 <w:rPr>
                   <w:rStyle w:val="Hyperlink"/>
@@ -12390,7 +12383,7 @@
             <w:r>
               <w:t xml:space="preserve"> | </w:t>
             </w:r>
-            <w:hyperlink r:id="rId165" w:history="1">
+            <w:hyperlink r:id="rId173" w:history="1">
               <w:r>
                 <w:rPr>
                   <w:rStyle w:val="Hyperlink"/>
@@ -12412,7 +12405,7 @@
             <w:r>
               <w:t xml:space="preserve"> </w:t>
             </w:r>
-            <w:hyperlink r:id="rId166" w:history="1">
+            <w:hyperlink r:id="rId174" w:history="1">
               <w:r>
                 <w:rPr>
                   <w:rStyle w:val="Hyperlink"/>
@@ -12423,7 +12416,7 @@
             <w:r>
               <w:t xml:space="preserve"> | </w:t>
             </w:r>
-            <w:hyperlink r:id="rId167" w:history="1">
+            <w:hyperlink r:id="rId175" w:history="1">
               <w:r>
                 <w:rPr>
                   <w:rStyle w:val="Hyperlink"/>
@@ -12469,7 +12462,7 @@
             <w:r>
               <w:t xml:space="preserve"> </w:t>
             </w:r>
-            <w:hyperlink r:id="rId168" w:history="1">
+            <w:hyperlink r:id="rId176" w:history="1">
               <w:r>
                 <w:rPr>
                   <w:rStyle w:val="Hyperlink"/>
@@ -12480,7 +12473,7 @@
             <w:r>
               <w:t xml:space="preserve"> | </w:t>
             </w:r>
-            <w:hyperlink r:id="rId169" w:history="1">
+            <w:hyperlink r:id="rId177" w:history="1">
               <w:r>
                 <w:rPr>
                   <w:rStyle w:val="Hyperlink"/>
@@ -12526,7 +12519,7 @@
             <w:r>
               <w:t xml:space="preserve">, asking the court to issue a </w:t>
             </w:r>
-            <w:hyperlink r:id="rId170" w:anchor="judgment" w:tooltip="The official final decision of a court about the rights and claims of each side in a lawsuit. If your divorce includes an order for money to paid by one side to the other as part of the property division, you may want to be sure that your final decree is a" w:history="1">
+            <w:hyperlink r:id="rId178" w:anchor="judgment" w:tooltip="The official final decision of a court about the rights and claims of each side in a lawsuit. If your divorce includes an order for money to paid by one side to the other as part of the property division, you may want to be sure that your final decree is a" w:history="1">
               <w:r>
                 <w:rPr>
                   <w:rStyle w:val="interviewglossarywordintemplateChar"/>
@@ -12626,7 +12619,7 @@
               <w:lastRenderedPageBreak/>
               <w:t xml:space="preserve">Self-Certification (No Notary Available) </w:t>
             </w:r>
-            <w:hyperlink r:id="rId171" w:history="1">
+            <w:hyperlink r:id="rId179" w:history="1">
               <w:r>
                 <w:rPr>
                   <w:rStyle w:val="Hyperlink"/>
@@ -12652,7 +12645,7 @@
             <w:r>
               <w:t xml:space="preserve"> </w:t>
             </w:r>
-            <w:hyperlink r:id="rId172" w:history="1">
+            <w:hyperlink r:id="rId180" w:history="1">
               <w:r>
                 <w:rPr>
                   <w:rStyle w:val="Hyperlink"/>
@@ -12663,7 +12656,7 @@
             <w:r>
               <w:t xml:space="preserve"> | </w:t>
             </w:r>
-            <w:hyperlink r:id="rId173" w:history="1">
+            <w:hyperlink r:id="rId181" w:history="1">
               <w:r>
                 <w:rPr>
                   <w:rStyle w:val="Hyperlink"/>
@@ -12685,7 +12678,7 @@
             <w:r>
               <w:t xml:space="preserve"> </w:t>
             </w:r>
-            <w:hyperlink r:id="rId174" w:history="1">
+            <w:hyperlink r:id="rId182" w:history="1">
               <w:r>
                 <w:rPr>
                   <w:rStyle w:val="Hyperlink"/>
@@ -12696,7 +12689,7 @@
             <w:r>
               <w:t xml:space="preserve"> | </w:t>
             </w:r>
-            <w:hyperlink r:id="rId175" w:history="1">
+            <w:hyperlink r:id="rId183" w:history="1">
               <w:r>
                 <w:rPr>
                   <w:rStyle w:val="Hyperlink"/>
@@ -12742,7 +12735,7 @@
             <w:r>
               <w:t xml:space="preserve"> </w:t>
             </w:r>
-            <w:hyperlink r:id="rId176" w:history="1">
+            <w:hyperlink r:id="rId184" w:history="1">
               <w:r>
                 <w:rPr>
                   <w:rStyle w:val="Hyperlink"/>
@@ -12753,7 +12746,7 @@
             <w:r>
               <w:t xml:space="preserve"> | </w:t>
             </w:r>
-            <w:hyperlink r:id="rId177" w:history="1">
+            <w:hyperlink r:id="rId185" w:history="1">
               <w:r>
                 <w:rPr>
                   <w:rStyle w:val="Hyperlink"/>
@@ -12775,7 +12768,7 @@
             <w:r>
               <w:t xml:space="preserve"> </w:t>
             </w:r>
-            <w:hyperlink r:id="rId178" w:history="1">
+            <w:hyperlink r:id="rId186" w:history="1">
               <w:r>
                 <w:rPr>
                   <w:rStyle w:val="Hyperlink"/>
@@ -12786,7 +12779,7 @@
             <w:r>
               <w:t xml:space="preserve"> | </w:t>
             </w:r>
-            <w:hyperlink r:id="rId179" w:history="1">
+            <w:hyperlink r:id="rId187" w:history="1">
               <w:r>
                 <w:rPr>
                   <w:rStyle w:val="Hyperlink"/>
@@ -12797,7 +12790,7 @@
             <w:r>
               <w:t xml:space="preserve"> (Required form if you are filing </w:t>
             </w:r>
-            <w:hyperlink r:id="rId180" w:anchor="post-judgment" w:history="1">
+            <w:hyperlink r:id="rId188" w:anchor="post-judgment" w:history="1">
               <w:r>
                 <w:rPr>
                   <w:rStyle w:val="Hyperlink"/>
@@ -12822,7 +12815,7 @@
             <w:pPr>
               <w:pStyle w:val="Body"/>
             </w:pPr>
-            <w:hyperlink r:id="rId181" w:history="1">
+            <w:hyperlink r:id="rId189" w:history="1">
               <w:r>
                 <w:rPr>
                   <w:rStyle w:val="Hyperlink"/>
@@ -12835,7 +12828,7 @@
             <w:pPr>
               <w:pStyle w:val="Body"/>
             </w:pPr>
-            <w:hyperlink r:id="rId182" w:history="1">
+            <w:hyperlink r:id="rId190" w:history="1">
               <w:r>
                 <w:rPr>
                   <w:rStyle w:val="Hyperlink"/>
@@ -12870,7 +12863,7 @@
             <w:r>
               <w:t xml:space="preserve"> </w:t>
             </w:r>
-            <w:hyperlink r:id="rId183" w:history="1">
+            <w:hyperlink r:id="rId191" w:history="1">
               <w:r>
                 <w:rPr>
                   <w:rStyle w:val="Hyperlink"/>
@@ -12897,7 +12890,7 @@
             <w:r>
               <w:t xml:space="preserve"> </w:t>
             </w:r>
-            <w:hyperlink r:id="rId184" w:history="1">
+            <w:hyperlink r:id="rId192" w:history="1">
               <w:r>
                 <w:rPr>
                   <w:rStyle w:val="Hyperlink"/>
@@ -12935,7 +12928,7 @@
               <w:br/>
               <w:t xml:space="preserve">as a </w:t>
             </w:r>
-            <w:hyperlink r:id="rId185" w:history="1">
+            <w:hyperlink r:id="rId193" w:history="1">
               <w:r>
                 <w:rPr>
                   <w:rStyle w:val="Hyperlink"/>
@@ -12962,7 +12955,7 @@
             <w:r>
               <w:t xml:space="preserve"> </w:t>
             </w:r>
-            <w:hyperlink r:id="rId186" w:history="1">
+            <w:hyperlink r:id="rId194" w:history="1">
               <w:r>
                 <w:rPr>
                   <w:rStyle w:val="Hyperlink"/>
@@ -12997,7 +12990,7 @@
               <w:br/>
               <w:t xml:space="preserve">as a </w:t>
             </w:r>
-            <w:hyperlink r:id="rId187" w:history="1">
+            <w:hyperlink r:id="rId195" w:history="1">
               <w:r>
                 <w:rPr>
                   <w:rStyle w:val="Hyperlink"/>
@@ -13021,7 +13014,7 @@
               <w:br/>
               <w:t xml:space="preserve">as a </w:t>
             </w:r>
-            <w:hyperlink r:id="rId188" w:history="1">
+            <w:hyperlink r:id="rId196" w:history="1">
               <w:r>
                 <w:rPr>
                   <w:rStyle w:val="Hyperlink"/>
@@ -13052,7 +13045,7 @@
               </w:rPr>
               <w:t xml:space="preserve">Self-Certification (No Notary Available) </w:t>
             </w:r>
-            <w:hyperlink r:id="rId189" w:history="1">
+            <w:hyperlink r:id="rId197" w:history="1">
               <w:r>
                 <w:rPr>
                   <w:rStyle w:val="Hyperlink"/>
@@ -13085,7 +13078,7 @@
               <w:br/>
               <w:t xml:space="preserve">as a </w:t>
             </w:r>
-            <w:hyperlink r:id="rId190" w:history="1">
+            <w:hyperlink r:id="rId198" w:history="1">
               <w:r>
                 <w:rPr>
                   <w:rStyle w:val="Hyperlink"/>
@@ -13106,7 +13099,7 @@
             <w:r>
               <w:t xml:space="preserve"> </w:t>
             </w:r>
-            <w:hyperlink r:id="rId191" w:history="1">
+            <w:hyperlink r:id="rId199" w:history="1">
               <w:r>
                 <w:rPr>
                   <w:rStyle w:val="Hyperlink"/>
@@ -13141,7 +13134,7 @@
               <w:br/>
               <w:t xml:space="preserve">as a </w:t>
             </w:r>
-            <w:hyperlink r:id="rId192" w:history="1">
+            <w:hyperlink r:id="rId200" w:history="1">
               <w:r>
                 <w:rPr>
                   <w:rStyle w:val="Hyperlink"/>
@@ -13160,7 +13153,7 @@
               <w:lastRenderedPageBreak/>
               <w:t xml:space="preserve">as a </w:t>
             </w:r>
-            <w:hyperlink r:id="rId193" w:history="1">
+            <w:hyperlink r:id="rId201" w:history="1">
               <w:r>
                 <w:rPr>
                   <w:rStyle w:val="Hyperlink"/>
@@ -13198,7 +13191,7 @@
             <w:r>
               <w:t xml:space="preserve"> </w:t>
             </w:r>
-            <w:hyperlink r:id="rId194" w:history="1">
+            <w:hyperlink r:id="rId202" w:history="1">
               <w:r>
                 <w:rPr>
                   <w:rStyle w:val="Hyperlink"/>
@@ -13222,7 +13215,7 @@
               <w:br/>
               <w:t xml:space="preserve">as a </w:t>
             </w:r>
-            <w:hyperlink r:id="rId195" w:history="1">
+            <w:hyperlink r:id="rId203" w:history="1">
               <w:r>
                 <w:rPr>
                   <w:rStyle w:val="Hyperlink"/>
@@ -13247,7 +13240,7 @@
             <w:pPr>
               <w:pStyle w:val="Body"/>
             </w:pPr>
-            <w:hyperlink r:id="rId196" w:anchor="post-judgment" w:history="1">
+            <w:hyperlink r:id="rId204" w:anchor="post-judgment" w:history="1">
               <w:r>
                 <w:rPr>
                   <w:rStyle w:val="Hyperlink"/>
@@ -13268,7 +13261,7 @@
             <w:pPr>
               <w:pStyle w:val="Body"/>
             </w:pPr>
-            <w:hyperlink r:id="rId197" w:history="1">
+            <w:hyperlink r:id="rId205" w:history="1">
               <w:r>
                 <w:rPr>
                   <w:rStyle w:val="Hyperlink"/>
@@ -13292,7 +13285,7 @@
             <w:pPr>
               <w:pStyle w:val="Body"/>
             </w:pPr>
-            <w:hyperlink r:id="rId198" w:history="1">
+            <w:hyperlink r:id="rId206" w:history="1">
               <w:r>
                 <w:rPr>
                   <w:rStyle w:val="Hyperlink"/>
@@ -13530,6 +13523,46 @@
             <w:pPr>
               <w:pStyle w:val="Body"/>
             </w:pPr>
+            <w:r>
+              <w:lastRenderedPageBreak/>
+              <w:t>cert_of_service_step</w:t>
+            </w:r>
+            <w:r>
+              <w:t xml:space="preserve">, </w:t>
+            </w:r>
+            <w:hyperlink r:id="rId207" w:anchor="L356" w:history="1">
+              <w:r>
+                <w:rPr>
+                  <w:rStyle w:val="Hyperlink"/>
+                  <w:spacing w:val="0"/>
+                </w:rPr>
+                <w:t>file_motion_step</w:t>
+              </w:r>
+            </w:hyperlink>
+            <w:r>
+              <w:t xml:space="preserve">, </w:t>
+            </w:r>
+            <w:hyperlink r:id="rId208" w:anchor="L383" w:history="1">
+              <w:r>
+                <w:rPr>
+                  <w:rStyle w:val="Hyperlink"/>
+                  <w:spacing w:val="0"/>
+                </w:rPr>
+                <w:t>serve_motion_step</w:t>
+              </w:r>
+            </w:hyperlink>
+            <w:r>
+              <w:t xml:space="preserve"> </w:t>
+            </w:r>
+            <w:hyperlink r:id="rId209" w:anchor="L315C11-L315C31" w:history="1">
+              <w:r>
+                <w:rPr>
+                  <w:rStyle w:val="Hyperlink"/>
+                  <w:spacing w:val="0"/>
+                </w:rPr>
+                <w:t>aka2j_templates.yml</w:t>
+              </w:r>
+            </w:hyperlink>
           </w:p>
         </w:tc>
       </w:tr>
@@ -13674,7 +13707,7 @@
             <w:r>
               <w:t>court’s</w:t>
             </w:r>
-            <w:hyperlink r:id="rId199">
+            <w:hyperlink r:id="rId210">
               <w:r>
                 <w:rPr>
                   <w:rStyle w:val="Hyperlink"/>
@@ -13682,7 +13715,7 @@
                 <w:t xml:space="preserve"> </w:t>
               </w:r>
             </w:hyperlink>
-            <w:hyperlink r:id="rId200" w:history="1">
+            <w:hyperlink r:id="rId211" w:history="1">
               <w:r>
                 <w:rPr>
                   <w:rStyle w:val="Hyperlink"/>
@@ -14154,7 +14187,7 @@
             <w:r>
               <w:t xml:space="preserve">Use the court’s TrueFiling eFiling system to send the documents to the court electronically, if your local court uses TrueFiling. </w:t>
             </w:r>
-            <w:hyperlink r:id="rId201" w:anchor="current-courts" w:history="1">
+            <w:hyperlink r:id="rId212" w:anchor="current-courts" w:history="1">
               <w:r>
                 <w:rPr>
                   <w:rStyle w:val="Hyperlink"/>
@@ -14185,7 +14218,7 @@
             <w:r>
               <w:t xml:space="preserve">the documents, if your local court accepts email filings. </w:t>
             </w:r>
-            <w:hyperlink r:id="rId202" w:history="1">
+            <w:hyperlink r:id="rId213" w:history="1">
               <w:r>
                 <w:rPr>
                   <w:rStyle w:val="Hyperlink"/>
@@ -14297,7 +14330,7 @@
             <w:r>
               <w:t xml:space="preserve">Call the </w:t>
             </w:r>
-            <w:hyperlink r:id="rId203" w:history="1">
+            <w:hyperlink r:id="rId214" w:history="1">
               <w:r>
                 <w:rPr>
                   <w:rStyle w:val="Hyperlink"/>
@@ -14357,7 +14390,7 @@
               </w:rPr>
               <w:t xml:space="preserve"> </w:t>
             </w:r>
-            <w:hyperlink r:id="rId204" w:tgtFrame="_blank" w:history="1">
+            <w:hyperlink r:id="rId215" w:tgtFrame="_blank" w:history="1">
               <w:r>
                 <w:rPr>
                   <w:b/>
@@ -14371,7 +14404,7 @@
             <w:r>
               <w:t>[</w:t>
             </w:r>
-            <w:hyperlink r:id="rId205" w:history="1">
+            <w:hyperlink r:id="rId216" w:history="1">
               <w:r>
                 <w:rPr>
                   <w:rStyle w:val="Hyperlink"/>
@@ -14532,7 +14565,7 @@
             <w:r>
               <w:t xml:space="preserve"> %}</w:t>
             </w:r>
-            <w:hyperlink r:id="rId206" w:history="1">
+            <w:hyperlink r:id="rId217" w:history="1">
               <w:r>
                 <w:rPr>
                   <w:rStyle w:val="Hyperlink"/>
@@ -14571,7 +14604,7 @@
               </w:rPr>
               <w:t>Exemption From the Payment of Fees, </w:t>
             </w:r>
-            <w:hyperlink r:id="rId207" w:tgtFrame="_blank" w:history="1">
+            <w:hyperlink r:id="rId218" w:tgtFrame="_blank" w:history="1">
               <w:r>
                 <w:rPr>
                   <w:b/>
@@ -14582,7 +14615,7 @@
             <w:r>
               <w:t> [</w:t>
             </w:r>
-            <w:hyperlink r:id="rId208" w:history="1">
+            <w:hyperlink r:id="rId219" w:history="1">
               <w:r>
                 <w:rPr>
                   <w:rStyle w:val="Hyperlink"/>
@@ -14615,7 +14648,7 @@
               </w:rPr>
               <w:t xml:space="preserve"> %}</w:t>
             </w:r>
-            <w:hyperlink r:id="rId209" w:anchor="current-courts" w:history="1">
+            <w:hyperlink r:id="rId220" w:anchor="current-courts" w:history="1">
               <w:r>
                 <w:rPr>
                   <w:rStyle w:val="Hyperlink"/>
@@ -14818,7 +14851,7 @@
               </w:rPr>
               <w:t xml:space="preserve"> </w:t>
             </w:r>
-            <w:hyperlink r:id="rId210" w:history="1">
+            <w:hyperlink r:id="rId221" w:history="1">
               <w:r>
                 <w:rPr>
                   <w:rStyle w:val="Hyperlink"/>
@@ -14865,7 +14898,7 @@
             <w:pPr>
               <w:pStyle w:val="Body"/>
             </w:pPr>
-            <w:hyperlink r:id="rId211" w:history="1">
+            <w:hyperlink r:id="rId222" w:history="1">
               <w:r>
                 <w:rPr>
                   <w:b/>
@@ -15180,6 +15213,22 @@
             <w:pPr>
               <w:pStyle w:val="Body"/>
             </w:pPr>
+            <w:r>
+              <w:lastRenderedPageBreak/>
+              <w:t>expect_after_motion_step</w:t>
+            </w:r>
+            <w:r>
+              <w:t xml:space="preserve"> from </w:t>
+            </w:r>
+            <w:hyperlink r:id="rId223" w:anchor="L628C11-L628C35" w:history="1">
+              <w:r>
+                <w:rPr>
+                  <w:rStyle w:val="Hyperlink"/>
+                  <w:spacing w:val="0"/>
+                </w:rPr>
+                <w:t>aka2j_mod_cust_div_templates.yml</w:t>
+              </w:r>
+            </w:hyperlink>
           </w:p>
         </w:tc>
       </w:tr>
@@ -15204,27 +15253,14 @@
             <w:r>
               <w:t xml:space="preserve">Step </w:t>
             </w:r>
-            <w:r>
-              <w:fldChar w:fldCharType="begin"/>
-            </w:r>
-            <w:r>
-              <w:instrText xml:space="preserve"> SEQ stepList \* MERGEFORMAT </w:instrText>
-            </w:r>
-            <w:r>
-              <w:fldChar w:fldCharType="separate"/>
-            </w:r>
-            <w:r>
-              <w:rPr>
-                <w:noProof/>
-              </w:rPr>
-              <w:t>24</w:t>
-            </w:r>
-            <w:r>
-              <w:rPr>
-                <w:noProof/>
-              </w:rPr>
-              <w:fldChar w:fldCharType="end"/>
-            </w:r>
+            <w:fldSimple w:instr=" SEQ stepList \* MERGEFORMAT ">
+              <w:r>
+                <w:rPr>
+                  <w:noProof/>
+                </w:rPr>
+                <w:t>24</w:t>
+              </w:r>
+            </w:fldSimple>
             <w:r>
               <w:t>: What to expect after you file a {{ motion_type }}</w:t>
             </w:r>
@@ -15652,7 +15688,7 @@
                 <w:color w:val="auto"/>
               </w:rPr>
             </w:pPr>
-            <w:hyperlink r:id="rId212" w:history="1">
+            <w:hyperlink r:id="rId224" w:history="1">
               <w:r>
                 <w:rPr>
                   <w:rStyle w:val="Hyperlink"/>
@@ -15690,7 +15726,7 @@
                 <w:b/>
               </w:rPr>
             </w:pPr>
-            <w:hyperlink r:id="rId213" w:history="1">
+            <w:hyperlink r:id="rId225" w:history="1">
               <w:r>
                 <w:rPr>
                   <w:b/>
@@ -15715,7 +15751,7 @@
               </w:rPr>
               <w:t xml:space="preserve">Read: </w:t>
             </w:r>
-            <w:hyperlink r:id="rId214" w:anchor="reply" w:history="1">
+            <w:hyperlink r:id="rId226" w:anchor="reply" w:history="1">
               <w:r>
                 <w:rPr>
                   <w:rStyle w:val="Hyperlink"/>
@@ -15751,7 +15787,7 @@
               </w:rPr>
               <w:t xml:space="preserve">Reply to Opposition to Motion, </w:t>
             </w:r>
-            <w:hyperlink r:id="rId215" w:history="1">
+            <w:hyperlink r:id="rId227" w:history="1">
               <w:r>
                 <w:rPr>
                   <w:rStyle w:val="Hyperlink"/>
@@ -15944,7 +15980,7 @@
             <w:r>
               <w:t xml:space="preserve"> if you believe the judge made a legal mistake. Learn more about </w:t>
             </w:r>
-            <w:hyperlink r:id="rId216" w:history="1">
+            <w:hyperlink r:id="rId228" w:history="1">
               <w:r>
                 <w:rPr>
                   <w:rStyle w:val="Hyperlink"/>
@@ -15975,7 +16011,7 @@
             <w:pPr>
               <w:pStyle w:val="Body"/>
             </w:pPr>
-            <w:hyperlink r:id="rId217" w:history="1">
+            <w:hyperlink r:id="rId229" w:history="1">
               <w:r>
                 <w:rPr>
                   <w:rStyle w:val="Hyperlink"/>
@@ -15998,7 +16034,7 @@
             <w:pPr>
               <w:pStyle w:val="Body"/>
             </w:pPr>
-            <w:hyperlink r:id="rId218" w:history="1">
+            <w:hyperlink r:id="rId230" w:history="1">
               <w:r>
                 <w:rPr>
                   <w:rStyle w:val="Hyperlink"/>
@@ -16018,7 +16054,7 @@
             <w:pPr>
               <w:pStyle w:val="Body"/>
             </w:pPr>
-            <w:hyperlink r:id="rId219" w:anchor="reply" w:history="1">
+            <w:hyperlink r:id="rId231" w:anchor="reply" w:history="1">
               <w:r>
                 <w:rPr>
                   <w:rStyle w:val="Hyperlink"/>
@@ -16044,7 +16080,7 @@
               </w:rPr>
               <w:t xml:space="preserve">Reply to Opposition to Motion, </w:t>
             </w:r>
-            <w:hyperlink r:id="rId220" w:history="1">
+            <w:hyperlink r:id="rId232" w:history="1">
               <w:r>
                 <w:rPr>
                   <w:rStyle w:val="Hyperlink"/>
@@ -16070,7 +16106,7 @@
               <w:lastRenderedPageBreak/>
               <w:t>{% if user_need =='change foreign custody order' or (user_need in('change custody order', 'change divorce order') and middle_of_case == 'no') %}</w:t>
             </w:r>
-            <w:hyperlink r:id="rId221" w:history="1">
+            <w:hyperlink r:id="rId233" w:history="1">
               <w:r>
                 <w:rPr>
                   <w:rStyle w:val="Hyperlink"/>
@@ -16243,6 +16279,21 @@
             <w:pPr>
               <w:pStyle w:val="Body"/>
             </w:pPr>
+            <w:r>
+              <w:t>expect_reconsider_step</w:t>
+            </w:r>
+            <w:r>
+              <w:t xml:space="preserve"> from </w:t>
+            </w:r>
+            <w:hyperlink r:id="rId234" w:anchor="L601C11-L601C33" w:history="1">
+              <w:r>
+                <w:rPr>
+                  <w:rStyle w:val="Hyperlink"/>
+                  <w:spacing w:val="0"/>
+                </w:rPr>
+                <w:t>aka2j_mod_cust_div_templates.yml</w:t>
+              </w:r>
+            </w:hyperlink>
           </w:p>
         </w:tc>
       </w:tr>
@@ -16267,27 +16318,14 @@
             <w:r>
               <w:t xml:space="preserve">Step </w:t>
             </w:r>
-            <w:r>
-              <w:fldChar w:fldCharType="begin"/>
-            </w:r>
-            <w:r>
-              <w:instrText xml:space="preserve"> SEQ stepList \* MERGEFORMAT </w:instrText>
-            </w:r>
-            <w:r>
-              <w:fldChar w:fldCharType="separate"/>
-            </w:r>
-            <w:r>
-              <w:rPr>
-                <w:noProof/>
-              </w:rPr>
-              <w:t>25</w:t>
-            </w:r>
-            <w:r>
-              <w:rPr>
-                <w:noProof/>
-              </w:rPr>
-              <w:fldChar w:fldCharType="end"/>
-            </w:r>
+            <w:fldSimple w:instr=" SEQ stepList \* MERGEFORMAT ">
+              <w:r>
+                <w:rPr>
+                  <w:noProof/>
+                </w:rPr>
+                <w:t>25</w:t>
+              </w:r>
+            </w:fldSimple>
             <w:r>
               <w:t xml:space="preserve">: What to expect after </w:t>
             </w:r>
@@ -16322,7 +16360,10 @@
               <w:t xml:space="preserve"> is different</w:t>
             </w:r>
             <w:r>
-              <w:t xml:space="preserve"> from other motions.</w:t>
+              <w:t xml:space="preserve"> from other motions</w:t>
+            </w:r>
+            <w:r>
+              <w:t>:</w:t>
             </w:r>
           </w:p>
           <w:p>
@@ -16336,70 +16377,11 @@
               <w:autoSpaceDE/>
               <w:autoSpaceDN/>
               <w:spacing w:beforeAutospacing="1" w:afterAutospacing="1"/>
-              <w:ind w:left="592"/>
-            </w:pPr>
-            <w:r>
-              <w:t>{</w:t>
-            </w:r>
-            <w:r>
-              <w:t xml:space="preserve">{ </w:t>
-            </w:r>
-            <w:r>
-              <w:t>capitalize(</w:t>
-            </w:r>
-            <w:r>
-              <w:t>other</w:t>
-            </w:r>
-            <w:r>
-              <w:t>_</w:t>
-            </w:r>
-            <w:r>
-              <w:t>party</w:t>
-            </w:r>
-            <w:r>
-              <w:t>_in_case</w:t>
-            </w:r>
-            <w:r>
-              <w:t>)</w:t>
-            </w:r>
-            <w:r>
-              <w:t xml:space="preserve"> }</w:t>
-            </w:r>
-            <w:r>
-              <w:t xml:space="preserve">} does not respond to a </w:t>
-            </w:r>
-            <w:r>
-              <w:rPr>
-                <w:b/>
-              </w:rPr>
-              <w:t>Motion</w:t>
-            </w:r>
-            <w:r>
-              <w:rPr>
-                <w:b/>
-              </w:rPr>
-              <w:t xml:space="preserve"> t</w:t>
-            </w:r>
-            <w:r>
-              <w:rPr>
-                <w:b/>
-              </w:rPr>
-              <w:t>o</w:t>
-            </w:r>
-            <w:r>
-              <w:rPr>
-                <w:b/>
-              </w:rPr>
-              <w:t xml:space="preserve"> </w:t>
-            </w:r>
-            <w:r>
-              <w:rPr>
-                <w:b/>
-              </w:rPr>
-              <w:t>Reconsider</w:t>
-            </w:r>
-            <w:r>
-              <w:t xml:space="preserve"> unless the court asks for a response, usually in a written order or notice.</w:t>
+              <w:ind w:left="405"/>
+            </w:pPr>
+            <w:bookmarkStart w:id="29" w:name="_Hlk137719597"/>
+            <w:r>
+              <w:t>{{ capitalize(other_party_in_case) }} does not have to respond unless the judge sends a notice and asks the other parent to respond in writing.</w:t>
             </w:r>
           </w:p>
           <w:p>
@@ -16413,76 +16395,10 @@
               <w:autoSpaceDE/>
               <w:autoSpaceDN/>
               <w:spacing w:beforeAutospacing="1" w:afterAutospacing="1"/>
-              <w:ind w:left="592"/>
-            </w:pPr>
-            <w:r>
-              <w:t xml:space="preserve">The court may write a decision, but if the court does not issue a decision 30 days after the motion or response was filed, </w:t>
-            </w:r>
-            <w:r>
-              <w:rPr>
-                <w:b/>
-              </w:rPr>
-              <w:t>whichever</w:t>
-            </w:r>
-            <w:r>
-              <w:rPr>
-                <w:b/>
-              </w:rPr>
-              <w:t xml:space="preserve"> </w:t>
-            </w:r>
-            <w:r>
-              <w:rPr>
-                <w:b/>
-              </w:rPr>
-              <w:t>is</w:t>
-            </w:r>
-            <w:r>
-              <w:rPr>
-                <w:b/>
-              </w:rPr>
-              <w:t xml:space="preserve"> </w:t>
-            </w:r>
-            <w:r>
-              <w:rPr>
-                <w:b/>
-              </w:rPr>
-              <w:t>later</w:t>
-            </w:r>
-            <w:r>
-              <w:t xml:space="preserve">, the </w:t>
-            </w:r>
-            <w:r>
-              <w:rPr>
-                <w:b/>
-              </w:rPr>
-              <w:t>Motion</w:t>
-            </w:r>
-            <w:r>
-              <w:rPr>
-                <w:b/>
-              </w:rPr>
-              <w:t xml:space="preserve"> t</w:t>
-            </w:r>
-            <w:r>
-              <w:rPr>
-                <w:b/>
-              </w:rPr>
-              <w:t>o</w:t>
-            </w:r>
-            <w:r>
-              <w:rPr>
-                <w:b/>
-              </w:rPr>
-              <w:t xml:space="preserve"> </w:t>
-            </w:r>
-            <w:r>
-              <w:rPr>
-                <w:b/>
-              </w:rPr>
-              <w:t>Reconsider</w:t>
-            </w:r>
-            <w:r>
-              <w:t xml:space="preserve"> is denied. This means the original decision is not changed.</w:t>
+              <w:ind w:left="405"/>
+            </w:pPr>
+            <w:r>
+              <w:t>If the judge agrees to reconsider their decision, they may ask the other parent to respond in writing or they may change the decision.  Usually, the judge only changes their decision after they ask the other parent for a written response.</w:t>
             </w:r>
           </w:p>
           <w:p>
@@ -16496,61 +16412,52 @@
               <w:autoSpaceDE/>
               <w:autoSpaceDN/>
               <w:spacing w:beforeAutospacing="1" w:afterAutospacing="1"/>
-              <w:ind w:left="592"/>
-            </w:pPr>
-            <w:r>
-              <w:t xml:space="preserve">If the court grants the </w:t>
+              <w:ind w:left="405"/>
+            </w:pPr>
+            <w:r>
+              <w:t xml:space="preserve">If the judge does nothing for 30 days, it means the judge is not going to grant your </w:t>
             </w:r>
             <w:r>
               <w:rPr>
                 <w:b/>
-              </w:rPr>
-              <w:t>Motion</w:t>
+                <w:bCs/>
+              </w:rPr>
+              <w:t>Motion to Reconsider</w:t>
+            </w:r>
+            <w:r>
+              <w:t>. You will not get anything in writing. The original decision is not changed.</w:t>
+            </w:r>
+          </w:p>
+          <w:p>
+            <w:pPr>
+              <w:pStyle w:val="Body"/>
+            </w:pPr>
+            <w:r>
+              <w:t xml:space="preserve">The 30 days starts when you file your </w:t>
             </w:r>
             <w:r>
               <w:rPr>
                 <w:b/>
-              </w:rPr>
-              <w:t xml:space="preserve"> t</w:t>
-            </w:r>
-            <w:r>
-              <w:rPr>
-                <w:b/>
-              </w:rPr>
-              <w:t>o</w:t>
-            </w:r>
-            <w:r>
-              <w:rPr>
-                <w:b/>
-              </w:rPr>
+                <w:bCs/>
+              </w:rPr>
+              <w:t>Motion to Reconsider</w:t>
+            </w:r>
+            <w:r>
+              <w:t>. If the judge asks the other parent to respond in writing, the 30 days starts over when the other parent files their written response.</w:t>
+            </w:r>
+          </w:p>
+          <w:bookmarkEnd w:id="29"/>
+          <w:p>
+            <w:pPr>
+              <w:pStyle w:val="Body"/>
+            </w:pPr>
+            <w:r>
+              <w:t>Read</w:t>
+            </w:r>
+            <w:r>
               <w:t xml:space="preserve"> </w:t>
             </w:r>
-            <w:r>
-              <w:rPr>
-                <w:b/>
-              </w:rPr>
-              <w:t>Reconsider</w:t>
-            </w:r>
-            <w:r>
-              <w:t>, it will either enter a new order or ask both sides for more information.</w:t>
-            </w:r>
-            <w:bookmarkStart w:id="29" w:name="_Hlk137719597"/>
-          </w:p>
-          <w:bookmarkEnd w:id="29"/>
-          <w:p>
-            <w:pPr>
-              <w:pStyle w:val="Body"/>
-            </w:pPr>
-            <w:r>
-              <w:t>Read</w:t>
-            </w:r>
-            <w:r>
-              <w:t xml:space="preserve"> the court's web page</w:t>
-            </w:r>
-            <w:r>
-              <w:t xml:space="preserve"> </w:t>
-            </w:r>
-            <w:hyperlink r:id="rId222" w:history="1">
+            <w:hyperlink r:id="rId235" w:history="1">
               <w:r>
                 <w:rPr>
                   <w:rStyle w:val="Hyperlink"/>
@@ -16588,7 +16495,7 @@
             <w:pPr>
               <w:pStyle w:val="Body"/>
             </w:pPr>
-            <w:hyperlink r:id="rId223" w:history="1">
+            <w:hyperlink r:id="rId236" w:history="1">
               <w:r>
                 <w:rPr>
                   <w:rStyle w:val="Hyperlink"/>
@@ -16644,6 +16551,21 @@
             <w:pPr>
               <w:pStyle w:val="Body"/>
             </w:pPr>
+            <w:r>
+              <w:t>get_help</w:t>
+            </w:r>
+            <w:r>
+              <w:t xml:space="preserve"> from </w:t>
+            </w:r>
+            <w:hyperlink r:id="rId237" w:anchor="L624C11-L624C19" w:history="1">
+              <w:r>
+                <w:rPr>
+                  <w:rStyle w:val="Hyperlink"/>
+                  <w:spacing w:val="0"/>
+                </w:rPr>
+                <w:t>aka2j_templates.yml</w:t>
+              </w:r>
+            </w:hyperlink>
           </w:p>
         </w:tc>
       </w:tr>
@@ -16749,7 +16671,7 @@
               <w:lastRenderedPageBreak/>
               <w:t xml:space="preserve">call the </w:t>
             </w:r>
-            <w:hyperlink r:id="rId224" w:history="1">
+            <w:hyperlink r:id="rId238" w:history="1">
               <w:r>
                 <w:rPr>
                   <w:b/>
@@ -16781,7 +16703,7 @@
             <w:r>
               <w:t xml:space="preserve">View the court’s </w:t>
             </w:r>
-            <w:hyperlink r:id="rId225" w:history="1">
+            <w:hyperlink r:id="rId239" w:history="1">
               <w:r>
                 <w:rPr>
                   <w:rStyle w:val="Hyperlink"/>
@@ -16829,7 +16751,7 @@
             <w:r>
               <w:t xml:space="preserve">Depending on your income, you may qualify for </w:t>
             </w:r>
-            <w:hyperlink r:id="rId226" w:history="1">
+            <w:hyperlink r:id="rId240" w:history="1">
               <w:r>
                 <w:rPr>
                   <w:b/>
@@ -16848,7 +16770,7 @@
             <w:r>
               <w:t xml:space="preserve">Depending on your income and circumstances, you may qualify for a free lawyer from </w:t>
             </w:r>
-            <w:hyperlink r:id="rId227" w:history="1">
+            <w:hyperlink r:id="rId241" w:history="1">
               <w:r>
                 <w:rPr>
                   <w:b/>
@@ -16873,7 +16795,7 @@
             <w:pPr>
               <w:pStyle w:val="Body"/>
             </w:pPr>
-            <w:hyperlink r:id="rId228" w:history="1">
+            <w:hyperlink r:id="rId242" w:history="1">
               <w:r>
                 <w:rPr>
                   <w:rStyle w:val="Hyperlink"/>
@@ -16898,7 +16820,7 @@
               <w:pStyle w:val="Body"/>
               <w:keepLines/>
             </w:pPr>
-            <w:hyperlink r:id="rId229" w:history="1">
+            <w:hyperlink r:id="rId243" w:history="1">
               <w:r>
                 <w:rPr>
                   <w:rStyle w:val="Hyperlink"/>
@@ -16922,7 +16844,7 @@
             <w:pPr>
               <w:pStyle w:val="Body"/>
             </w:pPr>
-            <w:hyperlink r:id="rId230" w:history="1">
+            <w:hyperlink r:id="rId244" w:history="1">
               <w:r>
                 <w:rPr>
                   <w:rStyle w:val="Hyperlink"/>
@@ -16944,7 +16866,7 @@
               <w:pStyle w:val="Body"/>
               <w:spacing w:after="0" w:line="240" w:lineRule="auto"/>
             </w:pPr>
-            <w:hyperlink r:id="rId231" w:history="1">
+            <w:hyperlink r:id="rId245" w:history="1">
               <w:r>
                 <w:rPr>
                   <w:rStyle w:val="Hyperlink"/>
@@ -16975,7 +16897,7 @@
       </w:pPr>
     </w:p>
     <w:sectPr>
-      <w:footerReference w:type="default" r:id="rId232"/>
+      <w:footerReference w:type="default" r:id="rId246"/>
       <w:pgSz w:w="12240" w:h="15840"/>
       <w:pgMar w:top="245" w:right="1440" w:bottom="274" w:left="1440" w:header="720" w:footer="720" w:gutter="0"/>
       <w:cols w:space="720"/>
@@ -17033,27 +16955,14 @@
     <w:r>
       <w:t xml:space="preserve"> of </w:t>
     </w:r>
-    <w:r>
-      <w:fldChar w:fldCharType="begin"/>
-    </w:r>
-    <w:r>
-      <w:instrText xml:space="preserve"> NUMPAGES  \* Arabic  \* MERGEFORMAT </w:instrText>
-    </w:r>
-    <w:r>
-      <w:fldChar w:fldCharType="separate"/>
-    </w:r>
-    <w:r>
-      <w:rPr>
-        <w:noProof/>
-      </w:rPr>
-      <w:t>37</w:t>
-    </w:r>
-    <w:r>
-      <w:rPr>
-        <w:noProof/>
-      </w:rPr>
-      <w:fldChar w:fldCharType="end"/>
-    </w:r>
+    <w:fldSimple w:instr=" NUMPAGES  \* Arabic  \* MERGEFORMAT ">
+      <w:r>
+        <w:rPr>
+          <w:noProof/>
+        </w:rPr>
+        <w:t>37</w:t>
+      </w:r>
+    </w:fldSimple>
     <w:r>
       <w:t xml:space="preserve"> pages</w:t>
     </w:r>
@@ -17065,10 +16974,7 @@
       <w:ind w:left="-450"/>
     </w:pPr>
     <w:r>
-      <w:t>November 4</w:t>
-    </w:r>
-    <w:r>
-      <w:t>, 2024</w:t>
+      <w:t>February 25, 2025</w:t>
     </w:r>
   </w:p>
 </w:ftr>
@@ -19102,7 +19008,6 @@
   <w:style w:type="character" w:default="1" w:styleId="DefaultParagraphFont">
     <w:name w:val="Default Paragraph Font"/>
     <w:uiPriority w:val="1"/>
-    <w:semiHidden/>
     <w:unhideWhenUsed/>
   </w:style>
   <w:style w:type="table" w:default="1" w:styleId="TableNormal">

</xml_diff>

<commit_message>
updated features, uploaded latest docx
</commit_message>
<xml_diff>
--- a/docassemble/ChangingOrEnforcingYourChildSupportOrder/data/templates/changing_child_support_action_plan.docx
+++ b/docassemble/ChangingOrEnforcingYourChildSupportOrder/data/templates/changing_child_support_action_plan.docx
@@ -804,7 +804,7 @@
               <w:spacing w:before="800"/>
             </w:pPr>
             <w:r>
-              <w:t xml:space="preserve">Your Personal Action Plan in </w:t>
+              <w:t xml:space="preserve">Your Action Plan in </w:t>
             </w:r>
             <w:r>
               <w:rPr>
@@ -931,6 +931,7 @@
               </w:rPr>
               <w:t>|</w:t>
             </w:r>
+            <w:proofErr w:type="spellStart"/>
             <w:r>
               <w:rPr>
                 <w:color w:val="00B050"/>
@@ -949,6 +950,7 @@
               </w:rPr>
               <w:t>length</w:t>
             </w:r>
+            <w:proofErr w:type="spellEnd"/>
             <w:r>
               <w:rPr>
                 <w:color w:val="00B050"/>
@@ -986,6 +988,7 @@
               </w:rPr>
               <w:t xml:space="preserve"> </w:t>
             </w:r>
+            <w:proofErr w:type="spellStart"/>
             <w:r>
               <w:rPr>
                 <w:color w:val="00B050"/>
@@ -1004,6 +1007,7 @@
               </w:rPr>
               <w:t>resources</w:t>
             </w:r>
+            <w:proofErr w:type="spellEnd"/>
             <w:r>
               <w:rPr>
                 <w:color w:val="00B050"/>
@@ -1017,11 +1021,19 @@
               <w:br/>
               <w:t xml:space="preserve">or </w:t>
             </w:r>
+            <w:proofErr w:type="spellStart"/>
             <w:r>
               <w:rPr>
                 <w:color w:val="00B050"/>
               </w:rPr>
-              <w:t>unknown_interim_date == 'both'</w:t>
+              <w:t>unknown_interim_date</w:t>
+            </w:r>
+            <w:proofErr w:type="spellEnd"/>
+            <w:r>
+              <w:rPr>
+                <w:color w:val="00B050"/>
+              </w:rPr>
+              <w:t xml:space="preserve"> == 'both'</w:t>
             </w:r>
             <w:bookmarkStart w:id="1" w:name="_Hlk143062850"/>
             <w:r>
@@ -1132,9 +1144,11 @@
             <w:pPr>
               <w:pStyle w:val="Body"/>
             </w:pPr>
+            <w:proofErr w:type="spellStart"/>
             <w:r>
               <w:t>pick_a_step_step</w:t>
             </w:r>
+            <w:proofErr w:type="spellEnd"/>
             <w:r>
               <w:t xml:space="preserve"> from </w:t>
             </w:r>
@@ -1171,14 +1185,27 @@
             <w:r>
               <w:t xml:space="preserve">Step </w:t>
             </w:r>
-            <w:fldSimple w:instr=" SEQ stepList \* MERGEFORMAT ">
-              <w:r>
-                <w:rPr>
-                  <w:noProof/>
-                </w:rPr>
-                <w:t>1</w:t>
-              </w:r>
-            </w:fldSimple>
+            <w:r>
+              <w:fldChar w:fldCharType="begin"/>
+            </w:r>
+            <w:r>
+              <w:instrText xml:space="preserve"> SEQ stepList \* MERGEFORMAT </w:instrText>
+            </w:r>
+            <w:r>
+              <w:fldChar w:fldCharType="separate"/>
+            </w:r>
+            <w:r>
+              <w:rPr>
+                <w:noProof/>
+              </w:rPr>
+              <w:t>1</w:t>
+            </w:r>
+            <w:r>
+              <w:rPr>
+                <w:noProof/>
+              </w:rPr>
+              <w:fldChar w:fldCharType="end"/>
+            </w:r>
             <w:r>
               <w:t>: Decide the steps you want to take</w:t>
             </w:r>
@@ -1257,9 +1284,11 @@
             <w:pPr>
               <w:pStyle w:val="Body"/>
             </w:pPr>
+            <w:proofErr w:type="spellStart"/>
             <w:r>
               <w:t>ask_court_step</w:t>
             </w:r>
+            <w:proofErr w:type="spellEnd"/>
           </w:p>
         </w:tc>
       </w:tr>
@@ -1332,14 +1361,27 @@
             <w:r>
               <w:t xml:space="preserve">Step </w:t>
             </w:r>
-            <w:fldSimple w:instr=" SEQ stepList  \* MERGEFORMAT  \* MERGEFORMAT ">
-              <w:r>
-                <w:rPr>
-                  <w:noProof/>
-                </w:rPr>
-                <w:t>2</w:t>
-              </w:r>
-            </w:fldSimple>
+            <w:r>
+              <w:fldChar w:fldCharType="begin"/>
+            </w:r>
+            <w:r>
+              <w:instrText xml:space="preserve"> SEQ stepList  \* MERGEFORMAT  \* MERGEFORMAT </w:instrText>
+            </w:r>
+            <w:r>
+              <w:fldChar w:fldCharType="separate"/>
+            </w:r>
+            <w:r>
+              <w:rPr>
+                <w:noProof/>
+              </w:rPr>
+              <w:t>2</w:t>
+            </w:r>
+            <w:r>
+              <w:rPr>
+                <w:noProof/>
+              </w:rPr>
+              <w:fldChar w:fldCharType="end"/>
+            </w:r>
             <w:r>
               <w:t xml:space="preserve">: </w:t>
             </w:r>
@@ -1405,7 +1447,25 @@
               </w:r>
             </w:hyperlink>
             <w:r>
-              <w:t xml:space="preserve"> for a Personal Action Plan about changing both child support and your schedule.</w:t>
+              <w:rPr>
+                <w:rStyle w:val="Hyperlink"/>
+              </w:rPr>
+              <w:t xml:space="preserve"> to get </w:t>
+            </w:r>
+            <w:r>
+              <w:t>an</w:t>
+            </w:r>
+            <w:r>
+              <w:t xml:space="preserve"> Action Plan </w:t>
+            </w:r>
+            <w:r>
+              <w:t>for</w:t>
+            </w:r>
+            <w:r>
+              <w:t xml:space="preserve"> </w:t>
+            </w:r>
+            <w:r>
+              <w:t>changing both child support and your schedule.</w:t>
             </w:r>
           </w:p>
           <w:p>
@@ -1457,7 +1517,15 @@
               <w:t>Docassemble.AKCourts</w:t>
             </w:r>
             <w:r>
-              <w:t xml:space="preserve">.gov/start/ChangingChildCustody </w:t>
+              <w:t>.gov/start/</w:t>
+            </w:r>
+            <w:proofErr w:type="spellStart"/>
+            <w:r>
+              <w:t>ChangingChildCustody</w:t>
+            </w:r>
+            <w:proofErr w:type="spellEnd"/>
+            <w:r>
+              <w:t xml:space="preserve"> </w:t>
             </w:r>
           </w:p>
           <w:p>
@@ -1547,11 +1615,16 @@
             <w:r>
               <w:t xml:space="preserve">{%tr if </w:t>
             </w:r>
+            <w:proofErr w:type="spellStart"/>
             <w:r>
               <w:t>find</w:t>
             </w:r>
             <w:r>
-              <w:t xml:space="preserve">_who_ordered == 'unknown' </w:t>
+              <w:t>_who_ordered</w:t>
+            </w:r>
+            <w:proofErr w:type="spellEnd"/>
+            <w:r>
+              <w:t xml:space="preserve"> == 'unknown' </w:t>
             </w:r>
             <w:r>
               <w:t>%}</w:t>
@@ -1571,9 +1644,11 @@
             <w:pPr>
               <w:pStyle w:val="Body"/>
             </w:pPr>
+            <w:proofErr w:type="spellStart"/>
             <w:r>
               <w:t>find_out_step</w:t>
             </w:r>
+            <w:proofErr w:type="spellEnd"/>
           </w:p>
         </w:tc>
       </w:tr>
@@ -1598,14 +1673,27 @@
             <w:r>
               <w:t xml:space="preserve">Step </w:t>
             </w:r>
-            <w:fldSimple w:instr=" SEQ stepList  \* MERGEFORMAT  \* MERGEFORMAT ">
-              <w:r>
-                <w:rPr>
-                  <w:noProof/>
-                </w:rPr>
-                <w:t>3</w:t>
-              </w:r>
-            </w:fldSimple>
+            <w:r>
+              <w:fldChar w:fldCharType="begin"/>
+            </w:r>
+            <w:r>
+              <w:instrText xml:space="preserve"> SEQ stepList  \* MERGEFORMAT  \* MERGEFORMAT </w:instrText>
+            </w:r>
+            <w:r>
+              <w:fldChar w:fldCharType="separate"/>
+            </w:r>
+            <w:r>
+              <w:rPr>
+                <w:noProof/>
+              </w:rPr>
+              <w:t>3</w:t>
+            </w:r>
+            <w:r>
+              <w:rPr>
+                <w:noProof/>
+              </w:rPr>
+              <w:fldChar w:fldCharType="end"/>
+            </w:r>
             <w:r>
               <w:t>: Find out who issued your</w:t>
             </w:r>
@@ -1982,10 +2070,7 @@
               </w:r>
             </w:hyperlink>
             <w:r>
-              <w:t xml:space="preserve"> again</w:t>
-            </w:r>
-            <w:r>
-              <w:t>, or</w:t>
+              <w:t xml:space="preserve"> again, or</w:t>
             </w:r>
           </w:p>
           <w:p>
@@ -2378,7 +2463,15 @@
               </w:r>
             </w:hyperlink>
             <w:r>
-              <w:t>courts.alaska.gov/courtdir/index.htm</w:t>
+              <w:t>courts.alaska.gov/</w:t>
+            </w:r>
+            <w:proofErr w:type="spellStart"/>
+            <w:r>
+              <w:t>courtdir</w:t>
+            </w:r>
+            <w:proofErr w:type="spellEnd"/>
+            <w:r>
+              <w:t>/index.htm</w:t>
             </w:r>
           </w:p>
           <w:p>
@@ -2402,7 +2495,15 @@
               </w:r>
             </w:hyperlink>
             <w:r>
-              <w:t>records.courts.alaska.gov/eaccess/home.page.2</w:t>
+              <w:t>records.courts.alaska.gov/</w:t>
+            </w:r>
+            <w:proofErr w:type="spellStart"/>
+            <w:r>
+              <w:t>eaccess</w:t>
+            </w:r>
+            <w:proofErr w:type="spellEnd"/>
+            <w:r>
+              <w:t>/home.page.2</w:t>
             </w:r>
           </w:p>
           <w:p>
@@ -2422,8 +2523,13 @@
               <w:br/>
             </w:r>
             <w:r>
-              <w:t>docassemble.akcourts.gov/start/ChangingEnforcingChildSupport</w:t>
-            </w:r>
+              <w:t>docassemble.akcourts.gov/start/</w:t>
+            </w:r>
+            <w:proofErr w:type="spellStart"/>
+            <w:r>
+              <w:t>ChangingEnforcingChildSupport</w:t>
+            </w:r>
+            <w:proofErr w:type="spellEnd"/>
           </w:p>
           <w:p>
             <w:pPr>
@@ -2597,25 +2703,40 @@
             <w:r>
               <w:t>(</w:t>
             </w:r>
-            <w:r>
-              <w:t xml:space="preserve">who_ordered == </w:t>
-            </w:r>
-            <w:r>
-              <w:t>'</w:t>
-            </w:r>
-            <w:r>
-              <w:t>cssd</w:t>
-            </w:r>
-            <w:r>
-              <w:t>' or</w:t>
-            </w:r>
-            <w:r>
-              <w:t xml:space="preserve"> (who_ordered == </w:t>
+            <w:proofErr w:type="spellStart"/>
+            <w:r>
+              <w:t>who_ordered</w:t>
+            </w:r>
+            <w:proofErr w:type="spellEnd"/>
+            <w:r>
+              <w:t xml:space="preserve"> == </w:t>
             </w:r>
             <w:r>
               <w:lastRenderedPageBreak/>
               <w:t>'</w:t>
             </w:r>
+            <w:proofErr w:type="spellStart"/>
+            <w:r>
+              <w:t>cssd</w:t>
+            </w:r>
+            <w:proofErr w:type="spellEnd"/>
+            <w:r>
+              <w:t>' or</w:t>
+            </w:r>
+            <w:r>
+              <w:t xml:space="preserve"> (</w:t>
+            </w:r>
+            <w:proofErr w:type="spellStart"/>
+            <w:r>
+              <w:t>who_ordered</w:t>
+            </w:r>
+            <w:proofErr w:type="spellEnd"/>
+            <w:r>
+              <w:t xml:space="preserve"> == </w:t>
+            </w:r>
+            <w:r>
+              <w:t>'</w:t>
+            </w:r>
             <w:r>
               <w:t>unknown</w:t>
             </w:r>
@@ -2623,14 +2744,24 @@
               <w:t>'</w:t>
             </w:r>
             <w:r>
-              <w:t xml:space="preserve"> and find_who_ordered == </w:t>
+              <w:t xml:space="preserve"> and </w:t>
+            </w:r>
+            <w:proofErr w:type="spellStart"/>
+            <w:r>
+              <w:t>find_who_ordered</w:t>
+            </w:r>
+            <w:proofErr w:type="spellEnd"/>
+            <w:r>
+              <w:t xml:space="preserve"> == </w:t>
             </w:r>
             <w:r>
               <w:t>'</w:t>
             </w:r>
+            <w:proofErr w:type="spellStart"/>
             <w:r>
               <w:t>cssd</w:t>
             </w:r>
+            <w:proofErr w:type="spellEnd"/>
             <w:r>
               <w:t>'</w:t>
             </w:r>
@@ -2655,10 +2786,12 @@
             <w:pPr>
               <w:pStyle w:val="Body"/>
             </w:pPr>
+            <w:proofErr w:type="spellStart"/>
             <w:r>
               <w:lastRenderedPageBreak/>
               <w:t>ask_cssd_step</w:t>
             </w:r>
+            <w:proofErr w:type="spellEnd"/>
           </w:p>
         </w:tc>
       </w:tr>
@@ -2683,14 +2816,27 @@
             <w:r>
               <w:t xml:space="preserve">Step </w:t>
             </w:r>
-            <w:fldSimple w:instr=" SEQ stepList \* MERGEFORMAT ">
-              <w:r>
-                <w:rPr>
-                  <w:noProof/>
-                </w:rPr>
-                <w:t>4</w:t>
-              </w:r>
-            </w:fldSimple>
+            <w:r>
+              <w:fldChar w:fldCharType="begin"/>
+            </w:r>
+            <w:r>
+              <w:instrText xml:space="preserve"> SEQ stepList \* MERGEFORMAT </w:instrText>
+            </w:r>
+            <w:r>
+              <w:fldChar w:fldCharType="separate"/>
+            </w:r>
+            <w:r>
+              <w:rPr>
+                <w:noProof/>
+              </w:rPr>
+              <w:t>4</w:t>
+            </w:r>
+            <w:r>
+              <w:rPr>
+                <w:noProof/>
+              </w:rPr>
+              <w:fldChar w:fldCharType="end"/>
+            </w:r>
             <w:r>
               <w:t xml:space="preserve">: </w:t>
             </w:r>
@@ -3018,7 +3164,6 @@
               <w:outlineLvl w:val="2"/>
             </w:pPr>
             <w:r>
-              <w:lastRenderedPageBreak/>
               <w:t>Links in this step</w:t>
             </w:r>
           </w:p>
@@ -3214,14 +3359,22 @@
               <w:rPr>
                 <w:color w:val="FF0000"/>
               </w:rPr>
-              <w:t xml:space="preserve"> parents_agree</w:t>
-            </w:r>
+              <w:t xml:space="preserve"> </w:t>
+            </w:r>
+            <w:proofErr w:type="spellStart"/>
             <w:r>
               <w:rPr>
                 <w:color w:val="FF0000"/>
               </w:rPr>
+              <w:t>parents_agree</w:t>
+            </w:r>
+            <w:r>
+              <w:rPr>
+                <w:color w:val="FF0000"/>
+              </w:rPr>
               <w:t>_resources</w:t>
             </w:r>
+            <w:proofErr w:type="spellEnd"/>
             <w:r>
               <w:rPr>
                 <w:color w:val="FF0000"/>
@@ -3273,18 +3426,31 @@
             <w:r>
               <w:t xml:space="preserve">ep </w:t>
             </w:r>
-            <w:fldSimple w:instr=" SEQ stepList \* MERGEFORMAT ">
-              <w:r>
-                <w:rPr>
-                  <w:noProof/>
-                </w:rPr>
-                <w:t>5</w:t>
-              </w:r>
-            </w:fldSimple>
+            <w:r>
+              <w:fldChar w:fldCharType="begin"/>
+            </w:r>
+            <w:r>
+              <w:instrText xml:space="preserve"> SEQ stepList \* MERGEFORMAT </w:instrText>
+            </w:r>
+            <w:r>
+              <w:fldChar w:fldCharType="separate"/>
+            </w:r>
             <w:r>
               <w:rPr>
                 <w:noProof/>
               </w:rPr>
+              <w:t>5</w:t>
+            </w:r>
+            <w:r>
+              <w:rPr>
+                <w:noProof/>
+              </w:rPr>
+              <w:fldChar w:fldCharType="end"/>
+            </w:r>
+            <w:r>
+              <w:rPr>
+                <w:noProof/>
+              </w:rPr>
               <w:t>:</w:t>
             </w:r>
             <w:r>
@@ -3378,7 +3544,14 @@
               <w:rPr>
                 <w:color w:val="FF0000"/>
               </w:rPr>
-              <w:t xml:space="preserve"> endif %}</w:t>
+              <w:t xml:space="preserve"> </w:t>
+            </w:r>
+            <w:r>
+              <w:rPr>
+                <w:color w:val="FF0000"/>
+              </w:rPr>
+              <w:lastRenderedPageBreak/>
+              <w:t>endif %}</w:t>
             </w:r>
           </w:p>
         </w:tc>
@@ -3396,6 +3569,7 @@
               <w:pStyle w:val="Body"/>
             </w:pPr>
             <w:r>
+              <w:lastRenderedPageBreak/>
               <w:t xml:space="preserve">Only the judge can change the amount of child support in your order. </w:t>
             </w:r>
           </w:p>
@@ -3531,6 +3705,7 @@
               <w:outlineLvl w:val="3"/>
             </w:pPr>
             <w:r>
+              <w:lastRenderedPageBreak/>
               <w:t>For example</w:t>
             </w:r>
           </w:p>
@@ -3539,7 +3714,6 @@
               <w:pStyle w:val="Example-bulleted"/>
             </w:pPr>
             <w:r>
-              <w:lastRenderedPageBreak/>
               <w:t xml:space="preserve">You agree about a new child support amount on March 1, but you do not file anything with the court until June 21. </w:t>
             </w:r>
           </w:p>
@@ -4084,6 +4258,7 @@
               <w:rPr>
                 <w:b/>
               </w:rPr>
+              <w:lastRenderedPageBreak/>
               <w:t>Self-Certification (No Notary Available)</w:t>
             </w:r>
             <w:r>
@@ -4126,7 +4301,6 @@
               <w:pStyle w:val="ListParagraph"/>
             </w:pPr>
             <w:r>
-              <w:lastRenderedPageBreak/>
               <w:t>If you</w:t>
             </w:r>
             <w:r>
@@ -4569,6 +4743,7 @@
               <w:br/>
             </w:r>
             <w:r>
+              <w:lastRenderedPageBreak/>
               <w:t>public.courts.alaska.gov/web/forms/docs/dr-306.pdf</w:t>
             </w:r>
             <w:r>
@@ -4599,7 +4774,6 @@
               <w:br/>
             </w:r>
             <w:r>
-              <w:lastRenderedPageBreak/>
               <w:t>public.courts.alaska.gov/web/forms/docs/dr-308.pdf</w:t>
             </w:r>
           </w:p>
@@ -4757,9 +4931,11 @@
             <w:pPr>
               <w:pStyle w:val="Body"/>
             </w:pPr>
+            <w:proofErr w:type="spellStart"/>
             <w:r>
               <w:t>appeal_step</w:t>
             </w:r>
+            <w:proofErr w:type="spellEnd"/>
             <w:r>
               <w:t xml:space="preserve"> from </w:t>
             </w:r>
@@ -4796,14 +4972,27 @@
             <w:r>
               <w:t xml:space="preserve">Step </w:t>
             </w:r>
-            <w:fldSimple w:instr=" SEQ stepList \* MERGEFORMAT ">
-              <w:r>
-                <w:rPr>
-                  <w:noProof/>
-                </w:rPr>
-                <w:t>6</w:t>
-              </w:r>
-            </w:fldSimple>
+            <w:r>
+              <w:fldChar w:fldCharType="begin"/>
+            </w:r>
+            <w:r>
+              <w:instrText xml:space="preserve"> SEQ stepList \* MERGEFORMAT </w:instrText>
+            </w:r>
+            <w:r>
+              <w:fldChar w:fldCharType="separate"/>
+            </w:r>
+            <w:r>
+              <w:rPr>
+                <w:noProof/>
+              </w:rPr>
+              <w:t>6</w:t>
+            </w:r>
+            <w:r>
+              <w:rPr>
+                <w:noProof/>
+              </w:rPr>
+              <w:fldChar w:fldCharType="end"/>
+            </w:r>
             <w:r>
               <w:t>: Decide if you want to file an appeal</w:t>
             </w:r>
@@ -5020,7 +5209,11 @@
               <w:t xml:space="preserve"> the court</w:t>
             </w:r>
             <w:r>
-              <w:t xml:space="preserve"> to waive the filing fee and cost</w:t>
+              <w:t xml:space="preserve"> </w:t>
+            </w:r>
+            <w:r>
+              <w:lastRenderedPageBreak/>
+              <w:t>to waive the filing fee and cost</w:t>
             </w:r>
             <w:r>
               <w:t>s</w:t>
@@ -5065,14 +5258,7 @@
                 <w:rPr>
                   <w:rStyle w:val="Hyperlink"/>
                 </w:rPr>
-                <w:t xml:space="preserve">Civil </w:t>
-              </w:r>
-              <w:r>
-                <w:rPr>
-                  <w:rStyle w:val="Hyperlink"/>
-                </w:rPr>
-                <w:lastRenderedPageBreak/>
-                <w:t>Appeal: Superior Court to Supreme Court</w:t>
+                <w:t>Civil Appeal: Superior Court to Supreme Court</w:t>
               </w:r>
             </w:hyperlink>
             <w:r>
@@ -5121,7 +5307,15 @@
                 <w:b/>
                 <w:bCs/>
               </w:rPr>
-              <w:t>Motion for Waiver of Filing Fees and Costs,</w:t>
+              <w:t xml:space="preserve">Motion for Waiver of Filing Fees and </w:t>
+            </w:r>
+            <w:proofErr w:type="spellStart"/>
+            <w:r>
+              <w:rPr>
+                <w:b/>
+                <w:bCs/>
+              </w:rPr>
+              <w:t>Costs,</w:t>
             </w:r>
             <w:hyperlink r:id="rId73" w:history="1">
               <w:r>
@@ -5129,7 +5323,15 @@
                   <w:rStyle w:val="Hyperlink"/>
                   <w:spacing w:val="0"/>
                 </w:rPr>
-                <w:t>SHS-AP 130</w:t>
+                <w:t>SHS</w:t>
+              </w:r>
+              <w:proofErr w:type="spellEnd"/>
+              <w:r>
+                <w:rPr>
+                  <w:rStyle w:val="Hyperlink"/>
+                  <w:spacing w:val="0"/>
+                </w:rPr>
+                <w:t>-AP 130</w:t>
               </w:r>
               <w:r>
                 <w:rPr>
@@ -5233,8 +5435,13 @@
             <w:r>
               <w:t xml:space="preserve">or </w:t>
             </w:r>
-            <w:r>
-              <w:t>unknown_interim_date in (</w:t>
+            <w:proofErr w:type="spellStart"/>
+            <w:r>
+              <w:t>unknown_interim_date</w:t>
+            </w:r>
+            <w:proofErr w:type="spellEnd"/>
+            <w:r>
+              <w:t xml:space="preserve"> in (</w:t>
             </w:r>
             <w:r>
               <w:t>'</w:t>
@@ -5326,15 +5533,19 @@
             <w:pPr>
               <w:pStyle w:val="Body"/>
             </w:pPr>
+            <w:proofErr w:type="spellStart"/>
             <w:r>
               <w:t>learn_reconsider_step</w:t>
             </w:r>
+            <w:proofErr w:type="spellEnd"/>
             <w:r>
               <w:t xml:space="preserve"> and </w:t>
             </w:r>
+            <w:proofErr w:type="spellStart"/>
             <w:r>
               <w:t>fill_reconsider_step</w:t>
             </w:r>
+            <w:proofErr w:type="spellEnd"/>
             <w:r>
               <w:t xml:space="preserve"> </w:t>
             </w:r>
@@ -5374,14 +5585,27 @@
             <w:r>
               <w:t xml:space="preserve">Step </w:t>
             </w:r>
-            <w:fldSimple w:instr=" SEQ stepList \* MERGEFORMAT ">
-              <w:r>
-                <w:rPr>
-                  <w:noProof/>
-                </w:rPr>
-                <w:t>7</w:t>
-              </w:r>
-            </w:fldSimple>
+            <w:r>
+              <w:fldChar w:fldCharType="begin"/>
+            </w:r>
+            <w:r>
+              <w:instrText xml:space="preserve"> SEQ stepList \* MERGEFORMAT </w:instrText>
+            </w:r>
+            <w:r>
+              <w:fldChar w:fldCharType="separate"/>
+            </w:r>
+            <w:r>
+              <w:rPr>
+                <w:noProof/>
+              </w:rPr>
+              <w:t>7</w:t>
+            </w:r>
+            <w:r>
+              <w:rPr>
+                <w:noProof/>
+              </w:rPr>
+              <w:fldChar w:fldCharType="end"/>
+            </w:r>
             <w:r>
               <w:t xml:space="preserve">: </w:t>
             </w:r>
@@ -5788,27 +6012,14 @@
               <w:lastRenderedPageBreak/>
               <w:t xml:space="preserve">Step </w:t>
             </w:r>
-            <w:r>
-              <w:fldChar w:fldCharType="begin"/>
-            </w:r>
-            <w:r>
-              <w:instrText xml:space="preserve"> SEQ stepList \* MERGEFORMAT </w:instrText>
-            </w:r>
-            <w:r>
-              <w:fldChar w:fldCharType="separate"/>
-            </w:r>
-            <w:r>
-              <w:rPr>
-                <w:noProof/>
-              </w:rPr>
-              <w:t>8</w:t>
-            </w:r>
-            <w:r>
-              <w:rPr>
-                <w:noProof/>
-              </w:rPr>
-              <w:fldChar w:fldCharType="end"/>
-            </w:r>
+            <w:fldSimple w:instr=" SEQ stepList \* MERGEFORMAT ">
+              <w:r>
+                <w:rPr>
+                  <w:noProof/>
+                </w:rPr>
+                <w:t>8</w:t>
+              </w:r>
+            </w:fldSimple>
             <w:r>
               <w:t xml:space="preserve">: </w:t>
             </w:r>
@@ -6375,6 +6586,7 @@
               </w:rPr>
               <w:t xml:space="preserve">or </w:t>
             </w:r>
+            <w:proofErr w:type="spellStart"/>
             <w:r>
               <w:rPr>
                 <w:color w:val="00B0F0"/>
@@ -6393,6 +6605,7 @@
               </w:rPr>
               <w:t>_date</w:t>
             </w:r>
+            <w:proofErr w:type="spellEnd"/>
             <w:r>
               <w:rPr>
                 <w:color w:val="00B0F0"/>
@@ -6601,14 +6814,27 @@
             <w:r>
               <w:t xml:space="preserve">Step </w:t>
             </w:r>
-            <w:fldSimple w:instr=" SEQ stepList \* MERGEFORMAT ">
-              <w:r>
-                <w:rPr>
-                  <w:noProof/>
-                </w:rPr>
-                <w:t>9</w:t>
-              </w:r>
-            </w:fldSimple>
+            <w:r>
+              <w:fldChar w:fldCharType="begin"/>
+            </w:r>
+            <w:r>
+              <w:instrText xml:space="preserve"> SEQ stepList \* MERGEFORMAT </w:instrText>
+            </w:r>
+            <w:r>
+              <w:fldChar w:fldCharType="separate"/>
+            </w:r>
+            <w:r>
+              <w:rPr>
+                <w:noProof/>
+              </w:rPr>
+              <w:t>9</w:t>
+            </w:r>
+            <w:r>
+              <w:rPr>
+                <w:noProof/>
+              </w:rPr>
+              <w:fldChar w:fldCharType="end"/>
+            </w:r>
             <w:r>
               <w:rPr>
                 <w:noProof/>
@@ -6796,14 +7022,27 @@
             <w:r>
               <w:t xml:space="preserve">Step </w:t>
             </w:r>
-            <w:fldSimple w:instr=" SEQ stepList \* MERGEFORMAT ">
-              <w:r>
-                <w:rPr>
-                  <w:noProof/>
-                </w:rPr>
-                <w:t>10</w:t>
-              </w:r>
-            </w:fldSimple>
+            <w:r>
+              <w:fldChar w:fldCharType="begin"/>
+            </w:r>
+            <w:r>
+              <w:instrText xml:space="preserve"> SEQ stepList \* MERGEFORMAT </w:instrText>
+            </w:r>
+            <w:r>
+              <w:fldChar w:fldCharType="separate"/>
+            </w:r>
+            <w:r>
+              <w:rPr>
+                <w:noProof/>
+              </w:rPr>
+              <w:t>10</w:t>
+            </w:r>
+            <w:r>
+              <w:rPr>
+                <w:noProof/>
+              </w:rPr>
+              <w:fldChar w:fldCharType="end"/>
+            </w:r>
             <w:r>
               <w:rPr>
                 <w:noProof/>
@@ -7360,14 +7599,27 @@
               <w:lastRenderedPageBreak/>
               <w:t xml:space="preserve">Step </w:t>
             </w:r>
-            <w:fldSimple w:instr=" SEQ stepList \* MERGEFORMAT ">
-              <w:r>
-                <w:rPr>
-                  <w:noProof/>
-                </w:rPr>
-                <w:t>11</w:t>
-              </w:r>
-            </w:fldSimple>
+            <w:r>
+              <w:fldChar w:fldCharType="begin"/>
+            </w:r>
+            <w:r>
+              <w:instrText xml:space="preserve"> SEQ stepList \* MERGEFORMAT </w:instrText>
+            </w:r>
+            <w:r>
+              <w:fldChar w:fldCharType="separate"/>
+            </w:r>
+            <w:r>
+              <w:rPr>
+                <w:noProof/>
+              </w:rPr>
+              <w:t>11</w:t>
+            </w:r>
+            <w:r>
+              <w:rPr>
+                <w:noProof/>
+              </w:rPr>
+              <w:fldChar w:fldCharType="end"/>
+            </w:r>
             <w:r>
               <w:rPr>
                 <w:noProof/>
@@ -7467,14 +7719,27 @@
               <w:lastRenderedPageBreak/>
               <w:t xml:space="preserve">Step </w:t>
             </w:r>
-            <w:fldSimple w:instr=" SEQ stepList \* MERGEFORMAT ">
-              <w:r>
-                <w:rPr>
-                  <w:noProof/>
-                </w:rPr>
-                <w:t>12</w:t>
-              </w:r>
-            </w:fldSimple>
+            <w:r>
+              <w:fldChar w:fldCharType="begin"/>
+            </w:r>
+            <w:r>
+              <w:instrText xml:space="preserve"> SEQ stepList \* MERGEFORMAT </w:instrText>
+            </w:r>
+            <w:r>
+              <w:fldChar w:fldCharType="separate"/>
+            </w:r>
+            <w:r>
+              <w:rPr>
+                <w:noProof/>
+              </w:rPr>
+              <w:t>12</w:t>
+            </w:r>
+            <w:r>
+              <w:rPr>
+                <w:noProof/>
+              </w:rPr>
+              <w:fldChar w:fldCharType="end"/>
+            </w:r>
             <w:r>
               <w:rPr>
                 <w:noProof/>
@@ -7708,14 +7973,27 @@
             <w:r>
               <w:t xml:space="preserve">Step </w:t>
             </w:r>
-            <w:fldSimple w:instr=" SEQ stepList  \* MERGEFORMAT  \* MERGEFORMAT ">
-              <w:r>
-                <w:rPr>
-                  <w:noProof/>
-                </w:rPr>
-                <w:t>13</w:t>
-              </w:r>
-            </w:fldSimple>
+            <w:r>
+              <w:fldChar w:fldCharType="begin"/>
+            </w:r>
+            <w:r>
+              <w:instrText xml:space="preserve"> SEQ stepList  \* MERGEFORMAT  \* MERGEFORMAT </w:instrText>
+            </w:r>
+            <w:r>
+              <w:fldChar w:fldCharType="separate"/>
+            </w:r>
+            <w:r>
+              <w:rPr>
+                <w:noProof/>
+              </w:rPr>
+              <w:t>13</w:t>
+            </w:r>
+            <w:r>
+              <w:rPr>
+                <w:noProof/>
+              </w:rPr>
+              <w:fldChar w:fldCharType="end"/>
+            </w:r>
             <w:r>
               <w:t xml:space="preserve">: </w:t>
             </w:r>
@@ -7966,7 +8244,15 @@
               <w:br/>
             </w:r>
             <w:r>
-              <w:t>youtube.com/watch?v=2irmxT0_0EA</w:t>
+              <w:t>youtube.com/</w:t>
+            </w:r>
+            <w:proofErr w:type="spellStart"/>
+            <w:r>
+              <w:t>watch?v</w:t>
+            </w:r>
+            <w:proofErr w:type="spellEnd"/>
+            <w:r>
+              <w:t>=2irmxT0_0EA</w:t>
             </w:r>
           </w:p>
         </w:tc>
@@ -8093,15 +8379,19 @@
             <w:pPr>
               <w:pStyle w:val="Body"/>
             </w:pPr>
+            <w:proofErr w:type="spellStart"/>
             <w:r>
               <w:t>learn_set_aside_step</w:t>
             </w:r>
+            <w:proofErr w:type="spellEnd"/>
             <w:r>
               <w:t xml:space="preserve"> and </w:t>
             </w:r>
+            <w:proofErr w:type="spellStart"/>
             <w:r>
               <w:t>fill_set_aside_step</w:t>
             </w:r>
+            <w:proofErr w:type="spellEnd"/>
             <w:r>
               <w:t xml:space="preserve"> from </w:t>
             </w:r>
@@ -8530,7 +8820,15 @@
               <w:pStyle w:val="Body"/>
             </w:pPr>
             <w:r>
-              <w:t xml:space="preserve">For the first 3 types of mistake, you must file your </w:t>
+              <w:t xml:space="preserve">For the first 3 types of </w:t>
+            </w:r>
+            <w:proofErr w:type="gramStart"/>
+            <w:r>
+              <w:t>mistake</w:t>
+            </w:r>
+            <w:proofErr w:type="gramEnd"/>
+            <w:r>
+              <w:t xml:space="preserve">, you must file your </w:t>
             </w:r>
             <w:r>
               <w:rPr>
@@ -8834,7 +9132,15 @@
               <w:pStyle w:val="Body"/>
             </w:pPr>
             <w:r>
-              <w:t>For the next 3 types of mistake, the amount of time before you file must be "reasonable.”</w:t>
+              <w:t xml:space="preserve">For the next 3 types of </w:t>
+            </w:r>
+            <w:proofErr w:type="gramStart"/>
+            <w:r>
+              <w:t>mistake</w:t>
+            </w:r>
+            <w:proofErr w:type="gramEnd"/>
+            <w:r>
+              <w:t>, the amount of time before you file must be "reasonable.”</w:t>
             </w:r>
           </w:p>
           <w:p>
@@ -9014,14 +9320,27 @@
               <w:lastRenderedPageBreak/>
               <w:t xml:space="preserve">Step </w:t>
             </w:r>
-            <w:fldSimple w:instr=" SEQ stepList \* MERGEFORMAT ">
-              <w:r>
-                <w:rPr>
-                  <w:noProof/>
-                </w:rPr>
-                <w:t>15</w:t>
-              </w:r>
-            </w:fldSimple>
+            <w:r>
+              <w:fldChar w:fldCharType="begin"/>
+            </w:r>
+            <w:r>
+              <w:instrText xml:space="preserve"> SEQ stepList \* MERGEFORMAT </w:instrText>
+            </w:r>
+            <w:r>
+              <w:fldChar w:fldCharType="separate"/>
+            </w:r>
+            <w:r>
+              <w:rPr>
+                <w:noProof/>
+              </w:rPr>
+              <w:t>15</w:t>
+            </w:r>
+            <w:r>
+              <w:rPr>
+                <w:noProof/>
+              </w:rPr>
+              <w:fldChar w:fldCharType="end"/>
+            </w:r>
             <w:r>
               <w:t xml:space="preserve">: </w:t>
             </w:r>
@@ -9415,6 +9734,7 @@
               <w:t xml:space="preserve">s a </w:t>
             </w:r>
             <w:hyperlink r:id="rId125" w:history="1">
+              <w:proofErr w:type="spellStart"/>
               <w:r>
                 <w:rPr>
                   <w:rStyle w:val="Hyperlink"/>
@@ -9425,7 +9745,14 @@
                 <w:rPr>
                   <w:rStyle w:val="Hyperlink"/>
                 </w:rPr>
-                <w:t>f file</w:t>
+                <w:t>f</w:t>
+              </w:r>
+              <w:proofErr w:type="spellEnd"/>
+              <w:r>
+                <w:rPr>
+                  <w:rStyle w:val="Hyperlink"/>
+                </w:rPr>
+                <w:t xml:space="preserve"> file</w:t>
               </w:r>
             </w:hyperlink>
             <w:r>
@@ -9489,6 +9816,7 @@
               <w:t xml:space="preserve">s a </w:t>
             </w:r>
             <w:hyperlink r:id="rId127" w:history="1">
+              <w:proofErr w:type="spellStart"/>
               <w:r>
                 <w:rPr>
                   <w:rStyle w:val="Hyperlink"/>
@@ -9499,7 +9827,14 @@
                 <w:rPr>
                   <w:rStyle w:val="Hyperlink"/>
                 </w:rPr>
-                <w:t>f file</w:t>
+                <w:t>f</w:t>
+              </w:r>
+              <w:proofErr w:type="spellEnd"/>
+              <w:r>
+                <w:rPr>
+                  <w:rStyle w:val="Hyperlink"/>
+                </w:rPr>
+                <w:t xml:space="preserve"> file</w:t>
               </w:r>
             </w:hyperlink>
             <w:r>
@@ -9615,9 +9950,11 @@
             <w:pPr>
               <w:pStyle w:val="Body"/>
             </w:pPr>
+            <w:proofErr w:type="spellStart"/>
             <w:r>
               <w:t>foreign_step</w:t>
             </w:r>
+            <w:proofErr w:type="spellEnd"/>
           </w:p>
         </w:tc>
       </w:tr>
@@ -9642,14 +9979,27 @@
             <w:r>
               <w:t xml:space="preserve">Step </w:t>
             </w:r>
-            <w:fldSimple w:instr=" SEQ stepList \* MERGEFORMAT ">
-              <w:r>
-                <w:rPr>
-                  <w:noProof/>
-                </w:rPr>
-                <w:t>16</w:t>
-              </w:r>
-            </w:fldSimple>
+            <w:r>
+              <w:fldChar w:fldCharType="begin"/>
+            </w:r>
+            <w:r>
+              <w:instrText xml:space="preserve"> SEQ stepList \* MERGEFORMAT </w:instrText>
+            </w:r>
+            <w:r>
+              <w:fldChar w:fldCharType="separate"/>
+            </w:r>
+            <w:r>
+              <w:rPr>
+                <w:noProof/>
+              </w:rPr>
+              <w:t>16</w:t>
+            </w:r>
+            <w:r>
+              <w:rPr>
+                <w:noProof/>
+              </w:rPr>
+              <w:fldChar w:fldCharType="end"/>
+            </w:r>
             <w:r>
               <w:t xml:space="preserve">: </w:t>
             </w:r>
@@ -9902,7 +10252,15 @@
               </w:r>
             </w:hyperlink>
             <w:r>
-              <w:t>acf.hhs.gov/css/parents/find-local-child-support-office</w:t>
+              <w:t>acf.hhs.gov/</w:t>
+            </w:r>
+            <w:proofErr w:type="spellStart"/>
+            <w:r>
+              <w:t>css</w:t>
+            </w:r>
+            <w:proofErr w:type="spellEnd"/>
+            <w:r>
+              <w:t>/parents/find-local-child-support-office</w:t>
             </w:r>
           </w:p>
           <w:p>
@@ -10044,9 +10402,11 @@
             <w:pPr>
               <w:pStyle w:val="Body"/>
             </w:pPr>
+            <w:proofErr w:type="spellStart"/>
             <w:r>
               <w:t>cssd_to_enforce_step</w:t>
             </w:r>
+            <w:proofErr w:type="spellEnd"/>
           </w:p>
         </w:tc>
       </w:tr>
@@ -10164,19 +10524,33 @@
               <w:rPr>
                 <w:color w:val="FFC000"/>
               </w:rPr>
-              <w:t>{% if who_</w:t>
-            </w:r>
+              <w:t xml:space="preserve">{% if </w:t>
+            </w:r>
+            <w:proofErr w:type="spellStart"/>
             <w:r>
               <w:rPr>
                 <w:color w:val="FFC000"/>
               </w:rPr>
+              <w:t>who_</w:t>
+            </w:r>
+            <w:r>
+              <w:rPr>
+                <w:color w:val="FFC000"/>
+              </w:rPr>
               <w:t>really_</w:t>
             </w:r>
             <w:r>
               <w:rPr>
                 <w:color w:val="FFC000"/>
               </w:rPr>
-              <w:t>ordered == 'court' %}</w:t>
+              <w:t>ordered</w:t>
+            </w:r>
+            <w:proofErr w:type="spellEnd"/>
+            <w:r>
+              <w:rPr>
+                <w:color w:val="FFC000"/>
+              </w:rPr>
+              <w:t xml:space="preserve"> == 'court' %}</w:t>
             </w:r>
             <w:r>
               <w:rPr>
@@ -10221,13 +10595,27 @@
               <w:rPr>
                 <w:color w:val="92D050"/>
               </w:rPr>
-              <w:t>'no'</w:t>
-            </w:r>
+              <w:t>'</w:t>
+            </w:r>
+            <w:proofErr w:type="spellStart"/>
             <w:r>
               <w:rPr>
                 <w:color w:val="92D050"/>
               </w:rPr>
-              <w:t>,'unknown'</w:t>
+              <w:t>no'</w:t>
+            </w:r>
+            <w:r>
+              <w:rPr>
+                <w:color w:val="92D050"/>
+              </w:rPr>
+              <w:t>,'unknown</w:t>
+            </w:r>
+            <w:proofErr w:type="spellEnd"/>
+            <w:r>
+              <w:rPr>
+                <w:color w:val="92D050"/>
+              </w:rPr>
+              <w:t>'</w:t>
             </w:r>
             <w:r>
               <w:rPr>
@@ -10689,7 +11077,15 @@
               </w:r>
             </w:hyperlink>
             <w:r>
-              <w:t>acf.hhs.gov/css/parents/find-local-child-support-office</w:t>
+              <w:t>acf.hhs.gov/</w:t>
+            </w:r>
+            <w:proofErr w:type="spellStart"/>
+            <w:r>
+              <w:t>css</w:t>
+            </w:r>
+            <w:proofErr w:type="spellEnd"/>
+            <w:r>
+              <w:t>/parents/find-local-child-support-office</w:t>
             </w:r>
           </w:p>
           <w:p>
@@ -10807,9 +11203,11 @@
             <w:pPr>
               <w:pStyle w:val="Body"/>
             </w:pPr>
+            <w:proofErr w:type="spellStart"/>
             <w:r>
               <w:t>register_step</w:t>
             </w:r>
+            <w:proofErr w:type="spellEnd"/>
           </w:p>
         </w:tc>
       </w:tr>
@@ -10905,14 +11303,27 @@
             <w:pPr>
               <w:pStyle w:val="Body"/>
             </w:pPr>
-            <w:fldSimple w:instr=" SEQ registerlist \r  1 \* MERGEFORMAT ">
-              <w:r>
-                <w:rPr>
-                  <w:noProof/>
-                </w:rPr>
-                <w:t>1</w:t>
-              </w:r>
-            </w:fldSimple>
+            <w:r>
+              <w:fldChar w:fldCharType="begin"/>
+            </w:r>
+            <w:r>
+              <w:instrText xml:space="preserve"> SEQ registerlist \r  1 \* MERGEFORMAT </w:instrText>
+            </w:r>
+            <w:r>
+              <w:fldChar w:fldCharType="separate"/>
+            </w:r>
+            <w:r>
+              <w:rPr>
+                <w:noProof/>
+              </w:rPr>
+              <w:t>1</w:t>
+            </w:r>
+            <w:r>
+              <w:rPr>
+                <w:noProof/>
+              </w:rPr>
+              <w:fldChar w:fldCharType="end"/>
+            </w:r>
             <w:r>
               <w:rPr>
                 <w:noProof/>
@@ -11241,14 +11652,27 @@
             <w:pPr>
               <w:pStyle w:val="Body"/>
             </w:pPr>
-            <w:fldSimple w:instr=" SEQ registerlist \* MERGEFORMAT  \* MERGEFORMAT ">
-              <w:r>
-                <w:rPr>
-                  <w:noProof/>
-                </w:rPr>
-                <w:t>2</w:t>
-              </w:r>
-            </w:fldSimple>
+            <w:r>
+              <w:fldChar w:fldCharType="begin"/>
+            </w:r>
+            <w:r>
+              <w:instrText xml:space="preserve"> SEQ registerlist \* MERGEFORMAT  \* MERGEFORMAT </w:instrText>
+            </w:r>
+            <w:r>
+              <w:fldChar w:fldCharType="separate"/>
+            </w:r>
+            <w:r>
+              <w:rPr>
+                <w:noProof/>
+              </w:rPr>
+              <w:t>2</w:t>
+            </w:r>
+            <w:r>
+              <w:rPr>
+                <w:noProof/>
+              </w:rPr>
+              <w:fldChar w:fldCharType="end"/>
+            </w:r>
             <w:r>
               <w:t>.</w:t>
             </w:r>
@@ -11880,9 +12304,11 @@
             <w:pPr>
               <w:pStyle w:val="Body"/>
             </w:pPr>
+            <w:proofErr w:type="spellStart"/>
             <w:r>
               <w:t>talk_w_other_parent_step</w:t>
             </w:r>
+            <w:proofErr w:type="spellEnd"/>
           </w:p>
         </w:tc>
       </w:tr>
@@ -12128,9 +12554,11 @@
             <w:pPr>
               <w:pStyle w:val="Body"/>
             </w:pPr>
+            <w:proofErr w:type="spellStart"/>
             <w:r>
               <w:t>court_to_enforce_step</w:t>
             </w:r>
+            <w:proofErr w:type="spellEnd"/>
           </w:p>
         </w:tc>
       </w:tr>
@@ -12155,14 +12583,27 @@
             <w:r>
               <w:t xml:space="preserve">Step </w:t>
             </w:r>
-            <w:fldSimple w:instr=" SEQ stepList \* MERGEFORMAT ">
-              <w:r>
-                <w:rPr>
-                  <w:noProof/>
-                </w:rPr>
-                <w:t>20</w:t>
-              </w:r>
-            </w:fldSimple>
+            <w:r>
+              <w:fldChar w:fldCharType="begin"/>
+            </w:r>
+            <w:r>
+              <w:instrText xml:space="preserve"> SEQ stepList \* MERGEFORMAT </w:instrText>
+            </w:r>
+            <w:r>
+              <w:fldChar w:fldCharType="separate"/>
+            </w:r>
+            <w:r>
+              <w:rPr>
+                <w:noProof/>
+              </w:rPr>
+              <w:t>20</w:t>
+            </w:r>
+            <w:r>
+              <w:rPr>
+                <w:noProof/>
+              </w:rPr>
+              <w:fldChar w:fldCharType="end"/>
+            </w:r>
             <w:r>
               <w:t xml:space="preserve">: </w:t>
             </w:r>
@@ -13254,8 +13695,13 @@
               <w:br/>
             </w:r>
             <w:r>
-              <w:t>courts.alaska.gov/shc/family/glossary.htm#post-judgment</w:t>
-            </w:r>
+              <w:t>courts.alaska.gov/shc/family/</w:t>
+            </w:r>
+            <w:proofErr w:type="spellStart"/>
+            <w:r>
+              <w:t>glossary.htm#post-judgment</w:t>
+            </w:r>
+            <w:proofErr w:type="spellEnd"/>
           </w:p>
           <w:p>
             <w:pPr>
@@ -13384,7 +13830,15 @@
               <w:t xml:space="preserve">interim_order_date_more_than_10_days </w:t>
             </w:r>
             <w:r>
-              <w:t>or unknown_interim_date in('reconsider', 'modify'</w:t>
+              <w:t xml:space="preserve">or </w:t>
+            </w:r>
+            <w:proofErr w:type="spellStart"/>
+            <w:r>
+              <w:t>unknown_interim_date</w:t>
+            </w:r>
+            <w:proofErr w:type="spellEnd"/>
+            <w:r>
+              <w:t xml:space="preserve"> in('reconsider', 'modify'</w:t>
             </w:r>
             <w:r>
               <w:t>, ‘both’</w:t>
@@ -13421,7 +13875,22 @@
             </w:r>
             <w:r>
               <w:br/>
-              <w:t>unknown_final_date.any_true('reconsider','set aside')</w:t>
+            </w:r>
+            <w:proofErr w:type="spellStart"/>
+            <w:r>
+              <w:t>unknown_final_date.any_true</w:t>
+            </w:r>
+            <w:proofErr w:type="spellEnd"/>
+            <w:r>
+              <w:t>('</w:t>
+            </w:r>
+            <w:proofErr w:type="spellStart"/>
+            <w:r>
+              <w:t>reconsider','set</w:t>
+            </w:r>
+            <w:proofErr w:type="spellEnd"/>
+            <w:r>
+              <w:t xml:space="preserve"> aside')</w:t>
             </w:r>
             <w:r>
               <w:t xml:space="preserve"> </w:t>
@@ -14038,20 +14507,33 @@
               <w:rPr>
                 <w:color w:val="FF0000"/>
               </w:rPr>
-              <w:t>if defined('file_step_heading</w:t>
-            </w:r>
+              <w:t>if defined('</w:t>
+            </w:r>
+            <w:proofErr w:type="spellStart"/>
             <w:r>
               <w:rPr>
                 <w:color w:val="FF0000"/>
               </w:rPr>
+              <w:t>file_step_heading</w:t>
+            </w:r>
+            <w:proofErr w:type="spellEnd"/>
+            <w:r>
+              <w:rPr>
+                <w:color w:val="FF0000"/>
+              </w:rPr>
               <w:t>') %}</w:t>
             </w:r>
             <w:r>
               <w:t xml:space="preserve"> </w:t>
             </w:r>
             <w:r>
-              <w:t>{{ file_step_heading</w:t>
-            </w:r>
+              <w:t xml:space="preserve">{{ </w:t>
+            </w:r>
+            <w:proofErr w:type="spellStart"/>
+            <w:r>
+              <w:t>file_step_heading</w:t>
+            </w:r>
+            <w:proofErr w:type="spellEnd"/>
             <w:r>
               <w:t xml:space="preserve"> </w:t>
             </w:r>
@@ -14103,13 +14585,49 @@
               <w:pStyle w:val="Body"/>
             </w:pPr>
             <w:r>
-              <w:t>{{ file_motion_to_enforce }}</w:t>
+              <w:t xml:space="preserve">{{ </w:t>
+            </w:r>
+            <w:proofErr w:type="spellStart"/>
+            <w:r>
+              <w:t>file_motion_to_enforce</w:t>
+            </w:r>
+            <w:proofErr w:type="spellEnd"/>
+            <w:r>
+              <w:t xml:space="preserve"> }}</w:t>
             </w:r>
             <w:r>
               <w:rPr>
                 <w:color w:val="00B0F0"/>
               </w:rPr>
-              <w:t>{% if defined('file_step_heading') and file_step_heading == 'File your Motion to Set Aside' %}</w:t>
+              <w:t>{% if defined('</w:t>
+            </w:r>
+            <w:proofErr w:type="spellStart"/>
+            <w:r>
+              <w:rPr>
+                <w:color w:val="00B0F0"/>
+              </w:rPr>
+              <w:t>file_step_heading</w:t>
+            </w:r>
+            <w:proofErr w:type="spellEnd"/>
+            <w:r>
+              <w:rPr>
+                <w:color w:val="00B0F0"/>
+              </w:rPr>
+              <w:t xml:space="preserve">') and </w:t>
+            </w:r>
+            <w:proofErr w:type="spellStart"/>
+            <w:r>
+              <w:rPr>
+                <w:color w:val="00B0F0"/>
+              </w:rPr>
+              <w:t>file_step_heading</w:t>
+            </w:r>
+            <w:proofErr w:type="spellEnd"/>
+            <w:r>
+              <w:rPr>
+                <w:color w:val="00B0F0"/>
+              </w:rPr>
+              <w:t xml:space="preserve"> == 'File your Motion to Set Aside' %}</w:t>
             </w:r>
             <w:r>
               <w:t xml:space="preserve">If you decide that a </w:t>
@@ -14662,8 +15180,21 @@
                 <w:br/>
               </w:r>
               <w:r>
-                <w:t>courts.alaska.gov/efile/index.htm#current-courts</w:t>
-              </w:r>
+                <w:t>courts.alaska.gov/</w:t>
+              </w:r>
+              <w:proofErr w:type="spellStart"/>
+              <w:r>
+                <w:t>efile</w:t>
+              </w:r>
+              <w:proofErr w:type="spellEnd"/>
+              <w:r>
+                <w:t>/</w:t>
+              </w:r>
+              <w:proofErr w:type="spellStart"/>
+              <w:r>
+                <w:t>index.htm#current-courts</w:t>
+              </w:r>
+              <w:proofErr w:type="spellEnd"/>
             </w:hyperlink>
           </w:p>
           <w:p>
@@ -14683,7 +15214,15 @@
               <w:br/>
             </w:r>
             <w:r>
-              <w:t>courts.alaska.gov/courtdir/efiling.ht</w:t>
+              <w:t>courts.alaska.gov/</w:t>
+            </w:r>
+            <w:proofErr w:type="spellStart"/>
+            <w:r>
+              <w:t>courtdir</w:t>
+            </w:r>
+            <w:proofErr w:type="spellEnd"/>
+            <w:r>
+              <w:t>/efiling.ht</w:t>
             </w:r>
             <w:r>
               <w:t>m</w:t>
@@ -15007,8 +15546,13 @@
             <w:r>
               <w:br/>
             </w:r>
-            <w:r>
-              <w:t>unknown_interim_date == 'modify'</w:t>
+            <w:proofErr w:type="spellStart"/>
+            <w:r>
+              <w:t>unknown_interim_date</w:t>
+            </w:r>
+            <w:proofErr w:type="spellEnd"/>
+            <w:r>
+              <w:t xml:space="preserve"> == 'modify'</w:t>
             </w:r>
             <w:r>
               <w:rPr>
@@ -15037,8 +15581,13 @@
             <w:r>
               <w:br/>
             </w:r>
-            <w:r>
-              <w:t>unknown_interim_date == '</w:t>
+            <w:proofErr w:type="spellStart"/>
+            <w:r>
+              <w:t>unknown_interim_date</w:t>
+            </w:r>
+            <w:proofErr w:type="spellEnd"/>
+            <w:r>
+              <w:t xml:space="preserve"> == '</w:t>
             </w:r>
             <w:r>
               <w:t>both</w:t>
@@ -15253,14 +15802,27 @@
             <w:r>
               <w:t xml:space="preserve">Step </w:t>
             </w:r>
-            <w:fldSimple w:instr=" SEQ stepList \* MERGEFORMAT ">
-              <w:r>
-                <w:rPr>
-                  <w:noProof/>
-                </w:rPr>
-                <w:t>24</w:t>
-              </w:r>
-            </w:fldSimple>
+            <w:r>
+              <w:fldChar w:fldCharType="begin"/>
+            </w:r>
+            <w:r>
+              <w:instrText xml:space="preserve"> SEQ stepList \* MERGEFORMAT </w:instrText>
+            </w:r>
+            <w:r>
+              <w:fldChar w:fldCharType="separate"/>
+            </w:r>
+            <w:r>
+              <w:rPr>
+                <w:noProof/>
+              </w:rPr>
+              <w:t>24</w:t>
+            </w:r>
+            <w:r>
+              <w:rPr>
+                <w:noProof/>
+              </w:rPr>
+              <w:fldChar w:fldCharType="end"/>
+            </w:r>
             <w:r>
               <w:t>: What to expect after you file a {{ motion_type }}</w:t>
             </w:r>
@@ -16027,8 +16589,21 @@
               </w:r>
             </w:hyperlink>
             <w:r>
-              <w:t>youtube.com/watch?v=egoBeRFB_Uw</w:t>
-            </w:r>
+              <w:t>youtube.com/</w:t>
+            </w:r>
+            <w:proofErr w:type="spellStart"/>
+            <w:r>
+              <w:t>watch?v</w:t>
+            </w:r>
+            <w:proofErr w:type="spellEnd"/>
+            <w:r>
+              <w:t>=</w:t>
+            </w:r>
+            <w:proofErr w:type="spellStart"/>
+            <w:r>
+              <w:t>egoBeRFB_Uw</w:t>
+            </w:r>
+            <w:proofErr w:type="spellEnd"/>
           </w:p>
           <w:p>
             <w:pPr>
@@ -16067,8 +16642,13 @@
               <w:br/>
             </w:r>
             <w:r>
-              <w:t>courts.alaska.gov/shc/family/motions.htm#reply</w:t>
-            </w:r>
+              <w:t>courts.alaska.gov/shc/family/</w:t>
+            </w:r>
+            <w:proofErr w:type="spellStart"/>
+            <w:r>
+              <w:t>motions.htm#reply</w:t>
+            </w:r>
+            <w:proofErr w:type="spellEnd"/>
           </w:p>
           <w:p>
             <w:pPr>
@@ -16205,7 +16785,15 @@
               <w:t>or</w:t>
             </w:r>
             <w:r>
-              <w:t xml:space="preserve"> unknown_interim_date in(</w:t>
+              <w:t xml:space="preserve"> </w:t>
+            </w:r>
+            <w:proofErr w:type="spellStart"/>
+            <w:r>
+              <w:t>unknown_interim_date</w:t>
+            </w:r>
+            <w:proofErr w:type="spellEnd"/>
+            <w:r>
+              <w:t xml:space="preserve"> in(</w:t>
             </w:r>
             <w:r>
               <w:t>'</w:t>
@@ -16279,9 +16867,11 @@
             <w:pPr>
               <w:pStyle w:val="Body"/>
             </w:pPr>
+            <w:proofErr w:type="spellStart"/>
             <w:r>
               <w:t>expect_reconsider_step</w:t>
             </w:r>
+            <w:proofErr w:type="spellEnd"/>
             <w:r>
               <w:t xml:space="preserve"> from </w:t>
             </w:r>
@@ -16318,14 +16908,27 @@
             <w:r>
               <w:t xml:space="preserve">Step </w:t>
             </w:r>
-            <w:fldSimple w:instr=" SEQ stepList \* MERGEFORMAT ">
-              <w:r>
-                <w:rPr>
-                  <w:noProof/>
-                </w:rPr>
-                <w:t>25</w:t>
-              </w:r>
-            </w:fldSimple>
+            <w:r>
+              <w:fldChar w:fldCharType="begin"/>
+            </w:r>
+            <w:r>
+              <w:instrText xml:space="preserve"> SEQ stepList \* MERGEFORMAT </w:instrText>
+            </w:r>
+            <w:r>
+              <w:fldChar w:fldCharType="separate"/>
+            </w:r>
+            <w:r>
+              <w:rPr>
+                <w:noProof/>
+              </w:rPr>
+              <w:t>25</w:t>
+            </w:r>
+            <w:r>
+              <w:rPr>
+                <w:noProof/>
+              </w:rPr>
+              <w:fldChar w:fldCharType="end"/>
+            </w:r>
             <w:r>
               <w:t xml:space="preserve">: What to expect after </w:t>
             </w:r>
@@ -16534,6 +17137,7 @@
               <w:pStyle w:val="Body"/>
             </w:pPr>
             <w:r>
+              <w:lastRenderedPageBreak/>
               <w:t>{%tr endif %}</w:t>
             </w:r>
           </w:p>
@@ -16551,9 +17155,11 @@
             <w:pPr>
               <w:pStyle w:val="Body"/>
             </w:pPr>
+            <w:proofErr w:type="spellStart"/>
             <w:r>
               <w:t>get_help</w:t>
             </w:r>
+            <w:proofErr w:type="spellEnd"/>
             <w:r>
               <w:t xml:space="preserve"> from </w:t>
             </w:r>
@@ -16629,11 +17235,7 @@
             </w:r>
             <w:bookmarkStart w:id="32" w:name="_Hlk136618682"/>
             <w:r>
-              <w:t xml:space="preserve">Get </w:t>
-            </w:r>
-            <w:r>
-              <w:lastRenderedPageBreak/>
-              <w:t xml:space="preserve">more </w:t>
+              <w:t xml:space="preserve">Get more </w:t>
             </w:r>
             <w:r>
               <w:t>information</w:t>
@@ -16659,7 +17261,6 @@
               <w:pStyle w:val="Body"/>
             </w:pPr>
             <w:r>
-              <w:lastRenderedPageBreak/>
               <w:t>For help with forms or understanding the process,</w:t>
             </w:r>
           </w:p>
@@ -16668,7 +17269,6 @@
               <w:pStyle w:val="Body"/>
             </w:pPr>
             <w:r>
-              <w:lastRenderedPageBreak/>
               <w:t xml:space="preserve">call the </w:t>
             </w:r>
             <w:hyperlink r:id="rId238" w:history="1">
@@ -16955,14 +17555,27 @@
     <w:r>
       <w:t xml:space="preserve"> of </w:t>
     </w:r>
-    <w:fldSimple w:instr=" NUMPAGES  \* Arabic  \* MERGEFORMAT ">
-      <w:r>
-        <w:rPr>
-          <w:noProof/>
-        </w:rPr>
-        <w:t>37</w:t>
-      </w:r>
-    </w:fldSimple>
+    <w:r>
+      <w:fldChar w:fldCharType="begin"/>
+    </w:r>
+    <w:r>
+      <w:instrText xml:space="preserve"> NUMPAGES  \* Arabic  \* MERGEFORMAT </w:instrText>
+    </w:r>
+    <w:r>
+      <w:fldChar w:fldCharType="separate"/>
+    </w:r>
+    <w:r>
+      <w:rPr>
+        <w:noProof/>
+      </w:rPr>
+      <w:t>37</w:t>
+    </w:r>
+    <w:r>
+      <w:rPr>
+        <w:noProof/>
+      </w:rPr>
+      <w:fldChar w:fldCharType="end"/>
+    </w:r>
     <w:r>
       <w:t xml:space="preserve"> pages</w:t>
     </w:r>
@@ -16974,7 +17587,10 @@
       <w:ind w:left="-450"/>
     </w:pPr>
     <w:r>
-      <w:t>February 25, 2025</w:t>
+      <w:t>March 11</w:t>
+    </w:r>
+    <w:r>
+      <w:t>, 2025</w:t>
     </w:r>
   </w:p>
 </w:ftr>
@@ -19008,6 +19624,7 @@
   <w:style w:type="character" w:default="1" w:styleId="DefaultParagraphFont">
     <w:name w:val="Default Paragraph Font"/>
     <w:uiPriority w:val="1"/>
+    <w:semiHidden/>
     <w:unhideWhenUsed/>
   </w:style>
   <w:style w:type="table" w:default="1" w:styleId="TableNormal">

</xml_diff>

<commit_message>
had to add link to youtube video in Links in this step fill_set_aside_step  in docx
</commit_message>
<xml_diff>
--- a/docassemble/ChangingOrEnforcingYourChildSupportOrder/data/templates/changing_child_support_action_plan.docx
+++ b/docassemble/ChangingOrEnforcingYourChildSupportOrder/data/templates/changing_child_support_action_plan.docx
@@ -767,7 +767,7 @@
                 </mc:Choice>
                 <mc:Fallback>
                   <w:pict>
-                    <v:group w14:anchorId="55EC793F" id="Group 1" o:spid="_x0000_s1026" style="position:absolute;margin-left:0;margin-top:13.25pt;width:59.75pt;height:54.7pt;z-index:-251651072;mso-wrap-distance-right:25.2pt;mso-width-relative:margin;mso-height-relative:margin" coordsize="7613,6959" o:gfxdata="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">
+                    <v:group w14:anchorId="43509959" id="Group 1" o:spid="_x0000_s1026" style="position:absolute;margin-left:0;margin-top:13.25pt;width:59.75pt;height:54.7pt;z-index:-251651072;mso-wrap-distance-right:25.2pt;mso-width-relative:margin;mso-height-relative:margin" coordsize="7613,6959" o:gfxdata="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">
                       <v:group id="docshapegroup1" o:spid="_x0000_s1027" style="position:absolute;width:5969;height:6959" coordorigin="805,-199" coordsize="940,1096" o:gfxdata="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">
                         <v:shape id="docshape2" o:spid="_x0000_s1028" style="position:absolute;left:817;top:-187;width:915;height:1071;visibility:visible;mso-wrap-style:square;v-text-anchor:top" coordsize="915,1071" o:gfxdata="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" path="m85,89l85,,914,r,985l824,985t,85l,1070,,92r573,l573,337r246,l824,1070xe" filled="f" strokecolor="#333" strokeweight=".43858mm">
                           <v:path arrowok="t" o:connecttype="custom" o:connectlocs="85,-97;85,-186;914,-186;914,799;824,799;824,884;0,884;0,-94;573,-94;573,151;819,151;824,884" o:connectangles="0,0,0,0,0,0,0,0,0,0,0,0"/>
@@ -1185,27 +1185,14 @@
             <w:r>
               <w:t xml:space="preserve">Step </w:t>
             </w:r>
-            <w:r>
-              <w:fldChar w:fldCharType="begin"/>
-            </w:r>
-            <w:r>
-              <w:instrText xml:space="preserve"> SEQ stepList \* MERGEFORMAT </w:instrText>
-            </w:r>
-            <w:r>
-              <w:fldChar w:fldCharType="separate"/>
-            </w:r>
-            <w:r>
-              <w:rPr>
-                <w:noProof/>
-              </w:rPr>
-              <w:t>1</w:t>
-            </w:r>
-            <w:r>
-              <w:rPr>
-                <w:noProof/>
-              </w:rPr>
-              <w:fldChar w:fldCharType="end"/>
-            </w:r>
+            <w:fldSimple w:instr=" SEQ stepList \* MERGEFORMAT ">
+              <w:r>
+                <w:rPr>
+                  <w:noProof/>
+                </w:rPr>
+                <w:t>1</w:t>
+              </w:r>
+            </w:fldSimple>
             <w:r>
               <w:t>: Decide the steps you want to take</w:t>
             </w:r>
@@ -1361,27 +1348,14 @@
             <w:r>
               <w:t xml:space="preserve">Step </w:t>
             </w:r>
-            <w:r>
-              <w:fldChar w:fldCharType="begin"/>
-            </w:r>
-            <w:r>
-              <w:instrText xml:space="preserve"> SEQ stepList  \* MERGEFORMAT  \* MERGEFORMAT </w:instrText>
-            </w:r>
-            <w:r>
-              <w:fldChar w:fldCharType="separate"/>
-            </w:r>
-            <w:r>
-              <w:rPr>
-                <w:noProof/>
-              </w:rPr>
-              <w:t>2</w:t>
-            </w:r>
-            <w:r>
-              <w:rPr>
-                <w:noProof/>
-              </w:rPr>
-              <w:fldChar w:fldCharType="end"/>
-            </w:r>
+            <w:fldSimple w:instr=" SEQ stepList  \* MERGEFORMAT  \* MERGEFORMAT ">
+              <w:r>
+                <w:rPr>
+                  <w:noProof/>
+                </w:rPr>
+                <w:t>2</w:t>
+              </w:r>
+            </w:fldSimple>
             <w:r>
               <w:t xml:space="preserve">: </w:t>
             </w:r>
@@ -1670,27 +1644,14 @@
             <w:r>
               <w:t xml:space="preserve">Step </w:t>
             </w:r>
-            <w:r>
-              <w:fldChar w:fldCharType="begin"/>
-            </w:r>
-            <w:r>
-              <w:instrText xml:space="preserve"> SEQ stepList  \* MERGEFORMAT  \* MERGEFORMAT </w:instrText>
-            </w:r>
-            <w:r>
-              <w:fldChar w:fldCharType="separate"/>
-            </w:r>
-            <w:r>
-              <w:rPr>
-                <w:noProof/>
-              </w:rPr>
-              <w:t>3</w:t>
-            </w:r>
-            <w:r>
-              <w:rPr>
-                <w:noProof/>
-              </w:rPr>
-              <w:fldChar w:fldCharType="end"/>
-            </w:r>
+            <w:fldSimple w:instr=" SEQ stepList  \* MERGEFORMAT  \* MERGEFORMAT ">
+              <w:r>
+                <w:rPr>
+                  <w:noProof/>
+                </w:rPr>
+                <w:t>3</w:t>
+              </w:r>
+            </w:fldSimple>
             <w:r>
               <w:t>: Find out who issued your</w:t>
             </w:r>
@@ -2841,27 +2802,14 @@
             <w:r>
               <w:t xml:space="preserve">Step </w:t>
             </w:r>
-            <w:r>
-              <w:fldChar w:fldCharType="begin"/>
-            </w:r>
-            <w:r>
-              <w:instrText xml:space="preserve"> SEQ stepList \* MERGEFORMAT </w:instrText>
-            </w:r>
-            <w:r>
-              <w:fldChar w:fldCharType="separate"/>
-            </w:r>
-            <w:r>
-              <w:rPr>
-                <w:noProof/>
-              </w:rPr>
-              <w:t>4</w:t>
-            </w:r>
-            <w:r>
-              <w:rPr>
-                <w:noProof/>
-              </w:rPr>
-              <w:fldChar w:fldCharType="end"/>
-            </w:r>
+            <w:fldSimple w:instr=" SEQ stepList \* MERGEFORMAT ">
+              <w:r>
+                <w:rPr>
+                  <w:noProof/>
+                </w:rPr>
+                <w:t>4</w:t>
+              </w:r>
+            </w:fldSimple>
             <w:r>
               <w:t xml:space="preserve">: </w:t>
             </w:r>
@@ -3457,27 +3405,14 @@
             <w:r>
               <w:t xml:space="preserve">ep </w:t>
             </w:r>
-            <w:r>
-              <w:fldChar w:fldCharType="begin"/>
-            </w:r>
-            <w:r>
-              <w:instrText xml:space="preserve"> SEQ stepList \* MERGEFORMAT </w:instrText>
-            </w:r>
-            <w:r>
-              <w:fldChar w:fldCharType="separate"/>
-            </w:r>
-            <w:r>
-              <w:rPr>
-                <w:noProof/>
-              </w:rPr>
-              <w:t>5</w:t>
-            </w:r>
-            <w:r>
-              <w:rPr>
-                <w:noProof/>
-              </w:rPr>
-              <w:fldChar w:fldCharType="end"/>
-            </w:r>
+            <w:fldSimple w:instr=" SEQ stepList \* MERGEFORMAT ">
+              <w:r>
+                <w:rPr>
+                  <w:noProof/>
+                </w:rPr>
+                <w:t>5</w:t>
+              </w:r>
+            </w:fldSimple>
             <w:r>
               <w:rPr>
                 <w:noProof/>
@@ -5032,27 +4967,14 @@
             <w:r>
               <w:t xml:space="preserve">Step </w:t>
             </w:r>
-            <w:r>
-              <w:fldChar w:fldCharType="begin"/>
-            </w:r>
-            <w:r>
-              <w:instrText xml:space="preserve"> SEQ stepList \* MERGEFORMAT </w:instrText>
-            </w:r>
-            <w:r>
-              <w:fldChar w:fldCharType="separate"/>
-            </w:r>
-            <w:r>
-              <w:rPr>
-                <w:noProof/>
-              </w:rPr>
-              <w:t>6</w:t>
-            </w:r>
-            <w:r>
-              <w:rPr>
-                <w:noProof/>
-              </w:rPr>
-              <w:fldChar w:fldCharType="end"/>
-            </w:r>
+            <w:fldSimple w:instr=" SEQ stepList \* MERGEFORMAT ">
+              <w:r>
+                <w:rPr>
+                  <w:noProof/>
+                </w:rPr>
+                <w:t>6</w:t>
+              </w:r>
+            </w:fldSimple>
             <w:r>
               <w:t>: Decide if you want to file an appeal</w:t>
             </w:r>
@@ -5636,27 +5558,14 @@
             <w:r>
               <w:t xml:space="preserve">Step </w:t>
             </w:r>
-            <w:r>
-              <w:fldChar w:fldCharType="begin"/>
-            </w:r>
-            <w:r>
-              <w:instrText xml:space="preserve"> SEQ stepList \* MERGEFORMAT </w:instrText>
-            </w:r>
-            <w:r>
-              <w:fldChar w:fldCharType="separate"/>
-            </w:r>
-            <w:r>
-              <w:rPr>
-                <w:noProof/>
-              </w:rPr>
-              <w:t>7</w:t>
-            </w:r>
-            <w:r>
-              <w:rPr>
-                <w:noProof/>
-              </w:rPr>
-              <w:fldChar w:fldCharType="end"/>
-            </w:r>
+            <w:fldSimple w:instr=" SEQ stepList \* MERGEFORMAT ">
+              <w:r>
+                <w:rPr>
+                  <w:noProof/>
+                </w:rPr>
+                <w:t>7</w:t>
+              </w:r>
+            </w:fldSimple>
             <w:r>
               <w:t xml:space="preserve">: </w:t>
             </w:r>
@@ -6071,14 +5980,27 @@
               <w:lastRenderedPageBreak/>
               <w:t xml:space="preserve">Step </w:t>
             </w:r>
-            <w:fldSimple w:instr=" SEQ stepList \* MERGEFORMAT ">
-              <w:r>
-                <w:rPr>
-                  <w:noProof/>
-                </w:rPr>
-                <w:t>8</w:t>
-              </w:r>
-            </w:fldSimple>
+            <w:r>
+              <w:fldChar w:fldCharType="begin"/>
+            </w:r>
+            <w:r>
+              <w:instrText xml:space="preserve"> SEQ stepList \* MERGEFORMAT </w:instrText>
+            </w:r>
+            <w:r>
+              <w:fldChar w:fldCharType="separate"/>
+            </w:r>
+            <w:r>
+              <w:rPr>
+                <w:noProof/>
+              </w:rPr>
+              <w:t>8</w:t>
+            </w:r>
+            <w:r>
+              <w:rPr>
+                <w:noProof/>
+              </w:rPr>
+              <w:fldChar w:fldCharType="end"/>
+            </w:r>
             <w:r>
               <w:t xml:space="preserve">: </w:t>
             </w:r>
@@ -6276,8 +6198,13 @@
               <w:t xml:space="preserve"> Bring a</w:t>
             </w:r>
             <w:r>
-              <w:t>n up to date</w:t>
-            </w:r>
+              <w:t xml:space="preserve">n </w:t>
+            </w:r>
+            <w:proofErr w:type="gramStart"/>
+            <w:r>
+              <w:t>up to date</w:t>
+            </w:r>
+            <w:proofErr w:type="gramEnd"/>
             <w:r>
               <w:t xml:space="preserve"> photo ID</w:t>
             </w:r>
@@ -6890,27 +6817,14 @@
             <w:r>
               <w:t xml:space="preserve">Step </w:t>
             </w:r>
-            <w:r>
-              <w:fldChar w:fldCharType="begin"/>
-            </w:r>
-            <w:r>
-              <w:instrText xml:space="preserve"> SEQ stepList \* MERGEFORMAT </w:instrText>
-            </w:r>
-            <w:r>
-              <w:fldChar w:fldCharType="separate"/>
-            </w:r>
-            <w:r>
-              <w:rPr>
-                <w:noProof/>
-              </w:rPr>
-              <w:t>9</w:t>
-            </w:r>
-            <w:r>
-              <w:rPr>
-                <w:noProof/>
-              </w:rPr>
-              <w:fldChar w:fldCharType="end"/>
-            </w:r>
+            <w:fldSimple w:instr=" SEQ stepList \* MERGEFORMAT ">
+              <w:r>
+                <w:rPr>
+                  <w:noProof/>
+                </w:rPr>
+                <w:t>9</w:t>
+              </w:r>
+            </w:fldSimple>
             <w:r>
               <w:rPr>
                 <w:noProof/>
@@ -7112,27 +7026,14 @@
               <w:lastRenderedPageBreak/>
               <w:t xml:space="preserve">Step </w:t>
             </w:r>
-            <w:r>
-              <w:fldChar w:fldCharType="begin"/>
-            </w:r>
-            <w:r>
-              <w:instrText xml:space="preserve"> SEQ stepList \* MERGEFORMAT </w:instrText>
-            </w:r>
-            <w:r>
-              <w:fldChar w:fldCharType="separate"/>
-            </w:r>
-            <w:r>
-              <w:rPr>
-                <w:noProof/>
-              </w:rPr>
-              <w:t>10</w:t>
-            </w:r>
-            <w:r>
-              <w:rPr>
-                <w:noProof/>
-              </w:rPr>
-              <w:fldChar w:fldCharType="end"/>
-            </w:r>
+            <w:fldSimple w:instr=" SEQ stepList \* MERGEFORMAT ">
+              <w:r>
+                <w:rPr>
+                  <w:noProof/>
+                </w:rPr>
+                <w:t>10</w:t>
+              </w:r>
+            </w:fldSimple>
             <w:r>
               <w:rPr>
                 <w:noProof/>
@@ -7689,27 +7590,14 @@
               <w:lastRenderedPageBreak/>
               <w:t xml:space="preserve">Step </w:t>
             </w:r>
-            <w:r>
-              <w:fldChar w:fldCharType="begin"/>
-            </w:r>
-            <w:r>
-              <w:instrText xml:space="preserve"> SEQ stepList \* MERGEFORMAT </w:instrText>
-            </w:r>
-            <w:r>
-              <w:fldChar w:fldCharType="separate"/>
-            </w:r>
-            <w:r>
-              <w:rPr>
-                <w:noProof/>
-              </w:rPr>
-              <w:t>11</w:t>
-            </w:r>
-            <w:r>
-              <w:rPr>
-                <w:noProof/>
-              </w:rPr>
-              <w:fldChar w:fldCharType="end"/>
-            </w:r>
+            <w:fldSimple w:instr=" SEQ stepList \* MERGEFORMAT ">
+              <w:r>
+                <w:rPr>
+                  <w:noProof/>
+                </w:rPr>
+                <w:t>11</w:t>
+              </w:r>
+            </w:fldSimple>
             <w:r>
               <w:rPr>
                 <w:noProof/>
@@ -7812,27 +7700,14 @@
               <w:lastRenderedPageBreak/>
               <w:t xml:space="preserve">Step </w:t>
             </w:r>
-            <w:r>
-              <w:fldChar w:fldCharType="begin"/>
-            </w:r>
-            <w:r>
-              <w:instrText xml:space="preserve"> SEQ stepList \* MERGEFORMAT </w:instrText>
-            </w:r>
-            <w:r>
-              <w:fldChar w:fldCharType="separate"/>
-            </w:r>
-            <w:r>
-              <w:rPr>
-                <w:noProof/>
-              </w:rPr>
-              <w:t>12</w:t>
-            </w:r>
-            <w:r>
-              <w:rPr>
-                <w:noProof/>
-              </w:rPr>
-              <w:fldChar w:fldCharType="end"/>
-            </w:r>
+            <w:fldSimple w:instr=" SEQ stepList \* MERGEFORMAT ">
+              <w:r>
+                <w:rPr>
+                  <w:noProof/>
+                </w:rPr>
+                <w:t>12</w:t>
+              </w:r>
+            </w:fldSimple>
             <w:r>
               <w:rPr>
                 <w:noProof/>
@@ -8074,27 +7949,14 @@
             <w:r>
               <w:t xml:space="preserve">Step </w:t>
             </w:r>
-            <w:r>
-              <w:fldChar w:fldCharType="begin"/>
-            </w:r>
-            <w:r>
-              <w:instrText xml:space="preserve"> SEQ stepList  \* MERGEFORMAT  \* MERGEFORMAT </w:instrText>
-            </w:r>
-            <w:r>
-              <w:fldChar w:fldCharType="separate"/>
-            </w:r>
-            <w:r>
-              <w:rPr>
-                <w:noProof/>
-              </w:rPr>
-              <w:t>13</w:t>
-            </w:r>
-            <w:r>
-              <w:rPr>
-                <w:noProof/>
-              </w:rPr>
-              <w:fldChar w:fldCharType="end"/>
-            </w:r>
+            <w:fldSimple w:instr=" SEQ stepList  \* MERGEFORMAT  \* MERGEFORMAT ">
+              <w:r>
+                <w:rPr>
+                  <w:noProof/>
+                </w:rPr>
+                <w:t>13</w:t>
+              </w:r>
+            </w:fldSimple>
             <w:r>
               <w:t xml:space="preserve">: </w:t>
             </w:r>
@@ -9445,27 +9307,14 @@
               <w:lastRenderedPageBreak/>
               <w:t xml:space="preserve">Step </w:t>
             </w:r>
-            <w:r>
-              <w:fldChar w:fldCharType="begin"/>
-            </w:r>
-            <w:r>
-              <w:instrText xml:space="preserve"> SEQ stepList \* MERGEFORMAT </w:instrText>
-            </w:r>
-            <w:r>
-              <w:fldChar w:fldCharType="separate"/>
-            </w:r>
-            <w:r>
-              <w:rPr>
-                <w:noProof/>
-              </w:rPr>
-              <w:t>15</w:t>
-            </w:r>
-            <w:r>
-              <w:rPr>
-                <w:noProof/>
-              </w:rPr>
-              <w:fldChar w:fldCharType="end"/>
-            </w:r>
+            <w:fldSimple w:instr=" SEQ stepList \* MERGEFORMAT ">
+              <w:r>
+                <w:rPr>
+                  <w:noProof/>
+                </w:rPr>
+                <w:t>15</w:t>
+              </w:r>
+            </w:fldSimple>
             <w:r>
               <w:t xml:space="preserve">: </w:t>
             </w:r>
@@ -9722,8 +9571,6 @@
                 <w:rPr>
                   <w:rStyle w:val="Hyperlink"/>
                   <w:rFonts w:ascii="Arial" w:hAnsi="Arial" w:cs="Arial"/>
-                  <w:b/>
-                  <w:bCs/>
                   <w:shd w:val="clear" w:color="auto" w:fill="FFFFFF"/>
                 </w:rPr>
                 <w:t>Motions Part 1: How to Ask the Court For Something</w:t>
@@ -9951,6 +9798,55 @@
             </w:r>
             <w:r>
               <w:t>courts.alaska.gov/shc/family/docs/shc-1630n.pdf</w:t>
+            </w:r>
+          </w:p>
+          <w:p>
+            <w:pPr>
+              <w:pStyle w:val="Body"/>
+            </w:pPr>
+            <w:r>
+              <w:fldChar w:fldCharType="begin"/>
+            </w:r>
+            <w:r>
+              <w:instrText xml:space="preserve"> HYPERLINK "https://www.youtube.com/watch?v=2irmxT0_0EA" </w:instrText>
+            </w:r>
+            <w:r>
+              <w:fldChar w:fldCharType="separate"/>
+            </w:r>
+            <w:r>
+              <w:rPr>
+                <w:rStyle w:val="Hyperlink"/>
+                <w:rFonts w:ascii="Arial" w:hAnsi="Arial" w:cs="Arial"/>
+                <w:shd w:val="clear" w:color="auto" w:fill="FFFFFF"/>
+              </w:rPr>
+              <w:t>Motions Part 1: How to Ask the Court For Something</w:t>
+            </w:r>
+            <w:r>
+              <w:rPr>
+                <w:rStyle w:val="Hyperlink"/>
+                <w:rFonts w:ascii="Arial" w:hAnsi="Arial" w:cs="Arial"/>
+                <w:shd w:val="clear" w:color="auto" w:fill="FFFFFF"/>
+              </w:rPr>
+              <w:fldChar w:fldCharType="end"/>
+            </w:r>
+            <w:r>
+              <w:rPr>
+                <w:rStyle w:val="Hyperlink"/>
+                <w:rFonts w:ascii="Arial" w:hAnsi="Arial" w:cs="Arial"/>
+                <w:shd w:val="clear" w:color="auto" w:fill="FFFFFF"/>
+              </w:rPr>
+              <w:br/>
+            </w:r>
+            <w:r>
+              <w:t>youtube.com/</w:t>
+            </w:r>
+            <w:proofErr w:type="spellStart"/>
+            <w:r>
+              <w:t>watch?v</w:t>
+            </w:r>
+            <w:proofErr w:type="spellEnd"/>
+            <w:r>
+              <w:t>=2irmxT0_0EA</w:t>
             </w:r>
           </w:p>
         </w:tc>
@@ -10088,27 +9984,14 @@
             <w:r>
               <w:t xml:space="preserve">Step </w:t>
             </w:r>
-            <w:r>
-              <w:fldChar w:fldCharType="begin"/>
-            </w:r>
-            <w:r>
-              <w:instrText xml:space="preserve"> SEQ stepList \* MERGEFORMAT </w:instrText>
-            </w:r>
-            <w:r>
-              <w:fldChar w:fldCharType="separate"/>
-            </w:r>
-            <w:r>
-              <w:rPr>
-                <w:noProof/>
-              </w:rPr>
-              <w:t>16</w:t>
-            </w:r>
-            <w:r>
-              <w:rPr>
-                <w:noProof/>
-              </w:rPr>
-              <w:fldChar w:fldCharType="end"/>
-            </w:r>
+            <w:fldSimple w:instr=" SEQ stepList \* MERGEFORMAT ">
+              <w:r>
+                <w:rPr>
+                  <w:noProof/>
+                </w:rPr>
+                <w:t>16</w:t>
+              </w:r>
+            </w:fldSimple>
             <w:r>
               <w:t xml:space="preserve">: </w:t>
             </w:r>
@@ -10995,6 +10878,9 @@
             </w:r>
             <w:r>
               <w:br/>
+            </w:r>
+            <w:r>
+              <w:lastRenderedPageBreak/>
               <w:t xml:space="preserve">Monday – Thursday, </w:t>
             </w:r>
             <w:r>
@@ -11035,7 +10921,6 @@
               <w:pStyle w:val="ListPlevel2"/>
             </w:pPr>
             <w:r>
-              <w:lastRenderedPageBreak/>
               <w:t>Toll Free (In-state): 800-478-3300</w:t>
             </w:r>
           </w:p>
@@ -11424,11 +11309,11 @@
               <w:t xml:space="preserve">: </w:t>
             </w:r>
             <w:r>
-              <w:t xml:space="preserve">Register your child support order from </w:t>
+              <w:t xml:space="preserve">Register your </w:t>
             </w:r>
             <w:r>
               <w:lastRenderedPageBreak/>
-              <w:t>another state</w:t>
+              <w:t>child support order from another state</w:t>
             </w:r>
           </w:p>
         </w:tc>
@@ -11455,7 +11340,11 @@
               <w:pStyle w:val="Body"/>
             </w:pPr>
             <w:r>
-              <w:t>If you want the Alaska courts or Alaska police to enforce your foreign child support order, register your f</w:t>
+              <w:t xml:space="preserve">If you want the Alaska courts or Alaska police to enforce your foreign </w:t>
+            </w:r>
+            <w:r>
+              <w:lastRenderedPageBreak/>
+              <w:t>child support order, register your f</w:t>
             </w:r>
             <w:r>
               <w:t>oreign order in an Alaska court.</w:t>
@@ -11473,63 +11362,382 @@
             <w:pPr>
               <w:pStyle w:val="Body"/>
             </w:pPr>
-            <w:r>
-              <w:fldChar w:fldCharType="begin"/>
-            </w:r>
-            <w:r>
-              <w:instrText xml:space="preserve"> SEQ registerlist \r  1 \* MERGEFORMAT </w:instrText>
-            </w:r>
-            <w:r>
-              <w:fldChar w:fldCharType="separate"/>
-            </w:r>
+            <w:fldSimple w:instr=" SEQ registerlist \r  1 \* MERGEFORMAT ">
+              <w:r>
+                <w:rPr>
+                  <w:noProof/>
+                </w:rPr>
+                <w:t>1</w:t>
+              </w:r>
+            </w:fldSimple>
             <w:r>
               <w:rPr>
                 <w:noProof/>
               </w:rPr>
-              <w:t>1</w:t>
-            </w:r>
-            <w:r>
-              <w:rPr>
-                <w:noProof/>
-              </w:rPr>
-              <w:fldChar w:fldCharType="end"/>
-            </w:r>
-            <w:r>
-              <w:rPr>
-                <w:noProof/>
-              </w:rPr>
               <w:t xml:space="preserve">. </w:t>
             </w:r>
             <w:r>
-              <w:t xml:space="preserve">Give the following to an Alaska court. This is called “filing” your </w:t>
-            </w:r>
+              <w:t>Give the following to an Alaska court. This is called “filing” your documents.</w:t>
+            </w:r>
+          </w:p>
+          <w:p>
+            <w:pPr>
+              <w:pStyle w:val="ListParagraph"/>
+            </w:pPr>
+            <w:r>
+              <w:t>One certified or exemplified copy of the original order.</w:t>
+            </w:r>
+          </w:p>
+          <w:p>
+            <w:pPr>
+              <w:pStyle w:val="ListParagraph"/>
+            </w:pPr>
+            <w:r>
+              <w:t>One photocopy of the certified or exemplified original order.</w:t>
+            </w:r>
+          </w:p>
+          <w:p>
+            <w:pPr>
+              <w:pStyle w:val="ListParagraph"/>
+            </w:pPr>
+            <w:r>
+              <w:t>These forms:</w:t>
+            </w:r>
+          </w:p>
+          <w:p>
+            <w:pPr>
+              <w:pStyle w:val="ListPlevel2"/>
+            </w:pPr>
+            <w:r>
+              <w:rPr>
+                <w:b/>
+              </w:rPr>
+              <w:t xml:space="preserve">Instructions – Registration of Support Order Issued by Another </w:t>
+            </w:r>
+            <w:r>
+              <w:rPr>
+                <w:b/>
+              </w:rPr>
+              <w:t>State, DR-341</w:t>
+            </w:r>
+            <w:r>
+              <w:t xml:space="preserve"> [</w:t>
+            </w:r>
+            <w:hyperlink r:id="rId142" w:history="1">
+              <w:r>
+                <w:rPr>
+                  <w:rStyle w:val="Hyperlink"/>
+                </w:rPr>
+                <w:t>Fill-In PDF</w:t>
+              </w:r>
+            </w:hyperlink>
+            <w:r>
+              <w:t>]</w:t>
+            </w:r>
+          </w:p>
+          <w:p>
+            <w:pPr>
+              <w:pStyle w:val="ListPlevel2"/>
+            </w:pPr>
+            <w:r>
+              <w:rPr>
+                <w:b/>
+              </w:rPr>
+              <w:t xml:space="preserve">Petition to Register a Support Order from Another State, </w:t>
+            </w:r>
+            <w:hyperlink r:id="rId143" w:history="1">
+              <w:r>
+                <w:rPr>
+                  <w:b/>
+                </w:rPr>
+                <w:t>DR-342</w:t>
+              </w:r>
+            </w:hyperlink>
+            <w:r>
+              <w:t xml:space="preserve"> [</w:t>
+            </w:r>
+            <w:hyperlink r:id="rId144" w:history="1">
+              <w:r>
+                <w:rPr>
+                  <w:rStyle w:val="Hyperlink"/>
+                </w:rPr>
+                <w:t>Fill-In PDF</w:t>
+              </w:r>
+            </w:hyperlink>
+            <w:r>
+              <w:t>]</w:t>
+            </w:r>
+            <w:r>
+              <w:br/>
+            </w:r>
+            <w:r>
+              <w:t>Wait to sign the form until you can sign in front of a notary. You can get your affidavit notarized for free at the court.</w:t>
+            </w:r>
+          </w:p>
+          <w:p>
+            <w:pPr>
+              <w:pStyle w:val="ListPlevel2"/>
+            </w:pPr>
+            <w:r>
+              <w:t>If you cannot get to a notary public or someone who has the power to take oaths, you can "self-certify".</w:t>
+            </w:r>
+            <w:r>
+              <w:t xml:space="preserve"> </w:t>
+            </w:r>
+            <w:r>
+              <w:t>Use:</w:t>
+            </w:r>
+            <w:r>
+              <w:br/>
+            </w:r>
+            <w:r>
+              <w:rPr>
+                <w:b/>
+              </w:rPr>
+              <w:t xml:space="preserve">Self-Certification (No Notary Available) </w:t>
+            </w:r>
+            <w:hyperlink r:id="rId145" w:history="1">
+              <w:r>
+                <w:rPr>
+                  <w:rStyle w:val="Hyperlink"/>
+                  <w:b/>
+                </w:rPr>
+                <w:t>TF-835</w:t>
+              </w:r>
+            </w:hyperlink>
+            <w:r>
+              <w:t xml:space="preserve"> [Fill-In PDF]</w:t>
+            </w:r>
+          </w:p>
+          <w:p>
+            <w:pPr>
+              <w:pStyle w:val="ListPlevel2"/>
+            </w:pPr>
+            <w:r>
+              <w:rPr>
+                <w:b/>
+              </w:rPr>
+              <w:t xml:space="preserve">Confidential Information Sheet - Support Order from Another State, </w:t>
+            </w:r>
+            <w:hyperlink r:id="rId146" w:history="1">
+              <w:r>
+                <w:rPr>
+                  <w:b/>
+                </w:rPr>
+                <w:t>DR-343</w:t>
+              </w:r>
+            </w:hyperlink>
+            <w:r>
+              <w:t xml:space="preserve"> [</w:t>
+            </w:r>
+            <w:hyperlink r:id="rId147" w:history="1">
+              <w:r>
+                <w:rPr>
+                  <w:rStyle w:val="Hyperlink"/>
+                </w:rPr>
+                <w:t>Fill-In PDF</w:t>
+              </w:r>
+            </w:hyperlink>
+            <w:r>
+              <w:t>]</w:t>
+            </w:r>
+          </w:p>
+          <w:p>
+            <w:pPr>
+              <w:pStyle w:val="ListPlevel2"/>
+            </w:pPr>
+            <w:r>
+              <w:rPr>
+                <w:b/>
+              </w:rPr>
+              <w:t xml:space="preserve">Notice of Registration of Another State's Support Order, </w:t>
+            </w:r>
+            <w:hyperlink r:id="rId148" w:history="1">
+              <w:r>
+                <w:rPr>
+                  <w:b/>
+                </w:rPr>
+                <w:t>DR-344</w:t>
+              </w:r>
+            </w:hyperlink>
+            <w:r>
+              <w:t xml:space="preserve"> [</w:t>
+            </w:r>
+            <w:hyperlink r:id="rId149" w:history="1">
+              <w:r>
+                <w:rPr>
+                  <w:rStyle w:val="Hyperlink"/>
+                </w:rPr>
+                <w:t>Fill-In PDF</w:t>
+              </w:r>
+            </w:hyperlink>
+            <w:r>
+              <w:t>]</w:t>
+            </w:r>
+            <w:r>
+              <w:br/>
+            </w:r>
+            <w:r>
+              <w:t>Completed except for the date and clerk's signature</w:t>
+            </w:r>
+          </w:p>
+          <w:p>
+            <w:pPr>
+              <w:pStyle w:val="ListPlevel2"/>
+            </w:pPr>
+            <w:r>
+              <w:rPr>
+                <w:b/>
+              </w:rPr>
+              <w:t xml:space="preserve">Request for Hearing About Registered Child Support Order, </w:t>
+            </w:r>
+            <w:hyperlink r:id="rId150" w:history="1">
+              <w:r>
+                <w:rPr>
+                  <w:b/>
+                </w:rPr>
+                <w:t>DR-345</w:t>
+              </w:r>
+            </w:hyperlink>
+            <w:r>
+              <w:t xml:space="preserve"> [</w:t>
+            </w:r>
+            <w:hyperlink r:id="rId151" w:history="1">
+              <w:r>
+                <w:rPr>
+                  <w:rStyle w:val="Hyperlink"/>
+                </w:rPr>
+                <w:t>Fill-In PDF</w:t>
+              </w:r>
+            </w:hyperlink>
+            <w:r>
+              <w:t>]</w:t>
+            </w:r>
+            <w:r>
+              <w:br/>
+            </w:r>
+            <w:r>
+              <w:t>Only fill in the Petitioner's and Respondent's names in the caption at the top left and leave the rest blank</w:t>
+            </w:r>
+          </w:p>
+          <w:p>
+            <w:pPr>
+              <w:pStyle w:val="ListPlevel2"/>
+            </w:pPr>
+            <w:r>
+              <w:rPr>
+                <w:b/>
+              </w:rPr>
+              <w:t xml:space="preserve">Confirmation of Registered Support Order, </w:t>
+            </w:r>
+            <w:hyperlink r:id="rId152" w:history="1">
+              <w:r>
+                <w:rPr>
+                  <w:b/>
+                </w:rPr>
+                <w:t>DR-347</w:t>
+              </w:r>
+            </w:hyperlink>
+            <w:r>
+              <w:t xml:space="preserve"> [</w:t>
+            </w:r>
+            <w:hyperlink r:id="rId153" w:history="1">
+              <w:r>
+                <w:rPr>
+                  <w:rStyle w:val="Hyperlink"/>
+                </w:rPr>
+                <w:t>Fill-In PDF</w:t>
+              </w:r>
+            </w:hyperlink>
+            <w:r>
+              <w:t>]</w:t>
+            </w:r>
+            <w:r>
+              <w:br/>
+            </w:r>
+            <w:r>
+              <w:t xml:space="preserve">Only fill in the Petitioner's and Respondent's names </w:t>
+            </w:r>
+            <w:r>
+              <w:t>in</w:t>
+            </w:r>
+            <w:r>
+              <w:t xml:space="preserve"> the top left</w:t>
+            </w:r>
+            <w:r>
+              <w:t>. L</w:t>
+            </w:r>
+            <w:r>
+              <w:t>eave the rest blank</w:t>
+            </w:r>
+          </w:p>
+          <w:p>
+            <w:pPr>
+              <w:pStyle w:val="ListPlevel2"/>
+            </w:pPr>
+            <w:r>
+              <w:rPr>
+                <w:b/>
+              </w:rPr>
+              <w:t>Case description form</w:t>
+            </w:r>
+            <w:r>
+              <w:t xml:space="preserve">, </w:t>
+            </w:r>
+            <w:hyperlink r:id="rId154" w:history="1">
+              <w:r>
+                <w:rPr>
+                  <w:rStyle w:val="Hyperlink"/>
+                </w:rPr>
+                <w:t>CIV-125S</w:t>
+              </w:r>
+            </w:hyperlink>
+          </w:p>
+          <w:p>
+            <w:pPr>
+              <w:pStyle w:val="Body"/>
+            </w:pPr>
+            <w:fldSimple w:instr=" SEQ registerlist \* MERGEFORMAT  \* MERGEFORMAT ">
+              <w:r>
+                <w:rPr>
+                  <w:noProof/>
+                </w:rPr>
+                <w:t>2</w:t>
+              </w:r>
+            </w:fldSimple>
+            <w:r>
+              <w:t>.</w:t>
+            </w:r>
+            <w:r>
+              <w:t xml:space="preserve"> </w:t>
+            </w:r>
+            <w:r>
+              <w:t>You need to tell the court how you want it to deliver the documents to the opposing party by:</w:t>
+            </w:r>
+          </w:p>
+          <w:p>
+            <w:pPr>
+              <w:pStyle w:val="ListParagraph"/>
+            </w:pPr>
+            <w:r>
+              <w:t>1st class US mail (which is free)</w:t>
+            </w:r>
+          </w:p>
+          <w:p>
+            <w:pPr>
+              <w:pStyle w:val="ListParagraph"/>
+            </w:pPr>
+            <w:r>
+              <w:t>certified mail (which you have to pay for), or</w:t>
+            </w:r>
+          </w:p>
+          <w:p>
+            <w:pPr>
+              <w:pStyle w:val="ListParagraph"/>
+            </w:pPr>
             <w:r>
               <w:lastRenderedPageBreak/>
-              <w:t>documents.</w:t>
-            </w:r>
-          </w:p>
-          <w:p>
-            <w:pPr>
-              <w:pStyle w:val="ListParagraph"/>
-            </w:pPr>
-            <w:r>
-              <w:t>One certified or exemplified copy of the original order.</w:t>
-            </w:r>
-          </w:p>
-          <w:p>
-            <w:pPr>
-              <w:pStyle w:val="ListParagraph"/>
-            </w:pPr>
-            <w:r>
-              <w:t>One photocopy of the certified or exemplified original order.</w:t>
-            </w:r>
-          </w:p>
-          <w:p>
-            <w:pPr>
-              <w:pStyle w:val="ListParagraph"/>
-            </w:pPr>
-            <w:r>
-              <w:t>These forms:</w:t>
+              <w:t>a process server (which you have to arrange and pay for).</w:t>
             </w:r>
           </w:p>
           <w:p>
@@ -11540,357 +11748,6 @@
               <w:rPr>
                 <w:b/>
               </w:rPr>
-              <w:t xml:space="preserve">Instructions – Registration of Support Order Issued by Another </w:t>
-            </w:r>
-            <w:r>
-              <w:rPr>
-                <w:b/>
-              </w:rPr>
-              <w:t>State, DR-341</w:t>
-            </w:r>
-            <w:r>
-              <w:t xml:space="preserve"> [</w:t>
-            </w:r>
-            <w:hyperlink r:id="rId142" w:history="1">
-              <w:r>
-                <w:rPr>
-                  <w:rStyle w:val="Hyperlink"/>
-                </w:rPr>
-                <w:t>Fill-In PDF</w:t>
-              </w:r>
-            </w:hyperlink>
-            <w:r>
-              <w:t>]</w:t>
-            </w:r>
-          </w:p>
-          <w:p>
-            <w:pPr>
-              <w:pStyle w:val="ListPlevel2"/>
-            </w:pPr>
-            <w:r>
-              <w:rPr>
-                <w:b/>
-              </w:rPr>
-              <w:t xml:space="preserve">Petition to Register a Support Order from Another State, </w:t>
-            </w:r>
-            <w:hyperlink r:id="rId143" w:history="1">
-              <w:r>
-                <w:rPr>
-                  <w:b/>
-                </w:rPr>
-                <w:t>DR-342</w:t>
-              </w:r>
-            </w:hyperlink>
-            <w:r>
-              <w:t xml:space="preserve"> [</w:t>
-            </w:r>
-            <w:hyperlink r:id="rId144" w:history="1">
-              <w:r>
-                <w:rPr>
-                  <w:rStyle w:val="Hyperlink"/>
-                </w:rPr>
-                <w:t>Fill-In PDF</w:t>
-              </w:r>
-            </w:hyperlink>
-            <w:r>
-              <w:t>]</w:t>
-            </w:r>
-            <w:r>
-              <w:br/>
-            </w:r>
-            <w:r>
-              <w:t>Wait to sign the form until you can sign in front of a notary. You can get your affidavit notarized for free at the court.</w:t>
-            </w:r>
-          </w:p>
-          <w:p>
-            <w:pPr>
-              <w:pStyle w:val="ListPlevel2"/>
-            </w:pPr>
-            <w:r>
-              <w:t>If you cannot get to a notary public or someone who has the power to take oaths, you can "self-certify".</w:t>
-            </w:r>
-            <w:r>
-              <w:t xml:space="preserve"> </w:t>
-            </w:r>
-            <w:r>
-              <w:t>Use:</w:t>
-            </w:r>
-            <w:r>
-              <w:br/>
-            </w:r>
-            <w:r>
-              <w:rPr>
-                <w:b/>
-              </w:rPr>
-              <w:t xml:space="preserve">Self-Certification (No Notary Available) </w:t>
-            </w:r>
-            <w:hyperlink r:id="rId145" w:history="1">
-              <w:r>
-                <w:rPr>
-                  <w:rStyle w:val="Hyperlink"/>
-                  <w:b/>
-                </w:rPr>
-                <w:t>TF-835</w:t>
-              </w:r>
-            </w:hyperlink>
-            <w:r>
-              <w:t xml:space="preserve"> [Fill-In PDF]</w:t>
-            </w:r>
-          </w:p>
-          <w:p>
-            <w:pPr>
-              <w:pStyle w:val="ListPlevel2"/>
-            </w:pPr>
-            <w:r>
-              <w:rPr>
-                <w:b/>
-              </w:rPr>
-              <w:t xml:space="preserve">Confidential Information Sheet - Support Order from Another State, </w:t>
-            </w:r>
-            <w:hyperlink r:id="rId146" w:history="1">
-              <w:r>
-                <w:rPr>
-                  <w:b/>
-                </w:rPr>
-                <w:t>DR-343</w:t>
-              </w:r>
-            </w:hyperlink>
-            <w:r>
-              <w:t xml:space="preserve"> [</w:t>
-            </w:r>
-            <w:hyperlink r:id="rId147" w:history="1">
-              <w:r>
-                <w:rPr>
-                  <w:rStyle w:val="Hyperlink"/>
-                </w:rPr>
-                <w:t>Fill-In PDF</w:t>
-              </w:r>
-            </w:hyperlink>
-            <w:r>
-              <w:t>]</w:t>
-            </w:r>
-          </w:p>
-          <w:p>
-            <w:pPr>
-              <w:pStyle w:val="ListPlevel2"/>
-            </w:pPr>
-            <w:r>
-              <w:rPr>
-                <w:b/>
-              </w:rPr>
-              <w:t xml:space="preserve">Notice of Registration of Another State's Support Order, </w:t>
-            </w:r>
-            <w:hyperlink r:id="rId148" w:history="1">
-              <w:r>
-                <w:rPr>
-                  <w:b/>
-                </w:rPr>
-                <w:t>DR-344</w:t>
-              </w:r>
-            </w:hyperlink>
-            <w:r>
-              <w:t xml:space="preserve"> [</w:t>
-            </w:r>
-            <w:hyperlink r:id="rId149" w:history="1">
-              <w:r>
-                <w:rPr>
-                  <w:rStyle w:val="Hyperlink"/>
-                </w:rPr>
-                <w:t>Fill-In PDF</w:t>
-              </w:r>
-            </w:hyperlink>
-            <w:r>
-              <w:t>]</w:t>
-            </w:r>
-            <w:r>
-              <w:br/>
-            </w:r>
-            <w:r>
-              <w:t>Completed except for the date and clerk's signature</w:t>
-            </w:r>
-          </w:p>
-          <w:p>
-            <w:pPr>
-              <w:pStyle w:val="ListPlevel2"/>
-            </w:pPr>
-            <w:r>
-              <w:rPr>
-                <w:b/>
-              </w:rPr>
-              <w:t xml:space="preserve">Request for Hearing About Registered Child Support Order, </w:t>
-            </w:r>
-            <w:hyperlink r:id="rId150" w:history="1">
-              <w:r>
-                <w:rPr>
-                  <w:b/>
-                </w:rPr>
-                <w:t>DR-345</w:t>
-              </w:r>
-            </w:hyperlink>
-            <w:r>
-              <w:t xml:space="preserve"> [</w:t>
-            </w:r>
-            <w:hyperlink r:id="rId151" w:history="1">
-              <w:r>
-                <w:rPr>
-                  <w:rStyle w:val="Hyperlink"/>
-                </w:rPr>
-                <w:t>Fill-In PDF</w:t>
-              </w:r>
-            </w:hyperlink>
-            <w:r>
-              <w:t>]</w:t>
-            </w:r>
-            <w:r>
-              <w:br/>
-            </w:r>
-            <w:r>
-              <w:t>Only fill in the Petitioner's and Respondent's names in the caption at the top left and leave the rest blank</w:t>
-            </w:r>
-          </w:p>
-          <w:p>
-            <w:pPr>
-              <w:pStyle w:val="ListPlevel2"/>
-            </w:pPr>
-            <w:r>
-              <w:rPr>
-                <w:b/>
-              </w:rPr>
-              <w:t xml:space="preserve">Confirmation of Registered Support Order, </w:t>
-            </w:r>
-            <w:hyperlink r:id="rId152" w:history="1">
-              <w:r>
-                <w:rPr>
-                  <w:b/>
-                </w:rPr>
-                <w:t>DR-347</w:t>
-              </w:r>
-            </w:hyperlink>
-            <w:r>
-              <w:t xml:space="preserve"> [</w:t>
-            </w:r>
-            <w:hyperlink r:id="rId153" w:history="1">
-              <w:r>
-                <w:rPr>
-                  <w:rStyle w:val="Hyperlink"/>
-                </w:rPr>
-                <w:t>Fill-In PDF</w:t>
-              </w:r>
-            </w:hyperlink>
-            <w:r>
-              <w:t>]</w:t>
-            </w:r>
-            <w:r>
-              <w:br/>
-            </w:r>
-            <w:r>
-              <w:t xml:space="preserve">Only fill in the Petitioner's and Respondent's names </w:t>
-            </w:r>
-            <w:r>
-              <w:t>in</w:t>
-            </w:r>
-            <w:r>
-              <w:t xml:space="preserve"> the top left</w:t>
-            </w:r>
-            <w:r>
-              <w:t>. L</w:t>
-            </w:r>
-            <w:r>
-              <w:t>eave the rest blank</w:t>
-            </w:r>
-          </w:p>
-          <w:p>
-            <w:pPr>
-              <w:pStyle w:val="ListPlevel2"/>
-            </w:pPr>
-            <w:r>
-              <w:rPr>
-                <w:b/>
-              </w:rPr>
-              <w:t>Case description form</w:t>
-            </w:r>
-            <w:r>
-              <w:t xml:space="preserve">, </w:t>
-            </w:r>
-            <w:hyperlink r:id="rId154" w:history="1">
-              <w:r>
-                <w:rPr>
-                  <w:rStyle w:val="Hyperlink"/>
-                </w:rPr>
-                <w:t>CIV-125S</w:t>
-              </w:r>
-            </w:hyperlink>
-          </w:p>
-          <w:p>
-            <w:pPr>
-              <w:pStyle w:val="Body"/>
-            </w:pPr>
-            <w:r>
-              <w:fldChar w:fldCharType="begin"/>
-            </w:r>
-            <w:r>
-              <w:instrText xml:space="preserve"> SEQ regi</w:instrText>
-            </w:r>
-            <w:r>
-              <w:instrText xml:space="preserve">sterlist \* MERGEFORMAT  \* MERGEFORMAT </w:instrText>
-            </w:r>
-            <w:r>
-              <w:fldChar w:fldCharType="separate"/>
-            </w:r>
-            <w:r>
-              <w:rPr>
-                <w:noProof/>
-              </w:rPr>
-              <w:t>2</w:t>
-            </w:r>
-            <w:r>
-              <w:rPr>
-                <w:noProof/>
-              </w:rPr>
-              <w:fldChar w:fldCharType="end"/>
-            </w:r>
-            <w:r>
-              <w:t>.</w:t>
-            </w:r>
-            <w:r>
-              <w:t xml:space="preserve"> </w:t>
-            </w:r>
-            <w:r>
-              <w:t>You need to tell the court how you want it to deliver the documents to the opposing party by:</w:t>
-            </w:r>
-          </w:p>
-          <w:p>
-            <w:pPr>
-              <w:pStyle w:val="ListParagraph"/>
-            </w:pPr>
-            <w:r>
-              <w:t>1st class US mail (which is free)</w:t>
-            </w:r>
-          </w:p>
-          <w:p>
-            <w:pPr>
-              <w:pStyle w:val="ListParagraph"/>
-            </w:pPr>
-            <w:r>
-              <w:t>certified mail (which you have to pay for), or</w:t>
-            </w:r>
-          </w:p>
-          <w:p>
-            <w:pPr>
-              <w:pStyle w:val="ListParagraph"/>
-            </w:pPr>
-            <w:r>
-              <w:t>a process server (which you have to arrange and pay for).</w:t>
-            </w:r>
-          </w:p>
-          <w:p>
-            <w:pPr>
-              <w:pStyle w:val="ListPlevel2"/>
-            </w:pPr>
-            <w:r>
-              <w:rPr>
-                <w:b/>
-              </w:rPr>
               <w:t>1st class US mail</w:t>
             </w:r>
             <w:r>
@@ -11902,7 +11759,6 @@
               <w:pStyle w:val="ListPlevel3"/>
             </w:pPr>
             <w:r>
-              <w:lastRenderedPageBreak/>
               <w:t>the packet of forms to register a foreign order</w:t>
             </w:r>
           </w:p>
@@ -12073,6 +11929,7 @@
               <w:rPr>
                 <w:b/>
               </w:rPr>
+              <w:lastRenderedPageBreak/>
               <w:t xml:space="preserve">Petition to Register a Support Order from Another State, </w:t>
             </w:r>
             <w:hyperlink r:id="rId157" w:history="1">
@@ -12099,9 +11956,6 @@
             </w:r>
             <w:r>
               <w:br/>
-            </w:r>
-            <w:r>
-              <w:lastRenderedPageBreak/>
               <w:t>p</w:t>
             </w:r>
             <w:r>
@@ -12597,7 +12451,16 @@
               <w:pStyle w:val="ListParagraph"/>
             </w:pPr>
             <w:r>
-              <w:t>Tell them if they do not do it you will ask the judge to enforce the order.</w:t>
+              <w:lastRenderedPageBreak/>
+              <w:t xml:space="preserve">Tell them if they do not do </w:t>
+            </w:r>
+            <w:proofErr w:type="gramStart"/>
+            <w:r>
+              <w:t>it</w:t>
+            </w:r>
+            <w:proofErr w:type="gramEnd"/>
+            <w:r>
+              <w:t xml:space="preserve"> you will ask the judge to enforce the order.</w:t>
             </w:r>
           </w:p>
           <w:p>
@@ -12605,7 +12468,6 @@
               <w:pStyle w:val="ListParagraph"/>
             </w:pPr>
             <w:r>
-              <w:lastRenderedPageBreak/>
               <w:t>Keep a copy of your written request and any written response you get back.</w:t>
             </w:r>
           </w:p>
@@ -12762,27 +12624,14 @@
             <w:r>
               <w:t xml:space="preserve">Step </w:t>
             </w:r>
-            <w:r>
-              <w:fldChar w:fldCharType="begin"/>
-            </w:r>
-            <w:r>
-              <w:instrText xml:space="preserve"> SEQ stepList \* MERGEFORMAT </w:instrText>
-            </w:r>
-            <w:r>
-              <w:fldChar w:fldCharType="separate"/>
-            </w:r>
-            <w:r>
-              <w:rPr>
-                <w:noProof/>
-              </w:rPr>
-              <w:t>20</w:t>
-            </w:r>
-            <w:r>
-              <w:rPr>
-                <w:noProof/>
-              </w:rPr>
-              <w:fldChar w:fldCharType="end"/>
-            </w:r>
+            <w:fldSimple w:instr=" SEQ stepList \* MERGEFORMAT ">
+              <w:r>
+                <w:rPr>
+                  <w:noProof/>
+                </w:rPr>
+                <w:t>20</w:t>
+              </w:r>
+            </w:fldSimple>
             <w:r>
               <w:t xml:space="preserve">: </w:t>
             </w:r>
@@ -12947,7 +12796,11 @@
               <w:pStyle w:val="Body"/>
             </w:pPr>
             <w:r>
-              <w:t>If you cannot get to a notary public or someone who has the power to take oaths, you can "self-certify".</w:t>
+              <w:t xml:space="preserve">If you cannot get to a notary public or someone who has the power to </w:t>
+            </w:r>
+            <w:r>
+              <w:lastRenderedPageBreak/>
+              <w:t>take oaths, you can "self-certify".</w:t>
             </w:r>
             <w:r>
               <w:t xml:space="preserve"> </w:t>
@@ -12987,7 +12840,6 @@
               <w:rPr>
                 <w:b/>
               </w:rPr>
-              <w:lastRenderedPageBreak/>
               <w:t>Motion &amp; Affidavit to Enforce Order, SHC-1540</w:t>
             </w:r>
             <w:r>
@@ -13501,6 +13353,7 @@
               <w:br/>
             </w:r>
             <w:r>
+              <w:lastRenderedPageBreak/>
               <w:t>courts.alaska.gov/shc/family/docs/shc-1540.doc</w:t>
             </w:r>
             <w:r>
@@ -13539,7 +13392,6 @@
               <w:rPr>
                 <w:b/>
               </w:rPr>
-              <w:lastRenderedPageBreak/>
               <w:t>Order on Motion, SHC-1302</w:t>
             </w:r>
             <w:r>
@@ -13991,7 +13843,6 @@
             </w:pPr>
             <w:bookmarkStart w:id="20" w:name="_Ref119655071"/>
             <w:r>
-              <w:lastRenderedPageBreak/>
               <w:t xml:space="preserve">{%tr </w:t>
             </w:r>
             <w:r>
@@ -14353,6 +14204,7 @@
               <w:framePr w:wrap="around"/>
             </w:pPr>
             <w:r>
+              <w:lastRenderedPageBreak/>
               <w:t xml:space="preserve">If you use the </w:t>
             </w:r>
             <w:r>
@@ -14410,7 +14262,6 @@
               <w:pStyle w:val="ListParagraphNumbered"/>
             </w:pPr>
             <w:r>
-              <w:lastRenderedPageBreak/>
               <w:t>Decide the date you will serve {{ other_party_in_case }}. Serve them the same day you file your documents with the court.</w:t>
             </w:r>
           </w:p>
@@ -14782,7 +14633,15 @@
                 <w:color w:val="FF0000"/>
                 <w:shd w:val="clear" w:color="auto" w:fill="FFFFFF"/>
               </w:rPr>
-              <w:t>{% else %}</w:t>
+              <w:t xml:space="preserve">{% else </w:t>
+            </w:r>
+            <w:r>
+              <w:rPr>
+                <w:color w:val="FF0000"/>
+                <w:shd w:val="clear" w:color="auto" w:fill="FFFFFF"/>
+              </w:rPr>
+              <w:lastRenderedPageBreak/>
+              <w:t>%}</w:t>
             </w:r>
             <w:r>
               <w:t xml:space="preserve">File your </w:t>
@@ -14797,14 +14656,7 @@
               <w:rPr>
                 <w:shd w:val="clear" w:color="auto" w:fill="FFFFFF"/>
               </w:rPr>
-              <w:t xml:space="preserve"> </w:t>
-            </w:r>
-            <w:r>
-              <w:rPr>
-                <w:shd w:val="clear" w:color="auto" w:fill="FFFFFF"/>
-              </w:rPr>
-              <w:lastRenderedPageBreak/>
-              <w:t>forms</w:t>
+              <w:t xml:space="preserve"> forms</w:t>
             </w:r>
             <w:r>
               <w:rPr>
@@ -14942,6 +14794,7 @@
               <w:framePr w:wrap="around"/>
             </w:pPr>
             <w:r>
+              <w:lastRenderedPageBreak/>
               <w:t>Mail the documents by first-class mail.</w:t>
             </w:r>
           </w:p>
@@ -14959,11 +14812,7 @@
             </w:r>
             <w:proofErr w:type="spellEnd"/>
             <w:r>
-              <w:t xml:space="preserve"> system to send the documents to the court electronically, if your local court uses </w:t>
-            </w:r>
-            <w:r>
-              <w:lastRenderedPageBreak/>
-              <w:t xml:space="preserve">TrueFiling. </w:t>
+              <w:t xml:space="preserve"> system to send the documents to the court electronically, if your local court uses TrueFiling. </w:t>
             </w:r>
             <w:hyperlink r:id="rId212" w:anchor="current-courts" w:history="1">
               <w:r>
@@ -15542,7 +15391,6 @@
               <w:t xml:space="preserve">Serve </w:t>
             </w:r>
             <w:r>
-              <w:lastRenderedPageBreak/>
               <w:t xml:space="preserve">{{ </w:t>
             </w:r>
             <w:r>
@@ -15588,7 +15436,6 @@
               <w:ind w:left="405"/>
             </w:pPr>
             <w:r>
-              <w:lastRenderedPageBreak/>
               <w:t xml:space="preserve">Give a copy of all your documents to {{ other_party_in_case }} the way you wrote on the </w:t>
             </w:r>
             <w:r>
@@ -15616,7 +15463,6 @@
               <w:ind w:left="405"/>
             </w:pPr>
             <w:r>
-              <w:lastRenderedPageBreak/>
               <w:t>Serve them on the date you said you would.</w:t>
             </w:r>
           </w:p>
@@ -15745,7 +15591,6 @@
               <w:pStyle w:val="Body"/>
             </w:pPr>
             <w:r>
-              <w:lastRenderedPageBreak/>
               <w:t>{%tr endif %}</w:t>
             </w:r>
           </w:p>
@@ -16060,27 +15905,14 @@
               <w:lastRenderedPageBreak/>
               <w:t xml:space="preserve">Step </w:t>
             </w:r>
-            <w:r>
-              <w:fldChar w:fldCharType="begin"/>
-            </w:r>
-            <w:r>
-              <w:instrText xml:space="preserve"> SEQ stepList \* MERGEFORMAT </w:instrText>
-            </w:r>
-            <w:r>
-              <w:fldChar w:fldCharType="separate"/>
-            </w:r>
-            <w:r>
-              <w:rPr>
-                <w:noProof/>
-              </w:rPr>
-              <w:t>24</w:t>
-            </w:r>
-            <w:r>
-              <w:rPr>
-                <w:noProof/>
-              </w:rPr>
-              <w:fldChar w:fldCharType="end"/>
-            </w:r>
+            <w:fldSimple w:instr=" SEQ stepList \* MERGEFORMAT ">
+              <w:r>
+                <w:rPr>
+                  <w:noProof/>
+                </w:rPr>
+                <w:t>24</w:t>
+              </w:r>
+            </w:fldSimple>
             <w:r>
               <w:t xml:space="preserve">: What to expect after you file a {{ </w:t>
             </w:r>
@@ -17250,27 +17082,14 @@
             <w:r>
               <w:t xml:space="preserve">Step </w:t>
             </w:r>
-            <w:r>
-              <w:fldChar w:fldCharType="begin"/>
-            </w:r>
-            <w:r>
-              <w:instrText xml:space="preserve"> SEQ stepList \* MERGEFORMAT </w:instrText>
-            </w:r>
-            <w:r>
-              <w:fldChar w:fldCharType="separate"/>
-            </w:r>
-            <w:r>
-              <w:rPr>
-                <w:noProof/>
-              </w:rPr>
-              <w:t>25</w:t>
-            </w:r>
-            <w:r>
-              <w:rPr>
-                <w:noProof/>
-              </w:rPr>
-              <w:fldChar w:fldCharType="end"/>
-            </w:r>
+            <w:fldSimple w:instr=" SEQ stepList \* MERGEFORMAT ">
+              <w:r>
+                <w:rPr>
+                  <w:noProof/>
+                </w:rPr>
+                <w:t>25</w:t>
+              </w:r>
+            </w:fldSimple>
             <w:r>
               <w:t xml:space="preserve">: What to expect after </w:t>
             </w:r>
@@ -17913,27 +17732,14 @@
     <w:r>
       <w:t xml:space="preserve"> of </w:t>
     </w:r>
-    <w:r>
-      <w:fldChar w:fldCharType="begin"/>
-    </w:r>
-    <w:r>
-      <w:instrText xml:space="preserve"> NUMPAGES  \* Arabic  \* MERGEFORMAT </w:instrText>
-    </w:r>
-    <w:r>
-      <w:fldChar w:fldCharType="separate"/>
-    </w:r>
-    <w:r>
-      <w:rPr>
-        <w:noProof/>
-      </w:rPr>
-      <w:t>39</w:t>
-    </w:r>
-    <w:r>
-      <w:rPr>
-        <w:noProof/>
-      </w:rPr>
-      <w:fldChar w:fldCharType="end"/>
-    </w:r>
+    <w:fldSimple w:instr=" NUMPAGES  \* Arabic  \* MERGEFORMAT ">
+      <w:r>
+        <w:rPr>
+          <w:noProof/>
+        </w:rPr>
+        <w:t>39</w:t>
+      </w:r>
+    </w:fldSimple>
     <w:r>
       <w:t xml:space="preserve"> pages</w:t>
     </w:r>
@@ -19834,7 +19640,6 @@
     <w:lvl w:ilvl="0">
       <w:start w:val="1"/>
       <w:numFmt w:val="bullet"/>
-      <w:pStyle w:val="convention"/>
       <w:lvlText w:val=""/>
       <w:lvlJc w:val="left"/>
       <w:pPr>
@@ -19865,7 +19670,6 @@
     <w:lvl w:ilvl="2">
       <w:start w:val="1"/>
       <w:numFmt w:val="bullet"/>
-      <w:pStyle w:val="interviewtemplatetrigger"/>
       <w:lvlText w:val=""/>
       <w:lvlJc w:val="left"/>
       <w:pPr>
@@ -19976,7 +19780,6 @@
     <w:lvl w:ilvl="0">
       <w:start w:val="1"/>
       <w:numFmt w:val="decimal"/>
-      <w:pStyle w:val="interviewconvention"/>
       <w:lvlText w:val="%1."/>
       <w:lvlJc w:val="left"/>
       <w:pPr>
@@ -20952,7 +20755,7 @@
     <w:lsdException w:name="Table Web 2" w:semiHidden="1" w:unhideWhenUsed="1"/>
     <w:lsdException w:name="Table Web 3" w:semiHidden="1" w:unhideWhenUsed="1"/>
     <w:lsdException w:name="Balloon Text" w:semiHidden="1" w:unhideWhenUsed="1"/>
-    <w:lsdException w:name="Table Grid" w:semiHidden="1" w:uiPriority="39" w:unhideWhenUsed="1"/>
+    <w:lsdException w:name="Table Grid" w:uiPriority="39"/>
     <w:lsdException w:name="Table Theme" w:semiHidden="1" w:unhideWhenUsed="1"/>
     <w:lsdException w:name="Placeholder Text" w:semiHidden="1"/>
     <w:lsdException w:name="No Spacing" w:uiPriority="1" w:qFormat="1"/>

</xml_diff>